<commit_message>
2. UC eingefügt (Beispiel); Rollen an Dokument Anforderungen angepasst
</commit_message>
<xml_diff>
--- a/Lastenheft/UsesCases.docx
+++ b/Lastenheft/UsesCases.docx
@@ -42,7 +42,13 @@
         <w:rPr>
           <w:b/>
         </w:rPr>
-        <w:t>Rolle Wähler:</w:t>
+        <w:t>Rolle Wahlberechtigter</w:t>
+      </w:r>
+      <w:r>
+        <w:rPr>
+          <w:b/>
+        </w:rPr>
+        <w:t>:</w:t>
       </w:r>
     </w:p>
     <w:p>
@@ -192,21 +198,7 @@
         </w:numPr>
       </w:pPr>
       <w:r>
-        <w:t>Landtagswahl</w:t>
-      </w:r>
-      <w:r>
-        <w:br/>
-      </w:r>
-      <w:r>
-        <w:t>V1: alle Kandidaten/Parteien bereits im System vorhanden</w:t>
-      </w:r>
-      <w:r>
-        <w:br/>
-        <w:t>V2: keine Kandidaten im System vorhanden</w:t>
-      </w:r>
-      <w:r>
-        <w:br/>
-        <w:t>V3: vorhandene Kandidaten ergänzen</w:t>
+        <w:t>Bürgerentscheid</w:t>
       </w:r>
     </w:p>
     <w:p>
@@ -218,21 +210,101 @@
         </w:numPr>
       </w:pPr>
       <w:r>
-        <w:t>Bundestagswahl</w:t>
-      </w:r>
-      <w:r>
-        <w:br/>
-      </w:r>
-      <w:r>
-        <w:t>V1: alle Kandidaten/Parteien bereits im System vorhanden</w:t>
-      </w:r>
-      <w:r>
-        <w:br/>
-        <w:t>V2: keine Kandidaten im System vorhanden</w:t>
-      </w:r>
-      <w:r>
-        <w:br/>
-        <w:t>V3: vorhandene Kandidaten ergänzen</w:t>
+        <w:t>Sonstiges:</w:t>
+      </w:r>
+      <w:r>
+        <w:tab/>
+      </w:r>
+      <w:r>
+        <w:tab/>
+      </w:r>
+      <w:r>
+        <w:t>Wahl auswerten</w:t>
+      </w:r>
+      <w:r>
+        <w:br/>
+      </w:r>
+      <w:r>
+        <w:t xml:space="preserve">  </w:t>
+      </w:r>
+      <w:r>
+        <w:tab/>
+      </w:r>
+      <w:r>
+        <w:tab/>
+      </w:r>
+      <w:r>
+        <w:tab/>
+      </w:r>
+      <w:r>
+        <w:t>Statistiken zu einer Wahl abrufen, z.B. Wahlbeteiligung ???</w:t>
+      </w:r>
+      <w:r>
+        <w:br/>
+      </w:r>
+      <w:r>
+        <w:t xml:space="preserve"> </w:t>
+      </w:r>
+      <w:r>
+        <w:tab/>
+      </w:r>
+      <w:r>
+        <w:tab/>
+      </w:r>
+      <w:r>
+        <w:tab/>
+      </w:r>
+      <w:r>
+        <w:t>Wahl bearbeiten oder löschen</w:t>
+      </w:r>
+      <w:r>
+        <w:br/>
+      </w:r>
+      <w:r>
+        <w:t xml:space="preserve"> </w:t>
+      </w:r>
+      <w:r>
+        <w:tab/>
+      </w:r>
+      <w:r>
+        <w:tab/>
+      </w:r>
+      <w:r>
+        <w:tab/>
+      </w:r>
+      <w:r>
+        <w:t>Wahl wiederholen</w:t>
+      </w:r>
+      <w:r>
+        <w:br/>
+      </w:r>
+      <w:r>
+        <w:t xml:space="preserve"> </w:t>
+      </w:r>
+      <w:r>
+        <w:tab/>
+      </w:r>
+      <w:r>
+        <w:tab/>
+      </w:r>
+      <w:r>
+        <w:tab/>
+      </w:r>
+      <w:r>
+        <w:t>Wählerverzeichnis aktualisieren</w:t>
+      </w:r>
+    </w:p>
+    <w:p>
+      <w:pPr>
+        <w:rPr>
+          <w:b/>
+        </w:rPr>
+      </w:pPr>
+      <w:r>
+        <w:rPr>
+          <w:b/>
+        </w:rPr>
+        <w:t>Rolle Wahlkreis:</w:t>
       </w:r>
     </w:p>
     <w:p>
@@ -244,12 +316,10 @@
         </w:numPr>
       </w:pPr>
       <w:r>
-        <w:t>Europawahl</w:t>
-      </w:r>
-      <w:r>
-        <w:br/>
-      </w:r>
-      <w:r>
+        <w:t>Landtagswahl</w:t>
+      </w:r>
+      <w:r>
+        <w:br/>
         <w:t>V1: alle Kandidaten/Parteien bereits im System vorhanden</w:t>
       </w:r>
       <w:r>
@@ -272,8 +342,263 @@
       <w:r>
         <w:t>Bürgerentscheid</w:t>
       </w:r>
-      <w:bookmarkStart w:id="1" w:name="_GoBack"/>
-      <w:bookmarkEnd w:id="1"/>
+    </w:p>
+    <w:p>
+      <w:pPr>
+        <w:pStyle w:val="Listenabsatz"/>
+        <w:numPr>
+          <w:ilvl w:val="0"/>
+          <w:numId w:val="3"/>
+        </w:numPr>
+      </w:pPr>
+      <w:r>
+        <w:t>Sonstiges:</w:t>
+      </w:r>
+      <w:r>
+        <w:tab/>
+      </w:r>
+      <w:r>
+        <w:tab/>
+        <w:t>Wahl auswerten</w:t>
+      </w:r>
+      <w:r>
+        <w:br/>
+        <w:t xml:space="preserve">  </w:t>
+      </w:r>
+      <w:r>
+        <w:tab/>
+      </w:r>
+      <w:r>
+        <w:tab/>
+      </w:r>
+      <w:r>
+        <w:tab/>
+        <w:t>Statistiken zu einer Wahl abrufen, z.B. Wahlbeteiligung ???</w:t>
+      </w:r>
+      <w:r>
+        <w:br/>
+        <w:t xml:space="preserve"> </w:t>
+      </w:r>
+      <w:r>
+        <w:tab/>
+      </w:r>
+      <w:r>
+        <w:tab/>
+      </w:r>
+      <w:r>
+        <w:tab/>
+        <w:t>Wahl bearbeiten oder löschen</w:t>
+      </w:r>
+      <w:r>
+        <w:br/>
+        <w:t xml:space="preserve"> </w:t>
+      </w:r>
+      <w:r>
+        <w:tab/>
+      </w:r>
+      <w:r>
+        <w:tab/>
+      </w:r>
+      <w:r>
+        <w:tab/>
+        <w:t>Wahl wiederholen</w:t>
+      </w:r>
+      <w:r>
+        <w:br/>
+        <w:t xml:space="preserve"> </w:t>
+      </w:r>
+      <w:r>
+        <w:tab/>
+      </w:r>
+      <w:r>
+        <w:tab/>
+      </w:r>
+      <w:r>
+        <w:tab/>
+        <w:t>Wählerverzeichnis aktualisieren</w:t>
+      </w:r>
+    </w:p>
+    <w:p>
+      <w:pPr>
+        <w:pStyle w:val="Listenabsatz"/>
+        <w:ind w:left="1440"/>
+      </w:pPr>
+    </w:p>
+    <w:p>
+      <w:pPr>
+        <w:pStyle w:val="Listenabsatz"/>
+        <w:ind w:left="1440"/>
+      </w:pPr>
+    </w:p>
+    <w:p>
+      <w:pPr>
+        <w:pStyle w:val="Listenabsatz"/>
+        <w:ind w:left="1440"/>
+      </w:pPr>
+    </w:p>
+    <w:p>
+      <w:pPr>
+        <w:rPr>
+          <w:b/>
+        </w:rPr>
+      </w:pPr>
+      <w:r>
+        <w:rPr>
+          <w:b/>
+        </w:rPr>
+        <w:lastRenderedPageBreak/>
+        <w:t>Rolle Staat</w:t>
+      </w:r>
+      <w:r>
+        <w:rPr>
+          <w:b/>
+        </w:rPr>
+        <w:t>:</w:t>
+      </w:r>
+    </w:p>
+    <w:p>
+      <w:pPr>
+        <w:pStyle w:val="Listenabsatz"/>
+        <w:numPr>
+          <w:ilvl w:val="0"/>
+          <w:numId w:val="3"/>
+        </w:numPr>
+      </w:pPr>
+      <w:r>
+        <w:t>Bundestagswahl</w:t>
+      </w:r>
+      <w:r>
+        <w:br/>
+        <w:t>V1: alle Kandidaten/Parteien bereits im System vorhanden</w:t>
+      </w:r>
+      <w:r>
+        <w:br/>
+        <w:t>V2: keine Kandidaten im System vorhanden</w:t>
+      </w:r>
+      <w:r>
+        <w:br/>
+        <w:t>V3: vorhandene Kandidaten ergänzen</w:t>
+      </w:r>
+    </w:p>
+    <w:p>
+      <w:pPr>
+        <w:pStyle w:val="Listenabsatz"/>
+        <w:numPr>
+          <w:ilvl w:val="0"/>
+          <w:numId w:val="3"/>
+        </w:numPr>
+      </w:pPr>
+      <w:r>
+        <w:t>Europawahl</w:t>
+      </w:r>
+      <w:r>
+        <w:br/>
+        <w:t>V1: alle Kandidaten/Parteien bereits im System vorhanden</w:t>
+      </w:r>
+      <w:r>
+        <w:br/>
+        <w:t>V2: keine Kandidaten im System vorhanden</w:t>
+      </w:r>
+      <w:r>
+        <w:br/>
+        <w:t>V3: vorhandene Kandidaten ergänzen</w:t>
+      </w:r>
+    </w:p>
+    <w:p>
+      <w:pPr>
+        <w:pStyle w:val="Listenabsatz"/>
+        <w:numPr>
+          <w:ilvl w:val="0"/>
+          <w:numId w:val="3"/>
+        </w:numPr>
+      </w:pPr>
+      <w:r>
+        <w:t>Bürgerentscheid</w:t>
+      </w:r>
+    </w:p>
+    <w:p>
+      <w:pPr>
+        <w:pStyle w:val="Listenabsatz"/>
+        <w:numPr>
+          <w:ilvl w:val="0"/>
+          <w:numId w:val="3"/>
+        </w:numPr>
+      </w:pPr>
+      <w:r>
+        <w:t>Sonstiges:</w:t>
+      </w:r>
+      <w:r>
+        <w:tab/>
+      </w:r>
+      <w:r>
+        <w:tab/>
+        <w:t>Wahl auswerten</w:t>
+      </w:r>
+      <w:r>
+        <w:br/>
+        <w:t xml:space="preserve">  </w:t>
+      </w:r>
+      <w:r>
+        <w:tab/>
+      </w:r>
+      <w:r>
+        <w:tab/>
+      </w:r>
+      <w:r>
+        <w:tab/>
+        <w:t>Statistiken zu einer Wahl abrufen, z.B. Wahlbeteiligung ???</w:t>
+      </w:r>
+      <w:r>
+        <w:br/>
+        <w:t xml:space="preserve"> </w:t>
+      </w:r>
+      <w:r>
+        <w:tab/>
+      </w:r>
+      <w:r>
+        <w:tab/>
+      </w:r>
+      <w:r>
+        <w:tab/>
+        <w:t>Wahl bearbeiten oder löschen</w:t>
+      </w:r>
+      <w:r>
+        <w:br/>
+        <w:t xml:space="preserve"> </w:t>
+      </w:r>
+      <w:r>
+        <w:tab/>
+      </w:r>
+      <w:r>
+        <w:tab/>
+      </w:r>
+      <w:r>
+        <w:tab/>
+        <w:t>Wahl wiederholen</w:t>
+      </w:r>
+      <w:r>
+        <w:br/>
+        <w:t xml:space="preserve"> </w:t>
+      </w:r>
+      <w:r>
+        <w:tab/>
+      </w:r>
+      <w:r>
+        <w:tab/>
+      </w:r>
+      <w:r>
+        <w:tab/>
+        <w:t>Wählerverzeichnis aktualisieren</w:t>
+      </w:r>
+    </w:p>
+    <w:p>
+      <w:pPr>
+        <w:pStyle w:val="Listenabsatz"/>
+        <w:ind w:left="3540"/>
+      </w:pPr>
+      <w:r>
+        <w:t>Statistiken aus dem Wählerverzeichnis ablesen, z.B. Anteile der Wähler in Altersgruppen, Geschlecht, etc. Auch um zu sehen, wer die Online-Wahl nutzt.</w:t>
+      </w:r>
     </w:p>
     <w:p>
       <w:pPr>
@@ -291,97 +616,20 @@
       </w:r>
     </w:p>
     <w:p>
-      <w:pPr>
-        <w:ind w:left="708"/>
-      </w:pPr>
-      <w:r>
-        <w:t>Wahl auswerten</w:t>
-      </w:r>
-      <w:r>
-        <w:br/>
-        <w:t>Statistiken zu einer Wahl abrufen, z.B. Wahlbeteiligung ???</w:t>
-      </w:r>
-      <w:r>
-        <w:br/>
-        <w:t xml:space="preserve">Wahl </w:t>
-      </w:r>
-      <w:r>
-        <w:t xml:space="preserve">bearbeiten oder </w:t>
-      </w:r>
-      <w:r>
-        <w:t>löschen</w:t>
-      </w:r>
-      <w:r>
-        <w:br/>
-        <w:t>Wahl wiederholen</w:t>
-      </w:r>
-      <w:r>
-        <w:br/>
-        <w:t>Wählerverzeichnis aktualisieren</w:t>
-      </w:r>
-      <w:r>
-        <w:br/>
-      </w:r>
-      <w:r>
-        <w:lastRenderedPageBreak/>
-        <w:t>Nice-</w:t>
-      </w:r>
-      <w:proofErr w:type="spellStart"/>
-      <w:r>
-        <w:t>to</w:t>
-      </w:r>
-      <w:proofErr w:type="spellEnd"/>
-      <w:r>
-        <w:t>-</w:t>
-      </w:r>
-      <w:commentRangeStart w:id="2"/>
-      <w:proofErr w:type="spellStart"/>
-      <w:r>
-        <w:t>have</w:t>
-      </w:r>
-      <w:commentRangeEnd w:id="2"/>
-      <w:proofErr w:type="spellEnd"/>
-      <w:r>
-        <w:rPr>
-          <w:rStyle w:val="Kommentarzeichen"/>
-        </w:rPr>
-        <w:commentReference w:id="2"/>
-      </w:r>
-      <w:r>
-        <w:t>: Statistiken aus dem Wählerverzeichnis ablesen, z.B. Anteile der Wähler in Altersgruppen, Geschlecht, etc</w:t>
-      </w:r>
-      <w:r>
-        <w:t xml:space="preserve">. </w:t>
-      </w:r>
-      <w:r>
-        <w:t>Auch um zu sehen, wer die Online-Wahl nutzt.</w:t>
-      </w:r>
-      <w:r>
-        <w:br/>
-      </w:r>
-      <w:r>
-        <w:br/>
-      </w:r>
-      <w:r>
-        <w:br/>
-      </w:r>
-    </w:p>
-    <w:p>
-      <w:pPr>
-        <w:ind w:left="708"/>
-      </w:pPr>
-    </w:p>
-    <w:p>
-      <w:pPr>
+      <w:r>
+        <w:t>(</w:t>
+      </w:r>
+      <w:r>
         <w:rPr>
           <w:b/>
         </w:rPr>
-      </w:pPr>
+        <w:t>Rolle</w:t>
+      </w:r>
       <w:r>
         <w:rPr>
           <w:b/>
         </w:rPr>
-        <w:t>Rolle Admin:</w:t>
+        <w:t xml:space="preserve"> Admin:</w:t>
       </w:r>
     </w:p>
     <w:p>
@@ -438,8 +686,14 @@
         <w:t>Konfiguration eines neuen oder überarbeiteten Fingerprint-Sensors (HW-Hersteller-Updates)</w:t>
       </w:r>
     </w:p>
+    <w:p>
+      <w:r>
+        <w:t>)</w:t>
+      </w:r>
+    </w:p>
     <w:p/>
     <w:p/>
+    <w:p/>
     <w:p>
       <w:pPr>
         <w:rPr>
@@ -447,59 +701,495 @@
           <w:u w:val="single"/>
         </w:rPr>
       </w:pPr>
-    </w:p>
-    <w:p>
-      <w:pPr>
+      <w:r>
         <w:rPr>
           <w:b/>
           <w:u w:val="single"/>
         </w:rPr>
-      </w:pPr>
-    </w:p>
-    <w:p>
-      <w:pPr>
+        <w:t>Möglicher Aufbau der Use Cases anhand eines Beispiels</w:t>
+      </w:r>
+    </w:p>
+    <w:p>
+      <w:r>
         <w:rPr>
           <w:b/>
-          <w:u w:val="single"/>
-        </w:rPr>
-      </w:pPr>
-    </w:p>
-    <w:p>
-      <w:pPr>
+        </w:rPr>
+        <w:t>UC-NR.</w:t>
+      </w:r>
+      <w:r>
         <w:rPr>
           <w:b/>
-          <w:u w:val="single"/>
-        </w:rPr>
-      </w:pPr>
-    </w:p>
-    <w:p>
-      <w:pPr>
+        </w:rPr>
+        <w:tab/>
+      </w:r>
+      <w:r>
+        <w:tab/>
+        <w:t>1.</w:t>
+      </w:r>
+      <w:r>
+        <w:t>1</w:t>
+      </w:r>
+      <w:r>
+        <w:br/>
+      </w:r>
+      <w:r>
         <w:rPr>
           <w:b/>
-          <w:u w:val="single"/>
-        </w:rPr>
-      </w:pPr>
-    </w:p>
-    <w:p>
-      <w:pPr>
+        </w:rPr>
+        <w:t>Rolle</w:t>
+      </w:r>
+      <w:r>
+        <w:t xml:space="preserve"> </w:t>
+      </w:r>
+      <w:r>
+        <w:tab/>
+      </w:r>
+      <w:r>
+        <w:tab/>
+        <w:t>Staat</w:t>
+      </w:r>
+      <w:r>
+        <w:br/>
+      </w:r>
+      <w:r>
         <w:rPr>
           <w:b/>
-          <w:u w:val="single"/>
-        </w:rPr>
-      </w:pPr>
-      <w:r>
+        </w:rPr>
+        <w:t>Nutzungsziel</w:t>
+      </w:r>
+      <w:r>
+        <w:tab/>
+        <w:t>Bundestagswahl anlegen</w:t>
+      </w:r>
+      <w:r>
+        <w:t>, alle Kandidaten/Parteien bereits im System</w:t>
+      </w:r>
+    </w:p>
+    <w:tbl>
+      <w:tblPr>
+        <w:tblStyle w:val="Tabellenraster"/>
+        <w:tblpPr w:leftFromText="141" w:rightFromText="141" w:vertAnchor="text" w:horzAnchor="page" w:tblpX="2761" w:tblpY="120"/>
+        <w:tblW w:w="0" w:type="auto"/>
+        <w:tblLook w:val="04A0" w:firstRow="1" w:lastRow="0" w:firstColumn="1" w:lastColumn="0" w:noHBand="0" w:noVBand="1"/>
+      </w:tblPr>
+      <w:tblGrid>
+        <w:gridCol w:w="856"/>
+        <w:gridCol w:w="3242"/>
+        <w:gridCol w:w="4200"/>
+      </w:tblGrid>
+      <w:tr>
+        <w:tc>
+          <w:tcPr>
+            <w:tcW w:w="856" w:type="dxa"/>
+          </w:tcPr>
+          <w:p>
+            <w:pPr>
+              <w:rPr>
+                <w:b/>
+              </w:rPr>
+            </w:pPr>
+            <w:r>
+              <w:rPr>
+                <w:b/>
+              </w:rPr>
+              <w:t>Nr.</w:t>
+            </w:r>
+          </w:p>
+        </w:tc>
+        <w:tc>
+          <w:tcPr>
+            <w:tcW w:w="3242" w:type="dxa"/>
+          </w:tcPr>
+          <w:p>
+            <w:pPr>
+              <w:rPr>
+                <w:b/>
+              </w:rPr>
+            </w:pPr>
+            <w:r>
+              <w:rPr>
+                <w:b/>
+              </w:rPr>
+              <w:t>Useraktion</w:t>
+            </w:r>
+            <w:r>
+              <w:rPr>
+                <w:b/>
+              </w:rPr>
+              <w:tab/>
+            </w:r>
+          </w:p>
+        </w:tc>
+        <w:tc>
+          <w:tcPr>
+            <w:tcW w:w="4200" w:type="dxa"/>
+          </w:tcPr>
+          <w:p>
+            <w:pPr>
+              <w:rPr>
+                <w:b/>
+              </w:rPr>
+            </w:pPr>
+            <w:r>
+              <w:rPr>
+                <w:b/>
+              </w:rPr>
+              <w:t>Verhalten der Software</w:t>
+            </w:r>
+          </w:p>
+        </w:tc>
+      </w:tr>
+      <w:tr>
+        <w:tc>
+          <w:tcPr>
+            <w:tcW w:w="856" w:type="dxa"/>
+          </w:tcPr>
+          <w:p>
+            <w:commentRangeStart w:id="1"/>
+            <w:r>
+              <w:t>1</w:t>
+            </w:r>
+            <w:commentRangeEnd w:id="1"/>
+            <w:r>
+              <w:rPr>
+                <w:rStyle w:val="Kommentarzeichen"/>
+              </w:rPr>
+              <w:commentReference w:id="1"/>
+            </w:r>
+          </w:p>
+        </w:tc>
+        <w:tc>
+          <w:tcPr>
+            <w:tcW w:w="3242" w:type="dxa"/>
+          </w:tcPr>
+          <w:p>
+            <w:r>
+              <w:t>Öffnen der Software (SW)</w:t>
+            </w:r>
+          </w:p>
+        </w:tc>
+        <w:tc>
+          <w:tcPr>
+            <w:tcW w:w="4200" w:type="dxa"/>
+          </w:tcPr>
+          <w:p>
+            <w:r>
+              <w:t>Startfenster öffnet sich</w:t>
+            </w:r>
+          </w:p>
+        </w:tc>
+      </w:tr>
+      <w:tr>
+        <w:tc>
+          <w:tcPr>
+            <w:tcW w:w="856" w:type="dxa"/>
+          </w:tcPr>
+          <w:p>
+            <w:commentRangeStart w:id="2"/>
+            <w:r>
+              <w:t>2</w:t>
+            </w:r>
+            <w:commentRangeEnd w:id="2"/>
+            <w:r>
+              <w:rPr>
+                <w:rStyle w:val="Kommentarzeichen"/>
+              </w:rPr>
+              <w:commentReference w:id="2"/>
+            </w:r>
+          </w:p>
+        </w:tc>
+        <w:tc>
+          <w:tcPr>
+            <w:tcW w:w="3242" w:type="dxa"/>
+          </w:tcPr>
+          <w:p>
+            <w:r>
+              <w:t>Auswählen der Rolle Gemeinde/Verwaltung</w:t>
+            </w:r>
+          </w:p>
+        </w:tc>
+        <w:tc>
+          <w:tcPr>
+            <w:tcW w:w="4200" w:type="dxa"/>
+          </w:tcPr>
+          <w:p>
+            <w:r>
+              <w:t xml:space="preserve">Login-Daten werden abgefragt </w:t>
+            </w:r>
+          </w:p>
+        </w:tc>
+      </w:tr>
+      <w:tr>
+        <w:tc>
+          <w:tcPr>
+            <w:tcW w:w="856" w:type="dxa"/>
+          </w:tcPr>
+          <w:p>
+            <w:commentRangeStart w:id="3"/>
+            <w:r>
+              <w:t>3</w:t>
+            </w:r>
+            <w:commentRangeEnd w:id="3"/>
+            <w:r>
+              <w:rPr>
+                <w:rStyle w:val="Kommentarzeichen"/>
+              </w:rPr>
+              <w:commentReference w:id="3"/>
+            </w:r>
+          </w:p>
+        </w:tc>
+        <w:tc>
+          <w:tcPr>
+            <w:tcW w:w="3242" w:type="dxa"/>
+          </w:tcPr>
+          <w:p>
+            <w:r>
+              <w:t>Eingabe der Login-Daten</w:t>
+            </w:r>
+          </w:p>
+        </w:tc>
+        <w:tc>
+          <w:tcPr>
+            <w:tcW w:w="4200" w:type="dxa"/>
+          </w:tcPr>
+          <w:p>
+            <w:r>
+              <w:t>Eingabe korrekt: Verwaltungsseite öffnet sich</w:t>
+            </w:r>
+          </w:p>
+          <w:p>
+            <w:r>
+              <w:t>Eingabe falsch:</w:t>
+            </w:r>
+          </w:p>
+          <w:p>
+            <w:r>
+              <w:lastRenderedPageBreak/>
+              <w:t xml:space="preserve">Meldung und wiederholen der Eingabe </w:t>
+            </w:r>
+          </w:p>
+        </w:tc>
+      </w:tr>
+      <w:tr>
+        <w:tc>
+          <w:tcPr>
+            <w:tcW w:w="856" w:type="dxa"/>
+          </w:tcPr>
+          <w:p>
+            <w:r>
+              <w:lastRenderedPageBreak/>
+              <w:t>4</w:t>
+            </w:r>
+          </w:p>
+        </w:tc>
+        <w:tc>
+          <w:tcPr>
+            <w:tcW w:w="3242" w:type="dxa"/>
+          </w:tcPr>
+          <w:p>
+            <w:r>
+              <w:t>Menüpunkt zum Anlegen einer neuen Wahl auswählen</w:t>
+            </w:r>
+          </w:p>
+        </w:tc>
+        <w:tc>
+          <w:tcPr>
+            <w:tcW w:w="4200" w:type="dxa"/>
+          </w:tcPr>
+          <w:p>
+            <w:r>
+              <w:t xml:space="preserve">Auswahl der 5 verschiedenen Wahlen wird angezeigt </w:t>
+            </w:r>
+          </w:p>
+        </w:tc>
+      </w:tr>
+      <w:tr>
+        <w:tc>
+          <w:tcPr>
+            <w:tcW w:w="856" w:type="dxa"/>
+          </w:tcPr>
+          <w:p>
+            <w:r>
+              <w:t>5</w:t>
+            </w:r>
+          </w:p>
+        </w:tc>
+        <w:tc>
+          <w:tcPr>
+            <w:tcW w:w="3242" w:type="dxa"/>
+          </w:tcPr>
+          <w:p>
+            <w:r>
+              <w:t>Auswahl Bundestagswahl</w:t>
+            </w:r>
+          </w:p>
+        </w:tc>
+        <w:tc>
+          <w:tcPr>
+            <w:tcW w:w="4200" w:type="dxa"/>
+          </w:tcPr>
+          <w:p>
+            <w:r>
+              <w:t>Anlegefenster erscheint</w:t>
+            </w:r>
+          </w:p>
+        </w:tc>
+      </w:tr>
+      <w:tr>
+        <w:tc>
+          <w:tcPr>
+            <w:tcW w:w="856" w:type="dxa"/>
+          </w:tcPr>
+          <w:p>
+            <w:r>
+              <w:t>6</w:t>
+            </w:r>
+          </w:p>
+        </w:tc>
+        <w:tc>
+          <w:tcPr>
+            <w:tcW w:w="3242" w:type="dxa"/>
+          </w:tcPr>
+          <w:p>
+            <w:r>
+              <w:t>„Parteien“ auswählen (evtl. als Reiter?)</w:t>
+            </w:r>
+          </w:p>
+        </w:tc>
+        <w:tc>
+          <w:tcPr>
+            <w:tcW w:w="4200" w:type="dxa"/>
+          </w:tcPr>
+          <w:p>
+            <w:r>
+              <w:t>Bereits im System hinterlegt Parteien werden angezeigt. Je Partei mit Möglichkeit eine Bearbeitung zu starten. Auswahlpunkt Neu/Hinzufügen wird ebenfalls angezeigt.</w:t>
+            </w:r>
+          </w:p>
+        </w:tc>
+      </w:tr>
+      <w:tr>
+        <w:tc>
+          <w:tcPr>
+            <w:tcW w:w="856" w:type="dxa"/>
+          </w:tcPr>
+          <w:p>
+            <w:r>
+              <w:t>7</w:t>
+            </w:r>
+          </w:p>
+        </w:tc>
+        <w:tc>
+          <w:tcPr>
+            <w:tcW w:w="3242" w:type="dxa"/>
+          </w:tcPr>
+          <w:p>
+            <w:r>
+              <w:t>Keine Änderungen an Parteien nötig</w:t>
+            </w:r>
+          </w:p>
+        </w:tc>
+        <w:tc>
+          <w:tcPr>
+            <w:tcW w:w="4200" w:type="dxa"/>
+          </w:tcPr>
+          <w:p/>
+        </w:tc>
+      </w:tr>
+      <w:tr>
+        <w:tc>
+          <w:tcPr>
+            <w:tcW w:w="856" w:type="dxa"/>
+          </w:tcPr>
+          <w:p>
+            <w:r>
+              <w:t>8</w:t>
+            </w:r>
+          </w:p>
+        </w:tc>
+        <w:tc>
+          <w:tcPr>
+            <w:tcW w:w="3242" w:type="dxa"/>
+          </w:tcPr>
+          <w:p>
+            <w:r>
+              <w:t>„Wahldaten“ auswählen</w:t>
+            </w:r>
+          </w:p>
+        </w:tc>
+        <w:tc>
+          <w:tcPr>
+            <w:tcW w:w="4200" w:type="dxa"/>
+          </w:tcPr>
+          <w:p>
+            <w:r>
+              <w:t>Eingabeformular einer Bundestagswahl wird angezeigt. Enthalten sind Wahldatum und von-bis Uhrzeit, Wahlkreis, Kennung des zu verwendenden Wählerverzeichnisses. Auswahlmöglichkeiten speichern und schließen verfügbar.</w:t>
+            </w:r>
+          </w:p>
+        </w:tc>
+      </w:tr>
+      <w:tr>
+        <w:tc>
+          <w:tcPr>
+            <w:tcW w:w="856" w:type="dxa"/>
+          </w:tcPr>
+          <w:p>
+            <w:r>
+              <w:t>9</w:t>
+            </w:r>
+          </w:p>
+        </w:tc>
+        <w:tc>
+          <w:tcPr>
+            <w:tcW w:w="3242" w:type="dxa"/>
+          </w:tcPr>
+          <w:p>
+            <w:r>
+              <w:t>Daten eingeben, speichern</w:t>
+            </w:r>
+          </w:p>
+        </w:tc>
+        <w:tc>
+          <w:tcPr>
+            <w:tcW w:w="4200" w:type="dxa"/>
+          </w:tcPr>
+          <w:p>
+            <w:r>
+              <w:t>Anlegefenster erscheint. Wahl im Menü Ihre Wahlen verfügbar und mit Kurzinfo angezeigt</w:t>
+            </w:r>
+          </w:p>
+        </w:tc>
+      </w:tr>
+    </w:tbl>
+    <w:p>
+      <w:pPr>
         <w:rPr>
           <w:b/>
-          <w:u w:val="single"/>
-        </w:rPr>
-        <w:t>Möglicher Aufbau der Use Cases anhand eines Beispiels</w:t>
-      </w:r>
-    </w:p>
-    <w:p>
+        </w:rPr>
+      </w:pPr>
       <w:r>
         <w:rPr>
           <w:b/>
         </w:rPr>
+        <w:t>Vorgehen</w:t>
+      </w:r>
+    </w:p>
+    <w:p/>
+    <w:p/>
+    <w:p/>
+    <w:p/>
+    <w:p/>
+    <w:p/>
+    <w:p/>
+    <w:p/>
+    <w:p/>
+    <w:p/>
+    <w:p/>
+    <w:p/>
+    <w:p>
+      <w:r>
+        <w:rPr>
+          <w:b/>
+        </w:rPr>
         <w:t>UC-NR.</w:t>
       </w:r>
       <w:r>
@@ -510,7 +1200,7 @@
       </w:r>
       <w:r>
         <w:tab/>
-        <w:t>1</w:t>
+        <w:t>1.3</w:t>
       </w:r>
       <w:r>
         <w:br/>
@@ -529,7 +1219,7 @@
       </w:r>
       <w:r>
         <w:tab/>
-        <w:t>Gemeinde</w:t>
+        <w:t>Staat</w:t>
       </w:r>
       <w:r>
         <w:br/>
@@ -542,13 +1232,24 @@
       </w:r>
       <w:r>
         <w:tab/>
-        <w:t>Wahl anlegen</w:t>
-      </w:r>
-      <w:r>
-        <w:t>, Bundestagswahl</w:t>
-      </w:r>
-      <w:r>
-        <w:t xml:space="preserve"> mit neuen Kandidaten</w:t>
+        <w:t>Bundestagswahl anlegen, vorhandene Kandidaten ergänzen</w:t>
+      </w:r>
+    </w:p>
+    <w:p>
+      <w:r>
+        <w:rPr>
+          <w:b/>
+        </w:rPr>
+        <w:t>Vorgehen</w:t>
+      </w:r>
+      <w:r>
+        <w:rPr>
+          <w:b/>
+        </w:rPr>
+        <w:tab/>
+      </w:r>
+      <w:r>
+        <w:t xml:space="preserve">Identisches Vorgehen wie in UC 1.1 in den Schritten 1 bis 6. </w:t>
       </w:r>
     </w:p>
     <w:tbl>
@@ -631,16 +1332,8 @@
             <w:tcW w:w="775" w:type="dxa"/>
           </w:tcPr>
           <w:p>
-            <w:commentRangeStart w:id="3"/>
-            <w:r>
-              <w:t>1</w:t>
-            </w:r>
-            <w:commentRangeEnd w:id="3"/>
-            <w:r>
-              <w:rPr>
-                <w:rStyle w:val="Kommentarzeichen"/>
-              </w:rPr>
-              <w:commentReference w:id="3"/>
+            <w:r>
+              <w:t>7</w:t>
             </w:r>
           </w:p>
         </w:tc>
@@ -650,13 +1343,7 @@
           </w:tcPr>
           <w:p>
             <w:r>
-              <w:t>Öffnen der Software</w:t>
-            </w:r>
-            <w:r>
-              <w:t xml:space="preserve"> </w:t>
-            </w:r>
-            <w:r>
-              <w:t>(SW)</w:t>
+              <w:t>Bearbeiten von Partei 1 auswählen</w:t>
             </w:r>
           </w:p>
         </w:tc>
@@ -666,10 +1353,7 @@
           </w:tcPr>
           <w:p>
             <w:r>
-              <w:t>St</w:t>
-            </w:r>
-            <w:r>
-              <w:t>artfenster öffnet sich</w:t>
+              <w:t>Eingabeformular für Partei 1 anzeigen. Felder bereits gefüllt. Auswahlmöglichkeiten speichern, schließen, löschen verfügbar</w:t>
             </w:r>
           </w:p>
         </w:tc>
@@ -680,9 +1364,41 @@
             <w:tcW w:w="775" w:type="dxa"/>
           </w:tcPr>
           <w:p>
+            <w:r>
+              <w:t>8</w:t>
+            </w:r>
+          </w:p>
+        </w:tc>
+        <w:tc>
+          <w:tcPr>
+            <w:tcW w:w="3242" w:type="dxa"/>
+          </w:tcPr>
+          <w:p>
+            <w:r>
+              <w:t>Eingabe der zu aktualisierenden Daten, speichern</w:t>
+            </w:r>
+          </w:p>
+        </w:tc>
+        <w:tc>
+          <w:tcPr>
+            <w:tcW w:w="4200" w:type="dxa"/>
+          </w:tcPr>
+          <w:p>
+            <w:r>
+              <w:t>Parteien-Seite wird mit aktualisierten Daten angezeigt.</w:t>
+            </w:r>
+          </w:p>
+        </w:tc>
+      </w:tr>
+      <w:tr>
+        <w:tc>
+          <w:tcPr>
+            <w:tcW w:w="775" w:type="dxa"/>
+          </w:tcPr>
+          <w:p>
             <w:commentRangeStart w:id="4"/>
             <w:r>
-              <w:t>2</w:t>
+              <w:t>9</w:t>
             </w:r>
             <w:commentRangeEnd w:id="4"/>
             <w:r>
@@ -699,7 +1415,7 @@
           </w:tcPr>
           <w:p>
             <w:r>
-              <w:t>Auswählen der Rolle Gemeinde/Verwaltung</w:t>
+              <w:t>„Wahldaten“ auswählen</w:t>
             </w:r>
           </w:p>
         </w:tc>
@@ -709,7 +1425,7 @@
           </w:tcPr>
           <w:p>
             <w:r>
-              <w:t xml:space="preserve">Login-Daten werden abgefragt </w:t>
+              <w:t>Eingabeformular einer Bundestagswahl wird angezeigt. Enthalten sind Wahldatum und von-bis Uhrzeit, Wahlkreis, Kennung des zu verwendenden Wählerverzeichnisses. Auswahlmöglichkeiten speichern und schließen verfügbar.</w:t>
             </w:r>
           </w:p>
         </w:tc>
@@ -722,7 +1438,7 @@
           <w:p>
             <w:commentRangeStart w:id="5"/>
             <w:r>
-              <w:t>3</w:t>
+              <w:t>10</w:t>
             </w:r>
             <w:commentRangeEnd w:id="5"/>
             <w:r>
@@ -739,277 +1455,6 @@
           </w:tcPr>
           <w:p>
             <w:r>
-              <w:t>Eingabe der Login-Daten</w:t>
-            </w:r>
-          </w:p>
-        </w:tc>
-        <w:tc>
-          <w:tcPr>
-            <w:tcW w:w="4200" w:type="dxa"/>
-          </w:tcPr>
-          <w:p>
-            <w:r>
-              <w:t xml:space="preserve">Eingabe korrekt: </w:t>
-            </w:r>
-            <w:proofErr w:type="spellStart"/>
-            <w:r>
-              <w:t>Verwaltungseite</w:t>
-            </w:r>
-            <w:proofErr w:type="spellEnd"/>
-            <w:r>
-              <w:t xml:space="preserve"> öffnet sich</w:t>
-            </w:r>
-          </w:p>
-          <w:p>
-            <w:r>
-              <w:t>Eingabe falsch:</w:t>
-            </w:r>
-          </w:p>
-          <w:p>
-            <w:r>
-              <w:t xml:space="preserve">Meldung und wiederholen der Eingabe </w:t>
-            </w:r>
-          </w:p>
-        </w:tc>
-      </w:tr>
-      <w:tr>
-        <w:tc>
-          <w:tcPr>
-            <w:tcW w:w="775" w:type="dxa"/>
-          </w:tcPr>
-          <w:p>
-            <w:r>
-              <w:t>4</w:t>
-            </w:r>
-          </w:p>
-        </w:tc>
-        <w:tc>
-          <w:tcPr>
-            <w:tcW w:w="3242" w:type="dxa"/>
-          </w:tcPr>
-          <w:p>
-            <w:r>
-              <w:t>Menüpunkt zum Anlegen einer neuen Wahl auswählen</w:t>
-            </w:r>
-          </w:p>
-        </w:tc>
-        <w:tc>
-          <w:tcPr>
-            <w:tcW w:w="4200" w:type="dxa"/>
-          </w:tcPr>
-          <w:p>
-            <w:r>
-              <w:t xml:space="preserve">Auswahl der 5 verschiedenen Wahlen wird angezeigt </w:t>
-            </w:r>
-          </w:p>
-        </w:tc>
-      </w:tr>
-      <w:tr>
-        <w:tc>
-          <w:tcPr>
-            <w:tcW w:w="775" w:type="dxa"/>
-          </w:tcPr>
-          <w:p>
-            <w:r>
-              <w:t>5</w:t>
-            </w:r>
-          </w:p>
-        </w:tc>
-        <w:tc>
-          <w:tcPr>
-            <w:tcW w:w="3242" w:type="dxa"/>
-          </w:tcPr>
-          <w:p>
-            <w:r>
-              <w:t>Auswahl Bundestagswahl</w:t>
-            </w:r>
-          </w:p>
-        </w:tc>
-        <w:tc>
-          <w:tcPr>
-            <w:tcW w:w="4200" w:type="dxa"/>
-          </w:tcPr>
-          <w:p>
-            <w:r>
-              <w:t>Anlegefenster erscheint</w:t>
-            </w:r>
-          </w:p>
-        </w:tc>
-      </w:tr>
-      <w:tr>
-        <w:tc>
-          <w:tcPr>
-            <w:tcW w:w="775" w:type="dxa"/>
-          </w:tcPr>
-          <w:p>
-            <w:r>
-              <w:t>6</w:t>
-            </w:r>
-          </w:p>
-        </w:tc>
-        <w:tc>
-          <w:tcPr>
-            <w:tcW w:w="3242" w:type="dxa"/>
-          </w:tcPr>
-          <w:p>
-            <w:r>
-              <w:t>„Parteien“ auswählen (evtl. als Reiter?)</w:t>
-            </w:r>
-          </w:p>
-        </w:tc>
-        <w:tc>
-          <w:tcPr>
-            <w:tcW w:w="4200" w:type="dxa"/>
-          </w:tcPr>
-          <w:p>
-            <w:r>
-              <w:t>Bereits im System hinterlegt Parteien werden angezeigt. Je Partei mit Möglichkeit eine Bearbeitung zu starten. Auswahlpunkt Neu/Hinzufügen wird ebenfalls angezeigt.</w:t>
-            </w:r>
-          </w:p>
-        </w:tc>
-      </w:tr>
-      <w:tr>
-        <w:tc>
-          <w:tcPr>
-            <w:tcW w:w="775" w:type="dxa"/>
-          </w:tcPr>
-          <w:p>
-            <w:r>
-              <w:t>7</w:t>
-            </w:r>
-          </w:p>
-        </w:tc>
-        <w:tc>
-          <w:tcPr>
-            <w:tcW w:w="3242" w:type="dxa"/>
-          </w:tcPr>
-          <w:p>
-            <w:r>
-              <w:t>Bearbeiten von Partei 1 auswählen</w:t>
-            </w:r>
-          </w:p>
-        </w:tc>
-        <w:tc>
-          <w:tcPr>
-            <w:tcW w:w="4200" w:type="dxa"/>
-          </w:tcPr>
-          <w:p>
-            <w:r>
-              <w:t>Eingabeformular für Partei 1 anzeigen. Felder bereits gefüllt. Auswahlmöglichkeiten speichern, schließen, löschen verfügbar</w:t>
-            </w:r>
-          </w:p>
-        </w:tc>
-      </w:tr>
-      <w:tr>
-        <w:tc>
-          <w:tcPr>
-            <w:tcW w:w="775" w:type="dxa"/>
-          </w:tcPr>
-          <w:p>
-            <w:r>
-              <w:t>8</w:t>
-            </w:r>
-          </w:p>
-        </w:tc>
-        <w:tc>
-          <w:tcPr>
-            <w:tcW w:w="3242" w:type="dxa"/>
-          </w:tcPr>
-          <w:p>
-            <w:r>
-              <w:t>Eingabe der zu aktualisierenden Daten, speichern</w:t>
-            </w:r>
-          </w:p>
-        </w:tc>
-        <w:tc>
-          <w:tcPr>
-            <w:tcW w:w="4200" w:type="dxa"/>
-          </w:tcPr>
-          <w:p>
-            <w:r>
-              <w:t>Parteien-Seite wird mit aktualisierten Daten angezeigt.</w:t>
-            </w:r>
-          </w:p>
-        </w:tc>
-      </w:tr>
-      <w:tr>
-        <w:tc>
-          <w:tcPr>
-            <w:tcW w:w="775" w:type="dxa"/>
-          </w:tcPr>
-          <w:p>
-            <w:commentRangeStart w:id="6"/>
-            <w:r>
-              <w:lastRenderedPageBreak/>
-              <w:t>9</w:t>
-            </w:r>
-            <w:commentRangeEnd w:id="6"/>
-            <w:r>
-              <w:rPr>
-                <w:rStyle w:val="Kommentarzeichen"/>
-              </w:rPr>
-              <w:commentReference w:id="6"/>
-            </w:r>
-          </w:p>
-        </w:tc>
-        <w:tc>
-          <w:tcPr>
-            <w:tcW w:w="3242" w:type="dxa"/>
-          </w:tcPr>
-          <w:p>
-            <w:r>
-              <w:t>„Wahldaten“ auswählen</w:t>
-            </w:r>
-          </w:p>
-        </w:tc>
-        <w:tc>
-          <w:tcPr>
-            <w:tcW w:w="4200" w:type="dxa"/>
-          </w:tcPr>
-          <w:p>
-            <w:r>
-              <w:t xml:space="preserve">Eingabeformular einer Bundestagswahl wird angezeigt. Enthalten sind Wahldatum und von-bis Uhrzeit, Wahlkreis, Kennung des zu verwendenden Wählerverzeichnisses. </w:t>
-            </w:r>
-            <w:r>
-              <w:t>Auswahlmöglichkeit</w:t>
-            </w:r>
-            <w:r>
-              <w:t>en speichern und schließen</w:t>
-            </w:r>
-            <w:r>
-              <w:t xml:space="preserve"> verfügbar</w:t>
-            </w:r>
-            <w:r>
-              <w:t>.</w:t>
-            </w:r>
-          </w:p>
-        </w:tc>
-      </w:tr>
-      <w:tr>
-        <w:tc>
-          <w:tcPr>
-            <w:tcW w:w="775" w:type="dxa"/>
-          </w:tcPr>
-          <w:p>
-            <w:commentRangeStart w:id="7"/>
-            <w:r>
-              <w:t>10</w:t>
-            </w:r>
-            <w:commentRangeEnd w:id="7"/>
-            <w:r>
-              <w:rPr>
-                <w:rStyle w:val="Kommentarzeichen"/>
-              </w:rPr>
-              <w:commentReference w:id="7"/>
-            </w:r>
-          </w:p>
-        </w:tc>
-        <w:tc>
-          <w:tcPr>
-            <w:tcW w:w="3242" w:type="dxa"/>
-          </w:tcPr>
-          <w:p>
-            <w:r>
               <w:t>Daten eingeben, speichern</w:t>
             </w:r>
           </w:p>
@@ -1028,18 +1473,6 @@
     </w:tbl>
     <w:p>
       <w:r>
-        <w:rPr>
-          <w:b/>
-        </w:rPr>
-        <w:t xml:space="preserve"> </w:t>
-      </w:r>
-      <w:r>
-        <w:rPr>
-          <w:b/>
-        </w:rPr>
-        <w:t>Vorgehen</w:t>
-      </w:r>
-      <w:r>
         <w:tab/>
       </w:r>
       <w:r>
@@ -1080,6 +1513,14 @@
       </w:r>
     </w:p>
     <w:p/>
+    <w:p/>
+    <w:p/>
+    <w:p/>
+    <w:p/>
+    <w:p>
+      <w:bookmarkStart w:id="6" w:name="_GoBack"/>
+      <w:bookmarkEnd w:id="6"/>
+    </w:p>
     <w:sectPr>
       <w:pgSz w:w="11906" w:h="16838"/>
       <w:pgMar w:top="1417" w:right="1417" w:bottom="1134" w:left="1417" w:header="708" w:footer="708" w:gutter="0"/>
@@ -1108,7 +1549,7 @@
       </w:r>
     </w:p>
   </w:comment>
-  <w:comment w:id="2" w:author="Katharina Schwab" w:date="2017-10-26T11:14:00Z" w:initials="KS">
+  <w:comment w:id="1" w:author="Katharina Schwab" w:date="2017-10-26T11:16:00Z" w:initials="KS">
     <w:p>
       <w:pPr>
         <w:pStyle w:val="Kommentartext"/>
@@ -1120,51 +1561,11 @@
         <w:annotationRef/>
       </w:r>
       <w:r>
-        <w:t xml:space="preserve">Nice </w:t>
-      </w:r>
-      <w:proofErr w:type="spellStart"/>
-      <w:r>
-        <w:t>to</w:t>
-      </w:r>
-      <w:proofErr w:type="spellEnd"/>
-      <w:r>
-        <w:t xml:space="preserve"> </w:t>
-      </w:r>
-      <w:proofErr w:type="spellStart"/>
-      <w:r>
-        <w:t>haves</w:t>
-      </w:r>
-      <w:proofErr w:type="spellEnd"/>
-      <w:r>
-        <w:t xml:space="preserve"> aufführen? Eigenes Dokument in </w:t>
-      </w:r>
-      <w:proofErr w:type="spellStart"/>
-      <w:r>
-        <w:t>Git</w:t>
-      </w:r>
-      <w:proofErr w:type="spellEnd"/>
-      <w:r>
-        <w:t xml:space="preserve"> für Nice </w:t>
-      </w:r>
-      <w:proofErr w:type="spellStart"/>
-      <w:r>
-        <w:t>to</w:t>
-      </w:r>
-      <w:proofErr w:type="spellEnd"/>
-      <w:r>
-        <w:t xml:space="preserve"> </w:t>
-      </w:r>
-      <w:proofErr w:type="spellStart"/>
-      <w:r>
-        <w:t>have</w:t>
-      </w:r>
-      <w:proofErr w:type="spellEnd"/>
-      <w:r>
-        <w:t xml:space="preserve"> Ideen anlegen?</w:t>
+        <w:t>Fenster evtl. mit Nummern oder festen Namen versehen um Kommunikation zu verbessern?</w:t>
       </w:r>
     </w:p>
   </w:comment>
-  <w:comment w:id="3" w:author="Katharina Schwab" w:date="2017-10-26T11:16:00Z" w:initials="KS">
+  <w:comment w:id="2" w:author="Katharina Schwab" w:date="2017-10-26T11:17:00Z" w:initials="KS">
     <w:p>
       <w:pPr>
         <w:pStyle w:val="Kommentartext"/>
@@ -1175,75 +1576,56 @@
         </w:rPr>
         <w:annotationRef/>
       </w:r>
-      <w:r>
-        <w:t>Fenster evtl. mit Nummern oder festen Namen versehen um Kommunikation zu verbessern</w:t>
-      </w:r>
-      <w:r>
-        <w:t>?</w:t>
+    </w:p>
+    <w:p>
+      <w:r>
+        <w:t>evtl. auch per Sensor?</w:t>
+      </w:r>
+    </w:p>
+    <w:p>
+      <w:pPr>
+        <w:pStyle w:val="Kommentartext"/>
+      </w:pPr>
+    </w:p>
+  </w:comment>
+  <w:comment w:id="3" w:author="Katharina Schwab" w:date="2017-10-26T11:17:00Z" w:initials="KS">
+    <w:p>
+      <w:pPr>
+        <w:pStyle w:val="Kommentartext"/>
+      </w:pPr>
+      <w:r>
+        <w:rPr>
+          <w:rStyle w:val="Kommentarzeichen"/>
+        </w:rPr>
+        <w:annotationRef/>
+      </w:r>
+      <w:r>
+        <w:t>evtl. nur 3 Versuche?</w:t>
       </w:r>
     </w:p>
   </w:comment>
   <w:comment w:id="4" w:author="Katharina Schwab" w:date="2017-10-26T11:17:00Z" w:initials="KS">
     <w:p>
+      <w:r>
+        <w:rPr>
+          <w:rStyle w:val="Kommentarzeichen"/>
+        </w:rPr>
+        <w:annotationRef/>
+      </w:r>
+      <w:r>
+        <w:t>Wahlkreis: nicht veränderbar, fest mit System gekoppelt durch Installationsprozess, Änderung evtl. durch Admin?</w:t>
+      </w:r>
+    </w:p>
+    <w:p>
       <w:pPr>
         <w:pStyle w:val="Kommentartext"/>
       </w:pPr>
       <w:r>
-        <w:rPr>
-          <w:rStyle w:val="Kommentarzeichen"/>
-        </w:rPr>
-        <w:annotationRef/>
-      </w:r>
-    </w:p>
-    <w:p>
-      <w:r>
-        <w:t>evtl. auch per Sensor?</w:t>
-      </w:r>
-    </w:p>
-    <w:p>
-      <w:pPr>
-        <w:pStyle w:val="Kommentartext"/>
-      </w:pPr>
+        <w:t>Wählerverzeichnisses: Dropdown der vorhandenen?</w:t>
+      </w:r>
     </w:p>
   </w:comment>
   <w:comment w:id="5" w:author="Katharina Schwab" w:date="2017-10-26T11:17:00Z" w:initials="KS">
-    <w:p>
-      <w:pPr>
-        <w:pStyle w:val="Kommentartext"/>
-      </w:pPr>
-      <w:r>
-        <w:rPr>
-          <w:rStyle w:val="Kommentarzeichen"/>
-        </w:rPr>
-        <w:annotationRef/>
-      </w:r>
-      <w:r>
-        <w:t>evtl. nur 3 Versuche?</w:t>
-      </w:r>
-    </w:p>
-  </w:comment>
-  <w:comment w:id="6" w:author="Katharina Schwab" w:date="2017-10-26T11:17:00Z" w:initials="KS">
-    <w:p>
-      <w:r>
-        <w:rPr>
-          <w:rStyle w:val="Kommentarzeichen"/>
-        </w:rPr>
-        <w:annotationRef/>
-      </w:r>
-      <w:r>
-        <w:t>Wahlkreis: nicht veränderbar, fest mit System gekoppelt durch Installationsprozess, Änderung evtl. durch Admin?</w:t>
-      </w:r>
-    </w:p>
-    <w:p>
-      <w:pPr>
-        <w:pStyle w:val="Kommentartext"/>
-      </w:pPr>
-      <w:r>
-        <w:t>Wählerverzeichnisses: Dropdown der vorhandenen?</w:t>
-      </w:r>
-    </w:p>
-  </w:comment>
-  <w:comment w:id="7" w:author="Katharina Schwab" w:date="2017-10-26T11:17:00Z" w:initials="KS">
     <w:p>
       <w:pPr>
         <w:pStyle w:val="Kommentartext"/>
@@ -1272,24 +1654,22 @@
 <file path=word/commentsExtended.xml><?xml version="1.0" encoding="utf-8"?>
 <w15:commentsEx xmlns:wpc="http://schemas.microsoft.com/office/word/2010/wordprocessingCanvas" xmlns:cx="http://schemas.microsoft.com/office/drawing/2014/chartex" xmlns:cx1="http://schemas.microsoft.com/office/drawing/2015/9/8/chartex" xmlns:cx2="http://schemas.microsoft.com/office/drawing/2015/10/21/chartex" xmlns:cx3="http://schemas.microsoft.com/office/drawing/2016/5/9/chartex" xmlns:cx4="http://schemas.microsoft.com/office/drawing/2016/5/10/chartex" xmlns:cx5="http://schemas.microsoft.com/office/drawing/2016/5/11/chartex" xmlns:cx6="http://schemas.microsoft.com/office/drawing/2016/5/12/chartex" xmlns:cx7="http://schemas.microsoft.com/office/drawing/2016/5/13/chartex" xmlns:cx8="http://schemas.microsoft.com/office/drawing/2016/5/14/chartex" xmlns:mc="http://schemas.openxmlformats.org/markup-compatibility/2006" xmlns:aink="http://schemas.microsoft.com/office/drawing/2016/ink" xmlns:am3d="http://schemas.microsoft.com/office/drawing/2017/model3d" xmlns:o="urn:schemas-microsoft-com:office:office" xmlns:r="http://schemas.openxmlformats.org/officeDocument/2006/relationships" xmlns:m="http://schemas.openxmlformats.org/officeDocument/2006/math" xmlns:v="urn:schemas-microsoft-com:vml" xmlns:wp14="http://schemas.microsoft.com/office/word/2010/wordprocessingDrawing" xmlns:wp="http://schemas.openxmlformats.org/drawingml/2006/wordprocessingDrawing" xmlns:w10="urn:schemas-microsoft-com:office:word" xmlns:w="http://schemas.openxmlformats.org/wordprocessingml/2006/main" xmlns:w14="http://schemas.microsoft.com/office/word/2010/wordml" xmlns:w15="http://schemas.microsoft.com/office/word/2012/wordml" xmlns:w16cid="http://schemas.microsoft.com/office/word/2016/wordml/cid" xmlns:w16se="http://schemas.microsoft.com/office/word/2015/wordml/symex" xmlns:wpg="http://schemas.microsoft.com/office/word/2010/wordprocessingGroup" xmlns:wpi="http://schemas.microsoft.com/office/word/2010/wordprocessingInk" xmlns:wne="http://schemas.microsoft.com/office/word/2006/wordml" xmlns:wps="http://schemas.microsoft.com/office/word/2010/wordprocessingShape" mc:Ignorable="w14 w15 w16se w16cid wp14">
   <w15:commentEx w15:paraId="4AF5AF26" w15:done="0"/>
-  <w15:commentEx w15:paraId="4E4D2131" w15:done="0"/>
-  <w15:commentEx w15:paraId="7FFF2D36" w15:done="0"/>
-  <w15:commentEx w15:paraId="151E30E6" w15:done="0"/>
-  <w15:commentEx w15:paraId="4246AC57" w15:done="0"/>
-  <w15:commentEx w15:paraId="543ABAE6" w15:done="0"/>
-  <w15:commentEx w15:paraId="4E49BAF3" w15:done="0"/>
+  <w15:commentEx w15:paraId="6429F47B" w15:done="0"/>
+  <w15:commentEx w15:paraId="54612FFA" w15:done="0"/>
+  <w15:commentEx w15:paraId="2F7A6370" w15:done="0"/>
+  <w15:commentEx w15:paraId="4B37246D" w15:done="0"/>
+  <w15:commentEx w15:paraId="3B244BB2" w15:done="0"/>
 </w15:commentsEx>
 </file>
 
 <file path=word/commentsIds.xml><?xml version="1.0" encoding="utf-8"?>
 <w16cid:commentsIds xmlns:wpc="http://schemas.microsoft.com/office/word/2010/wordprocessingCanvas" xmlns:cx="http://schemas.microsoft.com/office/drawing/2014/chartex" xmlns:cx1="http://schemas.microsoft.com/office/drawing/2015/9/8/chartex" xmlns:cx2="http://schemas.microsoft.com/office/drawing/2015/10/21/chartex" xmlns:cx3="http://schemas.microsoft.com/office/drawing/2016/5/9/chartex" xmlns:cx4="http://schemas.microsoft.com/office/drawing/2016/5/10/chartex" xmlns:cx5="http://schemas.microsoft.com/office/drawing/2016/5/11/chartex" xmlns:cx6="http://schemas.microsoft.com/office/drawing/2016/5/12/chartex" xmlns:cx7="http://schemas.microsoft.com/office/drawing/2016/5/13/chartex" xmlns:cx8="http://schemas.microsoft.com/office/drawing/2016/5/14/chartex" xmlns:mc="http://schemas.openxmlformats.org/markup-compatibility/2006" xmlns:aink="http://schemas.microsoft.com/office/drawing/2016/ink" xmlns:am3d="http://schemas.microsoft.com/office/drawing/2017/model3d" xmlns:o="urn:schemas-microsoft-com:office:office" xmlns:r="http://schemas.openxmlformats.org/officeDocument/2006/relationships" xmlns:m="http://schemas.openxmlformats.org/officeDocument/2006/math" xmlns:v="urn:schemas-microsoft-com:vml" xmlns:wp14="http://schemas.microsoft.com/office/word/2010/wordprocessingDrawing" xmlns:wp="http://schemas.openxmlformats.org/drawingml/2006/wordprocessingDrawing" xmlns:w10="urn:schemas-microsoft-com:office:word" xmlns:w="http://schemas.openxmlformats.org/wordprocessingml/2006/main" xmlns:w14="http://schemas.microsoft.com/office/word/2010/wordml" xmlns:w15="http://schemas.microsoft.com/office/word/2012/wordml" xmlns:w16cid="http://schemas.microsoft.com/office/word/2016/wordml/cid" xmlns:w16se="http://schemas.microsoft.com/office/word/2015/wordml/symex" xmlns:wpg="http://schemas.microsoft.com/office/word/2010/wordprocessingGroup" xmlns:wpi="http://schemas.microsoft.com/office/word/2010/wordprocessingInk" xmlns:wne="http://schemas.microsoft.com/office/word/2006/wordml" xmlns:wps="http://schemas.microsoft.com/office/word/2010/wordprocessingShape" mc:Ignorable="w14 w15 w16se w16cid wp14">
   <w16cid:commentId w16cid:paraId="4AF5AF26" w16cid:durableId="1D9C41EA"/>
-  <w16cid:commentId w16cid:paraId="4E4D2131" w16cid:durableId="1D9C420C"/>
-  <w16cid:commentId w16cid:paraId="7FFF2D36" w16cid:durableId="1D9C4299"/>
-  <w16cid:commentId w16cid:paraId="151E30E6" w16cid:durableId="1D9C42AF"/>
-  <w16cid:commentId w16cid:paraId="4246AC57" w16cid:durableId="1D9C42C0"/>
-  <w16cid:commentId w16cid:paraId="543ABAE6" w16cid:durableId="1D9C42CF"/>
-  <w16cid:commentId w16cid:paraId="4E49BAF3" w16cid:durableId="1D9C42DB"/>
+  <w16cid:commentId w16cid:paraId="6429F47B" w16cid:durableId="1DAAE047"/>
+  <w16cid:commentId w16cid:paraId="54612FFA" w16cid:durableId="1DAAE046"/>
+  <w16cid:commentId w16cid:paraId="2F7A6370" w16cid:durableId="1DAAE045"/>
+  <w16cid:commentId w16cid:paraId="4B37246D" w16cid:durableId="1D9C42CF"/>
+  <w16cid:commentId w16cid:paraId="3B244BB2" w16cid:durableId="1D9C42DB"/>
 </w16cid:commentsIds>
 </file>
 
@@ -1424,7 +1804,7 @@
         <w:rFonts w:ascii="Symbol" w:hAnsi="Symbol" w:hint="default"/>
       </w:rPr>
     </w:lvl>
-    <w:lvl w:ilvl="1" w:tplc="04070003" w:tentative="1">
+    <w:lvl w:ilvl="1" w:tplc="04070003">
       <w:start w:val="1"/>
       <w:numFmt w:val="bullet"/>
       <w:lvlText w:val="o"/>
@@ -2913,7 +3293,7 @@
 </file>
 
 <file path=customXml/itemProps1.xml><?xml version="1.0" encoding="utf-8"?>
-<ds:datastoreItem xmlns:ds="http://schemas.openxmlformats.org/officeDocument/2006/customXml" ds:itemID="{82140255-04C4-4514-B8D5-445D01B05213}">
+<ds:datastoreItem xmlns:ds="http://schemas.openxmlformats.org/officeDocument/2006/customXml" ds:itemID="{31F31AB5-5833-4044-8346-9EE47EA5EE79}">
   <ds:schemaRefs>
     <ds:schemaRef ds:uri="http://schemas.openxmlformats.org/officeDocument/2006/bibliography"/>
   </ds:schemaRefs>

</xml_diff>

<commit_message>
UseCases an Meetingergebnisse angepasst
</commit_message>
<xml_diff>
--- a/Lastenheft/UsesCases.docx
+++ b/Lastenheft/UsesCases.docx
@@ -217,21 +217,17 @@
       </w:r>
       <w:r>
         <w:tab/>
-        <w:t>Wahl auswerten</w:t>
-      </w:r>
-      <w:r>
-        <w:br/>
-        <w:t xml:space="preserve">  </w:t>
-      </w:r>
-      <w:r>
-        <w:tab/>
-      </w:r>
-      <w:r>
-        <w:tab/>
-      </w:r>
-      <w:r>
-        <w:tab/>
-        <w:t>Statistiken zu einer Wahl abrufen, z.B. Wahlbeteiligung ???</w:t>
+        <w:t xml:space="preserve">Wahl auswerten (meint die Wahlergebnisse anzuzeigen oder   </w:t>
+      </w:r>
+      <w:r>
+        <w:tab/>
+      </w:r>
+      <w:r>
+        <w:tab/>
+      </w:r>
+      <w:r>
+        <w:tab/>
+        <w:t>an den höheren Bereich zu senden)</w:t>
       </w:r>
       <w:r>
         <w:br/>
@@ -245,6 +241,11 @@
       </w:r>
       <w:r>
         <w:tab/>
+      </w:r>
+      <w:r>
+        <w:t xml:space="preserve">selbsterstellte </w:t>
+      </w:r>
+      <w:r>
         <w:t>Wahl bearbeiten oder löschen</w:t>
       </w:r>
       <w:r>
@@ -322,7 +323,34 @@
         </w:numPr>
       </w:pPr>
       <w:r>
-        <w:t>Bürgerentscheid</w:t>
+        <w:t>Bundestagswahl</w:t>
+      </w:r>
+      <w:r>
+        <w:br/>
+      </w:r>
+      <w:r>
+        <w:t>Kandidaten für den Wahlkreis zu den jeweiligen Parteien eingeben, ggf. Parteien löschen und neue anlegen (CDU/CSU z.B.)</w:t>
+      </w:r>
+      <w:r>
+        <w:br/>
+        <w:t>V1: alle Kandidaten</w:t>
+      </w:r>
+      <w:r>
+        <w:t xml:space="preserve"> bereits im System vorhanden</w:t>
+      </w:r>
+      <w:r>
+        <w:br/>
+        <w:t xml:space="preserve">V2: </w:t>
+      </w:r>
+      <w:r>
+        <w:t>keine Kandidaten im System vorhanden</w:t>
+      </w:r>
+      <w:r>
+        <w:br/>
+        <w:t xml:space="preserve">V3: </w:t>
+      </w:r>
+      <w:r>
+        <w:t>vorhandene Kandidaten ergänzen</w:t>
       </w:r>
     </w:p>
     <w:p>
@@ -334,108 +362,7 @@
         </w:numPr>
       </w:pPr>
       <w:r>
-        <w:t>Sonstiges:</w:t>
-      </w:r>
-      <w:r>
-        <w:tab/>
-      </w:r>
-      <w:r>
-        <w:tab/>
-        <w:t>Wahl auswerten</w:t>
-      </w:r>
-      <w:r>
-        <w:br/>
-        <w:t xml:space="preserve">  </w:t>
-      </w:r>
-      <w:r>
-        <w:tab/>
-      </w:r>
-      <w:r>
-        <w:tab/>
-      </w:r>
-      <w:r>
-        <w:tab/>
-        <w:t>Statistiken zu einer Wahl abrufen, z.B. Wahlbeteiligung ???</w:t>
-      </w:r>
-      <w:r>
-        <w:br/>
-        <w:t xml:space="preserve"> </w:t>
-      </w:r>
-      <w:r>
-        <w:tab/>
-      </w:r>
-      <w:r>
-        <w:tab/>
-      </w:r>
-      <w:r>
-        <w:tab/>
-        <w:t>Wahl bearbeiten oder löschen</w:t>
-      </w:r>
-      <w:r>
-        <w:br/>
-        <w:t xml:space="preserve"> </w:t>
-      </w:r>
-      <w:r>
-        <w:tab/>
-      </w:r>
-      <w:r>
-        <w:tab/>
-      </w:r>
-      <w:r>
-        <w:tab/>
-        <w:t>Wahl wiederholen</w:t>
-      </w:r>
-      <w:r>
-        <w:br/>
-        <w:t xml:space="preserve"> </w:t>
-      </w:r>
-      <w:r>
-        <w:tab/>
-      </w:r>
-      <w:r>
-        <w:tab/>
-      </w:r>
-      <w:r>
-        <w:tab/>
-        <w:t>Wählerverzeichnis aktualisieren</w:t>
-      </w:r>
-    </w:p>
-    <w:p>
-      <w:pPr>
-        <w:pStyle w:val="Listenabsatz"/>
-        <w:ind w:left="1440"/>
-      </w:pPr>
-    </w:p>
-    <w:p>
-      <w:pPr>
-        <w:pStyle w:val="Listenabsatz"/>
-        <w:ind w:left="1440"/>
-      </w:pPr>
-    </w:p>
-    <w:p>
-      <w:pPr>
-        <w:pStyle w:val="Listenabsatz"/>
-        <w:ind w:left="1440"/>
-      </w:pPr>
-    </w:p>
-    <w:p>
-      <w:pPr>
-        <w:rPr>
-          <w:b/>
-        </w:rPr>
-      </w:pPr>
-      <w:r>
-        <w:rPr>
-          <w:b/>
-        </w:rPr>
-        <w:lastRenderedPageBreak/>
-        <w:t>Rolle Staat</w:t>
-      </w:r>
-      <w:r>
-        <w:rPr>
-          <w:b/>
-        </w:rPr>
-        <w:t>:</w:t>
+        <w:t>Bürgerentscheid</w:t>
       </w:r>
     </w:p>
     <w:p>
@@ -447,19 +374,110 @@
         </w:numPr>
       </w:pPr>
       <w:r>
-        <w:t>Bundestagswahl</w:t>
-      </w:r>
-      <w:r>
-        <w:br/>
-        <w:t>V1: alle Kandidaten/Parteien bereits im System vorhanden</w:t>
-      </w:r>
-      <w:r>
-        <w:br/>
-        <w:t>V2: keine Kandidaten im System vorhanden</w:t>
-      </w:r>
-      <w:r>
-        <w:br/>
-        <w:t>V3: vorhandene Kandidaten ergänzen</w:t>
+        <w:t>Sonstiges:</w:t>
+      </w:r>
+      <w:r>
+        <w:tab/>
+      </w:r>
+      <w:r>
+        <w:tab/>
+        <w:t>Wahl auswerten</w:t>
+      </w:r>
+      <w:r>
+        <w:br/>
+        <w:t xml:space="preserve"> </w:t>
+      </w:r>
+      <w:r>
+        <w:tab/>
+      </w:r>
+      <w:r>
+        <w:tab/>
+      </w:r>
+      <w:r>
+        <w:tab/>
+      </w:r>
+      <w:r>
+        <w:t xml:space="preserve">selbsterstellte </w:t>
+      </w:r>
+      <w:r>
+        <w:t>Wahl bearbeiten oder löschen</w:t>
+      </w:r>
+      <w:r>
+        <w:br/>
+      </w:r>
+      <w:r>
+        <w:lastRenderedPageBreak/>
+        <w:t xml:space="preserve"> </w:t>
+      </w:r>
+      <w:r>
+        <w:tab/>
+      </w:r>
+      <w:r>
+        <w:tab/>
+      </w:r>
+      <w:r>
+        <w:tab/>
+        <w:t>Wahl wiederholen</w:t>
+      </w:r>
+      <w:r>
+        <w:br/>
+        <w:t xml:space="preserve"> </w:t>
+      </w:r>
+      <w:r>
+        <w:tab/>
+      </w:r>
+      <w:r>
+        <w:tab/>
+      </w:r>
+      <w:r>
+        <w:tab/>
+        <w:t>Wählerverzeichnis aktualisieren</w:t>
+      </w:r>
+    </w:p>
+    <w:p>
+      <w:pPr>
+        <w:pStyle w:val="Listenabsatz"/>
+        <w:ind w:left="3540"/>
+      </w:pPr>
+      <w:r>
+        <w:t>Wahl für Gemeinden freigeben</w:t>
+      </w:r>
+    </w:p>
+    <w:p>
+      <w:pPr>
+        <w:pStyle w:val="Listenabsatz"/>
+        <w:ind w:left="1440"/>
+      </w:pPr>
+    </w:p>
+    <w:p>
+      <w:pPr>
+        <w:pStyle w:val="Listenabsatz"/>
+        <w:ind w:left="1440"/>
+      </w:pPr>
+    </w:p>
+    <w:p>
+      <w:pPr>
+        <w:pStyle w:val="Listenabsatz"/>
+        <w:ind w:left="1440"/>
+      </w:pPr>
+    </w:p>
+    <w:p>
+      <w:pPr>
+        <w:rPr>
+          <w:b/>
+        </w:rPr>
+      </w:pPr>
+      <w:r>
+        <w:rPr>
+          <w:b/>
+        </w:rPr>
+        <w:t>Rolle Staat</w:t>
+      </w:r>
+      <w:r>
+        <w:rPr>
+          <w:b/>
+        </w:rPr>
+        <w:t>:</w:t>
       </w:r>
     </w:p>
     <w:p>
@@ -471,19 +489,49 @@
         </w:numPr>
       </w:pPr>
       <w:r>
-        <w:t>Europawahl</w:t>
-      </w:r>
-      <w:r>
-        <w:br/>
-        <w:t>V1: alle Kandidaten/Parteien bereits im System vorhanden</w:t>
-      </w:r>
-      <w:r>
-        <w:br/>
-        <w:t>V2: keine Kandidaten im System vorhanden</w:t>
-      </w:r>
-      <w:r>
-        <w:br/>
-        <w:t>V3: vorhandene Kandidaten ergänzen</w:t>
+        <w:t>Bundestagswahl</w:t>
+      </w:r>
+      <w:r>
+        <w:t xml:space="preserve"> </w:t>
+      </w:r>
+      <w:r>
+        <w:sym w:font="Wingdings" w:char="F0E0"/>
+      </w:r>
+      <w:r>
+        <w:t xml:space="preserve"> </w:t>
+      </w:r>
+      <w:r>
+        <w:t>mehrere Stimmen</w:t>
+      </w:r>
+      <w:r>
+        <w:t>, es werden nur Parteien berücksichtigt, Kandidaten sind Wahlkreis-abhängig</w:t>
+      </w:r>
+      <w:r>
+        <w:br/>
+        <w:t xml:space="preserve">V1: alle </w:t>
+      </w:r>
+      <w:r>
+        <w:t>Parteien bereits im System vorhanden</w:t>
+      </w:r>
+      <w:r>
+        <w:br/>
+        <w:t xml:space="preserve">V2: keine </w:t>
+      </w:r>
+      <w:r>
+        <w:t>Parteien</w:t>
+      </w:r>
+      <w:r>
+        <w:t xml:space="preserve"> im System vorhanden</w:t>
+      </w:r>
+      <w:r>
+        <w:br/>
+        <w:t xml:space="preserve">V3: vorhandene </w:t>
+      </w:r>
+      <w:r>
+        <w:t>Parteien</w:t>
+      </w:r>
+      <w:r>
+        <w:t xml:space="preserve"> ergänzen</w:t>
       </w:r>
     </w:p>
     <w:p>
@@ -495,7 +543,19 @@
         </w:numPr>
       </w:pPr>
       <w:r>
-        <w:t>Bürgerentscheid</w:t>
+        <w:t>Europawahl</w:t>
+      </w:r>
+      <w:r>
+        <w:br/>
+        <w:t>V1: alle Kandidaten/Parteien bereits im System vorhanden</w:t>
+      </w:r>
+      <w:r>
+        <w:br/>
+        <w:t>V2: keine Kandidaten im System vorhanden</w:t>
+      </w:r>
+      <w:r>
+        <w:br/>
+        <w:t>V3: vorhandene Kandidaten ergänzen</w:t>
       </w:r>
     </w:p>
     <w:p>
@@ -507,6 +567,18 @@
         </w:numPr>
       </w:pPr>
       <w:r>
+        <w:t>Bürgerentscheid</w:t>
+      </w:r>
+    </w:p>
+    <w:p>
+      <w:pPr>
+        <w:pStyle w:val="Listenabsatz"/>
+        <w:numPr>
+          <w:ilvl w:val="0"/>
+          <w:numId w:val="3"/>
+        </w:numPr>
+      </w:pPr>
+      <w:r>
         <w:t>Sonstiges:</w:t>
       </w:r>
       <w:r>
@@ -518,20 +590,6 @@
       </w:r>
       <w:r>
         <w:br/>
-        <w:t xml:space="preserve">  </w:t>
-      </w:r>
-      <w:r>
-        <w:tab/>
-      </w:r>
-      <w:r>
-        <w:tab/>
-      </w:r>
-      <w:r>
-        <w:tab/>
-        <w:t>Statistiken zu einer Wahl abrufen, z.B. Wahlbeteiligung ???</w:t>
-      </w:r>
-      <w:r>
-        <w:br/>
         <w:t xml:space="preserve"> </w:t>
       </w:r>
       <w:r>
@@ -542,6 +600,11 @@
       </w:r>
       <w:r>
         <w:tab/>
+      </w:r>
+      <w:r>
+        <w:t xml:space="preserve">selbsterstellte </w:t>
+      </w:r>
+      <w:r>
         <w:t>Wahl bearbeiten oder löschen</w:t>
       </w:r>
       <w:r>
@@ -579,28 +642,21 @@
         <w:ind w:left="3540"/>
       </w:pPr>
       <w:r>
-        <w:t>Statistiken aus dem Wählerverzeichnis ablesen, z.B. Anteile der Wähler in Altersgruppen, Geschlecht, etc. Auch um zu sehen, wer die Online-Wahl nutzt.</w:t>
-      </w:r>
-    </w:p>
-    <w:p>
-      <w:pPr>
-        <w:ind w:left="1080"/>
-      </w:pPr>
-      <w:r>
-        <w:t>Kandidaten / Parteien anlegen</w:t>
-      </w:r>
-      <w:r>
-        <w:br/>
-        <w:t>Kandidaten/Parteien bearbeiten oder löschen</w:t>
-      </w:r>
-      <w:r>
-        <w:br/>
-      </w:r>
-    </w:p>
-    <w:p>
-      <w:r>
-        <w:t>(</w:t>
-      </w:r>
+        <w:t>Wahl für</w:t>
+      </w:r>
+      <w:r>
+        <w:t xml:space="preserve"> Wahlkreise und</w:t>
+      </w:r>
+      <w:r>
+        <w:t xml:space="preserve"> Gemeinden freigeben</w:t>
+      </w:r>
+      <w:r>
+        <w:t xml:space="preserve"> (Wahldaten und Parteien, aber keine Kandidaten. Diese sind Wahlkreis-abhängig.)</w:t>
+      </w:r>
+    </w:p>
+    <w:p>
+      <w:bookmarkStart w:id="1" w:name="_GoBack"/>
+      <w:bookmarkEnd w:id="1"/>
       <w:r>
         <w:rPr>
           <w:b/>
@@ -611,7 +667,19 @@
         <w:rPr>
           <w:b/>
         </w:rPr>
-        <w:t xml:space="preserve"> Admin:</w:t>
+        <w:t xml:space="preserve"> Admin</w:t>
+      </w:r>
+      <w:r>
+        <w:rPr>
+          <w:b/>
+        </w:rPr>
+        <w:t>istrator</w:t>
+      </w:r>
+      <w:r>
+        <w:rPr>
+          <w:b/>
+        </w:rPr>
+        <w:t>:</w:t>
       </w:r>
     </w:p>
     <w:p>
@@ -623,10 +691,19 @@
         </w:numPr>
       </w:pPr>
       <w:r>
-        <w:t>Nutzer hinzufügen, bearbeiten, löschen</w:t>
-      </w:r>
-      <w:r>
-        <w:t>; Nutzer ist</w:t>
+        <w:t>Wahlleiter</w:t>
+      </w:r>
+      <w:r>
+        <w:t xml:space="preserve"> hinzufügen, bearbeiten, löschen</w:t>
+      </w:r>
+      <w:r>
+        <w:t xml:space="preserve">; </w:t>
+      </w:r>
+      <w:r>
+        <w:t>Wahlleiter</w:t>
+      </w:r>
+      <w:r>
+        <w:t xml:space="preserve"> ist</w:t>
       </w:r>
       <w:r>
         <w:t xml:space="preserve"> ein Mitarbeit</w:t>
@@ -644,16 +721,7 @@
         </w:numPr>
       </w:pPr>
       <w:r>
-        <w:t>Allgemeine Einstellungen, wie</w:t>
-      </w:r>
-      <w:r>
-        <w:t xml:space="preserve"> Verbindung mit der Website, der DB</w:t>
-      </w:r>
-      <w:r>
-        <w:t>, verwendetet Zeitzone</w:t>
-      </w:r>
-      <w:r>
-        <w:t xml:space="preserve"> etc.</w:t>
+        <w:t>Konfiguration eines neuen oder überarbeiteten Fingerprint-Sensors (HW-Hersteller-Updates)</w:t>
       </w:r>
     </w:p>
     <w:p>
@@ -665,62 +733,26 @@
         </w:numPr>
       </w:pPr>
       <w:r>
-        <w:t>Konfiguration eines neuen oder überarbeiteten Fingerprint-Sensors (HW-Hersteller-Updates)</w:t>
-      </w:r>
-    </w:p>
-    <w:p>
-      <w:r>
-        <w:t>)</w:t>
-      </w:r>
+        <w:t>DB-Verbindung für Aktualisierung des Wählerverzeichnisses erstellen, bearbeiten oder löschen</w:t>
+      </w:r>
+    </w:p>
+    <w:p>
+      <w:pPr>
+        <w:pStyle w:val="Listenabsatz"/>
+        <w:numPr>
+          <w:ilvl w:val="0"/>
+          <w:numId w:val="4"/>
+        </w:numPr>
+      </w:pPr>
     </w:p>
     <w:p/>
-    <w:p>
-      <w:pPr>
-        <w:rPr>
-          <w:b/>
-          <w:sz w:val="46"/>
-          <w:szCs w:val="46"/>
-        </w:rPr>
-      </w:pPr>
-      <w:r>
-        <w:rPr>
-          <w:b/>
-          <w:sz w:val="46"/>
-          <w:szCs w:val="46"/>
-        </w:rPr>
-        <w:t xml:space="preserve">TEST </w:t>
-      </w:r>
-      <w:proofErr w:type="spellStart"/>
-      <w:r>
-        <w:rPr>
-          <w:b/>
-          <w:sz w:val="46"/>
-          <w:szCs w:val="46"/>
-        </w:rPr>
-        <w:t>TEST</w:t>
-      </w:r>
-      <w:proofErr w:type="spellEnd"/>
-      <w:r>
-        <w:rPr>
-          <w:b/>
-          <w:sz w:val="46"/>
-          <w:szCs w:val="46"/>
-        </w:rPr>
-        <w:t xml:space="preserve"> </w:t>
-      </w:r>
-      <w:proofErr w:type="spellStart"/>
-      <w:r>
-        <w:rPr>
-          <w:b/>
-          <w:sz w:val="46"/>
-          <w:szCs w:val="46"/>
-        </w:rPr>
-        <w:t>TEST</w:t>
-      </w:r>
-      <w:bookmarkStart w:id="1" w:name="_GoBack"/>
-      <w:bookmarkEnd w:id="1"/>
-      <w:proofErr w:type="spellEnd"/>
-    </w:p>
+    <w:p/>
+    <w:p/>
+    <w:p/>
+    <w:p/>
+    <w:p/>
+    <w:p/>
+    <w:p/>
     <w:p/>
     <w:p>
       <w:pPr>
@@ -742,6 +774,7 @@
         <w:rPr>
           <w:b/>
         </w:rPr>
+        <w:lastRenderedPageBreak/>
         <w:t>UC-NR.</w:t>
       </w:r>
       <w:r>
@@ -784,7 +817,7 @@
       </w:r>
       <w:r>
         <w:tab/>
-        <w:t>Bundestagswahl anlegen, alle Kandidaten/Parteien bereits im System</w:t>
+        <w:t>Bundestagswahl anlegen, alle Parteien bereits im System</w:t>
       </w:r>
     </w:p>
     <w:tbl>
@@ -898,6 +931,12 @@
             <w:r>
               <w:t>Startfenster öffnet sich</w:t>
             </w:r>
+            <w:r>
+              <w:t xml:space="preserve"> und eine </w:t>
+            </w:r>
+            <w:r>
+              <w:t>Anmeldemaske erscheint auf dem Bildschirm</w:t>
+            </w:r>
           </w:p>
         </w:tc>
       </w:tr>
@@ -907,17 +946,9 @@
             <w:tcW w:w="856" w:type="dxa"/>
           </w:tcPr>
           <w:p>
-            <w:commentRangeStart w:id="3"/>
             <w:r>
               <w:t>2</w:t>
             </w:r>
-            <w:commentRangeEnd w:id="3"/>
-            <w:r>
-              <w:rPr>
-                <w:rStyle w:val="Kommentarzeichen"/>
-              </w:rPr>
-              <w:commentReference w:id="3"/>
-            </w:r>
           </w:p>
         </w:tc>
         <w:tc>
@@ -926,7 +957,7 @@
           </w:tcPr>
           <w:p>
             <w:r>
-              <w:t>Auswählen der Rolle Gemeinde/Verwaltung</w:t>
+              <w:t>Eingabe der Login-Daten</w:t>
             </w:r>
           </w:p>
         </w:tc>
@@ -936,7 +967,17 @@
           </w:tcPr>
           <w:p>
             <w:r>
-              <w:t xml:space="preserve">Login-Daten werden abgefragt </w:t>
+              <w:t>Eingabe korrekt: Verwaltungsseite öffnet sich</w:t>
+            </w:r>
+          </w:p>
+          <w:p>
+            <w:r>
+              <w:t>Eingabe falsch:</w:t>
+            </w:r>
+          </w:p>
+          <w:p>
+            <w:r>
+              <w:t xml:space="preserve">Meldung und wiederholen der Eingabe </w:t>
             </w:r>
           </w:p>
         </w:tc>
@@ -947,17 +988,9 @@
             <w:tcW w:w="856" w:type="dxa"/>
           </w:tcPr>
           <w:p>
-            <w:commentRangeStart w:id="4"/>
             <w:r>
               <w:t>3</w:t>
             </w:r>
-            <w:commentRangeEnd w:id="4"/>
-            <w:r>
-              <w:rPr>
-                <w:rStyle w:val="Kommentarzeichen"/>
-              </w:rPr>
-              <w:commentReference w:id="4"/>
-            </w:r>
           </w:p>
         </w:tc>
         <w:tc>
@@ -966,7 +999,7 @@
           </w:tcPr>
           <w:p>
             <w:r>
-              <w:t>Eingabe der Login-Daten</w:t>
+              <w:t>Menüpunkt zum Anlegen einer neuen Wahl auswählen</w:t>
             </w:r>
           </w:p>
         </w:tc>
@@ -976,18 +1009,7 @@
           </w:tcPr>
           <w:p>
             <w:r>
-              <w:t>Eingabe korrekt: Verwaltungsseite öffnet sich</w:t>
-            </w:r>
-          </w:p>
-          <w:p>
-            <w:r>
-              <w:lastRenderedPageBreak/>
-              <w:t>Eingabe falsch:</w:t>
-            </w:r>
-          </w:p>
-          <w:p>
-            <w:r>
-              <w:t xml:space="preserve">Meldung und wiederholen der Eingabe </w:t>
+              <w:t>Auswahl Bundestagswahl, Europawahl und Bürgerentscheid erscheint</w:t>
             </w:r>
           </w:p>
         </w:tc>
@@ -999,7 +1021,6 @@
           </w:tcPr>
           <w:p>
             <w:r>
-              <w:lastRenderedPageBreak/>
               <w:t>4</w:t>
             </w:r>
           </w:p>
@@ -1010,7 +1031,7 @@
           </w:tcPr>
           <w:p>
             <w:r>
-              <w:t>Menüpunkt zum Anlegen einer neuen Wahl auswählen</w:t>
+              <w:t>Auswahl Bundestagswahl</w:t>
             </w:r>
           </w:p>
         </w:tc>
@@ -1020,7 +1041,7 @@
           </w:tcPr>
           <w:p>
             <w:r>
-              <w:t xml:space="preserve">Auswahl der 5 verschiedenen Wahlen wird angezeigt </w:t>
+              <w:t>Anlegefenster erscheint</w:t>
             </w:r>
           </w:p>
         </w:tc>
@@ -1042,7 +1063,7 @@
           </w:tcPr>
           <w:p>
             <w:r>
-              <w:t>Auswahl Bundestagswahl</w:t>
+              <w:t>„Parteien“ auswählen (evtl. als Reiter?)</w:t>
             </w:r>
           </w:p>
         </w:tc>
@@ -1052,7 +1073,7 @@
           </w:tcPr>
           <w:p>
             <w:r>
-              <w:t>Anlegefenster erscheint</w:t>
+              <w:t>Bereits im System hinterlegt Parteien werden angezeigt. Je Partei mit Möglichkeit eine Bearbeitung zu starten. Auswahlpunkt Neu/Hinzufügen wird ebenfalls angezeigt.</w:t>
             </w:r>
           </w:p>
         </w:tc>
@@ -1074,7 +1095,7 @@
           </w:tcPr>
           <w:p>
             <w:r>
-              <w:t>„Parteien“ auswählen (evtl. als Reiter?)</w:t>
+              <w:t>Keine Änderungen an Parteien nötig</w:t>
             </w:r>
           </w:p>
         </w:tc>
@@ -1082,11 +1103,7 @@
           <w:tcPr>
             <w:tcW w:w="4200" w:type="dxa"/>
           </w:tcPr>
-          <w:p>
-            <w:r>
-              <w:t>Bereits im System hinterlegt Parteien werden angezeigt. Je Partei mit Möglichkeit eine Bearbeitung zu starten. Auswahlpunkt Neu/Hinzufügen wird ebenfalls angezeigt.</w:t>
-            </w:r>
-          </w:p>
+          <w:p/>
         </w:tc>
       </w:tr>
       <w:tr>
@@ -1106,7 +1123,7 @@
           </w:tcPr>
           <w:p>
             <w:r>
-              <w:t>Keine Änderungen an Parteien nötig</w:t>
+              <w:t>„Wahldaten“ auswählen</w:t>
             </w:r>
           </w:p>
         </w:tc>
@@ -1114,7 +1131,11 @@
           <w:tcPr>
             <w:tcW w:w="4200" w:type="dxa"/>
           </w:tcPr>
-          <w:p/>
+          <w:p>
+            <w:r>
+              <w:t>Eingabeformular einer Bundestagswahl wird angezeigt. Enthalten sind Wahldatum und von-bis Uhrzeit, Kennung des zu verwendenden Wählerverzeichnisses. Auswahlmöglichkeiten speichern und schließen verfügbar.</w:t>
+            </w:r>
+          </w:p>
         </w:tc>
       </w:tr>
       <w:tr>
@@ -1134,7 +1155,7 @@
           </w:tcPr>
           <w:p>
             <w:r>
-              <w:t>„Wahldaten“ auswählen</w:t>
+              <w:t>Daten eingeben, speichern</w:t>
             </w:r>
           </w:p>
         </w:tc>
@@ -1144,39 +1165,19 @@
           </w:tcPr>
           <w:p>
             <w:r>
-              <w:t>Eingabeformular einer Bundestagswahl wird angezeigt. Enthalten sind Wahldatum und von-bis Uhrzeit, Wahlkreis, Kennung des zu verwendenden Wählerverzeichnisses. Auswahlmöglichkeiten speichern und schließen verfügbar.</w:t>
-            </w:r>
-          </w:p>
-        </w:tc>
-      </w:tr>
-      <w:tr>
-        <w:tc>
-          <w:tcPr>
-            <w:tcW w:w="856" w:type="dxa"/>
-          </w:tcPr>
-          <w:p>
-            <w:r>
-              <w:t>9</w:t>
-            </w:r>
-          </w:p>
-        </w:tc>
-        <w:tc>
-          <w:tcPr>
-            <w:tcW w:w="3242" w:type="dxa"/>
-          </w:tcPr>
-          <w:p>
-            <w:r>
-              <w:t>Daten eingeben, speichern</w:t>
-            </w:r>
-          </w:p>
-        </w:tc>
-        <w:tc>
-          <w:tcPr>
-            <w:tcW w:w="4200" w:type="dxa"/>
-          </w:tcPr>
-          <w:p>
-            <w:r>
-              <w:t>Anlegefenster erscheint. Wahl im Menü Ihre Wahlen verfügbar und mit Kurzinfo angezeigt</w:t>
+              <w:t xml:space="preserve">Anlegefenster erscheint. Wahl im Menü </w:t>
+            </w:r>
+            <w:r>
+              <w:t>„</w:t>
+            </w:r>
+            <w:r>
+              <w:t>Ihre Wahlen</w:t>
+            </w:r>
+            <w:r>
+              <w:t>“</w:t>
+            </w:r>
+            <w:r>
+              <w:t xml:space="preserve"> verfügbar und mit Kurzinfo angezeigt</w:t>
             </w:r>
           </w:p>
         </w:tc>
@@ -1207,6 +1208,11 @@
     <w:p/>
     <w:p/>
     <w:p/>
+    <w:p/>
+    <w:p/>
+    <w:p/>
+    <w:p/>
+    <w:p/>
     <w:p>
       <w:r>
         <w:rPr>
@@ -1222,7 +1228,7 @@
       </w:r>
       <w:r>
         <w:tab/>
-        <w:t>1.3</w:t>
+        <w:t>1.2</w:t>
       </w:r>
       <w:r>
         <w:br/>
@@ -1254,7 +1260,13 @@
       </w:r>
       <w:r>
         <w:tab/>
-        <w:t>Bundestagswahl anlegen, vorhandene Kandidaten ergänzen</w:t>
+        <w:t xml:space="preserve">Bundestagswahl anlegen, vorhandene </w:t>
+      </w:r>
+      <w:r>
+        <w:t>Parteien</w:t>
+      </w:r>
+      <w:r>
+        <w:t>ergänzen</w:t>
       </w:r>
     </w:p>
     <w:p>
@@ -1271,7 +1283,13 @@
         <w:tab/>
       </w:r>
       <w:r>
-        <w:t xml:space="preserve">Identisches Vorgehen wie in UC 1.1 in den Schritten 1 bis 6. </w:t>
+        <w:t>Identisches Vorgehen wie in</w:t>
+      </w:r>
+      <w:r>
+        <w:t xml:space="preserve"> UC 1.1 in den Schritten 1 bis 5</w:t>
+      </w:r>
+      <w:r>
+        <w:t xml:space="preserve">. </w:t>
       </w:r>
     </w:p>
     <w:tbl>
@@ -1418,16 +1436,16 @@
             <w:tcW w:w="775" w:type="dxa"/>
           </w:tcPr>
           <w:p>
-            <w:commentRangeStart w:id="5"/>
+            <w:commentRangeStart w:id="3"/>
             <w:r>
               <w:t>9</w:t>
             </w:r>
-            <w:commentRangeEnd w:id="5"/>
+            <w:commentRangeEnd w:id="3"/>
             <w:r>
               <w:rPr>
                 <w:rStyle w:val="Kommentarzeichen"/>
               </w:rPr>
-              <w:commentReference w:id="5"/>
+              <w:commentReference w:id="3"/>
             </w:r>
           </w:p>
         </w:tc>
@@ -1458,16 +1476,17 @@
             <w:tcW w:w="775" w:type="dxa"/>
           </w:tcPr>
           <w:p>
-            <w:commentRangeStart w:id="6"/>
-            <w:r>
+            <w:commentRangeStart w:id="4"/>
+            <w:r>
+              <w:lastRenderedPageBreak/>
               <w:t>10</w:t>
             </w:r>
-            <w:commentRangeEnd w:id="6"/>
+            <w:commentRangeEnd w:id="4"/>
             <w:r>
               <w:rPr>
                 <w:rStyle w:val="Kommentarzeichen"/>
               </w:rPr>
-              <w:commentReference w:id="6"/>
+              <w:commentReference w:id="4"/>
             </w:r>
           </w:p>
         </w:tc>
@@ -1487,7 +1506,19 @@
           </w:tcPr>
           <w:p>
             <w:r>
-              <w:t>Anlegefenster erscheint. Wahl im Menü Ihre Wahlen verfügbar und mit Kurzinfo angezeigt</w:t>
+              <w:t xml:space="preserve">Anlegefenster erscheint. Wahl im Menü </w:t>
+            </w:r>
+            <w:r>
+              <w:t>„</w:t>
+            </w:r>
+            <w:r>
+              <w:t>Ihre Wahlen</w:t>
+            </w:r>
+            <w:r>
+              <w:t>“</w:t>
+            </w:r>
+            <w:r>
+              <w:t xml:space="preserve"> verfügbar und mit Kurzinfo angezeigt</w:t>
             </w:r>
           </w:p>
         </w:tc>
@@ -1586,65 +1617,26 @@
   </w:comment>
   <w:comment w:id="3" w:author="Katharina Schwab" w:date="2017-10-26T11:17:00Z" w:initials="KS">
     <w:p>
+      <w:r>
+        <w:rPr>
+          <w:rStyle w:val="Kommentarzeichen"/>
+        </w:rPr>
+        <w:annotationRef/>
+      </w:r>
+      <w:r>
+        <w:t>Wahlkreis: nicht veränderbar, fest mit System gekoppelt durch Installationsprozess, Änderung evtl. durch Admin?</w:t>
+      </w:r>
+    </w:p>
+    <w:p>
       <w:pPr>
         <w:pStyle w:val="Kommentartext"/>
       </w:pPr>
       <w:r>
-        <w:rPr>
-          <w:rStyle w:val="Kommentarzeichen"/>
-        </w:rPr>
-        <w:annotationRef/>
-      </w:r>
-    </w:p>
-    <w:p>
-      <w:r>
-        <w:t>evtl. auch per Sensor?</w:t>
-      </w:r>
-    </w:p>
-    <w:p>
-      <w:pPr>
-        <w:pStyle w:val="Kommentartext"/>
-      </w:pPr>
+        <w:t>Wählerverzeichnisses: Dropdown der vorhandenen?</w:t>
+      </w:r>
     </w:p>
   </w:comment>
   <w:comment w:id="4" w:author="Katharina Schwab" w:date="2017-10-26T11:17:00Z" w:initials="KS">
-    <w:p>
-      <w:pPr>
-        <w:pStyle w:val="Kommentartext"/>
-      </w:pPr>
-      <w:r>
-        <w:rPr>
-          <w:rStyle w:val="Kommentarzeichen"/>
-        </w:rPr>
-        <w:annotationRef/>
-      </w:r>
-      <w:r>
-        <w:t>evtl. nur 3 Versuche?</w:t>
-      </w:r>
-    </w:p>
-  </w:comment>
-  <w:comment w:id="5" w:author="Katharina Schwab" w:date="2017-10-26T11:17:00Z" w:initials="KS">
-    <w:p>
-      <w:r>
-        <w:rPr>
-          <w:rStyle w:val="Kommentarzeichen"/>
-        </w:rPr>
-        <w:annotationRef/>
-      </w:r>
-      <w:r>
-        <w:t>Wahlkreis: nicht veränderbar, fest mit System gekoppelt durch Installationsprozess, Änderung evtl. durch Admin?</w:t>
-      </w:r>
-    </w:p>
-    <w:p>
-      <w:pPr>
-        <w:pStyle w:val="Kommentartext"/>
-      </w:pPr>
-      <w:r>
-        <w:t>Wählerverzeichnisses: Dropdown der vorhandenen?</w:t>
-      </w:r>
-    </w:p>
-  </w:comment>
-  <w:comment w:id="6" w:author="Katharina Schwab" w:date="2017-10-26T11:17:00Z" w:initials="KS">
     <w:p>
       <w:pPr>
         <w:pStyle w:val="Kommentartext"/>
@@ -1674,8 +1666,6 @@
 <w15:commentsEx xmlns:wpc="http://schemas.microsoft.com/office/word/2010/wordprocessingCanvas" xmlns:cx="http://schemas.microsoft.com/office/drawing/2014/chartex" xmlns:cx1="http://schemas.microsoft.com/office/drawing/2015/9/8/chartex" xmlns:cx2="http://schemas.microsoft.com/office/drawing/2015/10/21/chartex" xmlns:cx3="http://schemas.microsoft.com/office/drawing/2016/5/9/chartex" xmlns:cx4="http://schemas.microsoft.com/office/drawing/2016/5/10/chartex" xmlns:cx5="http://schemas.microsoft.com/office/drawing/2016/5/11/chartex" xmlns:cx6="http://schemas.microsoft.com/office/drawing/2016/5/12/chartex" xmlns:cx7="http://schemas.microsoft.com/office/drawing/2016/5/13/chartex" xmlns:cx8="http://schemas.microsoft.com/office/drawing/2016/5/14/chartex" xmlns:mc="http://schemas.openxmlformats.org/markup-compatibility/2006" xmlns:aink="http://schemas.microsoft.com/office/drawing/2016/ink" xmlns:am3d="http://schemas.microsoft.com/office/drawing/2017/model3d" xmlns:o="urn:schemas-microsoft-com:office:office" xmlns:r="http://schemas.openxmlformats.org/officeDocument/2006/relationships" xmlns:m="http://schemas.openxmlformats.org/officeDocument/2006/math" xmlns:v="urn:schemas-microsoft-com:vml" xmlns:wp14="http://schemas.microsoft.com/office/word/2010/wordprocessingDrawing" xmlns:wp="http://schemas.openxmlformats.org/drawingml/2006/wordprocessingDrawing" xmlns:w10="urn:schemas-microsoft-com:office:word" xmlns:w="http://schemas.openxmlformats.org/wordprocessingml/2006/main" xmlns:w14="http://schemas.microsoft.com/office/word/2010/wordml" xmlns:w15="http://schemas.microsoft.com/office/word/2012/wordml" xmlns:w16cid="http://schemas.microsoft.com/office/word/2016/wordml/cid" xmlns:w16se="http://schemas.microsoft.com/office/word/2015/wordml/symex" xmlns:wpg="http://schemas.microsoft.com/office/word/2010/wordprocessingGroup" xmlns:wpi="http://schemas.microsoft.com/office/word/2010/wordprocessingInk" xmlns:wne="http://schemas.microsoft.com/office/word/2006/wordml" xmlns:wps="http://schemas.microsoft.com/office/word/2010/wordprocessingShape" mc:Ignorable="w14 w15 w16se w16cid wp14">
   <w15:commentEx w15:paraId="4AF5AF26" w15:done="0"/>
   <w15:commentEx w15:paraId="6429F47B" w15:done="0"/>
-  <w15:commentEx w15:paraId="54612FFA" w15:done="0"/>
-  <w15:commentEx w15:paraId="2F7A6370" w15:done="0"/>
   <w15:commentEx w15:paraId="4B37246D" w15:done="0"/>
   <w15:commentEx w15:paraId="3B244BB2" w15:done="0"/>
 </w15:commentsEx>
@@ -1685,8 +1675,6 @@
 <w16cid:commentsIds xmlns:wpc="http://schemas.microsoft.com/office/word/2010/wordprocessingCanvas" xmlns:cx="http://schemas.microsoft.com/office/drawing/2014/chartex" xmlns:cx1="http://schemas.microsoft.com/office/drawing/2015/9/8/chartex" xmlns:cx2="http://schemas.microsoft.com/office/drawing/2015/10/21/chartex" xmlns:cx3="http://schemas.microsoft.com/office/drawing/2016/5/9/chartex" xmlns:cx4="http://schemas.microsoft.com/office/drawing/2016/5/10/chartex" xmlns:cx5="http://schemas.microsoft.com/office/drawing/2016/5/11/chartex" xmlns:cx6="http://schemas.microsoft.com/office/drawing/2016/5/12/chartex" xmlns:cx7="http://schemas.microsoft.com/office/drawing/2016/5/13/chartex" xmlns:cx8="http://schemas.microsoft.com/office/drawing/2016/5/14/chartex" xmlns:mc="http://schemas.openxmlformats.org/markup-compatibility/2006" xmlns:aink="http://schemas.microsoft.com/office/drawing/2016/ink" xmlns:am3d="http://schemas.microsoft.com/office/drawing/2017/model3d" xmlns:o="urn:schemas-microsoft-com:office:office" xmlns:r="http://schemas.openxmlformats.org/officeDocument/2006/relationships" xmlns:m="http://schemas.openxmlformats.org/officeDocument/2006/math" xmlns:v="urn:schemas-microsoft-com:vml" xmlns:wp14="http://schemas.microsoft.com/office/word/2010/wordprocessingDrawing" xmlns:wp="http://schemas.openxmlformats.org/drawingml/2006/wordprocessingDrawing" xmlns:w10="urn:schemas-microsoft-com:office:word" xmlns:w="http://schemas.openxmlformats.org/wordprocessingml/2006/main" xmlns:w14="http://schemas.microsoft.com/office/word/2010/wordml" xmlns:w15="http://schemas.microsoft.com/office/word/2012/wordml" xmlns:w16cid="http://schemas.microsoft.com/office/word/2016/wordml/cid" xmlns:w16se="http://schemas.microsoft.com/office/word/2015/wordml/symex" xmlns:wpg="http://schemas.microsoft.com/office/word/2010/wordprocessingGroup" xmlns:wpi="http://schemas.microsoft.com/office/word/2010/wordprocessingInk" xmlns:wne="http://schemas.microsoft.com/office/word/2006/wordml" xmlns:wps="http://schemas.microsoft.com/office/word/2010/wordprocessingShape" mc:Ignorable="w14 w15 w16se w16cid wp14">
   <w16cid:commentId w16cid:paraId="4AF5AF26" w16cid:durableId="1D9C41EA"/>
   <w16cid:commentId w16cid:paraId="6429F47B" w16cid:durableId="1DAAE047"/>
-  <w16cid:commentId w16cid:paraId="54612FFA" w16cid:durableId="1DAAE046"/>
-  <w16cid:commentId w16cid:paraId="2F7A6370" w16cid:durableId="1DAAE045"/>
   <w16cid:commentId w16cid:paraId="4B37246D" w16cid:durableId="1D9C42CF"/>
   <w16cid:commentId w16cid:paraId="3B244BB2" w16cid:durableId="1D9C42DB"/>
 </w16cid:commentsIds>
@@ -3312,7 +3300,7 @@
 </file>
 
 <file path=customXml/itemProps1.xml><?xml version="1.0" encoding="utf-8"?>
-<ds:datastoreItem xmlns:ds="http://schemas.openxmlformats.org/officeDocument/2006/customXml" ds:itemID="{50047B23-063C-4000-BBAD-1EFDE04EC15C}">
+<ds:datastoreItem xmlns:ds="http://schemas.openxmlformats.org/officeDocument/2006/customXml" ds:itemID="{32676BE2-31DB-4846-B077-3D4BBB485B73}">
   <ds:schemaRefs>
     <ds:schemaRef ds:uri="http://schemas.openxmlformats.org/officeDocument/2006/bibliography"/>
   </ds:schemaRefs>

</xml_diff>

<commit_message>
UC 1.1 -3.1 hinzugefügt
</commit_message>
<xml_diff>
--- a/Lastenheft/UsesCases.docx
+++ b/Lastenheft/UsesCases.docx
@@ -109,7 +109,13 @@
       </w:r>
       <w:r>
         <w:br/>
-        <w:t>V5: nicht teilgenommen, Wahl noch nicht aktiv</w:t>
+        <w:t xml:space="preserve">V5: nicht teilgenommen, </w:t>
+      </w:r>
+      <w:r>
+        <w:t xml:space="preserve">da </w:t>
+      </w:r>
+      <w:r>
+        <w:t>Wahl noch nicht aktiv</w:t>
       </w:r>
     </w:p>
     <w:p>
@@ -123,14 +129,6 @@
           <w:b/>
         </w:rPr>
         <w:t>Rolle Gemeinde:</w:t>
-      </w:r>
-    </w:p>
-    <w:p>
-      <w:pPr>
-        <w:ind w:firstLine="708"/>
-      </w:pPr>
-      <w:r>
-        <w:t>Wahlen anlegen</w:t>
       </w:r>
     </w:p>
     <w:p>
@@ -138,7 +136,7 @@
         <w:pStyle w:val="Listenabsatz"/>
         <w:numPr>
           <w:ilvl w:val="0"/>
-          <w:numId w:val="3"/>
+          <w:numId w:val="8"/>
         </w:numPr>
       </w:pPr>
       <w:r>
@@ -170,15 +168,27 @@
         <w:pStyle w:val="Listenabsatz"/>
         <w:numPr>
           <w:ilvl w:val="0"/>
-          <w:numId w:val="3"/>
+          <w:numId w:val="8"/>
         </w:numPr>
       </w:pPr>
       <w:r>
         <w:t xml:space="preserve">Kommunalwahl/Gemeinderatswahl </w:t>
       </w:r>
       <w:r>
+        <w:t>(Nur Kandidaten</w:t>
+      </w:r>
+      <w:r>
+        <w:t>, aber so viele Stimmen je Wähler wie Gemeinderatsplätze zu vergeben sind</w:t>
+      </w:r>
+      <w:r>
+        <w:t>)</w:t>
+      </w:r>
+      <w:r>
         <w:br/>
-        <w:t>V1: alle Kandidaten/Parteien bereits im System vorhanden</w:t>
+        <w:t>V1: alle Kandidaten</w:t>
+      </w:r>
+      <w:r>
+        <w:t xml:space="preserve"> bereits im System vorhanden</w:t>
       </w:r>
       <w:r>
         <w:br/>
@@ -194,7 +204,7 @@
         <w:pStyle w:val="Listenabsatz"/>
         <w:numPr>
           <w:ilvl w:val="0"/>
-          <w:numId w:val="3"/>
+          <w:numId w:val="8"/>
         </w:numPr>
       </w:pPr>
       <w:r>
@@ -206,7 +216,7 @@
         <w:pStyle w:val="Listenabsatz"/>
         <w:numPr>
           <w:ilvl w:val="0"/>
-          <w:numId w:val="3"/>
+          <w:numId w:val="8"/>
         </w:numPr>
       </w:pPr>
       <w:r>
@@ -227,6 +237,11 @@
       </w:r>
       <w:r>
         <w:tab/>
+      </w:r>
+      <w:r>
+        <w:tab/>
+      </w:r>
+      <w:r>
         <w:t>an den höheren Bereich zu senden)</w:t>
       </w:r>
       <w:r>
@@ -295,7 +310,7 @@
         <w:pStyle w:val="Listenabsatz"/>
         <w:numPr>
           <w:ilvl w:val="0"/>
-          <w:numId w:val="3"/>
+          <w:numId w:val="9"/>
         </w:numPr>
       </w:pPr>
       <w:r>
@@ -319,7 +334,7 @@
         <w:pStyle w:val="Listenabsatz"/>
         <w:numPr>
           <w:ilvl w:val="0"/>
-          <w:numId w:val="3"/>
+          <w:numId w:val="9"/>
         </w:numPr>
       </w:pPr>
       <w:r>
@@ -358,7 +373,7 @@
         <w:pStyle w:val="Listenabsatz"/>
         <w:numPr>
           <w:ilvl w:val="0"/>
-          <w:numId w:val="3"/>
+          <w:numId w:val="9"/>
         </w:numPr>
       </w:pPr>
       <w:r>
@@ -370,7 +385,7 @@
         <w:pStyle w:val="Listenabsatz"/>
         <w:numPr>
           <w:ilvl w:val="0"/>
-          <w:numId w:val="3"/>
+          <w:numId w:val="9"/>
         </w:numPr>
       </w:pPr>
       <w:r>
@@ -485,7 +500,7 @@
         <w:pStyle w:val="Listenabsatz"/>
         <w:numPr>
           <w:ilvl w:val="0"/>
-          <w:numId w:val="3"/>
+          <w:numId w:val="10"/>
         </w:numPr>
       </w:pPr>
       <w:r>
@@ -504,7 +519,13 @@
         <w:t>mehrere Stimmen</w:t>
       </w:r>
       <w:r>
-        <w:t>, es werden nur Parteien berücksichtigt, Kandidaten sind Wahlkreis-abhängig</w:t>
+        <w:t xml:space="preserve">, </w:t>
+      </w:r>
+      <w:r>
+        <w:t xml:space="preserve">aber </w:t>
+      </w:r>
+      <w:r>
+        <w:t>es werden nur Parteien berücksichtigt, Kandidaten sind Wahlkreis-abhängig</w:t>
       </w:r>
       <w:r>
         <w:br/>
@@ -514,6 +535,9 @@
         <w:t>Parteien bereits im System vorhanden</w:t>
       </w:r>
       <w:r>
+        <w:t xml:space="preserve"> (UC 1.1)</w:t>
+      </w:r>
+      <w:r>
         <w:br/>
         <w:t xml:space="preserve">V2: keine </w:t>
       </w:r>
@@ -524,6 +548,9 @@
         <w:t xml:space="preserve"> im System vorhanden</w:t>
       </w:r>
       <w:r>
+        <w:t xml:space="preserve"> (UC 1.3)</w:t>
+      </w:r>
+      <w:r>
         <w:br/>
         <w:t xml:space="preserve">V3: vorhandene </w:t>
       </w:r>
@@ -532,6 +559,9 @@
       </w:r>
       <w:r>
         <w:t xml:space="preserve"> ergänzen</w:t>
+      </w:r>
+      <w:r>
+        <w:t xml:space="preserve"> (UC 1.2)</w:t>
       </w:r>
     </w:p>
     <w:p>
@@ -539,23 +569,47 @@
         <w:pStyle w:val="Listenabsatz"/>
         <w:numPr>
           <w:ilvl w:val="0"/>
-          <w:numId w:val="3"/>
+          <w:numId w:val="10"/>
         </w:numPr>
       </w:pPr>
       <w:r>
         <w:t>Europawahl</w:t>
       </w:r>
       <w:r>
+        <w:t xml:space="preserve"> (Eine Stimme für Partei)</w:t>
+      </w:r>
+      <w:r>
         <w:br/>
-        <w:t>V1: alle Kandidaten/Parteien bereits im System vorhanden</w:t>
+        <w:t>V1: alle Parteien bereits im System vorhanden</w:t>
+      </w:r>
+      <w:r>
+        <w:t xml:space="preserve"> (UC 2.1)</w:t>
       </w:r>
       <w:r>
         <w:br/>
-        <w:t>V2: keine Kandidaten im System vorhanden</w:t>
+        <w:t xml:space="preserve">V2: keine </w:t>
+      </w:r>
+      <w:r>
+        <w:t xml:space="preserve">Parteien </w:t>
+      </w:r>
+      <w:r>
+        <w:t>im System vorhanden</w:t>
+      </w:r>
+      <w:r>
+        <w:t xml:space="preserve"> (UC 2.3)</w:t>
       </w:r>
       <w:r>
         <w:br/>
-        <w:t>V3: vorhandene Kandidaten ergänzen</w:t>
+        <w:t xml:space="preserve">V3: vorhandene </w:t>
+      </w:r>
+      <w:r>
+        <w:t xml:space="preserve">Parteien </w:t>
+      </w:r>
+      <w:r>
+        <w:t>ergänzen</w:t>
+      </w:r>
+      <w:r>
+        <w:t xml:space="preserve"> (UC 2.2)</w:t>
       </w:r>
     </w:p>
     <w:p>
@@ -563,19 +617,24 @@
         <w:pStyle w:val="Listenabsatz"/>
         <w:numPr>
           <w:ilvl w:val="0"/>
-          <w:numId w:val="3"/>
+          <w:numId w:val="10"/>
         </w:numPr>
       </w:pPr>
       <w:r>
         <w:t>Bürgerentscheid</w:t>
       </w:r>
+      <w:r>
+        <w:t xml:space="preserve"> (UC 3.1)</w:t>
+      </w:r>
+      <w:bookmarkStart w:id="1" w:name="_GoBack"/>
+      <w:bookmarkEnd w:id="1"/>
     </w:p>
     <w:p>
       <w:pPr>
         <w:pStyle w:val="Listenabsatz"/>
         <w:numPr>
           <w:ilvl w:val="0"/>
-          <w:numId w:val="3"/>
+          <w:numId w:val="10"/>
         </w:numPr>
       </w:pPr>
       <w:r>
@@ -639,7 +698,7 @@
     <w:p>
       <w:pPr>
         <w:pStyle w:val="Listenabsatz"/>
-        <w:ind w:left="3540"/>
+        <w:ind w:left="2832"/>
       </w:pPr>
       <w:r>
         <w:t>Wahl für</w:t>
@@ -655,8 +714,6 @@
       </w:r>
     </w:p>
     <w:p>
-      <w:bookmarkStart w:id="1" w:name="_GoBack"/>
-      <w:bookmarkEnd w:id="1"/>
       <w:r>
         <w:rPr>
           <w:b/>
@@ -680,6 +737,12 @@
           <w:b/>
         </w:rPr>
         <w:t>:</w:t>
+      </w:r>
+      <w:r>
+        <w:rPr>
+          <w:b/>
+        </w:rPr>
+        <w:t xml:space="preserve"> (hier fehlt bestimmt noch einiges)</w:t>
       </w:r>
     </w:p>
     <w:p>
@@ -744,7 +807,12 @@
           <w:numId w:val="4"/>
         </w:numPr>
       </w:pPr>
+      <w:r>
+        <w:t>…</w:t>
+      </w:r>
     </w:p>
+    <w:p/>
+    <w:p/>
     <w:p/>
     <w:p/>
     <w:p/>
@@ -774,7 +842,6 @@
         <w:rPr>
           <w:b/>
         </w:rPr>
-        <w:lastRenderedPageBreak/>
         <w:t>UC-NR.</w:t>
       </w:r>
       <w:r>
@@ -836,16 +903,19 @@
         <w:tc>
           <w:tcPr>
             <w:tcW w:w="856" w:type="dxa"/>
+            <w:shd w:val="clear" w:color="auto" w:fill="D0CECE" w:themeFill="background2" w:themeFillShade="E6"/>
           </w:tcPr>
           <w:p>
             <w:pPr>
               <w:rPr>
                 <w:b/>
+                <w:highlight w:val="lightGray"/>
               </w:rPr>
             </w:pPr>
             <w:r>
               <w:rPr>
                 <w:b/>
+                <w:highlight w:val="lightGray"/>
               </w:rPr>
               <w:t>Nr.</w:t>
             </w:r>
@@ -854,22 +924,26 @@
         <w:tc>
           <w:tcPr>
             <w:tcW w:w="3242" w:type="dxa"/>
+            <w:shd w:val="clear" w:color="auto" w:fill="D0CECE" w:themeFill="background2" w:themeFillShade="E6"/>
           </w:tcPr>
           <w:p>
             <w:pPr>
               <w:rPr>
                 <w:b/>
+                <w:highlight w:val="lightGray"/>
               </w:rPr>
             </w:pPr>
             <w:r>
               <w:rPr>
                 <w:b/>
+                <w:highlight w:val="lightGray"/>
               </w:rPr>
               <w:t>Useraktion</w:t>
             </w:r>
             <w:r>
               <w:rPr>
                 <w:b/>
+                <w:highlight w:val="lightGray"/>
               </w:rPr>
               <w:tab/>
             </w:r>
@@ -878,16 +952,19 @@
         <w:tc>
           <w:tcPr>
             <w:tcW w:w="4200" w:type="dxa"/>
+            <w:shd w:val="clear" w:color="auto" w:fill="D0CECE" w:themeFill="background2" w:themeFillShade="E6"/>
           </w:tcPr>
           <w:p>
             <w:pPr>
               <w:rPr>
                 <w:b/>
+                <w:highlight w:val="lightGray"/>
               </w:rPr>
             </w:pPr>
             <w:r>
               <w:rPr>
                 <w:b/>
+                <w:highlight w:val="lightGray"/>
               </w:rPr>
               <w:t>Verhalten der Software</w:t>
             </w:r>
@@ -977,7 +1054,10 @@
           </w:p>
           <w:p>
             <w:r>
-              <w:t xml:space="preserve">Meldung und wiederholen der Eingabe </w:t>
+              <w:t>Fehlerm</w:t>
+            </w:r>
+            <w:r>
+              <w:t xml:space="preserve">eldung und wiederholen der Eingabe </w:t>
             </w:r>
           </w:p>
         </w:tc>
@@ -1063,7 +1143,7 @@
           </w:tcPr>
           <w:p>
             <w:r>
-              <w:t>„Parteien“ auswählen (evtl. als Reiter?)</w:t>
+              <w:t xml:space="preserve">„Parteien“ auswählen </w:t>
             </w:r>
           </w:p>
         </w:tc>
@@ -1133,7 +1213,19 @@
           </w:tcPr>
           <w:p>
             <w:r>
-              <w:t>Eingabeformular einer Bundestagswahl wird angezeigt. Enthalten sind Wahldatum und von-bis Uhrzeit, Kennung des zu verwendenden Wählerverzeichnisses. Auswahlmöglichkeiten speichern und schließen verfügbar.</w:t>
+              <w:t>Eingabeformular einer Bundestagswahl wird angezeigt. Enthalten sind Wahldatum und von-bis Uhrzeit, Kennung des zu verwendenden Wählerverzeichnisses. Aus</w:t>
+            </w:r>
+            <w:r>
+              <w:t xml:space="preserve">wahlmöglichkeiten speichern, </w:t>
+            </w:r>
+            <w:r>
+              <w:t xml:space="preserve">schließen </w:t>
+            </w:r>
+            <w:r>
+              <w:t xml:space="preserve">und abbrechen </w:t>
+            </w:r>
+            <w:r>
+              <w:t>verfügbar.</w:t>
             </w:r>
           </w:p>
         </w:tc>
@@ -1264,6 +1356,9 @@
       </w:r>
       <w:r>
         <w:t>Parteien</w:t>
+      </w:r>
+      <w:r>
+        <w:t xml:space="preserve"> </w:t>
       </w:r>
       <w:r>
         <w:t>ergänzen</w:t>
@@ -1308,6 +1403,7 @@
         <w:tc>
           <w:tcPr>
             <w:tcW w:w="775" w:type="dxa"/>
+            <w:shd w:val="clear" w:color="auto" w:fill="D0CECE" w:themeFill="background2" w:themeFillShade="E6"/>
           </w:tcPr>
           <w:p>
             <w:pPr>
@@ -1326,6 +1422,7 @@
         <w:tc>
           <w:tcPr>
             <w:tcW w:w="3242" w:type="dxa"/>
+            <w:shd w:val="clear" w:color="auto" w:fill="D0CECE" w:themeFill="background2" w:themeFillShade="E6"/>
           </w:tcPr>
           <w:p>
             <w:pPr>
@@ -1350,6 +1447,7 @@
         <w:tc>
           <w:tcPr>
             <w:tcW w:w="4200" w:type="dxa"/>
+            <w:shd w:val="clear" w:color="auto" w:fill="D0CECE" w:themeFill="background2" w:themeFillShade="E6"/>
           </w:tcPr>
           <w:p>
             <w:pPr>
@@ -1393,7 +1491,13 @@
           </w:tcPr>
           <w:p>
             <w:r>
-              <w:t>Eingabeformular für Partei 1 anzeigen. Felder bereits gefüllt. Auswahlmöglichkeiten speichern, schließen, löschen verfügbar</w:t>
+              <w:t>Eingabeformular für Partei 1 anzeigen. Felder bereits gefüllt. Auswahlmöglichkeiten speichern, schließen, löschen</w:t>
+            </w:r>
+            <w:r>
+              <w:t xml:space="preserve"> und abbrechen</w:t>
+            </w:r>
+            <w:r>
+              <w:t xml:space="preserve"> verfügbar</w:t>
             </w:r>
           </w:p>
         </w:tc>
@@ -1436,9 +1540,58 @@
             <w:tcW w:w="775" w:type="dxa"/>
           </w:tcPr>
           <w:p>
+            <w:r>
+              <w:t>9</w:t>
+            </w:r>
+          </w:p>
+        </w:tc>
+        <w:tc>
+          <w:tcPr>
+            <w:tcW w:w="3242" w:type="dxa"/>
+          </w:tcPr>
+          <w:p>
+            <w:r>
+              <w:t>„Wahldaten“ auswählen</w:t>
+            </w:r>
+          </w:p>
+        </w:tc>
+        <w:tc>
+          <w:tcPr>
+            <w:tcW w:w="4200" w:type="dxa"/>
+          </w:tcPr>
+          <w:p>
+            <w:r>
+              <w:t xml:space="preserve">Eingabeformular einer Bundestagswahl wird angezeigt. Enthalten sind Wahldatum und </w:t>
+            </w:r>
+            <w:r>
+              <w:lastRenderedPageBreak/>
+              <w:t>von-bis Uhrzeit, Wahlkreis, Kennung des zu verwendenden Wählerverzeichnisses. Au</w:t>
+            </w:r>
+            <w:r>
+              <w:t>swahlmöglichkeiten speichern,</w:t>
+            </w:r>
+            <w:r>
+              <w:t xml:space="preserve"> schließen</w:t>
+            </w:r>
+            <w:r>
+              <w:t xml:space="preserve"> ohne speichern und schließen mit speichern  </w:t>
+            </w:r>
+            <w:r>
+              <w:t xml:space="preserve"> verfügbar.</w:t>
+            </w:r>
+          </w:p>
+        </w:tc>
+      </w:tr>
+      <w:tr>
+        <w:tc>
+          <w:tcPr>
+            <w:tcW w:w="775" w:type="dxa"/>
+          </w:tcPr>
+          <w:p>
             <w:commentRangeStart w:id="3"/>
             <w:r>
-              <w:t>9</w:t>
+              <w:lastRenderedPageBreak/>
+              <w:t>10</w:t>
             </w:r>
             <w:commentRangeEnd w:id="3"/>
             <w:r>
@@ -1455,7 +1608,7 @@
           </w:tcPr>
           <w:p>
             <w:r>
-              <w:t>„Wahldaten“ auswählen</w:t>
+              <w:t>Daten eingeben, speichern</w:t>
             </w:r>
           </w:p>
         </w:tc>
@@ -1465,7 +1618,224 @@
           </w:tcPr>
           <w:p>
             <w:r>
-              <w:t>Eingabeformular einer Bundestagswahl wird angezeigt. Enthalten sind Wahldatum und von-bis Uhrzeit, Wahlkreis, Kennung des zu verwendenden Wählerverzeichnisses. Auswahlmöglichkeiten speichern und schließen verfügbar.</w:t>
+              <w:t xml:space="preserve">Anlegefenster erscheint. Wahl im Menü </w:t>
+            </w:r>
+            <w:r>
+              <w:t>„</w:t>
+            </w:r>
+            <w:r>
+              <w:t>Ihre Wahlen</w:t>
+            </w:r>
+            <w:r>
+              <w:t>“</w:t>
+            </w:r>
+            <w:r>
+              <w:t xml:space="preserve"> verfügbar und mit Kurzinfo angezeigt</w:t>
+            </w:r>
+          </w:p>
+        </w:tc>
+      </w:tr>
+    </w:tbl>
+    <w:p>
+      <w:r>
+        <w:tab/>
+      </w:r>
+      <w:r>
+        <w:tab/>
+      </w:r>
+      <w:r>
+        <w:tab/>
+      </w:r>
+      <w:r>
+        <w:tab/>
+      </w:r>
+      <w:r>
+        <w:tab/>
+      </w:r>
+      <w:r>
+        <w:tab/>
+      </w:r>
+      <w:r>
+        <w:tab/>
+      </w:r>
+      <w:r>
+        <w:tab/>
+      </w:r>
+      <w:r>
+        <w:tab/>
+      </w:r>
+      <w:r>
+        <w:tab/>
+      </w:r>
+      <w:r>
+        <w:tab/>
+      </w:r>
+      <w:r>
+        <w:tab/>
+      </w:r>
+      <w:r>
+        <w:tab/>
+      </w:r>
+    </w:p>
+    <w:p/>
+    <w:p>
+      <w:r>
+        <w:rPr>
+          <w:b/>
+        </w:rPr>
+        <w:t>UC-NR.</w:t>
+      </w:r>
+      <w:r>
+        <w:rPr>
+          <w:b/>
+        </w:rPr>
+        <w:tab/>
+      </w:r>
+      <w:r>
+        <w:tab/>
+        <w:t>1.</w:t>
+      </w:r>
+      <w:r>
+        <w:t>3</w:t>
+      </w:r>
+      <w:r>
+        <w:br/>
+      </w:r>
+      <w:r>
+        <w:rPr>
+          <w:b/>
+        </w:rPr>
+        <w:t>Rolle</w:t>
+      </w:r>
+      <w:r>
+        <w:t xml:space="preserve"> </w:t>
+      </w:r>
+      <w:r>
+        <w:tab/>
+      </w:r>
+      <w:r>
+        <w:tab/>
+        <w:t>Staat</w:t>
+      </w:r>
+      <w:r>
+        <w:br/>
+      </w:r>
+      <w:r>
+        <w:rPr>
+          <w:b/>
+        </w:rPr>
+        <w:t>Nutzungsziel</w:t>
+      </w:r>
+      <w:r>
+        <w:tab/>
+        <w:t>Bundestagswahl anlegen, keine</w:t>
+      </w:r>
+      <w:r>
+        <w:t xml:space="preserve"> </w:t>
+      </w:r>
+      <w:r>
+        <w:t>Parteien</w:t>
+      </w:r>
+      <w:r>
+        <w:t xml:space="preserve"> im System</w:t>
+      </w:r>
+    </w:p>
+    <w:p>
+      <w:r>
+        <w:rPr>
+          <w:b/>
+        </w:rPr>
+        <w:t>Vorgehen</w:t>
+      </w:r>
+      <w:r>
+        <w:rPr>
+          <w:b/>
+        </w:rPr>
+        <w:tab/>
+      </w:r>
+      <w:r>
+        <w:t>Identisches Vorgehen wie in</w:t>
+      </w:r>
+      <w:r>
+        <w:t xml:space="preserve"> UC 1.1 in den Schritten 1 bis 4</w:t>
+      </w:r>
+      <w:r>
+        <w:t xml:space="preserve">. </w:t>
+      </w:r>
+    </w:p>
+    <w:tbl>
+      <w:tblPr>
+        <w:tblStyle w:val="Tabellenraster"/>
+        <w:tblpPr w:leftFromText="141" w:rightFromText="141" w:vertAnchor="text" w:horzAnchor="page" w:tblpX="2761" w:tblpY="120"/>
+        <w:tblW w:w="0" w:type="auto"/>
+        <w:tblLook w:val="04A0" w:firstRow="1" w:lastRow="0" w:firstColumn="1" w:lastColumn="0" w:noHBand="0" w:noVBand="1"/>
+      </w:tblPr>
+      <w:tblGrid>
+        <w:gridCol w:w="856"/>
+        <w:gridCol w:w="3242"/>
+        <w:gridCol w:w="4200"/>
+      </w:tblGrid>
+      <w:tr>
+        <w:tc>
+          <w:tcPr>
+            <w:tcW w:w="856" w:type="dxa"/>
+            <w:shd w:val="clear" w:color="auto" w:fill="D0CECE" w:themeFill="background2" w:themeFillShade="E6"/>
+          </w:tcPr>
+          <w:p>
+            <w:pPr>
+              <w:rPr>
+                <w:b/>
+              </w:rPr>
+            </w:pPr>
+            <w:r>
+              <w:rPr>
+                <w:b/>
+              </w:rPr>
+              <w:t>Nr.</w:t>
+            </w:r>
+          </w:p>
+        </w:tc>
+        <w:tc>
+          <w:tcPr>
+            <w:tcW w:w="3242" w:type="dxa"/>
+            <w:shd w:val="clear" w:color="auto" w:fill="D0CECE" w:themeFill="background2" w:themeFillShade="E6"/>
+          </w:tcPr>
+          <w:p>
+            <w:pPr>
+              <w:rPr>
+                <w:b/>
+              </w:rPr>
+            </w:pPr>
+            <w:r>
+              <w:rPr>
+                <w:b/>
+              </w:rPr>
+              <w:t>Useraktion</w:t>
+            </w:r>
+            <w:r>
+              <w:rPr>
+                <w:b/>
+              </w:rPr>
+              <w:tab/>
+            </w:r>
+          </w:p>
+        </w:tc>
+        <w:tc>
+          <w:tcPr>
+            <w:tcW w:w="4200" w:type="dxa"/>
+            <w:shd w:val="clear" w:color="auto" w:fill="D0CECE" w:themeFill="background2" w:themeFillShade="E6"/>
+          </w:tcPr>
+          <w:p>
+            <w:pPr>
+              <w:rPr>
+                <w:b/>
+              </w:rPr>
+            </w:pPr>
+            <w:r>
+              <w:rPr>
+                <w:b/>
+              </w:rPr>
+              <w:t>Verhalten der Software</w:t>
             </w:r>
           </w:p>
         </w:tc>
@@ -1473,13 +1843,388 @@
       <w:tr>
         <w:tc>
           <w:tcPr>
-            <w:tcW w:w="775" w:type="dxa"/>
+            <w:tcW w:w="856" w:type="dxa"/>
+          </w:tcPr>
+          <w:p>
+            <w:r>
+              <w:t>5</w:t>
+            </w:r>
+          </w:p>
+        </w:tc>
+        <w:tc>
+          <w:tcPr>
+            <w:tcW w:w="3242" w:type="dxa"/>
+          </w:tcPr>
+          <w:p>
+            <w:r>
+              <w:t xml:space="preserve">„Parteien“ auswählen </w:t>
+            </w:r>
+          </w:p>
+        </w:tc>
+        <w:tc>
+          <w:tcPr>
+            <w:tcW w:w="4200" w:type="dxa"/>
+          </w:tcPr>
+          <w:p>
+            <w:r>
+              <w:t>Leeres Eingabeformular für Parteien erscheint. Möglichkeit Speichern und Abbrechen verfügbar.</w:t>
+            </w:r>
+          </w:p>
+        </w:tc>
+      </w:tr>
+      <w:tr>
+        <w:tc>
+          <w:tcPr>
+            <w:tcW w:w="856" w:type="dxa"/>
+          </w:tcPr>
+          <w:p>
+            <w:r>
+              <w:t>6</w:t>
+            </w:r>
+          </w:p>
+        </w:tc>
+        <w:tc>
+          <w:tcPr>
+            <w:tcW w:w="3242" w:type="dxa"/>
+          </w:tcPr>
+          <w:p>
+            <w:r>
+              <w:t>Daten eingeben. Speichern.</w:t>
+            </w:r>
+          </w:p>
+        </w:tc>
+        <w:tc>
+          <w:tcPr>
+            <w:tcW w:w="4200" w:type="dxa"/>
+          </w:tcPr>
+          <w:p>
+            <w:r>
+              <w:t>Angelegte Partei wird angezeigt. Möglichkeiten Neu/Hinzufügen wird angezeigt.</w:t>
+            </w:r>
+          </w:p>
+        </w:tc>
+      </w:tr>
+      <w:tr>
+        <w:tc>
+          <w:tcPr>
+            <w:tcW w:w="856" w:type="dxa"/>
+          </w:tcPr>
+          <w:p>
+            <w:r>
+              <w:t>7</w:t>
+            </w:r>
+          </w:p>
+        </w:tc>
+        <w:tc>
+          <w:tcPr>
+            <w:tcW w:w="3242" w:type="dxa"/>
+          </w:tcPr>
+          <w:p>
+            <w:r>
+              <w:t>Neu/Hinzufügen anklicken</w:t>
+            </w:r>
+          </w:p>
+        </w:tc>
+        <w:tc>
+          <w:tcPr>
+            <w:tcW w:w="4200" w:type="dxa"/>
+          </w:tcPr>
+          <w:p>
+            <w:r>
+              <w:t>Leeres Eingabeformular für Parteien erscheint. Möglichkeit Speichern und Abbrechen verfügbar.</w:t>
+            </w:r>
+          </w:p>
+        </w:tc>
+      </w:tr>
+      <w:tr>
+        <w:tc>
+          <w:tcPr>
+            <w:tcW w:w="856" w:type="dxa"/>
+          </w:tcPr>
+          <w:p>
+            <w:r>
+              <w:t>8</w:t>
+            </w:r>
+          </w:p>
+        </w:tc>
+        <w:tc>
+          <w:tcPr>
+            <w:tcW w:w="3242" w:type="dxa"/>
+          </w:tcPr>
+          <w:p>
+            <w:r>
+              <w:t>Daten eingeben. Speichern.</w:t>
+            </w:r>
+          </w:p>
+        </w:tc>
+        <w:tc>
+          <w:tcPr>
+            <w:tcW w:w="4200" w:type="dxa"/>
+          </w:tcPr>
+          <w:p>
+            <w:r>
+              <w:t>Angelegte Partei wird angezeigt. Möglichkeiten Neu/Hinzufügen wird angezeigt.</w:t>
+            </w:r>
+          </w:p>
+        </w:tc>
+      </w:tr>
+      <w:tr>
+        <w:tc>
+          <w:tcPr>
+            <w:tcW w:w="856" w:type="dxa"/>
+          </w:tcPr>
+          <w:p/>
+        </w:tc>
+        <w:tc>
+          <w:tcPr>
+            <w:tcW w:w="3242" w:type="dxa"/>
+          </w:tcPr>
+          <w:p>
+            <w:r>
+              <w:t>Schritte 7 und 8 können beliebig oft wiederholt werden.</w:t>
+            </w:r>
+          </w:p>
+        </w:tc>
+        <w:tc>
+          <w:tcPr>
+            <w:tcW w:w="4200" w:type="dxa"/>
+          </w:tcPr>
+          <w:p/>
+        </w:tc>
+      </w:tr>
+      <w:tr>
+        <w:tc>
+          <w:tcPr>
+            <w:tcW w:w="856" w:type="dxa"/>
+          </w:tcPr>
+          <w:p>
+            <w:r>
+              <w:t>9</w:t>
+            </w:r>
+          </w:p>
+        </w:tc>
+        <w:tc>
+          <w:tcPr>
+            <w:tcW w:w="3242" w:type="dxa"/>
+          </w:tcPr>
+          <w:p>
+            <w:r>
+              <w:t>„Wahldaten“ auswählen</w:t>
+            </w:r>
+          </w:p>
+        </w:tc>
+        <w:tc>
+          <w:tcPr>
+            <w:tcW w:w="4200" w:type="dxa"/>
+          </w:tcPr>
+          <w:p>
+            <w:r>
+              <w:t>Eingabeformular einer Bundestagswahl wird angezeigt. Enthalten sind Wahldatum und von-bis Uhrzeit, Wahlkreis, Kennung des zu verwendenden Wählerverzeichnisses. Auswahlmöglichkeiten speichern, schließen ohne speichern und schließen mit speichern   verfügbar.</w:t>
+            </w:r>
+          </w:p>
+        </w:tc>
+      </w:tr>
+      <w:tr>
+        <w:tc>
+          <w:tcPr>
+            <w:tcW w:w="856" w:type="dxa"/>
+          </w:tcPr>
+          <w:p>
+            <w:r>
+              <w:t>10</w:t>
+            </w:r>
+          </w:p>
+        </w:tc>
+        <w:tc>
+          <w:tcPr>
+            <w:tcW w:w="3242" w:type="dxa"/>
+          </w:tcPr>
+          <w:p>
+            <w:r>
+              <w:t>Daten eingeben, speichern</w:t>
+            </w:r>
+          </w:p>
+        </w:tc>
+        <w:tc>
+          <w:tcPr>
+            <w:tcW w:w="4200" w:type="dxa"/>
+          </w:tcPr>
+          <w:p>
+            <w:r>
+              <w:t>Anlegefenster erscheint. Wahl im Menü „Ihre Wahlen“ verfügbar und mit Kurzinfo angezeigt</w:t>
+            </w:r>
+          </w:p>
+        </w:tc>
+      </w:tr>
+    </w:tbl>
+    <w:p/>
+    <w:p/>
+    <w:p/>
+    <w:p/>
+    <w:p/>
+    <w:p/>
+    <w:p/>
+    <w:p/>
+    <w:p/>
+    <w:p/>
+    <w:p/>
+    <w:p/>
+    <w:p/>
+    <w:p/>
+    <w:p/>
+    <w:p/>
+    <w:p/>
+    <w:p/>
+    <w:p>
+      <w:r>
+        <w:rPr>
+          <w:b/>
+        </w:rPr>
+        <w:t>UC-NR.</w:t>
+      </w:r>
+      <w:r>
+        <w:rPr>
+          <w:b/>
+        </w:rPr>
+        <w:tab/>
+      </w:r>
+      <w:r>
+        <w:tab/>
+        <w:t>2</w:t>
+      </w:r>
+      <w:r>
+        <w:t>.1</w:t>
+      </w:r>
+      <w:r>
+        <w:br/>
+      </w:r>
+      <w:r>
+        <w:rPr>
+          <w:b/>
+        </w:rPr>
+        <w:t>Rolle</w:t>
+      </w:r>
+      <w:r>
+        <w:t xml:space="preserve"> </w:t>
+      </w:r>
+      <w:r>
+        <w:tab/>
+      </w:r>
+      <w:r>
+        <w:tab/>
+        <w:t>Staat</w:t>
+      </w:r>
+      <w:r>
+        <w:br/>
+      </w:r>
+      <w:r>
+        <w:rPr>
+          <w:b/>
+        </w:rPr>
+        <w:t>Nutzungsziel</w:t>
+      </w:r>
+      <w:r>
+        <w:tab/>
+        <w:t>Europa</w:t>
+      </w:r>
+      <w:r>
+        <w:t>wahl anlegen, alle Parteien bereits im System</w:t>
+      </w:r>
+    </w:p>
+    <w:tbl>
+      <w:tblPr>
+        <w:tblStyle w:val="Tabellenraster"/>
+        <w:tblpPr w:leftFromText="141" w:rightFromText="141" w:vertAnchor="text" w:horzAnchor="page" w:tblpX="2761" w:tblpY="120"/>
+        <w:tblW w:w="0" w:type="auto"/>
+        <w:tblLook w:val="04A0" w:firstRow="1" w:lastRow="0" w:firstColumn="1" w:lastColumn="0" w:noHBand="0" w:noVBand="1"/>
+      </w:tblPr>
+      <w:tblGrid>
+        <w:gridCol w:w="856"/>
+        <w:gridCol w:w="3242"/>
+        <w:gridCol w:w="4200"/>
+      </w:tblGrid>
+      <w:tr>
+        <w:tc>
+          <w:tcPr>
+            <w:tcW w:w="856" w:type="dxa"/>
+            <w:shd w:val="clear" w:color="auto" w:fill="D0CECE" w:themeFill="background2" w:themeFillShade="E6"/>
+          </w:tcPr>
+          <w:p>
+            <w:pPr>
+              <w:rPr>
+                <w:b/>
+                <w:highlight w:val="lightGray"/>
+              </w:rPr>
+            </w:pPr>
+            <w:r>
+              <w:rPr>
+                <w:b/>
+                <w:highlight w:val="lightGray"/>
+              </w:rPr>
+              <w:t>Nr.</w:t>
+            </w:r>
+          </w:p>
+        </w:tc>
+        <w:tc>
+          <w:tcPr>
+            <w:tcW w:w="3242" w:type="dxa"/>
+            <w:shd w:val="clear" w:color="auto" w:fill="D0CECE" w:themeFill="background2" w:themeFillShade="E6"/>
+          </w:tcPr>
+          <w:p>
+            <w:pPr>
+              <w:rPr>
+                <w:b/>
+                <w:highlight w:val="lightGray"/>
+              </w:rPr>
+            </w:pPr>
+            <w:r>
+              <w:rPr>
+                <w:b/>
+                <w:highlight w:val="lightGray"/>
+              </w:rPr>
+              <w:t>Useraktion</w:t>
+            </w:r>
+            <w:r>
+              <w:rPr>
+                <w:b/>
+                <w:highlight w:val="lightGray"/>
+              </w:rPr>
+              <w:tab/>
+            </w:r>
+          </w:p>
+        </w:tc>
+        <w:tc>
+          <w:tcPr>
+            <w:tcW w:w="4200" w:type="dxa"/>
+            <w:shd w:val="clear" w:color="auto" w:fill="D0CECE" w:themeFill="background2" w:themeFillShade="E6"/>
+          </w:tcPr>
+          <w:p>
+            <w:pPr>
+              <w:rPr>
+                <w:b/>
+                <w:highlight w:val="lightGray"/>
+              </w:rPr>
+            </w:pPr>
+            <w:r>
+              <w:rPr>
+                <w:b/>
+                <w:highlight w:val="lightGray"/>
+              </w:rPr>
+              <w:t>Verhalten der Software</w:t>
+            </w:r>
+          </w:p>
+        </w:tc>
+      </w:tr>
+      <w:tr>
+        <w:tc>
+          <w:tcPr>
+            <w:tcW w:w="856" w:type="dxa"/>
           </w:tcPr>
           <w:p>
             <w:commentRangeStart w:id="4"/>
             <w:r>
               <w:lastRenderedPageBreak/>
-              <w:t>10</w:t>
+              <w:t>1</w:t>
             </w:r>
             <w:commentRangeEnd w:id="4"/>
             <w:r>
@@ -1496,6 +2241,248 @@
           </w:tcPr>
           <w:p>
             <w:r>
+              <w:t>Öffnen der Software (SW)</w:t>
+            </w:r>
+          </w:p>
+        </w:tc>
+        <w:tc>
+          <w:tcPr>
+            <w:tcW w:w="4200" w:type="dxa"/>
+          </w:tcPr>
+          <w:p>
+            <w:r>
+              <w:t>Startfenster öffnet sich und eine Anmeldemaske erscheint auf dem Bildschirm</w:t>
+            </w:r>
+          </w:p>
+        </w:tc>
+      </w:tr>
+      <w:tr>
+        <w:tc>
+          <w:tcPr>
+            <w:tcW w:w="856" w:type="dxa"/>
+          </w:tcPr>
+          <w:p>
+            <w:r>
+              <w:t>2</w:t>
+            </w:r>
+          </w:p>
+        </w:tc>
+        <w:tc>
+          <w:tcPr>
+            <w:tcW w:w="3242" w:type="dxa"/>
+          </w:tcPr>
+          <w:p>
+            <w:r>
+              <w:t>Eingabe der Login-Daten</w:t>
+            </w:r>
+          </w:p>
+        </w:tc>
+        <w:tc>
+          <w:tcPr>
+            <w:tcW w:w="4200" w:type="dxa"/>
+          </w:tcPr>
+          <w:p>
+            <w:r>
+              <w:t>Eingabe korrekt: Verwaltungsseite öffnet sich</w:t>
+            </w:r>
+          </w:p>
+          <w:p>
+            <w:r>
+              <w:t>Eingabe falsch:</w:t>
+            </w:r>
+          </w:p>
+          <w:p>
+            <w:r>
+              <w:t>Fehlerm</w:t>
+            </w:r>
+            <w:r>
+              <w:t xml:space="preserve">eldung und wiederholen der Eingabe </w:t>
+            </w:r>
+          </w:p>
+        </w:tc>
+      </w:tr>
+      <w:tr>
+        <w:tc>
+          <w:tcPr>
+            <w:tcW w:w="856" w:type="dxa"/>
+          </w:tcPr>
+          <w:p>
+            <w:r>
+              <w:t>3</w:t>
+            </w:r>
+          </w:p>
+        </w:tc>
+        <w:tc>
+          <w:tcPr>
+            <w:tcW w:w="3242" w:type="dxa"/>
+          </w:tcPr>
+          <w:p>
+            <w:r>
+              <w:t>Menüpunkt zum Anlegen einer neuen Wahl auswählen</w:t>
+            </w:r>
+          </w:p>
+        </w:tc>
+        <w:tc>
+          <w:tcPr>
+            <w:tcW w:w="4200" w:type="dxa"/>
+          </w:tcPr>
+          <w:p>
+            <w:r>
+              <w:t>Auswahl Bundestagswahl, Europawahl und Bürgerentscheid erscheint</w:t>
+            </w:r>
+          </w:p>
+        </w:tc>
+      </w:tr>
+      <w:tr>
+        <w:tc>
+          <w:tcPr>
+            <w:tcW w:w="856" w:type="dxa"/>
+          </w:tcPr>
+          <w:p>
+            <w:r>
+              <w:t>4</w:t>
+            </w:r>
+          </w:p>
+        </w:tc>
+        <w:tc>
+          <w:tcPr>
+            <w:tcW w:w="3242" w:type="dxa"/>
+          </w:tcPr>
+          <w:p>
+            <w:r>
+              <w:t>Auswahl Europa</w:t>
+            </w:r>
+            <w:r>
+              <w:t>wahl</w:t>
+            </w:r>
+          </w:p>
+        </w:tc>
+        <w:tc>
+          <w:tcPr>
+            <w:tcW w:w="4200" w:type="dxa"/>
+          </w:tcPr>
+          <w:p>
+            <w:r>
+              <w:t>Anlegefenster erscheint</w:t>
+            </w:r>
+          </w:p>
+        </w:tc>
+      </w:tr>
+      <w:tr>
+        <w:tc>
+          <w:tcPr>
+            <w:tcW w:w="856" w:type="dxa"/>
+          </w:tcPr>
+          <w:p>
+            <w:r>
+              <w:t>5</w:t>
+            </w:r>
+          </w:p>
+        </w:tc>
+        <w:tc>
+          <w:tcPr>
+            <w:tcW w:w="3242" w:type="dxa"/>
+          </w:tcPr>
+          <w:p>
+            <w:r>
+              <w:t xml:space="preserve">„Parteien“ auswählen </w:t>
+            </w:r>
+          </w:p>
+        </w:tc>
+        <w:tc>
+          <w:tcPr>
+            <w:tcW w:w="4200" w:type="dxa"/>
+          </w:tcPr>
+          <w:p>
+            <w:r>
+              <w:t>Bereits im System hinterlegt Parteien werden angezeigt. Je Partei mit Möglichkeit eine Bearbeitung zu starten. Auswahlpunkt Neu/Hinzufügen wird ebenfalls angezeigt.</w:t>
+            </w:r>
+          </w:p>
+        </w:tc>
+      </w:tr>
+      <w:tr>
+        <w:tc>
+          <w:tcPr>
+            <w:tcW w:w="856" w:type="dxa"/>
+          </w:tcPr>
+          <w:p>
+            <w:r>
+              <w:t>6</w:t>
+            </w:r>
+          </w:p>
+        </w:tc>
+        <w:tc>
+          <w:tcPr>
+            <w:tcW w:w="3242" w:type="dxa"/>
+          </w:tcPr>
+          <w:p>
+            <w:r>
+              <w:t>Keine Änderungen an Parteien nötig</w:t>
+            </w:r>
+          </w:p>
+        </w:tc>
+        <w:tc>
+          <w:tcPr>
+            <w:tcW w:w="4200" w:type="dxa"/>
+          </w:tcPr>
+          <w:p/>
+        </w:tc>
+      </w:tr>
+      <w:tr>
+        <w:tc>
+          <w:tcPr>
+            <w:tcW w:w="856" w:type="dxa"/>
+          </w:tcPr>
+          <w:p>
+            <w:r>
+              <w:t>7</w:t>
+            </w:r>
+          </w:p>
+        </w:tc>
+        <w:tc>
+          <w:tcPr>
+            <w:tcW w:w="3242" w:type="dxa"/>
+          </w:tcPr>
+          <w:p>
+            <w:r>
+              <w:t>„Wahldaten“ auswählen</w:t>
+            </w:r>
+          </w:p>
+        </w:tc>
+        <w:tc>
+          <w:tcPr>
+            <w:tcW w:w="4200" w:type="dxa"/>
+          </w:tcPr>
+          <w:p>
+            <w:r>
+              <w:t xml:space="preserve">Eingabeformular einer </w:t>
+            </w:r>
+            <w:r>
+              <w:t>Europa</w:t>
+            </w:r>
+            <w:r>
+              <w:t>wahl wird angezeigt. Enthalten sind Wahldatum und von-bis Uhrzeit, Kennung des zu verwendenden Wählerverzeichnisses. Auswahlmöglichkeiten speichern, schließen und abbrechen verfügbar.</w:t>
+            </w:r>
+          </w:p>
+        </w:tc>
+      </w:tr>
+      <w:tr>
+        <w:tc>
+          <w:tcPr>
+            <w:tcW w:w="856" w:type="dxa"/>
+          </w:tcPr>
+          <w:p>
+            <w:r>
+              <w:t>8</w:t>
+            </w:r>
+          </w:p>
+        </w:tc>
+        <w:tc>
+          <w:tcPr>
+            <w:tcW w:w="3242" w:type="dxa"/>
+          </w:tcPr>
+          <w:p>
+            <w:r>
               <w:t>Daten eingeben, speichern</w:t>
             </w:r>
           </w:p>
@@ -1506,63 +2493,23 @@
           </w:tcPr>
           <w:p>
             <w:r>
-              <w:t xml:space="preserve">Anlegefenster erscheint. Wahl im Menü </w:t>
-            </w:r>
-            <w:r>
-              <w:t>„</w:t>
-            </w:r>
-            <w:r>
-              <w:t>Ihre Wahlen</w:t>
-            </w:r>
-            <w:r>
-              <w:t>“</w:t>
-            </w:r>
-            <w:r>
-              <w:t xml:space="preserve"> verfügbar und mit Kurzinfo angezeigt</w:t>
+              <w:t>Anlegefenster erscheint. Wahl im Menü „Ihre Wahlen“ verfügbar und mit Kurzinfo angezeigt</w:t>
             </w:r>
           </w:p>
         </w:tc>
       </w:tr>
     </w:tbl>
     <w:p>
-      <w:r>
-        <w:tab/>
-      </w:r>
-      <w:r>
-        <w:tab/>
-      </w:r>
-      <w:r>
-        <w:tab/>
-      </w:r>
-      <w:r>
-        <w:tab/>
-      </w:r>
-      <w:r>
-        <w:tab/>
-      </w:r>
-      <w:r>
-        <w:tab/>
-      </w:r>
-      <w:r>
-        <w:tab/>
-      </w:r>
-      <w:r>
-        <w:tab/>
-      </w:r>
-      <w:r>
-        <w:tab/>
-      </w:r>
-      <w:r>
-        <w:tab/>
-      </w:r>
-      <w:r>
-        <w:tab/>
-      </w:r>
-      <w:r>
-        <w:tab/>
-      </w:r>
-      <w:r>
-        <w:tab/>
+      <w:pPr>
+        <w:rPr>
+          <w:b/>
+        </w:rPr>
+      </w:pPr>
+      <w:r>
+        <w:rPr>
+          <w:b/>
+        </w:rPr>
+        <w:t>Vorgehen</w:t>
       </w:r>
     </w:p>
     <w:p/>
@@ -1571,6 +2518,1222 @@
     <w:p/>
     <w:p/>
     <w:p/>
+    <w:p/>
+    <w:p/>
+    <w:p/>
+    <w:p/>
+    <w:p/>
+    <w:p/>
+    <w:p/>
+    <w:p/>
+    <w:p/>
+    <w:p/>
+    <w:p/>
+    <w:p>
+      <w:r>
+        <w:rPr>
+          <w:b/>
+        </w:rPr>
+        <w:t>UC-NR.</w:t>
+      </w:r>
+      <w:r>
+        <w:rPr>
+          <w:b/>
+        </w:rPr>
+        <w:tab/>
+      </w:r>
+      <w:r>
+        <w:tab/>
+      </w:r>
+      <w:r>
+        <w:t>2</w:t>
+      </w:r>
+      <w:r>
+        <w:t>.2</w:t>
+      </w:r>
+      <w:r>
+        <w:br/>
+      </w:r>
+      <w:r>
+        <w:rPr>
+          <w:b/>
+        </w:rPr>
+        <w:t>Rolle</w:t>
+      </w:r>
+      <w:r>
+        <w:t xml:space="preserve"> </w:t>
+      </w:r>
+      <w:r>
+        <w:tab/>
+      </w:r>
+      <w:r>
+        <w:tab/>
+        <w:t>Staat</w:t>
+      </w:r>
+      <w:r>
+        <w:br/>
+      </w:r>
+      <w:r>
+        <w:rPr>
+          <w:b/>
+        </w:rPr>
+        <w:t>Nutzungsziel</w:t>
+      </w:r>
+      <w:r>
+        <w:tab/>
+        <w:t>Europa</w:t>
+      </w:r>
+      <w:r>
+        <w:t>wahl anlegen, vorhandene Parteien ergänzen</w:t>
+      </w:r>
+    </w:p>
+    <w:p>
+      <w:r>
+        <w:rPr>
+          <w:b/>
+        </w:rPr>
+        <w:t>Vorgehen</w:t>
+      </w:r>
+      <w:r>
+        <w:rPr>
+          <w:b/>
+        </w:rPr>
+        <w:tab/>
+      </w:r>
+      <w:r>
+        <w:t>Identisches Vorgehen wie in</w:t>
+      </w:r>
+      <w:r>
+        <w:t xml:space="preserve"> UC 2</w:t>
+      </w:r>
+      <w:r>
+        <w:t xml:space="preserve">.1 in den Schritten 1 bis 5. </w:t>
+      </w:r>
+    </w:p>
+    <w:tbl>
+      <w:tblPr>
+        <w:tblStyle w:val="Tabellenraster"/>
+        <w:tblpPr w:leftFromText="141" w:rightFromText="141" w:vertAnchor="text" w:horzAnchor="page" w:tblpX="2761" w:tblpY="120"/>
+        <w:tblW w:w="0" w:type="auto"/>
+        <w:tblLook w:val="04A0" w:firstRow="1" w:lastRow="0" w:firstColumn="1" w:lastColumn="0" w:noHBand="0" w:noVBand="1"/>
+      </w:tblPr>
+      <w:tblGrid>
+        <w:gridCol w:w="775"/>
+        <w:gridCol w:w="3242"/>
+        <w:gridCol w:w="4200"/>
+      </w:tblGrid>
+      <w:tr>
+        <w:tc>
+          <w:tcPr>
+            <w:tcW w:w="775" w:type="dxa"/>
+            <w:shd w:val="clear" w:color="auto" w:fill="D0CECE" w:themeFill="background2" w:themeFillShade="E6"/>
+          </w:tcPr>
+          <w:p>
+            <w:pPr>
+              <w:rPr>
+                <w:b/>
+              </w:rPr>
+            </w:pPr>
+            <w:r>
+              <w:rPr>
+                <w:b/>
+              </w:rPr>
+              <w:t>Nr.</w:t>
+            </w:r>
+          </w:p>
+        </w:tc>
+        <w:tc>
+          <w:tcPr>
+            <w:tcW w:w="3242" w:type="dxa"/>
+            <w:shd w:val="clear" w:color="auto" w:fill="D0CECE" w:themeFill="background2" w:themeFillShade="E6"/>
+          </w:tcPr>
+          <w:p>
+            <w:pPr>
+              <w:rPr>
+                <w:b/>
+              </w:rPr>
+            </w:pPr>
+            <w:r>
+              <w:rPr>
+                <w:b/>
+              </w:rPr>
+              <w:t>Useraktion</w:t>
+            </w:r>
+            <w:r>
+              <w:rPr>
+                <w:b/>
+              </w:rPr>
+              <w:tab/>
+            </w:r>
+          </w:p>
+        </w:tc>
+        <w:tc>
+          <w:tcPr>
+            <w:tcW w:w="4200" w:type="dxa"/>
+            <w:shd w:val="clear" w:color="auto" w:fill="D0CECE" w:themeFill="background2" w:themeFillShade="E6"/>
+          </w:tcPr>
+          <w:p>
+            <w:pPr>
+              <w:rPr>
+                <w:b/>
+              </w:rPr>
+            </w:pPr>
+            <w:r>
+              <w:rPr>
+                <w:b/>
+              </w:rPr>
+              <w:t>Verhalten der Software</w:t>
+            </w:r>
+          </w:p>
+        </w:tc>
+      </w:tr>
+      <w:tr>
+        <w:tc>
+          <w:tcPr>
+            <w:tcW w:w="775" w:type="dxa"/>
+          </w:tcPr>
+          <w:p>
+            <w:r>
+              <w:t>7</w:t>
+            </w:r>
+          </w:p>
+        </w:tc>
+        <w:tc>
+          <w:tcPr>
+            <w:tcW w:w="3242" w:type="dxa"/>
+          </w:tcPr>
+          <w:p>
+            <w:r>
+              <w:t>Bearbeiten von Partei 1 auswählen</w:t>
+            </w:r>
+          </w:p>
+        </w:tc>
+        <w:tc>
+          <w:tcPr>
+            <w:tcW w:w="4200" w:type="dxa"/>
+          </w:tcPr>
+          <w:p>
+            <w:r>
+              <w:t>Eingabeformular für Partei 1 anzeigen. Felder bereits gefüllt. Auswahlmöglichkeiten speichern, schließen, löschen und abbrechen verfügbar</w:t>
+            </w:r>
+          </w:p>
+        </w:tc>
+      </w:tr>
+      <w:tr>
+        <w:tc>
+          <w:tcPr>
+            <w:tcW w:w="775" w:type="dxa"/>
+          </w:tcPr>
+          <w:p>
+            <w:r>
+              <w:t>8</w:t>
+            </w:r>
+          </w:p>
+        </w:tc>
+        <w:tc>
+          <w:tcPr>
+            <w:tcW w:w="3242" w:type="dxa"/>
+          </w:tcPr>
+          <w:p>
+            <w:r>
+              <w:t>Eingabe der zu aktualisierenden Daten, speichern</w:t>
+            </w:r>
+          </w:p>
+        </w:tc>
+        <w:tc>
+          <w:tcPr>
+            <w:tcW w:w="4200" w:type="dxa"/>
+          </w:tcPr>
+          <w:p>
+            <w:r>
+              <w:t>Parteien-Seite wird mit aktualisierten Daten angezeigt.</w:t>
+            </w:r>
+          </w:p>
+        </w:tc>
+      </w:tr>
+      <w:tr>
+        <w:tc>
+          <w:tcPr>
+            <w:tcW w:w="775" w:type="dxa"/>
+          </w:tcPr>
+          <w:p>
+            <w:r>
+              <w:t>9</w:t>
+            </w:r>
+          </w:p>
+        </w:tc>
+        <w:tc>
+          <w:tcPr>
+            <w:tcW w:w="3242" w:type="dxa"/>
+          </w:tcPr>
+          <w:p>
+            <w:r>
+              <w:t>„Wahldaten“ auswählen</w:t>
+            </w:r>
+          </w:p>
+        </w:tc>
+        <w:tc>
+          <w:tcPr>
+            <w:tcW w:w="4200" w:type="dxa"/>
+          </w:tcPr>
+          <w:p>
+            <w:r>
+              <w:t>Eingabeformular einer Europa</w:t>
+            </w:r>
+            <w:r>
+              <w:t>wahl wird angezeigt. Enthalten sind Wahldatum und von-bis Uhrzeit, Wahlkreis, Kennung des zu verwendenden Wählerverzeichnisses. Auswahlmöglichkeiten speichern, schließen ohne speichern und schließen mit speichern   verfügbar.</w:t>
+            </w:r>
+          </w:p>
+        </w:tc>
+      </w:tr>
+      <w:tr>
+        <w:tc>
+          <w:tcPr>
+            <w:tcW w:w="775" w:type="dxa"/>
+          </w:tcPr>
+          <w:p>
+            <w:commentRangeStart w:id="5"/>
+            <w:r>
+              <w:lastRenderedPageBreak/>
+              <w:t>10</w:t>
+            </w:r>
+            <w:commentRangeEnd w:id="5"/>
+            <w:r>
+              <w:rPr>
+                <w:rStyle w:val="Kommentarzeichen"/>
+              </w:rPr>
+              <w:commentReference w:id="5"/>
+            </w:r>
+          </w:p>
+        </w:tc>
+        <w:tc>
+          <w:tcPr>
+            <w:tcW w:w="3242" w:type="dxa"/>
+          </w:tcPr>
+          <w:p>
+            <w:r>
+              <w:t>Daten eingeben, speichern</w:t>
+            </w:r>
+          </w:p>
+        </w:tc>
+        <w:tc>
+          <w:tcPr>
+            <w:tcW w:w="4200" w:type="dxa"/>
+          </w:tcPr>
+          <w:p>
+            <w:r>
+              <w:t>Anlegefenster erscheint. Wahl im Menü „Ihre Wahlen“ verfügbar und mit Kurzinfo angezeigt</w:t>
+            </w:r>
+          </w:p>
+        </w:tc>
+      </w:tr>
+    </w:tbl>
+    <w:p>
+      <w:r>
+        <w:tab/>
+      </w:r>
+      <w:r>
+        <w:tab/>
+      </w:r>
+      <w:r>
+        <w:tab/>
+      </w:r>
+      <w:r>
+        <w:tab/>
+      </w:r>
+      <w:r>
+        <w:tab/>
+      </w:r>
+      <w:r>
+        <w:tab/>
+      </w:r>
+      <w:r>
+        <w:tab/>
+      </w:r>
+      <w:r>
+        <w:tab/>
+      </w:r>
+      <w:r>
+        <w:tab/>
+      </w:r>
+      <w:r>
+        <w:tab/>
+      </w:r>
+      <w:r>
+        <w:tab/>
+      </w:r>
+      <w:r>
+        <w:tab/>
+      </w:r>
+      <w:r>
+        <w:tab/>
+      </w:r>
+    </w:p>
+    <w:p/>
+    <w:p>
+      <w:r>
+        <w:rPr>
+          <w:b/>
+        </w:rPr>
+        <w:t>UC-NR.</w:t>
+      </w:r>
+      <w:r>
+        <w:rPr>
+          <w:b/>
+        </w:rPr>
+        <w:tab/>
+      </w:r>
+      <w:r>
+        <w:tab/>
+        <w:t>2</w:t>
+      </w:r>
+      <w:r>
+        <w:t>.3</w:t>
+      </w:r>
+      <w:r>
+        <w:br/>
+      </w:r>
+      <w:r>
+        <w:rPr>
+          <w:b/>
+        </w:rPr>
+        <w:t>Rolle</w:t>
+      </w:r>
+      <w:r>
+        <w:t xml:space="preserve"> </w:t>
+      </w:r>
+      <w:r>
+        <w:tab/>
+      </w:r>
+      <w:r>
+        <w:tab/>
+        <w:t>Staat</w:t>
+      </w:r>
+      <w:r>
+        <w:br/>
+      </w:r>
+      <w:r>
+        <w:rPr>
+          <w:b/>
+        </w:rPr>
+        <w:t>Nutzungsziel</w:t>
+      </w:r>
+      <w:r>
+        <w:tab/>
+      </w:r>
+      <w:r>
+        <w:t>Europa</w:t>
+      </w:r>
+      <w:r>
+        <w:t>wahl anlegen, keine Parteien im System</w:t>
+      </w:r>
+    </w:p>
+    <w:p>
+      <w:r>
+        <w:rPr>
+          <w:b/>
+        </w:rPr>
+        <w:t>Vorgehen</w:t>
+      </w:r>
+      <w:r>
+        <w:rPr>
+          <w:b/>
+        </w:rPr>
+        <w:tab/>
+      </w:r>
+      <w:r>
+        <w:t xml:space="preserve">Identisches Vorgehen wie in UC </w:t>
+      </w:r>
+      <w:r>
+        <w:t>2</w:t>
+      </w:r>
+      <w:r>
+        <w:t xml:space="preserve">.1 in den Schritten 1 bis 4. </w:t>
+      </w:r>
+    </w:p>
+    <w:tbl>
+      <w:tblPr>
+        <w:tblStyle w:val="Tabellenraster"/>
+        <w:tblpPr w:leftFromText="141" w:rightFromText="141" w:vertAnchor="text" w:horzAnchor="page" w:tblpX="2761" w:tblpY="120"/>
+        <w:tblW w:w="0" w:type="auto"/>
+        <w:tblLook w:val="04A0" w:firstRow="1" w:lastRow="0" w:firstColumn="1" w:lastColumn="0" w:noHBand="0" w:noVBand="1"/>
+      </w:tblPr>
+      <w:tblGrid>
+        <w:gridCol w:w="856"/>
+        <w:gridCol w:w="3242"/>
+        <w:gridCol w:w="4200"/>
+      </w:tblGrid>
+      <w:tr>
+        <w:tc>
+          <w:tcPr>
+            <w:tcW w:w="856" w:type="dxa"/>
+            <w:shd w:val="clear" w:color="auto" w:fill="D0CECE" w:themeFill="background2" w:themeFillShade="E6"/>
+          </w:tcPr>
+          <w:p>
+            <w:pPr>
+              <w:rPr>
+                <w:b/>
+              </w:rPr>
+            </w:pPr>
+            <w:r>
+              <w:rPr>
+                <w:b/>
+              </w:rPr>
+              <w:t>Nr.</w:t>
+            </w:r>
+          </w:p>
+        </w:tc>
+        <w:tc>
+          <w:tcPr>
+            <w:tcW w:w="3242" w:type="dxa"/>
+            <w:shd w:val="clear" w:color="auto" w:fill="D0CECE" w:themeFill="background2" w:themeFillShade="E6"/>
+          </w:tcPr>
+          <w:p>
+            <w:pPr>
+              <w:rPr>
+                <w:b/>
+              </w:rPr>
+            </w:pPr>
+            <w:r>
+              <w:rPr>
+                <w:b/>
+              </w:rPr>
+              <w:t>Useraktion</w:t>
+            </w:r>
+            <w:r>
+              <w:rPr>
+                <w:b/>
+              </w:rPr>
+              <w:tab/>
+            </w:r>
+          </w:p>
+        </w:tc>
+        <w:tc>
+          <w:tcPr>
+            <w:tcW w:w="4200" w:type="dxa"/>
+            <w:shd w:val="clear" w:color="auto" w:fill="D0CECE" w:themeFill="background2" w:themeFillShade="E6"/>
+          </w:tcPr>
+          <w:p>
+            <w:pPr>
+              <w:rPr>
+                <w:b/>
+              </w:rPr>
+            </w:pPr>
+            <w:r>
+              <w:rPr>
+                <w:b/>
+              </w:rPr>
+              <w:t>Verhalten der Software</w:t>
+            </w:r>
+          </w:p>
+        </w:tc>
+      </w:tr>
+      <w:tr>
+        <w:tc>
+          <w:tcPr>
+            <w:tcW w:w="856" w:type="dxa"/>
+          </w:tcPr>
+          <w:p>
+            <w:r>
+              <w:t>5</w:t>
+            </w:r>
+          </w:p>
+        </w:tc>
+        <w:tc>
+          <w:tcPr>
+            <w:tcW w:w="3242" w:type="dxa"/>
+          </w:tcPr>
+          <w:p>
+            <w:r>
+              <w:t xml:space="preserve">„Parteien“ auswählen </w:t>
+            </w:r>
+          </w:p>
+        </w:tc>
+        <w:tc>
+          <w:tcPr>
+            <w:tcW w:w="4200" w:type="dxa"/>
+          </w:tcPr>
+          <w:p>
+            <w:r>
+              <w:t>Leeres Eingabeformular für Parteien erscheint. Möglichkeit Speichern und Abbrechen verfügbar.</w:t>
+            </w:r>
+          </w:p>
+        </w:tc>
+      </w:tr>
+      <w:tr>
+        <w:tc>
+          <w:tcPr>
+            <w:tcW w:w="856" w:type="dxa"/>
+          </w:tcPr>
+          <w:p>
+            <w:r>
+              <w:t>6</w:t>
+            </w:r>
+          </w:p>
+        </w:tc>
+        <w:tc>
+          <w:tcPr>
+            <w:tcW w:w="3242" w:type="dxa"/>
+          </w:tcPr>
+          <w:p>
+            <w:r>
+              <w:t>Daten eingeben. Speichern.</w:t>
+            </w:r>
+          </w:p>
+        </w:tc>
+        <w:tc>
+          <w:tcPr>
+            <w:tcW w:w="4200" w:type="dxa"/>
+          </w:tcPr>
+          <w:p>
+            <w:r>
+              <w:t>Angelegte Partei wird angezeigt. Möglichkeiten Neu/Hinzufügen wird angezeigt.</w:t>
+            </w:r>
+          </w:p>
+        </w:tc>
+      </w:tr>
+      <w:tr>
+        <w:tc>
+          <w:tcPr>
+            <w:tcW w:w="856" w:type="dxa"/>
+          </w:tcPr>
+          <w:p>
+            <w:r>
+              <w:t>7</w:t>
+            </w:r>
+          </w:p>
+        </w:tc>
+        <w:tc>
+          <w:tcPr>
+            <w:tcW w:w="3242" w:type="dxa"/>
+          </w:tcPr>
+          <w:p>
+            <w:r>
+              <w:t>Neu/Hinzufügen anklicken</w:t>
+            </w:r>
+          </w:p>
+        </w:tc>
+        <w:tc>
+          <w:tcPr>
+            <w:tcW w:w="4200" w:type="dxa"/>
+          </w:tcPr>
+          <w:p>
+            <w:r>
+              <w:t>Leeres Eingabeformular für Parteien erscheint. Möglichkeit Speichern und Abbrechen verfügbar.</w:t>
+            </w:r>
+          </w:p>
+        </w:tc>
+      </w:tr>
+      <w:tr>
+        <w:tc>
+          <w:tcPr>
+            <w:tcW w:w="856" w:type="dxa"/>
+          </w:tcPr>
+          <w:p>
+            <w:r>
+              <w:t>8</w:t>
+            </w:r>
+          </w:p>
+        </w:tc>
+        <w:tc>
+          <w:tcPr>
+            <w:tcW w:w="3242" w:type="dxa"/>
+          </w:tcPr>
+          <w:p>
+            <w:r>
+              <w:t>Daten eingeben. Speichern.</w:t>
+            </w:r>
+          </w:p>
+        </w:tc>
+        <w:tc>
+          <w:tcPr>
+            <w:tcW w:w="4200" w:type="dxa"/>
+          </w:tcPr>
+          <w:p>
+            <w:r>
+              <w:t>Angelegte Partei wird angezeigt. Möglichkeiten Neu/Hinzufügen wird angezeigt.</w:t>
+            </w:r>
+          </w:p>
+        </w:tc>
+      </w:tr>
+      <w:tr>
+        <w:tc>
+          <w:tcPr>
+            <w:tcW w:w="856" w:type="dxa"/>
+          </w:tcPr>
+          <w:p/>
+        </w:tc>
+        <w:tc>
+          <w:tcPr>
+            <w:tcW w:w="3242" w:type="dxa"/>
+          </w:tcPr>
+          <w:p>
+            <w:r>
+              <w:t>Schritte 7 und 8 können beliebig oft wiederholt werden.</w:t>
+            </w:r>
+          </w:p>
+        </w:tc>
+        <w:tc>
+          <w:tcPr>
+            <w:tcW w:w="4200" w:type="dxa"/>
+          </w:tcPr>
+          <w:p/>
+        </w:tc>
+      </w:tr>
+      <w:tr>
+        <w:tc>
+          <w:tcPr>
+            <w:tcW w:w="856" w:type="dxa"/>
+          </w:tcPr>
+          <w:p>
+            <w:r>
+              <w:t>9</w:t>
+            </w:r>
+          </w:p>
+        </w:tc>
+        <w:tc>
+          <w:tcPr>
+            <w:tcW w:w="3242" w:type="dxa"/>
+          </w:tcPr>
+          <w:p>
+            <w:r>
+              <w:t>„Wahldaten“ auswählen</w:t>
+            </w:r>
+          </w:p>
+        </w:tc>
+        <w:tc>
+          <w:tcPr>
+            <w:tcW w:w="4200" w:type="dxa"/>
+          </w:tcPr>
+          <w:p>
+            <w:r>
+              <w:t>Eingabeformular einer Europa</w:t>
+            </w:r>
+            <w:r>
+              <w:t>wahl wird angezeigt. Enthalten sind Wahldatum und von-bis Uhrzeit, Wahlkreis, Kennung des zu verwendenden Wählerverzeichnisses. Auswahlmöglichkeiten speichern, schließen ohne speichern und schließen mit speichern   verfügbar.</w:t>
+            </w:r>
+          </w:p>
+        </w:tc>
+      </w:tr>
+      <w:tr>
+        <w:tc>
+          <w:tcPr>
+            <w:tcW w:w="856" w:type="dxa"/>
+          </w:tcPr>
+          <w:p>
+            <w:r>
+              <w:t>10</w:t>
+            </w:r>
+          </w:p>
+        </w:tc>
+        <w:tc>
+          <w:tcPr>
+            <w:tcW w:w="3242" w:type="dxa"/>
+          </w:tcPr>
+          <w:p>
+            <w:r>
+              <w:t>Daten eingeben, speichern</w:t>
+            </w:r>
+          </w:p>
+        </w:tc>
+        <w:tc>
+          <w:tcPr>
+            <w:tcW w:w="4200" w:type="dxa"/>
+          </w:tcPr>
+          <w:p>
+            <w:r>
+              <w:t>Anlegefenster erscheint. Wahl im Menü „Ihre Wahlen“ verfügbar und mit Kurzinfo angezeigt</w:t>
+            </w:r>
+          </w:p>
+        </w:tc>
+      </w:tr>
+    </w:tbl>
+    <w:p/>
+    <w:p/>
+    <w:p/>
+    <w:p/>
+    <w:p/>
+    <w:p/>
+    <w:p/>
+    <w:p/>
+    <w:p/>
+    <w:p/>
+    <w:p/>
+    <w:p/>
+    <w:p/>
+    <w:p/>
+    <w:p/>
+    <w:p/>
+    <w:p/>
+    <w:p>
+      <w:r>
+        <w:rPr>
+          <w:b/>
+        </w:rPr>
+        <w:t>UC-NR.</w:t>
+      </w:r>
+      <w:r>
+        <w:rPr>
+          <w:b/>
+        </w:rPr>
+        <w:tab/>
+      </w:r>
+      <w:r>
+        <w:tab/>
+        <w:t>3.1</w:t>
+      </w:r>
+      <w:r>
+        <w:br/>
+      </w:r>
+      <w:r>
+        <w:rPr>
+          <w:b/>
+        </w:rPr>
+        <w:t>Rolle</w:t>
+      </w:r>
+      <w:r>
+        <w:t xml:space="preserve"> </w:t>
+      </w:r>
+      <w:r>
+        <w:tab/>
+      </w:r>
+      <w:r>
+        <w:tab/>
+        <w:t>Staat</w:t>
+      </w:r>
+      <w:r>
+        <w:br/>
+      </w:r>
+      <w:r>
+        <w:rPr>
+          <w:b/>
+        </w:rPr>
+        <w:t>Nutzungsziel</w:t>
+      </w:r>
+      <w:r>
+        <w:tab/>
+        <w:t>Bürgerentscheid</w:t>
+      </w:r>
+      <w:r>
+        <w:t xml:space="preserve"> anlegen</w:t>
+      </w:r>
+    </w:p>
+    <w:p>
+      <w:pPr>
+        <w:rPr>
+          <w:b/>
+        </w:rPr>
+      </w:pPr>
+      <w:r>
+        <w:rPr>
+          <w:b/>
+        </w:rPr>
+        <w:t>Vorgehen</w:t>
+      </w:r>
+    </w:p>
+    <w:tbl>
+      <w:tblPr>
+        <w:tblStyle w:val="Tabellenraster"/>
+        <w:tblpPr w:leftFromText="141" w:rightFromText="141" w:vertAnchor="text" w:horzAnchor="page" w:tblpX="2761" w:tblpY="120"/>
+        <w:tblW w:w="0" w:type="auto"/>
+        <w:tblLook w:val="04A0" w:firstRow="1" w:lastRow="0" w:firstColumn="1" w:lastColumn="0" w:noHBand="0" w:noVBand="1"/>
+      </w:tblPr>
+      <w:tblGrid>
+        <w:gridCol w:w="856"/>
+        <w:gridCol w:w="3242"/>
+        <w:gridCol w:w="4200"/>
+      </w:tblGrid>
+      <w:tr>
+        <w:tc>
+          <w:tcPr>
+            <w:tcW w:w="856" w:type="dxa"/>
+            <w:shd w:val="clear" w:color="auto" w:fill="D0CECE" w:themeFill="background2" w:themeFillShade="E6"/>
+          </w:tcPr>
+          <w:p>
+            <w:pPr>
+              <w:rPr>
+                <w:b/>
+                <w:highlight w:val="lightGray"/>
+              </w:rPr>
+            </w:pPr>
+            <w:r>
+              <w:rPr>
+                <w:b/>
+                <w:highlight w:val="lightGray"/>
+              </w:rPr>
+              <w:t>Nr.</w:t>
+            </w:r>
+          </w:p>
+        </w:tc>
+        <w:tc>
+          <w:tcPr>
+            <w:tcW w:w="3242" w:type="dxa"/>
+            <w:shd w:val="clear" w:color="auto" w:fill="D0CECE" w:themeFill="background2" w:themeFillShade="E6"/>
+          </w:tcPr>
+          <w:p>
+            <w:pPr>
+              <w:rPr>
+                <w:b/>
+                <w:highlight w:val="lightGray"/>
+              </w:rPr>
+            </w:pPr>
+            <w:r>
+              <w:rPr>
+                <w:b/>
+                <w:highlight w:val="lightGray"/>
+              </w:rPr>
+              <w:t>Useraktion</w:t>
+            </w:r>
+            <w:r>
+              <w:rPr>
+                <w:b/>
+                <w:highlight w:val="lightGray"/>
+              </w:rPr>
+              <w:tab/>
+            </w:r>
+          </w:p>
+        </w:tc>
+        <w:tc>
+          <w:tcPr>
+            <w:tcW w:w="4200" w:type="dxa"/>
+            <w:shd w:val="clear" w:color="auto" w:fill="D0CECE" w:themeFill="background2" w:themeFillShade="E6"/>
+          </w:tcPr>
+          <w:p>
+            <w:pPr>
+              <w:rPr>
+                <w:b/>
+                <w:highlight w:val="lightGray"/>
+              </w:rPr>
+            </w:pPr>
+            <w:r>
+              <w:rPr>
+                <w:b/>
+                <w:highlight w:val="lightGray"/>
+              </w:rPr>
+              <w:t>Verhalten der Software</w:t>
+            </w:r>
+          </w:p>
+        </w:tc>
+      </w:tr>
+      <w:tr>
+        <w:tc>
+          <w:tcPr>
+            <w:tcW w:w="856" w:type="dxa"/>
+          </w:tcPr>
+          <w:p>
+            <w:commentRangeStart w:id="6"/>
+            <w:r>
+              <w:t>1</w:t>
+            </w:r>
+            <w:commentRangeEnd w:id="6"/>
+            <w:r>
+              <w:rPr>
+                <w:rStyle w:val="Kommentarzeichen"/>
+              </w:rPr>
+              <w:commentReference w:id="6"/>
+            </w:r>
+          </w:p>
+        </w:tc>
+        <w:tc>
+          <w:tcPr>
+            <w:tcW w:w="3242" w:type="dxa"/>
+          </w:tcPr>
+          <w:p>
+            <w:r>
+              <w:t>Öffnen der Software (SW)</w:t>
+            </w:r>
+          </w:p>
+        </w:tc>
+        <w:tc>
+          <w:tcPr>
+            <w:tcW w:w="4200" w:type="dxa"/>
+          </w:tcPr>
+          <w:p>
+            <w:r>
+              <w:t>Startfenster öffnet sich und eine Anmeldemaske erscheint auf dem Bildschirm</w:t>
+            </w:r>
+          </w:p>
+        </w:tc>
+      </w:tr>
+      <w:tr>
+        <w:tc>
+          <w:tcPr>
+            <w:tcW w:w="856" w:type="dxa"/>
+          </w:tcPr>
+          <w:p>
+            <w:r>
+              <w:t>2</w:t>
+            </w:r>
+          </w:p>
+        </w:tc>
+        <w:tc>
+          <w:tcPr>
+            <w:tcW w:w="3242" w:type="dxa"/>
+          </w:tcPr>
+          <w:p>
+            <w:r>
+              <w:t>Eingabe der Login-Daten</w:t>
+            </w:r>
+          </w:p>
+        </w:tc>
+        <w:tc>
+          <w:tcPr>
+            <w:tcW w:w="4200" w:type="dxa"/>
+          </w:tcPr>
+          <w:p>
+            <w:r>
+              <w:t>Eingabe korrekt: Verwaltungsseite öffnet sich</w:t>
+            </w:r>
+          </w:p>
+          <w:p>
+            <w:r>
+              <w:lastRenderedPageBreak/>
+              <w:t>Eingabe falsch:</w:t>
+            </w:r>
+          </w:p>
+          <w:p>
+            <w:r>
+              <w:t xml:space="preserve">Fehlermeldung und wiederholen der Eingabe </w:t>
+            </w:r>
+          </w:p>
+        </w:tc>
+      </w:tr>
+      <w:tr>
+        <w:tc>
+          <w:tcPr>
+            <w:tcW w:w="856" w:type="dxa"/>
+          </w:tcPr>
+          <w:p>
+            <w:r>
+              <w:lastRenderedPageBreak/>
+              <w:t>3</w:t>
+            </w:r>
+          </w:p>
+        </w:tc>
+        <w:tc>
+          <w:tcPr>
+            <w:tcW w:w="3242" w:type="dxa"/>
+          </w:tcPr>
+          <w:p>
+            <w:r>
+              <w:t>Menüpunkt zum Anlegen einer neuen Wahl auswählen</w:t>
+            </w:r>
+          </w:p>
+        </w:tc>
+        <w:tc>
+          <w:tcPr>
+            <w:tcW w:w="4200" w:type="dxa"/>
+          </w:tcPr>
+          <w:p>
+            <w:r>
+              <w:t>Auswahl Bundestagswahl, Europawahl und Bürgerentscheid erscheint</w:t>
+            </w:r>
+          </w:p>
+        </w:tc>
+      </w:tr>
+      <w:tr>
+        <w:tc>
+          <w:tcPr>
+            <w:tcW w:w="856" w:type="dxa"/>
+          </w:tcPr>
+          <w:p>
+            <w:r>
+              <w:t>4</w:t>
+            </w:r>
+          </w:p>
+        </w:tc>
+        <w:tc>
+          <w:tcPr>
+            <w:tcW w:w="3242" w:type="dxa"/>
+          </w:tcPr>
+          <w:p>
+            <w:r>
+              <w:t>Auswahl Bürgerentscheid</w:t>
+            </w:r>
+          </w:p>
+        </w:tc>
+        <w:tc>
+          <w:tcPr>
+            <w:tcW w:w="4200" w:type="dxa"/>
+          </w:tcPr>
+          <w:p>
+            <w:r>
+              <w:t>Anlegefenster erscheint</w:t>
+            </w:r>
+          </w:p>
+        </w:tc>
+      </w:tr>
+      <w:tr>
+        <w:tc>
+          <w:tcPr>
+            <w:tcW w:w="856" w:type="dxa"/>
+          </w:tcPr>
+          <w:p>
+            <w:r>
+              <w:t>5</w:t>
+            </w:r>
+          </w:p>
+        </w:tc>
+        <w:tc>
+          <w:tcPr>
+            <w:tcW w:w="3242" w:type="dxa"/>
+          </w:tcPr>
+          <w:p>
+            <w:r>
+              <w:t>„Thema“</w:t>
+            </w:r>
+            <w:r>
+              <w:t xml:space="preserve"> auswählen </w:t>
+            </w:r>
+          </w:p>
+        </w:tc>
+        <w:tc>
+          <w:tcPr>
+            <w:tcW w:w="4200" w:type="dxa"/>
+          </w:tcPr>
+          <w:p>
+            <w:r>
+              <w:t xml:space="preserve">Leeres Eingabeformular erscheint. Auswahlpunkte Speichern und Abbrechen sind verfügbar </w:t>
+            </w:r>
+          </w:p>
+        </w:tc>
+      </w:tr>
+      <w:tr>
+        <w:tc>
+          <w:tcPr>
+            <w:tcW w:w="856" w:type="dxa"/>
+          </w:tcPr>
+          <w:p>
+            <w:r>
+              <w:t>6</w:t>
+            </w:r>
+          </w:p>
+        </w:tc>
+        <w:tc>
+          <w:tcPr>
+            <w:tcW w:w="3242" w:type="dxa"/>
+          </w:tcPr>
+          <w:p>
+            <w:r>
+              <w:t>Eingeben der Informationen, speichern</w:t>
+            </w:r>
+          </w:p>
+        </w:tc>
+        <w:tc>
+          <w:tcPr>
+            <w:tcW w:w="4200" w:type="dxa"/>
+          </w:tcPr>
+          <w:p>
+            <w:r>
+              <w:t>Eingegebene Informationen werden angezeigt. Auswahlpunkt bearbeiten ist verfügbar.</w:t>
+            </w:r>
+          </w:p>
+        </w:tc>
+      </w:tr>
+      <w:tr>
+        <w:tc>
+          <w:tcPr>
+            <w:tcW w:w="856" w:type="dxa"/>
+          </w:tcPr>
+          <w:p>
+            <w:r>
+              <w:t>7</w:t>
+            </w:r>
+          </w:p>
+        </w:tc>
+        <w:tc>
+          <w:tcPr>
+            <w:tcW w:w="3242" w:type="dxa"/>
+          </w:tcPr>
+          <w:p>
+            <w:r>
+              <w:t>„Wahldaten“ auswählen</w:t>
+            </w:r>
+          </w:p>
+        </w:tc>
+        <w:tc>
+          <w:tcPr>
+            <w:tcW w:w="4200" w:type="dxa"/>
+          </w:tcPr>
+          <w:p>
+            <w:r>
+              <w:t>Eingabeformular eines Bürgerentscheids</w:t>
+            </w:r>
+            <w:r>
+              <w:t xml:space="preserve"> wird angezeigt. Enthalten sind Wahldatum und von-bis Uhrzeit, Kennung des zu verwendenden Wählerverzeichnisses. Auswahlmöglichkeiten speichern, schließen und abbrechen verfügbar.</w:t>
+            </w:r>
+          </w:p>
+        </w:tc>
+      </w:tr>
+      <w:tr>
+        <w:tc>
+          <w:tcPr>
+            <w:tcW w:w="856" w:type="dxa"/>
+          </w:tcPr>
+          <w:p>
+            <w:r>
+              <w:t>8</w:t>
+            </w:r>
+          </w:p>
+        </w:tc>
+        <w:tc>
+          <w:tcPr>
+            <w:tcW w:w="3242" w:type="dxa"/>
+          </w:tcPr>
+          <w:p>
+            <w:r>
+              <w:t>Daten eingeben, speichern</w:t>
+            </w:r>
+          </w:p>
+        </w:tc>
+        <w:tc>
+          <w:tcPr>
+            <w:tcW w:w="4200" w:type="dxa"/>
+          </w:tcPr>
+          <w:p>
+            <w:r>
+              <w:t>Anlegefenster erscheint. Wahl im Menü „Ihre Wahlen“ verfügbar und mit Kurzinfo angezeigt</w:t>
+            </w:r>
+          </w:p>
+        </w:tc>
+      </w:tr>
+    </w:tbl>
+    <w:p/>
+    <w:p/>
+    <w:p/>
+    <w:p/>
+    <w:p/>
+    <w:p/>
+    <w:p/>
+    <w:p/>
+    <w:p/>
+    <w:p/>
+    <w:p/>
+    <w:p/>
+    <w:p/>
+    <w:p/>
+    <w:p/>
+    <w:p/>
+    <w:p/>
+    <w:p/>
+    <w:p/>
+    <w:p>
+      <w:r>
+        <w:t>Glossar und Erklärungen:</w:t>
+      </w:r>
+    </w:p>
+    <w:p>
+      <w:pPr>
+        <w:pStyle w:val="Listenabsatz"/>
+        <w:numPr>
+          <w:ilvl w:val="0"/>
+          <w:numId w:val="11"/>
+        </w:numPr>
+      </w:pPr>
+      <w:r>
+        <w:t>In Anführungszeichen gesetzte Worte sind Reiter oder Buttons oder andere Interaktionsmöglichkeiten auf dem Display, die angeklickt werden können und einen Wechsel der aktuellen Ansicht bewirken</w:t>
+      </w:r>
+    </w:p>
     <w:sectPr>
       <w:pgSz w:w="11906" w:h="16838"/>
       <w:pgMar w:top="1417" w:right="1417" w:bottom="1134" w:left="1417" w:header="708" w:footer="708" w:gutter="0"/>
@@ -1617,26 +3780,44 @@
   </w:comment>
   <w:comment w:id="3" w:author="Katharina Schwab" w:date="2017-10-26T11:17:00Z" w:initials="KS">
     <w:p>
+      <w:pPr>
+        <w:pStyle w:val="Kommentartext"/>
+      </w:pPr>
       <w:r>
         <w:rPr>
           <w:rStyle w:val="Kommentarzeichen"/>
         </w:rPr>
         <w:annotationRef/>
-      </w:r>
-      <w:r>
-        <w:t>Wahlkreis: nicht veränderbar, fest mit System gekoppelt durch Installationsprozess, Änderung evtl. durch Admin?</w:t>
       </w:r>
     </w:p>
     <w:p>
+      <w:r>
+        <w:t>Welche Pflichtdaten zum Anlegen einer Wahl erforderlich? Gibt es eine Möglichkeit eine Wahl zu erstellen, ohne sie „scharf“ zu stellen, also anlegen ohne sie dem Wähler zur angegebenen Zeit verfügbar zu machen?</w:t>
+      </w:r>
+    </w:p>
+    <w:p>
       <w:pPr>
         <w:pStyle w:val="Kommentartext"/>
       </w:pPr>
-      <w:r>
-        <w:t>Wählerverzeichnisses: Dropdown der vorhandenen?</w:t>
-      </w:r>
     </w:p>
   </w:comment>
-  <w:comment w:id="4" w:author="Katharina Schwab" w:date="2017-10-26T11:17:00Z" w:initials="KS">
+  <w:comment w:id="4" w:author="Katharina Schwab" w:date="2017-10-26T11:16:00Z" w:initials="KS">
+    <w:p>
+      <w:pPr>
+        <w:pStyle w:val="Kommentartext"/>
+      </w:pPr>
+      <w:r>
+        <w:rPr>
+          <w:rStyle w:val="Kommentarzeichen"/>
+        </w:rPr>
+        <w:annotationRef/>
+      </w:r>
+      <w:r>
+        <w:t>Fenster evtl. mit Nummern oder festen Namen versehen um Kommunikation zu verbessern?</w:t>
+      </w:r>
+    </w:p>
+  </w:comment>
+  <w:comment w:id="5" w:author="Katharina Schwab" w:date="2017-10-26T11:17:00Z" w:initials="KS">
     <w:p>
       <w:pPr>
         <w:pStyle w:val="Kommentartext"/>
@@ -1657,6 +3838,22 @@
       <w:pPr>
         <w:pStyle w:val="Kommentartext"/>
       </w:pPr>
+    </w:p>
+  </w:comment>
+  <w:comment w:id="6" w:author="Katharina Schwab" w:date="2017-10-26T11:16:00Z" w:initials="KS">
+    <w:p>
+      <w:pPr>
+        <w:pStyle w:val="Kommentartext"/>
+      </w:pPr>
+      <w:r>
+        <w:rPr>
+          <w:rStyle w:val="Kommentarzeichen"/>
+        </w:rPr>
+        <w:annotationRef/>
+      </w:r>
+      <w:r>
+        <w:t>Fenster evtl. mit Nummern oder festen Namen versehen um Kommunikation zu verbessern?</w:t>
+      </w:r>
     </w:p>
   </w:comment>
 </w:comments>
@@ -1666,8 +3863,10 @@
 <w15:commentsEx xmlns:wpc="http://schemas.microsoft.com/office/word/2010/wordprocessingCanvas" xmlns:cx="http://schemas.microsoft.com/office/drawing/2014/chartex" xmlns:cx1="http://schemas.microsoft.com/office/drawing/2015/9/8/chartex" xmlns:cx2="http://schemas.microsoft.com/office/drawing/2015/10/21/chartex" xmlns:cx3="http://schemas.microsoft.com/office/drawing/2016/5/9/chartex" xmlns:cx4="http://schemas.microsoft.com/office/drawing/2016/5/10/chartex" xmlns:cx5="http://schemas.microsoft.com/office/drawing/2016/5/11/chartex" xmlns:cx6="http://schemas.microsoft.com/office/drawing/2016/5/12/chartex" xmlns:cx7="http://schemas.microsoft.com/office/drawing/2016/5/13/chartex" xmlns:cx8="http://schemas.microsoft.com/office/drawing/2016/5/14/chartex" xmlns:mc="http://schemas.openxmlformats.org/markup-compatibility/2006" xmlns:aink="http://schemas.microsoft.com/office/drawing/2016/ink" xmlns:am3d="http://schemas.microsoft.com/office/drawing/2017/model3d" xmlns:o="urn:schemas-microsoft-com:office:office" xmlns:r="http://schemas.openxmlformats.org/officeDocument/2006/relationships" xmlns:m="http://schemas.openxmlformats.org/officeDocument/2006/math" xmlns:v="urn:schemas-microsoft-com:vml" xmlns:wp14="http://schemas.microsoft.com/office/word/2010/wordprocessingDrawing" xmlns:wp="http://schemas.openxmlformats.org/drawingml/2006/wordprocessingDrawing" xmlns:w10="urn:schemas-microsoft-com:office:word" xmlns:w="http://schemas.openxmlformats.org/wordprocessingml/2006/main" xmlns:w14="http://schemas.microsoft.com/office/word/2010/wordml" xmlns:w15="http://schemas.microsoft.com/office/word/2012/wordml" xmlns:w16cid="http://schemas.microsoft.com/office/word/2016/wordml/cid" xmlns:w16se="http://schemas.microsoft.com/office/word/2015/wordml/symex" xmlns:wpg="http://schemas.microsoft.com/office/word/2010/wordprocessingGroup" xmlns:wpi="http://schemas.microsoft.com/office/word/2010/wordprocessingInk" xmlns:wne="http://schemas.microsoft.com/office/word/2006/wordml" xmlns:wps="http://schemas.microsoft.com/office/word/2010/wordprocessingShape" mc:Ignorable="w14 w15 w16se w16cid wp14">
   <w15:commentEx w15:paraId="4AF5AF26" w15:done="0"/>
   <w15:commentEx w15:paraId="6429F47B" w15:done="0"/>
-  <w15:commentEx w15:paraId="4B37246D" w15:done="0"/>
   <w15:commentEx w15:paraId="3B244BB2" w15:done="0"/>
+  <w15:commentEx w15:paraId="6E1C9D5A" w15:done="0"/>
+  <w15:commentEx w15:paraId="3E370BA7" w15:done="0"/>
+  <w15:commentEx w15:paraId="6CF4EC12" w15:done="0"/>
 </w15:commentsEx>
 </file>
 
@@ -1675,8 +3874,10 @@
 <w16cid:commentsIds xmlns:wpc="http://schemas.microsoft.com/office/word/2010/wordprocessingCanvas" xmlns:cx="http://schemas.microsoft.com/office/drawing/2014/chartex" xmlns:cx1="http://schemas.microsoft.com/office/drawing/2015/9/8/chartex" xmlns:cx2="http://schemas.microsoft.com/office/drawing/2015/10/21/chartex" xmlns:cx3="http://schemas.microsoft.com/office/drawing/2016/5/9/chartex" xmlns:cx4="http://schemas.microsoft.com/office/drawing/2016/5/10/chartex" xmlns:cx5="http://schemas.microsoft.com/office/drawing/2016/5/11/chartex" xmlns:cx6="http://schemas.microsoft.com/office/drawing/2016/5/12/chartex" xmlns:cx7="http://schemas.microsoft.com/office/drawing/2016/5/13/chartex" xmlns:cx8="http://schemas.microsoft.com/office/drawing/2016/5/14/chartex" xmlns:mc="http://schemas.openxmlformats.org/markup-compatibility/2006" xmlns:aink="http://schemas.microsoft.com/office/drawing/2016/ink" xmlns:am3d="http://schemas.microsoft.com/office/drawing/2017/model3d" xmlns:o="urn:schemas-microsoft-com:office:office" xmlns:r="http://schemas.openxmlformats.org/officeDocument/2006/relationships" xmlns:m="http://schemas.openxmlformats.org/officeDocument/2006/math" xmlns:v="urn:schemas-microsoft-com:vml" xmlns:wp14="http://schemas.microsoft.com/office/word/2010/wordprocessingDrawing" xmlns:wp="http://schemas.openxmlformats.org/drawingml/2006/wordprocessingDrawing" xmlns:w10="urn:schemas-microsoft-com:office:word" xmlns:w="http://schemas.openxmlformats.org/wordprocessingml/2006/main" xmlns:w14="http://schemas.microsoft.com/office/word/2010/wordml" xmlns:w15="http://schemas.microsoft.com/office/word/2012/wordml" xmlns:w16cid="http://schemas.microsoft.com/office/word/2016/wordml/cid" xmlns:w16se="http://schemas.microsoft.com/office/word/2015/wordml/symex" xmlns:wpg="http://schemas.microsoft.com/office/word/2010/wordprocessingGroup" xmlns:wpi="http://schemas.microsoft.com/office/word/2010/wordprocessingInk" xmlns:wne="http://schemas.microsoft.com/office/word/2006/wordml" xmlns:wps="http://schemas.microsoft.com/office/word/2010/wordprocessingShape" mc:Ignorable="w14 w15 w16se w16cid wp14">
   <w16cid:commentId w16cid:paraId="4AF5AF26" w16cid:durableId="1D9C41EA"/>
   <w16cid:commentId w16cid:paraId="6429F47B" w16cid:durableId="1DAAE047"/>
-  <w16cid:commentId w16cid:paraId="4B37246D" w16cid:durableId="1D9C42CF"/>
   <w16cid:commentId w16cid:paraId="3B244BB2" w16cid:durableId="1D9C42DB"/>
+  <w16cid:commentId w16cid:paraId="6E1C9D5A" w16cid:durableId="1DAEC43F"/>
+  <w16cid:commentId w16cid:paraId="3E370BA7" w16cid:durableId="1DAEC43E"/>
+  <w16cid:commentId w16cid:paraId="6CF4EC12" w16cid:durableId="1DAEC512"/>
 </w16cid:commentsIds>
 </file>
 
@@ -2135,6 +4336,232 @@
     </w:lvl>
   </w:abstractNum>
   <w:abstractNum w:abstractNumId="4" w15:restartNumberingAfterBreak="0">
+    <w:nsid w:val="313A2EAE"/>
+    <w:multiLevelType w:val="hybridMultilevel"/>
+    <w:tmpl w:val="E62496C2"/>
+    <w:lvl w:ilvl="0" w:tplc="04070001">
+      <w:start w:val="1"/>
+      <w:numFmt w:val="bullet"/>
+      <w:lvlText w:val=""/>
+      <w:lvlJc w:val="left"/>
+      <w:pPr>
+        <w:ind w:left="720" w:hanging="360"/>
+      </w:pPr>
+      <w:rPr>
+        <w:rFonts w:ascii="Symbol" w:hAnsi="Symbol" w:hint="default"/>
+      </w:rPr>
+    </w:lvl>
+    <w:lvl w:ilvl="1" w:tplc="04070003" w:tentative="1">
+      <w:start w:val="1"/>
+      <w:numFmt w:val="bullet"/>
+      <w:lvlText w:val="o"/>
+      <w:lvlJc w:val="left"/>
+      <w:pPr>
+        <w:ind w:left="1440" w:hanging="360"/>
+      </w:pPr>
+      <w:rPr>
+        <w:rFonts w:ascii="Courier New" w:hAnsi="Courier New" w:cs="Courier New" w:hint="default"/>
+      </w:rPr>
+    </w:lvl>
+    <w:lvl w:ilvl="2" w:tplc="04070005" w:tentative="1">
+      <w:start w:val="1"/>
+      <w:numFmt w:val="bullet"/>
+      <w:lvlText w:val=""/>
+      <w:lvlJc w:val="left"/>
+      <w:pPr>
+        <w:ind w:left="2160" w:hanging="360"/>
+      </w:pPr>
+      <w:rPr>
+        <w:rFonts w:ascii="Wingdings" w:hAnsi="Wingdings" w:hint="default"/>
+      </w:rPr>
+    </w:lvl>
+    <w:lvl w:ilvl="3" w:tplc="04070001" w:tentative="1">
+      <w:start w:val="1"/>
+      <w:numFmt w:val="bullet"/>
+      <w:lvlText w:val=""/>
+      <w:lvlJc w:val="left"/>
+      <w:pPr>
+        <w:ind w:left="2880" w:hanging="360"/>
+      </w:pPr>
+      <w:rPr>
+        <w:rFonts w:ascii="Symbol" w:hAnsi="Symbol" w:hint="default"/>
+      </w:rPr>
+    </w:lvl>
+    <w:lvl w:ilvl="4" w:tplc="04070003" w:tentative="1">
+      <w:start w:val="1"/>
+      <w:numFmt w:val="bullet"/>
+      <w:lvlText w:val="o"/>
+      <w:lvlJc w:val="left"/>
+      <w:pPr>
+        <w:ind w:left="3600" w:hanging="360"/>
+      </w:pPr>
+      <w:rPr>
+        <w:rFonts w:ascii="Courier New" w:hAnsi="Courier New" w:cs="Courier New" w:hint="default"/>
+      </w:rPr>
+    </w:lvl>
+    <w:lvl w:ilvl="5" w:tplc="04070005" w:tentative="1">
+      <w:start w:val="1"/>
+      <w:numFmt w:val="bullet"/>
+      <w:lvlText w:val=""/>
+      <w:lvlJc w:val="left"/>
+      <w:pPr>
+        <w:ind w:left="4320" w:hanging="360"/>
+      </w:pPr>
+      <w:rPr>
+        <w:rFonts w:ascii="Wingdings" w:hAnsi="Wingdings" w:hint="default"/>
+      </w:rPr>
+    </w:lvl>
+    <w:lvl w:ilvl="6" w:tplc="04070001" w:tentative="1">
+      <w:start w:val="1"/>
+      <w:numFmt w:val="bullet"/>
+      <w:lvlText w:val=""/>
+      <w:lvlJc w:val="left"/>
+      <w:pPr>
+        <w:ind w:left="5040" w:hanging="360"/>
+      </w:pPr>
+      <w:rPr>
+        <w:rFonts w:ascii="Symbol" w:hAnsi="Symbol" w:hint="default"/>
+      </w:rPr>
+    </w:lvl>
+    <w:lvl w:ilvl="7" w:tplc="04070003" w:tentative="1">
+      <w:start w:val="1"/>
+      <w:numFmt w:val="bullet"/>
+      <w:lvlText w:val="o"/>
+      <w:lvlJc w:val="left"/>
+      <w:pPr>
+        <w:ind w:left="5760" w:hanging="360"/>
+      </w:pPr>
+      <w:rPr>
+        <w:rFonts w:ascii="Courier New" w:hAnsi="Courier New" w:cs="Courier New" w:hint="default"/>
+      </w:rPr>
+    </w:lvl>
+    <w:lvl w:ilvl="8" w:tplc="04070005" w:tentative="1">
+      <w:start w:val="1"/>
+      <w:numFmt w:val="bullet"/>
+      <w:lvlText w:val=""/>
+      <w:lvlJc w:val="left"/>
+      <w:pPr>
+        <w:ind w:left="6480" w:hanging="360"/>
+      </w:pPr>
+      <w:rPr>
+        <w:rFonts w:ascii="Wingdings" w:hAnsi="Wingdings" w:hint="default"/>
+      </w:rPr>
+    </w:lvl>
+  </w:abstractNum>
+  <w:abstractNum w:abstractNumId="5" w15:restartNumberingAfterBreak="0">
+    <w:nsid w:val="3A6E5DD6"/>
+    <w:multiLevelType w:val="hybridMultilevel"/>
+    <w:tmpl w:val="3EA21E92"/>
+    <w:lvl w:ilvl="0" w:tplc="04070001">
+      <w:start w:val="1"/>
+      <w:numFmt w:val="bullet"/>
+      <w:lvlText w:val=""/>
+      <w:lvlJc w:val="left"/>
+      <w:pPr>
+        <w:ind w:left="720" w:hanging="360"/>
+      </w:pPr>
+      <w:rPr>
+        <w:rFonts w:ascii="Symbol" w:hAnsi="Symbol" w:hint="default"/>
+      </w:rPr>
+    </w:lvl>
+    <w:lvl w:ilvl="1" w:tplc="04070003" w:tentative="1">
+      <w:start w:val="1"/>
+      <w:numFmt w:val="bullet"/>
+      <w:lvlText w:val="o"/>
+      <w:lvlJc w:val="left"/>
+      <w:pPr>
+        <w:ind w:left="1440" w:hanging="360"/>
+      </w:pPr>
+      <w:rPr>
+        <w:rFonts w:ascii="Courier New" w:hAnsi="Courier New" w:cs="Courier New" w:hint="default"/>
+      </w:rPr>
+    </w:lvl>
+    <w:lvl w:ilvl="2" w:tplc="04070005" w:tentative="1">
+      <w:start w:val="1"/>
+      <w:numFmt w:val="bullet"/>
+      <w:lvlText w:val=""/>
+      <w:lvlJc w:val="left"/>
+      <w:pPr>
+        <w:ind w:left="2160" w:hanging="360"/>
+      </w:pPr>
+      <w:rPr>
+        <w:rFonts w:ascii="Wingdings" w:hAnsi="Wingdings" w:hint="default"/>
+      </w:rPr>
+    </w:lvl>
+    <w:lvl w:ilvl="3" w:tplc="04070001" w:tentative="1">
+      <w:start w:val="1"/>
+      <w:numFmt w:val="bullet"/>
+      <w:lvlText w:val=""/>
+      <w:lvlJc w:val="left"/>
+      <w:pPr>
+        <w:ind w:left="2880" w:hanging="360"/>
+      </w:pPr>
+      <w:rPr>
+        <w:rFonts w:ascii="Symbol" w:hAnsi="Symbol" w:hint="default"/>
+      </w:rPr>
+    </w:lvl>
+    <w:lvl w:ilvl="4" w:tplc="04070003" w:tentative="1">
+      <w:start w:val="1"/>
+      <w:numFmt w:val="bullet"/>
+      <w:lvlText w:val="o"/>
+      <w:lvlJc w:val="left"/>
+      <w:pPr>
+        <w:ind w:left="3600" w:hanging="360"/>
+      </w:pPr>
+      <w:rPr>
+        <w:rFonts w:ascii="Courier New" w:hAnsi="Courier New" w:cs="Courier New" w:hint="default"/>
+      </w:rPr>
+    </w:lvl>
+    <w:lvl w:ilvl="5" w:tplc="04070005" w:tentative="1">
+      <w:start w:val="1"/>
+      <w:numFmt w:val="bullet"/>
+      <w:lvlText w:val=""/>
+      <w:lvlJc w:val="left"/>
+      <w:pPr>
+        <w:ind w:left="4320" w:hanging="360"/>
+      </w:pPr>
+      <w:rPr>
+        <w:rFonts w:ascii="Wingdings" w:hAnsi="Wingdings" w:hint="default"/>
+      </w:rPr>
+    </w:lvl>
+    <w:lvl w:ilvl="6" w:tplc="04070001" w:tentative="1">
+      <w:start w:val="1"/>
+      <w:numFmt w:val="bullet"/>
+      <w:lvlText w:val=""/>
+      <w:lvlJc w:val="left"/>
+      <w:pPr>
+        <w:ind w:left="5040" w:hanging="360"/>
+      </w:pPr>
+      <w:rPr>
+        <w:rFonts w:ascii="Symbol" w:hAnsi="Symbol" w:hint="default"/>
+      </w:rPr>
+    </w:lvl>
+    <w:lvl w:ilvl="7" w:tplc="04070003" w:tentative="1">
+      <w:start w:val="1"/>
+      <w:numFmt w:val="bullet"/>
+      <w:lvlText w:val="o"/>
+      <w:lvlJc w:val="left"/>
+      <w:pPr>
+        <w:ind w:left="5760" w:hanging="360"/>
+      </w:pPr>
+      <w:rPr>
+        <w:rFonts w:ascii="Courier New" w:hAnsi="Courier New" w:cs="Courier New" w:hint="default"/>
+      </w:rPr>
+    </w:lvl>
+    <w:lvl w:ilvl="8" w:tplc="04070005" w:tentative="1">
+      <w:start w:val="1"/>
+      <w:numFmt w:val="bullet"/>
+      <w:lvlText w:val=""/>
+      <w:lvlJc w:val="left"/>
+      <w:pPr>
+        <w:ind w:left="6480" w:hanging="360"/>
+      </w:pPr>
+      <w:rPr>
+        <w:rFonts w:ascii="Wingdings" w:hAnsi="Wingdings" w:hint="default"/>
+      </w:rPr>
+    </w:lvl>
+  </w:abstractNum>
+  <w:abstractNum w:abstractNumId="6" w15:restartNumberingAfterBreak="0">
     <w:nsid w:val="3DF0500C"/>
     <w:multiLevelType w:val="hybridMultilevel"/>
     <w:tmpl w:val="18D4D898"/>
@@ -2247,7 +4674,120 @@
       </w:rPr>
     </w:lvl>
   </w:abstractNum>
-  <w:abstractNum w:abstractNumId="5" w15:restartNumberingAfterBreak="0">
+  <w:abstractNum w:abstractNumId="7" w15:restartNumberingAfterBreak="0">
+    <w:nsid w:val="45A343B6"/>
+    <w:multiLevelType w:val="hybridMultilevel"/>
+    <w:tmpl w:val="9CEA286C"/>
+    <w:lvl w:ilvl="0" w:tplc="04070001">
+      <w:start w:val="1"/>
+      <w:numFmt w:val="bullet"/>
+      <w:lvlText w:val=""/>
+      <w:lvlJc w:val="left"/>
+      <w:pPr>
+        <w:ind w:left="720" w:hanging="360"/>
+      </w:pPr>
+      <w:rPr>
+        <w:rFonts w:ascii="Symbol" w:hAnsi="Symbol" w:hint="default"/>
+      </w:rPr>
+    </w:lvl>
+    <w:lvl w:ilvl="1" w:tplc="04070003" w:tentative="1">
+      <w:start w:val="1"/>
+      <w:numFmt w:val="bullet"/>
+      <w:lvlText w:val="o"/>
+      <w:lvlJc w:val="left"/>
+      <w:pPr>
+        <w:ind w:left="1440" w:hanging="360"/>
+      </w:pPr>
+      <w:rPr>
+        <w:rFonts w:ascii="Courier New" w:hAnsi="Courier New" w:cs="Courier New" w:hint="default"/>
+      </w:rPr>
+    </w:lvl>
+    <w:lvl w:ilvl="2" w:tplc="04070005" w:tentative="1">
+      <w:start w:val="1"/>
+      <w:numFmt w:val="bullet"/>
+      <w:lvlText w:val=""/>
+      <w:lvlJc w:val="left"/>
+      <w:pPr>
+        <w:ind w:left="2160" w:hanging="360"/>
+      </w:pPr>
+      <w:rPr>
+        <w:rFonts w:ascii="Wingdings" w:hAnsi="Wingdings" w:hint="default"/>
+      </w:rPr>
+    </w:lvl>
+    <w:lvl w:ilvl="3" w:tplc="04070001" w:tentative="1">
+      <w:start w:val="1"/>
+      <w:numFmt w:val="bullet"/>
+      <w:lvlText w:val=""/>
+      <w:lvlJc w:val="left"/>
+      <w:pPr>
+        <w:ind w:left="2880" w:hanging="360"/>
+      </w:pPr>
+      <w:rPr>
+        <w:rFonts w:ascii="Symbol" w:hAnsi="Symbol" w:hint="default"/>
+      </w:rPr>
+    </w:lvl>
+    <w:lvl w:ilvl="4" w:tplc="04070003" w:tentative="1">
+      <w:start w:val="1"/>
+      <w:numFmt w:val="bullet"/>
+      <w:lvlText w:val="o"/>
+      <w:lvlJc w:val="left"/>
+      <w:pPr>
+        <w:ind w:left="3600" w:hanging="360"/>
+      </w:pPr>
+      <w:rPr>
+        <w:rFonts w:ascii="Courier New" w:hAnsi="Courier New" w:cs="Courier New" w:hint="default"/>
+      </w:rPr>
+    </w:lvl>
+    <w:lvl w:ilvl="5" w:tplc="04070005" w:tentative="1">
+      <w:start w:val="1"/>
+      <w:numFmt w:val="bullet"/>
+      <w:lvlText w:val=""/>
+      <w:lvlJc w:val="left"/>
+      <w:pPr>
+        <w:ind w:left="4320" w:hanging="360"/>
+      </w:pPr>
+      <w:rPr>
+        <w:rFonts w:ascii="Wingdings" w:hAnsi="Wingdings" w:hint="default"/>
+      </w:rPr>
+    </w:lvl>
+    <w:lvl w:ilvl="6" w:tplc="04070001" w:tentative="1">
+      <w:start w:val="1"/>
+      <w:numFmt w:val="bullet"/>
+      <w:lvlText w:val=""/>
+      <w:lvlJc w:val="left"/>
+      <w:pPr>
+        <w:ind w:left="5040" w:hanging="360"/>
+      </w:pPr>
+      <w:rPr>
+        <w:rFonts w:ascii="Symbol" w:hAnsi="Symbol" w:hint="default"/>
+      </w:rPr>
+    </w:lvl>
+    <w:lvl w:ilvl="7" w:tplc="04070003" w:tentative="1">
+      <w:start w:val="1"/>
+      <w:numFmt w:val="bullet"/>
+      <w:lvlText w:val="o"/>
+      <w:lvlJc w:val="left"/>
+      <w:pPr>
+        <w:ind w:left="5760" w:hanging="360"/>
+      </w:pPr>
+      <w:rPr>
+        <w:rFonts w:ascii="Courier New" w:hAnsi="Courier New" w:cs="Courier New" w:hint="default"/>
+      </w:rPr>
+    </w:lvl>
+    <w:lvl w:ilvl="8" w:tplc="04070005" w:tentative="1">
+      <w:start w:val="1"/>
+      <w:numFmt w:val="bullet"/>
+      <w:lvlText w:val=""/>
+      <w:lvlJc w:val="left"/>
+      <w:pPr>
+        <w:ind w:left="6480" w:hanging="360"/>
+      </w:pPr>
+      <w:rPr>
+        <w:rFonts w:ascii="Wingdings" w:hAnsi="Wingdings" w:hint="default"/>
+      </w:rPr>
+    </w:lvl>
+  </w:abstractNum>
+  <w:abstractNum w:abstractNumId="8" w15:restartNumberingAfterBreak="0">
     <w:nsid w:val="51520EBA"/>
     <w:multiLevelType w:val="hybridMultilevel"/>
     <w:tmpl w:val="31ECA5C4"/>
@@ -2333,7 +4873,7 @@
       </w:pPr>
     </w:lvl>
   </w:abstractNum>
-  <w:abstractNum w:abstractNumId="6" w15:restartNumberingAfterBreak="0">
+  <w:abstractNum w:abstractNumId="9" w15:restartNumberingAfterBreak="0">
     <w:nsid w:val="61D612C6"/>
     <w:multiLevelType w:val="hybridMultilevel"/>
     <w:tmpl w:val="CD548678"/>
@@ -2440,6 +4980,119 @@
       <w:lvlJc w:val="left"/>
       <w:pPr>
         <w:ind w:left="7200" w:hanging="360"/>
+      </w:pPr>
+      <w:rPr>
+        <w:rFonts w:ascii="Wingdings" w:hAnsi="Wingdings" w:hint="default"/>
+      </w:rPr>
+    </w:lvl>
+  </w:abstractNum>
+  <w:abstractNum w:abstractNumId="10" w15:restartNumberingAfterBreak="0">
+    <w:nsid w:val="6B167307"/>
+    <w:multiLevelType w:val="hybridMultilevel"/>
+    <w:tmpl w:val="4D5054BA"/>
+    <w:lvl w:ilvl="0" w:tplc="04070001">
+      <w:start w:val="1"/>
+      <w:numFmt w:val="bullet"/>
+      <w:lvlText w:val=""/>
+      <w:lvlJc w:val="left"/>
+      <w:pPr>
+        <w:ind w:left="720" w:hanging="360"/>
+      </w:pPr>
+      <w:rPr>
+        <w:rFonts w:ascii="Symbol" w:hAnsi="Symbol" w:hint="default"/>
+      </w:rPr>
+    </w:lvl>
+    <w:lvl w:ilvl="1" w:tplc="04070003">
+      <w:start w:val="1"/>
+      <w:numFmt w:val="bullet"/>
+      <w:lvlText w:val="o"/>
+      <w:lvlJc w:val="left"/>
+      <w:pPr>
+        <w:ind w:left="1440" w:hanging="360"/>
+      </w:pPr>
+      <w:rPr>
+        <w:rFonts w:ascii="Courier New" w:hAnsi="Courier New" w:cs="Courier New" w:hint="default"/>
+      </w:rPr>
+    </w:lvl>
+    <w:lvl w:ilvl="2" w:tplc="04070005" w:tentative="1">
+      <w:start w:val="1"/>
+      <w:numFmt w:val="bullet"/>
+      <w:lvlText w:val=""/>
+      <w:lvlJc w:val="left"/>
+      <w:pPr>
+        <w:ind w:left="2160" w:hanging="360"/>
+      </w:pPr>
+      <w:rPr>
+        <w:rFonts w:ascii="Wingdings" w:hAnsi="Wingdings" w:hint="default"/>
+      </w:rPr>
+    </w:lvl>
+    <w:lvl w:ilvl="3" w:tplc="04070001" w:tentative="1">
+      <w:start w:val="1"/>
+      <w:numFmt w:val="bullet"/>
+      <w:lvlText w:val=""/>
+      <w:lvlJc w:val="left"/>
+      <w:pPr>
+        <w:ind w:left="2880" w:hanging="360"/>
+      </w:pPr>
+      <w:rPr>
+        <w:rFonts w:ascii="Symbol" w:hAnsi="Symbol" w:hint="default"/>
+      </w:rPr>
+    </w:lvl>
+    <w:lvl w:ilvl="4" w:tplc="04070003" w:tentative="1">
+      <w:start w:val="1"/>
+      <w:numFmt w:val="bullet"/>
+      <w:lvlText w:val="o"/>
+      <w:lvlJc w:val="left"/>
+      <w:pPr>
+        <w:ind w:left="3600" w:hanging="360"/>
+      </w:pPr>
+      <w:rPr>
+        <w:rFonts w:ascii="Courier New" w:hAnsi="Courier New" w:cs="Courier New" w:hint="default"/>
+      </w:rPr>
+    </w:lvl>
+    <w:lvl w:ilvl="5" w:tplc="04070005" w:tentative="1">
+      <w:start w:val="1"/>
+      <w:numFmt w:val="bullet"/>
+      <w:lvlText w:val=""/>
+      <w:lvlJc w:val="left"/>
+      <w:pPr>
+        <w:ind w:left="4320" w:hanging="360"/>
+      </w:pPr>
+      <w:rPr>
+        <w:rFonts w:ascii="Wingdings" w:hAnsi="Wingdings" w:hint="default"/>
+      </w:rPr>
+    </w:lvl>
+    <w:lvl w:ilvl="6" w:tplc="04070001" w:tentative="1">
+      <w:start w:val="1"/>
+      <w:numFmt w:val="bullet"/>
+      <w:lvlText w:val=""/>
+      <w:lvlJc w:val="left"/>
+      <w:pPr>
+        <w:ind w:left="5040" w:hanging="360"/>
+      </w:pPr>
+      <w:rPr>
+        <w:rFonts w:ascii="Symbol" w:hAnsi="Symbol" w:hint="default"/>
+      </w:rPr>
+    </w:lvl>
+    <w:lvl w:ilvl="7" w:tplc="04070003" w:tentative="1">
+      <w:start w:val="1"/>
+      <w:numFmt w:val="bullet"/>
+      <w:lvlText w:val="o"/>
+      <w:lvlJc w:val="left"/>
+      <w:pPr>
+        <w:ind w:left="5760" w:hanging="360"/>
+      </w:pPr>
+      <w:rPr>
+        <w:rFonts w:ascii="Courier New" w:hAnsi="Courier New" w:cs="Courier New" w:hint="default"/>
+      </w:rPr>
+    </w:lvl>
+    <w:lvl w:ilvl="8" w:tplc="04070005" w:tentative="1">
+      <w:start w:val="1"/>
+      <w:numFmt w:val="bullet"/>
+      <w:lvlText w:val=""/>
+      <w:lvlJc w:val="left"/>
+      <w:pPr>
+        <w:ind w:left="6480" w:hanging="360"/>
       </w:pPr>
       <w:rPr>
         <w:rFonts w:ascii="Wingdings" w:hAnsi="Wingdings" w:hint="default"/>
@@ -2459,13 +5112,25 @@
     <w:abstractNumId w:val="0"/>
   </w:num>
   <w:num w:numId="5">
+    <w:abstractNumId w:val="9"/>
+  </w:num>
+  <w:num w:numId="6">
+    <w:abstractNumId w:val="8"/>
+  </w:num>
+  <w:num w:numId="7">
     <w:abstractNumId w:val="6"/>
   </w:num>
-  <w:num w:numId="6">
+  <w:num w:numId="8">
     <w:abstractNumId w:val="5"/>
   </w:num>
-  <w:num w:numId="7">
+  <w:num w:numId="9">
     <w:abstractNumId w:val="4"/>
+  </w:num>
+  <w:num w:numId="10">
+    <w:abstractNumId w:val="10"/>
+  </w:num>
+  <w:num w:numId="11">
+    <w:abstractNumId w:val="7"/>
   </w:num>
 </w:numbering>
 </file>
@@ -3300,7 +5965,7 @@
 </file>
 
 <file path=customXml/itemProps1.xml><?xml version="1.0" encoding="utf-8"?>
-<ds:datastoreItem xmlns:ds="http://schemas.openxmlformats.org/officeDocument/2006/customXml" ds:itemID="{32676BE2-31DB-4846-B077-3D4BBB485B73}">
+<ds:datastoreItem xmlns:ds="http://schemas.openxmlformats.org/officeDocument/2006/customXml" ds:itemID="{B7FFBB1E-0627-4AD1-97DC-01A7614859F9}">
   <ds:schemaRefs>
     <ds:schemaRef ds:uri="http://schemas.openxmlformats.org/officeDocument/2006/bibliography"/>
   </ds:schemaRefs>

</xml_diff>

<commit_message>
UC 4.1 bis 5.3 hinzugefügt
</commit_message>
<xml_diff>
--- a/Lastenheft/UsesCases.docx
+++ b/Lastenheft/UsesCases.docx
@@ -242,7 +242,13 @@
         <w:tab/>
       </w:r>
       <w:r>
-        <w:t>an den höheren Bereich zu senden)</w:t>
+        <w:t>senden</w:t>
+      </w:r>
+      <w:r>
+        <w:t xml:space="preserve"> an Wahlersteller?</w:t>
+      </w:r>
+      <w:r>
+        <w:t>)</w:t>
       </w:r>
       <w:r>
         <w:br/>
@@ -348,24 +354,15 @@
       </w:r>
       <w:r>
         <w:br/>
-        <w:t>V1: alle Kandidaten</w:t>
-      </w:r>
-      <w:r>
-        <w:t xml:space="preserve"> bereits im System vorhanden</w:t>
+        <w:t>V1: alle Kandidaten bereits im System vorhanden</w:t>
       </w:r>
       <w:r>
         <w:br/>
-        <w:t xml:space="preserve">V2: </w:t>
-      </w:r>
-      <w:r>
-        <w:t>keine Kandidaten im System vorhanden</w:t>
+        <w:t>V2: keine Kandidaten im System vorhanden</w:t>
       </w:r>
       <w:r>
         <w:br/>
-        <w:t xml:space="preserve">V3: </w:t>
-      </w:r>
-      <w:r>
-        <w:t>vorhandene Kandidaten ergänzen</w:t>
+        <w:t>V3: vorhandene Kandidaten ergänzen</w:t>
       </w:r>
     </w:p>
     <w:p>
@@ -399,7 +396,29 @@
         <w:t>Wahl auswerten</w:t>
       </w:r>
       <w:r>
+        <w:t xml:space="preserve"> (meint die Wahlergebnisse anzuzeigen   </w:t>
+      </w:r>
+      <w:r>
+        <w:tab/>
+      </w:r>
+      <w:r>
+        <w:tab/>
+      </w:r>
+      <w:r>
+        <w:tab/>
+      </w:r>
+      <w:r>
+        <w:tab/>
+        <w:t>oder senden an Wahlersteller?)</w:t>
+      </w:r>
+      <w:r>
         <w:br/>
+      </w:r>
+      <w:r>
+        <w:br/>
+      </w:r>
+      <w:r>
+        <w:lastRenderedPageBreak/>
         <w:t xml:space="preserve"> </w:t>
       </w:r>
       <w:r>
@@ -419,9 +438,6 @@
       </w:r>
       <w:r>
         <w:br/>
-      </w:r>
-      <w:r>
-        <w:lastRenderedPageBreak/>
         <w:t xml:space="preserve"> </w:t>
       </w:r>
       <w:r>
@@ -626,8 +642,6 @@
       <w:r>
         <w:t xml:space="preserve"> (UC 3.1)</w:t>
       </w:r>
-      <w:bookmarkStart w:id="1" w:name="_GoBack"/>
-      <w:bookmarkEnd w:id="1"/>
     </w:p>
     <w:p>
       <w:pPr>
@@ -648,6 +662,9 @@
         <w:t>Wahl auswerten</w:t>
       </w:r>
       <w:r>
+        <w:t xml:space="preserve"> (UC 4.1)</w:t>
+      </w:r>
+      <w:r>
         <w:br/>
         <w:t xml:space="preserve"> </w:t>
       </w:r>
@@ -664,7 +681,49 @@
         <w:t xml:space="preserve">selbsterstellte </w:t>
       </w:r>
       <w:r>
-        <w:t>Wahl bearbeiten oder löschen</w:t>
+        <w:t>Wahl bearbeiten</w:t>
+      </w:r>
+      <w:r>
+        <w:tab/>
+        <w:t xml:space="preserve"> (UC 5.2)</w:t>
+      </w:r>
+      <w:r>
+        <w:tab/>
+      </w:r>
+      <w:r>
+        <w:tab/>
+      </w:r>
+      <w:r>
+        <w:tab/>
+      </w:r>
+      <w:r>
+        <w:tab/>
+      </w:r>
+      <w:r>
+        <w:tab/>
+      </w:r>
+      <w:r>
+        <w:tab/>
+      </w:r>
+      <w:r>
+        <w:t xml:space="preserve">selbsterstellte </w:t>
+      </w:r>
+      <w:r>
+        <w:t>Wahl</w:t>
+      </w:r>
+      <w:r>
+        <w:t xml:space="preserve"> löschen</w:t>
+      </w:r>
+      <w:r>
+        <w:t xml:space="preserve"> </w:t>
+      </w:r>
+      <w:proofErr w:type="gramStart"/>
+      <w:r>
+        <w:t>( UC</w:t>
+      </w:r>
+      <w:proofErr w:type="gramEnd"/>
+      <w:r>
+        <w:t xml:space="preserve"> 5.1)</w:t>
       </w:r>
       <w:r>
         <w:br/>
@@ -678,7 +737,15 @@
       </w:r>
       <w:r>
         <w:tab/>
+      </w:r>
+      <w:r>
+        <w:t xml:space="preserve">selbsterstellte </w:t>
+      </w:r>
+      <w:r>
         <w:t>Wahl wiederholen</w:t>
+      </w:r>
+      <w:r>
+        <w:t xml:space="preserve"> ( UC 5.3)</w:t>
       </w:r>
       <w:r>
         <w:br/>
@@ -701,16 +768,7 @@
         <w:ind w:left="2832"/>
       </w:pPr>
       <w:r>
-        <w:t>Wahl für</w:t>
-      </w:r>
-      <w:r>
-        <w:t xml:space="preserve"> Wahlkreise und</w:t>
-      </w:r>
-      <w:r>
-        <w:t xml:space="preserve"> Gemeinden freigeben</w:t>
-      </w:r>
-      <w:r>
-        <w:t xml:space="preserve"> (Wahldaten und Parteien, aber keine Kandidaten. Diese sind Wahlkreis-abhängig.)</w:t>
+        <w:t>Wahl für Wahlkreise und Gemeinden freigeben (Wahldaten und Parteien, aber keine Kandidaten. Diese sind Wahlkreis-abhängig.)</w:t>
       </w:r>
     </w:p>
     <w:p>
@@ -797,6 +855,18 @@
       </w:pPr>
       <w:r>
         <w:t>DB-Verbindung für Aktualisierung des Wählerverzeichnisses erstellen, bearbeiten oder löschen</w:t>
+      </w:r>
+    </w:p>
+    <w:p>
+      <w:pPr>
+        <w:pStyle w:val="Listenabsatz"/>
+        <w:numPr>
+          <w:ilvl w:val="0"/>
+          <w:numId w:val="4"/>
+        </w:numPr>
+      </w:pPr>
+      <w:r>
+        <w:t>Übergeordnete Wahlstelle einstellen. Also dahin wo die Wahlergebnisse nach Ende einer Wahl ggf. geschickt werden sollen um ausgewertet zu werden.</w:t>
       </w:r>
     </w:p>
     <w:p>
@@ -977,16 +1047,16 @@
             <w:tcW w:w="856" w:type="dxa"/>
           </w:tcPr>
           <w:p>
-            <w:commentRangeStart w:id="2"/>
+            <w:commentRangeStart w:id="1"/>
             <w:r>
               <w:t>1</w:t>
             </w:r>
-            <w:commentRangeEnd w:id="2"/>
+            <w:commentRangeEnd w:id="1"/>
             <w:r>
               <w:rPr>
                 <w:rStyle w:val="Kommentarzeichen"/>
               </w:rPr>
-              <w:commentReference w:id="2"/>
+              <w:commentReference w:id="1"/>
             </w:r>
           </w:p>
         </w:tc>
@@ -1009,10 +1079,7 @@
               <w:t>Startfenster öffnet sich</w:t>
             </w:r>
             <w:r>
-              <w:t xml:space="preserve"> und eine </w:t>
-            </w:r>
-            <w:r>
-              <w:t>Anmeldemaske erscheint auf dem Bildschirm</w:t>
+              <w:t xml:space="preserve"> und eine Anmeldemaske erscheint auf dem Bildschirm</w:t>
             </w:r>
           </w:p>
         </w:tc>
@@ -1509,6 +1576,7 @@
           </w:tcPr>
           <w:p>
             <w:r>
+              <w:lastRenderedPageBreak/>
               <w:t>8</w:t>
             </w:r>
           </w:p>
@@ -1561,11 +1629,7 @@
           </w:tcPr>
           <w:p>
             <w:r>
-              <w:t xml:space="preserve">Eingabeformular einer Bundestagswahl wird angezeigt. Enthalten sind Wahldatum und </w:t>
-            </w:r>
-            <w:r>
-              <w:lastRenderedPageBreak/>
-              <w:t>von-bis Uhrzeit, Wahlkreis, Kennung des zu verwendenden Wählerverzeichnisses. Au</w:t>
+              <w:t>Eingabeformular einer Bundestagswahl wird angezeigt. Enthalten sind Wahldatum und von-bis Uhrzeit, Wahlkreis, Kennung des zu verwendenden Wählerverzeichnisses. Au</w:t>
             </w:r>
             <w:r>
               <w:t>swahlmöglichkeiten speichern,</w:t>
@@ -1588,17 +1652,16 @@
             <w:tcW w:w="775" w:type="dxa"/>
           </w:tcPr>
           <w:p>
-            <w:commentRangeStart w:id="3"/>
-            <w:r>
-              <w:lastRenderedPageBreak/>
+            <w:commentRangeStart w:id="2"/>
+            <w:r>
               <w:t>10</w:t>
             </w:r>
-            <w:commentRangeEnd w:id="3"/>
+            <w:commentRangeEnd w:id="2"/>
             <w:r>
               <w:rPr>
                 <w:rStyle w:val="Kommentarzeichen"/>
               </w:rPr>
-              <w:commentReference w:id="3"/>
+              <w:commentReference w:id="2"/>
             </w:r>
           </w:p>
         </w:tc>
@@ -1693,10 +1756,7 @@
       </w:r>
       <w:r>
         <w:tab/>
-        <w:t>1.</w:t>
-      </w:r>
-      <w:r>
-        <w:t>3</w:t>
+        <w:t>1.3</w:t>
       </w:r>
       <w:r>
         <w:br/>
@@ -1728,16 +1788,7 @@
       </w:r>
       <w:r>
         <w:tab/>
-        <w:t>Bundestagswahl anlegen, keine</w:t>
-      </w:r>
-      <w:r>
-        <w:t xml:space="preserve"> </w:t>
-      </w:r>
-      <w:r>
-        <w:t>Parteien</w:t>
-      </w:r>
-      <w:r>
-        <w:t xml:space="preserve"> im System</w:t>
+        <w:t>Bundestagswahl anlegen, keine Parteien im System</w:t>
       </w:r>
     </w:p>
     <w:p>
@@ -1754,13 +1805,7 @@
         <w:tab/>
       </w:r>
       <w:r>
-        <w:t>Identisches Vorgehen wie in</w:t>
-      </w:r>
-      <w:r>
-        <w:t xml:space="preserve"> UC 1.1 in den Schritten 1 bis 4</w:t>
-      </w:r>
-      <w:r>
-        <w:t xml:space="preserve">. </w:t>
+        <w:t xml:space="preserve">Identisches Vorgehen wie in UC 1.1 in den Schritten 1 bis 4. </w:t>
       </w:r>
     </w:p>
     <w:tbl>
@@ -2080,6 +2125,7 @@
         <w:rPr>
           <w:b/>
         </w:rPr>
+        <w:lastRenderedPageBreak/>
         <w:t>UC-NR.</w:t>
       </w:r>
       <w:r>
@@ -2090,10 +2136,7 @@
       </w:r>
       <w:r>
         <w:tab/>
-        <w:t>2</w:t>
-      </w:r>
-      <w:r>
-        <w:t>.1</w:t>
+        <w:t>2.1</w:t>
       </w:r>
       <w:r>
         <w:br/>
@@ -2125,10 +2168,7 @@
       </w:r>
       <w:r>
         <w:tab/>
-        <w:t>Europa</w:t>
-      </w:r>
-      <w:r>
-        <w:t>wahl anlegen, alle Parteien bereits im System</w:t>
+        <w:t>Europawahl anlegen, alle Parteien bereits im System</w:t>
       </w:r>
     </w:p>
     <w:tbl>
@@ -2221,17 +2261,8 @@
             <w:tcW w:w="856" w:type="dxa"/>
           </w:tcPr>
           <w:p>
-            <w:commentRangeStart w:id="4"/>
-            <w:r>
-              <w:lastRenderedPageBreak/>
+            <w:r>
               <w:t>1</w:t>
-            </w:r>
-            <w:commentRangeEnd w:id="4"/>
-            <w:r>
-              <w:rPr>
-                <w:rStyle w:val="Kommentarzeichen"/>
-              </w:rPr>
-              <w:commentReference w:id="4"/>
             </w:r>
           </w:p>
         </w:tc>
@@ -2781,7 +2812,11 @@
               <w:t>Eingabeformular einer Europa</w:t>
             </w:r>
             <w:r>
-              <w:t>wahl wird angezeigt. Enthalten sind Wahldatum und von-bis Uhrzeit, Wahlkreis, Kennung des zu verwendenden Wählerverzeichnisses. Auswahlmöglichkeiten speichern, schließen ohne speichern und schließen mit speichern   verfügbar.</w:t>
+              <w:t xml:space="preserve">wahl wird angezeigt. Enthalten sind Wahldatum und von-bis Uhrzeit, Wahlkreis, Kennung des zu verwendenden Wählerverzeichnisses. Auswahlmöglichkeiten speichern, schließen </w:t>
+            </w:r>
+            <w:r>
+              <w:lastRenderedPageBreak/>
+              <w:t>ohne speichern und schließen mit speichern   verfügbar.</w:t>
             </w:r>
           </w:p>
         </w:tc>
@@ -2792,17 +2827,9 @@
             <w:tcW w:w="775" w:type="dxa"/>
           </w:tcPr>
           <w:p>
-            <w:commentRangeStart w:id="5"/>
             <w:r>
               <w:lastRenderedPageBreak/>
               <w:t>10</w:t>
-            </w:r>
-            <w:commentRangeEnd w:id="5"/>
-            <w:r>
-              <w:rPr>
-                <w:rStyle w:val="Kommentarzeichen"/>
-              </w:rPr>
-              <w:commentReference w:id="5"/>
             </w:r>
           </w:p>
         </w:tc>
@@ -2885,10 +2912,7 @@
       </w:r>
       <w:r>
         <w:tab/>
-        <w:t>2</w:t>
-      </w:r>
-      <w:r>
-        <w:t>.3</w:t>
+        <w:t>2.3</w:t>
       </w:r>
       <w:r>
         <w:br/>
@@ -3312,10 +3336,7 @@
       </w:r>
       <w:r>
         <w:tab/>
-        <w:t>Bürgerentscheid</w:t>
-      </w:r>
-      <w:r>
-        <w:t xml:space="preserve"> anlegen</w:t>
+        <w:t>Bürgerentscheid anlegen</w:t>
       </w:r>
     </w:p>
     <w:p>
@@ -3421,16 +3442,786 @@
             <w:tcW w:w="856" w:type="dxa"/>
           </w:tcPr>
           <w:p>
-            <w:commentRangeStart w:id="6"/>
             <w:r>
               <w:t>1</w:t>
             </w:r>
-            <w:commentRangeEnd w:id="6"/>
+          </w:p>
+        </w:tc>
+        <w:tc>
+          <w:tcPr>
+            <w:tcW w:w="3242" w:type="dxa"/>
+          </w:tcPr>
+          <w:p>
+            <w:r>
+              <w:t>Öffnen der Software (SW)</w:t>
+            </w:r>
+          </w:p>
+        </w:tc>
+        <w:tc>
+          <w:tcPr>
+            <w:tcW w:w="4200" w:type="dxa"/>
+          </w:tcPr>
+          <w:p>
+            <w:r>
+              <w:t>Startfenster öffnet sich und eine Anmeldemaske erscheint auf dem Bildschirm</w:t>
+            </w:r>
+          </w:p>
+        </w:tc>
+      </w:tr>
+      <w:tr>
+        <w:tc>
+          <w:tcPr>
+            <w:tcW w:w="856" w:type="dxa"/>
+          </w:tcPr>
+          <w:p>
+            <w:r>
+              <w:lastRenderedPageBreak/>
+              <w:t>2</w:t>
+            </w:r>
+          </w:p>
+        </w:tc>
+        <w:tc>
+          <w:tcPr>
+            <w:tcW w:w="3242" w:type="dxa"/>
+          </w:tcPr>
+          <w:p>
+            <w:r>
+              <w:t>Eingabe der Login-Daten</w:t>
+            </w:r>
+          </w:p>
+        </w:tc>
+        <w:tc>
+          <w:tcPr>
+            <w:tcW w:w="4200" w:type="dxa"/>
+          </w:tcPr>
+          <w:p>
+            <w:r>
+              <w:t>Eingabe korrekt: Verwaltungsseite öffnet sich</w:t>
+            </w:r>
+          </w:p>
+          <w:p>
+            <w:r>
+              <w:t>Eingabe falsch:</w:t>
+            </w:r>
+          </w:p>
+          <w:p>
+            <w:r>
+              <w:t xml:space="preserve">Fehlermeldung und wiederholen der Eingabe </w:t>
+            </w:r>
+          </w:p>
+        </w:tc>
+      </w:tr>
+      <w:tr>
+        <w:tc>
+          <w:tcPr>
+            <w:tcW w:w="856" w:type="dxa"/>
+          </w:tcPr>
+          <w:p>
+            <w:r>
+              <w:t>3</w:t>
+            </w:r>
+          </w:p>
+        </w:tc>
+        <w:tc>
+          <w:tcPr>
+            <w:tcW w:w="3242" w:type="dxa"/>
+          </w:tcPr>
+          <w:p>
+            <w:r>
+              <w:t>Menüpunkt zum Anlegen einer neuen Wahl auswählen</w:t>
+            </w:r>
+          </w:p>
+        </w:tc>
+        <w:tc>
+          <w:tcPr>
+            <w:tcW w:w="4200" w:type="dxa"/>
+          </w:tcPr>
+          <w:p>
+            <w:r>
+              <w:t>Auswahl Bundestagswahl, Europawahl und Bürgerentscheid erscheint</w:t>
+            </w:r>
+          </w:p>
+        </w:tc>
+      </w:tr>
+      <w:tr>
+        <w:tc>
+          <w:tcPr>
+            <w:tcW w:w="856" w:type="dxa"/>
+          </w:tcPr>
+          <w:p>
+            <w:r>
+              <w:t>4</w:t>
+            </w:r>
+          </w:p>
+        </w:tc>
+        <w:tc>
+          <w:tcPr>
+            <w:tcW w:w="3242" w:type="dxa"/>
+          </w:tcPr>
+          <w:p>
+            <w:r>
+              <w:t>Auswahl Bürgerentscheid</w:t>
+            </w:r>
+          </w:p>
+        </w:tc>
+        <w:tc>
+          <w:tcPr>
+            <w:tcW w:w="4200" w:type="dxa"/>
+          </w:tcPr>
+          <w:p>
+            <w:r>
+              <w:t>Anlegefenster erscheint</w:t>
+            </w:r>
+          </w:p>
+        </w:tc>
+      </w:tr>
+      <w:tr>
+        <w:tc>
+          <w:tcPr>
+            <w:tcW w:w="856" w:type="dxa"/>
+          </w:tcPr>
+          <w:p>
+            <w:r>
+              <w:t>5</w:t>
+            </w:r>
+          </w:p>
+        </w:tc>
+        <w:tc>
+          <w:tcPr>
+            <w:tcW w:w="3242" w:type="dxa"/>
+          </w:tcPr>
+          <w:p>
+            <w:r>
+              <w:t xml:space="preserve">„Thema“ auswählen </w:t>
+            </w:r>
+          </w:p>
+        </w:tc>
+        <w:tc>
+          <w:tcPr>
+            <w:tcW w:w="4200" w:type="dxa"/>
+          </w:tcPr>
+          <w:p>
+            <w:r>
+              <w:t xml:space="preserve">Leeres Eingabeformular erscheint. Auswahlpunkte Speichern und Abbrechen sind verfügbar </w:t>
+            </w:r>
+          </w:p>
+        </w:tc>
+      </w:tr>
+      <w:tr>
+        <w:tc>
+          <w:tcPr>
+            <w:tcW w:w="856" w:type="dxa"/>
+          </w:tcPr>
+          <w:p>
+            <w:r>
+              <w:t>6</w:t>
+            </w:r>
+          </w:p>
+        </w:tc>
+        <w:tc>
+          <w:tcPr>
+            <w:tcW w:w="3242" w:type="dxa"/>
+          </w:tcPr>
+          <w:p>
+            <w:r>
+              <w:t>Eingeben der Informationen, speichern</w:t>
+            </w:r>
+          </w:p>
+        </w:tc>
+        <w:tc>
+          <w:tcPr>
+            <w:tcW w:w="4200" w:type="dxa"/>
+          </w:tcPr>
+          <w:p>
+            <w:r>
+              <w:t>Eingegebene Informationen werden angezeigt. Auswahlpunkt bearbeiten ist verfügbar.</w:t>
+            </w:r>
+          </w:p>
+        </w:tc>
+      </w:tr>
+      <w:tr>
+        <w:tc>
+          <w:tcPr>
+            <w:tcW w:w="856" w:type="dxa"/>
+          </w:tcPr>
+          <w:p>
+            <w:r>
+              <w:t>7</w:t>
+            </w:r>
+          </w:p>
+        </w:tc>
+        <w:tc>
+          <w:tcPr>
+            <w:tcW w:w="3242" w:type="dxa"/>
+          </w:tcPr>
+          <w:p>
+            <w:r>
+              <w:t>„Wahldaten“ auswählen</w:t>
+            </w:r>
+          </w:p>
+        </w:tc>
+        <w:tc>
+          <w:tcPr>
+            <w:tcW w:w="4200" w:type="dxa"/>
+          </w:tcPr>
+          <w:p>
+            <w:r>
+              <w:t>Eingabeformular eines Bürgerentscheids wird angezeigt. Enthalten sind Wahldatum und von-bis Uhrzeit, Kennung des zu verwendenden Wählerverzeichnisses. Auswahlmöglichkeiten speichern, schließen und abbrechen verfügbar.</w:t>
+            </w:r>
+          </w:p>
+        </w:tc>
+      </w:tr>
+      <w:tr>
+        <w:tc>
+          <w:tcPr>
+            <w:tcW w:w="856" w:type="dxa"/>
+          </w:tcPr>
+          <w:p>
+            <w:r>
+              <w:t>8</w:t>
+            </w:r>
+          </w:p>
+        </w:tc>
+        <w:tc>
+          <w:tcPr>
+            <w:tcW w:w="3242" w:type="dxa"/>
+          </w:tcPr>
+          <w:p>
+            <w:r>
+              <w:t>Daten eingeben, speichern</w:t>
+            </w:r>
+          </w:p>
+        </w:tc>
+        <w:tc>
+          <w:tcPr>
+            <w:tcW w:w="4200" w:type="dxa"/>
+          </w:tcPr>
+          <w:p>
+            <w:r>
+              <w:t>Anlegefenster erscheint. Wahl im Menü „Ihre Wahlen“ verfügbar und mit Kurzinfo angezeigt</w:t>
+            </w:r>
+          </w:p>
+        </w:tc>
+      </w:tr>
+    </w:tbl>
+    <w:p/>
+    <w:p/>
+    <w:p/>
+    <w:p/>
+    <w:p/>
+    <w:p/>
+    <w:p/>
+    <w:p/>
+    <w:p/>
+    <w:p/>
+    <w:p/>
+    <w:p/>
+    <w:p/>
+    <w:p/>
+    <w:p>
+      <w:r>
+        <w:rPr>
+          <w:b/>
+        </w:rPr>
+        <w:t>UC-NR.</w:t>
+      </w:r>
+      <w:r>
+        <w:rPr>
+          <w:b/>
+        </w:rPr>
+        <w:tab/>
+      </w:r>
+      <w:r>
+        <w:tab/>
+        <w:t xml:space="preserve">4.1    </w:t>
+      </w:r>
+      <w:r>
+        <w:br/>
+      </w:r>
+      <w:r>
+        <w:rPr>
+          <w:b/>
+        </w:rPr>
+        <w:t>Rolle</w:t>
+      </w:r>
+      <w:r>
+        <w:t xml:space="preserve"> </w:t>
+      </w:r>
+      <w:r>
+        <w:tab/>
+      </w:r>
+      <w:r>
+        <w:tab/>
+        <w:t>Staat</w:t>
+      </w:r>
+      <w:r>
+        <w:br/>
+      </w:r>
+      <w:r>
+        <w:rPr>
+          <w:b/>
+        </w:rPr>
+        <w:t>Nutzungsziel</w:t>
+      </w:r>
+      <w:r>
+        <w:tab/>
+        <w:t>Wahl auswerten</w:t>
+      </w:r>
+    </w:p>
+    <w:p>
+      <w:pPr>
+        <w:rPr>
+          <w:b/>
+        </w:rPr>
+      </w:pPr>
+      <w:r>
+        <w:rPr>
+          <w:b/>
+        </w:rPr>
+        <w:t>Vorgehen</w:t>
+      </w:r>
+    </w:p>
+    <w:tbl>
+      <w:tblPr>
+        <w:tblStyle w:val="Tabellenraster"/>
+        <w:tblpPr w:leftFromText="141" w:rightFromText="141" w:vertAnchor="text" w:horzAnchor="page" w:tblpX="2761" w:tblpY="120"/>
+        <w:tblW w:w="0" w:type="auto"/>
+        <w:tblLook w:val="04A0" w:firstRow="1" w:lastRow="0" w:firstColumn="1" w:lastColumn="0" w:noHBand="0" w:noVBand="1"/>
+      </w:tblPr>
+      <w:tblGrid>
+        <w:gridCol w:w="856"/>
+        <w:gridCol w:w="3242"/>
+        <w:gridCol w:w="4200"/>
+      </w:tblGrid>
+      <w:tr>
+        <w:tc>
+          <w:tcPr>
+            <w:tcW w:w="856" w:type="dxa"/>
+            <w:shd w:val="clear" w:color="auto" w:fill="D0CECE" w:themeFill="background2" w:themeFillShade="E6"/>
+          </w:tcPr>
+          <w:p>
+            <w:pPr>
+              <w:rPr>
+                <w:b/>
+                <w:highlight w:val="lightGray"/>
+              </w:rPr>
+            </w:pPr>
+            <w:r>
+              <w:rPr>
+                <w:b/>
+                <w:highlight w:val="lightGray"/>
+              </w:rPr>
+              <w:t>Nr.</w:t>
+            </w:r>
+          </w:p>
+        </w:tc>
+        <w:tc>
+          <w:tcPr>
+            <w:tcW w:w="3242" w:type="dxa"/>
+            <w:shd w:val="clear" w:color="auto" w:fill="D0CECE" w:themeFill="background2" w:themeFillShade="E6"/>
+          </w:tcPr>
+          <w:p>
+            <w:pPr>
+              <w:rPr>
+                <w:b/>
+                <w:highlight w:val="lightGray"/>
+              </w:rPr>
+            </w:pPr>
+            <w:r>
+              <w:rPr>
+                <w:b/>
+                <w:highlight w:val="lightGray"/>
+              </w:rPr>
+              <w:t>Useraktion</w:t>
+            </w:r>
+            <w:r>
+              <w:rPr>
+                <w:b/>
+                <w:highlight w:val="lightGray"/>
+              </w:rPr>
+              <w:tab/>
+            </w:r>
+          </w:p>
+        </w:tc>
+        <w:tc>
+          <w:tcPr>
+            <w:tcW w:w="4200" w:type="dxa"/>
+            <w:shd w:val="clear" w:color="auto" w:fill="D0CECE" w:themeFill="background2" w:themeFillShade="E6"/>
+          </w:tcPr>
+          <w:p>
+            <w:pPr>
+              <w:rPr>
+                <w:b/>
+                <w:highlight w:val="lightGray"/>
+              </w:rPr>
+            </w:pPr>
+            <w:r>
+              <w:rPr>
+                <w:b/>
+                <w:highlight w:val="lightGray"/>
+              </w:rPr>
+              <w:t>Verhalten der Software</w:t>
+            </w:r>
+          </w:p>
+        </w:tc>
+      </w:tr>
+      <w:tr>
+        <w:tc>
+          <w:tcPr>
+            <w:tcW w:w="856" w:type="dxa"/>
+          </w:tcPr>
+          <w:p>
+            <w:r>
+              <w:t>1</w:t>
+            </w:r>
+          </w:p>
+        </w:tc>
+        <w:tc>
+          <w:tcPr>
+            <w:tcW w:w="3242" w:type="dxa"/>
+          </w:tcPr>
+          <w:p>
+            <w:r>
+              <w:t>Öffnen der Software (SW)</w:t>
+            </w:r>
+          </w:p>
+        </w:tc>
+        <w:tc>
+          <w:tcPr>
+            <w:tcW w:w="4200" w:type="dxa"/>
+          </w:tcPr>
+          <w:p>
+            <w:r>
+              <w:t>Startfenster öffnet sich und eine Anmeldemaske erscheint auf dem Bildschirm</w:t>
+            </w:r>
+          </w:p>
+        </w:tc>
+      </w:tr>
+      <w:tr>
+        <w:tc>
+          <w:tcPr>
+            <w:tcW w:w="856" w:type="dxa"/>
+          </w:tcPr>
+          <w:p>
+            <w:r>
+              <w:t>2</w:t>
+            </w:r>
+          </w:p>
+        </w:tc>
+        <w:tc>
+          <w:tcPr>
+            <w:tcW w:w="3242" w:type="dxa"/>
+          </w:tcPr>
+          <w:p>
+            <w:r>
+              <w:t>Eingabe der Login-Daten</w:t>
+            </w:r>
+          </w:p>
+        </w:tc>
+        <w:tc>
+          <w:tcPr>
+            <w:tcW w:w="4200" w:type="dxa"/>
+          </w:tcPr>
+          <w:p>
+            <w:r>
+              <w:t>Eingabe korrekt: Verwaltungsseite öffnet sich</w:t>
+            </w:r>
+          </w:p>
+          <w:p>
+            <w:r>
+              <w:t>Eingabe falsch:</w:t>
+            </w:r>
+          </w:p>
+          <w:p>
+            <w:r>
+              <w:t xml:space="preserve">Fehlermeldung und wiederholen der Eingabe </w:t>
+            </w:r>
+          </w:p>
+        </w:tc>
+      </w:tr>
+      <w:tr>
+        <w:tc>
+          <w:tcPr>
+            <w:tcW w:w="856" w:type="dxa"/>
+          </w:tcPr>
+          <w:p>
+            <w:r>
+              <w:t>3</w:t>
+            </w:r>
+          </w:p>
+        </w:tc>
+        <w:tc>
+          <w:tcPr>
+            <w:tcW w:w="3242" w:type="dxa"/>
+          </w:tcPr>
+          <w:p>
+            <w:r>
+              <w:t>Menüpunkt „Meine Wahlen“ auswählen</w:t>
+            </w:r>
+          </w:p>
+        </w:tc>
+        <w:tc>
+          <w:tcPr>
+            <w:tcW w:w="4200" w:type="dxa"/>
+          </w:tcPr>
+          <w:p>
+            <w:r>
+              <w:t>Übersicht der bestehenden Wahlen mit Kurzinformationen erscheint.</w:t>
+            </w:r>
+          </w:p>
+        </w:tc>
+      </w:tr>
+      <w:tr>
+        <w:tc>
+          <w:tcPr>
+            <w:tcW w:w="856" w:type="dxa"/>
+          </w:tcPr>
+          <w:p>
+            <w:r>
+              <w:t>4</w:t>
+            </w:r>
+          </w:p>
+        </w:tc>
+        <w:tc>
+          <w:tcPr>
+            <w:tcW w:w="3242" w:type="dxa"/>
+          </w:tcPr>
+          <w:p>
+            <w:r>
+              <w:t>Wahl auswählen</w:t>
+            </w:r>
+          </w:p>
+        </w:tc>
+        <w:tc>
+          <w:tcPr>
+            <w:tcW w:w="4200" w:type="dxa"/>
+          </w:tcPr>
+          <w:p>
+            <w:r>
+              <w:t xml:space="preserve">Informationsseite der Wahl wird angezeigt. Wenn die Wahl bereits beendet ist steht </w:t>
+            </w:r>
+            <w:r>
+              <w:t xml:space="preserve">unter anderem der </w:t>
+            </w:r>
+            <w:r>
+              <w:t>Auswahlpunkt „Wahl auswerten“ zur Verfügung. Andernfalls wird auf der Informationsseite unter anderem angezeigt, in welchem Zeitraum die Wahl aktiv ist und der Auswahlpunkt „Wahl auswerten“ steht nicht zur Verfügung.</w:t>
+            </w:r>
+          </w:p>
+        </w:tc>
+      </w:tr>
+      <w:tr>
+        <w:tc>
+          <w:tcPr>
+            <w:tcW w:w="856" w:type="dxa"/>
+          </w:tcPr>
+          <w:p>
+            <w:r>
+              <w:t>5</w:t>
+            </w:r>
+          </w:p>
+        </w:tc>
+        <w:tc>
+          <w:tcPr>
+            <w:tcW w:w="3242" w:type="dxa"/>
+          </w:tcPr>
+          <w:p>
+            <w:r>
+              <w:t>„Wahl auswerten“ anklicken</w:t>
+            </w:r>
+          </w:p>
+        </w:tc>
+        <w:tc>
+          <w:tcPr>
+            <w:tcW w:w="4200" w:type="dxa"/>
+          </w:tcPr>
+          <w:p>
+            <w:r>
+              <w:t>Es werden die Ergebnisse der Wahl angezeigt. Auswahlmöglichkeit „speichern“ und „drucken“ stehen zur Verfügung.</w:t>
+            </w:r>
+          </w:p>
+        </w:tc>
+      </w:tr>
+    </w:tbl>
+    <w:p/>
+    <w:p/>
+    <w:p/>
+    <w:p/>
+    <w:p/>
+    <w:p/>
+    <w:p/>
+    <w:p/>
+    <w:p/>
+    <w:p/>
+    <w:p/>
+    <w:p/>
+    <w:p/>
+    <w:p/>
+    <w:p>
+      <w:r>
+        <w:rPr>
+          <w:b/>
+        </w:rPr>
+        <w:lastRenderedPageBreak/>
+        <w:t>UC-NR.</w:t>
+      </w:r>
+      <w:r>
+        <w:rPr>
+          <w:b/>
+        </w:rPr>
+        <w:tab/>
+      </w:r>
+      <w:r>
+        <w:tab/>
+        <w:t>5.1</w:t>
+      </w:r>
+      <w:r>
+        <w:br/>
+      </w:r>
+      <w:r>
+        <w:rPr>
+          <w:b/>
+        </w:rPr>
+        <w:t>Rolle</w:t>
+      </w:r>
+      <w:r>
+        <w:t xml:space="preserve"> </w:t>
+      </w:r>
+      <w:r>
+        <w:tab/>
+      </w:r>
+      <w:r>
+        <w:tab/>
+        <w:t>Staat</w:t>
+      </w:r>
+      <w:r>
+        <w:br/>
+      </w:r>
+      <w:r>
+        <w:rPr>
+          <w:b/>
+        </w:rPr>
+        <w:t>Nutzungsziel</w:t>
+      </w:r>
+      <w:r>
+        <w:tab/>
+      </w:r>
+      <w:r>
+        <w:t>selbst erstellte Wahl löschen</w:t>
+      </w:r>
+    </w:p>
+    <w:p>
+      <w:pPr>
+        <w:rPr>
+          <w:b/>
+        </w:rPr>
+      </w:pPr>
+      <w:r>
+        <w:rPr>
+          <w:b/>
+        </w:rPr>
+        <w:t>Vorgehen</w:t>
+      </w:r>
+    </w:p>
+    <w:tbl>
+      <w:tblPr>
+        <w:tblStyle w:val="Tabellenraster"/>
+        <w:tblpPr w:leftFromText="141" w:rightFromText="141" w:vertAnchor="text" w:horzAnchor="page" w:tblpX="2761" w:tblpY="120"/>
+        <w:tblW w:w="0" w:type="auto"/>
+        <w:tblLook w:val="04A0" w:firstRow="1" w:lastRow="0" w:firstColumn="1" w:lastColumn="0" w:noHBand="0" w:noVBand="1"/>
+      </w:tblPr>
+      <w:tblGrid>
+        <w:gridCol w:w="856"/>
+        <w:gridCol w:w="3242"/>
+        <w:gridCol w:w="4200"/>
+      </w:tblGrid>
+      <w:tr>
+        <w:tc>
+          <w:tcPr>
+            <w:tcW w:w="856" w:type="dxa"/>
+            <w:shd w:val="clear" w:color="auto" w:fill="D0CECE" w:themeFill="background2" w:themeFillShade="E6"/>
+          </w:tcPr>
+          <w:p>
+            <w:pPr>
+              <w:rPr>
+                <w:b/>
+                <w:highlight w:val="lightGray"/>
+              </w:rPr>
+            </w:pPr>
+            <w:r>
+              <w:rPr>
+                <w:b/>
+                <w:highlight w:val="lightGray"/>
+              </w:rPr>
+              <w:t>Nr.</w:t>
+            </w:r>
+          </w:p>
+        </w:tc>
+        <w:tc>
+          <w:tcPr>
+            <w:tcW w:w="3242" w:type="dxa"/>
+            <w:shd w:val="clear" w:color="auto" w:fill="D0CECE" w:themeFill="background2" w:themeFillShade="E6"/>
+          </w:tcPr>
+          <w:p>
+            <w:pPr>
+              <w:rPr>
+                <w:b/>
+                <w:highlight w:val="lightGray"/>
+              </w:rPr>
+            </w:pPr>
+            <w:r>
+              <w:rPr>
+                <w:b/>
+                <w:highlight w:val="lightGray"/>
+              </w:rPr>
+              <w:t>Useraktion</w:t>
+            </w:r>
+            <w:r>
+              <w:rPr>
+                <w:b/>
+                <w:highlight w:val="lightGray"/>
+              </w:rPr>
+              <w:tab/>
+            </w:r>
+          </w:p>
+        </w:tc>
+        <w:tc>
+          <w:tcPr>
+            <w:tcW w:w="4200" w:type="dxa"/>
+            <w:shd w:val="clear" w:color="auto" w:fill="D0CECE" w:themeFill="background2" w:themeFillShade="E6"/>
+          </w:tcPr>
+          <w:p>
+            <w:pPr>
+              <w:rPr>
+                <w:b/>
+                <w:highlight w:val="lightGray"/>
+              </w:rPr>
+            </w:pPr>
+            <w:r>
+              <w:rPr>
+                <w:b/>
+                <w:highlight w:val="lightGray"/>
+              </w:rPr>
+              <w:t>Verhalten der Software</w:t>
+            </w:r>
+          </w:p>
+        </w:tc>
+      </w:tr>
+      <w:tr>
+        <w:tc>
+          <w:tcPr>
+            <w:tcW w:w="856" w:type="dxa"/>
+          </w:tcPr>
+          <w:p>
+            <w:commentRangeStart w:id="3"/>
+            <w:r>
+              <w:t>1</w:t>
+            </w:r>
+            <w:commentRangeEnd w:id="3"/>
             <w:r>
               <w:rPr>
                 <w:rStyle w:val="Kommentarzeichen"/>
               </w:rPr>
-              <w:commentReference w:id="6"/>
+              <w:commentReference w:id="3"/>
             </w:r>
           </w:p>
         </w:tc>
@@ -3487,7 +4278,6 @@
           </w:p>
           <w:p>
             <w:r>
-              <w:lastRenderedPageBreak/>
               <w:t>Eingabe falsch:</w:t>
             </w:r>
           </w:p>
@@ -3505,7 +4295,6 @@
           </w:tcPr>
           <w:p>
             <w:r>
-              <w:lastRenderedPageBreak/>
               <w:t>3</w:t>
             </w:r>
           </w:p>
@@ -3516,7 +4305,7 @@
           </w:tcPr>
           <w:p>
             <w:r>
-              <w:t>Menüpunkt zum Anlegen einer neuen Wahl auswählen</w:t>
+              <w:t>Menüpunkt „Meine Wahlen“ auswählen</w:t>
             </w:r>
           </w:p>
         </w:tc>
@@ -3526,7 +4315,7 @@
           </w:tcPr>
           <w:p>
             <w:r>
-              <w:t>Auswahl Bundestagswahl, Europawahl und Bürgerentscheid erscheint</w:t>
+              <w:t>Übersicht der bestehenden Wahlen mit Kurzinformationen erscheint.</w:t>
             </w:r>
           </w:p>
         </w:tc>
@@ -3548,7 +4337,7 @@
           </w:tcPr>
           <w:p>
             <w:r>
-              <w:t>Auswahl Bürgerentscheid</w:t>
+              <w:t>Wahl auswählen</w:t>
             </w:r>
           </w:p>
         </w:tc>
@@ -3558,7 +4347,7 @@
           </w:tcPr>
           <w:p>
             <w:r>
-              <w:t>Anlegefenster erscheint</w:t>
+              <w:t xml:space="preserve">Informationsseite der Wahl wird angezeigt. Wenn die Wahl noch nicht begonnen hat stehen unter anderem die Auswahlpunkte „Wahl bearbeiten“ und „Wahl löschen“ zur Verfügung. Andernfalls wird auf der Informationsseite unter anderem angezeigt, wann die Wahl geendet hat. </w:t>
             </w:r>
           </w:p>
         </w:tc>
@@ -3580,10 +4369,10 @@
           </w:tcPr>
           <w:p>
             <w:r>
-              <w:t>„Thema“</w:t>
-            </w:r>
-            <w:r>
-              <w:t xml:space="preserve"> auswählen </w:t>
+              <w:t>Wahl löschen auswählen</w:t>
+            </w:r>
+            <w:r>
+              <w:t xml:space="preserve"> </w:t>
             </w:r>
           </w:p>
         </w:tc>
@@ -3593,7 +4382,7 @@
           </w:tcPr>
           <w:p>
             <w:r>
-              <w:t xml:space="preserve">Leeres Eingabeformular erscheint. Auswahlpunkte Speichern und Abbrechen sind verfügbar </w:t>
+              <w:t>Das System verlangt eine Bestätigung der Eingabe.</w:t>
             </w:r>
           </w:p>
         </w:tc>
@@ -3615,7 +4404,7 @@
           </w:tcPr>
           <w:p>
             <w:r>
-              <w:t>Eingeben der Informationen, speichern</w:t>
+              <w:t>Wahl löschen bestätigen</w:t>
             </w:r>
           </w:p>
         </w:tc>
@@ -3625,7 +4414,148 @@
           </w:tcPr>
           <w:p>
             <w:r>
-              <w:t>Eingegebene Informationen werden angezeigt. Auswahlpunkt bearbeiten ist verfügbar.</w:t>
+              <w:t>Die Wahl wird gelöscht. Unter „meine Wahlen“ ist sie nicht mehr sichtbar. Es erscheint die Startseite mit allen Auswahlmöglichkeiten.</w:t>
+            </w:r>
+          </w:p>
+        </w:tc>
+      </w:tr>
+    </w:tbl>
+    <w:p/>
+    <w:p/>
+    <w:p/>
+    <w:p/>
+    <w:p/>
+    <w:p/>
+    <w:p/>
+    <w:p/>
+    <w:p/>
+    <w:p/>
+    <w:p/>
+    <w:p/>
+    <w:p/>
+    <w:p/>
+    <w:p/>
+    <w:p/>
+    <w:p/>
+    <w:p>
+      <w:r>
+        <w:rPr>
+          <w:b/>
+        </w:rPr>
+        <w:t>UC-NR.</w:t>
+      </w:r>
+      <w:r>
+        <w:rPr>
+          <w:b/>
+        </w:rPr>
+        <w:tab/>
+      </w:r>
+      <w:r>
+        <w:tab/>
+        <w:t>5.2</w:t>
+      </w:r>
+      <w:r>
+        <w:br/>
+      </w:r>
+      <w:r>
+        <w:rPr>
+          <w:b/>
+        </w:rPr>
+        <w:t>Rolle</w:t>
+      </w:r>
+      <w:r>
+        <w:t xml:space="preserve"> </w:t>
+      </w:r>
+      <w:r>
+        <w:tab/>
+      </w:r>
+      <w:r>
+        <w:tab/>
+        <w:t>Staat</w:t>
+      </w:r>
+      <w:r>
+        <w:br/>
+      </w:r>
+      <w:r>
+        <w:rPr>
+          <w:b/>
+        </w:rPr>
+        <w:t>Nutzungsziel</w:t>
+      </w:r>
+      <w:r>
+        <w:tab/>
+        <w:t xml:space="preserve">selbst erstellte Wahl </w:t>
+      </w:r>
+      <w:r>
+        <w:t>bearbeiten</w:t>
+      </w:r>
+      <w:r>
+        <w:t xml:space="preserve"> </w:t>
+      </w:r>
+    </w:p>
+    <w:p>
+      <w:r>
+        <w:rPr>
+          <w:b/>
+        </w:rPr>
+        <w:t>Vorgehen</w:t>
+      </w:r>
+      <w:r>
+        <w:rPr>
+          <w:b/>
+        </w:rPr>
+        <w:t xml:space="preserve"> </w:t>
+      </w:r>
+      <w:r>
+        <w:rPr>
+          <w:b/>
+        </w:rPr>
+        <w:tab/>
+      </w:r>
+      <w:r>
+        <w:t xml:space="preserve">Identisches Vorgehen wie in UC 5.1 in den Schritten 1 bis 4. </w:t>
+      </w:r>
+    </w:p>
+    <w:tbl>
+      <w:tblPr>
+        <w:tblStyle w:val="Tabellenraster"/>
+        <w:tblpPr w:leftFromText="141" w:rightFromText="141" w:vertAnchor="text" w:horzAnchor="page" w:tblpX="2761" w:tblpY="120"/>
+        <w:tblW w:w="0" w:type="auto"/>
+        <w:tblLook w:val="04A0" w:firstRow="1" w:lastRow="0" w:firstColumn="1" w:lastColumn="0" w:noHBand="0" w:noVBand="1"/>
+      </w:tblPr>
+      <w:tblGrid>
+        <w:gridCol w:w="856"/>
+        <w:gridCol w:w="3242"/>
+        <w:gridCol w:w="4200"/>
+      </w:tblGrid>
+      <w:tr>
+        <w:tc>
+          <w:tcPr>
+            <w:tcW w:w="856" w:type="dxa"/>
+          </w:tcPr>
+          <w:p>
+            <w:r>
+              <w:t>5</w:t>
+            </w:r>
+          </w:p>
+        </w:tc>
+        <w:tc>
+          <w:tcPr>
+            <w:tcW w:w="3242" w:type="dxa"/>
+          </w:tcPr>
+          <w:p>
+            <w:r>
+              <w:t>Wahl bearbeiten auswählen</w:t>
+            </w:r>
+          </w:p>
+        </w:tc>
+        <w:tc>
+          <w:tcPr>
+            <w:tcW w:w="4200" w:type="dxa"/>
+          </w:tcPr>
+          <w:p>
+            <w:r>
+              <w:t>Die Wahldaten werden in einem ausgefüllten Formular dargestellt und können nun bearbeitet werden. Die Auswahlpunkte „Abbrechen“ und „Speichern“ stehen zur Verfügung.</w:t>
             </w:r>
           </w:p>
         </w:tc>
@@ -3637,7 +4567,7 @@
           </w:tcPr>
           <w:p>
             <w:r>
-              <w:t>7</w:t>
+              <w:t>6</w:t>
             </w:r>
           </w:p>
         </w:tc>
@@ -3647,7 +4577,7 @@
           </w:tcPr>
           <w:p>
             <w:r>
-              <w:t>„Wahldaten“ auswählen</w:t>
+              <w:t>Daten bearbeiten. „Speichern“ auswählen</w:t>
             </w:r>
           </w:p>
         </w:tc>
@@ -3657,10 +4587,164 @@
           </w:tcPr>
           <w:p>
             <w:r>
-              <w:t>Eingabeformular eines Bürgerentscheids</w:t>
-            </w:r>
-            <w:r>
-              <w:t xml:space="preserve"> wird angezeigt. Enthalten sind Wahldatum und von-bis Uhrzeit, Kennung des zu verwendenden Wählerverzeichnisses. Auswahlmöglichkeiten speichern, schließen und abbrechen verfügbar.</w:t>
+              <w:t xml:space="preserve">Informationsseite der Wahl wird angezeigt. </w:t>
+            </w:r>
+            <w:r>
+              <w:t xml:space="preserve"> Es </w:t>
+            </w:r>
+            <w:r>
+              <w:t>stehen unter anderem die Auswahlpunkte „Wahl bearbeiten“ und „Wahl löschen“ zur Verfügung hat.</w:t>
+            </w:r>
+          </w:p>
+        </w:tc>
+      </w:tr>
+    </w:tbl>
+    <w:p/>
+    <w:p/>
+    <w:p/>
+    <w:p/>
+    <w:p/>
+    <w:p/>
+    <w:p/>
+    <w:p/>
+    <w:p>
+      <w:r>
+        <w:rPr>
+          <w:b/>
+        </w:rPr>
+        <w:lastRenderedPageBreak/>
+        <w:t>UC-NR.</w:t>
+      </w:r>
+      <w:r>
+        <w:rPr>
+          <w:b/>
+        </w:rPr>
+        <w:tab/>
+      </w:r>
+      <w:r>
+        <w:tab/>
+        <w:t>5.3</w:t>
+      </w:r>
+      <w:r>
+        <w:br/>
+      </w:r>
+      <w:r>
+        <w:rPr>
+          <w:b/>
+        </w:rPr>
+        <w:t>Rolle</w:t>
+      </w:r>
+      <w:r>
+        <w:t xml:space="preserve"> </w:t>
+      </w:r>
+      <w:r>
+        <w:tab/>
+      </w:r>
+      <w:r>
+        <w:tab/>
+        <w:t>Staat</w:t>
+      </w:r>
+      <w:r>
+        <w:br/>
+      </w:r>
+      <w:r>
+        <w:rPr>
+          <w:b/>
+        </w:rPr>
+        <w:t>Nutzungsziel</w:t>
+      </w:r>
+      <w:r>
+        <w:tab/>
+        <w:t xml:space="preserve">selbst erstellte Wahl </w:t>
+      </w:r>
+      <w:r>
+        <w:t>wiederholen</w:t>
+      </w:r>
+      <w:r>
+        <w:t xml:space="preserve"> </w:t>
+      </w:r>
+    </w:p>
+    <w:p>
+      <w:r>
+        <w:rPr>
+          <w:b/>
+        </w:rPr>
+        <w:t>Vorgehen</w:t>
+      </w:r>
+      <w:r>
+        <w:rPr>
+          <w:b/>
+        </w:rPr>
+        <w:t xml:space="preserve"> </w:t>
+      </w:r>
+      <w:r>
+        <w:rPr>
+          <w:b/>
+        </w:rPr>
+        <w:tab/>
+      </w:r>
+      <w:r>
+        <w:t>Identisches Vorgehen wie in</w:t>
+      </w:r>
+      <w:r>
+        <w:t xml:space="preserve"> UC 5.1 in den Schritten 1 bis 3</w:t>
+      </w:r>
+      <w:r>
+        <w:t xml:space="preserve">. </w:t>
+      </w:r>
+    </w:p>
+    <w:tbl>
+      <w:tblPr>
+        <w:tblStyle w:val="Tabellenraster"/>
+        <w:tblpPr w:leftFromText="141" w:rightFromText="141" w:vertAnchor="text" w:horzAnchor="page" w:tblpX="2761" w:tblpY="120"/>
+        <w:tblW w:w="0" w:type="auto"/>
+        <w:tblLook w:val="04A0" w:firstRow="1" w:lastRow="0" w:firstColumn="1" w:lastColumn="0" w:noHBand="0" w:noVBand="1"/>
+      </w:tblPr>
+      <w:tblGrid>
+        <w:gridCol w:w="856"/>
+        <w:gridCol w:w="3242"/>
+        <w:gridCol w:w="4200"/>
+      </w:tblGrid>
+      <w:tr>
+        <w:tc>
+          <w:tcPr>
+            <w:tcW w:w="856" w:type="dxa"/>
+          </w:tcPr>
+          <w:p>
+            <w:r>
+              <w:t>4</w:t>
+            </w:r>
+          </w:p>
+        </w:tc>
+        <w:tc>
+          <w:tcPr>
+            <w:tcW w:w="3242" w:type="dxa"/>
+          </w:tcPr>
+          <w:p>
+            <w:r>
+              <w:t>Wahl auswählen</w:t>
+            </w:r>
+          </w:p>
+        </w:tc>
+        <w:tc>
+          <w:tcPr>
+            <w:tcW w:w="4200" w:type="dxa"/>
+          </w:tcPr>
+          <w:p>
+            <w:r>
+              <w:t xml:space="preserve">Informationsseite der Wahl wird angezeigt. Wenn die Wahl bereits beendet ist steht unter anderem der Auswahlpunkt „Wahl </w:t>
+            </w:r>
+            <w:r>
+              <w:t>wiederholen</w:t>
+            </w:r>
+            <w:r>
+              <w:t xml:space="preserve">“ zur Verfügung. Andernfalls wird auf der Informationsseite unter anderem angezeigt, in welchem Zeitraum die Wahl aktiv ist und der Auswahlpunkt „Wahl </w:t>
+            </w:r>
+            <w:r>
+              <w:t>wiederholen</w:t>
+            </w:r>
+            <w:r>
+              <w:t>“ steht nicht zur Verfügung.</w:t>
             </w:r>
           </w:p>
         </w:tc>
@@ -3672,7 +4756,7 @@
           </w:tcPr>
           <w:p>
             <w:r>
-              <w:t>8</w:t>
+              <w:t>5</w:t>
             </w:r>
           </w:p>
         </w:tc>
@@ -3682,7 +4766,13 @@
           </w:tcPr>
           <w:p>
             <w:r>
-              <w:t>Daten eingeben, speichern</w:t>
+              <w:t xml:space="preserve">Wahl </w:t>
+            </w:r>
+            <w:r>
+              <w:t>wiederholen</w:t>
+            </w:r>
+            <w:r>
+              <w:t xml:space="preserve"> auswählen</w:t>
             </w:r>
           </w:p>
         </w:tc>
@@ -3692,7 +4782,45 @@
           </w:tcPr>
           <w:p>
             <w:r>
-              <w:t>Anlegefenster erscheint. Wahl im Menü „Ihre Wahlen“ verfügbar und mit Kurzinfo angezeigt</w:t>
+              <w:t>Die Wahldaten werden in einem ausgefüllten Formular dargestellt und können nun bearbeitet werden. Die Auswahlpunkte „Abbrechen“ und „Speichern“ stehen zur Verfügung.</w:t>
+            </w:r>
+          </w:p>
+        </w:tc>
+      </w:tr>
+      <w:tr>
+        <w:tc>
+          <w:tcPr>
+            <w:tcW w:w="856" w:type="dxa"/>
+          </w:tcPr>
+          <w:p>
+            <w:r>
+              <w:t>6</w:t>
+            </w:r>
+          </w:p>
+        </w:tc>
+        <w:tc>
+          <w:tcPr>
+            <w:tcW w:w="3242" w:type="dxa"/>
+          </w:tcPr>
+          <w:p>
+            <w:r>
+              <w:t>Daten bearbeiten. „Speichern“ auswählen</w:t>
+            </w:r>
+          </w:p>
+        </w:tc>
+        <w:tc>
+          <w:tcPr>
+            <w:tcW w:w="4200" w:type="dxa"/>
+          </w:tcPr>
+          <w:p>
+            <w:r>
+              <w:t xml:space="preserve">Informationsseite der Wahl wird angezeigt. </w:t>
+            </w:r>
+            <w:r>
+              <w:t xml:space="preserve"> </w:t>
+            </w:r>
+            <w:r>
+              <w:t>Es stehen unter anderem die Auswahlpunkte „Wahl bearbeiten“ und „Wahl löschen“ zur Verfügung hat.</w:t>
             </w:r>
           </w:p>
         </w:tc>
@@ -3713,9 +4841,10 @@
     <w:p/>
     <w:p/>
     <w:p/>
-    <w:p/>
-    <w:p/>
-    <w:p/>
+    <w:p>
+      <w:bookmarkStart w:id="4" w:name="_GoBack"/>
+      <w:bookmarkEnd w:id="4"/>
+    </w:p>
     <w:p/>
     <w:p>
       <w:r>
@@ -3762,7 +4891,7 @@
       </w:r>
     </w:p>
   </w:comment>
-  <w:comment w:id="2" w:author="Katharina Schwab" w:date="2017-10-26T11:16:00Z" w:initials="KS">
+  <w:comment w:id="1" w:author="Katharina Schwab" w:date="2017-10-26T11:16:00Z" w:initials="KS">
     <w:p>
       <w:pPr>
         <w:pStyle w:val="Kommentartext"/>
@@ -3778,7 +4907,7 @@
       </w:r>
     </w:p>
   </w:comment>
-  <w:comment w:id="3" w:author="Katharina Schwab" w:date="2017-10-26T11:17:00Z" w:initials="KS">
+  <w:comment w:id="2" w:author="Katharina Schwab" w:date="2017-10-26T11:17:00Z" w:initials="KS">
     <w:p>
       <w:pPr>
         <w:pStyle w:val="Kommentartext"/>
@@ -3801,46 +4930,7 @@
       </w:pPr>
     </w:p>
   </w:comment>
-  <w:comment w:id="4" w:author="Katharina Schwab" w:date="2017-10-26T11:16:00Z" w:initials="KS">
-    <w:p>
-      <w:pPr>
-        <w:pStyle w:val="Kommentartext"/>
-      </w:pPr>
-      <w:r>
-        <w:rPr>
-          <w:rStyle w:val="Kommentarzeichen"/>
-        </w:rPr>
-        <w:annotationRef/>
-      </w:r>
-      <w:r>
-        <w:t>Fenster evtl. mit Nummern oder festen Namen versehen um Kommunikation zu verbessern?</w:t>
-      </w:r>
-    </w:p>
-  </w:comment>
-  <w:comment w:id="5" w:author="Katharina Schwab" w:date="2017-10-26T11:17:00Z" w:initials="KS">
-    <w:p>
-      <w:pPr>
-        <w:pStyle w:val="Kommentartext"/>
-      </w:pPr>
-      <w:r>
-        <w:rPr>
-          <w:rStyle w:val="Kommentarzeichen"/>
-        </w:rPr>
-        <w:annotationRef/>
-      </w:r>
-    </w:p>
-    <w:p>
-      <w:r>
-        <w:t>Welche Pflichtdaten zum Anlegen einer Wahl erforderlich? Gibt es eine Möglichkeit eine Wahl zu erstellen, ohne sie „scharf“ zu stellen, also anlegen ohne sie dem Wähler zur angegebenen Zeit verfügbar zu machen?</w:t>
-      </w:r>
-    </w:p>
-    <w:p>
-      <w:pPr>
-        <w:pStyle w:val="Kommentartext"/>
-      </w:pPr>
-    </w:p>
-  </w:comment>
-  <w:comment w:id="6" w:author="Katharina Schwab" w:date="2017-10-26T11:16:00Z" w:initials="KS">
+  <w:comment w:id="3" w:author="Katharina Schwab" w:date="2017-10-26T11:16:00Z" w:initials="KS">
     <w:p>
       <w:pPr>
         <w:pStyle w:val="Kommentartext"/>
@@ -3864,9 +4954,7 @@
   <w15:commentEx w15:paraId="4AF5AF26" w15:done="0"/>
   <w15:commentEx w15:paraId="6429F47B" w15:done="0"/>
   <w15:commentEx w15:paraId="3B244BB2" w15:done="0"/>
-  <w15:commentEx w15:paraId="6E1C9D5A" w15:done="0"/>
-  <w15:commentEx w15:paraId="3E370BA7" w15:done="0"/>
-  <w15:commentEx w15:paraId="6CF4EC12" w15:done="0"/>
+  <w15:commentEx w15:paraId="6F578E40" w15:done="0"/>
 </w15:commentsEx>
 </file>
 
@@ -3875,9 +4963,7 @@
   <w16cid:commentId w16cid:paraId="4AF5AF26" w16cid:durableId="1D9C41EA"/>
   <w16cid:commentId w16cid:paraId="6429F47B" w16cid:durableId="1DAAE047"/>
   <w16cid:commentId w16cid:paraId="3B244BB2" w16cid:durableId="1D9C42DB"/>
-  <w16cid:commentId w16cid:paraId="6E1C9D5A" w16cid:durableId="1DAEC43F"/>
-  <w16cid:commentId w16cid:paraId="3E370BA7" w16cid:durableId="1DAEC43E"/>
-  <w16cid:commentId w16cid:paraId="6CF4EC12" w16cid:durableId="1DAEC512"/>
+  <w16cid:commentId w16cid:paraId="6F578E40" w16cid:durableId="1DAEE4FB"/>
 </w16cid:commentsIds>
 </file>
 
@@ -4351,7 +5437,7 @@
         <w:rFonts w:ascii="Symbol" w:hAnsi="Symbol" w:hint="default"/>
       </w:rPr>
     </w:lvl>
-    <w:lvl w:ilvl="1" w:tplc="04070003" w:tentative="1">
+    <w:lvl w:ilvl="1" w:tplc="04070003">
       <w:start w:val="1"/>
       <w:numFmt w:val="bullet"/>
       <w:lvlText w:val="o"/>
@@ -4363,7 +5449,7 @@
         <w:rFonts w:ascii="Courier New" w:hAnsi="Courier New" w:cs="Courier New" w:hint="default"/>
       </w:rPr>
     </w:lvl>
-    <w:lvl w:ilvl="2" w:tplc="04070005" w:tentative="1">
+    <w:lvl w:ilvl="2" w:tplc="04070005">
       <w:start w:val="1"/>
       <w:numFmt w:val="bullet"/>
       <w:lvlText w:val=""/>
@@ -5965,7 +7051,7 @@
 </file>
 
 <file path=customXml/itemProps1.xml><?xml version="1.0" encoding="utf-8"?>
-<ds:datastoreItem xmlns:ds="http://schemas.openxmlformats.org/officeDocument/2006/customXml" ds:itemID="{B7FFBB1E-0627-4AD1-97DC-01A7614859F9}">
+<ds:datastoreItem xmlns:ds="http://schemas.openxmlformats.org/officeDocument/2006/customXml" ds:itemID="{8E4FA724-BE87-4E93-B528-5087B9B965A8}">
   <ds:schemaRefs>
     <ds:schemaRef ds:uri="http://schemas.openxmlformats.org/officeDocument/2006/bibliography"/>
   </ds:schemaRefs>

</xml_diff>

<commit_message>
Rolle Staat: (UC 1.1 -7.1) vollständig
</commit_message>
<xml_diff>
--- a/Lastenheft/UsesCases.docx
+++ b/Lastenheft/UsesCases.docx
@@ -715,15 +715,7 @@
         <w:t xml:space="preserve"> löschen</w:t>
       </w:r>
       <w:r>
-        <w:t xml:space="preserve"> </w:t>
-      </w:r>
-      <w:proofErr w:type="gramStart"/>
-      <w:r>
-        <w:t>( UC</w:t>
-      </w:r>
-      <w:proofErr w:type="gramEnd"/>
-      <w:r>
-        <w:t xml:space="preserve"> 5.1)</w:t>
+        <w:t xml:space="preserve"> (UC 5.1)</w:t>
       </w:r>
       <w:r>
         <w:br/>
@@ -745,7 +737,13 @@
         <w:t>Wahl wiederholen</w:t>
       </w:r>
       <w:r>
-        <w:t xml:space="preserve"> ( UC 5.3)</w:t>
+        <w:t xml:space="preserve"> </w:t>
+      </w:r>
+      <w:r>
+        <w:t>(</w:t>
+      </w:r>
+      <w:r>
+        <w:t>UC 5.3)</w:t>
       </w:r>
       <w:r>
         <w:br/>
@@ -761,6 +759,15 @@
         <w:tab/>
         <w:t>Wählerverzeichnis aktualisieren</w:t>
       </w:r>
+      <w:r>
+        <w:t xml:space="preserve"> </w:t>
+      </w:r>
+      <w:r>
+        <w:t>für eine bestimmte Wahl</w:t>
+      </w:r>
+      <w:r>
+        <w:t xml:space="preserve"> (UC 6.1)</w:t>
+      </w:r>
     </w:p>
     <w:p>
       <w:pPr>
@@ -769,6 +776,9 @@
       </w:pPr>
       <w:r>
         <w:t>Wahl für Wahlkreise und Gemeinden freigeben (Wahldaten und Parteien, aber keine Kandidaten. Diese sind Wahlkreis-abhängig.)</w:t>
+      </w:r>
+      <w:r>
+        <w:t xml:space="preserve"> (UC 7.1)</w:t>
       </w:r>
     </w:p>
     <w:p>
@@ -1558,7 +1568,11 @@
           </w:tcPr>
           <w:p>
             <w:r>
-              <w:t>Eingabeformular für Partei 1 anzeigen. Felder bereits gefüllt. Auswahlmöglichkeiten speichern, schließen, löschen</w:t>
+              <w:t xml:space="preserve">Eingabeformular für Partei 1 anzeigen. Felder bereits gefüllt. Auswahlmöglichkeiten </w:t>
+            </w:r>
+            <w:r>
+              <w:lastRenderedPageBreak/>
+              <w:t>speichern, schließen, löschen</w:t>
             </w:r>
             <w:r>
               <w:t xml:space="preserve"> und abbrechen</w:t>
@@ -4212,16 +4226,8 @@
             <w:tcW w:w="856" w:type="dxa"/>
           </w:tcPr>
           <w:p>
-            <w:commentRangeStart w:id="3"/>
             <w:r>
               <w:t>1</w:t>
-            </w:r>
-            <w:commentRangeEnd w:id="3"/>
-            <w:r>
-              <w:rPr>
-                <w:rStyle w:val="Kommentarzeichen"/>
-              </w:rPr>
-              <w:commentReference w:id="3"/>
             </w:r>
           </w:p>
         </w:tc>
@@ -4840,11 +4846,767 @@
     <w:p/>
     <w:p/>
     <w:p/>
-    <w:p/>
     <w:p>
-      <w:bookmarkStart w:id="4" w:name="_GoBack"/>
-      <w:bookmarkEnd w:id="4"/>
+      <w:r>
+        <w:rPr>
+          <w:b/>
+        </w:rPr>
+        <w:t>UC-NR.</w:t>
+      </w:r>
+      <w:r>
+        <w:rPr>
+          <w:b/>
+        </w:rPr>
+        <w:tab/>
+      </w:r>
+      <w:r>
+        <w:tab/>
+        <w:t>6</w:t>
+      </w:r>
+      <w:r>
+        <w:t>.1</w:t>
+      </w:r>
+      <w:r>
+        <w:br/>
+      </w:r>
+      <w:r>
+        <w:rPr>
+          <w:b/>
+        </w:rPr>
+        <w:t>Rolle</w:t>
+      </w:r>
+      <w:r>
+        <w:t xml:space="preserve"> </w:t>
+      </w:r>
+      <w:r>
+        <w:tab/>
+      </w:r>
+      <w:r>
+        <w:tab/>
+        <w:t>Staat</w:t>
+      </w:r>
+      <w:r>
+        <w:br/>
+      </w:r>
+      <w:r>
+        <w:rPr>
+          <w:b/>
+        </w:rPr>
+        <w:t>Nutzungsziel</w:t>
+      </w:r>
+      <w:r>
+        <w:tab/>
+      </w:r>
+      <w:r>
+        <w:t>Wählerverzeichnis aktualisieren für eine bestimmte Wahl</w:t>
+      </w:r>
     </w:p>
+    <w:p>
+      <w:pPr>
+        <w:rPr>
+          <w:b/>
+        </w:rPr>
+      </w:pPr>
+      <w:r>
+        <w:rPr>
+          <w:b/>
+        </w:rPr>
+        <w:t>Vorgehen</w:t>
+      </w:r>
+    </w:p>
+    <w:tbl>
+      <w:tblPr>
+        <w:tblStyle w:val="Tabellenraster"/>
+        <w:tblpPr w:leftFromText="141" w:rightFromText="141" w:vertAnchor="text" w:horzAnchor="page" w:tblpX="2761" w:tblpY="120"/>
+        <w:tblW w:w="0" w:type="auto"/>
+        <w:tblLook w:val="04A0" w:firstRow="1" w:lastRow="0" w:firstColumn="1" w:lastColumn="0" w:noHBand="0" w:noVBand="1"/>
+      </w:tblPr>
+      <w:tblGrid>
+        <w:gridCol w:w="856"/>
+        <w:gridCol w:w="3242"/>
+        <w:gridCol w:w="4200"/>
+      </w:tblGrid>
+      <w:tr>
+        <w:tc>
+          <w:tcPr>
+            <w:tcW w:w="856" w:type="dxa"/>
+            <w:shd w:val="clear" w:color="auto" w:fill="D0CECE" w:themeFill="background2" w:themeFillShade="E6"/>
+          </w:tcPr>
+          <w:p>
+            <w:pPr>
+              <w:rPr>
+                <w:b/>
+                <w:highlight w:val="lightGray"/>
+              </w:rPr>
+            </w:pPr>
+            <w:r>
+              <w:rPr>
+                <w:b/>
+                <w:highlight w:val="lightGray"/>
+              </w:rPr>
+              <w:t>Nr.</w:t>
+            </w:r>
+          </w:p>
+        </w:tc>
+        <w:tc>
+          <w:tcPr>
+            <w:tcW w:w="3242" w:type="dxa"/>
+            <w:shd w:val="clear" w:color="auto" w:fill="D0CECE" w:themeFill="background2" w:themeFillShade="E6"/>
+          </w:tcPr>
+          <w:p>
+            <w:pPr>
+              <w:rPr>
+                <w:b/>
+                <w:highlight w:val="lightGray"/>
+              </w:rPr>
+            </w:pPr>
+            <w:r>
+              <w:rPr>
+                <w:b/>
+                <w:highlight w:val="lightGray"/>
+              </w:rPr>
+              <w:t>Useraktion</w:t>
+            </w:r>
+            <w:r>
+              <w:rPr>
+                <w:b/>
+                <w:highlight w:val="lightGray"/>
+              </w:rPr>
+              <w:tab/>
+            </w:r>
+          </w:p>
+        </w:tc>
+        <w:tc>
+          <w:tcPr>
+            <w:tcW w:w="4200" w:type="dxa"/>
+            <w:shd w:val="clear" w:color="auto" w:fill="D0CECE" w:themeFill="background2" w:themeFillShade="E6"/>
+          </w:tcPr>
+          <w:p>
+            <w:pPr>
+              <w:rPr>
+                <w:b/>
+                <w:highlight w:val="lightGray"/>
+              </w:rPr>
+            </w:pPr>
+            <w:r>
+              <w:rPr>
+                <w:b/>
+                <w:highlight w:val="lightGray"/>
+              </w:rPr>
+              <w:t>Verhalten der Software</w:t>
+            </w:r>
+          </w:p>
+        </w:tc>
+      </w:tr>
+      <w:tr>
+        <w:tc>
+          <w:tcPr>
+            <w:tcW w:w="856" w:type="dxa"/>
+          </w:tcPr>
+          <w:p>
+            <w:r>
+              <w:t>1</w:t>
+            </w:r>
+          </w:p>
+        </w:tc>
+        <w:tc>
+          <w:tcPr>
+            <w:tcW w:w="3242" w:type="dxa"/>
+          </w:tcPr>
+          <w:p>
+            <w:r>
+              <w:t>Öffnen der Software (SW)</w:t>
+            </w:r>
+          </w:p>
+        </w:tc>
+        <w:tc>
+          <w:tcPr>
+            <w:tcW w:w="4200" w:type="dxa"/>
+          </w:tcPr>
+          <w:p>
+            <w:r>
+              <w:t>Startfenster öffnet sich und eine Anmeldemaske erscheint auf dem Bildschirm</w:t>
+            </w:r>
+          </w:p>
+        </w:tc>
+      </w:tr>
+      <w:tr>
+        <w:tc>
+          <w:tcPr>
+            <w:tcW w:w="856" w:type="dxa"/>
+          </w:tcPr>
+          <w:p>
+            <w:r>
+              <w:t>2</w:t>
+            </w:r>
+          </w:p>
+        </w:tc>
+        <w:tc>
+          <w:tcPr>
+            <w:tcW w:w="3242" w:type="dxa"/>
+          </w:tcPr>
+          <w:p>
+            <w:r>
+              <w:t>Eingabe der Login-Daten</w:t>
+            </w:r>
+          </w:p>
+        </w:tc>
+        <w:tc>
+          <w:tcPr>
+            <w:tcW w:w="4200" w:type="dxa"/>
+          </w:tcPr>
+          <w:p>
+            <w:r>
+              <w:t>Eingabe korrekt: Verwaltungsseite öffnet sich</w:t>
+            </w:r>
+          </w:p>
+          <w:p>
+            <w:r>
+              <w:t>Eingabe falsch:</w:t>
+            </w:r>
+          </w:p>
+          <w:p>
+            <w:r>
+              <w:t xml:space="preserve">Fehlermeldung und wiederholen der Eingabe </w:t>
+            </w:r>
+          </w:p>
+        </w:tc>
+      </w:tr>
+      <w:tr>
+        <w:tc>
+          <w:tcPr>
+            <w:tcW w:w="856" w:type="dxa"/>
+          </w:tcPr>
+          <w:p>
+            <w:r>
+              <w:t>3</w:t>
+            </w:r>
+          </w:p>
+        </w:tc>
+        <w:tc>
+          <w:tcPr>
+            <w:tcW w:w="3242" w:type="dxa"/>
+          </w:tcPr>
+          <w:p>
+            <w:r>
+              <w:t>Menüpunkt „Meine Wahlen“ auswählen</w:t>
+            </w:r>
+          </w:p>
+        </w:tc>
+        <w:tc>
+          <w:tcPr>
+            <w:tcW w:w="4200" w:type="dxa"/>
+          </w:tcPr>
+          <w:p>
+            <w:r>
+              <w:t>Übersicht der bestehenden Wahlen mit Kurzinformationen erscheint.</w:t>
+            </w:r>
+          </w:p>
+        </w:tc>
+      </w:tr>
+      <w:tr>
+        <w:tc>
+          <w:tcPr>
+            <w:tcW w:w="856" w:type="dxa"/>
+          </w:tcPr>
+          <w:p>
+            <w:r>
+              <w:t>4</w:t>
+            </w:r>
+          </w:p>
+        </w:tc>
+        <w:tc>
+          <w:tcPr>
+            <w:tcW w:w="3242" w:type="dxa"/>
+          </w:tcPr>
+          <w:p>
+            <w:r>
+              <w:t>Wahl auswählen</w:t>
+            </w:r>
+          </w:p>
+        </w:tc>
+        <w:tc>
+          <w:tcPr>
+            <w:tcW w:w="4200" w:type="dxa"/>
+          </w:tcPr>
+          <w:p>
+            <w:r>
+              <w:t>Informationsseite der Wahl wird angezeigt. Wenn die Wahl noch nicht bego</w:t>
+            </w:r>
+            <w:r>
+              <w:t>nnen hat steht</w:t>
+            </w:r>
+            <w:r>
+              <w:t xml:space="preserve"> unter a</w:t>
+            </w:r>
+            <w:r>
+              <w:t>nderem der Auswahlpunkt „Wählerverzeichnis aktualisieren</w:t>
+            </w:r>
+            <w:r>
+              <w:t xml:space="preserve">“ zur Verfügung. Andernfalls wird auf der Informationsseite unter anderem angezeigt, wann die Wahl geendet </w:t>
+            </w:r>
+            <w:r>
+              <w:t xml:space="preserve">bzw. begonnen </w:t>
+            </w:r>
+            <w:r>
+              <w:t xml:space="preserve">hat. </w:t>
+            </w:r>
+          </w:p>
+        </w:tc>
+      </w:tr>
+      <w:tr>
+        <w:tc>
+          <w:tcPr>
+            <w:tcW w:w="856" w:type="dxa"/>
+          </w:tcPr>
+          <w:p>
+            <w:r>
+              <w:lastRenderedPageBreak/>
+              <w:t>5</w:t>
+            </w:r>
+          </w:p>
+        </w:tc>
+        <w:tc>
+          <w:tcPr>
+            <w:tcW w:w="3242" w:type="dxa"/>
+          </w:tcPr>
+          <w:p>
+            <w:r>
+              <w:t>„</w:t>
+            </w:r>
+            <w:r>
+              <w:t>Wählerverzeichnis aktualisieren</w:t>
+            </w:r>
+            <w:r>
+              <w:t xml:space="preserve">“ auswählen </w:t>
+            </w:r>
+          </w:p>
+        </w:tc>
+        <w:tc>
+          <w:tcPr>
+            <w:tcW w:w="4200" w:type="dxa"/>
+          </w:tcPr>
+          <w:p>
+            <w:r>
+              <w:t>Meldung des Systems erscheint, in der die das verwendete Verzeichnis angezeigt wird. Einer Mitteilung ist zu entnehmen, dass eine Änderung nur vom Administrator veranlasst werden kann. Auswahlpunkte „Jetzt aktualisieren“ und „Abbrechen“ stehen zur Verfügung.</w:t>
+            </w:r>
+          </w:p>
+        </w:tc>
+      </w:tr>
+      <w:tr>
+        <w:tc>
+          <w:tcPr>
+            <w:tcW w:w="856" w:type="dxa"/>
+          </w:tcPr>
+          <w:p>
+            <w:r>
+              <w:t>6</w:t>
+            </w:r>
+          </w:p>
+        </w:tc>
+        <w:tc>
+          <w:tcPr>
+            <w:tcW w:w="3242" w:type="dxa"/>
+          </w:tcPr>
+          <w:p>
+            <w:r>
+              <w:t>„Jetzt aktualisieren“ auswählen</w:t>
+            </w:r>
+          </w:p>
+        </w:tc>
+        <w:tc>
+          <w:tcPr>
+            <w:tcW w:w="4200" w:type="dxa"/>
+          </w:tcPr>
+          <w:p>
+            <w:r>
+              <w:t xml:space="preserve">Das System startet die Aktualisierung. Bis zur Beendigung ist das System blockiert. Nach Beendigung erscheint die Meldung, dass das Verzeichnis nun aktuell ist.  </w:t>
+            </w:r>
+            <w:r>
+              <w:t>Informationsseite der Wahl wird angezeigt</w:t>
+            </w:r>
+            <w:r>
+              <w:t>.</w:t>
+            </w:r>
+          </w:p>
+        </w:tc>
+      </w:tr>
+    </w:tbl>
+    <w:p/>
+    <w:p/>
+    <w:p/>
+    <w:p/>
+    <w:p/>
+    <w:p/>
+    <w:p/>
+    <w:p/>
+    <w:p/>
+    <w:p/>
+    <w:p/>
+    <w:p/>
+    <w:p>
+      <w:r>
+        <w:rPr>
+          <w:b/>
+        </w:rPr>
+        <w:t>UC-NR.</w:t>
+      </w:r>
+      <w:r>
+        <w:rPr>
+          <w:b/>
+        </w:rPr>
+        <w:tab/>
+      </w:r>
+      <w:r>
+        <w:tab/>
+        <w:t>7</w:t>
+      </w:r>
+      <w:bookmarkStart w:id="3" w:name="_GoBack"/>
+      <w:bookmarkEnd w:id="3"/>
+      <w:r>
+        <w:t>.1</w:t>
+      </w:r>
+      <w:r>
+        <w:br/>
+      </w:r>
+      <w:r>
+        <w:rPr>
+          <w:b/>
+        </w:rPr>
+        <w:t>Rolle</w:t>
+      </w:r>
+      <w:r>
+        <w:t xml:space="preserve"> </w:t>
+      </w:r>
+      <w:r>
+        <w:tab/>
+      </w:r>
+      <w:r>
+        <w:tab/>
+        <w:t>Staat</w:t>
+      </w:r>
+      <w:r>
+        <w:br/>
+      </w:r>
+      <w:r>
+        <w:rPr>
+          <w:b/>
+        </w:rPr>
+        <w:t>Nutzungsziel</w:t>
+      </w:r>
+      <w:r>
+        <w:tab/>
+        <w:t>Wahl für Wahlkreise und Gemeinden freigeben</w:t>
+      </w:r>
+    </w:p>
+    <w:p>
+      <w:pPr>
+        <w:rPr>
+          <w:b/>
+        </w:rPr>
+      </w:pPr>
+      <w:r>
+        <w:rPr>
+          <w:b/>
+        </w:rPr>
+        <w:t>Vorgehen</w:t>
+      </w:r>
+    </w:p>
+    <w:tbl>
+      <w:tblPr>
+        <w:tblStyle w:val="Tabellenraster"/>
+        <w:tblpPr w:leftFromText="141" w:rightFromText="141" w:vertAnchor="text" w:horzAnchor="page" w:tblpX="2761" w:tblpY="120"/>
+        <w:tblW w:w="0" w:type="auto"/>
+        <w:tblLook w:val="04A0" w:firstRow="1" w:lastRow="0" w:firstColumn="1" w:lastColumn="0" w:noHBand="0" w:noVBand="1"/>
+      </w:tblPr>
+      <w:tblGrid>
+        <w:gridCol w:w="856"/>
+        <w:gridCol w:w="3242"/>
+        <w:gridCol w:w="4200"/>
+      </w:tblGrid>
+      <w:tr>
+        <w:tc>
+          <w:tcPr>
+            <w:tcW w:w="856" w:type="dxa"/>
+            <w:shd w:val="clear" w:color="auto" w:fill="D0CECE" w:themeFill="background2" w:themeFillShade="E6"/>
+          </w:tcPr>
+          <w:p>
+            <w:pPr>
+              <w:rPr>
+                <w:b/>
+                <w:highlight w:val="lightGray"/>
+              </w:rPr>
+            </w:pPr>
+            <w:r>
+              <w:rPr>
+                <w:b/>
+                <w:highlight w:val="lightGray"/>
+              </w:rPr>
+              <w:t>Nr.</w:t>
+            </w:r>
+          </w:p>
+        </w:tc>
+        <w:tc>
+          <w:tcPr>
+            <w:tcW w:w="3242" w:type="dxa"/>
+            <w:shd w:val="clear" w:color="auto" w:fill="D0CECE" w:themeFill="background2" w:themeFillShade="E6"/>
+          </w:tcPr>
+          <w:p>
+            <w:pPr>
+              <w:rPr>
+                <w:b/>
+                <w:highlight w:val="lightGray"/>
+              </w:rPr>
+            </w:pPr>
+            <w:r>
+              <w:rPr>
+                <w:b/>
+                <w:highlight w:val="lightGray"/>
+              </w:rPr>
+              <w:t>Useraktion</w:t>
+            </w:r>
+            <w:r>
+              <w:rPr>
+                <w:b/>
+                <w:highlight w:val="lightGray"/>
+              </w:rPr>
+              <w:tab/>
+            </w:r>
+          </w:p>
+        </w:tc>
+        <w:tc>
+          <w:tcPr>
+            <w:tcW w:w="4200" w:type="dxa"/>
+            <w:shd w:val="clear" w:color="auto" w:fill="D0CECE" w:themeFill="background2" w:themeFillShade="E6"/>
+          </w:tcPr>
+          <w:p>
+            <w:pPr>
+              <w:rPr>
+                <w:b/>
+                <w:highlight w:val="lightGray"/>
+              </w:rPr>
+            </w:pPr>
+            <w:r>
+              <w:rPr>
+                <w:b/>
+                <w:highlight w:val="lightGray"/>
+              </w:rPr>
+              <w:t>Verhalten der Software</w:t>
+            </w:r>
+          </w:p>
+        </w:tc>
+      </w:tr>
+      <w:tr>
+        <w:tc>
+          <w:tcPr>
+            <w:tcW w:w="856" w:type="dxa"/>
+          </w:tcPr>
+          <w:p>
+            <w:r>
+              <w:t>1</w:t>
+            </w:r>
+          </w:p>
+        </w:tc>
+        <w:tc>
+          <w:tcPr>
+            <w:tcW w:w="3242" w:type="dxa"/>
+          </w:tcPr>
+          <w:p>
+            <w:r>
+              <w:t>Öffnen der Software (SW)</w:t>
+            </w:r>
+          </w:p>
+        </w:tc>
+        <w:tc>
+          <w:tcPr>
+            <w:tcW w:w="4200" w:type="dxa"/>
+          </w:tcPr>
+          <w:p>
+            <w:r>
+              <w:t>Startfenster öffnet sich und eine Anmeldemaske erscheint auf dem Bildschirm</w:t>
+            </w:r>
+          </w:p>
+        </w:tc>
+      </w:tr>
+      <w:tr>
+        <w:tc>
+          <w:tcPr>
+            <w:tcW w:w="856" w:type="dxa"/>
+          </w:tcPr>
+          <w:p>
+            <w:r>
+              <w:t>2</w:t>
+            </w:r>
+          </w:p>
+        </w:tc>
+        <w:tc>
+          <w:tcPr>
+            <w:tcW w:w="3242" w:type="dxa"/>
+          </w:tcPr>
+          <w:p>
+            <w:r>
+              <w:t>Eingabe der Login-Daten</w:t>
+            </w:r>
+          </w:p>
+        </w:tc>
+        <w:tc>
+          <w:tcPr>
+            <w:tcW w:w="4200" w:type="dxa"/>
+          </w:tcPr>
+          <w:p>
+            <w:r>
+              <w:t>Eingabe korrekt: Verwaltungsseite öffnet sich</w:t>
+            </w:r>
+          </w:p>
+          <w:p>
+            <w:r>
+              <w:t>Eingabe falsch:</w:t>
+            </w:r>
+          </w:p>
+          <w:p>
+            <w:r>
+              <w:t xml:space="preserve">Fehlermeldung und wiederholen der Eingabe </w:t>
+            </w:r>
+          </w:p>
+        </w:tc>
+      </w:tr>
+      <w:tr>
+        <w:tc>
+          <w:tcPr>
+            <w:tcW w:w="856" w:type="dxa"/>
+          </w:tcPr>
+          <w:p>
+            <w:r>
+              <w:t>3</w:t>
+            </w:r>
+          </w:p>
+        </w:tc>
+        <w:tc>
+          <w:tcPr>
+            <w:tcW w:w="3242" w:type="dxa"/>
+          </w:tcPr>
+          <w:p>
+            <w:r>
+              <w:t>Menüpunkt „Meine Wahlen“ auswählen</w:t>
+            </w:r>
+          </w:p>
+        </w:tc>
+        <w:tc>
+          <w:tcPr>
+            <w:tcW w:w="4200" w:type="dxa"/>
+          </w:tcPr>
+          <w:p>
+            <w:r>
+              <w:t>Übersicht der bestehenden Wahlen mit Kurzinformationen erscheint.</w:t>
+            </w:r>
+          </w:p>
+        </w:tc>
+      </w:tr>
+      <w:tr>
+        <w:tc>
+          <w:tcPr>
+            <w:tcW w:w="856" w:type="dxa"/>
+          </w:tcPr>
+          <w:p>
+            <w:r>
+              <w:t>4</w:t>
+            </w:r>
+          </w:p>
+        </w:tc>
+        <w:tc>
+          <w:tcPr>
+            <w:tcW w:w="3242" w:type="dxa"/>
+          </w:tcPr>
+          <w:p>
+            <w:r>
+              <w:t>Wahl auswählen</w:t>
+            </w:r>
+          </w:p>
+        </w:tc>
+        <w:tc>
+          <w:tcPr>
+            <w:tcW w:w="4200" w:type="dxa"/>
+          </w:tcPr>
+          <w:p>
+            <w:r>
+              <w:t>Informationsseite der Wahl wird angezeigt. Wenn die Wahl noch nicht begonnen hat steht unter anderem der Auswahlpunkt „W</w:t>
+            </w:r>
+            <w:r>
+              <w:t>ahl freigeben</w:t>
+            </w:r>
+            <w:r>
+              <w:t>“ zur Verfügung. Andernfalls wird auf der Informationsseite unter anderem angezeigt, wann die Wahl geendet</w:t>
+            </w:r>
+            <w:r>
+              <w:t xml:space="preserve"> bzw. begonnen</w:t>
+            </w:r>
+            <w:r>
+              <w:t xml:space="preserve"> hat. </w:t>
+            </w:r>
+          </w:p>
+        </w:tc>
+      </w:tr>
+      <w:tr>
+        <w:tc>
+          <w:tcPr>
+            <w:tcW w:w="856" w:type="dxa"/>
+          </w:tcPr>
+          <w:p>
+            <w:r>
+              <w:t>5</w:t>
+            </w:r>
+          </w:p>
+        </w:tc>
+        <w:tc>
+          <w:tcPr>
+            <w:tcW w:w="3242" w:type="dxa"/>
+          </w:tcPr>
+          <w:p>
+            <w:r>
+              <w:t>„</w:t>
+            </w:r>
+            <w:r>
+              <w:t>Wahl freigeben</w:t>
+            </w:r>
+            <w:r>
+              <w:t xml:space="preserve">“ auswählen </w:t>
+            </w:r>
+          </w:p>
+        </w:tc>
+        <w:tc>
+          <w:tcPr>
+            <w:tcW w:w="4200" w:type="dxa"/>
+          </w:tcPr>
+          <w:p>
+            <w:r>
+              <w:t xml:space="preserve">System überprüft, ob alle Pflichtdaten eingegeben sind und die eingegebenen Daten valide sind. Wenn dies zutrifft, wird die Wahl an alle betreffenden Empfänger gesendet. Andernfalls wird der User informiert welche Wahldaten überprüft werden müssen. </w:t>
+            </w:r>
+            <w:r>
+              <w:t>Informationsseite der Wahl wird angezeigt.</w:t>
+            </w:r>
+            <w:r>
+              <w:t xml:space="preserve"> </w:t>
+            </w:r>
+          </w:p>
+        </w:tc>
+      </w:tr>
+    </w:tbl>
+    <w:p/>
+    <w:p/>
+    <w:p/>
+    <w:p/>
+    <w:p/>
+    <w:p/>
+    <w:p/>
+    <w:p/>
+    <w:p/>
+    <w:p/>
+    <w:p/>
+    <w:p/>
+    <w:p/>
+    <w:p/>
+    <w:p/>
+    <w:p/>
     <w:p/>
     <w:p>
       <w:r>
@@ -4930,22 +5692,6 @@
       </w:pPr>
     </w:p>
   </w:comment>
-  <w:comment w:id="3" w:author="Katharina Schwab" w:date="2017-10-26T11:16:00Z" w:initials="KS">
-    <w:p>
-      <w:pPr>
-        <w:pStyle w:val="Kommentartext"/>
-      </w:pPr>
-      <w:r>
-        <w:rPr>
-          <w:rStyle w:val="Kommentarzeichen"/>
-        </w:rPr>
-        <w:annotationRef/>
-      </w:r>
-      <w:r>
-        <w:t>Fenster evtl. mit Nummern oder festen Namen versehen um Kommunikation zu verbessern?</w:t>
-      </w:r>
-    </w:p>
-  </w:comment>
 </w:comments>
 </file>
 
@@ -4954,7 +5700,6 @@
   <w15:commentEx w15:paraId="4AF5AF26" w15:done="0"/>
   <w15:commentEx w15:paraId="6429F47B" w15:done="0"/>
   <w15:commentEx w15:paraId="3B244BB2" w15:done="0"/>
-  <w15:commentEx w15:paraId="6F578E40" w15:done="0"/>
 </w15:commentsEx>
 </file>
 
@@ -4963,7 +5708,6 @@
   <w16cid:commentId w16cid:paraId="4AF5AF26" w16cid:durableId="1D9C41EA"/>
   <w16cid:commentId w16cid:paraId="6429F47B" w16cid:durableId="1DAAE047"/>
   <w16cid:commentId w16cid:paraId="3B244BB2" w16cid:durableId="1D9C42DB"/>
-  <w16cid:commentId w16cid:paraId="6F578E40" w16cid:durableId="1DAEE4FB"/>
 </w16cid:commentsIds>
 </file>
 
@@ -7051,7 +7795,7 @@
 </file>
 
 <file path=customXml/itemProps1.xml><?xml version="1.0" encoding="utf-8"?>
-<ds:datastoreItem xmlns:ds="http://schemas.openxmlformats.org/officeDocument/2006/customXml" ds:itemID="{8E4FA724-BE87-4E93-B528-5087B9B965A8}">
+<ds:datastoreItem xmlns:ds="http://schemas.openxmlformats.org/officeDocument/2006/customXml" ds:itemID="{F4BD5F95-639B-4E5A-9F2F-BCCE386EFAB7}">
   <ds:schemaRefs>
     <ds:schemaRef ds:uri="http://schemas.openxmlformats.org/officeDocument/2006/bibliography"/>
   </ds:schemaRefs>

</xml_diff>

<commit_message>
UseCases 8.1 - 10.4 Added
Rolle Wähler
</commit_message>
<xml_diff>
--- a/Lastenheft/UsesCases.docx
+++ b/Lastenheft/UsesCases.docx
@@ -704,12 +704,7 @@
       </w:r>
       <w:r>
         <w:tab/>
-      </w:r>
-      <w:r>
-        <w:t xml:space="preserve">selbsterstellte </w:t>
-      </w:r>
-      <w:r>
-        <w:t>Wahl</w:t>
+        <w:t>selbsterstellte Wahl</w:t>
       </w:r>
       <w:r>
         <w:t xml:space="preserve"> löschen</w:t>
@@ -760,13 +755,7 @@
         <w:t>Wählerverzeichnis aktualisieren</w:t>
       </w:r>
       <w:r>
-        <w:t xml:space="preserve"> </w:t>
-      </w:r>
-      <w:r>
-        <w:t>für eine bestimmte Wahl</w:t>
-      </w:r>
-      <w:r>
-        <w:t xml:space="preserve"> (UC 6.1)</w:t>
+        <w:t xml:space="preserve"> für eine bestimmte Wahl (UC 6.1)</w:t>
       </w:r>
     </w:p>
     <w:p>
@@ -4661,13 +4650,7 @@
       </w:r>
       <w:r>
         <w:tab/>
-        <w:t xml:space="preserve">selbst erstellte Wahl </w:t>
-      </w:r>
-      <w:r>
-        <w:t>wiederholen</w:t>
-      </w:r>
-      <w:r>
-        <w:t xml:space="preserve"> </w:t>
+        <w:t xml:space="preserve">selbst erstellte Wahl wiederholen </w:t>
       </w:r>
     </w:p>
     <w:p>
@@ -4690,13 +4673,7 @@
         <w:tab/>
       </w:r>
       <w:r>
-        <w:t>Identisches Vorgehen wie in</w:t>
-      </w:r>
-      <w:r>
-        <w:t xml:space="preserve"> UC 5.1 in den Schritten 1 bis 3</w:t>
-      </w:r>
-      <w:r>
-        <w:t xml:space="preserve">. </w:t>
+        <w:t xml:space="preserve">Identisches Vorgehen wie in UC 5.1 in den Schritten 1 bis 3. </w:t>
       </w:r>
     </w:p>
     <w:tbl>
@@ -4738,19 +4715,7 @@
           </w:tcPr>
           <w:p>
             <w:r>
-              <w:t xml:space="preserve">Informationsseite der Wahl wird angezeigt. Wenn die Wahl bereits beendet ist steht unter anderem der Auswahlpunkt „Wahl </w:t>
-            </w:r>
-            <w:r>
-              <w:t>wiederholen</w:t>
-            </w:r>
-            <w:r>
-              <w:t xml:space="preserve">“ zur Verfügung. Andernfalls wird auf der Informationsseite unter anderem angezeigt, in welchem Zeitraum die Wahl aktiv ist und der Auswahlpunkt „Wahl </w:t>
-            </w:r>
-            <w:r>
-              <w:t>wiederholen</w:t>
-            </w:r>
-            <w:r>
-              <w:t>“ steht nicht zur Verfügung.</w:t>
+              <w:t>Informationsseite der Wahl wird angezeigt. Wenn die Wahl bereits beendet ist steht unter anderem der Auswahlpunkt „Wahl wiederholen“ zur Verfügung. Andernfalls wird auf der Informationsseite unter anderem angezeigt, in welchem Zeitraum die Wahl aktiv ist und der Auswahlpunkt „Wahl wiederholen“ steht nicht zur Verfügung.</w:t>
             </w:r>
           </w:p>
         </w:tc>
@@ -4772,13 +4737,7 @@
           </w:tcPr>
           <w:p>
             <w:r>
-              <w:t xml:space="preserve">Wahl </w:t>
-            </w:r>
-            <w:r>
-              <w:t>wiederholen</w:t>
-            </w:r>
-            <w:r>
-              <w:t xml:space="preserve"> auswählen</w:t>
+              <w:t>Wahl wiederholen auswählen</w:t>
             </w:r>
           </w:p>
         </w:tc>
@@ -4820,13 +4779,7 @@
           </w:tcPr>
           <w:p>
             <w:r>
-              <w:t xml:space="preserve">Informationsseite der Wahl wird angezeigt. </w:t>
-            </w:r>
-            <w:r>
-              <w:t xml:space="preserve"> </w:t>
-            </w:r>
-            <w:r>
-              <w:t>Es stehen unter anderem die Auswahlpunkte „Wahl bearbeiten“ und „Wahl löschen“ zur Verfügung hat.</w:t>
+              <w:t>Informationsseite der Wahl wird angezeigt.  Es stehen unter anderem die Auswahlpunkte „Wahl bearbeiten“ und „Wahl löschen“ zur Verfügung hat.</w:t>
             </w:r>
           </w:p>
         </w:tc>
@@ -4861,10 +4814,7 @@
       </w:r>
       <w:r>
         <w:tab/>
-        <w:t>6</w:t>
-      </w:r>
-      <w:r>
-        <w:t>.1</w:t>
+        <w:t>6.1</w:t>
       </w:r>
       <w:r>
         <w:br/>
@@ -4896,8 +4846,6 @@
       </w:r>
       <w:r>
         <w:tab/>
-      </w:r>
-      <w:r>
         <w:t>Wählerverzeichnis aktualisieren für eine bestimmte Wahl</w:t>
       </w:r>
     </w:p>
@@ -5131,19 +5079,7 @@
           </w:tcPr>
           <w:p>
             <w:r>
-              <w:t>Informationsseite der Wahl wird angezeigt. Wenn die Wahl noch nicht bego</w:t>
-            </w:r>
-            <w:r>
-              <w:t>nnen hat steht</w:t>
-            </w:r>
-            <w:r>
-              <w:t xml:space="preserve"> unter a</w:t>
-            </w:r>
-            <w:r>
-              <w:t>nderem der Auswahlpunkt „Wählerverzeichnis aktualisieren</w:t>
-            </w:r>
-            <w:r>
-              <w:t xml:space="preserve">“ zur Verfügung. Andernfalls wird auf der Informationsseite unter anderem angezeigt, wann die Wahl geendet </w:t>
+              <w:t xml:space="preserve">Informationsseite der Wahl wird angezeigt. Wenn die Wahl noch nicht begonnen hat steht unter anderem der Auswahlpunkt „Wählerverzeichnis aktualisieren“ zur Verfügung. Andernfalls wird auf der Informationsseite unter anderem angezeigt, wann die Wahl geendet </w:t>
             </w:r>
             <w:r>
               <w:t xml:space="preserve">bzw. begonnen </w:t>
@@ -5172,13 +5108,7 @@
           </w:tcPr>
           <w:p>
             <w:r>
-              <w:t>„</w:t>
-            </w:r>
-            <w:r>
-              <w:t>Wählerverzeichnis aktualisieren</w:t>
-            </w:r>
-            <w:r>
-              <w:t xml:space="preserve">“ auswählen </w:t>
+              <w:t xml:space="preserve">„Wählerverzeichnis aktualisieren“ auswählen </w:t>
             </w:r>
           </w:p>
         </w:tc>
@@ -5220,13 +5150,7 @@
           </w:tcPr>
           <w:p>
             <w:r>
-              <w:t xml:space="preserve">Das System startet die Aktualisierung. Bis zur Beendigung ist das System blockiert. Nach Beendigung erscheint die Meldung, dass das Verzeichnis nun aktuell ist.  </w:t>
-            </w:r>
-            <w:r>
-              <w:t>Informationsseite der Wahl wird angezeigt</w:t>
-            </w:r>
-            <w:r>
-              <w:t>.</w:t>
+              <w:t>Das System startet die Aktualisierung. Bis zur Beendigung ist das System blockiert. Nach Beendigung erscheint die Meldung, dass das Verzeichnis nun aktuell ist.  Informationsseite der Wahl wird angezeigt.</w:t>
             </w:r>
           </w:p>
         </w:tc>
@@ -5261,8 +5185,6 @@
         <w:tab/>
         <w:t>7</w:t>
       </w:r>
-      <w:bookmarkStart w:id="3" w:name="_GoBack"/>
-      <w:bookmarkEnd w:id="3"/>
       <w:r>
         <w:t>.1</w:t>
       </w:r>
@@ -5529,19 +5451,7 @@
           </w:tcPr>
           <w:p>
             <w:r>
-              <w:t>Informationsseite der Wahl wird angezeigt. Wenn die Wahl noch nicht begonnen hat steht unter anderem der Auswahlpunkt „W</w:t>
-            </w:r>
-            <w:r>
-              <w:t>ahl freigeben</w:t>
-            </w:r>
-            <w:r>
-              <w:t>“ zur Verfügung. Andernfalls wird auf der Informationsseite unter anderem angezeigt, wann die Wahl geendet</w:t>
-            </w:r>
-            <w:r>
-              <w:t xml:space="preserve"> bzw. begonnen</w:t>
-            </w:r>
-            <w:r>
-              <w:t xml:space="preserve"> hat. </w:t>
+              <w:t xml:space="preserve">Informationsseite der Wahl wird angezeigt. Wenn die Wahl noch nicht begonnen hat steht unter anderem der Auswahlpunkt „Wahl freigeben“ zur Verfügung. Andernfalls wird auf der Informationsseite unter anderem angezeigt, wann die Wahl geendet bzw. begonnen hat. </w:t>
             </w:r>
           </w:p>
         </w:tc>
@@ -5579,13 +5489,7 @@
           </w:tcPr>
           <w:p>
             <w:r>
-              <w:t xml:space="preserve">System überprüft, ob alle Pflichtdaten eingegeben sind und die eingegebenen Daten valide sind. Wenn dies zutrifft, wird die Wahl an alle betreffenden Empfänger gesendet. Andernfalls wird der User informiert welche Wahldaten überprüft werden müssen. </w:t>
-            </w:r>
-            <w:r>
-              <w:t>Informationsseite der Wahl wird angezeigt.</w:t>
-            </w:r>
-            <w:r>
-              <w:t xml:space="preserve"> </w:t>
+              <w:t xml:space="preserve">System überprüft, ob alle Pflichtdaten eingegeben sind und die eingegebenen Daten valide sind. Wenn dies zutrifft, wird die Wahl an alle betreffenden Empfänger gesendet. Andernfalls wird der User informiert welche Wahldaten überprüft werden müssen. Informationsseite der Wahl wird angezeigt. </w:t>
             </w:r>
           </w:p>
         </w:tc>
@@ -5604,6 +5508,3086 @@
     <w:p/>
     <w:p/>
     <w:p/>
+    <w:p/>
+    <w:p/>
+    <w:p/>
+    <w:p>
+      <w:bookmarkStart w:id="3" w:name="_GoBack"/>
+      <w:bookmarkEnd w:id="3"/>
+    </w:p>
+    <w:p>
+      <w:r>
+        <w:rPr>
+          <w:b/>
+        </w:rPr>
+        <w:t>UC-NR.</w:t>
+      </w:r>
+      <w:r>
+        <w:rPr>
+          <w:b/>
+        </w:rPr>
+        <w:tab/>
+      </w:r>
+      <w:r>
+        <w:tab/>
+        <w:t>8.1</w:t>
+      </w:r>
+      <w:r>
+        <w:br/>
+      </w:r>
+      <w:r>
+        <w:rPr>
+          <w:b/>
+        </w:rPr>
+        <w:t>Rolle</w:t>
+      </w:r>
+      <w:r>
+        <w:t xml:space="preserve"> </w:t>
+      </w:r>
+      <w:r>
+        <w:tab/>
+      </w:r>
+      <w:r>
+        <w:tab/>
+        <w:t>Wähler</w:t>
+      </w:r>
+      <w:r>
+        <w:br/>
+      </w:r>
+      <w:r>
+        <w:rPr>
+          <w:b/>
+        </w:rPr>
+        <w:t>Nutzungsziel</w:t>
+      </w:r>
+      <w:r>
+        <w:tab/>
+        <w:t>Bundestagswahl durchführen, Wahlen bereits aktiv</w:t>
+      </w:r>
+    </w:p>
+    <w:p>
+      <w:r>
+        <w:rPr>
+          <w:b/>
+        </w:rPr>
+        <w:t>Vorgehen</w:t>
+      </w:r>
+      <w:r>
+        <w:rPr>
+          <w:b/>
+        </w:rPr>
+        <w:tab/>
+      </w:r>
+      <w:r>
+        <w:t xml:space="preserve"> </w:t>
+      </w:r>
+    </w:p>
+    <w:tbl>
+      <w:tblPr>
+        <w:tblStyle w:val="Tabellenraster"/>
+        <w:tblpPr w:leftFromText="141" w:rightFromText="141" w:vertAnchor="text" w:horzAnchor="page" w:tblpX="2761" w:tblpY="120"/>
+        <w:tblW w:w="0" w:type="auto"/>
+        <w:tblLook w:val="04A0" w:firstRow="1" w:lastRow="0" w:firstColumn="1" w:lastColumn="0" w:noHBand="0" w:noVBand="1"/>
+      </w:tblPr>
+      <w:tblGrid>
+        <w:gridCol w:w="775"/>
+        <w:gridCol w:w="3242"/>
+        <w:gridCol w:w="4200"/>
+      </w:tblGrid>
+      <w:tr>
+        <w:tc>
+          <w:tcPr>
+            <w:tcW w:w="775" w:type="dxa"/>
+            <w:shd w:val="clear" w:color="auto" w:fill="D0CECE" w:themeFill="background2" w:themeFillShade="E6"/>
+          </w:tcPr>
+          <w:p>
+            <w:pPr>
+              <w:rPr>
+                <w:b/>
+              </w:rPr>
+            </w:pPr>
+            <w:r>
+              <w:rPr>
+                <w:b/>
+              </w:rPr>
+              <w:t>Nr.</w:t>
+            </w:r>
+          </w:p>
+        </w:tc>
+        <w:tc>
+          <w:tcPr>
+            <w:tcW w:w="3242" w:type="dxa"/>
+            <w:shd w:val="clear" w:color="auto" w:fill="D0CECE" w:themeFill="background2" w:themeFillShade="E6"/>
+          </w:tcPr>
+          <w:p>
+            <w:pPr>
+              <w:rPr>
+                <w:b/>
+              </w:rPr>
+            </w:pPr>
+            <w:r>
+              <w:rPr>
+                <w:b/>
+              </w:rPr>
+              <w:t>Useraktion</w:t>
+            </w:r>
+            <w:r>
+              <w:rPr>
+                <w:b/>
+              </w:rPr>
+              <w:tab/>
+            </w:r>
+          </w:p>
+        </w:tc>
+        <w:tc>
+          <w:tcPr>
+            <w:tcW w:w="4200" w:type="dxa"/>
+            <w:shd w:val="clear" w:color="auto" w:fill="D0CECE" w:themeFill="background2" w:themeFillShade="E6"/>
+          </w:tcPr>
+          <w:p>
+            <w:pPr>
+              <w:rPr>
+                <w:b/>
+              </w:rPr>
+            </w:pPr>
+            <w:r>
+              <w:rPr>
+                <w:b/>
+              </w:rPr>
+              <w:t>Verhalten der Software</w:t>
+            </w:r>
+          </w:p>
+        </w:tc>
+      </w:tr>
+      <w:tr>
+        <w:tc>
+          <w:tcPr>
+            <w:tcW w:w="775" w:type="dxa"/>
+          </w:tcPr>
+          <w:p>
+            <w:r>
+              <w:t>1</w:t>
+            </w:r>
+          </w:p>
+        </w:tc>
+        <w:tc>
+          <w:tcPr>
+            <w:tcW w:w="3242" w:type="dxa"/>
+          </w:tcPr>
+          <w:p>
+            <w:r>
+              <w:t>Inbetriebnahme des Fingerabdruckscanners</w:t>
+            </w:r>
+          </w:p>
+        </w:tc>
+        <w:tc>
+          <w:tcPr>
+            <w:tcW w:w="4200" w:type="dxa"/>
+          </w:tcPr>
+          <w:p>
+            <w:r>
+              <w:t>Power-LED am Fingerabdruckscanner leuchtet</w:t>
+            </w:r>
+          </w:p>
+        </w:tc>
+      </w:tr>
+      <w:tr>
+        <w:tc>
+          <w:tcPr>
+            <w:tcW w:w="775" w:type="dxa"/>
+          </w:tcPr>
+          <w:p>
+            <w:r>
+              <w:t>2</w:t>
+            </w:r>
+          </w:p>
+        </w:tc>
+        <w:tc>
+          <w:tcPr>
+            <w:tcW w:w="3242" w:type="dxa"/>
+          </w:tcPr>
+          <w:p>
+            <w:r>
+              <w:t>Öffnen der Software (SW)</w:t>
+            </w:r>
+          </w:p>
+        </w:tc>
+        <w:tc>
+          <w:tcPr>
+            <w:tcW w:w="4200" w:type="dxa"/>
+          </w:tcPr>
+          <w:p>
+            <w:r>
+              <w:t>Startfenster öffnet sich und eine Anmeldemaske erscheint auf dem Bildschirm</w:t>
+            </w:r>
+          </w:p>
+        </w:tc>
+      </w:tr>
+      <w:tr>
+        <w:tc>
+          <w:tcPr>
+            <w:tcW w:w="775" w:type="dxa"/>
+          </w:tcPr>
+          <w:p>
+            <w:r>
+              <w:t>3</w:t>
+            </w:r>
+          </w:p>
+        </w:tc>
+        <w:tc>
+          <w:tcPr>
+            <w:tcW w:w="3242" w:type="dxa"/>
+          </w:tcPr>
+          <w:p>
+            <w:r>
+              <w:t xml:space="preserve">Eingabe des Keys </w:t>
+            </w:r>
+          </w:p>
+        </w:tc>
+        <w:tc>
+          <w:tcPr>
+            <w:tcW w:w="4200" w:type="dxa"/>
+          </w:tcPr>
+          <w:p>
+            <w:r>
+              <w:t>Eingabe korrekt: Weiterleitung, nächster Authentifikationsschritt</w:t>
+            </w:r>
+          </w:p>
+          <w:p>
+            <w:r>
+              <w:t>Eingabe falsch:</w:t>
+            </w:r>
+          </w:p>
+          <w:p>
+            <w:r>
+              <w:t>Fehlermeldung und wiederholen der Eingabe</w:t>
+            </w:r>
+          </w:p>
+        </w:tc>
+      </w:tr>
+      <w:tr>
+        <w:tc>
+          <w:tcPr>
+            <w:tcW w:w="775" w:type="dxa"/>
+          </w:tcPr>
+          <w:p>
+            <w:r>
+              <w:t>4</w:t>
+            </w:r>
+          </w:p>
+        </w:tc>
+        <w:tc>
+          <w:tcPr>
+            <w:tcW w:w="3242" w:type="dxa"/>
+          </w:tcPr>
+          <w:p>
+            <w:r>
+              <w:t>Fingerabdruck scannen</w:t>
+            </w:r>
+          </w:p>
+        </w:tc>
+        <w:tc>
+          <w:tcPr>
+            <w:tcW w:w="4200" w:type="dxa"/>
+          </w:tcPr>
+          <w:p>
+            <w:r>
+              <w:t>Eingabe korrekt: Authentifizierung erfolgreich, Weiterleitung zur Wahlseite</w:t>
+            </w:r>
+          </w:p>
+          <w:p>
+            <w:r>
+              <w:t>Eingabe falsch:</w:t>
+            </w:r>
+          </w:p>
+          <w:p>
+            <w:r>
+              <w:t>Fehlermeldung und wiederholen der Eingabe</w:t>
+            </w:r>
+          </w:p>
+        </w:tc>
+      </w:tr>
+      <w:tr>
+        <w:tc>
+          <w:tcPr>
+            <w:tcW w:w="775" w:type="dxa"/>
+          </w:tcPr>
+          <w:p>
+            <w:r>
+              <w:t>5</w:t>
+            </w:r>
+          </w:p>
+        </w:tc>
+        <w:tc>
+          <w:tcPr>
+            <w:tcW w:w="3242" w:type="dxa"/>
+          </w:tcPr>
+          <w:p>
+            <w:r>
+              <w:t>Erststimme abgeben</w:t>
+            </w:r>
+          </w:p>
+        </w:tc>
+        <w:tc>
+          <w:tcPr>
+            <w:tcW w:w="4200" w:type="dxa"/>
+          </w:tcPr>
+          <w:p>
+            <w:r>
+              <w:t>Der gewählte Direktkandidat wird ausgewählt</w:t>
+            </w:r>
+          </w:p>
+        </w:tc>
+      </w:tr>
+      <w:tr>
+        <w:tc>
+          <w:tcPr>
+            <w:tcW w:w="775" w:type="dxa"/>
+          </w:tcPr>
+          <w:p>
+            <w:r>
+              <w:t>6</w:t>
+            </w:r>
+          </w:p>
+        </w:tc>
+        <w:tc>
+          <w:tcPr>
+            <w:tcW w:w="3242" w:type="dxa"/>
+          </w:tcPr>
+          <w:p>
+            <w:r>
+              <w:t>Zweitstimme abgeben</w:t>
+            </w:r>
+          </w:p>
+        </w:tc>
+        <w:tc>
+          <w:tcPr>
+            <w:tcW w:w="4200" w:type="dxa"/>
+          </w:tcPr>
+          <w:p>
+            <w:r>
+              <w:t>Die gewählte Partei wird ausgewählt</w:t>
+            </w:r>
+          </w:p>
+        </w:tc>
+      </w:tr>
+      <w:tr>
+        <w:tc>
+          <w:tcPr>
+            <w:tcW w:w="775" w:type="dxa"/>
+          </w:tcPr>
+          <w:p>
+            <w:r>
+              <w:t>7</w:t>
+            </w:r>
+          </w:p>
+        </w:tc>
+        <w:tc>
+          <w:tcPr>
+            <w:tcW w:w="3242" w:type="dxa"/>
+          </w:tcPr>
+          <w:p>
+            <w:r>
+              <w:t>„Auswahl Bestätigen“ klicken</w:t>
+            </w:r>
+          </w:p>
+        </w:tc>
+        <w:tc>
+          <w:tcPr>
+            <w:tcW w:w="4200" w:type="dxa"/>
+          </w:tcPr>
+          <w:p>
+            <w:r>
+              <w:t>Dialogfenster zum Bestätigen öffnet sich</w:t>
+            </w:r>
+          </w:p>
+          <w:p/>
+        </w:tc>
+      </w:tr>
+      <w:tr>
+        <w:tc>
+          <w:tcPr>
+            <w:tcW w:w="775" w:type="dxa"/>
+          </w:tcPr>
+          <w:p>
+            <w:r>
+              <w:t>8</w:t>
+            </w:r>
+          </w:p>
+        </w:tc>
+        <w:tc>
+          <w:tcPr>
+            <w:tcW w:w="3242" w:type="dxa"/>
+          </w:tcPr>
+          <w:p>
+            <w:r>
+              <w:t>„Bestätigen“ klicken</w:t>
+            </w:r>
+          </w:p>
+        </w:tc>
+        <w:tc>
+          <w:tcPr>
+            <w:tcW w:w="4200" w:type="dxa"/>
+          </w:tcPr>
+          <w:p>
+            <w:r>
+              <w:t>Wahl erfolgreich durchgeführt</w:t>
+            </w:r>
+          </w:p>
+        </w:tc>
+      </w:tr>
+    </w:tbl>
+    <w:p>
+      <w:r>
+        <w:tab/>
+      </w:r>
+      <w:r>
+        <w:tab/>
+      </w:r>
+      <w:r>
+        <w:tab/>
+      </w:r>
+      <w:r>
+        <w:tab/>
+      </w:r>
+      <w:r>
+        <w:tab/>
+      </w:r>
+      <w:r>
+        <w:tab/>
+      </w:r>
+      <w:r>
+        <w:tab/>
+      </w:r>
+      <w:r>
+        <w:tab/>
+      </w:r>
+      <w:r>
+        <w:tab/>
+      </w:r>
+    </w:p>
+    <w:p/>
+    <w:p/>
+    <w:p/>
+    <w:p/>
+    <w:p/>
+    <w:p/>
+    <w:p/>
+    <w:p/>
+    <w:p/>
+    <w:p/>
+    <w:p>
+      <w:r>
+        <w:rPr>
+          <w:b/>
+        </w:rPr>
+        <w:t>UC-NR.</w:t>
+      </w:r>
+      <w:r>
+        <w:rPr>
+          <w:b/>
+        </w:rPr>
+        <w:tab/>
+      </w:r>
+      <w:r>
+        <w:tab/>
+        <w:t>8.2</w:t>
+      </w:r>
+      <w:r>
+        <w:br/>
+      </w:r>
+      <w:r>
+        <w:rPr>
+          <w:b/>
+        </w:rPr>
+        <w:t>Rolle</w:t>
+      </w:r>
+      <w:r>
+        <w:t xml:space="preserve"> </w:t>
+      </w:r>
+      <w:r>
+        <w:tab/>
+      </w:r>
+      <w:r>
+        <w:tab/>
+        <w:t>Wähler</w:t>
+      </w:r>
+      <w:r>
+        <w:br/>
+      </w:r>
+      <w:r>
+        <w:rPr>
+          <w:b/>
+        </w:rPr>
+        <w:t>Nutzungsziel</w:t>
+      </w:r>
+      <w:r>
+        <w:tab/>
+        <w:t>Bundestagswahl durchführen, Wahlen noch nicht aktiv</w:t>
+      </w:r>
+    </w:p>
+    <w:p>
+      <w:r>
+        <w:rPr>
+          <w:b/>
+        </w:rPr>
+        <w:t>Vorgehen</w:t>
+      </w:r>
+      <w:r>
+        <w:rPr>
+          <w:b/>
+        </w:rPr>
+        <w:tab/>
+      </w:r>
+      <w:r>
+        <w:t xml:space="preserve"> Identisches Vorgehen wie in UC 8.1 in den Schritten 1 bis 2.</w:t>
+      </w:r>
+    </w:p>
+    <w:tbl>
+      <w:tblPr>
+        <w:tblStyle w:val="Tabellenraster"/>
+        <w:tblpPr w:leftFromText="141" w:rightFromText="141" w:vertAnchor="text" w:horzAnchor="page" w:tblpX="2761" w:tblpY="120"/>
+        <w:tblW w:w="0" w:type="auto"/>
+        <w:tblLook w:val="04A0" w:firstRow="1" w:lastRow="0" w:firstColumn="1" w:lastColumn="0" w:noHBand="0" w:noVBand="1"/>
+      </w:tblPr>
+      <w:tblGrid>
+        <w:gridCol w:w="775"/>
+        <w:gridCol w:w="3242"/>
+        <w:gridCol w:w="4200"/>
+      </w:tblGrid>
+      <w:tr>
+        <w:tc>
+          <w:tcPr>
+            <w:tcW w:w="775" w:type="dxa"/>
+            <w:shd w:val="clear" w:color="auto" w:fill="D0CECE" w:themeFill="background2" w:themeFillShade="E6"/>
+          </w:tcPr>
+          <w:p>
+            <w:pPr>
+              <w:rPr>
+                <w:b/>
+              </w:rPr>
+            </w:pPr>
+            <w:r>
+              <w:rPr>
+                <w:b/>
+              </w:rPr>
+              <w:t>Nr.</w:t>
+            </w:r>
+          </w:p>
+        </w:tc>
+        <w:tc>
+          <w:tcPr>
+            <w:tcW w:w="3242" w:type="dxa"/>
+            <w:shd w:val="clear" w:color="auto" w:fill="D0CECE" w:themeFill="background2" w:themeFillShade="E6"/>
+          </w:tcPr>
+          <w:p>
+            <w:pPr>
+              <w:rPr>
+                <w:b/>
+              </w:rPr>
+            </w:pPr>
+            <w:r>
+              <w:rPr>
+                <w:b/>
+              </w:rPr>
+              <w:t>Useraktion</w:t>
+            </w:r>
+            <w:r>
+              <w:rPr>
+                <w:b/>
+              </w:rPr>
+              <w:tab/>
+            </w:r>
+          </w:p>
+        </w:tc>
+        <w:tc>
+          <w:tcPr>
+            <w:tcW w:w="4200" w:type="dxa"/>
+            <w:shd w:val="clear" w:color="auto" w:fill="D0CECE" w:themeFill="background2" w:themeFillShade="E6"/>
+          </w:tcPr>
+          <w:p>
+            <w:pPr>
+              <w:rPr>
+                <w:b/>
+              </w:rPr>
+            </w:pPr>
+            <w:r>
+              <w:rPr>
+                <w:b/>
+              </w:rPr>
+              <w:t>Verhalten der Software</w:t>
+            </w:r>
+          </w:p>
+        </w:tc>
+      </w:tr>
+      <w:tr>
+        <w:tc>
+          <w:tcPr>
+            <w:tcW w:w="775" w:type="dxa"/>
+          </w:tcPr>
+          <w:p>
+            <w:r>
+              <w:t>3</w:t>
+            </w:r>
+          </w:p>
+        </w:tc>
+        <w:tc>
+          <w:tcPr>
+            <w:tcW w:w="3242" w:type="dxa"/>
+          </w:tcPr>
+          <w:p>
+            <w:r>
+              <w:t>Eingabe des Keys</w:t>
+            </w:r>
+          </w:p>
+        </w:tc>
+        <w:tc>
+          <w:tcPr>
+            <w:tcW w:w="4200" w:type="dxa"/>
+          </w:tcPr>
+          <w:p>
+            <w:r>
+              <w:t>Key wird nicht als valide erkannt, da die Wahl noch nicht gestartet ist</w:t>
+            </w:r>
+          </w:p>
+        </w:tc>
+      </w:tr>
+    </w:tbl>
+    <w:p>
+      <w:r>
+        <w:tab/>
+      </w:r>
+      <w:r>
+        <w:tab/>
+      </w:r>
+      <w:r>
+        <w:tab/>
+      </w:r>
+      <w:r>
+        <w:tab/>
+      </w:r>
+      <w:r>
+        <w:tab/>
+      </w:r>
+      <w:r>
+        <w:tab/>
+      </w:r>
+      <w:r>
+        <w:tab/>
+      </w:r>
+      <w:r>
+        <w:tab/>
+      </w:r>
+    </w:p>
+    <w:p>
+      <w:r>
+        <w:rPr>
+          <w:b/>
+        </w:rPr>
+        <w:t>UC-NR.</w:t>
+      </w:r>
+      <w:r>
+        <w:rPr>
+          <w:b/>
+        </w:rPr>
+        <w:tab/>
+      </w:r>
+      <w:r>
+        <w:tab/>
+        <w:t>8.3</w:t>
+      </w:r>
+      <w:r>
+        <w:br/>
+      </w:r>
+      <w:r>
+        <w:rPr>
+          <w:b/>
+        </w:rPr>
+        <w:t>Rolle</w:t>
+      </w:r>
+      <w:r>
+        <w:t xml:space="preserve"> </w:t>
+      </w:r>
+      <w:r>
+        <w:tab/>
+      </w:r>
+      <w:r>
+        <w:tab/>
+        <w:t>Wähler</w:t>
+      </w:r>
+      <w:r>
+        <w:br/>
+      </w:r>
+      <w:r>
+        <w:rPr>
+          <w:b/>
+        </w:rPr>
+        <w:t>Nutzungsziel</w:t>
+      </w:r>
+      <w:r>
+        <w:tab/>
+        <w:t>Bundestagswahl durchführen, Wahlen bereits beendet</w:t>
+      </w:r>
+    </w:p>
+    <w:p>
+      <w:r>
+        <w:rPr>
+          <w:b/>
+        </w:rPr>
+        <w:t>Vorgehen</w:t>
+      </w:r>
+      <w:r>
+        <w:rPr>
+          <w:b/>
+        </w:rPr>
+        <w:tab/>
+      </w:r>
+      <w:r>
+        <w:t xml:space="preserve"> Identisches Vorgehen wie in UC 8.1 in den Schritten 1 bis 2.</w:t>
+      </w:r>
+    </w:p>
+    <w:tbl>
+      <w:tblPr>
+        <w:tblStyle w:val="Tabellenraster"/>
+        <w:tblpPr w:leftFromText="141" w:rightFromText="141" w:vertAnchor="text" w:horzAnchor="page" w:tblpX="2761" w:tblpY="120"/>
+        <w:tblW w:w="0" w:type="auto"/>
+        <w:tblLook w:val="04A0" w:firstRow="1" w:lastRow="0" w:firstColumn="1" w:lastColumn="0" w:noHBand="0" w:noVBand="1"/>
+      </w:tblPr>
+      <w:tblGrid>
+        <w:gridCol w:w="775"/>
+        <w:gridCol w:w="3242"/>
+        <w:gridCol w:w="4200"/>
+      </w:tblGrid>
+      <w:tr>
+        <w:tc>
+          <w:tcPr>
+            <w:tcW w:w="775" w:type="dxa"/>
+            <w:shd w:val="clear" w:color="auto" w:fill="D0CECE" w:themeFill="background2" w:themeFillShade="E6"/>
+          </w:tcPr>
+          <w:p>
+            <w:pPr>
+              <w:rPr>
+                <w:b/>
+              </w:rPr>
+            </w:pPr>
+            <w:r>
+              <w:rPr>
+                <w:b/>
+              </w:rPr>
+              <w:t>Nr.</w:t>
+            </w:r>
+          </w:p>
+        </w:tc>
+        <w:tc>
+          <w:tcPr>
+            <w:tcW w:w="3242" w:type="dxa"/>
+            <w:shd w:val="clear" w:color="auto" w:fill="D0CECE" w:themeFill="background2" w:themeFillShade="E6"/>
+          </w:tcPr>
+          <w:p>
+            <w:pPr>
+              <w:rPr>
+                <w:b/>
+              </w:rPr>
+            </w:pPr>
+            <w:r>
+              <w:rPr>
+                <w:b/>
+              </w:rPr>
+              <w:t>Useraktion</w:t>
+            </w:r>
+            <w:r>
+              <w:rPr>
+                <w:b/>
+              </w:rPr>
+              <w:tab/>
+            </w:r>
+          </w:p>
+        </w:tc>
+        <w:tc>
+          <w:tcPr>
+            <w:tcW w:w="4200" w:type="dxa"/>
+            <w:shd w:val="clear" w:color="auto" w:fill="D0CECE" w:themeFill="background2" w:themeFillShade="E6"/>
+          </w:tcPr>
+          <w:p>
+            <w:pPr>
+              <w:rPr>
+                <w:b/>
+              </w:rPr>
+            </w:pPr>
+            <w:r>
+              <w:rPr>
+                <w:b/>
+              </w:rPr>
+              <w:t>Verhalten der Software</w:t>
+            </w:r>
+          </w:p>
+        </w:tc>
+      </w:tr>
+      <w:tr>
+        <w:tc>
+          <w:tcPr>
+            <w:tcW w:w="775" w:type="dxa"/>
+          </w:tcPr>
+          <w:p>
+            <w:r>
+              <w:lastRenderedPageBreak/>
+              <w:t>3</w:t>
+            </w:r>
+          </w:p>
+        </w:tc>
+        <w:tc>
+          <w:tcPr>
+            <w:tcW w:w="3242" w:type="dxa"/>
+          </w:tcPr>
+          <w:p>
+            <w:r>
+              <w:t>Eingabe des Keys</w:t>
+            </w:r>
+          </w:p>
+        </w:tc>
+        <w:tc>
+          <w:tcPr>
+            <w:tcW w:w="4200" w:type="dxa"/>
+          </w:tcPr>
+          <w:p>
+            <w:r>
+              <w:t>Key wird nicht als valide erkannt, da die Wahl schon beendet ist</w:t>
+            </w:r>
+          </w:p>
+        </w:tc>
+      </w:tr>
+    </w:tbl>
+    <w:p>
+      <w:r>
+        <w:tab/>
+      </w:r>
+      <w:r>
+        <w:tab/>
+      </w:r>
+      <w:r>
+        <w:tab/>
+      </w:r>
+      <w:r>
+        <w:tab/>
+      </w:r>
+    </w:p>
+    <w:p/>
+    <w:p>
+      <w:r>
+        <w:rPr>
+          <w:b/>
+        </w:rPr>
+        <w:t>UC-NR.</w:t>
+      </w:r>
+      <w:r>
+        <w:rPr>
+          <w:b/>
+        </w:rPr>
+        <w:tab/>
+      </w:r>
+      <w:r>
+        <w:tab/>
+        <w:t>8.4</w:t>
+      </w:r>
+      <w:r>
+        <w:br/>
+      </w:r>
+      <w:r>
+        <w:rPr>
+          <w:b/>
+        </w:rPr>
+        <w:t>Rolle</w:t>
+      </w:r>
+      <w:r>
+        <w:t xml:space="preserve"> </w:t>
+      </w:r>
+      <w:r>
+        <w:tab/>
+      </w:r>
+      <w:r>
+        <w:tab/>
+        <w:t>Wähler</w:t>
+      </w:r>
+      <w:r>
+        <w:br/>
+      </w:r>
+      <w:r>
+        <w:rPr>
+          <w:b/>
+        </w:rPr>
+        <w:t>Nutzungsziel</w:t>
+      </w:r>
+      <w:r>
+        <w:tab/>
+        <w:t>Bundestagswahl durchführen, Wähler hat bereits gewählt</w:t>
+      </w:r>
+    </w:p>
+    <w:p>
+      <w:r>
+        <w:rPr>
+          <w:b/>
+        </w:rPr>
+        <w:t>Vorgehen</w:t>
+      </w:r>
+      <w:r>
+        <w:rPr>
+          <w:b/>
+        </w:rPr>
+        <w:tab/>
+      </w:r>
+      <w:r>
+        <w:t xml:space="preserve"> Identisches Vorgehen wie in UC 8.1 in den Schritten 1 bis 2.</w:t>
+      </w:r>
+    </w:p>
+    <w:tbl>
+      <w:tblPr>
+        <w:tblStyle w:val="Tabellenraster"/>
+        <w:tblpPr w:leftFromText="141" w:rightFromText="141" w:vertAnchor="text" w:horzAnchor="page" w:tblpX="2761" w:tblpY="120"/>
+        <w:tblW w:w="0" w:type="auto"/>
+        <w:tblLook w:val="04A0" w:firstRow="1" w:lastRow="0" w:firstColumn="1" w:lastColumn="0" w:noHBand="0" w:noVBand="1"/>
+      </w:tblPr>
+      <w:tblGrid>
+        <w:gridCol w:w="775"/>
+        <w:gridCol w:w="3242"/>
+        <w:gridCol w:w="4200"/>
+      </w:tblGrid>
+      <w:tr>
+        <w:tc>
+          <w:tcPr>
+            <w:tcW w:w="775" w:type="dxa"/>
+            <w:shd w:val="clear" w:color="auto" w:fill="D0CECE" w:themeFill="background2" w:themeFillShade="E6"/>
+          </w:tcPr>
+          <w:p>
+            <w:pPr>
+              <w:rPr>
+                <w:b/>
+              </w:rPr>
+            </w:pPr>
+            <w:r>
+              <w:rPr>
+                <w:b/>
+              </w:rPr>
+              <w:t>Nr.</w:t>
+            </w:r>
+          </w:p>
+        </w:tc>
+        <w:tc>
+          <w:tcPr>
+            <w:tcW w:w="3242" w:type="dxa"/>
+            <w:shd w:val="clear" w:color="auto" w:fill="D0CECE" w:themeFill="background2" w:themeFillShade="E6"/>
+          </w:tcPr>
+          <w:p>
+            <w:pPr>
+              <w:rPr>
+                <w:b/>
+              </w:rPr>
+            </w:pPr>
+            <w:r>
+              <w:rPr>
+                <w:b/>
+              </w:rPr>
+              <w:t>Useraktion</w:t>
+            </w:r>
+            <w:r>
+              <w:rPr>
+                <w:b/>
+              </w:rPr>
+              <w:tab/>
+            </w:r>
+          </w:p>
+        </w:tc>
+        <w:tc>
+          <w:tcPr>
+            <w:tcW w:w="4200" w:type="dxa"/>
+            <w:shd w:val="clear" w:color="auto" w:fill="D0CECE" w:themeFill="background2" w:themeFillShade="E6"/>
+          </w:tcPr>
+          <w:p>
+            <w:pPr>
+              <w:rPr>
+                <w:b/>
+              </w:rPr>
+            </w:pPr>
+            <w:r>
+              <w:rPr>
+                <w:b/>
+              </w:rPr>
+              <w:t>Verhalten der Software</w:t>
+            </w:r>
+          </w:p>
+        </w:tc>
+      </w:tr>
+      <w:tr>
+        <w:tc>
+          <w:tcPr>
+            <w:tcW w:w="775" w:type="dxa"/>
+          </w:tcPr>
+          <w:p>
+            <w:r>
+              <w:t>3</w:t>
+            </w:r>
+          </w:p>
+        </w:tc>
+        <w:tc>
+          <w:tcPr>
+            <w:tcW w:w="3242" w:type="dxa"/>
+          </w:tcPr>
+          <w:p>
+            <w:r>
+              <w:t>Eingabe des Keys</w:t>
+            </w:r>
+          </w:p>
+        </w:tc>
+        <w:tc>
+          <w:tcPr>
+            <w:tcW w:w="4200" w:type="dxa"/>
+          </w:tcPr>
+          <w:p>
+            <w:r>
+              <w:t>Key wird nicht als valide erkannt, da er bereits für eine erfolgreiche Wahl benutzt wurde</w:t>
+            </w:r>
+          </w:p>
+        </w:tc>
+      </w:tr>
+    </w:tbl>
+    <w:p>
+      <w:r>
+        <w:tab/>
+      </w:r>
+      <w:r>
+        <w:tab/>
+      </w:r>
+      <w:r>
+        <w:tab/>
+      </w:r>
+      <w:r>
+        <w:tab/>
+      </w:r>
+    </w:p>
+    <w:p/>
+    <w:p/>
+    <w:p>
+      <w:r>
+        <w:rPr>
+          <w:b/>
+        </w:rPr>
+        <w:t>UC-NR.</w:t>
+      </w:r>
+      <w:r>
+        <w:rPr>
+          <w:b/>
+        </w:rPr>
+        <w:tab/>
+      </w:r>
+      <w:r>
+        <w:tab/>
+        <w:t>9.1</w:t>
+      </w:r>
+      <w:r>
+        <w:br/>
+      </w:r>
+      <w:r>
+        <w:rPr>
+          <w:b/>
+        </w:rPr>
+        <w:t>Rolle</w:t>
+      </w:r>
+      <w:r>
+        <w:t xml:space="preserve"> </w:t>
+      </w:r>
+      <w:r>
+        <w:tab/>
+      </w:r>
+      <w:r>
+        <w:tab/>
+        <w:t>Wähler</w:t>
+      </w:r>
+      <w:r>
+        <w:br/>
+      </w:r>
+      <w:r>
+        <w:rPr>
+          <w:b/>
+        </w:rPr>
+        <w:t>Nutzungsziel</w:t>
+      </w:r>
+      <w:r>
+        <w:tab/>
+        <w:t>Europawahl durchführen, Wahlen bereits aktiv</w:t>
+      </w:r>
+    </w:p>
+    <w:p>
+      <w:r>
+        <w:rPr>
+          <w:b/>
+        </w:rPr>
+        <w:t>Vorgehen</w:t>
+      </w:r>
+      <w:r>
+        <w:rPr>
+          <w:b/>
+        </w:rPr>
+        <w:tab/>
+      </w:r>
+      <w:r>
+        <w:t xml:space="preserve"> </w:t>
+      </w:r>
+    </w:p>
+    <w:tbl>
+      <w:tblPr>
+        <w:tblStyle w:val="Tabellenraster"/>
+        <w:tblpPr w:leftFromText="141" w:rightFromText="141" w:vertAnchor="text" w:horzAnchor="page" w:tblpX="2761" w:tblpY="120"/>
+        <w:tblW w:w="0" w:type="auto"/>
+        <w:tblLook w:val="04A0" w:firstRow="1" w:lastRow="0" w:firstColumn="1" w:lastColumn="0" w:noHBand="0" w:noVBand="1"/>
+      </w:tblPr>
+      <w:tblGrid>
+        <w:gridCol w:w="775"/>
+        <w:gridCol w:w="3242"/>
+        <w:gridCol w:w="4200"/>
+      </w:tblGrid>
+      <w:tr>
+        <w:tc>
+          <w:tcPr>
+            <w:tcW w:w="775" w:type="dxa"/>
+            <w:shd w:val="clear" w:color="auto" w:fill="D0CECE" w:themeFill="background2" w:themeFillShade="E6"/>
+          </w:tcPr>
+          <w:p>
+            <w:pPr>
+              <w:rPr>
+                <w:b/>
+              </w:rPr>
+            </w:pPr>
+            <w:r>
+              <w:rPr>
+                <w:b/>
+              </w:rPr>
+              <w:t>Nr.</w:t>
+            </w:r>
+          </w:p>
+        </w:tc>
+        <w:tc>
+          <w:tcPr>
+            <w:tcW w:w="3242" w:type="dxa"/>
+            <w:shd w:val="clear" w:color="auto" w:fill="D0CECE" w:themeFill="background2" w:themeFillShade="E6"/>
+          </w:tcPr>
+          <w:p>
+            <w:pPr>
+              <w:rPr>
+                <w:b/>
+              </w:rPr>
+            </w:pPr>
+            <w:r>
+              <w:rPr>
+                <w:b/>
+              </w:rPr>
+              <w:t>Useraktion</w:t>
+            </w:r>
+            <w:r>
+              <w:rPr>
+                <w:b/>
+              </w:rPr>
+              <w:tab/>
+            </w:r>
+          </w:p>
+        </w:tc>
+        <w:tc>
+          <w:tcPr>
+            <w:tcW w:w="4200" w:type="dxa"/>
+            <w:shd w:val="clear" w:color="auto" w:fill="D0CECE" w:themeFill="background2" w:themeFillShade="E6"/>
+          </w:tcPr>
+          <w:p>
+            <w:pPr>
+              <w:rPr>
+                <w:b/>
+              </w:rPr>
+            </w:pPr>
+            <w:r>
+              <w:rPr>
+                <w:b/>
+              </w:rPr>
+              <w:t>Verhalten der Software</w:t>
+            </w:r>
+          </w:p>
+        </w:tc>
+      </w:tr>
+      <w:tr>
+        <w:tc>
+          <w:tcPr>
+            <w:tcW w:w="775" w:type="dxa"/>
+          </w:tcPr>
+          <w:p>
+            <w:r>
+              <w:t>1</w:t>
+            </w:r>
+          </w:p>
+        </w:tc>
+        <w:tc>
+          <w:tcPr>
+            <w:tcW w:w="3242" w:type="dxa"/>
+          </w:tcPr>
+          <w:p>
+            <w:r>
+              <w:t>Inbetriebnahme des Fingerabdruckscanners</w:t>
+            </w:r>
+          </w:p>
+        </w:tc>
+        <w:tc>
+          <w:tcPr>
+            <w:tcW w:w="4200" w:type="dxa"/>
+          </w:tcPr>
+          <w:p>
+            <w:r>
+              <w:t>Power-LED am Fingerabdruckscanner leuchtet</w:t>
+            </w:r>
+          </w:p>
+        </w:tc>
+      </w:tr>
+      <w:tr>
+        <w:tc>
+          <w:tcPr>
+            <w:tcW w:w="775" w:type="dxa"/>
+          </w:tcPr>
+          <w:p>
+            <w:r>
+              <w:t>2</w:t>
+            </w:r>
+          </w:p>
+        </w:tc>
+        <w:tc>
+          <w:tcPr>
+            <w:tcW w:w="3242" w:type="dxa"/>
+          </w:tcPr>
+          <w:p>
+            <w:r>
+              <w:t>Öffnen der Software (SW)</w:t>
+            </w:r>
+          </w:p>
+        </w:tc>
+        <w:tc>
+          <w:tcPr>
+            <w:tcW w:w="4200" w:type="dxa"/>
+          </w:tcPr>
+          <w:p>
+            <w:r>
+              <w:t>Startfenster öffnet sich und eine Anmeldemaske erscheint auf dem Bildschirm</w:t>
+            </w:r>
+          </w:p>
+        </w:tc>
+      </w:tr>
+      <w:tr>
+        <w:tc>
+          <w:tcPr>
+            <w:tcW w:w="775" w:type="dxa"/>
+          </w:tcPr>
+          <w:p>
+            <w:r>
+              <w:t>3</w:t>
+            </w:r>
+          </w:p>
+        </w:tc>
+        <w:tc>
+          <w:tcPr>
+            <w:tcW w:w="3242" w:type="dxa"/>
+          </w:tcPr>
+          <w:p>
+            <w:r>
+              <w:t xml:space="preserve">Eingabe des Keys </w:t>
+            </w:r>
+          </w:p>
+        </w:tc>
+        <w:tc>
+          <w:tcPr>
+            <w:tcW w:w="4200" w:type="dxa"/>
+          </w:tcPr>
+          <w:p>
+            <w:r>
+              <w:t>Eingabe korrekt: Weiterleitung, nächster Authentifikationsschritt</w:t>
+            </w:r>
+          </w:p>
+          <w:p>
+            <w:r>
+              <w:t>Eingabe falsch:</w:t>
+            </w:r>
+          </w:p>
+          <w:p>
+            <w:r>
+              <w:t>Fehlermeldung und wiederholen der Eingabe</w:t>
+            </w:r>
+          </w:p>
+        </w:tc>
+      </w:tr>
+      <w:tr>
+        <w:tc>
+          <w:tcPr>
+            <w:tcW w:w="775" w:type="dxa"/>
+          </w:tcPr>
+          <w:p>
+            <w:r>
+              <w:t>4</w:t>
+            </w:r>
+          </w:p>
+        </w:tc>
+        <w:tc>
+          <w:tcPr>
+            <w:tcW w:w="3242" w:type="dxa"/>
+          </w:tcPr>
+          <w:p>
+            <w:r>
+              <w:t>Fingerabdruck scannen</w:t>
+            </w:r>
+          </w:p>
+        </w:tc>
+        <w:tc>
+          <w:tcPr>
+            <w:tcW w:w="4200" w:type="dxa"/>
+          </w:tcPr>
+          <w:p>
+            <w:r>
+              <w:t>Eingabe korrekt: Authentifizierung erfolgreich, Weiterleitung zur Wahlseite</w:t>
+            </w:r>
+          </w:p>
+          <w:p>
+            <w:r>
+              <w:t>Eingabe falsch:</w:t>
+            </w:r>
+          </w:p>
+          <w:p>
+            <w:r>
+              <w:t>Fehlermeldung und wiederholen der Eingabe</w:t>
+            </w:r>
+          </w:p>
+        </w:tc>
+      </w:tr>
+      <w:tr>
+        <w:tc>
+          <w:tcPr>
+            <w:tcW w:w="775" w:type="dxa"/>
+          </w:tcPr>
+          <w:p>
+            <w:r>
+              <w:t>5</w:t>
+            </w:r>
+          </w:p>
+        </w:tc>
+        <w:tc>
+          <w:tcPr>
+            <w:tcW w:w="3242" w:type="dxa"/>
+          </w:tcPr>
+          <w:p>
+            <w:r>
+              <w:t>Stimme abgeben</w:t>
+            </w:r>
+          </w:p>
+        </w:tc>
+        <w:tc>
+          <w:tcPr>
+            <w:tcW w:w="4200" w:type="dxa"/>
+          </w:tcPr>
+          <w:p>
+            <w:r>
+              <w:t>Die gewählte Partei wird ausgewählt</w:t>
+            </w:r>
+          </w:p>
+        </w:tc>
+      </w:tr>
+      <w:tr>
+        <w:tc>
+          <w:tcPr>
+            <w:tcW w:w="775" w:type="dxa"/>
+          </w:tcPr>
+          <w:p>
+            <w:r>
+              <w:t>7</w:t>
+            </w:r>
+          </w:p>
+        </w:tc>
+        <w:tc>
+          <w:tcPr>
+            <w:tcW w:w="3242" w:type="dxa"/>
+          </w:tcPr>
+          <w:p>
+            <w:r>
+              <w:t>„Auswahl Bestätigen“ klicken</w:t>
+            </w:r>
+          </w:p>
+        </w:tc>
+        <w:tc>
+          <w:tcPr>
+            <w:tcW w:w="4200" w:type="dxa"/>
+          </w:tcPr>
+          <w:p>
+            <w:r>
+              <w:t>Dialogfenster zum Bestätigen öffnet sich</w:t>
+            </w:r>
+          </w:p>
+          <w:p/>
+        </w:tc>
+      </w:tr>
+      <w:tr>
+        <w:tc>
+          <w:tcPr>
+            <w:tcW w:w="775" w:type="dxa"/>
+          </w:tcPr>
+          <w:p>
+            <w:r>
+              <w:t>8</w:t>
+            </w:r>
+          </w:p>
+        </w:tc>
+        <w:tc>
+          <w:tcPr>
+            <w:tcW w:w="3242" w:type="dxa"/>
+          </w:tcPr>
+          <w:p>
+            <w:r>
+              <w:t>„Bestätigen“ klicken</w:t>
+            </w:r>
+          </w:p>
+        </w:tc>
+        <w:tc>
+          <w:tcPr>
+            <w:tcW w:w="4200" w:type="dxa"/>
+          </w:tcPr>
+          <w:p>
+            <w:r>
+              <w:t>Wahl erfolgreich durchgeführt</w:t>
+            </w:r>
+          </w:p>
+        </w:tc>
+      </w:tr>
+    </w:tbl>
+    <w:p>
+      <w:r>
+        <w:tab/>
+      </w:r>
+      <w:r>
+        <w:tab/>
+      </w:r>
+      <w:r>
+        <w:tab/>
+      </w:r>
+      <w:r>
+        <w:tab/>
+      </w:r>
+      <w:r>
+        <w:tab/>
+      </w:r>
+      <w:r>
+        <w:tab/>
+      </w:r>
+      <w:r>
+        <w:tab/>
+      </w:r>
+      <w:r>
+        <w:tab/>
+      </w:r>
+      <w:r>
+        <w:tab/>
+      </w:r>
+    </w:p>
+    <w:p/>
+    <w:p/>
+    <w:p/>
+    <w:p/>
+    <w:p/>
+    <w:p/>
+    <w:p/>
+    <w:p/>
+    <w:p>
+      <w:r>
+        <w:rPr>
+          <w:b/>
+        </w:rPr>
+        <w:t>UC-NR.</w:t>
+      </w:r>
+      <w:r>
+        <w:rPr>
+          <w:b/>
+        </w:rPr>
+        <w:tab/>
+      </w:r>
+      <w:r>
+        <w:tab/>
+        <w:t>9.2</w:t>
+      </w:r>
+      <w:r>
+        <w:br/>
+      </w:r>
+      <w:r>
+        <w:rPr>
+          <w:b/>
+        </w:rPr>
+        <w:t>Rolle</w:t>
+      </w:r>
+      <w:r>
+        <w:t xml:space="preserve"> </w:t>
+      </w:r>
+      <w:r>
+        <w:tab/>
+      </w:r>
+      <w:r>
+        <w:tab/>
+        <w:t>Wähler</w:t>
+      </w:r>
+      <w:r>
+        <w:br/>
+      </w:r>
+      <w:r>
+        <w:rPr>
+          <w:b/>
+        </w:rPr>
+        <w:t>Nutzungsziel</w:t>
+      </w:r>
+      <w:r>
+        <w:tab/>
+        <w:t>Europawahl durchführen, Wahlen noch nicht aktiv</w:t>
+      </w:r>
+    </w:p>
+    <w:p>
+      <w:r>
+        <w:rPr>
+          <w:b/>
+        </w:rPr>
+        <w:lastRenderedPageBreak/>
+        <w:t>Vorgehen</w:t>
+      </w:r>
+      <w:r>
+        <w:rPr>
+          <w:b/>
+        </w:rPr>
+        <w:tab/>
+      </w:r>
+      <w:r>
+        <w:t xml:space="preserve"> Identisches Vorgehen wie in UC 9.1 in den Schritten 1 bis 2.</w:t>
+      </w:r>
+    </w:p>
+    <w:tbl>
+      <w:tblPr>
+        <w:tblStyle w:val="Tabellenraster"/>
+        <w:tblpPr w:leftFromText="141" w:rightFromText="141" w:vertAnchor="text" w:horzAnchor="page" w:tblpX="2761" w:tblpY="120"/>
+        <w:tblW w:w="0" w:type="auto"/>
+        <w:tblLook w:val="04A0" w:firstRow="1" w:lastRow="0" w:firstColumn="1" w:lastColumn="0" w:noHBand="0" w:noVBand="1"/>
+      </w:tblPr>
+      <w:tblGrid>
+        <w:gridCol w:w="775"/>
+        <w:gridCol w:w="3242"/>
+        <w:gridCol w:w="4200"/>
+      </w:tblGrid>
+      <w:tr>
+        <w:tc>
+          <w:tcPr>
+            <w:tcW w:w="775" w:type="dxa"/>
+            <w:shd w:val="clear" w:color="auto" w:fill="D0CECE" w:themeFill="background2" w:themeFillShade="E6"/>
+          </w:tcPr>
+          <w:p>
+            <w:pPr>
+              <w:rPr>
+                <w:b/>
+              </w:rPr>
+            </w:pPr>
+            <w:r>
+              <w:rPr>
+                <w:b/>
+              </w:rPr>
+              <w:t>Nr.</w:t>
+            </w:r>
+          </w:p>
+        </w:tc>
+        <w:tc>
+          <w:tcPr>
+            <w:tcW w:w="3242" w:type="dxa"/>
+            <w:shd w:val="clear" w:color="auto" w:fill="D0CECE" w:themeFill="background2" w:themeFillShade="E6"/>
+          </w:tcPr>
+          <w:p>
+            <w:pPr>
+              <w:rPr>
+                <w:b/>
+              </w:rPr>
+            </w:pPr>
+            <w:r>
+              <w:rPr>
+                <w:b/>
+              </w:rPr>
+              <w:t>Useraktion</w:t>
+            </w:r>
+            <w:r>
+              <w:rPr>
+                <w:b/>
+              </w:rPr>
+              <w:tab/>
+            </w:r>
+          </w:p>
+        </w:tc>
+        <w:tc>
+          <w:tcPr>
+            <w:tcW w:w="4200" w:type="dxa"/>
+            <w:shd w:val="clear" w:color="auto" w:fill="D0CECE" w:themeFill="background2" w:themeFillShade="E6"/>
+          </w:tcPr>
+          <w:p>
+            <w:pPr>
+              <w:rPr>
+                <w:b/>
+              </w:rPr>
+            </w:pPr>
+            <w:r>
+              <w:rPr>
+                <w:b/>
+              </w:rPr>
+              <w:t>Verhalten der Software</w:t>
+            </w:r>
+          </w:p>
+        </w:tc>
+      </w:tr>
+      <w:tr>
+        <w:tc>
+          <w:tcPr>
+            <w:tcW w:w="775" w:type="dxa"/>
+          </w:tcPr>
+          <w:p>
+            <w:r>
+              <w:t>3</w:t>
+            </w:r>
+          </w:p>
+        </w:tc>
+        <w:tc>
+          <w:tcPr>
+            <w:tcW w:w="3242" w:type="dxa"/>
+          </w:tcPr>
+          <w:p>
+            <w:r>
+              <w:t>Eingabe des Keys</w:t>
+            </w:r>
+          </w:p>
+        </w:tc>
+        <w:tc>
+          <w:tcPr>
+            <w:tcW w:w="4200" w:type="dxa"/>
+          </w:tcPr>
+          <w:p>
+            <w:r>
+              <w:t>Key wird nicht als valide erkannt, da die Wahl noch nicht gestartet ist</w:t>
+            </w:r>
+          </w:p>
+        </w:tc>
+      </w:tr>
+    </w:tbl>
+    <w:p>
+      <w:r>
+        <w:tab/>
+      </w:r>
+      <w:r>
+        <w:tab/>
+      </w:r>
+      <w:r>
+        <w:tab/>
+      </w:r>
+      <w:r>
+        <w:tab/>
+      </w:r>
+      <w:r>
+        <w:tab/>
+      </w:r>
+      <w:r>
+        <w:tab/>
+      </w:r>
+      <w:r>
+        <w:tab/>
+      </w:r>
+      <w:r>
+        <w:tab/>
+      </w:r>
+    </w:p>
+    <w:p>
+      <w:r>
+        <w:rPr>
+          <w:b/>
+        </w:rPr>
+        <w:t>UC-NR.</w:t>
+      </w:r>
+      <w:r>
+        <w:rPr>
+          <w:b/>
+        </w:rPr>
+        <w:tab/>
+      </w:r>
+      <w:r>
+        <w:tab/>
+        <w:t>9.3</w:t>
+      </w:r>
+      <w:r>
+        <w:br/>
+      </w:r>
+      <w:r>
+        <w:rPr>
+          <w:b/>
+        </w:rPr>
+        <w:t>Rolle</w:t>
+      </w:r>
+      <w:r>
+        <w:t xml:space="preserve"> </w:t>
+      </w:r>
+      <w:r>
+        <w:tab/>
+      </w:r>
+      <w:r>
+        <w:tab/>
+        <w:t>Wähler</w:t>
+      </w:r>
+      <w:r>
+        <w:br/>
+      </w:r>
+      <w:r>
+        <w:rPr>
+          <w:b/>
+        </w:rPr>
+        <w:t>Nutzungsziel</w:t>
+      </w:r>
+      <w:r>
+        <w:tab/>
+        <w:t>Europawahl durchführen, Wahlen bereits beendet</w:t>
+      </w:r>
+    </w:p>
+    <w:p>
+      <w:r>
+        <w:rPr>
+          <w:b/>
+        </w:rPr>
+        <w:t>Vorgehen</w:t>
+      </w:r>
+      <w:r>
+        <w:rPr>
+          <w:b/>
+        </w:rPr>
+        <w:tab/>
+      </w:r>
+      <w:r>
+        <w:t xml:space="preserve"> Identisches Vorgehen wie in UC 9.1 in den Schritten 1 bis 2.</w:t>
+      </w:r>
+    </w:p>
+    <w:tbl>
+      <w:tblPr>
+        <w:tblStyle w:val="Tabellenraster"/>
+        <w:tblpPr w:leftFromText="141" w:rightFromText="141" w:vertAnchor="text" w:horzAnchor="page" w:tblpX="2761" w:tblpY="120"/>
+        <w:tblW w:w="0" w:type="auto"/>
+        <w:tblLook w:val="04A0" w:firstRow="1" w:lastRow="0" w:firstColumn="1" w:lastColumn="0" w:noHBand="0" w:noVBand="1"/>
+      </w:tblPr>
+      <w:tblGrid>
+        <w:gridCol w:w="775"/>
+        <w:gridCol w:w="3242"/>
+        <w:gridCol w:w="4200"/>
+      </w:tblGrid>
+      <w:tr>
+        <w:tc>
+          <w:tcPr>
+            <w:tcW w:w="775" w:type="dxa"/>
+            <w:shd w:val="clear" w:color="auto" w:fill="D0CECE" w:themeFill="background2" w:themeFillShade="E6"/>
+          </w:tcPr>
+          <w:p>
+            <w:pPr>
+              <w:rPr>
+                <w:b/>
+              </w:rPr>
+            </w:pPr>
+            <w:r>
+              <w:rPr>
+                <w:b/>
+              </w:rPr>
+              <w:t>Nr.</w:t>
+            </w:r>
+          </w:p>
+        </w:tc>
+        <w:tc>
+          <w:tcPr>
+            <w:tcW w:w="3242" w:type="dxa"/>
+            <w:shd w:val="clear" w:color="auto" w:fill="D0CECE" w:themeFill="background2" w:themeFillShade="E6"/>
+          </w:tcPr>
+          <w:p>
+            <w:pPr>
+              <w:rPr>
+                <w:b/>
+              </w:rPr>
+            </w:pPr>
+            <w:r>
+              <w:rPr>
+                <w:b/>
+              </w:rPr>
+              <w:t>Useraktion</w:t>
+            </w:r>
+            <w:r>
+              <w:rPr>
+                <w:b/>
+              </w:rPr>
+              <w:tab/>
+            </w:r>
+          </w:p>
+        </w:tc>
+        <w:tc>
+          <w:tcPr>
+            <w:tcW w:w="4200" w:type="dxa"/>
+            <w:shd w:val="clear" w:color="auto" w:fill="D0CECE" w:themeFill="background2" w:themeFillShade="E6"/>
+          </w:tcPr>
+          <w:p>
+            <w:pPr>
+              <w:rPr>
+                <w:b/>
+              </w:rPr>
+            </w:pPr>
+            <w:r>
+              <w:rPr>
+                <w:b/>
+              </w:rPr>
+              <w:t>Verhalten der Software</w:t>
+            </w:r>
+          </w:p>
+        </w:tc>
+      </w:tr>
+      <w:tr>
+        <w:tc>
+          <w:tcPr>
+            <w:tcW w:w="775" w:type="dxa"/>
+          </w:tcPr>
+          <w:p>
+            <w:r>
+              <w:t>3</w:t>
+            </w:r>
+          </w:p>
+        </w:tc>
+        <w:tc>
+          <w:tcPr>
+            <w:tcW w:w="3242" w:type="dxa"/>
+          </w:tcPr>
+          <w:p>
+            <w:r>
+              <w:t>Eingabe des Keys</w:t>
+            </w:r>
+          </w:p>
+        </w:tc>
+        <w:tc>
+          <w:tcPr>
+            <w:tcW w:w="4200" w:type="dxa"/>
+          </w:tcPr>
+          <w:p>
+            <w:r>
+              <w:t>Key wird nicht als valide erkannt, da die Wahl schon beendet ist</w:t>
+            </w:r>
+          </w:p>
+        </w:tc>
+      </w:tr>
+    </w:tbl>
+    <w:p>
+      <w:r>
+        <w:tab/>
+      </w:r>
+      <w:r>
+        <w:tab/>
+      </w:r>
+      <w:r>
+        <w:tab/>
+      </w:r>
+      <w:r>
+        <w:tab/>
+      </w:r>
+    </w:p>
+    <w:p/>
+    <w:p>
+      <w:r>
+        <w:rPr>
+          <w:b/>
+        </w:rPr>
+        <w:t>UC-NR.</w:t>
+      </w:r>
+      <w:r>
+        <w:rPr>
+          <w:b/>
+        </w:rPr>
+        <w:tab/>
+      </w:r>
+      <w:r>
+        <w:tab/>
+        <w:t>9.4</w:t>
+      </w:r>
+      <w:r>
+        <w:br/>
+      </w:r>
+      <w:r>
+        <w:rPr>
+          <w:b/>
+        </w:rPr>
+        <w:t>Rolle</w:t>
+      </w:r>
+      <w:r>
+        <w:t xml:space="preserve"> </w:t>
+      </w:r>
+      <w:r>
+        <w:tab/>
+      </w:r>
+      <w:r>
+        <w:tab/>
+        <w:t>Wähler</w:t>
+      </w:r>
+      <w:r>
+        <w:br/>
+      </w:r>
+      <w:r>
+        <w:rPr>
+          <w:b/>
+        </w:rPr>
+        <w:t>Nutzungsziel</w:t>
+      </w:r>
+      <w:r>
+        <w:tab/>
+        <w:t>Europawahl durchführen, Wähler hat bereits gewählt</w:t>
+      </w:r>
+    </w:p>
+    <w:p>
+      <w:r>
+        <w:rPr>
+          <w:b/>
+        </w:rPr>
+        <w:t>Vorgehen</w:t>
+      </w:r>
+      <w:r>
+        <w:rPr>
+          <w:b/>
+        </w:rPr>
+        <w:tab/>
+      </w:r>
+      <w:r>
+        <w:t xml:space="preserve"> Identisches Vorgehen wie in UC 9.1 in den Schritten 1 bis 2.</w:t>
+      </w:r>
+    </w:p>
+    <w:tbl>
+      <w:tblPr>
+        <w:tblStyle w:val="Tabellenraster"/>
+        <w:tblpPr w:leftFromText="141" w:rightFromText="141" w:vertAnchor="text" w:horzAnchor="page" w:tblpX="2761" w:tblpY="120"/>
+        <w:tblW w:w="0" w:type="auto"/>
+        <w:tblLook w:val="04A0" w:firstRow="1" w:lastRow="0" w:firstColumn="1" w:lastColumn="0" w:noHBand="0" w:noVBand="1"/>
+      </w:tblPr>
+      <w:tblGrid>
+        <w:gridCol w:w="775"/>
+        <w:gridCol w:w="3242"/>
+        <w:gridCol w:w="4200"/>
+      </w:tblGrid>
+      <w:tr>
+        <w:tc>
+          <w:tcPr>
+            <w:tcW w:w="775" w:type="dxa"/>
+            <w:shd w:val="clear" w:color="auto" w:fill="D0CECE" w:themeFill="background2" w:themeFillShade="E6"/>
+          </w:tcPr>
+          <w:p>
+            <w:pPr>
+              <w:rPr>
+                <w:b/>
+              </w:rPr>
+            </w:pPr>
+            <w:r>
+              <w:rPr>
+                <w:b/>
+              </w:rPr>
+              <w:t>Nr.</w:t>
+            </w:r>
+          </w:p>
+        </w:tc>
+        <w:tc>
+          <w:tcPr>
+            <w:tcW w:w="3242" w:type="dxa"/>
+            <w:shd w:val="clear" w:color="auto" w:fill="D0CECE" w:themeFill="background2" w:themeFillShade="E6"/>
+          </w:tcPr>
+          <w:p>
+            <w:pPr>
+              <w:rPr>
+                <w:b/>
+              </w:rPr>
+            </w:pPr>
+            <w:r>
+              <w:rPr>
+                <w:b/>
+              </w:rPr>
+              <w:t>Useraktion</w:t>
+            </w:r>
+            <w:r>
+              <w:rPr>
+                <w:b/>
+              </w:rPr>
+              <w:tab/>
+            </w:r>
+          </w:p>
+        </w:tc>
+        <w:tc>
+          <w:tcPr>
+            <w:tcW w:w="4200" w:type="dxa"/>
+            <w:shd w:val="clear" w:color="auto" w:fill="D0CECE" w:themeFill="background2" w:themeFillShade="E6"/>
+          </w:tcPr>
+          <w:p>
+            <w:pPr>
+              <w:rPr>
+                <w:b/>
+              </w:rPr>
+            </w:pPr>
+            <w:r>
+              <w:rPr>
+                <w:b/>
+              </w:rPr>
+              <w:t>Verhalten der Software</w:t>
+            </w:r>
+          </w:p>
+        </w:tc>
+      </w:tr>
+      <w:tr>
+        <w:tc>
+          <w:tcPr>
+            <w:tcW w:w="775" w:type="dxa"/>
+          </w:tcPr>
+          <w:p>
+            <w:r>
+              <w:t>3</w:t>
+            </w:r>
+          </w:p>
+        </w:tc>
+        <w:tc>
+          <w:tcPr>
+            <w:tcW w:w="3242" w:type="dxa"/>
+          </w:tcPr>
+          <w:p>
+            <w:r>
+              <w:t>Eingabe des Keys</w:t>
+            </w:r>
+          </w:p>
+        </w:tc>
+        <w:tc>
+          <w:tcPr>
+            <w:tcW w:w="4200" w:type="dxa"/>
+          </w:tcPr>
+          <w:p>
+            <w:r>
+              <w:t>Key wird nicht als valide erkannt, da er bereits für eine erfolgreiche Wahl benutzt wurde</w:t>
+            </w:r>
+          </w:p>
+        </w:tc>
+      </w:tr>
+    </w:tbl>
+    <w:p>
+      <w:r>
+        <w:tab/>
+      </w:r>
+      <w:r>
+        <w:tab/>
+      </w:r>
+      <w:r>
+        <w:tab/>
+      </w:r>
+      <w:r>
+        <w:tab/>
+      </w:r>
+    </w:p>
+    <w:p/>
+    <w:p/>
+    <w:p>
+      <w:r>
+        <w:rPr>
+          <w:b/>
+        </w:rPr>
+        <w:t>UC-NR.</w:t>
+      </w:r>
+      <w:r>
+        <w:rPr>
+          <w:b/>
+        </w:rPr>
+        <w:tab/>
+      </w:r>
+      <w:r>
+        <w:tab/>
+        <w:t>10.1</w:t>
+      </w:r>
+      <w:r>
+        <w:br/>
+      </w:r>
+      <w:r>
+        <w:rPr>
+          <w:b/>
+        </w:rPr>
+        <w:t>Rolle</w:t>
+      </w:r>
+      <w:r>
+        <w:t xml:space="preserve"> </w:t>
+      </w:r>
+      <w:r>
+        <w:tab/>
+      </w:r>
+      <w:r>
+        <w:tab/>
+        <w:t>Wähler</w:t>
+      </w:r>
+      <w:r>
+        <w:br/>
+      </w:r>
+      <w:r>
+        <w:rPr>
+          <w:b/>
+        </w:rPr>
+        <w:t>Nutzungsziel</w:t>
+      </w:r>
+      <w:r>
+        <w:tab/>
+        <w:t>Bürgerentscheid durchführen, Wahlen bereits aktiv</w:t>
+      </w:r>
+    </w:p>
+    <w:p>
+      <w:r>
+        <w:rPr>
+          <w:b/>
+        </w:rPr>
+        <w:t>Vorgehen</w:t>
+      </w:r>
+      <w:r>
+        <w:rPr>
+          <w:b/>
+        </w:rPr>
+        <w:tab/>
+      </w:r>
+      <w:r>
+        <w:t xml:space="preserve"> </w:t>
+      </w:r>
+    </w:p>
+    <w:tbl>
+      <w:tblPr>
+        <w:tblStyle w:val="Tabellenraster"/>
+        <w:tblpPr w:leftFromText="141" w:rightFromText="141" w:vertAnchor="text" w:horzAnchor="page" w:tblpX="2761" w:tblpY="120"/>
+        <w:tblW w:w="0" w:type="auto"/>
+        <w:tblLook w:val="04A0" w:firstRow="1" w:lastRow="0" w:firstColumn="1" w:lastColumn="0" w:noHBand="0" w:noVBand="1"/>
+      </w:tblPr>
+      <w:tblGrid>
+        <w:gridCol w:w="775"/>
+        <w:gridCol w:w="3242"/>
+        <w:gridCol w:w="4200"/>
+      </w:tblGrid>
+      <w:tr>
+        <w:tc>
+          <w:tcPr>
+            <w:tcW w:w="775" w:type="dxa"/>
+            <w:shd w:val="clear" w:color="auto" w:fill="D0CECE" w:themeFill="background2" w:themeFillShade="E6"/>
+          </w:tcPr>
+          <w:p>
+            <w:pPr>
+              <w:rPr>
+                <w:b/>
+              </w:rPr>
+            </w:pPr>
+            <w:r>
+              <w:rPr>
+                <w:b/>
+              </w:rPr>
+              <w:t>Nr.</w:t>
+            </w:r>
+          </w:p>
+        </w:tc>
+        <w:tc>
+          <w:tcPr>
+            <w:tcW w:w="3242" w:type="dxa"/>
+            <w:shd w:val="clear" w:color="auto" w:fill="D0CECE" w:themeFill="background2" w:themeFillShade="E6"/>
+          </w:tcPr>
+          <w:p>
+            <w:pPr>
+              <w:rPr>
+                <w:b/>
+              </w:rPr>
+            </w:pPr>
+            <w:r>
+              <w:rPr>
+                <w:b/>
+              </w:rPr>
+              <w:t>Useraktion</w:t>
+            </w:r>
+            <w:r>
+              <w:rPr>
+                <w:b/>
+              </w:rPr>
+              <w:tab/>
+            </w:r>
+          </w:p>
+        </w:tc>
+        <w:tc>
+          <w:tcPr>
+            <w:tcW w:w="4200" w:type="dxa"/>
+            <w:shd w:val="clear" w:color="auto" w:fill="D0CECE" w:themeFill="background2" w:themeFillShade="E6"/>
+          </w:tcPr>
+          <w:p>
+            <w:pPr>
+              <w:rPr>
+                <w:b/>
+              </w:rPr>
+            </w:pPr>
+            <w:r>
+              <w:rPr>
+                <w:b/>
+              </w:rPr>
+              <w:t>Verhalten der Software</w:t>
+            </w:r>
+          </w:p>
+        </w:tc>
+      </w:tr>
+      <w:tr>
+        <w:tc>
+          <w:tcPr>
+            <w:tcW w:w="775" w:type="dxa"/>
+          </w:tcPr>
+          <w:p>
+            <w:r>
+              <w:t>1</w:t>
+            </w:r>
+          </w:p>
+        </w:tc>
+        <w:tc>
+          <w:tcPr>
+            <w:tcW w:w="3242" w:type="dxa"/>
+          </w:tcPr>
+          <w:p>
+            <w:r>
+              <w:t>Inbetriebnahme des Fingerabdruckscanners</w:t>
+            </w:r>
+          </w:p>
+        </w:tc>
+        <w:tc>
+          <w:tcPr>
+            <w:tcW w:w="4200" w:type="dxa"/>
+          </w:tcPr>
+          <w:p>
+            <w:r>
+              <w:t>Power-LED am Fingerabdruckscanner leuchtet</w:t>
+            </w:r>
+          </w:p>
+        </w:tc>
+      </w:tr>
+      <w:tr>
+        <w:tc>
+          <w:tcPr>
+            <w:tcW w:w="775" w:type="dxa"/>
+          </w:tcPr>
+          <w:p>
+            <w:r>
+              <w:t>2</w:t>
+            </w:r>
+          </w:p>
+        </w:tc>
+        <w:tc>
+          <w:tcPr>
+            <w:tcW w:w="3242" w:type="dxa"/>
+          </w:tcPr>
+          <w:p>
+            <w:r>
+              <w:t>Öffnen der Software (SW)</w:t>
+            </w:r>
+          </w:p>
+        </w:tc>
+        <w:tc>
+          <w:tcPr>
+            <w:tcW w:w="4200" w:type="dxa"/>
+          </w:tcPr>
+          <w:p>
+            <w:r>
+              <w:t>Startfenster öffnet sich und eine Anmeldemaske erscheint auf dem Bildschirm</w:t>
+            </w:r>
+          </w:p>
+        </w:tc>
+      </w:tr>
+      <w:tr>
+        <w:tc>
+          <w:tcPr>
+            <w:tcW w:w="775" w:type="dxa"/>
+          </w:tcPr>
+          <w:p>
+            <w:r>
+              <w:t>3</w:t>
+            </w:r>
+          </w:p>
+        </w:tc>
+        <w:tc>
+          <w:tcPr>
+            <w:tcW w:w="3242" w:type="dxa"/>
+          </w:tcPr>
+          <w:p>
+            <w:r>
+              <w:t xml:space="preserve">Eingabe des Keys </w:t>
+            </w:r>
+          </w:p>
+        </w:tc>
+        <w:tc>
+          <w:tcPr>
+            <w:tcW w:w="4200" w:type="dxa"/>
+          </w:tcPr>
+          <w:p>
+            <w:r>
+              <w:t>Eingabe korrekt: Weiterleitung, nächster Authentifikationsschritt</w:t>
+            </w:r>
+          </w:p>
+          <w:p>
+            <w:r>
+              <w:t>Eingabe falsch:</w:t>
+            </w:r>
+          </w:p>
+          <w:p>
+            <w:r>
+              <w:t>Fehlermeldung und wiederholen der Eingabe</w:t>
+            </w:r>
+          </w:p>
+        </w:tc>
+      </w:tr>
+      <w:tr>
+        <w:tc>
+          <w:tcPr>
+            <w:tcW w:w="775" w:type="dxa"/>
+          </w:tcPr>
+          <w:p>
+            <w:r>
+              <w:t>4</w:t>
+            </w:r>
+          </w:p>
+        </w:tc>
+        <w:tc>
+          <w:tcPr>
+            <w:tcW w:w="3242" w:type="dxa"/>
+          </w:tcPr>
+          <w:p>
+            <w:r>
+              <w:t>Fingerabdruck scannen</w:t>
+            </w:r>
+          </w:p>
+        </w:tc>
+        <w:tc>
+          <w:tcPr>
+            <w:tcW w:w="4200" w:type="dxa"/>
+          </w:tcPr>
+          <w:p>
+            <w:r>
+              <w:t>Eingabe korrekt: Authentifizierung erfolgreich, Weiterleitung zur Wahlseite</w:t>
+            </w:r>
+          </w:p>
+          <w:p>
+            <w:r>
+              <w:lastRenderedPageBreak/>
+              <w:t>Eingabe falsch:</w:t>
+            </w:r>
+          </w:p>
+          <w:p>
+            <w:r>
+              <w:t>Fehlermeldung und wiederholen der Eingabe</w:t>
+            </w:r>
+          </w:p>
+        </w:tc>
+      </w:tr>
+      <w:tr>
+        <w:tc>
+          <w:tcPr>
+            <w:tcW w:w="775" w:type="dxa"/>
+          </w:tcPr>
+          <w:p>
+            <w:r>
+              <w:lastRenderedPageBreak/>
+              <w:t>5</w:t>
+            </w:r>
+          </w:p>
+        </w:tc>
+        <w:tc>
+          <w:tcPr>
+            <w:tcW w:w="3242" w:type="dxa"/>
+          </w:tcPr>
+          <w:p>
+            <w:r>
+              <w:t>Stimme abgeben</w:t>
+            </w:r>
+          </w:p>
+        </w:tc>
+        <w:tc>
+          <w:tcPr>
+            <w:tcW w:w="4200" w:type="dxa"/>
+          </w:tcPr>
+          <w:p>
+            <w:r>
+              <w:t>Die gewählte Auswahlmöglichkeit wird ausgewählt</w:t>
+            </w:r>
+          </w:p>
+        </w:tc>
+      </w:tr>
+      <w:tr>
+        <w:tc>
+          <w:tcPr>
+            <w:tcW w:w="775" w:type="dxa"/>
+          </w:tcPr>
+          <w:p>
+            <w:r>
+              <w:t>7</w:t>
+            </w:r>
+          </w:p>
+        </w:tc>
+        <w:tc>
+          <w:tcPr>
+            <w:tcW w:w="3242" w:type="dxa"/>
+          </w:tcPr>
+          <w:p>
+            <w:r>
+              <w:t>„Auswahl Bestätigen“ klicken</w:t>
+            </w:r>
+          </w:p>
+        </w:tc>
+        <w:tc>
+          <w:tcPr>
+            <w:tcW w:w="4200" w:type="dxa"/>
+          </w:tcPr>
+          <w:p>
+            <w:r>
+              <w:t>Dialogfenster zum Bestätigen öffnet sich</w:t>
+            </w:r>
+          </w:p>
+          <w:p/>
+        </w:tc>
+      </w:tr>
+      <w:tr>
+        <w:tc>
+          <w:tcPr>
+            <w:tcW w:w="775" w:type="dxa"/>
+          </w:tcPr>
+          <w:p>
+            <w:r>
+              <w:t>8</w:t>
+            </w:r>
+          </w:p>
+        </w:tc>
+        <w:tc>
+          <w:tcPr>
+            <w:tcW w:w="3242" w:type="dxa"/>
+          </w:tcPr>
+          <w:p>
+            <w:r>
+              <w:t>„Bestätigen“ klicken</w:t>
+            </w:r>
+          </w:p>
+        </w:tc>
+        <w:tc>
+          <w:tcPr>
+            <w:tcW w:w="4200" w:type="dxa"/>
+          </w:tcPr>
+          <w:p>
+            <w:r>
+              <w:t>Wahl erfolgreich durchgeführt</w:t>
+            </w:r>
+          </w:p>
+        </w:tc>
+      </w:tr>
+    </w:tbl>
+    <w:p>
+      <w:r>
+        <w:tab/>
+      </w:r>
+      <w:r>
+        <w:tab/>
+      </w:r>
+      <w:r>
+        <w:tab/>
+      </w:r>
+      <w:r>
+        <w:tab/>
+      </w:r>
+      <w:r>
+        <w:tab/>
+      </w:r>
+      <w:r>
+        <w:tab/>
+      </w:r>
+      <w:r>
+        <w:tab/>
+      </w:r>
+      <w:r>
+        <w:tab/>
+      </w:r>
+      <w:r>
+        <w:tab/>
+      </w:r>
+    </w:p>
+    <w:p>
+      <w:r>
+        <w:rPr>
+          <w:b/>
+        </w:rPr>
+        <w:t>UC-NR.</w:t>
+      </w:r>
+      <w:r>
+        <w:rPr>
+          <w:b/>
+        </w:rPr>
+        <w:tab/>
+      </w:r>
+      <w:r>
+        <w:tab/>
+        <w:t>10.2</w:t>
+      </w:r>
+      <w:r>
+        <w:br/>
+      </w:r>
+      <w:r>
+        <w:rPr>
+          <w:b/>
+        </w:rPr>
+        <w:t>Rolle</w:t>
+      </w:r>
+      <w:r>
+        <w:t xml:space="preserve"> </w:t>
+      </w:r>
+      <w:r>
+        <w:tab/>
+      </w:r>
+      <w:r>
+        <w:tab/>
+        <w:t>Wähler</w:t>
+      </w:r>
+      <w:r>
+        <w:br/>
+      </w:r>
+      <w:r>
+        <w:rPr>
+          <w:b/>
+        </w:rPr>
+        <w:t>Nutzungsziel</w:t>
+      </w:r>
+      <w:r>
+        <w:tab/>
+        <w:t>Bürgerentscheid durchführen, Wahlen noch nicht aktiv</w:t>
+      </w:r>
+    </w:p>
+    <w:p>
+      <w:r>
+        <w:rPr>
+          <w:b/>
+        </w:rPr>
+        <w:t>Vorgehen</w:t>
+      </w:r>
+      <w:r>
+        <w:rPr>
+          <w:b/>
+        </w:rPr>
+        <w:tab/>
+      </w:r>
+      <w:r>
+        <w:t xml:space="preserve"> Identisches Vorgehen wie in UC 10.1 in den Schritten 1 bis 2.</w:t>
+      </w:r>
+    </w:p>
+    <w:tbl>
+      <w:tblPr>
+        <w:tblStyle w:val="Tabellenraster"/>
+        <w:tblpPr w:leftFromText="141" w:rightFromText="141" w:vertAnchor="text" w:horzAnchor="page" w:tblpX="2761" w:tblpY="120"/>
+        <w:tblW w:w="0" w:type="auto"/>
+        <w:tblLook w:val="04A0" w:firstRow="1" w:lastRow="0" w:firstColumn="1" w:lastColumn="0" w:noHBand="0" w:noVBand="1"/>
+      </w:tblPr>
+      <w:tblGrid>
+        <w:gridCol w:w="775"/>
+        <w:gridCol w:w="3242"/>
+        <w:gridCol w:w="4200"/>
+      </w:tblGrid>
+      <w:tr>
+        <w:tc>
+          <w:tcPr>
+            <w:tcW w:w="775" w:type="dxa"/>
+            <w:shd w:val="clear" w:color="auto" w:fill="D0CECE" w:themeFill="background2" w:themeFillShade="E6"/>
+          </w:tcPr>
+          <w:p>
+            <w:pPr>
+              <w:rPr>
+                <w:b/>
+              </w:rPr>
+            </w:pPr>
+            <w:r>
+              <w:rPr>
+                <w:b/>
+              </w:rPr>
+              <w:t>Nr.</w:t>
+            </w:r>
+          </w:p>
+        </w:tc>
+        <w:tc>
+          <w:tcPr>
+            <w:tcW w:w="3242" w:type="dxa"/>
+            <w:shd w:val="clear" w:color="auto" w:fill="D0CECE" w:themeFill="background2" w:themeFillShade="E6"/>
+          </w:tcPr>
+          <w:p>
+            <w:pPr>
+              <w:rPr>
+                <w:b/>
+              </w:rPr>
+            </w:pPr>
+            <w:r>
+              <w:rPr>
+                <w:b/>
+              </w:rPr>
+              <w:t>Useraktion</w:t>
+            </w:r>
+            <w:r>
+              <w:rPr>
+                <w:b/>
+              </w:rPr>
+              <w:tab/>
+            </w:r>
+          </w:p>
+        </w:tc>
+        <w:tc>
+          <w:tcPr>
+            <w:tcW w:w="4200" w:type="dxa"/>
+            <w:shd w:val="clear" w:color="auto" w:fill="D0CECE" w:themeFill="background2" w:themeFillShade="E6"/>
+          </w:tcPr>
+          <w:p>
+            <w:pPr>
+              <w:rPr>
+                <w:b/>
+              </w:rPr>
+            </w:pPr>
+            <w:r>
+              <w:rPr>
+                <w:b/>
+              </w:rPr>
+              <w:t>Verhalten der Software</w:t>
+            </w:r>
+          </w:p>
+        </w:tc>
+      </w:tr>
+      <w:tr>
+        <w:tc>
+          <w:tcPr>
+            <w:tcW w:w="775" w:type="dxa"/>
+          </w:tcPr>
+          <w:p>
+            <w:r>
+              <w:t>3</w:t>
+            </w:r>
+          </w:p>
+        </w:tc>
+        <w:tc>
+          <w:tcPr>
+            <w:tcW w:w="3242" w:type="dxa"/>
+          </w:tcPr>
+          <w:p>
+            <w:r>
+              <w:t>Eingabe des Keys</w:t>
+            </w:r>
+          </w:p>
+        </w:tc>
+        <w:tc>
+          <w:tcPr>
+            <w:tcW w:w="4200" w:type="dxa"/>
+          </w:tcPr>
+          <w:p>
+            <w:r>
+              <w:t>Key wird nicht als valide erkannt, da die Wahl noch nicht gestartet ist</w:t>
+            </w:r>
+          </w:p>
+        </w:tc>
+      </w:tr>
+    </w:tbl>
+    <w:p>
+      <w:r>
+        <w:tab/>
+      </w:r>
+      <w:r>
+        <w:tab/>
+      </w:r>
+      <w:r>
+        <w:tab/>
+      </w:r>
+      <w:r>
+        <w:tab/>
+      </w:r>
+      <w:r>
+        <w:tab/>
+      </w:r>
+      <w:r>
+        <w:tab/>
+      </w:r>
+      <w:r>
+        <w:tab/>
+      </w:r>
+      <w:r>
+        <w:tab/>
+      </w:r>
+    </w:p>
+    <w:p>
+      <w:r>
+        <w:rPr>
+          <w:b/>
+        </w:rPr>
+        <w:t>UC-NR.</w:t>
+      </w:r>
+      <w:r>
+        <w:rPr>
+          <w:b/>
+        </w:rPr>
+        <w:tab/>
+      </w:r>
+      <w:r>
+        <w:tab/>
+        <w:t>10.3</w:t>
+      </w:r>
+      <w:r>
+        <w:br/>
+      </w:r>
+      <w:r>
+        <w:rPr>
+          <w:b/>
+        </w:rPr>
+        <w:t>Rolle</w:t>
+      </w:r>
+      <w:r>
+        <w:t xml:space="preserve"> </w:t>
+      </w:r>
+      <w:r>
+        <w:tab/>
+      </w:r>
+      <w:r>
+        <w:tab/>
+        <w:t>Wähler</w:t>
+      </w:r>
+      <w:r>
+        <w:br/>
+      </w:r>
+      <w:r>
+        <w:rPr>
+          <w:b/>
+        </w:rPr>
+        <w:t>Nutzungsziel</w:t>
+      </w:r>
+      <w:r>
+        <w:tab/>
+        <w:t>Bürgerentscheid durchführen, Wahlen bereits beendet</w:t>
+      </w:r>
+    </w:p>
+    <w:p>
+      <w:r>
+        <w:rPr>
+          <w:b/>
+        </w:rPr>
+        <w:t>Vorgehen</w:t>
+      </w:r>
+      <w:r>
+        <w:rPr>
+          <w:b/>
+        </w:rPr>
+        <w:tab/>
+      </w:r>
+      <w:r>
+        <w:t xml:space="preserve"> Identisches Vorgehen wie in UC 10.1 in den Schritten 1 bis 2.</w:t>
+      </w:r>
+    </w:p>
+    <w:tbl>
+      <w:tblPr>
+        <w:tblStyle w:val="Tabellenraster"/>
+        <w:tblpPr w:leftFromText="141" w:rightFromText="141" w:vertAnchor="text" w:horzAnchor="page" w:tblpX="2761" w:tblpY="120"/>
+        <w:tblW w:w="0" w:type="auto"/>
+        <w:tblLook w:val="04A0" w:firstRow="1" w:lastRow="0" w:firstColumn="1" w:lastColumn="0" w:noHBand="0" w:noVBand="1"/>
+      </w:tblPr>
+      <w:tblGrid>
+        <w:gridCol w:w="775"/>
+        <w:gridCol w:w="3242"/>
+        <w:gridCol w:w="4200"/>
+      </w:tblGrid>
+      <w:tr>
+        <w:tc>
+          <w:tcPr>
+            <w:tcW w:w="775" w:type="dxa"/>
+            <w:shd w:val="clear" w:color="auto" w:fill="D0CECE" w:themeFill="background2" w:themeFillShade="E6"/>
+          </w:tcPr>
+          <w:p>
+            <w:pPr>
+              <w:rPr>
+                <w:b/>
+              </w:rPr>
+            </w:pPr>
+            <w:r>
+              <w:rPr>
+                <w:b/>
+              </w:rPr>
+              <w:t>Nr.</w:t>
+            </w:r>
+          </w:p>
+        </w:tc>
+        <w:tc>
+          <w:tcPr>
+            <w:tcW w:w="3242" w:type="dxa"/>
+            <w:shd w:val="clear" w:color="auto" w:fill="D0CECE" w:themeFill="background2" w:themeFillShade="E6"/>
+          </w:tcPr>
+          <w:p>
+            <w:pPr>
+              <w:rPr>
+                <w:b/>
+              </w:rPr>
+            </w:pPr>
+            <w:r>
+              <w:rPr>
+                <w:b/>
+              </w:rPr>
+              <w:t>Useraktion</w:t>
+            </w:r>
+            <w:r>
+              <w:rPr>
+                <w:b/>
+              </w:rPr>
+              <w:tab/>
+            </w:r>
+          </w:p>
+        </w:tc>
+        <w:tc>
+          <w:tcPr>
+            <w:tcW w:w="4200" w:type="dxa"/>
+            <w:shd w:val="clear" w:color="auto" w:fill="D0CECE" w:themeFill="background2" w:themeFillShade="E6"/>
+          </w:tcPr>
+          <w:p>
+            <w:pPr>
+              <w:rPr>
+                <w:b/>
+              </w:rPr>
+            </w:pPr>
+            <w:r>
+              <w:rPr>
+                <w:b/>
+              </w:rPr>
+              <w:t>Verhalten der Software</w:t>
+            </w:r>
+          </w:p>
+        </w:tc>
+      </w:tr>
+      <w:tr>
+        <w:tc>
+          <w:tcPr>
+            <w:tcW w:w="775" w:type="dxa"/>
+          </w:tcPr>
+          <w:p>
+            <w:r>
+              <w:t>3</w:t>
+            </w:r>
+          </w:p>
+        </w:tc>
+        <w:tc>
+          <w:tcPr>
+            <w:tcW w:w="3242" w:type="dxa"/>
+          </w:tcPr>
+          <w:p>
+            <w:r>
+              <w:t>Eingabe des Keys</w:t>
+            </w:r>
+          </w:p>
+        </w:tc>
+        <w:tc>
+          <w:tcPr>
+            <w:tcW w:w="4200" w:type="dxa"/>
+          </w:tcPr>
+          <w:p>
+            <w:r>
+              <w:t>Key wird nicht als valide erkannt, da die Wahl schon beendet ist</w:t>
+            </w:r>
+          </w:p>
+        </w:tc>
+      </w:tr>
+    </w:tbl>
+    <w:p>
+      <w:r>
+        <w:tab/>
+      </w:r>
+      <w:r>
+        <w:tab/>
+      </w:r>
+      <w:r>
+        <w:tab/>
+      </w:r>
+      <w:r>
+        <w:tab/>
+      </w:r>
+    </w:p>
+    <w:p/>
+    <w:p>
+      <w:r>
+        <w:rPr>
+          <w:b/>
+        </w:rPr>
+        <w:t>UC-NR.</w:t>
+      </w:r>
+      <w:r>
+        <w:rPr>
+          <w:b/>
+        </w:rPr>
+        <w:tab/>
+      </w:r>
+      <w:r>
+        <w:tab/>
+        <w:t>10.4</w:t>
+      </w:r>
+      <w:r>
+        <w:br/>
+      </w:r>
+      <w:r>
+        <w:rPr>
+          <w:b/>
+        </w:rPr>
+        <w:t>Rolle</w:t>
+      </w:r>
+      <w:r>
+        <w:t xml:space="preserve"> </w:t>
+      </w:r>
+      <w:r>
+        <w:tab/>
+      </w:r>
+      <w:r>
+        <w:tab/>
+        <w:t>Wähler</w:t>
+      </w:r>
+      <w:r>
+        <w:br/>
+      </w:r>
+      <w:r>
+        <w:rPr>
+          <w:b/>
+        </w:rPr>
+        <w:t>Nutzungsziel</w:t>
+      </w:r>
+      <w:r>
+        <w:tab/>
+        <w:t>Bürgerentscheid durchführen, Wähler hat bereits gewählt</w:t>
+      </w:r>
+    </w:p>
+    <w:p>
+      <w:r>
+        <w:rPr>
+          <w:b/>
+        </w:rPr>
+        <w:t>Vorgehen</w:t>
+      </w:r>
+      <w:r>
+        <w:rPr>
+          <w:b/>
+        </w:rPr>
+        <w:tab/>
+      </w:r>
+      <w:r>
+        <w:t xml:space="preserve"> Identisches Vorgehen wie in UC 10.1 in den Schritten 1 bis 2.</w:t>
+      </w:r>
+    </w:p>
+    <w:tbl>
+      <w:tblPr>
+        <w:tblStyle w:val="Tabellenraster"/>
+        <w:tblpPr w:leftFromText="141" w:rightFromText="141" w:vertAnchor="text" w:horzAnchor="page" w:tblpX="2761" w:tblpY="120"/>
+        <w:tblW w:w="0" w:type="auto"/>
+        <w:tblLook w:val="04A0" w:firstRow="1" w:lastRow="0" w:firstColumn="1" w:lastColumn="0" w:noHBand="0" w:noVBand="1"/>
+      </w:tblPr>
+      <w:tblGrid>
+        <w:gridCol w:w="775"/>
+        <w:gridCol w:w="3242"/>
+        <w:gridCol w:w="4200"/>
+      </w:tblGrid>
+      <w:tr>
+        <w:tc>
+          <w:tcPr>
+            <w:tcW w:w="775" w:type="dxa"/>
+            <w:shd w:val="clear" w:color="auto" w:fill="D0CECE" w:themeFill="background2" w:themeFillShade="E6"/>
+          </w:tcPr>
+          <w:p>
+            <w:pPr>
+              <w:rPr>
+                <w:b/>
+              </w:rPr>
+            </w:pPr>
+            <w:r>
+              <w:rPr>
+                <w:b/>
+              </w:rPr>
+              <w:t>Nr.</w:t>
+            </w:r>
+          </w:p>
+        </w:tc>
+        <w:tc>
+          <w:tcPr>
+            <w:tcW w:w="3242" w:type="dxa"/>
+            <w:shd w:val="clear" w:color="auto" w:fill="D0CECE" w:themeFill="background2" w:themeFillShade="E6"/>
+          </w:tcPr>
+          <w:p>
+            <w:pPr>
+              <w:rPr>
+                <w:b/>
+              </w:rPr>
+            </w:pPr>
+            <w:r>
+              <w:rPr>
+                <w:b/>
+              </w:rPr>
+              <w:t>Useraktion</w:t>
+            </w:r>
+            <w:r>
+              <w:rPr>
+                <w:b/>
+              </w:rPr>
+              <w:tab/>
+            </w:r>
+          </w:p>
+        </w:tc>
+        <w:tc>
+          <w:tcPr>
+            <w:tcW w:w="4200" w:type="dxa"/>
+            <w:shd w:val="clear" w:color="auto" w:fill="D0CECE" w:themeFill="background2" w:themeFillShade="E6"/>
+          </w:tcPr>
+          <w:p>
+            <w:pPr>
+              <w:rPr>
+                <w:b/>
+              </w:rPr>
+            </w:pPr>
+            <w:r>
+              <w:rPr>
+                <w:b/>
+              </w:rPr>
+              <w:t>Verhalten der Software</w:t>
+            </w:r>
+          </w:p>
+        </w:tc>
+      </w:tr>
+      <w:tr>
+        <w:tc>
+          <w:tcPr>
+            <w:tcW w:w="775" w:type="dxa"/>
+          </w:tcPr>
+          <w:p>
+            <w:r>
+              <w:t>3</w:t>
+            </w:r>
+          </w:p>
+        </w:tc>
+        <w:tc>
+          <w:tcPr>
+            <w:tcW w:w="3242" w:type="dxa"/>
+          </w:tcPr>
+          <w:p>
+            <w:r>
+              <w:t>Eingabe des Keys</w:t>
+            </w:r>
+          </w:p>
+        </w:tc>
+        <w:tc>
+          <w:tcPr>
+            <w:tcW w:w="4200" w:type="dxa"/>
+          </w:tcPr>
+          <w:p>
+            <w:r>
+              <w:t>Key wird nicht als valide erkannt, da er bereits für eine erfolgreiche Wahl benutzt wurde</w:t>
+            </w:r>
+          </w:p>
+        </w:tc>
+      </w:tr>
+    </w:tbl>
+    <w:p>
+      <w:r>
+        <w:tab/>
+      </w:r>
+      <w:r>
+        <w:tab/>
+      </w:r>
+      <w:r>
+        <w:tab/>
+      </w:r>
+      <w:r>
+        <w:tab/>
+      </w:r>
+    </w:p>
     <w:p/>
     <w:p/>
     <w:p/>
@@ -5622,6 +8606,7 @@
         </w:numPr>
       </w:pPr>
       <w:r>
+        <w:lastRenderedPageBreak/>
         <w:t>In Anführungszeichen gesetzte Worte sind Reiter oder Buttons oder andere Interaktionsmöglichkeiten auf dem Display, die angeklickt werden können und einen Wechsel der aktuellen Ansicht bewirken</w:t>
       </w:r>
     </w:p>
@@ -7795,7 +10780,7 @@
 </file>
 
 <file path=customXml/itemProps1.xml><?xml version="1.0" encoding="utf-8"?>
-<ds:datastoreItem xmlns:ds="http://schemas.openxmlformats.org/officeDocument/2006/customXml" ds:itemID="{F4BD5F95-639B-4E5A-9F2F-BCCE386EFAB7}">
+<ds:datastoreItem xmlns:ds="http://schemas.openxmlformats.org/officeDocument/2006/customXml" ds:itemID="{ADA8A172-F5FD-4C56-9297-0936C13B8752}">
   <ds:schemaRefs>
     <ds:schemaRef ds:uri="http://schemas.openxmlformats.org/officeDocument/2006/bibliography"/>
   </ds:schemaRefs>

</xml_diff>

<commit_message>
UCs 11.1 -13.1 added
</commit_message>
<xml_diff>
--- a/Lastenheft/UsesCases.docx
+++ b/Lastenheft/UsesCases.docx
@@ -50,6 +50,12 @@
         </w:rPr>
         <w:t>:</w:t>
       </w:r>
+      <w:r>
+        <w:rPr>
+          <w:b/>
+        </w:rPr>
+        <w:t xml:space="preserve"> UC 8.1 bis 10.4</w:t>
+      </w:r>
     </w:p>
     <w:p>
       <w:pPr>
@@ -829,7 +835,13 @@
         <w:t xml:space="preserve"> ein Mitarbeit</w:t>
       </w:r>
       <w:r>
-        <w:t>er der Gemeinde mit entsprechendem Auftrag seitens der Gemeindeverwaltung</w:t>
+        <w:t xml:space="preserve">er der Gemeinde mit entsprechendem Auftrag seitens der </w:t>
+      </w:r>
+      <w:r>
+        <w:t>Gemeindeverwaltung UC</w:t>
+      </w:r>
+      <w:r>
+        <w:t xml:space="preserve"> 11.1 bis 11.3</w:t>
       </w:r>
     </w:p>
     <w:p>
@@ -841,7 +853,16 @@
         </w:numPr>
       </w:pPr>
       <w:r>
+        <w:t xml:space="preserve"> (</w:t>
+      </w:r>
+      <w:r>
         <w:t>Konfiguration eines neuen oder überarbeiteten Fingerprint-Sensors (HW-Hersteller-Updates)</w:t>
+      </w:r>
+      <w:r>
+        <w:t xml:space="preserve"> unnötig, wird einmal am Server </w:t>
+      </w:r>
+      <w:r>
+        <w:t>gemacht)</w:t>
       </w:r>
     </w:p>
     <w:p>
@@ -853,7 +874,19 @@
         </w:numPr>
       </w:pPr>
       <w:r>
-        <w:t>DB-Verbindung für Aktualisierung des Wählerverzeichnisses erstellen, bearbeiten oder löschen</w:t>
+        <w:t>DB-Verbindung für Aktualisierung des Wählerverzeichnisses erstellen</w:t>
+      </w:r>
+      <w:r>
+        <w:t xml:space="preserve"> oder </w:t>
+      </w:r>
+      <w:r>
+        <w:t xml:space="preserve">bearbeiten </w:t>
+      </w:r>
+      <w:r>
+        <w:t>UC 12.1 bis 12.</w:t>
+      </w:r>
+      <w:r>
+        <w:t>2</w:t>
       </w:r>
     </w:p>
     <w:p>
@@ -865,47 +898,35 @@
         </w:numPr>
       </w:pPr>
       <w:r>
-        <w:t>Übergeordnete Wahlstelle einstellen. Also dahin wo die Wahlergebnisse nach Ende einer Wahl ggf. geschickt werden sollen um ausgewertet zu werden.</w:t>
+        <w:t xml:space="preserve">Übergeordnete Wahlstelle </w:t>
+      </w:r>
+      <w:r>
+        <w:t>bearbeiten</w:t>
+      </w:r>
+      <w:r>
+        <w:t xml:space="preserve">. </w:t>
+      </w:r>
+      <w:r>
+        <w:t>An diese Stelle sollen die Wahlergebnisse</w:t>
+      </w:r>
+      <w:r>
+        <w:t xml:space="preserve"> nach Ende einer Wahl ggf. geschickt werden um ausgewertet zu werden.</w:t>
+      </w:r>
+      <w:r>
+        <w:t xml:space="preserve"> Beim Installationsprozess bereits anzugeben! UC 13.1</w:t>
       </w:r>
     </w:p>
-    <w:p>
-      <w:pPr>
-        <w:pStyle w:val="Listenabsatz"/>
-        <w:numPr>
-          <w:ilvl w:val="0"/>
-          <w:numId w:val="4"/>
-        </w:numPr>
-      </w:pPr>
-      <w:r>
-        <w:t>…</w:t>
-      </w:r>
-    </w:p>
-    <w:p/>
-    <w:p/>
-    <w:p/>
-    <w:p/>
-    <w:p/>
-    <w:p/>
-    <w:p/>
-    <w:p/>
-    <w:p/>
-    <w:p/>
-    <w:p/>
-    <w:p>
-      <w:pPr>
-        <w:rPr>
-          <w:b/>
-          <w:u w:val="single"/>
-        </w:rPr>
-      </w:pPr>
-      <w:r>
-        <w:rPr>
-          <w:b/>
-          <w:u w:val="single"/>
-        </w:rPr>
-        <w:t>Möglicher Aufbau der Use Cases anhand eines Beispiels</w:t>
-      </w:r>
-    </w:p>
+    <w:p/>
+    <w:p/>
+    <w:p/>
+    <w:p/>
+    <w:p/>
+    <w:p/>
+    <w:p/>
+    <w:p/>
+    <w:p/>
+    <w:p/>
+    <w:p/>
     <w:p>
       <w:r>
         <w:rPr>
@@ -5511,10 +5532,7 @@
     <w:p/>
     <w:p/>
     <w:p/>
-    <w:p>
-      <w:bookmarkStart w:id="3" w:name="_GoBack"/>
-      <w:bookmarkEnd w:id="3"/>
-    </w:p>
+    <w:p/>
     <w:p>
       <w:r>
         <w:rPr>
@@ -8594,22 +8612,2185 @@
     <w:p/>
     <w:p>
       <w:r>
-        <w:t>Glossar und Erklärungen:</w:t>
+        <w:rPr>
+          <w:b/>
+        </w:rPr>
+        <w:lastRenderedPageBreak/>
+        <w:t>UC-NR.</w:t>
+      </w:r>
+      <w:r>
+        <w:rPr>
+          <w:b/>
+        </w:rPr>
+        <w:tab/>
+      </w:r>
+      <w:r>
+        <w:tab/>
+        <w:t>11.1</w:t>
+      </w:r>
+      <w:r>
+        <w:br/>
+      </w:r>
+      <w:r>
+        <w:rPr>
+          <w:b/>
+        </w:rPr>
+        <w:t>Rolle</w:t>
+      </w:r>
+      <w:r>
+        <w:t xml:space="preserve"> </w:t>
+      </w:r>
+      <w:r>
+        <w:tab/>
+      </w:r>
+      <w:r>
+        <w:tab/>
+        <w:t>Administrator</w:t>
+      </w:r>
+      <w:r>
+        <w:br/>
+      </w:r>
+      <w:r>
+        <w:rPr>
+          <w:b/>
+        </w:rPr>
+        <w:t>Nutzungsziel</w:t>
+      </w:r>
+      <w:r>
+        <w:tab/>
+        <w:t>Wahlleiter hinzufügen</w:t>
+      </w:r>
+    </w:p>
+    <w:tbl>
+      <w:tblPr>
+        <w:tblStyle w:val="Tabellenraster"/>
+        <w:tblpPr w:leftFromText="141" w:rightFromText="141" w:vertAnchor="text" w:horzAnchor="page" w:tblpX="2761" w:tblpY="120"/>
+        <w:tblW w:w="0" w:type="auto"/>
+        <w:tblLook w:val="04A0" w:firstRow="1" w:lastRow="0" w:firstColumn="1" w:lastColumn="0" w:noHBand="0" w:noVBand="1"/>
+      </w:tblPr>
+      <w:tblGrid>
+        <w:gridCol w:w="856"/>
+        <w:gridCol w:w="3242"/>
+        <w:gridCol w:w="4200"/>
+      </w:tblGrid>
+      <w:tr>
+        <w:tc>
+          <w:tcPr>
+            <w:tcW w:w="856" w:type="dxa"/>
+            <w:shd w:val="clear" w:color="auto" w:fill="D0CECE" w:themeFill="background2" w:themeFillShade="E6"/>
+          </w:tcPr>
+          <w:p>
+            <w:pPr>
+              <w:rPr>
+                <w:b/>
+                <w:highlight w:val="lightGray"/>
+              </w:rPr>
+            </w:pPr>
+            <w:r>
+              <w:rPr>
+                <w:b/>
+                <w:highlight w:val="lightGray"/>
+              </w:rPr>
+              <w:t>Nr.</w:t>
+            </w:r>
+          </w:p>
+        </w:tc>
+        <w:tc>
+          <w:tcPr>
+            <w:tcW w:w="3242" w:type="dxa"/>
+            <w:shd w:val="clear" w:color="auto" w:fill="D0CECE" w:themeFill="background2" w:themeFillShade="E6"/>
+          </w:tcPr>
+          <w:p>
+            <w:pPr>
+              <w:rPr>
+                <w:b/>
+                <w:highlight w:val="lightGray"/>
+              </w:rPr>
+            </w:pPr>
+            <w:r>
+              <w:rPr>
+                <w:b/>
+                <w:highlight w:val="lightGray"/>
+              </w:rPr>
+              <w:t>Useraktion</w:t>
+            </w:r>
+            <w:r>
+              <w:rPr>
+                <w:b/>
+                <w:highlight w:val="lightGray"/>
+              </w:rPr>
+              <w:tab/>
+            </w:r>
+          </w:p>
+        </w:tc>
+        <w:tc>
+          <w:tcPr>
+            <w:tcW w:w="4200" w:type="dxa"/>
+            <w:shd w:val="clear" w:color="auto" w:fill="D0CECE" w:themeFill="background2" w:themeFillShade="E6"/>
+          </w:tcPr>
+          <w:p>
+            <w:pPr>
+              <w:rPr>
+                <w:b/>
+                <w:highlight w:val="lightGray"/>
+              </w:rPr>
+            </w:pPr>
+            <w:r>
+              <w:rPr>
+                <w:b/>
+                <w:highlight w:val="lightGray"/>
+              </w:rPr>
+              <w:t>Verhalten der Software</w:t>
+            </w:r>
+          </w:p>
+        </w:tc>
+      </w:tr>
+      <w:tr>
+        <w:tc>
+          <w:tcPr>
+            <w:tcW w:w="856" w:type="dxa"/>
+          </w:tcPr>
+          <w:p>
+            <w:commentRangeStart w:id="3"/>
+            <w:r>
+              <w:t>1</w:t>
+            </w:r>
+            <w:commentRangeEnd w:id="3"/>
+            <w:r>
+              <w:rPr>
+                <w:rStyle w:val="Kommentarzeichen"/>
+              </w:rPr>
+              <w:commentReference w:id="3"/>
+            </w:r>
+          </w:p>
+        </w:tc>
+        <w:tc>
+          <w:tcPr>
+            <w:tcW w:w="3242" w:type="dxa"/>
+          </w:tcPr>
+          <w:p>
+            <w:r>
+              <w:t>Öffnen der Software (SW)</w:t>
+            </w:r>
+          </w:p>
+        </w:tc>
+        <w:tc>
+          <w:tcPr>
+            <w:tcW w:w="4200" w:type="dxa"/>
+          </w:tcPr>
+          <w:p>
+            <w:r>
+              <w:t>Startfenster öffnet sich und eine Anmeldemaske erscheint auf dem Bildschirm</w:t>
+            </w:r>
+          </w:p>
+        </w:tc>
+      </w:tr>
+      <w:tr>
+        <w:tc>
+          <w:tcPr>
+            <w:tcW w:w="856" w:type="dxa"/>
+          </w:tcPr>
+          <w:p>
+            <w:r>
+              <w:t>2</w:t>
+            </w:r>
+          </w:p>
+        </w:tc>
+        <w:tc>
+          <w:tcPr>
+            <w:tcW w:w="3242" w:type="dxa"/>
+          </w:tcPr>
+          <w:p>
+            <w:r>
+              <w:t>Eingabe der Login-Daten</w:t>
+            </w:r>
+          </w:p>
+        </w:tc>
+        <w:tc>
+          <w:tcPr>
+            <w:tcW w:w="4200" w:type="dxa"/>
+          </w:tcPr>
+          <w:p>
+            <w:r>
+              <w:t>Eingabe korrekt: Verwaltungsseite öffnet sich</w:t>
+            </w:r>
+          </w:p>
+          <w:p>
+            <w:r>
+              <w:t>Eingabe falsch:</w:t>
+            </w:r>
+          </w:p>
+          <w:p>
+            <w:r>
+              <w:t xml:space="preserve">Fehlermeldung und wiederholen der Eingabe </w:t>
+            </w:r>
+          </w:p>
+        </w:tc>
+      </w:tr>
+      <w:tr>
+        <w:tc>
+          <w:tcPr>
+            <w:tcW w:w="856" w:type="dxa"/>
+          </w:tcPr>
+          <w:p>
+            <w:r>
+              <w:t>3</w:t>
+            </w:r>
+          </w:p>
+        </w:tc>
+        <w:tc>
+          <w:tcPr>
+            <w:tcW w:w="3242" w:type="dxa"/>
+          </w:tcPr>
+          <w:p>
+            <w:r>
+              <w:t>Menüpunkt für Administration auswählen</w:t>
+            </w:r>
+          </w:p>
+        </w:tc>
+        <w:tc>
+          <w:tcPr>
+            <w:tcW w:w="4200" w:type="dxa"/>
+          </w:tcPr>
+          <w:p>
+            <w:r>
+              <w:t>Administrationsfenster öffnet sich und Eingabeformular für das Login als Administrator erscheint.</w:t>
+            </w:r>
+          </w:p>
+        </w:tc>
+      </w:tr>
+      <w:tr>
+        <w:tc>
+          <w:tcPr>
+            <w:tcW w:w="856" w:type="dxa"/>
+          </w:tcPr>
+          <w:p>
+            <w:r>
+              <w:t>4</w:t>
+            </w:r>
+          </w:p>
+        </w:tc>
+        <w:tc>
+          <w:tcPr>
+            <w:tcW w:w="3242" w:type="dxa"/>
+          </w:tcPr>
+          <w:p>
+            <w:r>
+              <w:t>Eingabe der Login-Daten</w:t>
+            </w:r>
+          </w:p>
+        </w:tc>
+        <w:tc>
+          <w:tcPr>
+            <w:tcW w:w="4200" w:type="dxa"/>
+          </w:tcPr>
+          <w:p>
+            <w:r>
+              <w:t>Eingabe korrekt: Administrationsseite öffnet sich</w:t>
+            </w:r>
+          </w:p>
+          <w:p>
+            <w:r>
+              <w:t>Eingabe falsch:</w:t>
+            </w:r>
+          </w:p>
+          <w:p>
+            <w:r>
+              <w:t xml:space="preserve">Fehlermeldung und wiederholen der Eingabe </w:t>
+            </w:r>
+          </w:p>
+        </w:tc>
+      </w:tr>
+      <w:tr>
+        <w:tc>
+          <w:tcPr>
+            <w:tcW w:w="856" w:type="dxa"/>
+          </w:tcPr>
+          <w:p>
+            <w:r>
+              <w:t>5</w:t>
+            </w:r>
+          </w:p>
+        </w:tc>
+        <w:tc>
+          <w:tcPr>
+            <w:tcW w:w="3242" w:type="dxa"/>
+          </w:tcPr>
+          <w:p>
+            <w:r>
+              <w:t xml:space="preserve">Bereich zur Bearbeitung von Wahlleitern auswählen </w:t>
+            </w:r>
+          </w:p>
+        </w:tc>
+        <w:tc>
+          <w:tcPr>
+            <w:tcW w:w="4200" w:type="dxa"/>
+          </w:tcPr>
+          <w:p>
+            <w:r>
+              <w:t>Bereits im System hinterlegt Wahlleiter werden angezeigt. Je Wahlleiter mit Möglichkeit eine Bearbeitung zu starten oder zu löschen. Auswahlpunkt Hinzufügen wird ebenfalls angezeigt.</w:t>
+            </w:r>
+          </w:p>
+        </w:tc>
+      </w:tr>
+      <w:tr>
+        <w:tc>
+          <w:tcPr>
+            <w:tcW w:w="856" w:type="dxa"/>
+          </w:tcPr>
+          <w:p>
+            <w:r>
+              <w:t>6</w:t>
+            </w:r>
+          </w:p>
+        </w:tc>
+        <w:tc>
+          <w:tcPr>
+            <w:tcW w:w="3242" w:type="dxa"/>
+          </w:tcPr>
+          <w:p>
+            <w:r>
+              <w:t>Hinzufügen auswählen</w:t>
+            </w:r>
+          </w:p>
+        </w:tc>
+        <w:tc>
+          <w:tcPr>
+            <w:tcW w:w="4200" w:type="dxa"/>
+          </w:tcPr>
+          <w:p>
+            <w:r>
+              <w:t>Eingabeformular für das Anlegen eines neuen Wahlleiters erscheint. Möglichkeiten Abbrechen und speichern sind verfügbar.</w:t>
+            </w:r>
+          </w:p>
+        </w:tc>
+      </w:tr>
+      <w:tr>
+        <w:tc>
+          <w:tcPr>
+            <w:tcW w:w="856" w:type="dxa"/>
+          </w:tcPr>
+          <w:p>
+            <w:r>
+              <w:t>7</w:t>
+            </w:r>
+          </w:p>
+        </w:tc>
+        <w:tc>
+          <w:tcPr>
+            <w:tcW w:w="3242" w:type="dxa"/>
+          </w:tcPr>
+          <w:p>
+            <w:r>
+              <w:t>Benötigte Daten eingeben. Speichern.</w:t>
+            </w:r>
+          </w:p>
+        </w:tc>
+        <w:tc>
+          <w:tcPr>
+            <w:tcW w:w="4200" w:type="dxa"/>
+          </w:tcPr>
+          <w:p>
+            <w:r>
+              <w:t>Das System prüft, ob alle Pflichtangaben korrekt gemacht wurden.</w:t>
+            </w:r>
+          </w:p>
+          <w:p>
+            <w:r>
+              <w:t>Falls nicht erscheint das Eingabeformular erneut und die fehlenden bzw. inkorrekten Daten sind gekennzeichnet.</w:t>
+            </w:r>
+          </w:p>
+          <w:p>
+            <w:r>
+              <w:t xml:space="preserve">Falls alle Daten korrekt vorhanden sind erscheint die Übersichtseite aller </w:t>
+            </w:r>
+            <w:r>
+              <w:t>im</w:t>
+            </w:r>
+            <w:r>
+              <w:t xml:space="preserve"> System hinterlegten Wahlleiter.</w:t>
+            </w:r>
+          </w:p>
+        </w:tc>
+      </w:tr>
+    </w:tbl>
+    <w:p>
+      <w:pPr>
+        <w:rPr>
+          <w:b/>
+        </w:rPr>
+      </w:pPr>
+      <w:r>
+        <w:rPr>
+          <w:b/>
+        </w:rPr>
+        <w:t>Vorgehen</w:t>
+      </w:r>
+    </w:p>
+    <w:p/>
+    <w:p/>
+    <w:p/>
+    <w:p/>
+    <w:p/>
+    <w:p/>
+    <w:p/>
+    <w:p/>
+    <w:p/>
+    <w:p/>
+    <w:p/>
+    <w:p/>
+    <w:p/>
+    <w:p/>
+    <w:p/>
+    <w:p/>
+    <w:p/>
+    <w:p/>
+    <w:p/>
+    <w:p/>
+    <w:p/>
+    <w:p/>
+    <w:p/>
+    <w:p/>
+    <w:p/>
+    <w:p/>
+    <w:p/>
+    <w:p>
+      <w:r>
+        <w:rPr>
+          <w:b/>
+        </w:rPr>
+        <w:lastRenderedPageBreak/>
+        <w:t>UC-NR.</w:t>
+      </w:r>
+      <w:r>
+        <w:rPr>
+          <w:b/>
+        </w:rPr>
+        <w:tab/>
+      </w:r>
+      <w:r>
+        <w:tab/>
+        <w:t>11.2</w:t>
+      </w:r>
+      <w:r>
+        <w:br/>
+      </w:r>
+      <w:r>
+        <w:rPr>
+          <w:b/>
+        </w:rPr>
+        <w:t>Rolle</w:t>
+      </w:r>
+      <w:r>
+        <w:t xml:space="preserve"> </w:t>
+      </w:r>
+      <w:r>
+        <w:tab/>
+      </w:r>
+      <w:r>
+        <w:tab/>
+        <w:t>Administrator</w:t>
+      </w:r>
+      <w:r>
+        <w:br/>
+      </w:r>
+      <w:r>
+        <w:rPr>
+          <w:b/>
+        </w:rPr>
+        <w:t>Nutzungsziel</w:t>
+      </w:r>
+      <w:r>
+        <w:tab/>
+        <w:t>Wahlleiter bearbeiten</w:t>
       </w:r>
     </w:p>
     <w:p>
-      <w:pPr>
-        <w:pStyle w:val="Listenabsatz"/>
-        <w:numPr>
-          <w:ilvl w:val="0"/>
-          <w:numId w:val="11"/>
-        </w:numPr>
-      </w:pPr>
-      <w:r>
+      <w:r>
+        <w:rPr>
+          <w:b/>
+        </w:rPr>
+        <w:t>Vorgehen</w:t>
+      </w:r>
+      <w:r>
+        <w:rPr>
+          <w:b/>
+        </w:rPr>
+        <w:tab/>
+      </w:r>
+      <w:r>
+        <w:t>Identisches Vorgehen wie in UC 1</w:t>
+      </w:r>
+      <w:r>
+        <w:t>1</w:t>
+      </w:r>
+      <w:r>
+        <w:t xml:space="preserve">.1 in den Schritten 1 bis </w:t>
+      </w:r>
+      <w:r>
+        <w:t>5</w:t>
+      </w:r>
+      <w:r>
+        <w:t>.</w:t>
+      </w:r>
+    </w:p>
+    <w:tbl>
+      <w:tblPr>
+        <w:tblStyle w:val="Tabellenraster"/>
+        <w:tblpPr w:leftFromText="141" w:rightFromText="141" w:vertAnchor="text" w:horzAnchor="page" w:tblpX="2761" w:tblpY="120"/>
+        <w:tblW w:w="0" w:type="auto"/>
+        <w:tblLook w:val="04A0" w:firstRow="1" w:lastRow="0" w:firstColumn="1" w:lastColumn="0" w:noHBand="0" w:noVBand="1"/>
+      </w:tblPr>
+      <w:tblGrid>
+        <w:gridCol w:w="856"/>
+        <w:gridCol w:w="3242"/>
+        <w:gridCol w:w="4200"/>
+      </w:tblGrid>
+      <w:tr>
+        <w:tc>
+          <w:tcPr>
+            <w:tcW w:w="856" w:type="dxa"/>
+            <w:shd w:val="clear" w:color="auto" w:fill="D0CECE" w:themeFill="background2" w:themeFillShade="E6"/>
+          </w:tcPr>
+          <w:p>
+            <w:pPr>
+              <w:rPr>
+                <w:b/>
+                <w:highlight w:val="lightGray"/>
+              </w:rPr>
+            </w:pPr>
+            <w:r>
+              <w:rPr>
+                <w:b/>
+                <w:highlight w:val="lightGray"/>
+              </w:rPr>
+              <w:t>Nr.</w:t>
+            </w:r>
+          </w:p>
+        </w:tc>
+        <w:tc>
+          <w:tcPr>
+            <w:tcW w:w="3242" w:type="dxa"/>
+            <w:shd w:val="clear" w:color="auto" w:fill="D0CECE" w:themeFill="background2" w:themeFillShade="E6"/>
+          </w:tcPr>
+          <w:p>
+            <w:pPr>
+              <w:rPr>
+                <w:b/>
+                <w:highlight w:val="lightGray"/>
+              </w:rPr>
+            </w:pPr>
+            <w:r>
+              <w:rPr>
+                <w:b/>
+                <w:highlight w:val="lightGray"/>
+              </w:rPr>
+              <w:t>Useraktion</w:t>
+            </w:r>
+            <w:r>
+              <w:rPr>
+                <w:b/>
+                <w:highlight w:val="lightGray"/>
+              </w:rPr>
+              <w:tab/>
+            </w:r>
+          </w:p>
+        </w:tc>
+        <w:tc>
+          <w:tcPr>
+            <w:tcW w:w="4200" w:type="dxa"/>
+            <w:shd w:val="clear" w:color="auto" w:fill="D0CECE" w:themeFill="background2" w:themeFillShade="E6"/>
+          </w:tcPr>
+          <w:p>
+            <w:pPr>
+              <w:rPr>
+                <w:b/>
+                <w:highlight w:val="lightGray"/>
+              </w:rPr>
+            </w:pPr>
+            <w:r>
+              <w:rPr>
+                <w:b/>
+                <w:highlight w:val="lightGray"/>
+              </w:rPr>
+              <w:t>Verhalten der Software</w:t>
+            </w:r>
+          </w:p>
+        </w:tc>
+      </w:tr>
+      <w:tr>
+        <w:tc>
+          <w:tcPr>
+            <w:tcW w:w="856" w:type="dxa"/>
+          </w:tcPr>
+          <w:p>
+            <w:r>
+              <w:t>6</w:t>
+            </w:r>
+          </w:p>
+        </w:tc>
+        <w:tc>
+          <w:tcPr>
+            <w:tcW w:w="3242" w:type="dxa"/>
+          </w:tcPr>
+          <w:p>
+            <w:r>
+              <w:t>Bearbeiten eines Wahlleiters</w:t>
+            </w:r>
+            <w:r>
+              <w:t xml:space="preserve"> auswählen</w:t>
+            </w:r>
+          </w:p>
+        </w:tc>
+        <w:tc>
+          <w:tcPr>
+            <w:tcW w:w="4200" w:type="dxa"/>
+          </w:tcPr>
+          <w:p>
+            <w:r>
+              <w:t xml:space="preserve">Eingabeformular </w:t>
+            </w:r>
+            <w:r>
+              <w:t xml:space="preserve">mit allen im System hinterlegten Daten </w:t>
+            </w:r>
+            <w:r>
+              <w:t>erscheint</w:t>
+            </w:r>
+            <w:r>
+              <w:t>. Die daten können nun bearbeitet werden.</w:t>
+            </w:r>
+            <w:r>
+              <w:t xml:space="preserve"> Möglichkeiten Abbrechen und speichern sind verfügbar.</w:t>
+            </w:r>
+          </w:p>
+        </w:tc>
+      </w:tr>
+      <w:tr>
+        <w:tc>
+          <w:tcPr>
+            <w:tcW w:w="856" w:type="dxa"/>
+          </w:tcPr>
+          <w:p>
+            <w:r>
+              <w:t>7</w:t>
+            </w:r>
+          </w:p>
+        </w:tc>
+        <w:tc>
+          <w:tcPr>
+            <w:tcW w:w="3242" w:type="dxa"/>
+          </w:tcPr>
+          <w:p>
+            <w:r>
+              <w:t xml:space="preserve">Daten </w:t>
+            </w:r>
+            <w:r>
+              <w:t>bearbeiten</w:t>
+            </w:r>
+            <w:r>
+              <w:t>. Speichern.</w:t>
+            </w:r>
+          </w:p>
+        </w:tc>
+        <w:tc>
+          <w:tcPr>
+            <w:tcW w:w="4200" w:type="dxa"/>
+          </w:tcPr>
+          <w:p>
+            <w:r>
+              <w:t>Das System prüft, ob alle Pflichtangaben korrekt gemacht wurden.</w:t>
+            </w:r>
+          </w:p>
+          <w:p>
+            <w:r>
+              <w:t>Falls nicht erscheint das Eingabeformular erneut und die fehlenden bzw. inkorrekten Daten sind gekennzeichnet.</w:t>
+            </w:r>
+          </w:p>
+          <w:p>
+            <w:r>
+              <w:t>Falls alle Daten korrekt vorhanden sind erscheint die Übersichtseite aller</w:t>
+            </w:r>
+            <w:r>
+              <w:t xml:space="preserve"> im</w:t>
+            </w:r>
+            <w:r>
+              <w:t xml:space="preserve"> System hinterlegten Wahlleiter</w:t>
+            </w:r>
+            <w:r>
+              <w:t>.</w:t>
+            </w:r>
+          </w:p>
+        </w:tc>
+      </w:tr>
+    </w:tbl>
+    <w:p/>
+    <w:p/>
+    <w:p/>
+    <w:p/>
+    <w:p/>
+    <w:p/>
+    <w:p/>
+    <w:p/>
+    <w:p/>
+    <w:p/>
+    <w:p>
+      <w:r>
+        <w:rPr>
+          <w:b/>
+        </w:rPr>
+        <w:t>UC-NR.</w:t>
+      </w:r>
+      <w:r>
+        <w:rPr>
+          <w:b/>
+        </w:rPr>
+        <w:tab/>
+      </w:r>
+      <w:r>
+        <w:tab/>
+        <w:t>11.</w:t>
+      </w:r>
+      <w:r>
+        <w:t>3</w:t>
+      </w:r>
+      <w:r>
+        <w:br/>
+      </w:r>
+      <w:r>
+        <w:rPr>
+          <w:b/>
+        </w:rPr>
+        <w:t>Rolle</w:t>
+      </w:r>
+      <w:r>
+        <w:t xml:space="preserve"> </w:t>
+      </w:r>
+      <w:r>
+        <w:tab/>
+      </w:r>
+      <w:r>
+        <w:tab/>
+        <w:t>Administrator</w:t>
+      </w:r>
+      <w:r>
+        <w:br/>
+      </w:r>
+      <w:r>
+        <w:rPr>
+          <w:b/>
+        </w:rPr>
+        <w:t>Nutzungsziel</w:t>
+      </w:r>
+      <w:r>
+        <w:tab/>
+        <w:t>Wahlleiter bearbeiten</w:t>
+      </w:r>
+    </w:p>
+    <w:p>
+      <w:r>
+        <w:rPr>
+          <w:b/>
+        </w:rPr>
+        <w:t>Vorgehen</w:t>
+      </w:r>
+      <w:r>
+        <w:rPr>
+          <w:b/>
+        </w:rPr>
+        <w:tab/>
+      </w:r>
+      <w:r>
+        <w:t>Identisches Vorgehen wie in UC 11.1 in den Schritten 1 bis 5.</w:t>
+      </w:r>
+    </w:p>
+    <w:tbl>
+      <w:tblPr>
+        <w:tblStyle w:val="Tabellenraster"/>
+        <w:tblpPr w:leftFromText="141" w:rightFromText="141" w:vertAnchor="text" w:horzAnchor="page" w:tblpX="2761" w:tblpY="120"/>
+        <w:tblW w:w="0" w:type="auto"/>
+        <w:tblLook w:val="04A0" w:firstRow="1" w:lastRow="0" w:firstColumn="1" w:lastColumn="0" w:noHBand="0" w:noVBand="1"/>
+      </w:tblPr>
+      <w:tblGrid>
+        <w:gridCol w:w="856"/>
+        <w:gridCol w:w="3242"/>
+        <w:gridCol w:w="4200"/>
+      </w:tblGrid>
+      <w:tr>
+        <w:tc>
+          <w:tcPr>
+            <w:tcW w:w="856" w:type="dxa"/>
+            <w:shd w:val="clear" w:color="auto" w:fill="D0CECE" w:themeFill="background2" w:themeFillShade="E6"/>
+          </w:tcPr>
+          <w:p>
+            <w:pPr>
+              <w:rPr>
+                <w:b/>
+                <w:highlight w:val="lightGray"/>
+              </w:rPr>
+            </w:pPr>
+            <w:r>
+              <w:rPr>
+                <w:b/>
+                <w:highlight w:val="lightGray"/>
+              </w:rPr>
+              <w:t>Nr.</w:t>
+            </w:r>
+          </w:p>
+        </w:tc>
+        <w:tc>
+          <w:tcPr>
+            <w:tcW w:w="3242" w:type="dxa"/>
+            <w:shd w:val="clear" w:color="auto" w:fill="D0CECE" w:themeFill="background2" w:themeFillShade="E6"/>
+          </w:tcPr>
+          <w:p>
+            <w:pPr>
+              <w:rPr>
+                <w:b/>
+                <w:highlight w:val="lightGray"/>
+              </w:rPr>
+            </w:pPr>
+            <w:r>
+              <w:rPr>
+                <w:b/>
+                <w:highlight w:val="lightGray"/>
+              </w:rPr>
+              <w:t>Useraktion</w:t>
+            </w:r>
+            <w:r>
+              <w:rPr>
+                <w:b/>
+                <w:highlight w:val="lightGray"/>
+              </w:rPr>
+              <w:tab/>
+            </w:r>
+          </w:p>
+        </w:tc>
+        <w:tc>
+          <w:tcPr>
+            <w:tcW w:w="4200" w:type="dxa"/>
+            <w:shd w:val="clear" w:color="auto" w:fill="D0CECE" w:themeFill="background2" w:themeFillShade="E6"/>
+          </w:tcPr>
+          <w:p>
+            <w:pPr>
+              <w:rPr>
+                <w:b/>
+                <w:highlight w:val="lightGray"/>
+              </w:rPr>
+            </w:pPr>
+            <w:r>
+              <w:rPr>
+                <w:b/>
+                <w:highlight w:val="lightGray"/>
+              </w:rPr>
+              <w:t>Verhalten der Software</w:t>
+            </w:r>
+          </w:p>
+        </w:tc>
+      </w:tr>
+      <w:tr>
+        <w:tc>
+          <w:tcPr>
+            <w:tcW w:w="856" w:type="dxa"/>
+          </w:tcPr>
+          <w:p>
+            <w:r>
+              <w:t>6</w:t>
+            </w:r>
+          </w:p>
+        </w:tc>
+        <w:tc>
+          <w:tcPr>
+            <w:tcW w:w="3242" w:type="dxa"/>
+          </w:tcPr>
+          <w:p>
+            <w:r>
+              <w:t>Löschen</w:t>
+            </w:r>
+            <w:r>
+              <w:t xml:space="preserve"> eines Wahlleiters auswählen</w:t>
+            </w:r>
+          </w:p>
+        </w:tc>
+        <w:tc>
+          <w:tcPr>
+            <w:tcW w:w="4200" w:type="dxa"/>
+          </w:tcPr>
+          <w:p>
+            <w:r>
+              <w:t>Das System verlangt eine Bestätigung des Löschens.</w:t>
+            </w:r>
+            <w:r>
+              <w:t xml:space="preserve"> Möglichkeiten Abbrechen und </w:t>
+            </w:r>
+            <w:r>
+              <w:t>löschen</w:t>
+            </w:r>
+            <w:r>
+              <w:t xml:space="preserve"> sind verfügbar.</w:t>
+            </w:r>
+          </w:p>
+        </w:tc>
+      </w:tr>
+      <w:tr>
+        <w:tc>
+          <w:tcPr>
+            <w:tcW w:w="856" w:type="dxa"/>
+          </w:tcPr>
+          <w:p>
+            <w:r>
+              <w:t>7</w:t>
+            </w:r>
+          </w:p>
+        </w:tc>
+        <w:tc>
+          <w:tcPr>
+            <w:tcW w:w="3242" w:type="dxa"/>
+          </w:tcPr>
+          <w:p>
+            <w:r>
+              <w:t>Löschen auswählen</w:t>
+            </w:r>
+          </w:p>
+        </w:tc>
+        <w:tc>
+          <w:tcPr>
+            <w:tcW w:w="4200" w:type="dxa"/>
+          </w:tcPr>
+          <w:p>
+            <w:r>
+              <w:t xml:space="preserve">Das System </w:t>
+            </w:r>
+            <w:r>
+              <w:t xml:space="preserve">entfernt den betroffenen Wahlleiter. Es </w:t>
+            </w:r>
+            <w:r>
+              <w:t>erscheint die Übersichtseite aller im System hinterlegten Wahlleiter</w:t>
+            </w:r>
+            <w:r>
+              <w:t xml:space="preserve"> ohne den gelöschten Wahlleiter.</w:t>
+            </w:r>
+          </w:p>
+        </w:tc>
+      </w:tr>
+    </w:tbl>
+    <w:p/>
+    <w:p/>
+    <w:p/>
+    <w:p/>
+    <w:p/>
+    <w:p/>
+    <w:p/>
+    <w:p>
+      <w:r>
+        <w:rPr>
+          <w:b/>
+        </w:rPr>
+        <w:t>UC-NR.</w:t>
+      </w:r>
+      <w:r>
+        <w:rPr>
+          <w:b/>
+        </w:rPr>
+        <w:tab/>
+      </w:r>
+      <w:r>
+        <w:tab/>
+        <w:t>1</w:t>
+      </w:r>
+      <w:r>
+        <w:t>2</w:t>
+      </w:r>
+      <w:r>
+        <w:t>.1</w:t>
+      </w:r>
+      <w:r>
+        <w:br/>
+      </w:r>
+      <w:r>
+        <w:rPr>
+          <w:b/>
+        </w:rPr>
+        <w:t>Rolle</w:t>
+      </w:r>
+      <w:r>
+        <w:t xml:space="preserve"> </w:t>
+      </w:r>
+      <w:r>
+        <w:tab/>
+      </w:r>
+      <w:r>
+        <w:tab/>
+        <w:t>Administrator</w:t>
+      </w:r>
+      <w:r>
+        <w:br/>
+      </w:r>
+      <w:r>
+        <w:rPr>
+          <w:b/>
+        </w:rPr>
+        <w:t>Nutzungsziel</w:t>
+      </w:r>
+      <w:r>
+        <w:tab/>
+      </w:r>
+      <w:r>
+        <w:t>DB-Verbindung für das Aktualisieren des Wählerverzeichnisses erstellen</w:t>
+      </w:r>
+    </w:p>
+    <w:p>
+      <w:r>
+        <w:rPr>
+          <w:b/>
+        </w:rPr>
+        <w:t>Vorgehen</w:t>
+      </w:r>
+    </w:p>
+    <w:tbl>
+      <w:tblPr>
+        <w:tblStyle w:val="Tabellenraster"/>
+        <w:tblpPr w:leftFromText="141" w:rightFromText="141" w:vertAnchor="text" w:horzAnchor="page" w:tblpX="2761" w:tblpY="120"/>
+        <w:tblW w:w="0" w:type="auto"/>
+        <w:tblLook w:val="04A0" w:firstRow="1" w:lastRow="0" w:firstColumn="1" w:lastColumn="0" w:noHBand="0" w:noVBand="1"/>
+      </w:tblPr>
+      <w:tblGrid>
+        <w:gridCol w:w="856"/>
+        <w:gridCol w:w="3242"/>
+        <w:gridCol w:w="4200"/>
+      </w:tblGrid>
+      <w:tr>
+        <w:tc>
+          <w:tcPr>
+            <w:tcW w:w="856" w:type="dxa"/>
+            <w:shd w:val="clear" w:color="auto" w:fill="D0CECE" w:themeFill="background2" w:themeFillShade="E6"/>
+          </w:tcPr>
+          <w:p>
+            <w:pPr>
+              <w:rPr>
+                <w:b/>
+                <w:highlight w:val="lightGray"/>
+              </w:rPr>
+            </w:pPr>
+            <w:r>
+              <w:rPr>
+                <w:b/>
+                <w:highlight w:val="lightGray"/>
+              </w:rPr>
+              <w:t>Nr.</w:t>
+            </w:r>
+          </w:p>
+        </w:tc>
+        <w:tc>
+          <w:tcPr>
+            <w:tcW w:w="3242" w:type="dxa"/>
+            <w:shd w:val="clear" w:color="auto" w:fill="D0CECE" w:themeFill="background2" w:themeFillShade="E6"/>
+          </w:tcPr>
+          <w:p>
+            <w:pPr>
+              <w:rPr>
+                <w:b/>
+                <w:highlight w:val="lightGray"/>
+              </w:rPr>
+            </w:pPr>
+            <w:r>
+              <w:rPr>
+                <w:b/>
+                <w:highlight w:val="lightGray"/>
+              </w:rPr>
+              <w:t>Useraktion</w:t>
+            </w:r>
+            <w:r>
+              <w:rPr>
+                <w:b/>
+                <w:highlight w:val="lightGray"/>
+              </w:rPr>
+              <w:tab/>
+            </w:r>
+          </w:p>
+        </w:tc>
+        <w:tc>
+          <w:tcPr>
+            <w:tcW w:w="4200" w:type="dxa"/>
+            <w:shd w:val="clear" w:color="auto" w:fill="D0CECE" w:themeFill="background2" w:themeFillShade="E6"/>
+          </w:tcPr>
+          <w:p>
+            <w:pPr>
+              <w:rPr>
+                <w:b/>
+                <w:highlight w:val="lightGray"/>
+              </w:rPr>
+            </w:pPr>
+            <w:r>
+              <w:rPr>
+                <w:b/>
+                <w:highlight w:val="lightGray"/>
+              </w:rPr>
+              <w:t>Verhalten der Software</w:t>
+            </w:r>
+          </w:p>
+        </w:tc>
+      </w:tr>
+      <w:tr>
+        <w:tc>
+          <w:tcPr>
+            <w:tcW w:w="856" w:type="dxa"/>
+          </w:tcPr>
+          <w:p>
+            <w:commentRangeStart w:id="4"/>
+            <w:r>
+              <w:t>1</w:t>
+            </w:r>
+            <w:commentRangeEnd w:id="4"/>
+            <w:r>
+              <w:rPr>
+                <w:rStyle w:val="Kommentarzeichen"/>
+              </w:rPr>
+              <w:commentReference w:id="4"/>
+            </w:r>
+          </w:p>
+        </w:tc>
+        <w:tc>
+          <w:tcPr>
+            <w:tcW w:w="3242" w:type="dxa"/>
+          </w:tcPr>
+          <w:p>
+            <w:r>
+              <w:t>Öffnen der Software (SW)</w:t>
+            </w:r>
+          </w:p>
+        </w:tc>
+        <w:tc>
+          <w:tcPr>
+            <w:tcW w:w="4200" w:type="dxa"/>
+          </w:tcPr>
+          <w:p>
+            <w:r>
+              <w:t>Startfenster öffnet sich und eine Anmeldemaske erscheint auf dem Bildschirm</w:t>
+            </w:r>
+          </w:p>
+        </w:tc>
+      </w:tr>
+      <w:tr>
+        <w:tc>
+          <w:tcPr>
+            <w:tcW w:w="856" w:type="dxa"/>
+          </w:tcPr>
+          <w:p>
+            <w:r>
+              <w:t>2</w:t>
+            </w:r>
+          </w:p>
+        </w:tc>
+        <w:tc>
+          <w:tcPr>
+            <w:tcW w:w="3242" w:type="dxa"/>
+          </w:tcPr>
+          <w:p>
+            <w:r>
+              <w:t>Eingabe der Login-Daten</w:t>
+            </w:r>
+          </w:p>
+        </w:tc>
+        <w:tc>
+          <w:tcPr>
+            <w:tcW w:w="4200" w:type="dxa"/>
+          </w:tcPr>
+          <w:p>
+            <w:r>
+              <w:t>Eingabe korrekt: Verwaltungsseite öffnet sich</w:t>
+            </w:r>
+          </w:p>
+          <w:p>
+            <w:r>
+              <w:t>Eingabe falsch:</w:t>
+            </w:r>
+          </w:p>
+          <w:p>
+            <w:r>
+              <w:lastRenderedPageBreak/>
+              <w:t xml:space="preserve">Fehlermeldung und wiederholen der Eingabe </w:t>
+            </w:r>
+          </w:p>
+        </w:tc>
+      </w:tr>
+      <w:tr>
+        <w:tc>
+          <w:tcPr>
+            <w:tcW w:w="856" w:type="dxa"/>
+          </w:tcPr>
+          <w:p>
+            <w:r>
+              <w:lastRenderedPageBreak/>
+              <w:t>3</w:t>
+            </w:r>
+          </w:p>
+        </w:tc>
+        <w:tc>
+          <w:tcPr>
+            <w:tcW w:w="3242" w:type="dxa"/>
+          </w:tcPr>
+          <w:p>
+            <w:r>
+              <w:t>Menüpunkt für Administration auswählen</w:t>
+            </w:r>
+          </w:p>
+        </w:tc>
+        <w:tc>
+          <w:tcPr>
+            <w:tcW w:w="4200" w:type="dxa"/>
+          </w:tcPr>
+          <w:p>
+            <w:r>
+              <w:t>Administrationsfenster öffnet sich und Eingabeformular für das Login als Administrator erscheint.</w:t>
+            </w:r>
+          </w:p>
+        </w:tc>
+      </w:tr>
+      <w:tr>
+        <w:tc>
+          <w:tcPr>
+            <w:tcW w:w="856" w:type="dxa"/>
+          </w:tcPr>
+          <w:p>
+            <w:r>
+              <w:t>4</w:t>
+            </w:r>
+          </w:p>
+        </w:tc>
+        <w:tc>
+          <w:tcPr>
+            <w:tcW w:w="3242" w:type="dxa"/>
+          </w:tcPr>
+          <w:p>
+            <w:r>
+              <w:t>Eingabe der Login-Daten</w:t>
+            </w:r>
+          </w:p>
+        </w:tc>
+        <w:tc>
+          <w:tcPr>
+            <w:tcW w:w="4200" w:type="dxa"/>
+          </w:tcPr>
+          <w:p>
+            <w:r>
+              <w:t>Eingabe korrekt: Administrationsseite öffnet sich</w:t>
+            </w:r>
+          </w:p>
+          <w:p>
+            <w:r>
+              <w:t>Eingabe falsch:</w:t>
+            </w:r>
+          </w:p>
+          <w:p>
+            <w:r>
+              <w:t xml:space="preserve">Fehlermeldung und wiederholen der Eingabe </w:t>
+            </w:r>
+          </w:p>
+        </w:tc>
+      </w:tr>
+      <w:tr>
+        <w:tc>
+          <w:tcPr>
+            <w:tcW w:w="856" w:type="dxa"/>
+          </w:tcPr>
+          <w:p>
+            <w:r>
+              <w:t>5</w:t>
+            </w:r>
+          </w:p>
+        </w:tc>
+        <w:tc>
+          <w:tcPr>
+            <w:tcW w:w="3242" w:type="dxa"/>
+          </w:tcPr>
+          <w:p>
+            <w:r>
+              <w:t xml:space="preserve">Bereich zur Bearbeitung </w:t>
+            </w:r>
+            <w:r>
+              <w:t xml:space="preserve">des Wählerverzeichnisses </w:t>
+            </w:r>
+            <w:r>
+              <w:t xml:space="preserve">auswählen </w:t>
+            </w:r>
+          </w:p>
+        </w:tc>
+        <w:tc>
+          <w:tcPr>
+            <w:tcW w:w="4200" w:type="dxa"/>
+          </w:tcPr>
+          <w:p>
+            <w:r>
+              <w:t>Falls bereits eine DB-Verbindung</w:t>
+            </w:r>
+            <w:r>
+              <w:t xml:space="preserve"> im System hinterlegt </w:t>
+            </w:r>
+            <w:r>
+              <w:t>ist wird diese</w:t>
+            </w:r>
+            <w:r>
+              <w:t xml:space="preserve"> angezeigt</w:t>
+            </w:r>
+            <w:r>
+              <w:t xml:space="preserve"> und es gibt die </w:t>
+            </w:r>
+            <w:r>
+              <w:t xml:space="preserve">Möglichkeit eine Bearbeitung zu starten oder zu löschen. </w:t>
+            </w:r>
+          </w:p>
+          <w:p>
+            <w:r>
+              <w:t xml:space="preserve">Andernfalls wird der </w:t>
+            </w:r>
+            <w:r>
+              <w:t>Auswahlpunkt Hinzufügen</w:t>
+            </w:r>
+            <w:r>
+              <w:t xml:space="preserve"> </w:t>
+            </w:r>
+            <w:r>
+              <w:t>angezeigt.</w:t>
+            </w:r>
+          </w:p>
+        </w:tc>
+      </w:tr>
+      <w:tr>
+        <w:tc>
+          <w:tcPr>
+            <w:tcW w:w="856" w:type="dxa"/>
+          </w:tcPr>
+          <w:p>
+            <w:r>
+              <w:t>6</w:t>
+            </w:r>
+          </w:p>
+        </w:tc>
+        <w:tc>
+          <w:tcPr>
+            <w:tcW w:w="3242" w:type="dxa"/>
+          </w:tcPr>
+          <w:p>
+            <w:r>
+              <w:t>Hinzufügen auswählen</w:t>
+            </w:r>
+          </w:p>
+        </w:tc>
+        <w:tc>
+          <w:tcPr>
+            <w:tcW w:w="4200" w:type="dxa"/>
+          </w:tcPr>
+          <w:p>
+            <w:r>
+              <w:t>Eingabeformular für das Anlegen eine</w:t>
+            </w:r>
+            <w:r>
+              <w:t xml:space="preserve"> </w:t>
+            </w:r>
+            <w:r>
+              <w:t xml:space="preserve">neuen </w:t>
+            </w:r>
+            <w:r>
+              <w:t>DB-Verbindung</w:t>
+            </w:r>
+            <w:r>
+              <w:t xml:space="preserve"> erscheint. Möglichkeiten Abbrechen und speichern sind verfügbar.</w:t>
+            </w:r>
+          </w:p>
+        </w:tc>
+      </w:tr>
+      <w:tr>
+        <w:tc>
+          <w:tcPr>
+            <w:tcW w:w="856" w:type="dxa"/>
+          </w:tcPr>
+          <w:p>
+            <w:r>
+              <w:t>7</w:t>
+            </w:r>
+          </w:p>
+        </w:tc>
+        <w:tc>
+          <w:tcPr>
+            <w:tcW w:w="3242" w:type="dxa"/>
+          </w:tcPr>
+          <w:p>
+            <w:r>
+              <w:t>Benötigte Daten eingeben. Speichern.</w:t>
+            </w:r>
+          </w:p>
+        </w:tc>
+        <w:tc>
+          <w:tcPr>
+            <w:tcW w:w="4200" w:type="dxa"/>
+          </w:tcPr>
+          <w:p>
+            <w:r>
+              <w:t>Das System prüft, ob alle Pflichtangaben korrekt gemacht wurden.</w:t>
+            </w:r>
+          </w:p>
+          <w:p>
+            <w:r>
+              <w:t>Falls nicht erscheint das Eingabeformular erneut und die fehlenden bzw. inkorrekten Daten sind gekennzeichnet.</w:t>
+            </w:r>
+          </w:p>
+          <w:p>
+            <w:r>
+              <w:t xml:space="preserve">Falls alle Daten korrekt vorhanden sind erscheint </w:t>
+            </w:r>
+            <w:r>
+              <w:t>die unter Schritt 5 beschriebene Seite.</w:t>
+            </w:r>
+          </w:p>
+        </w:tc>
+      </w:tr>
+    </w:tbl>
+    <w:p/>
+    <w:p/>
+    <w:p/>
+    <w:p/>
+    <w:p/>
+    <w:p/>
+    <w:p/>
+    <w:p/>
+    <w:p/>
+    <w:p/>
+    <w:p/>
+    <w:p/>
+    <w:p/>
+    <w:p/>
+    <w:p/>
+    <w:p/>
+    <w:p/>
+    <w:p/>
+    <w:p>
+      <w:r>
+        <w:rPr>
+          <w:b/>
+        </w:rPr>
+        <w:t>UC-NR.</w:t>
+      </w:r>
+      <w:r>
+        <w:rPr>
+          <w:b/>
+        </w:rPr>
+        <w:tab/>
+      </w:r>
+      <w:r>
+        <w:tab/>
+        <w:t>1</w:t>
+      </w:r>
+      <w:r>
+        <w:t>2.2</w:t>
+      </w:r>
+      <w:r>
+        <w:br/>
+      </w:r>
+      <w:r>
+        <w:rPr>
+          <w:b/>
+        </w:rPr>
+        <w:t>Rolle</w:t>
+      </w:r>
+      <w:r>
+        <w:t xml:space="preserve"> </w:t>
+      </w:r>
+      <w:r>
+        <w:tab/>
+      </w:r>
+      <w:r>
+        <w:tab/>
+        <w:t>Administrator</w:t>
+      </w:r>
+      <w:r>
+        <w:br/>
+      </w:r>
+      <w:r>
+        <w:rPr>
+          <w:b/>
+        </w:rPr>
+        <w:t>Nutzungsziel</w:t>
+      </w:r>
+      <w:r>
+        <w:tab/>
+        <w:t xml:space="preserve">DB-Verbindung für das Aktualisieren des Wählerverzeichnisses </w:t>
+      </w:r>
+      <w:r>
+        <w:t>bearbeiten</w:t>
+      </w:r>
+    </w:p>
+    <w:p>
+      <w:r>
+        <w:rPr>
+          <w:b/>
+        </w:rPr>
+        <w:t>Vorgehen</w:t>
+      </w:r>
+      <w:r>
+        <w:tab/>
+      </w:r>
+      <w:r>
+        <w:t>Identisches Vorgehen wie in UC 11.1 in den Schritten 1 bis 5.</w:t>
+      </w:r>
+    </w:p>
+    <w:tbl>
+      <w:tblPr>
+        <w:tblStyle w:val="Tabellenraster"/>
+        <w:tblpPr w:leftFromText="141" w:rightFromText="141" w:vertAnchor="text" w:horzAnchor="page" w:tblpX="2761" w:tblpY="120"/>
+        <w:tblW w:w="0" w:type="auto"/>
+        <w:tblLook w:val="04A0" w:firstRow="1" w:lastRow="0" w:firstColumn="1" w:lastColumn="0" w:noHBand="0" w:noVBand="1"/>
+      </w:tblPr>
+      <w:tblGrid>
+        <w:gridCol w:w="856"/>
+        <w:gridCol w:w="3242"/>
+        <w:gridCol w:w="4200"/>
+      </w:tblGrid>
+      <w:tr>
+        <w:tc>
+          <w:tcPr>
+            <w:tcW w:w="856" w:type="dxa"/>
+            <w:shd w:val="clear" w:color="auto" w:fill="D0CECE" w:themeFill="background2" w:themeFillShade="E6"/>
+          </w:tcPr>
+          <w:p>
+            <w:pPr>
+              <w:rPr>
+                <w:b/>
+                <w:highlight w:val="lightGray"/>
+              </w:rPr>
+            </w:pPr>
+            <w:r>
+              <w:rPr>
+                <w:b/>
+                <w:highlight w:val="lightGray"/>
+              </w:rPr>
+              <w:t>Nr.</w:t>
+            </w:r>
+          </w:p>
+        </w:tc>
+        <w:tc>
+          <w:tcPr>
+            <w:tcW w:w="3242" w:type="dxa"/>
+            <w:shd w:val="clear" w:color="auto" w:fill="D0CECE" w:themeFill="background2" w:themeFillShade="E6"/>
+          </w:tcPr>
+          <w:p>
+            <w:pPr>
+              <w:rPr>
+                <w:b/>
+                <w:highlight w:val="lightGray"/>
+              </w:rPr>
+            </w:pPr>
+            <w:r>
+              <w:rPr>
+                <w:b/>
+                <w:highlight w:val="lightGray"/>
+              </w:rPr>
+              <w:t>Useraktion</w:t>
+            </w:r>
+            <w:r>
+              <w:rPr>
+                <w:b/>
+                <w:highlight w:val="lightGray"/>
+              </w:rPr>
+              <w:tab/>
+            </w:r>
+          </w:p>
+        </w:tc>
+        <w:tc>
+          <w:tcPr>
+            <w:tcW w:w="4200" w:type="dxa"/>
+            <w:shd w:val="clear" w:color="auto" w:fill="D0CECE" w:themeFill="background2" w:themeFillShade="E6"/>
+          </w:tcPr>
+          <w:p>
+            <w:pPr>
+              <w:rPr>
+                <w:b/>
+                <w:highlight w:val="lightGray"/>
+              </w:rPr>
+            </w:pPr>
+            <w:r>
+              <w:rPr>
+                <w:b/>
+                <w:highlight w:val="lightGray"/>
+              </w:rPr>
+              <w:t>Verhalten der Software</w:t>
+            </w:r>
+          </w:p>
+        </w:tc>
+      </w:tr>
+      <w:tr>
+        <w:tc>
+          <w:tcPr>
+            <w:tcW w:w="856" w:type="dxa"/>
+          </w:tcPr>
+          <w:p>
+            <w:r>
+              <w:t>6</w:t>
+            </w:r>
+          </w:p>
+        </w:tc>
+        <w:tc>
+          <w:tcPr>
+            <w:tcW w:w="3242" w:type="dxa"/>
+          </w:tcPr>
+          <w:p>
+            <w:r>
+              <w:t>Bearbeiten</w:t>
+            </w:r>
+            <w:r>
+              <w:t xml:space="preserve"> auswählen</w:t>
+            </w:r>
+          </w:p>
+        </w:tc>
+        <w:tc>
+          <w:tcPr>
+            <w:tcW w:w="4200" w:type="dxa"/>
+          </w:tcPr>
+          <w:p>
+            <w:r>
+              <w:t>Eingabeformular</w:t>
+            </w:r>
+            <w:r>
+              <w:t xml:space="preserve"> mit den im System hinterlegten Daten der bestehenden</w:t>
+            </w:r>
+            <w:r>
+              <w:t xml:space="preserve"> DB-Verbindung erscheint. </w:t>
+            </w:r>
+            <w:r>
+              <w:t xml:space="preserve">Die </w:t>
+            </w:r>
+            <w:r>
+              <w:t>D</w:t>
+            </w:r>
+            <w:r>
+              <w:t xml:space="preserve">aten können nun bearbeitet werden. </w:t>
+            </w:r>
+            <w:r>
+              <w:t>Möglichkeiten Abbrechen und speichern sind verfügbar.</w:t>
+            </w:r>
+          </w:p>
+        </w:tc>
+      </w:tr>
+      <w:tr>
+        <w:tc>
+          <w:tcPr>
+            <w:tcW w:w="856" w:type="dxa"/>
+          </w:tcPr>
+          <w:p>
+            <w:r>
+              <w:t>7</w:t>
+            </w:r>
+          </w:p>
+        </w:tc>
+        <w:tc>
+          <w:tcPr>
+            <w:tcW w:w="3242" w:type="dxa"/>
+          </w:tcPr>
+          <w:p>
+            <w:r>
+              <w:t xml:space="preserve">Benötigte Daten </w:t>
+            </w:r>
+            <w:r>
+              <w:t>bearbeiten</w:t>
+            </w:r>
+            <w:r>
+              <w:t>. Speichern.</w:t>
+            </w:r>
+          </w:p>
+        </w:tc>
+        <w:tc>
+          <w:tcPr>
+            <w:tcW w:w="4200" w:type="dxa"/>
+          </w:tcPr>
+          <w:p>
+            <w:r>
+              <w:t>Das System prüft, ob alle Pflichtangaben korrekt gemacht wurden.</w:t>
+            </w:r>
+          </w:p>
+          <w:p>
+            <w:r>
+              <w:t>Falls nicht erscheint das Eingabeformular erneut und die fehlenden bzw. inkorrekten Daten sind gekennzeichnet.</w:t>
+            </w:r>
+          </w:p>
+          <w:p>
+            <w:r>
+              <w:t>Falls alle Daten korrekt vorhanden sind erscheint die unter Schritt 5 beschriebene Seite.</w:t>
+            </w:r>
+          </w:p>
+        </w:tc>
+      </w:tr>
+    </w:tbl>
+    <w:p/>
+    <w:p/>
+    <w:p/>
+    <w:p/>
+    <w:p/>
+    <w:p/>
+    <w:p/>
+    <w:p/>
+    <w:p/>
+    <w:p>
+      <w:r>
+        <w:rPr>
+          <w:b/>
+        </w:rPr>
         <w:lastRenderedPageBreak/>
-        <w:t>In Anführungszeichen gesetzte Worte sind Reiter oder Buttons oder andere Interaktionsmöglichkeiten auf dem Display, die angeklickt werden können und einen Wechsel der aktuellen Ansicht bewirken</w:t>
+        <w:t>UC-NR.</w:t>
+      </w:r>
+      <w:r>
+        <w:rPr>
+          <w:b/>
+        </w:rPr>
+        <w:tab/>
+      </w:r>
+      <w:r>
+        <w:tab/>
+        <w:t>1</w:t>
+      </w:r>
+      <w:r>
+        <w:t>3</w:t>
+      </w:r>
+      <w:r>
+        <w:t>.1</w:t>
+      </w:r>
+      <w:r>
+        <w:br/>
+      </w:r>
+      <w:r>
+        <w:rPr>
+          <w:b/>
+        </w:rPr>
+        <w:t>Rolle</w:t>
+      </w:r>
+      <w:r>
+        <w:t xml:space="preserve"> </w:t>
+      </w:r>
+      <w:r>
+        <w:tab/>
+      </w:r>
+      <w:r>
+        <w:tab/>
+        <w:t>Administrator</w:t>
+      </w:r>
+      <w:r>
+        <w:br/>
+      </w:r>
+      <w:r>
+        <w:rPr>
+          <w:b/>
+        </w:rPr>
+        <w:t>Nutzungsziel</w:t>
+      </w:r>
+      <w:r>
+        <w:tab/>
+        <w:t>Übergeordnete Wahlstelle bearbeiten</w:t>
       </w:r>
     </w:p>
+    <w:p>
+      <w:r>
+        <w:rPr>
+          <w:b/>
+        </w:rPr>
+        <w:t>Vorgehen</w:t>
+      </w:r>
+    </w:p>
+    <w:tbl>
+      <w:tblPr>
+        <w:tblStyle w:val="Tabellenraster"/>
+        <w:tblpPr w:leftFromText="141" w:rightFromText="141" w:vertAnchor="text" w:horzAnchor="page" w:tblpX="2761" w:tblpY="120"/>
+        <w:tblW w:w="0" w:type="auto"/>
+        <w:tblLook w:val="04A0" w:firstRow="1" w:lastRow="0" w:firstColumn="1" w:lastColumn="0" w:noHBand="0" w:noVBand="1"/>
+      </w:tblPr>
+      <w:tblGrid>
+        <w:gridCol w:w="856"/>
+        <w:gridCol w:w="3242"/>
+        <w:gridCol w:w="4200"/>
+      </w:tblGrid>
+      <w:tr>
+        <w:tc>
+          <w:tcPr>
+            <w:tcW w:w="856" w:type="dxa"/>
+            <w:shd w:val="clear" w:color="auto" w:fill="D0CECE" w:themeFill="background2" w:themeFillShade="E6"/>
+          </w:tcPr>
+          <w:p>
+            <w:pPr>
+              <w:rPr>
+                <w:b/>
+                <w:highlight w:val="lightGray"/>
+              </w:rPr>
+            </w:pPr>
+            <w:r>
+              <w:rPr>
+                <w:b/>
+                <w:highlight w:val="lightGray"/>
+              </w:rPr>
+              <w:t>Nr.</w:t>
+            </w:r>
+          </w:p>
+        </w:tc>
+        <w:tc>
+          <w:tcPr>
+            <w:tcW w:w="3242" w:type="dxa"/>
+            <w:shd w:val="clear" w:color="auto" w:fill="D0CECE" w:themeFill="background2" w:themeFillShade="E6"/>
+          </w:tcPr>
+          <w:p>
+            <w:pPr>
+              <w:rPr>
+                <w:b/>
+                <w:highlight w:val="lightGray"/>
+              </w:rPr>
+            </w:pPr>
+            <w:r>
+              <w:rPr>
+                <w:b/>
+                <w:highlight w:val="lightGray"/>
+              </w:rPr>
+              <w:t>Useraktion</w:t>
+            </w:r>
+            <w:r>
+              <w:rPr>
+                <w:b/>
+                <w:highlight w:val="lightGray"/>
+              </w:rPr>
+              <w:tab/>
+            </w:r>
+          </w:p>
+        </w:tc>
+        <w:tc>
+          <w:tcPr>
+            <w:tcW w:w="4200" w:type="dxa"/>
+            <w:shd w:val="clear" w:color="auto" w:fill="D0CECE" w:themeFill="background2" w:themeFillShade="E6"/>
+          </w:tcPr>
+          <w:p>
+            <w:pPr>
+              <w:rPr>
+                <w:b/>
+                <w:highlight w:val="lightGray"/>
+              </w:rPr>
+            </w:pPr>
+            <w:r>
+              <w:rPr>
+                <w:b/>
+                <w:highlight w:val="lightGray"/>
+              </w:rPr>
+              <w:t>Verhalten der Software</w:t>
+            </w:r>
+          </w:p>
+        </w:tc>
+      </w:tr>
+      <w:tr>
+        <w:tc>
+          <w:tcPr>
+            <w:tcW w:w="856" w:type="dxa"/>
+          </w:tcPr>
+          <w:p>
+            <w:commentRangeStart w:id="5"/>
+            <w:r>
+              <w:t>1</w:t>
+            </w:r>
+            <w:commentRangeEnd w:id="5"/>
+            <w:r>
+              <w:rPr>
+                <w:rStyle w:val="Kommentarzeichen"/>
+              </w:rPr>
+              <w:commentReference w:id="5"/>
+            </w:r>
+          </w:p>
+        </w:tc>
+        <w:tc>
+          <w:tcPr>
+            <w:tcW w:w="3242" w:type="dxa"/>
+          </w:tcPr>
+          <w:p>
+            <w:r>
+              <w:t>Öffnen der Software (SW)</w:t>
+            </w:r>
+          </w:p>
+        </w:tc>
+        <w:tc>
+          <w:tcPr>
+            <w:tcW w:w="4200" w:type="dxa"/>
+          </w:tcPr>
+          <w:p>
+            <w:r>
+              <w:t>Startfenster öffnet sich und eine Anmeldemaske erscheint auf dem Bildschirm</w:t>
+            </w:r>
+          </w:p>
+        </w:tc>
+      </w:tr>
+      <w:tr>
+        <w:tc>
+          <w:tcPr>
+            <w:tcW w:w="856" w:type="dxa"/>
+          </w:tcPr>
+          <w:p>
+            <w:r>
+              <w:t>2</w:t>
+            </w:r>
+          </w:p>
+        </w:tc>
+        <w:tc>
+          <w:tcPr>
+            <w:tcW w:w="3242" w:type="dxa"/>
+          </w:tcPr>
+          <w:p>
+            <w:r>
+              <w:t>Eingabe der Login-Daten</w:t>
+            </w:r>
+          </w:p>
+        </w:tc>
+        <w:tc>
+          <w:tcPr>
+            <w:tcW w:w="4200" w:type="dxa"/>
+          </w:tcPr>
+          <w:p>
+            <w:r>
+              <w:t>Eingabe korrekt: Verwaltungsseite öffnet sich</w:t>
+            </w:r>
+          </w:p>
+          <w:p>
+            <w:r>
+              <w:t>Eingabe falsch:</w:t>
+            </w:r>
+          </w:p>
+          <w:p>
+            <w:r>
+              <w:t xml:space="preserve">Fehlermeldung und wiederholen der Eingabe </w:t>
+            </w:r>
+          </w:p>
+        </w:tc>
+      </w:tr>
+      <w:tr>
+        <w:tc>
+          <w:tcPr>
+            <w:tcW w:w="856" w:type="dxa"/>
+          </w:tcPr>
+          <w:p>
+            <w:r>
+              <w:t>3</w:t>
+            </w:r>
+          </w:p>
+        </w:tc>
+        <w:tc>
+          <w:tcPr>
+            <w:tcW w:w="3242" w:type="dxa"/>
+          </w:tcPr>
+          <w:p>
+            <w:r>
+              <w:t>Menüpunkt für Administration auswählen</w:t>
+            </w:r>
+          </w:p>
+        </w:tc>
+        <w:tc>
+          <w:tcPr>
+            <w:tcW w:w="4200" w:type="dxa"/>
+          </w:tcPr>
+          <w:p>
+            <w:r>
+              <w:t>Administrationsfenster öffnet sich und Eingabeformular für das Login als Administrator erscheint.</w:t>
+            </w:r>
+          </w:p>
+        </w:tc>
+      </w:tr>
+      <w:tr>
+        <w:tc>
+          <w:tcPr>
+            <w:tcW w:w="856" w:type="dxa"/>
+          </w:tcPr>
+          <w:p>
+            <w:r>
+              <w:t>4</w:t>
+            </w:r>
+          </w:p>
+        </w:tc>
+        <w:tc>
+          <w:tcPr>
+            <w:tcW w:w="3242" w:type="dxa"/>
+          </w:tcPr>
+          <w:p>
+            <w:r>
+              <w:t>Eingabe der Login-Daten</w:t>
+            </w:r>
+          </w:p>
+        </w:tc>
+        <w:tc>
+          <w:tcPr>
+            <w:tcW w:w="4200" w:type="dxa"/>
+          </w:tcPr>
+          <w:p>
+            <w:r>
+              <w:t>Eingabe korrekt: Administrationsseite öffnet sich</w:t>
+            </w:r>
+          </w:p>
+          <w:p>
+            <w:r>
+              <w:t>Eingabe falsch:</w:t>
+            </w:r>
+          </w:p>
+          <w:p>
+            <w:r>
+              <w:t xml:space="preserve">Fehlermeldung und wiederholen der Eingabe </w:t>
+            </w:r>
+          </w:p>
+        </w:tc>
+      </w:tr>
+      <w:tr>
+        <w:tc>
+          <w:tcPr>
+            <w:tcW w:w="856" w:type="dxa"/>
+          </w:tcPr>
+          <w:p>
+            <w:r>
+              <w:t>5</w:t>
+            </w:r>
+          </w:p>
+        </w:tc>
+        <w:tc>
+          <w:tcPr>
+            <w:tcW w:w="3242" w:type="dxa"/>
+          </w:tcPr>
+          <w:p>
+            <w:r>
+              <w:t>Bereich zur Bearbeitung de</w:t>
+            </w:r>
+            <w:r>
+              <w:t xml:space="preserve">r übergeordneten </w:t>
+            </w:r>
+            <w:r>
+              <w:t>W</w:t>
+            </w:r>
+            <w:r>
+              <w:t>a</w:t>
+            </w:r>
+            <w:r>
+              <w:t>hl</w:t>
+            </w:r>
+            <w:r>
+              <w:t>stelle</w:t>
+            </w:r>
+            <w:r>
+              <w:t xml:space="preserve"> auswählen </w:t>
+            </w:r>
+          </w:p>
+        </w:tc>
+        <w:tc>
+          <w:tcPr>
+            <w:tcW w:w="4200" w:type="dxa"/>
+          </w:tcPr>
+          <w:p>
+            <w:r>
+              <w:t>Die</w:t>
+            </w:r>
+            <w:r>
+              <w:t xml:space="preserve"> bereits im System hinterlegt</w:t>
+            </w:r>
+            <w:r>
+              <w:t>e übergeordnete Wahlstelle</w:t>
+            </w:r>
+            <w:r>
+              <w:t xml:space="preserve"> wird angezeigt und es gibt die Möglichkeit eine Bearbeitung zu starten. </w:t>
+            </w:r>
+          </w:p>
+        </w:tc>
+      </w:tr>
+      <w:tr>
+        <w:tc>
+          <w:tcPr>
+            <w:tcW w:w="856" w:type="dxa"/>
+          </w:tcPr>
+          <w:p>
+            <w:r>
+              <w:t>6</w:t>
+            </w:r>
+          </w:p>
+        </w:tc>
+        <w:tc>
+          <w:tcPr>
+            <w:tcW w:w="3242" w:type="dxa"/>
+          </w:tcPr>
+          <w:p>
+            <w:r>
+              <w:t>Bearbeiten</w:t>
+            </w:r>
+            <w:r>
+              <w:t xml:space="preserve"> auswählen</w:t>
+            </w:r>
+          </w:p>
+        </w:tc>
+        <w:tc>
+          <w:tcPr>
+            <w:tcW w:w="4200" w:type="dxa"/>
+          </w:tcPr>
+          <w:p>
+            <w:r>
+              <w:t xml:space="preserve">Eingabeformular mit den im System hinterlegten Daten </w:t>
+            </w:r>
+            <w:r>
+              <w:t xml:space="preserve">übergeordneten Wahlstelle </w:t>
+            </w:r>
+            <w:r>
+              <w:t xml:space="preserve">erscheint. Die </w:t>
+            </w:r>
+            <w:r>
+              <w:t>D</w:t>
+            </w:r>
+            <w:r>
+              <w:t>aten können nun bearbeitet werden. Möglichkeiten Abbrechen und speichern sind verfügbar.</w:t>
+            </w:r>
+          </w:p>
+        </w:tc>
+      </w:tr>
+      <w:tr>
+        <w:tc>
+          <w:tcPr>
+            <w:tcW w:w="856" w:type="dxa"/>
+          </w:tcPr>
+          <w:p>
+            <w:r>
+              <w:t>7</w:t>
+            </w:r>
+          </w:p>
+        </w:tc>
+        <w:tc>
+          <w:tcPr>
+            <w:tcW w:w="3242" w:type="dxa"/>
+          </w:tcPr>
+          <w:p>
+            <w:r>
+              <w:t xml:space="preserve">Daten </w:t>
+            </w:r>
+            <w:r>
+              <w:t>bearbeiten</w:t>
+            </w:r>
+            <w:bookmarkStart w:id="6" w:name="_GoBack"/>
+            <w:bookmarkEnd w:id="6"/>
+            <w:r>
+              <w:t>. Speichern.</w:t>
+            </w:r>
+          </w:p>
+        </w:tc>
+        <w:tc>
+          <w:tcPr>
+            <w:tcW w:w="4200" w:type="dxa"/>
+          </w:tcPr>
+          <w:p>
+            <w:r>
+              <w:t>Das System prüft, ob alle Pflichtangaben korrekt gemacht wurden.</w:t>
+            </w:r>
+          </w:p>
+          <w:p>
+            <w:r>
+              <w:t>Falls nicht erscheint das Eingabeformular erneut und die fehlenden bzw. inkorrekten Daten sind gekennzeichnet.</w:t>
+            </w:r>
+          </w:p>
+          <w:p>
+            <w:r>
+              <w:t>Falls alle Daten korrekt vorhanden sind erscheint die unter Schritt 5 beschriebene Seite.</w:t>
+            </w:r>
+          </w:p>
+        </w:tc>
+      </w:tr>
+    </w:tbl>
+    <w:p/>
     <w:sectPr>
       <w:pgSz w:w="11906" w:h="16838"/>
       <w:pgMar w:top="1417" w:right="1417" w:bottom="1134" w:left="1417" w:header="708" w:footer="708" w:gutter="0"/>
@@ -8677,6 +10858,54 @@
       </w:pPr>
     </w:p>
   </w:comment>
+  <w:comment w:id="3" w:author="Katharina Schwab" w:date="2017-10-26T11:16:00Z" w:initials="KS">
+    <w:p>
+      <w:pPr>
+        <w:pStyle w:val="Kommentartext"/>
+      </w:pPr>
+      <w:r>
+        <w:rPr>
+          <w:rStyle w:val="Kommentarzeichen"/>
+        </w:rPr>
+        <w:annotationRef/>
+      </w:r>
+      <w:r>
+        <w:t>Fenster evtl. mit Nummern oder festen Namen versehen um Kommunikation zu verbessern?</w:t>
+      </w:r>
+    </w:p>
+  </w:comment>
+  <w:comment w:id="4" w:author="Katharina Schwab" w:date="2017-10-26T11:16:00Z" w:initials="KS">
+    <w:p>
+      <w:pPr>
+        <w:pStyle w:val="Kommentartext"/>
+      </w:pPr>
+      <w:r>
+        <w:rPr>
+          <w:rStyle w:val="Kommentarzeichen"/>
+        </w:rPr>
+        <w:annotationRef/>
+      </w:r>
+      <w:r>
+        <w:t>Fenster evtl. mit Nummern oder festen Namen versehen um Kommunikation zu verbessern?</w:t>
+      </w:r>
+    </w:p>
+  </w:comment>
+  <w:comment w:id="5" w:author="Katharina Schwab" w:date="2017-10-26T11:16:00Z" w:initials="KS">
+    <w:p>
+      <w:pPr>
+        <w:pStyle w:val="Kommentartext"/>
+      </w:pPr>
+      <w:r>
+        <w:rPr>
+          <w:rStyle w:val="Kommentarzeichen"/>
+        </w:rPr>
+        <w:annotationRef/>
+      </w:r>
+      <w:r>
+        <w:t>Fenster evtl. mit Nummern oder festen Namen versehen um Kommunikation zu verbessern?</w:t>
+      </w:r>
+    </w:p>
+  </w:comment>
 </w:comments>
 </file>
 
@@ -8685,6 +10914,9 @@
   <w15:commentEx w15:paraId="4AF5AF26" w15:done="0"/>
   <w15:commentEx w15:paraId="6429F47B" w15:done="0"/>
   <w15:commentEx w15:paraId="3B244BB2" w15:done="0"/>
+  <w15:commentEx w15:paraId="3FC47597" w15:done="0"/>
+  <w15:commentEx w15:paraId="706B3DD8" w15:done="0"/>
+  <w15:commentEx w15:paraId="329B7630" w15:done="0"/>
 </w15:commentsEx>
 </file>
 
@@ -8693,6 +10925,9 @@
   <w16cid:commentId w16cid:paraId="4AF5AF26" w16cid:durableId="1D9C41EA"/>
   <w16cid:commentId w16cid:paraId="6429F47B" w16cid:durableId="1DAAE047"/>
   <w16cid:commentId w16cid:paraId="3B244BB2" w16cid:durableId="1D9C42DB"/>
+  <w16cid:commentId w16cid:paraId="3FC47597" w16cid:durableId="1DB56962"/>
+  <w16cid:commentId w16cid:paraId="706B3DD8" w16cid:durableId="1DB56C65"/>
+  <w16cid:commentId w16cid:paraId="329B7630" w16cid:durableId="1DB56F12"/>
 </w16cid:commentsIds>
 </file>
 
@@ -10780,7 +13015,7 @@
 </file>
 
 <file path=customXml/itemProps1.xml><?xml version="1.0" encoding="utf-8"?>
-<ds:datastoreItem xmlns:ds="http://schemas.openxmlformats.org/officeDocument/2006/customXml" ds:itemID="{ADA8A172-F5FD-4C56-9297-0936C13B8752}">
+<ds:datastoreItem xmlns:ds="http://schemas.openxmlformats.org/officeDocument/2006/customXml" ds:itemID="{94324626-B65A-4C5F-B3CA-E9CB3F0AB43A}">
   <ds:schemaRefs>
     <ds:schemaRef ds:uri="http://schemas.openxmlformats.org/officeDocument/2006/bibliography"/>
   </ds:schemaRefs>

</xml_diff>

<commit_message>
worked on use cases
</commit_message>
<xml_diff>
--- a/Lastenheft/UsesCases.docx
+++ b/Lastenheft/UsesCases.docx
@@ -662,11 +662,11 @@
             <w:tcW w:w="2551" w:type="dxa"/>
           </w:tcPr>
           <w:p>
-            <w:proofErr w:type="spellStart"/>
-            <w:r>
-              <w:t>Adminstrator</w:t>
-            </w:r>
-            <w:proofErr w:type="spellEnd"/>
+            <w:r>
+              <w:t>Administrator</w:t>
+            </w:r>
+            <w:bookmarkStart w:id="0" w:name="_GoBack"/>
+            <w:bookmarkEnd w:id="0"/>
             <w:r>
               <w:t xml:space="preserve"> hinzugefügt</w:t>
             </w:r>
@@ -711,6 +711,14 @@
           <w:p>
             <w:r>
               <w:t>Überarbeiten nach Kundenanforderungen</w:t>
+            </w:r>
+            <w:r>
+              <w:t xml:space="preserve">: Cases neu definiert; </w:t>
+            </w:r>
+          </w:p>
+          <w:p>
+            <w:r>
+              <w:t>Ebene Staat und Rolle Admin UCs neu erstellt</w:t>
             </w:r>
           </w:p>
         </w:tc>
@@ -2168,22 +2176,11 @@
       <w:pPr>
         <w:pStyle w:val="berschrift1"/>
       </w:pPr>
-      <w:bookmarkStart w:id="0" w:name="_Toc498551265"/>
-      <w:r>
-        <w:t>Mögliche Use-</w:t>
-      </w:r>
-      <w:commentRangeStart w:id="1"/>
-      <w:r>
-        <w:t>Cases</w:t>
-      </w:r>
-      <w:commentRangeEnd w:id="1"/>
-      <w:r>
-        <w:rPr>
-          <w:rStyle w:val="Kommentarzeichen"/>
-        </w:rPr>
-        <w:commentReference w:id="1"/>
-      </w:r>
-      <w:bookmarkEnd w:id="0"/>
+      <w:bookmarkStart w:id="1" w:name="_Toc498551265"/>
+      <w:r>
+        <w:t>Mögliche Use-Cases</w:t>
+      </w:r>
+      <w:bookmarkEnd w:id="1"/>
     </w:p>
     <w:p/>
     <w:p>
@@ -2392,6 +2389,731 @@
       </w:r>
     </w:p>
     <w:p/>
+    <w:p>
+      <w:pPr>
+        <w:rPr>
+          <w:b/>
+        </w:rPr>
+      </w:pPr>
+      <w:r>
+        <w:rPr>
+          <w:b/>
+        </w:rPr>
+        <w:t>Ebene Landtag:</w:t>
+      </w:r>
+    </w:p>
+    <w:p>
+      <w:pPr>
+        <w:pStyle w:val="Listenabsatz"/>
+        <w:numPr>
+          <w:ilvl w:val="0"/>
+          <w:numId w:val="8"/>
+        </w:numPr>
+      </w:pPr>
+      <w:r>
+        <w:t>Landtagswahl erstellen (und freigeben oder ablehnen als Wahlleiter)</w:t>
+      </w:r>
+      <w:r>
+        <w:br/>
+        <w:t>als Moderator</w:t>
+      </w:r>
+      <w:r>
+        <w:tab/>
+      </w:r>
+      <w:r>
+        <w:tab/>
+      </w:r>
+      <w:r>
+        <w:tab/>
+        <w:t>soll UC 3.1</w:t>
+      </w:r>
+    </w:p>
+    <w:p>
+      <w:pPr>
+        <w:pStyle w:val="Listenabsatz"/>
+      </w:pPr>
+      <w:r>
+        <w:t>Als Wahlleiter</w:t>
+      </w:r>
+      <w:r>
+        <w:tab/>
+      </w:r>
+      <w:r>
+        <w:tab/>
+      </w:r>
+      <w:r>
+        <w:tab/>
+      </w:r>
+      <w:r>
+        <w:t>soll UC 3.</w:t>
+      </w:r>
+      <w:r>
+        <w:t>2</w:t>
+      </w:r>
+    </w:p>
+    <w:p>
+      <w:pPr>
+        <w:pStyle w:val="Listenabsatz"/>
+      </w:pPr>
+    </w:p>
+    <w:p>
+      <w:pPr>
+        <w:pStyle w:val="Listenabsatz"/>
+        <w:numPr>
+          <w:ilvl w:val="0"/>
+          <w:numId w:val="8"/>
+        </w:numPr>
+      </w:pPr>
+      <w:r>
+        <w:t>Bundestagswahl erstellen (und freigeben oder ablehnen als Wahlleiter)</w:t>
+      </w:r>
+      <w:r>
+        <w:br/>
+        <w:t>als Moderator</w:t>
+      </w:r>
+      <w:r>
+        <w:tab/>
+      </w:r>
+      <w:r>
+        <w:tab/>
+      </w:r>
+      <w:r>
+        <w:tab/>
+      </w:r>
+      <w:r>
+        <w:t>soll UC 3.</w:t>
+      </w:r>
+      <w:r>
+        <w:t>3</w:t>
+      </w:r>
+    </w:p>
+    <w:p>
+      <w:pPr>
+        <w:pStyle w:val="Listenabsatz"/>
+      </w:pPr>
+      <w:r>
+        <w:t>Als Wahlleiter</w:t>
+      </w:r>
+      <w:r>
+        <w:tab/>
+      </w:r>
+      <w:r>
+        <w:tab/>
+      </w:r>
+      <w:r>
+        <w:tab/>
+      </w:r>
+      <w:r>
+        <w:t>soll UC 3.</w:t>
+      </w:r>
+      <w:r>
+        <w:t>4</w:t>
+      </w:r>
+    </w:p>
+    <w:p>
+      <w:pPr>
+        <w:pStyle w:val="Listenabsatz"/>
+      </w:pPr>
+    </w:p>
+    <w:p>
+      <w:pPr>
+        <w:pStyle w:val="Listenabsatz"/>
+        <w:numPr>
+          <w:ilvl w:val="0"/>
+          <w:numId w:val="9"/>
+        </w:numPr>
+      </w:pPr>
+      <w:r>
+        <w:t>Bürgerentscheid erstellen (und freigeben oder ablehnen als Wahlleiter)</w:t>
+      </w:r>
+    </w:p>
+    <w:p>
+      <w:pPr>
+        <w:pStyle w:val="Listenabsatz"/>
+      </w:pPr>
+      <w:r>
+        <w:t>als Moderator</w:t>
+      </w:r>
+      <w:r>
+        <w:tab/>
+      </w:r>
+      <w:r>
+        <w:tab/>
+      </w:r>
+      <w:r>
+        <w:tab/>
+      </w:r>
+      <w:r>
+        <w:t>soll UC 3.</w:t>
+      </w:r>
+      <w:r>
+        <w:t>5</w:t>
+      </w:r>
+    </w:p>
+    <w:p>
+      <w:pPr>
+        <w:pStyle w:val="Listenabsatz"/>
+      </w:pPr>
+      <w:r>
+        <w:t>Als Wahlleiter</w:t>
+      </w:r>
+      <w:r>
+        <w:tab/>
+      </w:r>
+      <w:r>
+        <w:tab/>
+      </w:r>
+      <w:r>
+        <w:tab/>
+      </w:r>
+      <w:r>
+        <w:t>soll UC 3.</w:t>
+      </w:r>
+      <w:r>
+        <w:t>6</w:t>
+      </w:r>
+    </w:p>
+    <w:p>
+      <w:pPr>
+        <w:pStyle w:val="Listenabsatz"/>
+      </w:pPr>
+    </w:p>
+    <w:p>
+      <w:pPr>
+        <w:pStyle w:val="Listenabsatz"/>
+        <w:numPr>
+          <w:ilvl w:val="0"/>
+          <w:numId w:val="8"/>
+        </w:numPr>
+      </w:pPr>
+      <w:r>
+        <w:t>Sonstiges:</w:t>
+      </w:r>
+      <w:r>
+        <w:tab/>
+      </w:r>
+      <w:r>
+        <w:tab/>
+        <w:t>Wahl auswerten (nur als Wahlleiter)</w:t>
+      </w:r>
+      <w:r>
+        <w:tab/>
+      </w:r>
+      <w:r>
+        <w:tab/>
+      </w:r>
+      <w:r>
+        <w:t>soll UC 3.</w:t>
+      </w:r>
+      <w:r>
+        <w:t>7</w:t>
+      </w:r>
+    </w:p>
+    <w:p>
+      <w:pPr>
+        <w:pStyle w:val="Listenabsatz"/>
+        <w:ind w:left="2832"/>
+      </w:pPr>
+      <w:r>
+        <w:t xml:space="preserve">selbsterstellte Wahl bearbeiten, solange noch nicht freigegeben Moderator </w:t>
+      </w:r>
+      <w:r>
+        <w:tab/>
+      </w:r>
+      <w:r>
+        <w:tab/>
+      </w:r>
+      <w:r>
+        <w:tab/>
+      </w:r>
+      <w:r>
+        <w:tab/>
+      </w:r>
+      <w:r>
+        <w:tab/>
+      </w:r>
+      <w:r>
+        <w:t>soll UC 3.</w:t>
+      </w:r>
+      <w:r>
+        <w:t>8</w:t>
+      </w:r>
+    </w:p>
+    <w:p>
+      <w:r>
+        <w:tab/>
+      </w:r>
+      <w:r>
+        <w:tab/>
+      </w:r>
+      <w:r>
+        <w:tab/>
+      </w:r>
+      <w:r>
+        <w:tab/>
+        <w:t>Wahlleiter</w:t>
+      </w:r>
+      <w:r>
+        <w:tab/>
+      </w:r>
+      <w:r>
+        <w:tab/>
+      </w:r>
+      <w:r>
+        <w:tab/>
+      </w:r>
+      <w:r>
+        <w:tab/>
+      </w:r>
+      <w:r>
+        <w:tab/>
+      </w:r>
+      <w:r>
+        <w:t>soll UC 3.</w:t>
+      </w:r>
+      <w:r>
+        <w:t>9</w:t>
+      </w:r>
+    </w:p>
+    <w:p/>
+    <w:p>
+      <w:r>
+        <w:rPr>
+          <w:b/>
+        </w:rPr>
+        <w:t>Ebene</w:t>
+      </w:r>
+      <w:r>
+        <w:rPr>
+          <w:b/>
+        </w:rPr>
+        <w:t xml:space="preserve"> Gemeinde:</w:t>
+      </w:r>
+    </w:p>
+    <w:p>
+      <w:pPr>
+        <w:pStyle w:val="Listenabsatz"/>
+        <w:numPr>
+          <w:ilvl w:val="0"/>
+          <w:numId w:val="8"/>
+        </w:numPr>
+      </w:pPr>
+      <w:r>
+        <w:t>Bürgermeisterwahl</w:t>
+      </w:r>
+      <w:r>
+        <w:t xml:space="preserve"> erstellen (und freigeben </w:t>
+      </w:r>
+      <w:r>
+        <w:t xml:space="preserve">oder ablehnen </w:t>
+      </w:r>
+      <w:r>
+        <w:t>als Wahlleiter)</w:t>
+      </w:r>
+      <w:r>
+        <w:br/>
+      </w:r>
+      <w:r>
+        <w:t>als Moderator</w:t>
+      </w:r>
+      <w:r>
+        <w:tab/>
+      </w:r>
+      <w:r>
+        <w:tab/>
+      </w:r>
+      <w:r>
+        <w:tab/>
+      </w:r>
+      <w:bookmarkStart w:id="2" w:name="_Hlk499641644"/>
+      <w:r>
+        <w:t xml:space="preserve">soll UC </w:t>
+      </w:r>
+      <w:r>
+        <w:t>4.1</w:t>
+      </w:r>
+      <w:bookmarkEnd w:id="2"/>
+    </w:p>
+    <w:p>
+      <w:pPr>
+        <w:pStyle w:val="Listenabsatz"/>
+      </w:pPr>
+      <w:r>
+        <w:lastRenderedPageBreak/>
+        <w:t>Als Wahlleiter</w:t>
+      </w:r>
+      <w:r>
+        <w:tab/>
+      </w:r>
+      <w:r>
+        <w:tab/>
+      </w:r>
+      <w:r>
+        <w:tab/>
+      </w:r>
+      <w:r>
+        <w:t>soll UC 4.</w:t>
+      </w:r>
+      <w:r>
+        <w:t>2</w:t>
+      </w:r>
+    </w:p>
+    <w:p>
+      <w:pPr>
+        <w:pStyle w:val="Listenabsatz"/>
+        <w:numPr>
+          <w:ilvl w:val="0"/>
+          <w:numId w:val="8"/>
+        </w:numPr>
+      </w:pPr>
+      <w:r>
+        <w:t>Kommunalwahl/Gemeinderatswahl</w:t>
+      </w:r>
+      <w:r>
+        <w:t xml:space="preserve"> erstellen (und freigeben </w:t>
+      </w:r>
+      <w:r>
+        <w:t xml:space="preserve">oder ablehnen </w:t>
+      </w:r>
+      <w:r>
+        <w:t>als Wahlleiter)</w:t>
+      </w:r>
+    </w:p>
+    <w:p>
+      <w:pPr>
+        <w:pStyle w:val="Listenabsatz"/>
+        <w:numPr>
+          <w:ilvl w:val="0"/>
+          <w:numId w:val="8"/>
+        </w:numPr>
+      </w:pPr>
+      <w:r>
+        <w:t xml:space="preserve"> </w:t>
+      </w:r>
+      <w:r>
+        <w:t>(</w:t>
+      </w:r>
+      <w:r>
+        <w:t xml:space="preserve">Besonderheit: </w:t>
+      </w:r>
+      <w:r>
+        <w:t>Nur Kandidaten</w:t>
+      </w:r>
+      <w:r>
+        <w:t>, aber so viele Stimmen je Wähler wie Gemeinderatsplätze zu vergeben sind</w:t>
+      </w:r>
+      <w:r>
+        <w:t>)</w:t>
+      </w:r>
+      <w:r>
+        <w:br/>
+      </w:r>
+      <w:r>
+        <w:t>als Moderator</w:t>
+      </w:r>
+      <w:r>
+        <w:tab/>
+      </w:r>
+      <w:r>
+        <w:tab/>
+      </w:r>
+      <w:r>
+        <w:tab/>
+      </w:r>
+      <w:r>
+        <w:t>soll UC 4.</w:t>
+      </w:r>
+      <w:r>
+        <w:t>3</w:t>
+      </w:r>
+    </w:p>
+    <w:p>
+      <w:pPr>
+        <w:pStyle w:val="Listenabsatz"/>
+      </w:pPr>
+      <w:r>
+        <w:t>Als Wahlleiter</w:t>
+      </w:r>
+      <w:r>
+        <w:tab/>
+      </w:r>
+      <w:r>
+        <w:tab/>
+      </w:r>
+      <w:r>
+        <w:tab/>
+      </w:r>
+      <w:r>
+        <w:t>soll UC 4.</w:t>
+      </w:r>
+      <w:r>
+        <w:t>4</w:t>
+      </w:r>
+    </w:p>
+    <w:p>
+      <w:pPr>
+        <w:pStyle w:val="Listenabsatz"/>
+        <w:numPr>
+          <w:ilvl w:val="0"/>
+          <w:numId w:val="8"/>
+        </w:numPr>
+      </w:pPr>
+      <w:r>
+        <w:t>Bürgerentscheid</w:t>
+      </w:r>
+      <w:r>
+        <w:t xml:space="preserve"> erstellen (und freigeben</w:t>
+      </w:r>
+      <w:r>
+        <w:t xml:space="preserve"> </w:t>
+      </w:r>
+      <w:r>
+        <w:t>oder ablehnen</w:t>
+      </w:r>
+      <w:r>
+        <w:t xml:space="preserve"> als Wahlleiter)</w:t>
+      </w:r>
+    </w:p>
+    <w:p>
+      <w:pPr>
+        <w:pStyle w:val="Listenabsatz"/>
+      </w:pPr>
+      <w:r>
+        <w:t>als Moderator</w:t>
+      </w:r>
+      <w:r>
+        <w:tab/>
+      </w:r>
+      <w:r>
+        <w:tab/>
+      </w:r>
+      <w:r>
+        <w:tab/>
+      </w:r>
+      <w:r>
+        <w:t>soll UC 4.</w:t>
+      </w:r>
+      <w:r>
+        <w:t>5</w:t>
+      </w:r>
+    </w:p>
+    <w:p>
+      <w:pPr>
+        <w:pStyle w:val="Listenabsatz"/>
+      </w:pPr>
+      <w:r>
+        <w:t>Als Wahlleiter</w:t>
+      </w:r>
+      <w:r>
+        <w:tab/>
+      </w:r>
+      <w:r>
+        <w:tab/>
+      </w:r>
+      <w:r>
+        <w:tab/>
+      </w:r>
+      <w:r>
+        <w:t>soll UC 4.</w:t>
+      </w:r>
+      <w:r>
+        <w:t>6</w:t>
+      </w:r>
+    </w:p>
+    <w:p>
+      <w:pPr>
+        <w:pStyle w:val="Listenabsatz"/>
+      </w:pPr>
+    </w:p>
+    <w:p>
+      <w:pPr>
+        <w:pStyle w:val="Listenabsatz"/>
+        <w:numPr>
+          <w:ilvl w:val="0"/>
+          <w:numId w:val="8"/>
+        </w:numPr>
+      </w:pPr>
+      <w:r>
+        <w:t>Sonstiges:</w:t>
+      </w:r>
+      <w:r>
+        <w:tab/>
+      </w:r>
+      <w:r>
+        <w:tab/>
+        <w:t xml:space="preserve">Wahl </w:t>
+      </w:r>
+      <w:r>
+        <w:t>auswerten (</w:t>
+      </w:r>
+      <w:r>
+        <w:t>nur als Wahlleiter</w:t>
+      </w:r>
+      <w:r>
+        <w:t>)</w:t>
+      </w:r>
+      <w:r>
+        <w:tab/>
+      </w:r>
+      <w:r>
+        <w:tab/>
+      </w:r>
+      <w:r>
+        <w:t>soll UC 4.</w:t>
+      </w:r>
+      <w:r>
+        <w:t>7</w:t>
+      </w:r>
+    </w:p>
+    <w:p>
+      <w:pPr>
+        <w:pStyle w:val="Listenabsatz"/>
+        <w:ind w:left="2832" w:firstLine="3"/>
+      </w:pPr>
+      <w:r>
+        <w:t xml:space="preserve">selbsterstellte </w:t>
+      </w:r>
+      <w:r>
+        <w:t>Wahl bearbeiten</w:t>
+      </w:r>
+      <w:r>
+        <w:t xml:space="preserve">, solange noch nicht freigegeben Moderator </w:t>
+      </w:r>
+      <w:r>
+        <w:tab/>
+      </w:r>
+      <w:r>
+        <w:tab/>
+      </w:r>
+      <w:r>
+        <w:tab/>
+      </w:r>
+      <w:r>
+        <w:tab/>
+      </w:r>
+      <w:r>
+        <w:tab/>
+      </w:r>
+      <w:r>
+        <w:t>soll UC 4.</w:t>
+      </w:r>
+      <w:r>
+        <w:t>8</w:t>
+      </w:r>
+    </w:p>
+    <w:p>
+      <w:pPr>
+        <w:pStyle w:val="Listenabsatz"/>
+        <w:ind w:left="2832" w:firstLine="3"/>
+      </w:pPr>
+      <w:r>
+        <w:t>Wahlleiter</w:t>
+      </w:r>
+      <w:r>
+        <w:tab/>
+      </w:r>
+      <w:r>
+        <w:tab/>
+      </w:r>
+      <w:r>
+        <w:tab/>
+      </w:r>
+      <w:r>
+        <w:tab/>
+      </w:r>
+      <w:r>
+        <w:tab/>
+      </w:r>
+      <w:r>
+        <w:t>soll UC 4.</w:t>
+      </w:r>
+      <w:r>
+        <w:t>9</w:t>
+      </w:r>
+      <w:r>
+        <w:br/>
+        <w:t xml:space="preserve"> </w:t>
+      </w:r>
+      <w:r>
+        <w:tab/>
+      </w:r>
+      <w:r>
+        <w:tab/>
+      </w:r>
+      <w:r>
+        <w:tab/>
+      </w:r>
+    </w:p>
+    <w:p>
+      <w:pPr>
+        <w:pStyle w:val="Listenabsatz"/>
+      </w:pPr>
+    </w:p>
+    <w:p>
+      <w:pPr>
+        <w:ind w:left="360"/>
+      </w:pPr>
+      <w:r>
+        <w:rPr>
+          <w:b/>
+        </w:rPr>
+        <w:t>Rolle</w:t>
+      </w:r>
+      <w:r>
+        <w:rPr>
+          <w:b/>
+        </w:rPr>
+        <w:t xml:space="preserve"> Admin</w:t>
+      </w:r>
+      <w:r>
+        <w:rPr>
+          <w:b/>
+        </w:rPr>
+        <w:t>istrator</w:t>
+      </w:r>
+      <w:r>
+        <w:rPr>
+          <w:b/>
+        </w:rPr>
+        <w:t>:</w:t>
+      </w:r>
+      <w:r>
+        <w:rPr>
+          <w:b/>
+        </w:rPr>
+        <w:t xml:space="preserve"> </w:t>
+      </w:r>
+    </w:p>
+    <w:p>
+      <w:pPr>
+        <w:pStyle w:val="Listenabsatz"/>
+        <w:numPr>
+          <w:ilvl w:val="0"/>
+          <w:numId w:val="8"/>
+        </w:numPr>
+      </w:pPr>
+      <w:r>
+        <w:t>Verbindung zum backend bearbeiten</w:t>
+      </w:r>
+      <w:r>
+        <w:t xml:space="preserve"> UC 5.1</w:t>
+      </w:r>
+    </w:p>
+    <w:p>
+      <w:pPr>
+        <w:pStyle w:val="Listenabsatz"/>
+        <w:numPr>
+          <w:ilvl w:val="0"/>
+          <w:numId w:val="8"/>
+        </w:numPr>
+      </w:pPr>
+      <w:r>
+        <w:t>Einstellen der gewünschten Ebene (Gemeinde, Landtag, Bundestag)</w:t>
+      </w:r>
+      <w:r>
+        <w:t xml:space="preserve"> UC 5.2</w:t>
+      </w:r>
+    </w:p>
     <w:p/>
     <w:p>
       <w:pPr>
@@ -2424,50 +3146,14 @@
         <w:t>Wählen</w:t>
       </w:r>
       <w:r>
-        <w:br/>
-      </w:r>
-      <w:proofErr w:type="spellStart"/>
-      <w:r>
-        <w:t>wahl</w:t>
-      </w:r>
-      <w:proofErr w:type="spellEnd"/>
-      <w:r>
-        <w:t xml:space="preserve"> auswählen und durchführen</w:t>
-      </w:r>
-    </w:p>
-    <w:p>
-      <w:pPr>
-        <w:pStyle w:val="Listenabsatz"/>
-      </w:pPr>
-      <w:r>
-        <w:t xml:space="preserve">Was wenn </w:t>
-      </w:r>
-      <w:proofErr w:type="spellStart"/>
-      <w:r>
-        <w:t>wahl</w:t>
-      </w:r>
-      <w:proofErr w:type="spellEnd"/>
-      <w:r>
-        <w:t xml:space="preserve"> noch nicht aktiv oder schon </w:t>
-      </w:r>
-      <w:proofErr w:type="spellStart"/>
-      <w:r>
-        <w:t>beenedet</w:t>
-      </w:r>
-      <w:proofErr w:type="spellEnd"/>
-    </w:p>
-    <w:p>
-      <w:r>
-        <w:rPr>
-          <w:b/>
-        </w:rPr>
-        <w:t>Ebene</w:t>
-      </w:r>
-      <w:r>
-        <w:rPr>
-          <w:b/>
-        </w:rPr>
-        <w:t xml:space="preserve"> Gemeinde:</w:t>
+        <w:tab/>
+      </w:r>
+      <w:r>
+        <w:tab/>
+      </w:r>
+      <w:r>
+        <w:tab/>
+        <w:t>soll UC 6.1</w:t>
       </w:r>
     </w:p>
     <w:p>
@@ -2475,26 +3161,14 @@
         <w:pStyle w:val="Listenabsatz"/>
         <w:numPr>
           <w:ilvl w:val="0"/>
-          <w:numId w:val="8"/>
+          <w:numId w:val="1"/>
         </w:numPr>
       </w:pPr>
       <w:r>
-        <w:t>Bürgermeisterwahl</w:t>
-      </w:r>
-      <w:r>
-        <w:t xml:space="preserve"> erstellen (und freigeben </w:t>
-      </w:r>
-      <w:r>
-        <w:t xml:space="preserve">oder ablehnen </w:t>
-      </w:r>
-      <w:r>
-        <w:t>als Wahlleiter)</w:t>
-      </w:r>
-      <w:r>
-        <w:br/>
-      </w:r>
-      <w:r>
-        <w:t>als Moderator</w:t>
+        <w:t>Wahl</w:t>
+      </w:r>
+      <w:r>
+        <w:t xml:space="preserve"> auswählen und durchführen</w:t>
       </w:r>
     </w:p>
     <w:p>
@@ -2502,477 +3176,43 @@
         <w:pStyle w:val="Listenabsatz"/>
       </w:pPr>
       <w:r>
-        <w:t>Als Wahlleiter</w:t>
-      </w:r>
-    </w:p>
-    <w:p>
-      <w:pPr>
-        <w:pStyle w:val="Listenabsatz"/>
-        <w:numPr>
-          <w:ilvl w:val="0"/>
-          <w:numId w:val="8"/>
-        </w:numPr>
-      </w:pPr>
-      <w:r>
-        <w:t>Kommunalwahl/Gemeinderatswahl</w:t>
-      </w:r>
-      <w:r>
-        <w:t xml:space="preserve"> erstellen (und freigeben </w:t>
-      </w:r>
-      <w:r>
-        <w:t xml:space="preserve">oder ablehnen </w:t>
-      </w:r>
-      <w:r>
-        <w:t>als Wahlleiter)</w:t>
-      </w:r>
-    </w:p>
-    <w:p>
-      <w:pPr>
-        <w:pStyle w:val="Listenabsatz"/>
-        <w:numPr>
-          <w:ilvl w:val="0"/>
-          <w:numId w:val="8"/>
-        </w:numPr>
-      </w:pPr>
-      <w:r>
-        <w:t xml:space="preserve"> </w:t>
-      </w:r>
-      <w:r>
-        <w:t>(</w:t>
-      </w:r>
-      <w:r>
-        <w:t xml:space="preserve">Besonderheit: </w:t>
-      </w:r>
-      <w:r>
-        <w:t>Nur Kandidaten</w:t>
-      </w:r>
-      <w:r>
-        <w:t>, aber so viele Stimmen je Wähler wie Gemeinderatsplätze zu vergeben sind</w:t>
-      </w:r>
-      <w:r>
-        <w:t>)</w:t>
-      </w:r>
-      <w:r>
-        <w:br/>
-      </w:r>
-      <w:r>
-        <w:t>als Moderator</w:t>
-      </w:r>
-    </w:p>
-    <w:p>
-      <w:pPr>
-        <w:pStyle w:val="Listenabsatz"/>
-      </w:pPr>
-      <w:r>
-        <w:t>Als Wahlleiter</w:t>
-      </w:r>
-    </w:p>
-    <w:p>
-      <w:pPr>
-        <w:pStyle w:val="Listenabsatz"/>
-        <w:numPr>
-          <w:ilvl w:val="0"/>
-          <w:numId w:val="8"/>
-        </w:numPr>
-      </w:pPr>
-      <w:r>
-        <w:t>Bürgerentscheid</w:t>
-      </w:r>
-      <w:r>
-        <w:t xml:space="preserve"> erstellen (und freigeben</w:t>
-      </w:r>
-      <w:r>
-        <w:t xml:space="preserve"> </w:t>
-      </w:r>
-      <w:r>
-        <w:t>oder ablehnen</w:t>
-      </w:r>
-      <w:r>
-        <w:t xml:space="preserve"> als Wahlleiter)</w:t>
-      </w:r>
-    </w:p>
-    <w:p>
-      <w:pPr>
-        <w:pStyle w:val="Listenabsatz"/>
-      </w:pPr>
-      <w:r>
-        <w:t>als Moderator</w:t>
-      </w:r>
-    </w:p>
-    <w:p>
-      <w:pPr>
-        <w:pStyle w:val="Listenabsatz"/>
-      </w:pPr>
-      <w:r>
-        <w:t>Als Wahlleiter</w:t>
-      </w:r>
-    </w:p>
-    <w:p>
-      <w:pPr>
-        <w:pStyle w:val="Listenabsatz"/>
-      </w:pPr>
-    </w:p>
-    <w:p>
-      <w:pPr>
-        <w:pStyle w:val="Listenabsatz"/>
-        <w:numPr>
-          <w:ilvl w:val="0"/>
-          <w:numId w:val="8"/>
-        </w:numPr>
-      </w:pPr>
-      <w:r>
-        <w:t>Sonstiges:</w:t>
-      </w:r>
-      <w:r>
-        <w:tab/>
-      </w:r>
-      <w:r>
-        <w:tab/>
-        <w:t xml:space="preserve">Wahl </w:t>
-      </w:r>
-      <w:r>
-        <w:t>auswerten (</w:t>
-      </w:r>
-      <w:r>
-        <w:t>nur als Wahlleiter</w:t>
-      </w:r>
-      <w:r>
-        <w:t>)</w:t>
-      </w:r>
-    </w:p>
-    <w:p>
-      <w:pPr>
-        <w:pStyle w:val="Listenabsatz"/>
-        <w:ind w:left="2832" w:firstLine="3"/>
-      </w:pPr>
-      <w:r>
-        <w:t xml:space="preserve">selbsterstellte </w:t>
-      </w:r>
-      <w:r>
-        <w:t>Wahl bearbeiten</w:t>
-      </w:r>
-      <w:r>
-        <w:t>, solange noch nicht freigegeben (Moderator und Wahlleiter)</w:t>
-      </w:r>
-      <w:r>
-        <w:br/>
-        <w:t xml:space="preserve"> </w:t>
-      </w:r>
-      <w:r>
-        <w:tab/>
-      </w:r>
-      <w:r>
-        <w:tab/>
-      </w:r>
-      <w:r>
-        <w:tab/>
-      </w:r>
-    </w:p>
-    <w:p>
-      <w:pPr>
-        <w:rPr>
-          <w:b/>
-        </w:rPr>
-      </w:pPr>
-      <w:r>
-        <w:rPr>
-          <w:b/>
-        </w:rPr>
-        <w:lastRenderedPageBreak/>
-        <w:t>Ebene Landtag</w:t>
-      </w:r>
-      <w:r>
-        <w:rPr>
-          <w:b/>
-        </w:rPr>
-        <w:t>:</w:t>
-      </w:r>
-    </w:p>
-    <w:p>
-      <w:pPr>
-        <w:pStyle w:val="Listenabsatz"/>
-        <w:numPr>
-          <w:ilvl w:val="0"/>
-          <w:numId w:val="8"/>
-        </w:numPr>
-      </w:pPr>
-      <w:r>
-        <w:t>Landtagswahl</w:t>
-      </w:r>
-      <w:r>
-        <w:t xml:space="preserve"> </w:t>
-      </w:r>
-      <w:r>
-        <w:t xml:space="preserve">erstellen (und freigeben </w:t>
-      </w:r>
-      <w:r>
-        <w:t xml:space="preserve">oder ablehnen </w:t>
-      </w:r>
-      <w:r>
-        <w:t>als Wahlleiter)</w:t>
-      </w:r>
-      <w:r>
-        <w:br/>
-      </w:r>
-      <w:r>
-        <w:t>als Moderator</w:t>
-      </w:r>
-    </w:p>
-    <w:p>
-      <w:pPr>
-        <w:pStyle w:val="Listenabsatz"/>
-      </w:pPr>
-      <w:r>
-        <w:t>Als Wahlleiter</w:t>
-      </w:r>
-    </w:p>
-    <w:p>
-      <w:pPr>
-        <w:pStyle w:val="Listenabsatz"/>
-      </w:pPr>
-    </w:p>
-    <w:p>
-      <w:pPr>
-        <w:pStyle w:val="Listenabsatz"/>
-        <w:numPr>
-          <w:ilvl w:val="0"/>
-          <w:numId w:val="8"/>
-        </w:numPr>
-      </w:pPr>
-      <w:r>
-        <w:t>Bundestagswahl</w:t>
-      </w:r>
-      <w:r>
-        <w:t xml:space="preserve"> </w:t>
-      </w:r>
-      <w:r>
-        <w:t xml:space="preserve">erstellen (und freigeben </w:t>
-      </w:r>
-      <w:r>
-        <w:t xml:space="preserve">oder ablehnen </w:t>
-      </w:r>
-      <w:r>
-        <w:t>als Wahlleiter)</w:t>
-      </w:r>
-      <w:r>
-        <w:br/>
-      </w:r>
-      <w:r>
-        <w:t>als Moderator</w:t>
-      </w:r>
-    </w:p>
-    <w:p>
-      <w:pPr>
-        <w:pStyle w:val="Listenabsatz"/>
-      </w:pPr>
-      <w:r>
-        <w:t>Als Wahlleiter</w:t>
-      </w:r>
-    </w:p>
-    <w:p>
-      <w:pPr>
-        <w:pStyle w:val="Listenabsatz"/>
-      </w:pPr>
-    </w:p>
-    <w:p>
-      <w:pPr>
-        <w:pStyle w:val="Listenabsatz"/>
-        <w:numPr>
-          <w:ilvl w:val="0"/>
-          <w:numId w:val="9"/>
-        </w:numPr>
-      </w:pPr>
-      <w:r>
-        <w:t>Bürgerentscheid</w:t>
-      </w:r>
-      <w:r>
-        <w:t xml:space="preserve"> </w:t>
-      </w:r>
-      <w:r>
-        <w:t xml:space="preserve">erstellen (und freigeben </w:t>
-      </w:r>
-      <w:r>
-        <w:t xml:space="preserve">oder ablehnen </w:t>
-      </w:r>
-      <w:r>
-        <w:t>als Wahlleiter)</w:t>
-      </w:r>
-    </w:p>
-    <w:p>
-      <w:pPr>
-        <w:pStyle w:val="Listenabsatz"/>
-      </w:pPr>
-      <w:r>
-        <w:t>als Moderator</w:t>
-      </w:r>
-    </w:p>
-    <w:p>
-      <w:pPr>
-        <w:pStyle w:val="Listenabsatz"/>
-      </w:pPr>
-      <w:r>
-        <w:t>Als Wahlleiter</w:t>
-      </w:r>
-    </w:p>
-    <w:p>
-      <w:pPr>
-        <w:pStyle w:val="Listenabsatz"/>
-      </w:pPr>
-    </w:p>
-    <w:p>
-      <w:pPr>
-        <w:pStyle w:val="Listenabsatz"/>
-        <w:numPr>
-          <w:ilvl w:val="0"/>
-          <w:numId w:val="8"/>
-        </w:numPr>
-      </w:pPr>
-      <w:r>
-        <w:t>Sonstiges:</w:t>
-      </w:r>
-      <w:r>
-        <w:tab/>
-      </w:r>
-      <w:r>
-        <w:tab/>
-      </w:r>
-      <w:r>
-        <w:t xml:space="preserve">Wahl auswerten </w:t>
-      </w:r>
-      <w:r>
-        <w:t>(nur als Wahlleiter)</w:t>
-      </w:r>
-    </w:p>
-    <w:p>
-      <w:pPr>
-        <w:pStyle w:val="Listenabsatz"/>
-        <w:ind w:left="2832"/>
-      </w:pPr>
-      <w:r>
-        <w:t>selbsterstellte Wahl bearbeiten, solange noch nicht freigegeben (Moderator und Wahlleiter)</w:t>
-      </w:r>
-    </w:p>
-    <w:p>
-      <w:pPr>
-        <w:pStyle w:val="Listenabsatz"/>
-        <w:ind w:left="1440"/>
-      </w:pPr>
-    </w:p>
-    <w:p>
-      <w:pPr>
-        <w:pStyle w:val="Listenabsatz"/>
-        <w:ind w:left="1440"/>
-      </w:pPr>
-    </w:p>
-    <w:p>
-      <w:pPr>
-        <w:pStyle w:val="Listenabsatz"/>
-        <w:ind w:left="1440"/>
-      </w:pPr>
-    </w:p>
-    <w:p>
-      <w:pPr>
-        <w:pStyle w:val="Listenabsatz"/>
-        <w:ind w:left="1440"/>
-      </w:pPr>
-    </w:p>
-    <w:p>
-      <w:pPr>
-        <w:pStyle w:val="Listenabsatz"/>
-      </w:pPr>
-      <w:r>
-        <w:tab/>
-      </w:r>
-    </w:p>
-    <w:p>
-      <w:pPr>
-        <w:pStyle w:val="Listenabsatz"/>
-      </w:pPr>
-    </w:p>
-    <w:p>
-      <w:pPr>
-        <w:ind w:left="360"/>
-        <w:rPr>
-          <w:b/>
-        </w:rPr>
-      </w:pPr>
-      <w:r>
-        <w:rPr>
-          <w:b/>
-        </w:rPr>
-        <w:t>Rolle</w:t>
-      </w:r>
-      <w:r>
-        <w:rPr>
-          <w:b/>
-        </w:rPr>
-        <w:t xml:space="preserve"> Admin</w:t>
-      </w:r>
-      <w:r>
-        <w:rPr>
-          <w:b/>
-        </w:rPr>
-        <w:t>istrator</w:t>
-      </w:r>
-      <w:r>
-        <w:rPr>
-          <w:b/>
-        </w:rPr>
-        <w:t>:</w:t>
-      </w:r>
-      <w:r>
-        <w:rPr>
-          <w:b/>
-        </w:rPr>
-        <w:t xml:space="preserve"> (hier fehlt bestimmt noch einiges)</w:t>
-      </w:r>
-    </w:p>
-    <w:p>
-      <w:pPr>
-        <w:ind w:left="360"/>
-      </w:pPr>
-    </w:p>
-    <w:p>
-      <w:pPr>
-        <w:pStyle w:val="Listenabsatz"/>
-        <w:numPr>
-          <w:ilvl w:val="0"/>
-          <w:numId w:val="8"/>
-        </w:numPr>
-      </w:pPr>
-      <w:r>
-        <w:t>Verbindung zum backend bearbeiten</w:t>
-      </w:r>
-    </w:p>
-    <w:p>
-      <w:pPr>
-        <w:pStyle w:val="Listenabsatz"/>
-        <w:numPr>
-          <w:ilvl w:val="0"/>
-          <w:numId w:val="8"/>
-        </w:numPr>
-      </w:pPr>
-      <w:proofErr w:type="gramStart"/>
-      <w:r>
-        <w:t>Einstellen</w:t>
-      </w:r>
-      <w:proofErr w:type="gramEnd"/>
-      <w:r>
-        <w:t xml:space="preserve"> der gewünschten Ebene (Gemeinde, Landtag, Bundestag)</w:t>
-      </w:r>
-    </w:p>
-    <w:p/>
-    <w:p>
-      <w:pPr>
-        <w:rPr>
-          <w:b/>
-        </w:rPr>
-      </w:pPr>
-      <w:r>
-        <w:rPr>
-          <w:b/>
-        </w:rPr>
-        <w:t>Allgemeines benutzen der Software</w:t>
+        <w:t xml:space="preserve">Was wenn </w:t>
+      </w:r>
+      <w:r>
+        <w:t>die Wahl</w:t>
+      </w:r>
+      <w:r>
+        <w:t xml:space="preserve"> noch nicht aktiv oder schon </w:t>
+      </w:r>
+      <w:r>
+        <w:t>beendet ist?</w:t>
+      </w:r>
+    </w:p>
+    <w:p/>
+    <w:p/>
+    <w:p>
+      <w:pPr>
+        <w:rPr>
+          <w:b/>
+        </w:rPr>
+      </w:pPr>
+      <w:r>
+        <w:rPr>
+          <w:b/>
+        </w:rPr>
+        <w:t xml:space="preserve">Allgemeines </w:t>
+      </w:r>
+      <w:r>
+        <w:rPr>
+          <w:b/>
+        </w:rPr>
+        <w:t>B</w:t>
+      </w:r>
+      <w:r>
+        <w:rPr>
+          <w:b/>
+        </w:rPr>
+        <w:t>enutzen der Software</w:t>
       </w:r>
     </w:p>
     <w:p>
@@ -3229,7 +3469,7 @@
       <w:pPr>
         <w:pStyle w:val="berschrift1"/>
       </w:pPr>
-      <w:bookmarkStart w:id="2" w:name="_Toc498551266"/>
+      <w:bookmarkStart w:id="3" w:name="_Toc498551266"/>
     </w:p>
     <w:p>
       <w:pPr>
@@ -3241,17 +3481,17 @@
       <w:r>
         <w:t>Staat</w:t>
       </w:r>
-      <w:bookmarkEnd w:id="2"/>
+      <w:bookmarkEnd w:id="3"/>
     </w:p>
     <w:p>
       <w:pPr>
         <w:pStyle w:val="berschrift2"/>
       </w:pPr>
-      <w:bookmarkStart w:id="3" w:name="_Toc498551267"/>
+      <w:bookmarkStart w:id="4" w:name="_Toc498551267"/>
       <w:r>
         <w:t>Bundestagswahl</w:t>
       </w:r>
-      <w:bookmarkEnd w:id="3"/>
+      <w:bookmarkEnd w:id="4"/>
     </w:p>
     <w:p/>
     <w:p>
@@ -3513,15 +3753,7 @@
           </w:tcPr>
           <w:p>
             <w:r>
-              <w:t>Software importiert die Liste nach Vorgaben (siehe</w:t>
-            </w:r>
-            <w:proofErr w:type="gramStart"/>
-            <w:r>
-              <w:t xml:space="preserve"> ….</w:t>
-            </w:r>
-            <w:proofErr w:type="gramEnd"/>
-            <w:r>
-              <w:t>) ins System</w:t>
+              <w:t>Software importiert die Liste nach Vorgaben (siehe ….) ins System</w:t>
             </w:r>
           </w:p>
         </w:tc>
@@ -3553,15 +3785,7 @@
           </w:tcPr>
           <w:p>
             <w:r>
-              <w:t>Software importiert die Liste nach Vorgaben (siehe</w:t>
-            </w:r>
-            <w:proofErr w:type="gramStart"/>
-            <w:r>
-              <w:t xml:space="preserve"> ….</w:t>
-            </w:r>
-            <w:proofErr w:type="gramEnd"/>
-            <w:r>
-              <w:t>) ins System</w:t>
+              <w:t>Software importiert die Liste nach Vorgaben (siehe ….) ins System</w:t>
             </w:r>
           </w:p>
         </w:tc>
@@ -3593,15 +3817,7 @@
           </w:tcPr>
           <w:p>
             <w:r>
-              <w:t>Software importiert die Liste nach Vorgaben (siehe</w:t>
-            </w:r>
-            <w:proofErr w:type="gramStart"/>
-            <w:r>
-              <w:t xml:space="preserve"> ….</w:t>
-            </w:r>
-            <w:proofErr w:type="gramEnd"/>
-            <w:r>
-              <w:t>) ins System</w:t>
+              <w:t>Software importiert die Liste nach Vorgaben (siehe ….) ins System</w:t>
             </w:r>
           </w:p>
         </w:tc>
@@ -4051,11 +4267,11 @@
       <w:pPr>
         <w:pStyle w:val="berschrift2"/>
       </w:pPr>
-      <w:bookmarkStart w:id="4" w:name="_Toc498551268"/>
+      <w:bookmarkStart w:id="5" w:name="_Toc498551268"/>
       <w:r>
         <w:t>Europawahl</w:t>
       </w:r>
-      <w:bookmarkEnd w:id="4"/>
+      <w:bookmarkEnd w:id="5"/>
     </w:p>
     <w:p/>
     <w:p>
@@ -4251,11 +4467,11 @@
       <w:pPr>
         <w:pStyle w:val="berschrift2"/>
       </w:pPr>
-      <w:bookmarkStart w:id="5" w:name="_Toc498551270"/>
+      <w:bookmarkStart w:id="6" w:name="_Toc498551270"/>
       <w:r>
         <w:t>Wahlen bearbeiten</w:t>
       </w:r>
-      <w:bookmarkEnd w:id="5"/>
+      <w:bookmarkEnd w:id="6"/>
     </w:p>
     <w:p>
       <w:r>
@@ -4983,18 +5199,34 @@
         </w:rPr>
       </w:pPr>
     </w:p>
-    <w:p/>
+    <w:p>
+      <w:pPr>
+        <w:rPr>
+          <w:b/>
+          <w:color w:val="FF0000"/>
+          <w:sz w:val="44"/>
+          <w:szCs w:val="44"/>
+        </w:rPr>
+      </w:pPr>
+      <w:r>
+        <w:rPr>
+          <w:b/>
+          <w:color w:val="FF0000"/>
+          <w:sz w:val="44"/>
+          <w:szCs w:val="44"/>
+        </w:rPr>
+        <w:t>ALT ab hier</w:t>
+      </w:r>
+    </w:p>
     <w:p>
       <w:pPr>
         <w:pStyle w:val="berschrift1"/>
       </w:pPr>
-      <w:bookmarkStart w:id="6" w:name="_Toc498551271"/>
-      <w:bookmarkStart w:id="7" w:name="_GoBack"/>
+      <w:bookmarkStart w:id="7" w:name="_Toc498551271"/>
+      <w:r>
+        <w:t>Wähler</w:t>
+      </w:r>
       <w:bookmarkEnd w:id="7"/>
-      <w:r>
-        <w:t>Wähler</w:t>
-      </w:r>
-      <w:bookmarkEnd w:id="6"/>
     </w:p>
     <w:p>
       <w:pPr>
@@ -5258,6 +5490,7 @@
           </w:p>
           <w:p>
             <w:r>
+              <w:lastRenderedPageBreak/>
               <w:t>Fehlermeldung und wiederholen der Eingabe</w:t>
             </w:r>
           </w:p>
@@ -8520,15 +8753,7 @@
           </w:tcPr>
           <w:p>
             <w:r>
-              <w:t xml:space="preserve">Eingabeformular einer </w:t>
-            </w:r>
-            <w:proofErr w:type="spellStart"/>
-            <w:r>
-              <w:t>Bürgermseisterwahl</w:t>
-            </w:r>
-            <w:proofErr w:type="spellEnd"/>
-            <w:r>
-              <w:t xml:space="preserve"> wird angezeigt. Enthalten sind Wahldatum und von-bis Uhrzeit, Kennung des zu verwendenden Wählerverzeichnisses. Auswahlmöglichkeiten speichern, schließen und abbrechen verfügbar.</w:t>
+              <w:t>Eingabeformular einer Bürgermseisterwahl wird angezeigt. Enthalten sind Wahldatum und von-bis Uhrzeit, Kennung des zu verwendenden Wählerverzeichnisses. Auswahlmöglichkeiten speichern, schließen und abbrechen verfügbar.</w:t>
             </w:r>
           </w:p>
         </w:tc>
@@ -9793,15 +10018,7 @@
           </w:tcPr>
           <w:p>
             <w:r>
-              <w:t xml:space="preserve">Eingabeformular einer </w:t>
-            </w:r>
-            <w:proofErr w:type="spellStart"/>
-            <w:r>
-              <w:t>Landratswahll</w:t>
-            </w:r>
-            <w:proofErr w:type="spellEnd"/>
-            <w:r>
-              <w:t xml:space="preserve"> wird angezeigt. Enthalten sind Wahldatum und von-bis Uhrzeit, Wahlkreis, Kennung des zu verwendenden Wählerverzeichnisses. </w:t>
+              <w:t xml:space="preserve">Eingabeformular einer Landratswahll wird angezeigt. Enthalten sind Wahldatum und von-bis Uhrzeit, Wahlkreis, Kennung des zu verwendenden Wählerverzeichnisses. </w:t>
             </w:r>
             <w:r>
               <w:lastRenderedPageBreak/>
@@ -12195,21 +12412,47 @@
         <w:pStyle w:val="berschrift1"/>
       </w:pPr>
       <w:bookmarkStart w:id="16" w:name="_Toc498551280"/>
-      <w:r>
-        <w:lastRenderedPageBreak/>
+    </w:p>
+    <w:p>
+      <w:pPr>
+        <w:pStyle w:val="berschrift1"/>
+        <w:rPr>
+          <w:b/>
+          <w:color w:val="FF0000"/>
+          <w:sz w:val="40"/>
+          <w:szCs w:val="40"/>
+        </w:rPr>
+      </w:pPr>
+      <w:r>
+        <w:rPr>
+          <w:b/>
+          <w:color w:val="FF0000"/>
+          <w:sz w:val="40"/>
+          <w:szCs w:val="40"/>
+        </w:rPr>
+        <w:t>Admin ist neu!</w:t>
+      </w:r>
+    </w:p>
+    <w:p>
+      <w:pPr>
+        <w:pStyle w:val="berschrift1"/>
+      </w:pPr>
+    </w:p>
+    <w:p>
+      <w:pPr>
+        <w:pStyle w:val="berschrift1"/>
+      </w:pPr>
+      <w:r>
         <w:t>Administrator</w:t>
       </w:r>
       <w:bookmarkEnd w:id="16"/>
     </w:p>
     <w:p>
       <w:pPr>
-        <w:pStyle w:val="berschrift2"/>
-      </w:pPr>
-      <w:bookmarkStart w:id="17" w:name="_Toc498551281"/>
-      <w:r>
-        <w:t>Wahlleiter</w:t>
-      </w:r>
-      <w:bookmarkEnd w:id="17"/>
+        <w:rPr>
+          <w:b/>
+        </w:rPr>
+      </w:pPr>
     </w:p>
     <w:p>
       <w:r>
@@ -12226,10 +12469,9 @@
       </w:r>
       <w:r>
         <w:tab/>
-        <w:t>1</w:t>
-      </w:r>
-      <w:r>
-        <w:t>7</w:t>
+      </w:r>
+      <w:r>
+        <w:t>5</w:t>
       </w:r>
       <w:r>
         <w:t>.1</w:t>
@@ -12264,7 +12506,23 @@
       </w:r>
       <w:r>
         <w:tab/>
-        <w:t>Wahlleiter hinzufügen</w:t>
+      </w:r>
+      <w:r>
+        <w:t>Verbindung zum Backend bearbeiten</w:t>
+      </w:r>
+    </w:p>
+    <w:p>
+      <w:r>
+        <w:rPr>
+          <w:b/>
+        </w:rPr>
+        <w:t>Vorgehen</w:t>
+      </w:r>
+      <w:r>
+        <w:tab/>
+      </w:r>
+      <w:r>
+        <w:t>Einloggen (UC 1.1)</w:t>
       </w:r>
     </w:p>
     <w:tbl>
@@ -12357,17 +12615,9 @@
             <w:tcW w:w="856" w:type="dxa"/>
           </w:tcPr>
           <w:p>
-            <w:commentRangeStart w:id="18"/>
             <w:r>
               <w:t>1</w:t>
             </w:r>
-            <w:commentRangeEnd w:id="18"/>
-            <w:r>
-              <w:rPr>
-                <w:rStyle w:val="Kommentarzeichen"/>
-              </w:rPr>
-              <w:commentReference w:id="18"/>
-            </w:r>
           </w:p>
         </w:tc>
         <w:tc>
@@ -12376,7 +12626,7 @@
           </w:tcPr>
           <w:p>
             <w:r>
-              <w:t>Öffnen der Software (SW)</w:t>
+              <w:t>Auf der angezeigten Informationsseite über die Einstellungen Auswahlmöglichkeit Verbindungen bearbeiten auswählen</w:t>
             </w:r>
           </w:p>
         </w:tc>
@@ -12386,7 +12636,12 @@
           </w:tcPr>
           <w:p>
             <w:r>
-              <w:t>Startfenster öffnet sich und eine Anmeldemaske erscheint auf dem Bildschirm</w:t>
+              <w:t>Die aktuell bestehenden</w:t>
+            </w:r>
+          </w:p>
+          <w:p>
+            <w:r>
+              <w:t>Verbindungsmöglichkeiten zum Speichern der angelegten Wahlen und zum Laden der Listen mit Parteien, Kandidaten und Wählern werden jeweils mit der Möglichkeit zu bearbeiten angezeigt.</w:t>
             </w:r>
           </w:p>
         </w:tc>
@@ -12408,7 +12663,7 @@
           </w:tcPr>
           <w:p>
             <w:r>
-              <w:t>Eingabe der Login-Daten</w:t>
+              <w:t>Zu bearbeitende Verbindung auswählen</w:t>
             </w:r>
           </w:p>
         </w:tc>
@@ -12418,17 +12673,10 @@
           </w:tcPr>
           <w:p>
             <w:r>
-              <w:t>Eingabe korrekt: Verwaltungsseite öffnet sich</w:t>
-            </w:r>
-          </w:p>
-          <w:p>
-            <w:r>
-              <w:t>Eingabe falsch:</w:t>
-            </w:r>
-          </w:p>
-          <w:p>
-            <w:r>
-              <w:t xml:space="preserve">Fehlermeldung und wiederholen der Eingabe </w:t>
+              <w:t>Eine ausgefüllte Eingabemaske erscheint. In dieser steht die aktuell im System hinterlegte Verbindung. Hier kann nun eine neue Verbindung eingegeben werden.</w:t>
+            </w:r>
+            <w:r>
+              <w:t xml:space="preserve"> </w:t>
             </w:r>
           </w:p>
         </w:tc>
@@ -12450,7 +12698,7 @@
           </w:tcPr>
           <w:p>
             <w:r>
-              <w:t>Menüpunkt für Administration auswählen</w:t>
+              <w:t>Neue Verbindungsdaten eingeben und speichern.</w:t>
             </w:r>
           </w:p>
         </w:tc>
@@ -12460,155 +12708,7 @@
           </w:tcPr>
           <w:p>
             <w:r>
-              <w:t>Administrationsfenster öffnet sich und Eingabeformular für das Login als Administrator erscheint.</w:t>
-            </w:r>
-          </w:p>
-        </w:tc>
-      </w:tr>
-      <w:tr>
-        <w:tc>
-          <w:tcPr>
-            <w:tcW w:w="856" w:type="dxa"/>
-          </w:tcPr>
-          <w:p>
-            <w:r>
-              <w:t>4</w:t>
-            </w:r>
-          </w:p>
-        </w:tc>
-        <w:tc>
-          <w:tcPr>
-            <w:tcW w:w="3242" w:type="dxa"/>
-          </w:tcPr>
-          <w:p>
-            <w:r>
-              <w:t>Eingabe der Login-Daten</w:t>
-            </w:r>
-          </w:p>
-        </w:tc>
-        <w:tc>
-          <w:tcPr>
-            <w:tcW w:w="4200" w:type="dxa"/>
-          </w:tcPr>
-          <w:p>
-            <w:r>
-              <w:t>Eingabe korrekt: Administrationsseite öffnet sich</w:t>
-            </w:r>
-          </w:p>
-          <w:p>
-            <w:r>
-              <w:t>Eingabe falsch:</w:t>
-            </w:r>
-          </w:p>
-          <w:p>
-            <w:r>
-              <w:t xml:space="preserve">Fehlermeldung und wiederholen der Eingabe </w:t>
-            </w:r>
-          </w:p>
-        </w:tc>
-      </w:tr>
-      <w:tr>
-        <w:tc>
-          <w:tcPr>
-            <w:tcW w:w="856" w:type="dxa"/>
-          </w:tcPr>
-          <w:p>
-            <w:r>
-              <w:t>5</w:t>
-            </w:r>
-          </w:p>
-        </w:tc>
-        <w:tc>
-          <w:tcPr>
-            <w:tcW w:w="3242" w:type="dxa"/>
-          </w:tcPr>
-          <w:p>
-            <w:r>
-              <w:t xml:space="preserve">Bereich zur Bearbeitung von Wahlleitern auswählen </w:t>
-            </w:r>
-          </w:p>
-        </w:tc>
-        <w:tc>
-          <w:tcPr>
-            <w:tcW w:w="4200" w:type="dxa"/>
-          </w:tcPr>
-          <w:p>
-            <w:r>
-              <w:t>Bereits im System hinterlegt Wahlleiter werden angezeigt. Je Wahlleiter mit Möglichkeit eine Bearbeitung zu starten oder zu löschen. Auswahlpunkt Hinzufügen wird ebenfalls angezeigt.</w:t>
-            </w:r>
-          </w:p>
-        </w:tc>
-      </w:tr>
-      <w:tr>
-        <w:tc>
-          <w:tcPr>
-            <w:tcW w:w="856" w:type="dxa"/>
-          </w:tcPr>
-          <w:p>
-            <w:r>
-              <w:t>6</w:t>
-            </w:r>
-          </w:p>
-        </w:tc>
-        <w:tc>
-          <w:tcPr>
-            <w:tcW w:w="3242" w:type="dxa"/>
-          </w:tcPr>
-          <w:p>
-            <w:r>
-              <w:t>Hinzufügen auswählen</w:t>
-            </w:r>
-          </w:p>
-        </w:tc>
-        <w:tc>
-          <w:tcPr>
-            <w:tcW w:w="4200" w:type="dxa"/>
-          </w:tcPr>
-          <w:p>
-            <w:r>
-              <w:t>Eingabeformular für das Anlegen eines neuen Wahlleiters erscheint. Möglichkeiten Abbrechen und speichern sind verfügbar.</w:t>
-            </w:r>
-          </w:p>
-        </w:tc>
-      </w:tr>
-      <w:tr>
-        <w:tc>
-          <w:tcPr>
-            <w:tcW w:w="856" w:type="dxa"/>
-          </w:tcPr>
-          <w:p>
-            <w:r>
-              <w:t>7</w:t>
-            </w:r>
-          </w:p>
-        </w:tc>
-        <w:tc>
-          <w:tcPr>
-            <w:tcW w:w="3242" w:type="dxa"/>
-          </w:tcPr>
-          <w:p>
-            <w:r>
-              <w:t>Benötigte Daten eingeben. Speichern.</w:t>
-            </w:r>
-          </w:p>
-        </w:tc>
-        <w:tc>
-          <w:tcPr>
-            <w:tcW w:w="4200" w:type="dxa"/>
-          </w:tcPr>
-          <w:p>
-            <w:r>
-              <w:t>Das System prüft, ob alle Pflichtangaben korrekt gemacht wurden.</w:t>
-            </w:r>
-          </w:p>
-          <w:p>
-            <w:r>
-              <w:t>Falls nicht erscheint das Eingabeformular erneut und die fehlenden bzw. inkorrekten Daten sind gekennzeichnet.</w:t>
-            </w:r>
-          </w:p>
-          <w:p>
-            <w:r>
-              <w:t>Falls alle Daten korrekt vorhanden sind erscheint die Übersichtseite aller im System hinterlegten Wahlleiter.</w:t>
+              <w:t>Neue Verbindung wird gespeichert. Es erscheint die unter Nr.1 genannte Informationsseite.</w:t>
             </w:r>
           </w:p>
         </w:tc>
@@ -12620,114 +12720,79 @@
           <w:b/>
         </w:rPr>
       </w:pPr>
+    </w:p>
+    <w:p/>
+    <w:p/>
+    <w:p/>
+    <w:p/>
+    <w:p/>
+    <w:p/>
+    <w:p/>
+    <w:p/>
+    <w:p/>
+    <w:p>
+      <w:r>
+        <w:rPr>
+          <w:b/>
+        </w:rPr>
+        <w:t>UC-NR.</w:t>
+      </w:r>
+      <w:r>
+        <w:rPr>
+          <w:b/>
+        </w:rPr>
+        <w:tab/>
+      </w:r>
+      <w:r>
+        <w:tab/>
+        <w:t>5.</w:t>
+      </w:r>
+      <w:r>
+        <w:t>2</w:t>
+      </w:r>
+      <w:r>
+        <w:br/>
+      </w:r>
+      <w:r>
+        <w:rPr>
+          <w:b/>
+        </w:rPr>
+        <w:t>Rolle</w:t>
+      </w:r>
+      <w:r>
+        <w:t xml:space="preserve"> </w:t>
+      </w:r>
+      <w:r>
+        <w:tab/>
+      </w:r>
+      <w:r>
+        <w:tab/>
+        <w:t>Administrator</w:t>
+      </w:r>
+      <w:r>
+        <w:br/>
+      </w:r>
+      <w:r>
+        <w:rPr>
+          <w:b/>
+        </w:rPr>
+        <w:t>Nutzungsziel</w:t>
+      </w:r>
+      <w:r>
+        <w:tab/>
+        <w:t xml:space="preserve">Einstellen der gewünschten Ebene (Gemeinde, Landtag, Bundestag) </w:t>
+      </w:r>
+    </w:p>
+    <w:p>
       <w:r>
         <w:rPr>
           <w:b/>
         </w:rPr>
         <w:t>Vorgehen</w:t>
       </w:r>
-    </w:p>
-    <w:p/>
-    <w:p/>
-    <w:p/>
-    <w:p/>
-    <w:p/>
-    <w:p/>
-    <w:p/>
-    <w:p/>
-    <w:p/>
-    <w:p/>
-    <w:p/>
-    <w:p/>
-    <w:p/>
-    <w:p/>
-    <w:p/>
-    <w:p/>
-    <w:p/>
-    <w:p/>
-    <w:p/>
-    <w:p/>
-    <w:p/>
-    <w:p/>
-    <w:p/>
-    <w:p/>
-    <w:p/>
-    <w:p/>
-    <w:p/>
-    <w:p>
-      <w:r>
-        <w:rPr>
-          <w:b/>
-        </w:rPr>
-        <w:t>UC-NR.</w:t>
-      </w:r>
-      <w:r>
-        <w:rPr>
-          <w:b/>
-        </w:rPr>
-        <w:tab/>
-      </w:r>
-      <w:r>
-        <w:tab/>
-        <w:t>17</w:t>
-      </w:r>
-      <w:r>
-        <w:t>.2</w:t>
-      </w:r>
-      <w:r>
-        <w:br/>
-      </w:r>
-      <w:r>
-        <w:rPr>
-          <w:b/>
-        </w:rPr>
-        <w:t>Rolle</w:t>
-      </w:r>
-      <w:r>
-        <w:t xml:space="preserve"> </w:t>
-      </w:r>
-      <w:r>
-        <w:tab/>
-      </w:r>
-      <w:r>
-        <w:tab/>
-        <w:t>Administrator</w:t>
-      </w:r>
-      <w:r>
-        <w:br/>
-      </w:r>
-      <w:r>
-        <w:rPr>
-          <w:b/>
-        </w:rPr>
-        <w:t>Nutzungsziel</w:t>
-      </w:r>
-      <w:r>
-        <w:tab/>
-        <w:t>Wahlleiter bearbeiten</w:t>
-      </w:r>
-    </w:p>
-    <w:p>
-      <w:r>
-        <w:rPr>
-          <w:b/>
-        </w:rPr>
-        <w:t>Vorgehen</w:t>
-      </w:r>
-      <w:r>
-        <w:rPr>
-          <w:b/>
-        </w:rPr>
-        <w:tab/>
-      </w:r>
-      <w:r>
-        <w:t>I</w:t>
-      </w:r>
-      <w:r>
-        <w:t>dentisches Vorgehen wie in UC 17</w:t>
-      </w:r>
-      <w:r>
-        <w:t>.1 in den Schritten 1 bis 5.</w:t>
+      <w:r>
+        <w:tab/>
+        <w:t>Einloggen (UC 1.1)</w:t>
       </w:r>
     </w:p>
     <w:tbl>
@@ -12821,7 +12886,7 @@
           </w:tcPr>
           <w:p>
             <w:r>
-              <w:t>6</w:t>
+              <w:t>1</w:t>
             </w:r>
           </w:p>
         </w:tc>
@@ -12831,7 +12896,13 @@
           </w:tcPr>
           <w:p>
             <w:r>
-              <w:t>Bearbeiten eines Wahlleiters auswählen</w:t>
+              <w:t xml:space="preserve">Auf der angezeigten Informationsseite über die Einstellungen Auswahlmöglichkeit </w:t>
+            </w:r>
+            <w:r>
+              <w:t>Ebene</w:t>
+            </w:r>
+            <w:r>
+              <w:t xml:space="preserve"> auswählen</w:t>
             </w:r>
           </w:p>
         </w:tc>
@@ -12841,9 +12912,13 @@
           </w:tcPr>
           <w:p>
             <w:r>
-              <w:t>Eingabeformular mit allen im System hinterlegten Daten erscheint. Die daten können nun bearbeitet werden. Möglichkeiten Abbrechen und speichern sind verfügbar.</w:t>
-            </w:r>
-          </w:p>
+              <w:t xml:space="preserve">Die aktuell </w:t>
+            </w:r>
+            <w:r>
+              <w:t>eingestellte Ebene sowie Informationen über die bestehenden Rollen in diesem System erscheinen. Für die Ebene kann „Bearbeiten“ ausgewählt werden. Für die Rollen nicht.</w:t>
+            </w:r>
+          </w:p>
+          <w:p/>
         </w:tc>
       </w:tr>
       <w:tr>
@@ -12853,7 +12928,7 @@
           </w:tcPr>
           <w:p>
             <w:r>
-              <w:t>7</w:t>
+              <w:t>2</w:t>
             </w:r>
           </w:p>
         </w:tc>
@@ -12863,7 +12938,7 @@
           </w:tcPr>
           <w:p>
             <w:r>
-              <w:t>Daten bearbeiten. Speichern.</w:t>
+              <w:t>Ebene bearbeiten auswählen</w:t>
             </w:r>
           </w:p>
         </w:tc>
@@ -12873,17 +12948,51 @@
           </w:tcPr>
           <w:p>
             <w:r>
-              <w:t>Das System prüft, ob alle Pflichtangaben korrekt gemacht wurden.</w:t>
-            </w:r>
-          </w:p>
-          <w:p>
-            <w:r>
-              <w:t>Falls nicht erscheint das Eingabeformular erneut und die fehlenden bzw. inkorrekten Daten sind gekennzeichnet.</w:t>
-            </w:r>
-          </w:p>
-          <w:p>
-            <w:r>
-              <w:t>Falls alle Daten korrekt vorhanden sind erscheint die Übersichtseite aller im System hinterlegten Wahlleiter.</w:t>
+              <w:t xml:space="preserve">Nun kann </w:t>
+            </w:r>
+            <w:r>
+              <w:t>aus einer gegebenen Auswahl die gewünschte Ebene ( Bundestag, Landtag, Gemeinde) ausgewählt werden.</w:t>
+            </w:r>
+            <w:r>
+              <w:t xml:space="preserve"> </w:t>
+            </w:r>
+          </w:p>
+        </w:tc>
+      </w:tr>
+      <w:tr>
+        <w:tc>
+          <w:tcPr>
+            <w:tcW w:w="856" w:type="dxa"/>
+          </w:tcPr>
+          <w:p>
+            <w:r>
+              <w:t>3</w:t>
+            </w:r>
+          </w:p>
+        </w:tc>
+        <w:tc>
+          <w:tcPr>
+            <w:tcW w:w="3242" w:type="dxa"/>
+          </w:tcPr>
+          <w:p>
+            <w:r>
+              <w:t>Gewünschte Ebene auswählen und speichern.</w:t>
+            </w:r>
+          </w:p>
+        </w:tc>
+        <w:tc>
+          <w:tcPr>
+            <w:tcW w:w="4200" w:type="dxa"/>
+          </w:tcPr>
+          <w:p>
+            <w:r>
+              <w:t xml:space="preserve">Neue </w:t>
+            </w:r>
+            <w:r>
+              <w:t xml:space="preserve">neu eingestellte Ebene wird im System </w:t>
+            </w:r>
+            <w:r>
+              <w:t>gespeichert. Es erscheint die unter Nr.1 genannte Informationsseite.</w:t>
             </w:r>
           </w:p>
         </w:tc>
@@ -12896,1360 +13005,8 @@
     <w:p/>
     <w:p/>
     <w:p/>
-    <w:p/>
-    <w:p/>
-    <w:p/>
-    <w:p>
-      <w:r>
-        <w:rPr>
-          <w:b/>
-        </w:rPr>
-        <w:t>UC-NR.</w:t>
-      </w:r>
-      <w:r>
-        <w:rPr>
-          <w:b/>
-        </w:rPr>
-        <w:tab/>
-      </w:r>
-      <w:r>
-        <w:tab/>
-        <w:t>1</w:t>
-      </w:r>
-      <w:r>
-        <w:t>7</w:t>
-      </w:r>
-      <w:r>
-        <w:t>.3</w:t>
-      </w:r>
-      <w:r>
-        <w:br/>
-      </w:r>
-      <w:r>
-        <w:rPr>
-          <w:b/>
-        </w:rPr>
-        <w:t>Rolle</w:t>
-      </w:r>
-      <w:r>
-        <w:t xml:space="preserve"> </w:t>
-      </w:r>
-      <w:r>
-        <w:tab/>
-      </w:r>
-      <w:r>
-        <w:tab/>
-        <w:t>Administrator</w:t>
-      </w:r>
-      <w:r>
-        <w:br/>
-      </w:r>
-      <w:r>
-        <w:rPr>
-          <w:b/>
-        </w:rPr>
-        <w:t>Nutzungsziel</w:t>
-      </w:r>
-      <w:r>
-        <w:tab/>
-        <w:t>Wahlleiter bearbeiten</w:t>
-      </w:r>
-    </w:p>
-    <w:p>
-      <w:r>
-        <w:rPr>
-          <w:b/>
-        </w:rPr>
-        <w:t>Vorgehen</w:t>
-      </w:r>
-      <w:r>
-        <w:rPr>
-          <w:b/>
-        </w:rPr>
-        <w:tab/>
-      </w:r>
-      <w:r>
-        <w:t>Identisches Vorgehen wie in UC 1</w:t>
-      </w:r>
-      <w:r>
-        <w:t>7</w:t>
-      </w:r>
-      <w:r>
-        <w:t>.1 in den Schritten 1 bis 5.</w:t>
-      </w:r>
-    </w:p>
-    <w:tbl>
-      <w:tblPr>
-        <w:tblStyle w:val="Tabellenraster"/>
-        <w:tblpPr w:leftFromText="141" w:rightFromText="141" w:vertAnchor="text" w:horzAnchor="page" w:tblpX="2761" w:tblpY="120"/>
-        <w:tblW w:w="0" w:type="auto"/>
-        <w:tblLook w:val="04A0" w:firstRow="1" w:lastRow="0" w:firstColumn="1" w:lastColumn="0" w:noHBand="0" w:noVBand="1"/>
-      </w:tblPr>
-      <w:tblGrid>
-        <w:gridCol w:w="856"/>
-        <w:gridCol w:w="3242"/>
-        <w:gridCol w:w="4200"/>
-      </w:tblGrid>
-      <w:tr>
-        <w:tc>
-          <w:tcPr>
-            <w:tcW w:w="856" w:type="dxa"/>
-            <w:shd w:val="clear" w:color="auto" w:fill="D0CECE" w:themeFill="background2" w:themeFillShade="E6"/>
-          </w:tcPr>
-          <w:p>
-            <w:pPr>
-              <w:rPr>
-                <w:b/>
-                <w:highlight w:val="lightGray"/>
-              </w:rPr>
-            </w:pPr>
-            <w:r>
-              <w:rPr>
-                <w:b/>
-                <w:highlight w:val="lightGray"/>
-              </w:rPr>
-              <w:t>Nr.</w:t>
-            </w:r>
-          </w:p>
-        </w:tc>
-        <w:tc>
-          <w:tcPr>
-            <w:tcW w:w="3242" w:type="dxa"/>
-            <w:shd w:val="clear" w:color="auto" w:fill="D0CECE" w:themeFill="background2" w:themeFillShade="E6"/>
-          </w:tcPr>
-          <w:p>
-            <w:pPr>
-              <w:rPr>
-                <w:b/>
-                <w:highlight w:val="lightGray"/>
-              </w:rPr>
-            </w:pPr>
-            <w:r>
-              <w:rPr>
-                <w:b/>
-                <w:highlight w:val="lightGray"/>
-              </w:rPr>
-              <w:t>Useraktion</w:t>
-            </w:r>
-            <w:r>
-              <w:rPr>
-                <w:b/>
-                <w:highlight w:val="lightGray"/>
-              </w:rPr>
-              <w:tab/>
-            </w:r>
-          </w:p>
-        </w:tc>
-        <w:tc>
-          <w:tcPr>
-            <w:tcW w:w="4200" w:type="dxa"/>
-            <w:shd w:val="clear" w:color="auto" w:fill="D0CECE" w:themeFill="background2" w:themeFillShade="E6"/>
-          </w:tcPr>
-          <w:p>
-            <w:pPr>
-              <w:rPr>
-                <w:b/>
-                <w:highlight w:val="lightGray"/>
-              </w:rPr>
-            </w:pPr>
-            <w:r>
-              <w:rPr>
-                <w:b/>
-                <w:highlight w:val="lightGray"/>
-              </w:rPr>
-              <w:t>Verhalten der Software</w:t>
-            </w:r>
-          </w:p>
-        </w:tc>
-      </w:tr>
-      <w:tr>
-        <w:tc>
-          <w:tcPr>
-            <w:tcW w:w="856" w:type="dxa"/>
-          </w:tcPr>
-          <w:p>
-            <w:r>
-              <w:t>6</w:t>
-            </w:r>
-          </w:p>
-        </w:tc>
-        <w:tc>
-          <w:tcPr>
-            <w:tcW w:w="3242" w:type="dxa"/>
-          </w:tcPr>
-          <w:p>
-            <w:r>
-              <w:t>Löschen eines Wahlleiters auswählen</w:t>
-            </w:r>
-          </w:p>
-        </w:tc>
-        <w:tc>
-          <w:tcPr>
-            <w:tcW w:w="4200" w:type="dxa"/>
-          </w:tcPr>
-          <w:p>
-            <w:r>
-              <w:t>Das System verlangt eine Bestätigung des Löschens. Möglichkeiten Abbrechen und löschen sind verfügbar.</w:t>
-            </w:r>
-          </w:p>
-        </w:tc>
-      </w:tr>
-      <w:tr>
-        <w:tc>
-          <w:tcPr>
-            <w:tcW w:w="856" w:type="dxa"/>
-          </w:tcPr>
-          <w:p>
-            <w:r>
-              <w:t>7</w:t>
-            </w:r>
-          </w:p>
-        </w:tc>
-        <w:tc>
-          <w:tcPr>
-            <w:tcW w:w="3242" w:type="dxa"/>
-          </w:tcPr>
-          <w:p>
-            <w:r>
-              <w:t>Löschen auswählen</w:t>
-            </w:r>
-          </w:p>
-        </w:tc>
-        <w:tc>
-          <w:tcPr>
-            <w:tcW w:w="4200" w:type="dxa"/>
-          </w:tcPr>
-          <w:p>
-            <w:r>
-              <w:t>Das System entfernt den betroffenen Wahlleiter. Es erscheint die Übersichtseite aller im System hinterlegten Wahlleiter ohne den gelöschten Wahlleiter.</w:t>
-            </w:r>
-          </w:p>
-        </w:tc>
-      </w:tr>
-    </w:tbl>
-    <w:p/>
-    <w:p/>
-    <w:p/>
-    <w:p/>
-    <w:p/>
-    <w:p/>
-    <w:p>
-      <w:pPr>
-        <w:pStyle w:val="berschrift2"/>
-      </w:pPr>
-      <w:bookmarkStart w:id="19" w:name="_Toc498551282"/>
-      <w:r>
-        <w:t>Datenbank</w:t>
-      </w:r>
-      <w:bookmarkEnd w:id="19"/>
-    </w:p>
-    <w:p/>
-    <w:p>
-      <w:r>
-        <w:rPr>
-          <w:b/>
-        </w:rPr>
-        <w:t>UC-NR.</w:t>
-      </w:r>
-      <w:r>
-        <w:rPr>
-          <w:b/>
-        </w:rPr>
-        <w:tab/>
-      </w:r>
-      <w:r>
-        <w:tab/>
-        <w:t>18</w:t>
-      </w:r>
-      <w:r>
-        <w:t>.1</w:t>
-      </w:r>
-      <w:r>
-        <w:br/>
-      </w:r>
-      <w:r>
-        <w:rPr>
-          <w:b/>
-        </w:rPr>
-        <w:t>Rolle</w:t>
-      </w:r>
-      <w:r>
-        <w:t xml:space="preserve"> </w:t>
-      </w:r>
-      <w:r>
-        <w:tab/>
-      </w:r>
-      <w:r>
-        <w:tab/>
-        <w:t>Administrator</w:t>
-      </w:r>
-      <w:r>
-        <w:br/>
-      </w:r>
-      <w:r>
-        <w:rPr>
-          <w:b/>
-        </w:rPr>
-        <w:t>Nutzungsziel</w:t>
-      </w:r>
-      <w:r>
-        <w:tab/>
-        <w:t>DB-Verbindung für das Aktualisieren des Wählerverzeichnisses erstellen</w:t>
-      </w:r>
-    </w:p>
-    <w:p>
-      <w:r>
-        <w:rPr>
-          <w:b/>
-        </w:rPr>
-        <w:t>Vorgehen</w:t>
-      </w:r>
-    </w:p>
-    <w:tbl>
-      <w:tblPr>
-        <w:tblStyle w:val="Tabellenraster"/>
-        <w:tblpPr w:leftFromText="141" w:rightFromText="141" w:vertAnchor="text" w:horzAnchor="page" w:tblpX="2761" w:tblpY="120"/>
-        <w:tblW w:w="0" w:type="auto"/>
-        <w:tblLook w:val="04A0" w:firstRow="1" w:lastRow="0" w:firstColumn="1" w:lastColumn="0" w:noHBand="0" w:noVBand="1"/>
-      </w:tblPr>
-      <w:tblGrid>
-        <w:gridCol w:w="856"/>
-        <w:gridCol w:w="3242"/>
-        <w:gridCol w:w="4200"/>
-      </w:tblGrid>
-      <w:tr>
-        <w:tc>
-          <w:tcPr>
-            <w:tcW w:w="856" w:type="dxa"/>
-            <w:shd w:val="clear" w:color="auto" w:fill="D0CECE" w:themeFill="background2" w:themeFillShade="E6"/>
-          </w:tcPr>
-          <w:p>
-            <w:pPr>
-              <w:rPr>
-                <w:b/>
-                <w:highlight w:val="lightGray"/>
-              </w:rPr>
-            </w:pPr>
-            <w:r>
-              <w:rPr>
-                <w:b/>
-                <w:highlight w:val="lightGray"/>
-              </w:rPr>
-              <w:t>Nr.</w:t>
-            </w:r>
-          </w:p>
-        </w:tc>
-        <w:tc>
-          <w:tcPr>
-            <w:tcW w:w="3242" w:type="dxa"/>
-            <w:shd w:val="clear" w:color="auto" w:fill="D0CECE" w:themeFill="background2" w:themeFillShade="E6"/>
-          </w:tcPr>
-          <w:p>
-            <w:pPr>
-              <w:rPr>
-                <w:b/>
-                <w:highlight w:val="lightGray"/>
-              </w:rPr>
-            </w:pPr>
-            <w:r>
-              <w:rPr>
-                <w:b/>
-                <w:highlight w:val="lightGray"/>
-              </w:rPr>
-              <w:t>Useraktion</w:t>
-            </w:r>
-            <w:r>
-              <w:rPr>
-                <w:b/>
-                <w:highlight w:val="lightGray"/>
-              </w:rPr>
-              <w:tab/>
-            </w:r>
-          </w:p>
-        </w:tc>
-        <w:tc>
-          <w:tcPr>
-            <w:tcW w:w="4200" w:type="dxa"/>
-            <w:shd w:val="clear" w:color="auto" w:fill="D0CECE" w:themeFill="background2" w:themeFillShade="E6"/>
-          </w:tcPr>
-          <w:p>
-            <w:pPr>
-              <w:rPr>
-                <w:b/>
-                <w:highlight w:val="lightGray"/>
-              </w:rPr>
-            </w:pPr>
-            <w:r>
-              <w:rPr>
-                <w:b/>
-                <w:highlight w:val="lightGray"/>
-              </w:rPr>
-              <w:t>Verhalten der Software</w:t>
-            </w:r>
-          </w:p>
-        </w:tc>
-      </w:tr>
-      <w:tr>
-        <w:tc>
-          <w:tcPr>
-            <w:tcW w:w="856" w:type="dxa"/>
-          </w:tcPr>
-          <w:p>
-            <w:commentRangeStart w:id="20"/>
-            <w:r>
-              <w:t>1</w:t>
-            </w:r>
-            <w:commentRangeEnd w:id="20"/>
-            <w:r>
-              <w:rPr>
-                <w:rStyle w:val="Kommentarzeichen"/>
-              </w:rPr>
-              <w:commentReference w:id="20"/>
-            </w:r>
-          </w:p>
-        </w:tc>
-        <w:tc>
-          <w:tcPr>
-            <w:tcW w:w="3242" w:type="dxa"/>
-          </w:tcPr>
-          <w:p>
-            <w:r>
-              <w:t>Öffnen der Software (SW)</w:t>
-            </w:r>
-          </w:p>
-        </w:tc>
-        <w:tc>
-          <w:tcPr>
-            <w:tcW w:w="4200" w:type="dxa"/>
-          </w:tcPr>
-          <w:p>
-            <w:r>
-              <w:t>Startfenster öffnet sich und eine Anmeldemaske erscheint auf dem Bildschirm</w:t>
-            </w:r>
-          </w:p>
-        </w:tc>
-      </w:tr>
-      <w:tr>
-        <w:tc>
-          <w:tcPr>
-            <w:tcW w:w="856" w:type="dxa"/>
-          </w:tcPr>
-          <w:p>
-            <w:r>
-              <w:lastRenderedPageBreak/>
-              <w:t>2</w:t>
-            </w:r>
-          </w:p>
-        </w:tc>
-        <w:tc>
-          <w:tcPr>
-            <w:tcW w:w="3242" w:type="dxa"/>
-          </w:tcPr>
-          <w:p>
-            <w:r>
-              <w:t>Eingabe der Login-Daten</w:t>
-            </w:r>
-          </w:p>
-        </w:tc>
-        <w:tc>
-          <w:tcPr>
-            <w:tcW w:w="4200" w:type="dxa"/>
-          </w:tcPr>
-          <w:p>
-            <w:r>
-              <w:t>Eingabe korrekt: Verwaltungsseite öffnet sich</w:t>
-            </w:r>
-          </w:p>
-          <w:p>
-            <w:r>
-              <w:t>Eingabe falsch:</w:t>
-            </w:r>
-          </w:p>
-          <w:p>
-            <w:r>
-              <w:t xml:space="preserve">Fehlermeldung und wiederholen der Eingabe </w:t>
-            </w:r>
-          </w:p>
-        </w:tc>
-      </w:tr>
-      <w:tr>
-        <w:tc>
-          <w:tcPr>
-            <w:tcW w:w="856" w:type="dxa"/>
-          </w:tcPr>
-          <w:p>
-            <w:r>
-              <w:t>3</w:t>
-            </w:r>
-          </w:p>
-        </w:tc>
-        <w:tc>
-          <w:tcPr>
-            <w:tcW w:w="3242" w:type="dxa"/>
-          </w:tcPr>
-          <w:p>
-            <w:r>
-              <w:t>Menüpunkt für Administration auswählen</w:t>
-            </w:r>
-          </w:p>
-        </w:tc>
-        <w:tc>
-          <w:tcPr>
-            <w:tcW w:w="4200" w:type="dxa"/>
-          </w:tcPr>
-          <w:p>
-            <w:r>
-              <w:t>Administrationsfenster öffnet sich und Eingabeformular für das Login als Administrator erscheint.</w:t>
-            </w:r>
-          </w:p>
-        </w:tc>
-      </w:tr>
-      <w:tr>
-        <w:tc>
-          <w:tcPr>
-            <w:tcW w:w="856" w:type="dxa"/>
-          </w:tcPr>
-          <w:p>
-            <w:r>
-              <w:t>4</w:t>
-            </w:r>
-          </w:p>
-        </w:tc>
-        <w:tc>
-          <w:tcPr>
-            <w:tcW w:w="3242" w:type="dxa"/>
-          </w:tcPr>
-          <w:p>
-            <w:r>
-              <w:t>Eingabe der Login-Daten</w:t>
-            </w:r>
-          </w:p>
-        </w:tc>
-        <w:tc>
-          <w:tcPr>
-            <w:tcW w:w="4200" w:type="dxa"/>
-          </w:tcPr>
-          <w:p>
-            <w:r>
-              <w:t>Eingabe korrekt: Administrationsseite öffnet sich</w:t>
-            </w:r>
-          </w:p>
-          <w:p>
-            <w:r>
-              <w:t>Eingabe falsch:</w:t>
-            </w:r>
-          </w:p>
-          <w:p>
-            <w:r>
-              <w:t xml:space="preserve">Fehlermeldung und wiederholen der Eingabe </w:t>
-            </w:r>
-          </w:p>
-        </w:tc>
-      </w:tr>
-      <w:tr>
-        <w:tc>
-          <w:tcPr>
-            <w:tcW w:w="856" w:type="dxa"/>
-          </w:tcPr>
-          <w:p>
-            <w:r>
-              <w:t>5</w:t>
-            </w:r>
-          </w:p>
-        </w:tc>
-        <w:tc>
-          <w:tcPr>
-            <w:tcW w:w="3242" w:type="dxa"/>
-          </w:tcPr>
-          <w:p>
-            <w:r>
-              <w:t xml:space="preserve">Bereich zur Bearbeitung des Wählerverzeichnisses auswählen </w:t>
-            </w:r>
-          </w:p>
-        </w:tc>
-        <w:tc>
-          <w:tcPr>
-            <w:tcW w:w="4200" w:type="dxa"/>
-          </w:tcPr>
-          <w:p>
-            <w:r>
-              <w:t xml:space="preserve">Falls bereits eine DB-Verbindung im System hinterlegt ist wird diese angezeigt und es gibt die Möglichkeit eine Bearbeitung zu starten oder zu löschen. </w:t>
-            </w:r>
-          </w:p>
-          <w:p>
-            <w:r>
-              <w:t>Andernfalls wird der Auswahlpunkt Hinzufügen angezeigt.</w:t>
-            </w:r>
-          </w:p>
-        </w:tc>
-      </w:tr>
-      <w:tr>
-        <w:tc>
-          <w:tcPr>
-            <w:tcW w:w="856" w:type="dxa"/>
-          </w:tcPr>
-          <w:p>
-            <w:r>
-              <w:t>6</w:t>
-            </w:r>
-          </w:p>
-        </w:tc>
-        <w:tc>
-          <w:tcPr>
-            <w:tcW w:w="3242" w:type="dxa"/>
-          </w:tcPr>
-          <w:p>
-            <w:r>
-              <w:t>Hinzufügen auswählen</w:t>
-            </w:r>
-          </w:p>
-        </w:tc>
-        <w:tc>
-          <w:tcPr>
-            <w:tcW w:w="4200" w:type="dxa"/>
-          </w:tcPr>
-          <w:p>
-            <w:r>
-              <w:t>Eingabeformular für das Anlegen eine neuen DB-Verbindung erscheint. Möglichkeiten Abbrechen und speichern sind verfügbar.</w:t>
-            </w:r>
-          </w:p>
-        </w:tc>
-      </w:tr>
-      <w:tr>
-        <w:tc>
-          <w:tcPr>
-            <w:tcW w:w="856" w:type="dxa"/>
-          </w:tcPr>
-          <w:p>
-            <w:r>
-              <w:t>7</w:t>
-            </w:r>
-          </w:p>
-        </w:tc>
-        <w:tc>
-          <w:tcPr>
-            <w:tcW w:w="3242" w:type="dxa"/>
-          </w:tcPr>
-          <w:p>
-            <w:r>
-              <w:t>Benötigte Daten eingeben. Speichern.</w:t>
-            </w:r>
-          </w:p>
-        </w:tc>
-        <w:tc>
-          <w:tcPr>
-            <w:tcW w:w="4200" w:type="dxa"/>
-          </w:tcPr>
-          <w:p>
-            <w:r>
-              <w:t>Das System prüft, ob alle Pflichtangaben korrekt gemacht wurden.</w:t>
-            </w:r>
-          </w:p>
-          <w:p>
-            <w:r>
-              <w:t>Falls nicht erscheint das Eingabeformular erneut und die fehlenden bzw. inkorrekten Daten sind gekennzeichnet.</w:t>
-            </w:r>
-          </w:p>
-          <w:p>
-            <w:r>
-              <w:t>Falls alle Daten korrekt vorhanden sind erscheint die unter Schritt 5 beschriebene Seite.</w:t>
-            </w:r>
-          </w:p>
-        </w:tc>
-      </w:tr>
-    </w:tbl>
-    <w:p/>
-    <w:p/>
-    <w:p/>
-    <w:p/>
-    <w:p/>
-    <w:p/>
-    <w:p/>
-    <w:p/>
-    <w:p/>
-    <w:p/>
-    <w:p/>
-    <w:p/>
-    <w:p/>
-    <w:p/>
-    <w:p/>
-    <w:p/>
-    <w:p/>
-    <w:p/>
-    <w:p>
-      <w:pPr>
-        <w:rPr>
-          <w:b/>
-        </w:rPr>
-      </w:pPr>
-    </w:p>
-    <w:p>
-      <w:pPr>
-        <w:rPr>
-          <w:b/>
-        </w:rPr>
-      </w:pPr>
-    </w:p>
-    <w:p>
-      <w:r>
-        <w:rPr>
-          <w:b/>
-        </w:rPr>
-        <w:t>UC-NR.</w:t>
-      </w:r>
-      <w:r>
-        <w:rPr>
-          <w:b/>
-        </w:rPr>
-        <w:tab/>
-      </w:r>
-      <w:r>
-        <w:tab/>
-        <w:t>18</w:t>
-      </w:r>
-      <w:r>
-        <w:t>.2</w:t>
-      </w:r>
-      <w:r>
-        <w:br/>
-      </w:r>
-      <w:r>
-        <w:rPr>
-          <w:b/>
-        </w:rPr>
-        <w:t>Rolle</w:t>
-      </w:r>
-      <w:r>
-        <w:t xml:space="preserve"> </w:t>
-      </w:r>
-      <w:r>
-        <w:tab/>
-      </w:r>
-      <w:r>
-        <w:tab/>
-        <w:t>Administrator</w:t>
-      </w:r>
-      <w:r>
-        <w:br/>
-      </w:r>
-      <w:r>
-        <w:rPr>
-          <w:b/>
-        </w:rPr>
-        <w:t>Nutzungsziel</w:t>
-      </w:r>
-      <w:r>
-        <w:tab/>
-        <w:t>DB-Verbindung für das Aktualisieren des Wählerverzeichnisses bearbeiten</w:t>
-      </w:r>
-    </w:p>
-    <w:p>
-      <w:r>
-        <w:rPr>
-          <w:b/>
-        </w:rPr>
-        <w:t>Vorgehen</w:t>
-      </w:r>
-      <w:r>
-        <w:tab/>
-        <w:t>I</w:t>
-      </w:r>
-      <w:r>
-        <w:t>dentisches Vorgehen wie in UC 18</w:t>
-      </w:r>
-      <w:r>
-        <w:t>.1 in den Schritten 1 bis 5.</w:t>
-      </w:r>
-    </w:p>
-    <w:tbl>
-      <w:tblPr>
-        <w:tblStyle w:val="Tabellenraster"/>
-        <w:tblpPr w:leftFromText="141" w:rightFromText="141" w:vertAnchor="text" w:horzAnchor="page" w:tblpX="2761" w:tblpY="120"/>
-        <w:tblW w:w="0" w:type="auto"/>
-        <w:tblLook w:val="04A0" w:firstRow="1" w:lastRow="0" w:firstColumn="1" w:lastColumn="0" w:noHBand="0" w:noVBand="1"/>
-      </w:tblPr>
-      <w:tblGrid>
-        <w:gridCol w:w="856"/>
-        <w:gridCol w:w="3242"/>
-        <w:gridCol w:w="4200"/>
-      </w:tblGrid>
-      <w:tr>
-        <w:tc>
-          <w:tcPr>
-            <w:tcW w:w="856" w:type="dxa"/>
-            <w:shd w:val="clear" w:color="auto" w:fill="D0CECE" w:themeFill="background2" w:themeFillShade="E6"/>
-          </w:tcPr>
-          <w:p>
-            <w:pPr>
-              <w:rPr>
-                <w:b/>
-                <w:highlight w:val="lightGray"/>
-              </w:rPr>
-            </w:pPr>
-            <w:r>
-              <w:rPr>
-                <w:b/>
-                <w:highlight w:val="lightGray"/>
-              </w:rPr>
-              <w:t>Nr.</w:t>
-            </w:r>
-          </w:p>
-        </w:tc>
-        <w:tc>
-          <w:tcPr>
-            <w:tcW w:w="3242" w:type="dxa"/>
-            <w:shd w:val="clear" w:color="auto" w:fill="D0CECE" w:themeFill="background2" w:themeFillShade="E6"/>
-          </w:tcPr>
-          <w:p>
-            <w:pPr>
-              <w:rPr>
-                <w:b/>
-                <w:highlight w:val="lightGray"/>
-              </w:rPr>
-            </w:pPr>
-            <w:r>
-              <w:rPr>
-                <w:b/>
-                <w:highlight w:val="lightGray"/>
-              </w:rPr>
-              <w:t>Useraktion</w:t>
-            </w:r>
-            <w:r>
-              <w:rPr>
-                <w:b/>
-                <w:highlight w:val="lightGray"/>
-              </w:rPr>
-              <w:tab/>
-            </w:r>
-          </w:p>
-        </w:tc>
-        <w:tc>
-          <w:tcPr>
-            <w:tcW w:w="4200" w:type="dxa"/>
-            <w:shd w:val="clear" w:color="auto" w:fill="D0CECE" w:themeFill="background2" w:themeFillShade="E6"/>
-          </w:tcPr>
-          <w:p>
-            <w:pPr>
-              <w:rPr>
-                <w:b/>
-                <w:highlight w:val="lightGray"/>
-              </w:rPr>
-            </w:pPr>
-            <w:r>
-              <w:rPr>
-                <w:b/>
-                <w:highlight w:val="lightGray"/>
-              </w:rPr>
-              <w:t>Verhalten der Software</w:t>
-            </w:r>
-          </w:p>
-        </w:tc>
-      </w:tr>
-      <w:tr>
-        <w:tc>
-          <w:tcPr>
-            <w:tcW w:w="856" w:type="dxa"/>
-          </w:tcPr>
-          <w:p>
-            <w:r>
-              <w:t>6</w:t>
-            </w:r>
-          </w:p>
-        </w:tc>
-        <w:tc>
-          <w:tcPr>
-            <w:tcW w:w="3242" w:type="dxa"/>
-          </w:tcPr>
-          <w:p>
-            <w:r>
-              <w:t>Bearbeiten auswählen</w:t>
-            </w:r>
-          </w:p>
-        </w:tc>
-        <w:tc>
-          <w:tcPr>
-            <w:tcW w:w="4200" w:type="dxa"/>
-          </w:tcPr>
-          <w:p>
-            <w:r>
-              <w:t>Eingabeformular mit den im System hinterlegten Daten der bestehenden DB-Verbindung erscheint. Die Daten können nun bearbeitet werden. Möglichkeiten Abbrechen und speichern sind verfügbar.</w:t>
-            </w:r>
-          </w:p>
-        </w:tc>
-      </w:tr>
-      <w:tr>
-        <w:tc>
-          <w:tcPr>
-            <w:tcW w:w="856" w:type="dxa"/>
-          </w:tcPr>
-          <w:p>
-            <w:r>
-              <w:t>7</w:t>
-            </w:r>
-          </w:p>
-        </w:tc>
-        <w:tc>
-          <w:tcPr>
-            <w:tcW w:w="3242" w:type="dxa"/>
-          </w:tcPr>
-          <w:p>
-            <w:r>
-              <w:t>Benötigte Daten bearbeiten. Speichern.</w:t>
-            </w:r>
-          </w:p>
-        </w:tc>
-        <w:tc>
-          <w:tcPr>
-            <w:tcW w:w="4200" w:type="dxa"/>
-          </w:tcPr>
-          <w:p>
-            <w:r>
-              <w:t>Das System prüft, ob alle Pflichtangaben korrekt gemacht wurden.</w:t>
-            </w:r>
-          </w:p>
-          <w:p>
-            <w:r>
-              <w:t>Falls nicht erscheint das Eingabeformular erneut und die fehlenden bzw. inkorrekten Daten sind gekennzeichnet.</w:t>
-            </w:r>
-          </w:p>
-          <w:p>
-            <w:r>
-              <w:lastRenderedPageBreak/>
-              <w:t>Falls alle Daten korrekt vorhanden sind erscheint die unter Schritt 5 beschriebene Seite.</w:t>
-            </w:r>
-          </w:p>
-        </w:tc>
-      </w:tr>
-    </w:tbl>
-    <w:p/>
-    <w:p/>
-    <w:p/>
-    <w:p>
-      <w:pPr>
-        <w:pStyle w:val="berschrift2"/>
-      </w:pPr>
-      <w:bookmarkStart w:id="21" w:name="_Toc498551283"/>
-      <w:r>
-        <w:t>Überregionales</w:t>
-      </w:r>
-      <w:bookmarkEnd w:id="21"/>
-    </w:p>
-    <w:p>
-      <w:r>
-        <w:rPr>
-          <w:b/>
-        </w:rPr>
-        <w:t>UC-NR.</w:t>
-      </w:r>
-      <w:r>
-        <w:rPr>
-          <w:b/>
-        </w:rPr>
-        <w:tab/>
-      </w:r>
-      <w:r>
-        <w:tab/>
-        <w:t>1</w:t>
-      </w:r>
-      <w:r>
-        <w:t>9</w:t>
-      </w:r>
-      <w:r>
-        <w:t>.1</w:t>
-      </w:r>
-      <w:r>
-        <w:br/>
-      </w:r>
-      <w:r>
-        <w:rPr>
-          <w:b/>
-        </w:rPr>
-        <w:t>Rolle</w:t>
-      </w:r>
-      <w:r>
-        <w:t xml:space="preserve"> </w:t>
-      </w:r>
-      <w:r>
-        <w:tab/>
-      </w:r>
-      <w:r>
-        <w:tab/>
-        <w:t>Administrator</w:t>
-      </w:r>
-      <w:r>
-        <w:br/>
-      </w:r>
-      <w:r>
-        <w:rPr>
-          <w:b/>
-        </w:rPr>
-        <w:t>Nutzungsziel</w:t>
-      </w:r>
-      <w:r>
-        <w:tab/>
-        <w:t>Übergeordnete Wahlstelle bearbeiten</w:t>
-      </w:r>
-    </w:p>
-    <w:p>
-      <w:r>
-        <w:rPr>
-          <w:b/>
-        </w:rPr>
-        <w:t>Vorgehen</w:t>
-      </w:r>
-    </w:p>
-    <w:tbl>
-      <w:tblPr>
-        <w:tblStyle w:val="Tabellenraster"/>
-        <w:tblpPr w:leftFromText="141" w:rightFromText="141" w:vertAnchor="text" w:horzAnchor="page" w:tblpX="2761" w:tblpY="120"/>
-        <w:tblW w:w="0" w:type="auto"/>
-        <w:tblLook w:val="04A0" w:firstRow="1" w:lastRow="0" w:firstColumn="1" w:lastColumn="0" w:noHBand="0" w:noVBand="1"/>
-      </w:tblPr>
-      <w:tblGrid>
-        <w:gridCol w:w="856"/>
-        <w:gridCol w:w="3242"/>
-        <w:gridCol w:w="4200"/>
-      </w:tblGrid>
-      <w:tr>
-        <w:tc>
-          <w:tcPr>
-            <w:tcW w:w="856" w:type="dxa"/>
-            <w:shd w:val="clear" w:color="auto" w:fill="D0CECE" w:themeFill="background2" w:themeFillShade="E6"/>
-          </w:tcPr>
-          <w:p>
-            <w:pPr>
-              <w:rPr>
-                <w:b/>
-                <w:highlight w:val="lightGray"/>
-              </w:rPr>
-            </w:pPr>
-            <w:r>
-              <w:rPr>
-                <w:b/>
-                <w:highlight w:val="lightGray"/>
-              </w:rPr>
-              <w:t>Nr.</w:t>
-            </w:r>
-          </w:p>
-        </w:tc>
-        <w:tc>
-          <w:tcPr>
-            <w:tcW w:w="3242" w:type="dxa"/>
-            <w:shd w:val="clear" w:color="auto" w:fill="D0CECE" w:themeFill="background2" w:themeFillShade="E6"/>
-          </w:tcPr>
-          <w:p>
-            <w:pPr>
-              <w:rPr>
-                <w:b/>
-                <w:highlight w:val="lightGray"/>
-              </w:rPr>
-            </w:pPr>
-            <w:r>
-              <w:rPr>
-                <w:b/>
-                <w:highlight w:val="lightGray"/>
-              </w:rPr>
-              <w:t>Useraktion</w:t>
-            </w:r>
-            <w:r>
-              <w:rPr>
-                <w:b/>
-                <w:highlight w:val="lightGray"/>
-              </w:rPr>
-              <w:tab/>
-            </w:r>
-          </w:p>
-        </w:tc>
-        <w:tc>
-          <w:tcPr>
-            <w:tcW w:w="4200" w:type="dxa"/>
-            <w:shd w:val="clear" w:color="auto" w:fill="D0CECE" w:themeFill="background2" w:themeFillShade="E6"/>
-          </w:tcPr>
-          <w:p>
-            <w:pPr>
-              <w:rPr>
-                <w:b/>
-                <w:highlight w:val="lightGray"/>
-              </w:rPr>
-            </w:pPr>
-            <w:r>
-              <w:rPr>
-                <w:b/>
-                <w:highlight w:val="lightGray"/>
-              </w:rPr>
-              <w:t>Verhalten der Software</w:t>
-            </w:r>
-          </w:p>
-        </w:tc>
-      </w:tr>
-      <w:tr>
-        <w:tc>
-          <w:tcPr>
-            <w:tcW w:w="856" w:type="dxa"/>
-          </w:tcPr>
-          <w:p>
-            <w:commentRangeStart w:id="22"/>
-            <w:r>
-              <w:t>1</w:t>
-            </w:r>
-            <w:commentRangeEnd w:id="22"/>
-            <w:r>
-              <w:rPr>
-                <w:rStyle w:val="Kommentarzeichen"/>
-              </w:rPr>
-              <w:commentReference w:id="22"/>
-            </w:r>
-          </w:p>
-        </w:tc>
-        <w:tc>
-          <w:tcPr>
-            <w:tcW w:w="3242" w:type="dxa"/>
-          </w:tcPr>
-          <w:p>
-            <w:r>
-              <w:t>Öffnen der Software (SW)</w:t>
-            </w:r>
-          </w:p>
-        </w:tc>
-        <w:tc>
-          <w:tcPr>
-            <w:tcW w:w="4200" w:type="dxa"/>
-          </w:tcPr>
-          <w:p>
-            <w:r>
-              <w:t>Startfenster öffnet sich und eine Anmeldemaske erscheint auf dem Bildschirm</w:t>
-            </w:r>
-          </w:p>
-        </w:tc>
-      </w:tr>
-      <w:tr>
-        <w:tc>
-          <w:tcPr>
-            <w:tcW w:w="856" w:type="dxa"/>
-          </w:tcPr>
-          <w:p>
-            <w:r>
-              <w:t>2</w:t>
-            </w:r>
-          </w:p>
-        </w:tc>
-        <w:tc>
-          <w:tcPr>
-            <w:tcW w:w="3242" w:type="dxa"/>
-          </w:tcPr>
-          <w:p>
-            <w:r>
-              <w:t>Eingabe der Login-Daten</w:t>
-            </w:r>
-          </w:p>
-        </w:tc>
-        <w:tc>
-          <w:tcPr>
-            <w:tcW w:w="4200" w:type="dxa"/>
-          </w:tcPr>
-          <w:p>
-            <w:r>
-              <w:t>Eingabe korrekt: Verwaltungsseite öffnet sich</w:t>
-            </w:r>
-          </w:p>
-          <w:p>
-            <w:r>
-              <w:t>Eingabe falsch:</w:t>
-            </w:r>
-          </w:p>
-          <w:p>
-            <w:r>
-              <w:t xml:space="preserve">Fehlermeldung und wiederholen der Eingabe </w:t>
-            </w:r>
-          </w:p>
-        </w:tc>
-      </w:tr>
-      <w:tr>
-        <w:tc>
-          <w:tcPr>
-            <w:tcW w:w="856" w:type="dxa"/>
-          </w:tcPr>
-          <w:p>
-            <w:r>
-              <w:t>3</w:t>
-            </w:r>
-          </w:p>
-        </w:tc>
-        <w:tc>
-          <w:tcPr>
-            <w:tcW w:w="3242" w:type="dxa"/>
-          </w:tcPr>
-          <w:p>
-            <w:r>
-              <w:t>Menüpunkt für Administration auswählen</w:t>
-            </w:r>
-          </w:p>
-        </w:tc>
-        <w:tc>
-          <w:tcPr>
-            <w:tcW w:w="4200" w:type="dxa"/>
-          </w:tcPr>
-          <w:p>
-            <w:r>
-              <w:t>Administrationsfenster öffnet sich und Eingabeformular für das Login als Administrator erscheint.</w:t>
-            </w:r>
-          </w:p>
-        </w:tc>
-      </w:tr>
-      <w:tr>
-        <w:tc>
-          <w:tcPr>
-            <w:tcW w:w="856" w:type="dxa"/>
-          </w:tcPr>
-          <w:p>
-            <w:r>
-              <w:t>4</w:t>
-            </w:r>
-          </w:p>
-        </w:tc>
-        <w:tc>
-          <w:tcPr>
-            <w:tcW w:w="3242" w:type="dxa"/>
-          </w:tcPr>
-          <w:p>
-            <w:r>
-              <w:t>Eingabe der Login-Daten</w:t>
-            </w:r>
-          </w:p>
-        </w:tc>
-        <w:tc>
-          <w:tcPr>
-            <w:tcW w:w="4200" w:type="dxa"/>
-          </w:tcPr>
-          <w:p>
-            <w:r>
-              <w:t>Eingabe korrekt: Administrationsseite öffnet sich</w:t>
-            </w:r>
-          </w:p>
-          <w:p>
-            <w:r>
-              <w:t>Eingabe falsch:</w:t>
-            </w:r>
-          </w:p>
-          <w:p>
-            <w:r>
-              <w:t xml:space="preserve">Fehlermeldung und wiederholen der Eingabe </w:t>
-            </w:r>
-          </w:p>
-        </w:tc>
-      </w:tr>
-      <w:tr>
-        <w:tc>
-          <w:tcPr>
-            <w:tcW w:w="856" w:type="dxa"/>
-          </w:tcPr>
-          <w:p>
-            <w:r>
-              <w:t>5</w:t>
-            </w:r>
-          </w:p>
-        </w:tc>
-        <w:tc>
-          <w:tcPr>
-            <w:tcW w:w="3242" w:type="dxa"/>
-          </w:tcPr>
-          <w:p>
-            <w:r>
-              <w:t xml:space="preserve">Bereich zur Bearbeitung der übergeordneten Wahlstelle auswählen </w:t>
-            </w:r>
-          </w:p>
-        </w:tc>
-        <w:tc>
-          <w:tcPr>
-            <w:tcW w:w="4200" w:type="dxa"/>
-          </w:tcPr>
-          <w:p>
-            <w:r>
-              <w:t xml:space="preserve">Die bereits im System hinterlegte übergeordnete Wahlstelle wird angezeigt und es gibt die Möglichkeit eine Bearbeitung zu starten. </w:t>
-            </w:r>
-          </w:p>
-        </w:tc>
-      </w:tr>
-      <w:tr>
-        <w:tc>
-          <w:tcPr>
-            <w:tcW w:w="856" w:type="dxa"/>
-          </w:tcPr>
-          <w:p>
-            <w:r>
-              <w:t>6</w:t>
-            </w:r>
-          </w:p>
-        </w:tc>
-        <w:tc>
-          <w:tcPr>
-            <w:tcW w:w="3242" w:type="dxa"/>
-          </w:tcPr>
-          <w:p>
-            <w:r>
-              <w:t>Bearbeiten auswählen</w:t>
-            </w:r>
-          </w:p>
-        </w:tc>
-        <w:tc>
-          <w:tcPr>
-            <w:tcW w:w="4200" w:type="dxa"/>
-          </w:tcPr>
-          <w:p>
-            <w:r>
-              <w:t>Eingabeformular mit den im System hinterlegten Daten übergeordneten Wahlstelle erscheint. Die Daten können nun bearbeitet werden. Möglichkeiten Abbrechen und speichern sind verfügbar.</w:t>
-            </w:r>
-          </w:p>
-        </w:tc>
-      </w:tr>
-      <w:tr>
-        <w:tc>
-          <w:tcPr>
-            <w:tcW w:w="856" w:type="dxa"/>
-          </w:tcPr>
-          <w:p>
-            <w:r>
-              <w:t>7</w:t>
-            </w:r>
-          </w:p>
-        </w:tc>
-        <w:tc>
-          <w:tcPr>
-            <w:tcW w:w="3242" w:type="dxa"/>
-          </w:tcPr>
-          <w:p>
-            <w:r>
-              <w:t>Daten bearbeiten. Speichern.</w:t>
-            </w:r>
-          </w:p>
-        </w:tc>
-        <w:tc>
-          <w:tcPr>
-            <w:tcW w:w="4200" w:type="dxa"/>
-          </w:tcPr>
-          <w:p>
-            <w:r>
-              <w:t>Das System prüft, ob alle Pflichtangaben korrekt gemacht wurden.</w:t>
-            </w:r>
-          </w:p>
-          <w:p>
-            <w:r>
-              <w:t>Falls nicht erscheint das Eingabeformular erneut und die fehlenden bzw. inkorrekten Daten sind gekennzeichnet.</w:t>
-            </w:r>
-          </w:p>
-          <w:p>
-            <w:r>
-              <w:t>Falls alle Daten korrekt vorhanden sind erscheint die unter Schritt 5 beschriebene Seite.</w:t>
-            </w:r>
-          </w:p>
-        </w:tc>
-      </w:tr>
-    </w:tbl>
-    <w:p/>
-    <w:p/>
-    <w:p/>
     <w:sectPr>
-      <w:footerReference w:type="default" r:id="rId14"/>
+      <w:footerReference w:type="default" r:id="rId11"/>
       <w:pgSz w:w="11906" w:h="16838"/>
       <w:pgMar w:top="1417" w:right="1417" w:bottom="1134" w:left="1417" w:header="708" w:footer="708" w:gutter="0"/>
       <w:pgNumType w:start="0"/>
@@ -14259,93 +13016,6 @@
     </w:sectPr>
   </w:body>
 </w:document>
-</file>
-
-<file path=word/comments.xml><?xml version="1.0" encoding="utf-8"?>
-<w:comments xmlns:wpc="http://schemas.microsoft.com/office/word/2010/wordprocessingCanvas" xmlns:cx="http://schemas.microsoft.com/office/drawing/2014/chartex" xmlns:cx1="http://schemas.microsoft.com/office/drawing/2015/9/8/chartex" xmlns:cx2="http://schemas.microsoft.com/office/drawing/2015/10/21/chartex" xmlns:cx3="http://schemas.microsoft.com/office/drawing/2016/5/9/chartex" xmlns:cx4="http://schemas.microsoft.com/office/drawing/2016/5/10/chartex" xmlns:cx5="http://schemas.microsoft.com/office/drawing/2016/5/11/chartex" xmlns:cx6="http://schemas.microsoft.com/office/drawing/2016/5/12/chartex" xmlns:cx7="http://schemas.microsoft.com/office/drawing/2016/5/13/chartex" xmlns:cx8="http://schemas.microsoft.com/office/drawing/2016/5/14/chartex" xmlns:mc="http://schemas.openxmlformats.org/markup-compatibility/2006" xmlns:aink="http://schemas.microsoft.com/office/drawing/2016/ink" xmlns:am3d="http://schemas.microsoft.com/office/drawing/2017/model3d" xmlns:o="urn:schemas-microsoft-com:office:office" xmlns:r="http://schemas.openxmlformats.org/officeDocument/2006/relationships" xmlns:m="http://schemas.openxmlformats.org/officeDocument/2006/math" xmlns:v="urn:schemas-microsoft-com:vml" xmlns:wp14="http://schemas.microsoft.com/office/word/2010/wordprocessingDrawing" xmlns:wp="http://schemas.openxmlformats.org/drawingml/2006/wordprocessingDrawing" xmlns:w10="urn:schemas-microsoft-com:office:word" xmlns:w="http://schemas.openxmlformats.org/wordprocessingml/2006/main" xmlns:w14="http://schemas.microsoft.com/office/word/2010/wordml" xmlns:w15="http://schemas.microsoft.com/office/word/2012/wordml" xmlns:w16cid="http://schemas.microsoft.com/office/word/2016/wordml/cid" xmlns:w16se="http://schemas.microsoft.com/office/word/2015/wordml/symex" xmlns:wpg="http://schemas.microsoft.com/office/word/2010/wordprocessingGroup" xmlns:wpi="http://schemas.microsoft.com/office/word/2010/wordprocessingInk" xmlns:wne="http://schemas.microsoft.com/office/word/2006/wordml" xmlns:wps="http://schemas.microsoft.com/office/word/2010/wordprocessingShape" mc:Ignorable="w14 w15 w16se w16cid wp14">
-  <w:comment w:id="1" w:author="Katharina Schwab" w:date="2017-10-26T11:13:00Z" w:initials="KS">
-    <w:p>
-      <w:pPr>
-        <w:pStyle w:val="Kommentartext"/>
-      </w:pPr>
-      <w:r>
-        <w:rPr>
-          <w:rStyle w:val="Kommentarzeichen"/>
-        </w:rPr>
-        <w:annotationRef/>
-      </w:r>
-      <w:r>
-        <w:t>Bitte ergänzen!</w:t>
-      </w:r>
-    </w:p>
-  </w:comment>
-  <w:comment w:id="18" w:author="Katharina Schwab" w:date="2017-10-26T11:16:00Z" w:initials="KS">
-    <w:p>
-      <w:pPr>
-        <w:pStyle w:val="Kommentartext"/>
-      </w:pPr>
-      <w:r>
-        <w:rPr>
-          <w:rStyle w:val="Kommentarzeichen"/>
-        </w:rPr>
-        <w:annotationRef/>
-      </w:r>
-      <w:r>
-        <w:t>Fenster evtl. mit Nummern oder festen Namen versehen um Kommunikation zu verbessern?</w:t>
-      </w:r>
-    </w:p>
-  </w:comment>
-  <w:comment w:id="20" w:author="Katharina Schwab" w:date="2017-10-26T11:16:00Z" w:initials="KS">
-    <w:p>
-      <w:pPr>
-        <w:pStyle w:val="Kommentartext"/>
-      </w:pPr>
-      <w:r>
-        <w:rPr>
-          <w:rStyle w:val="Kommentarzeichen"/>
-        </w:rPr>
-        <w:annotationRef/>
-      </w:r>
-      <w:r>
-        <w:t>Fenster evtl. mit Nummern oder festen Namen versehen um Kommunikation zu verbessern?</w:t>
-      </w:r>
-    </w:p>
-  </w:comment>
-  <w:comment w:id="22" w:author="Katharina Schwab" w:date="2017-10-26T11:16:00Z" w:initials="KS">
-    <w:p>
-      <w:pPr>
-        <w:pStyle w:val="Kommentartext"/>
-      </w:pPr>
-      <w:r>
-        <w:rPr>
-          <w:rStyle w:val="Kommentarzeichen"/>
-        </w:rPr>
-        <w:annotationRef/>
-      </w:r>
-      <w:r>
-        <w:t>Fenster evtl. mit Nummern oder festen Namen versehen um Kommunikation zu verbessern?</w:t>
-      </w:r>
-    </w:p>
-  </w:comment>
-</w:comments>
-</file>
-
-<file path=word/commentsExtended.xml><?xml version="1.0" encoding="utf-8"?>
-<w15:commentsEx xmlns:wpc="http://schemas.microsoft.com/office/word/2010/wordprocessingCanvas" xmlns:cx="http://schemas.microsoft.com/office/drawing/2014/chartex" xmlns:cx1="http://schemas.microsoft.com/office/drawing/2015/9/8/chartex" xmlns:cx2="http://schemas.microsoft.com/office/drawing/2015/10/21/chartex" xmlns:cx3="http://schemas.microsoft.com/office/drawing/2016/5/9/chartex" xmlns:cx4="http://schemas.microsoft.com/office/drawing/2016/5/10/chartex" xmlns:cx5="http://schemas.microsoft.com/office/drawing/2016/5/11/chartex" xmlns:cx6="http://schemas.microsoft.com/office/drawing/2016/5/12/chartex" xmlns:cx7="http://schemas.microsoft.com/office/drawing/2016/5/13/chartex" xmlns:cx8="http://schemas.microsoft.com/office/drawing/2016/5/14/chartex" xmlns:mc="http://schemas.openxmlformats.org/markup-compatibility/2006" xmlns:aink="http://schemas.microsoft.com/office/drawing/2016/ink" xmlns:am3d="http://schemas.microsoft.com/office/drawing/2017/model3d" xmlns:o="urn:schemas-microsoft-com:office:office" xmlns:r="http://schemas.openxmlformats.org/officeDocument/2006/relationships" xmlns:m="http://schemas.openxmlformats.org/officeDocument/2006/math" xmlns:v="urn:schemas-microsoft-com:vml" xmlns:wp14="http://schemas.microsoft.com/office/word/2010/wordprocessingDrawing" xmlns:wp="http://schemas.openxmlformats.org/drawingml/2006/wordprocessingDrawing" xmlns:w10="urn:schemas-microsoft-com:office:word" xmlns:w="http://schemas.openxmlformats.org/wordprocessingml/2006/main" xmlns:w14="http://schemas.microsoft.com/office/word/2010/wordml" xmlns:w15="http://schemas.microsoft.com/office/word/2012/wordml" xmlns:w16cid="http://schemas.microsoft.com/office/word/2016/wordml/cid" xmlns:w16se="http://schemas.microsoft.com/office/word/2015/wordml/symex" xmlns:wpg="http://schemas.microsoft.com/office/word/2010/wordprocessingGroup" xmlns:wpi="http://schemas.microsoft.com/office/word/2010/wordprocessingInk" xmlns:wne="http://schemas.microsoft.com/office/word/2006/wordml" xmlns:wps="http://schemas.microsoft.com/office/word/2010/wordprocessingShape" mc:Ignorable="w14 w15 w16se w16cid wp14">
-  <w15:commentEx w15:paraId="4AF5AF26" w15:done="0"/>
-  <w15:commentEx w15:paraId="7A2330C4" w15:done="0"/>
-  <w15:commentEx w15:paraId="3312D0E8" w15:done="0"/>
-  <w15:commentEx w15:paraId="73E517F0" w15:done="0"/>
-</w15:commentsEx>
-</file>
-
-<file path=word/commentsIds.xml><?xml version="1.0" encoding="utf-8"?>
-<w16cid:commentsIds xmlns:wpc="http://schemas.microsoft.com/office/word/2010/wordprocessingCanvas" xmlns:cx="http://schemas.microsoft.com/office/drawing/2014/chartex" xmlns:cx1="http://schemas.microsoft.com/office/drawing/2015/9/8/chartex" xmlns:cx2="http://schemas.microsoft.com/office/drawing/2015/10/21/chartex" xmlns:cx3="http://schemas.microsoft.com/office/drawing/2016/5/9/chartex" xmlns:cx4="http://schemas.microsoft.com/office/drawing/2016/5/10/chartex" xmlns:cx5="http://schemas.microsoft.com/office/drawing/2016/5/11/chartex" xmlns:cx6="http://schemas.microsoft.com/office/drawing/2016/5/12/chartex" xmlns:cx7="http://schemas.microsoft.com/office/drawing/2016/5/13/chartex" xmlns:cx8="http://schemas.microsoft.com/office/drawing/2016/5/14/chartex" xmlns:mc="http://schemas.openxmlformats.org/markup-compatibility/2006" xmlns:aink="http://schemas.microsoft.com/office/drawing/2016/ink" xmlns:am3d="http://schemas.microsoft.com/office/drawing/2017/model3d" xmlns:o="urn:schemas-microsoft-com:office:office" xmlns:r="http://schemas.openxmlformats.org/officeDocument/2006/relationships" xmlns:m="http://schemas.openxmlformats.org/officeDocument/2006/math" xmlns:v="urn:schemas-microsoft-com:vml" xmlns:wp14="http://schemas.microsoft.com/office/word/2010/wordprocessingDrawing" xmlns:wp="http://schemas.openxmlformats.org/drawingml/2006/wordprocessingDrawing" xmlns:w10="urn:schemas-microsoft-com:office:word" xmlns:w="http://schemas.openxmlformats.org/wordprocessingml/2006/main" xmlns:w14="http://schemas.microsoft.com/office/word/2010/wordml" xmlns:w15="http://schemas.microsoft.com/office/word/2012/wordml" xmlns:w16cid="http://schemas.microsoft.com/office/word/2016/wordml/cid" xmlns:w16se="http://schemas.microsoft.com/office/word/2015/wordml/symex" xmlns:wpg="http://schemas.microsoft.com/office/word/2010/wordprocessingGroup" xmlns:wpi="http://schemas.microsoft.com/office/word/2010/wordprocessingInk" xmlns:wne="http://schemas.microsoft.com/office/word/2006/wordml" xmlns:wps="http://schemas.microsoft.com/office/word/2010/wordprocessingShape" mc:Ignorable="w14 w15 w16se w16cid wp14">
-  <w16cid:commentId w16cid:paraId="4AF5AF26" w16cid:durableId="1D9C41EA"/>
-  <w16cid:commentId w16cid:paraId="7A2330C4" w16cid:durableId="1DB56962"/>
-  <w16cid:commentId w16cid:paraId="3312D0E8" w16cid:durableId="1DB56C65"/>
-  <w16cid:commentId w16cid:paraId="73E517F0" w16cid:durableId="1DB56F12"/>
-</w16cid:commentsIds>
 </file>
 
 <file path=word/endnotes.xml><?xml version="1.0" encoding="utf-8"?>
@@ -15796,14 +14466,6 @@
     <w:abstractNumId w:val="3"/>
   </w:num>
 </w:numbering>
-</file>
-
-<file path=word/people.xml><?xml version="1.0" encoding="utf-8"?>
-<w15:people xmlns:wpc="http://schemas.microsoft.com/office/word/2010/wordprocessingCanvas" xmlns:cx="http://schemas.microsoft.com/office/drawing/2014/chartex" xmlns:cx1="http://schemas.microsoft.com/office/drawing/2015/9/8/chartex" xmlns:cx2="http://schemas.microsoft.com/office/drawing/2015/10/21/chartex" xmlns:cx3="http://schemas.microsoft.com/office/drawing/2016/5/9/chartex" xmlns:cx4="http://schemas.microsoft.com/office/drawing/2016/5/10/chartex" xmlns:cx5="http://schemas.microsoft.com/office/drawing/2016/5/11/chartex" xmlns:cx6="http://schemas.microsoft.com/office/drawing/2016/5/12/chartex" xmlns:cx7="http://schemas.microsoft.com/office/drawing/2016/5/13/chartex" xmlns:cx8="http://schemas.microsoft.com/office/drawing/2016/5/14/chartex" xmlns:mc="http://schemas.openxmlformats.org/markup-compatibility/2006" xmlns:aink="http://schemas.microsoft.com/office/drawing/2016/ink" xmlns:am3d="http://schemas.microsoft.com/office/drawing/2017/model3d" xmlns:o="urn:schemas-microsoft-com:office:office" xmlns:r="http://schemas.openxmlformats.org/officeDocument/2006/relationships" xmlns:m="http://schemas.openxmlformats.org/officeDocument/2006/math" xmlns:v="urn:schemas-microsoft-com:vml" xmlns:wp14="http://schemas.microsoft.com/office/word/2010/wordprocessingDrawing" xmlns:wp="http://schemas.openxmlformats.org/drawingml/2006/wordprocessingDrawing" xmlns:w10="urn:schemas-microsoft-com:office:word" xmlns:w="http://schemas.openxmlformats.org/wordprocessingml/2006/main" xmlns:w14="http://schemas.microsoft.com/office/word/2010/wordml" xmlns:w15="http://schemas.microsoft.com/office/word/2012/wordml" xmlns:w16cid="http://schemas.microsoft.com/office/word/2016/wordml/cid" xmlns:w16se="http://schemas.microsoft.com/office/word/2015/wordml/symex" xmlns:wpg="http://schemas.microsoft.com/office/word/2010/wordprocessingGroup" xmlns:wpi="http://schemas.microsoft.com/office/word/2010/wordprocessingInk" xmlns:wne="http://schemas.microsoft.com/office/word/2006/wordml" xmlns:wps="http://schemas.microsoft.com/office/word/2010/wordprocessingShape" mc:Ignorable="w14 w15 w16se w16cid wp14">
-  <w15:person w15:author="Katharina Schwab">
-    <w15:presenceInfo w15:providerId="Windows Live" w15:userId="21cce14524b785b5"/>
-  </w15:person>
-</w15:people>
 </file>
 
 <file path=word/styles.xml><?xml version="1.0" encoding="utf-8"?>
@@ -17449,7 +16111,7 @@
 </file>
 
 <file path=customXml/itemProps2.xml><?xml version="1.0" encoding="utf-8"?>
-<ds:datastoreItem xmlns:ds="http://schemas.openxmlformats.org/officeDocument/2006/customXml" ds:itemID="{7C7FB3C9-0D30-4C04-A3E3-67FA8A17BFE6}">
+<ds:datastoreItem xmlns:ds="http://schemas.openxmlformats.org/officeDocument/2006/customXml" ds:itemID="{0C37C7FE-C869-4444-B05A-20385960ED48}">
   <ds:schemaRefs>
     <ds:schemaRef ds:uri="http://schemas.openxmlformats.org/officeDocument/2006/bibliography"/>
   </ds:schemaRefs>

</xml_diff>

<commit_message>
UseCases 8.1 -10.1 modified
Landratswahl (UC 11) & Bürgermeisterwahl (UC12) added
Rolle Wähler
</commit_message>
<xml_diff>
--- a/Lastenheft/UsesCases.docx
+++ b/Lastenheft/UsesCases.docx
@@ -665,8 +665,6 @@
             <w:r>
               <w:t>Administrator</w:t>
             </w:r>
-            <w:bookmarkStart w:id="0" w:name="_GoBack"/>
-            <w:bookmarkEnd w:id="0"/>
             <w:r>
               <w:t xml:space="preserve"> hinzugefügt</w:t>
             </w:r>
@@ -2176,11 +2174,11 @@
       <w:pPr>
         <w:pStyle w:val="berschrift1"/>
       </w:pPr>
-      <w:bookmarkStart w:id="1" w:name="_Toc498551265"/>
+      <w:bookmarkStart w:id="0" w:name="_Toc498551265"/>
       <w:r>
         <w:t>Mögliche Use-Cases</w:t>
       </w:r>
-      <w:bookmarkEnd w:id="1"/>
+      <w:bookmarkEnd w:id="0"/>
     </w:p>
     <w:p/>
     <w:p>
@@ -2250,10 +2248,7 @@
         <w:pStyle w:val="Listenabsatz"/>
       </w:pPr>
       <w:r>
-        <w:t>als Moderator</w:t>
-      </w:r>
-      <w:r>
-        <w:t xml:space="preserve"> (UC 2.1)</w:t>
+        <w:t>als Moderator (UC 2.1)</w:t>
       </w:r>
     </w:p>
     <w:p>
@@ -2261,10 +2256,7 @@
         <w:pStyle w:val="Listenabsatz"/>
       </w:pPr>
       <w:r>
-        <w:t>Als Wahlleiter</w:t>
-      </w:r>
-      <w:r>
-        <w:t xml:space="preserve"> (UC 2.2)</w:t>
+        <w:t>Als Wahlleiter (UC 2.2)</w:t>
       </w:r>
     </w:p>
     <w:p>
@@ -2290,10 +2282,7 @@
         <w:t>erstellen (und freigeben</w:t>
       </w:r>
       <w:r>
-        <w:t xml:space="preserve"> </w:t>
-      </w:r>
-      <w:r>
-        <w:t>oder ablehnen</w:t>
+        <w:t xml:space="preserve"> oder ablehnen</w:t>
       </w:r>
       <w:r>
         <w:t xml:space="preserve"> als Wahlleiter)</w:t>
@@ -2379,13 +2368,7 @@
         <w:ind w:left="2832" w:firstLine="3"/>
       </w:pPr>
       <w:r>
-        <w:t xml:space="preserve">Als </w:t>
-      </w:r>
-      <w:r>
-        <w:t>Wahlleiter</w:t>
-      </w:r>
-      <w:r>
-        <w:t xml:space="preserve"> UC 2.7</w:t>
+        <w:t>Als Wahlleiter UC 2.7</w:t>
       </w:r>
     </w:p>
     <w:p/>
@@ -2443,12 +2426,7 @@
       </w:r>
       <w:r>
         <w:tab/>
-      </w:r>
-      <w:r>
-        <w:t>soll UC 3.</w:t>
-      </w:r>
-      <w:r>
-        <w:t>2</w:t>
+        <w:t>soll UC 3.2</w:t>
       </w:r>
     </w:p>
     <w:p>
@@ -2479,12 +2457,7 @@
       </w:r>
       <w:r>
         <w:tab/>
-      </w:r>
-      <w:r>
-        <w:t>soll UC 3.</w:t>
-      </w:r>
-      <w:r>
-        <w:t>3</w:t>
+        <w:t>soll UC 3.3</w:t>
       </w:r>
     </w:p>
     <w:p>
@@ -2502,12 +2475,7 @@
       </w:r>
       <w:r>
         <w:tab/>
-      </w:r>
-      <w:r>
-        <w:t>soll UC 3.</w:t>
-      </w:r>
-      <w:r>
-        <w:t>4</w:t>
+        <w:t>soll UC 3.4</w:t>
       </w:r>
     </w:p>
     <w:p>
@@ -2542,12 +2510,7 @@
       </w:r>
       <w:r>
         <w:tab/>
-      </w:r>
-      <w:r>
-        <w:t>soll UC 3.</w:t>
-      </w:r>
-      <w:r>
-        <w:t>5</w:t>
+        <w:t>soll UC 3.5</w:t>
       </w:r>
     </w:p>
     <w:p>
@@ -2565,12 +2528,7 @@
       </w:r>
       <w:r>
         <w:tab/>
-      </w:r>
-      <w:r>
-        <w:t>soll UC 3.</w:t>
-      </w:r>
-      <w:r>
-        <w:t>6</w:t>
+        <w:t>soll UC 3.6</w:t>
       </w:r>
     </w:p>
     <w:p>
@@ -2601,12 +2559,7 @@
       </w:r>
       <w:r>
         <w:tab/>
-      </w:r>
-      <w:r>
-        <w:t>soll UC 3.</w:t>
-      </w:r>
-      <w:r>
-        <w:t>7</w:t>
+        <w:t>soll UC 3.7</w:t>
       </w:r>
     </w:p>
     <w:p>
@@ -2631,12 +2584,7 @@
       </w:r>
       <w:r>
         <w:tab/>
-      </w:r>
-      <w:r>
-        <w:t>soll UC 3.</w:t>
-      </w:r>
-      <w:r>
-        <w:t>8</w:t>
+        <w:t>soll UC 3.8</w:t>
       </w:r>
     </w:p>
     <w:p>
@@ -2667,12 +2615,7 @@
       </w:r>
       <w:r>
         <w:tab/>
-      </w:r>
-      <w:r>
-        <w:t>soll UC 3.</w:t>
-      </w:r>
-      <w:r>
-        <w:t>9</w:t>
+        <w:t>soll UC 3.9</w:t>
       </w:r>
     </w:p>
     <w:p/>
@@ -2725,14 +2668,11 @@
       <w:r>
         <w:tab/>
       </w:r>
-      <w:bookmarkStart w:id="2" w:name="_Hlk499641644"/>
-      <w:r>
-        <w:t xml:space="preserve">soll UC </w:t>
-      </w:r>
-      <w:r>
-        <w:t>4.1</w:t>
-      </w:r>
-      <w:bookmarkEnd w:id="2"/>
+      <w:bookmarkStart w:id="1" w:name="_Hlk499641644"/>
+      <w:r>
+        <w:t>soll UC 4.1</w:t>
+      </w:r>
+      <w:bookmarkEnd w:id="1"/>
     </w:p>
     <w:p>
       <w:pPr>
@@ -2750,12 +2690,7 @@
       </w:r>
       <w:r>
         <w:tab/>
-      </w:r>
-      <w:r>
-        <w:t>soll UC 4.</w:t>
-      </w:r>
-      <w:r>
-        <w:t>2</w:t>
+        <w:t>soll UC 4.2</w:t>
       </w:r>
     </w:p>
     <w:p>
@@ -2819,12 +2754,7 @@
       </w:r>
       <w:r>
         <w:tab/>
-      </w:r>
-      <w:r>
-        <w:t>soll UC 4.</w:t>
-      </w:r>
-      <w:r>
-        <w:t>3</w:t>
+        <w:t>soll UC 4.3</w:t>
       </w:r>
     </w:p>
     <w:p>
@@ -2842,12 +2772,7 @@
       </w:r>
       <w:r>
         <w:tab/>
-      </w:r>
-      <w:r>
-        <w:t>soll UC 4.</w:t>
-      </w:r>
-      <w:r>
-        <w:t>4</w:t>
+        <w:t>soll UC 4.4</w:t>
       </w:r>
     </w:p>
     <w:p>
@@ -2865,10 +2790,7 @@
         <w:t xml:space="preserve"> erstellen (und freigeben</w:t>
       </w:r>
       <w:r>
-        <w:t xml:space="preserve"> </w:t>
-      </w:r>
-      <w:r>
-        <w:t>oder ablehnen</w:t>
+        <w:t xml:space="preserve"> oder ablehnen</w:t>
       </w:r>
       <w:r>
         <w:t xml:space="preserve"> als Wahlleiter)</w:t>
@@ -2889,12 +2811,7 @@
       </w:r>
       <w:r>
         <w:tab/>
-      </w:r>
-      <w:r>
-        <w:t>soll UC 4.</w:t>
-      </w:r>
-      <w:r>
-        <w:t>5</w:t>
+        <w:t>soll UC 4.5</w:t>
       </w:r>
     </w:p>
     <w:p>
@@ -2912,12 +2829,7 @@
       </w:r>
       <w:r>
         <w:tab/>
-      </w:r>
-      <w:r>
-        <w:t>soll UC 4.</w:t>
-      </w:r>
-      <w:r>
-        <w:t>6</w:t>
+        <w:t>soll UC 4.6</w:t>
       </w:r>
     </w:p>
     <w:p>
@@ -2957,12 +2869,7 @@
       </w:r>
       <w:r>
         <w:tab/>
-      </w:r>
-      <w:r>
-        <w:t>soll UC 4.</w:t>
-      </w:r>
-      <w:r>
-        <w:t>7</w:t>
+        <w:t>soll UC 4.7</w:t>
       </w:r>
     </w:p>
     <w:p>
@@ -2993,12 +2900,7 @@
       </w:r>
       <w:r>
         <w:tab/>
-      </w:r>
-      <w:r>
-        <w:t>soll UC 4.</w:t>
-      </w:r>
-      <w:r>
-        <w:t>8</w:t>
+        <w:t>soll UC 4.8</w:t>
       </w:r>
     </w:p>
     <w:p>
@@ -3023,12 +2925,7 @@
       </w:r>
       <w:r>
         <w:tab/>
-      </w:r>
-      <w:r>
-        <w:t>soll UC 4.</w:t>
-      </w:r>
-      <w:r>
-        <w:t>9</w:t>
+        <w:t>soll UC 4.9</w:t>
       </w:r>
       <w:r>
         <w:br/>
@@ -3107,8 +3004,13 @@
           <w:numId w:val="8"/>
         </w:numPr>
       </w:pPr>
-      <w:r>
-        <w:t>Einstellen der gewünschten Ebene (Gemeinde, Landtag, Bundestag)</w:t>
+      <w:proofErr w:type="gramStart"/>
+      <w:r>
+        <w:t>Einstellen</w:t>
+      </w:r>
+      <w:proofErr w:type="gramEnd"/>
+      <w:r>
+        <w:t xml:space="preserve"> der gewünschten Ebene (Gemeinde, Landtag, Bundestag)</w:t>
       </w:r>
       <w:r>
         <w:t xml:space="preserve"> UC 5.2</w:t>
@@ -3249,10 +3151,7 @@
       </w:r>
       <w:r>
         <w:tab/>
-        <w:t>Moderator</w:t>
-      </w:r>
-      <w:r>
-        <w:t xml:space="preserve"> oder Wahlleiter oder Admin</w:t>
+        <w:t>Moderator oder Wahlleiter oder Admin</w:t>
       </w:r>
       <w:r>
         <w:br/>
@@ -3265,8 +3164,6 @@
       </w:r>
       <w:r>
         <w:tab/>
-      </w:r>
-      <w:r>
         <w:t>Einloggen in die Software</w:t>
       </w:r>
     </w:p>
@@ -3371,10 +3268,7 @@
           </w:tcPr>
           <w:p>
             <w:r>
-              <w:t>Öffnen der Software (SW)</w:t>
-            </w:r>
-            <w:r>
-              <w:t xml:space="preserve"> </w:t>
+              <w:t xml:space="preserve">Öffnen der Software (SW) </w:t>
             </w:r>
           </w:p>
         </w:tc>
@@ -3469,7 +3363,7 @@
       <w:pPr>
         <w:pStyle w:val="berschrift1"/>
       </w:pPr>
-      <w:bookmarkStart w:id="3" w:name="_Toc498551266"/>
+      <w:bookmarkStart w:id="2" w:name="_Toc498551266"/>
     </w:p>
     <w:p>
       <w:pPr>
@@ -3481,17 +3375,17 @@
       <w:r>
         <w:t>Staat</w:t>
       </w:r>
+      <w:bookmarkEnd w:id="2"/>
+    </w:p>
+    <w:p>
+      <w:pPr>
+        <w:pStyle w:val="berschrift2"/>
+      </w:pPr>
+      <w:bookmarkStart w:id="3" w:name="_Toc498551267"/>
+      <w:r>
+        <w:t>Bundestagswahl</w:t>
+      </w:r>
       <w:bookmarkEnd w:id="3"/>
-    </w:p>
-    <w:p>
-      <w:pPr>
-        <w:pStyle w:val="berschrift2"/>
-      </w:pPr>
-      <w:bookmarkStart w:id="4" w:name="_Toc498551267"/>
-      <w:r>
-        <w:t>Bundestagswahl</w:t>
-      </w:r>
-      <w:bookmarkEnd w:id="4"/>
     </w:p>
     <w:p/>
     <w:p>
@@ -3753,7 +3647,15 @@
           </w:tcPr>
           <w:p>
             <w:r>
-              <w:t>Software importiert die Liste nach Vorgaben (siehe ….) ins System</w:t>
+              <w:t>Software importiert die Liste nach Vorgaben (siehe</w:t>
+            </w:r>
+            <w:proofErr w:type="gramStart"/>
+            <w:r>
+              <w:t xml:space="preserve"> ….</w:t>
+            </w:r>
+            <w:proofErr w:type="gramEnd"/>
+            <w:r>
+              <w:t>) ins System</w:t>
             </w:r>
           </w:p>
         </w:tc>
@@ -3785,7 +3687,15 @@
           </w:tcPr>
           <w:p>
             <w:r>
-              <w:t>Software importiert die Liste nach Vorgaben (siehe ….) ins System</w:t>
+              <w:t>Software importiert die Liste nach Vorgaben (siehe</w:t>
+            </w:r>
+            <w:proofErr w:type="gramStart"/>
+            <w:r>
+              <w:t xml:space="preserve"> ….</w:t>
+            </w:r>
+            <w:proofErr w:type="gramEnd"/>
+            <w:r>
+              <w:t>) ins System</w:t>
             </w:r>
           </w:p>
         </w:tc>
@@ -3817,7 +3727,15 @@
           </w:tcPr>
           <w:p>
             <w:r>
-              <w:t>Software importiert die Liste nach Vorgaben (siehe ….) ins System</w:t>
+              <w:t>Software importiert die Liste nach Vorgaben (siehe</w:t>
+            </w:r>
+            <w:proofErr w:type="gramStart"/>
+            <w:r>
+              <w:t xml:space="preserve"> ….</w:t>
+            </w:r>
+            <w:proofErr w:type="gramEnd"/>
+            <w:r>
+              <w:t>) ins System</w:t>
             </w:r>
           </w:p>
         </w:tc>
@@ -3938,10 +3856,7 @@
       </w:r>
       <w:r>
         <w:tab/>
-        <w:t>2.</w:t>
-      </w:r>
-      <w:r>
-        <w:t>2</w:t>
+        <w:t>2.2</w:t>
       </w:r>
       <w:r>
         <w:br/>
@@ -3960,8 +3875,6 @@
       </w:r>
       <w:r>
         <w:tab/>
-      </w:r>
-      <w:r>
         <w:t>Wahlleiter</w:t>
       </w:r>
       <w:r>
@@ -3975,10 +3888,7 @@
       </w:r>
       <w:r>
         <w:tab/>
-        <w:t>Bundestagswahl anlegen</w:t>
-      </w:r>
-      <w:r>
-        <w:t xml:space="preserve"> oder freigeben</w:t>
+        <w:t>Bundestagswahl anlegen oder freigeben</w:t>
       </w:r>
       <w:r>
         <w:t xml:space="preserve"> oder ablehnen</w:t>
@@ -4037,8 +3947,6 @@
       </w:r>
       <w:r>
         <w:tab/>
-      </w:r>
-      <w:r>
         <w:t>Einloggen (UC 1.1)</w:t>
       </w:r>
     </w:p>
@@ -4267,13 +4175,174 @@
       <w:pPr>
         <w:pStyle w:val="berschrift2"/>
       </w:pPr>
-      <w:bookmarkStart w:id="5" w:name="_Toc498551268"/>
+      <w:bookmarkStart w:id="4" w:name="_Toc498551268"/>
       <w:r>
         <w:t>Europawahl</w:t>
       </w:r>
+      <w:bookmarkEnd w:id="4"/>
+    </w:p>
+    <w:p/>
+    <w:p>
+      <w:r>
+        <w:rPr>
+          <w:b/>
+        </w:rPr>
+        <w:t>UC-NR.</w:t>
+      </w:r>
+      <w:r>
+        <w:rPr>
+          <w:b/>
+        </w:rPr>
+        <w:tab/>
+      </w:r>
+      <w:r>
+        <w:tab/>
+        <w:t>2.3</w:t>
+      </w:r>
+      <w:r>
+        <w:br/>
+      </w:r>
+      <w:r>
+        <w:rPr>
+          <w:b/>
+        </w:rPr>
+        <w:t>Rolle</w:t>
+      </w:r>
+      <w:r>
+        <w:t xml:space="preserve"> </w:t>
+      </w:r>
+      <w:r>
+        <w:tab/>
+      </w:r>
+      <w:r>
+        <w:tab/>
+        <w:t>Moderator</w:t>
+      </w:r>
+      <w:r>
+        <w:br/>
+      </w:r>
+      <w:r>
+        <w:rPr>
+          <w:b/>
+        </w:rPr>
+        <w:t>Nutzungsziel</w:t>
+      </w:r>
+      <w:r>
+        <w:tab/>
+        <w:t>Europawahl anlegen</w:t>
+      </w:r>
+    </w:p>
+    <w:p>
+      <w:r>
+        <w:rPr>
+          <w:b/>
+        </w:rPr>
+        <w:t xml:space="preserve">Vorgehen </w:t>
+      </w:r>
+      <w:r>
+        <w:tab/>
+        <w:t>Einloggen (UC 1.1)</w:t>
+      </w:r>
+    </w:p>
+    <w:p>
+      <w:pPr>
+        <w:ind w:left="1410"/>
+      </w:pPr>
+      <w:r>
+        <w:t>Das Vorgehen hierfür ist analog zu UC 2.1, außer dass Nr.4 entfällt. Es werden keine Kandidaten für eine Europawahl benötigt.</w:t>
+      </w:r>
+    </w:p>
+    <w:p>
+      <w:pPr>
+        <w:rPr>
+          <w:b/>
+        </w:rPr>
+      </w:pPr>
+    </w:p>
+    <w:p>
+      <w:r>
+        <w:rPr>
+          <w:b/>
+        </w:rPr>
+        <w:t>UC-NR.</w:t>
+      </w:r>
+      <w:r>
+        <w:rPr>
+          <w:b/>
+        </w:rPr>
+        <w:tab/>
+      </w:r>
+      <w:r>
+        <w:tab/>
+        <w:t>2.4</w:t>
+      </w:r>
+      <w:r>
+        <w:br/>
+      </w:r>
+      <w:r>
+        <w:rPr>
+          <w:b/>
+        </w:rPr>
+        <w:t>Rolle</w:t>
+      </w:r>
+      <w:r>
+        <w:t xml:space="preserve"> </w:t>
+      </w:r>
+      <w:r>
+        <w:tab/>
+      </w:r>
+      <w:r>
+        <w:tab/>
+        <w:t>Wahlleiter</w:t>
+      </w:r>
+      <w:r>
+        <w:br/>
+      </w:r>
+      <w:r>
+        <w:rPr>
+          <w:b/>
+        </w:rPr>
+        <w:t>Nutzungsziel</w:t>
+      </w:r>
+      <w:r>
+        <w:tab/>
+        <w:t>Europawahl anlegen oder freigeben oder ablehnen</w:t>
+      </w:r>
+    </w:p>
+    <w:p>
+      <w:pPr>
+        <w:ind w:left="1410" w:hanging="1410"/>
+      </w:pPr>
+      <w:r>
+        <w:rPr>
+          <w:b/>
+        </w:rPr>
+        <w:t xml:space="preserve">Vorgehen </w:t>
+      </w:r>
+      <w:r>
+        <w:tab/>
+        <w:t>Anlegen einer Europawahl als Wahlleiter ist analog zu UC 2.3 und UC 2.2. Im Anschluss an das in UC 2.3 beschriebene Vorgehen wird das unter UC 2.2 beschriebene Vorgehen ausgeführt.</w:t>
+      </w:r>
+    </w:p>
+    <w:p/>
+    <w:p>
+      <w:pPr>
+        <w:pStyle w:val="berschrift2"/>
+      </w:pPr>
+      <w:bookmarkStart w:id="5" w:name="_Toc498551270"/>
+      <w:r>
+        <w:t>Wahlen bearbeiten</w:t>
+      </w:r>
       <w:bookmarkEnd w:id="5"/>
     </w:p>
-    <w:p/>
+    <w:p>
+      <w:r>
+        <w:tab/>
+      </w:r>
+      <w:r>
+        <w:tab/>
+      </w:r>
+    </w:p>
     <w:p>
       <w:r>
         <w:rPr>
@@ -4289,10 +4358,7 @@
       </w:r>
       <w:r>
         <w:tab/>
-        <w:t>2.</w:t>
-      </w:r>
-      <w:r>
-        <w:t>3</w:t>
+        <w:t>2.5</w:t>
       </w:r>
       <w:r>
         <w:br/>
@@ -4311,7 +4377,7 @@
       </w:r>
       <w:r>
         <w:tab/>
-        <w:t>Moderator</w:t>
+        <w:t>Wahlleiter</w:t>
       </w:r>
       <w:r>
         <w:br/>
@@ -4324,217 +4390,6 @@
       </w:r>
       <w:r>
         <w:tab/>
-      </w:r>
-      <w:r>
-        <w:t>Europa</w:t>
-      </w:r>
-      <w:r>
-        <w:t>wahl anlegen</w:t>
-      </w:r>
-    </w:p>
-    <w:p>
-      <w:r>
-        <w:rPr>
-          <w:b/>
-        </w:rPr>
-        <w:t xml:space="preserve">Vorgehen </w:t>
-      </w:r>
-      <w:r>
-        <w:tab/>
-        <w:t>Einloggen (UC 1.1)</w:t>
-      </w:r>
-    </w:p>
-    <w:p>
-      <w:pPr>
-        <w:ind w:left="1410"/>
-      </w:pPr>
-      <w:r>
-        <w:t>Das Vorgehen hierfür ist analog zu UC 2.1, außer dass Nr.4 entfällt. Es werden keine Kandidaten für eine Europawahl benötigt.</w:t>
-      </w:r>
-    </w:p>
-    <w:p>
-      <w:pPr>
-        <w:rPr>
-          <w:b/>
-        </w:rPr>
-      </w:pPr>
-    </w:p>
-    <w:p>
-      <w:r>
-        <w:rPr>
-          <w:b/>
-        </w:rPr>
-        <w:t>UC-NR.</w:t>
-      </w:r>
-      <w:r>
-        <w:rPr>
-          <w:b/>
-        </w:rPr>
-        <w:tab/>
-      </w:r>
-      <w:r>
-        <w:tab/>
-        <w:t>2.</w:t>
-      </w:r>
-      <w:r>
-        <w:t>4</w:t>
-      </w:r>
-      <w:r>
-        <w:br/>
-      </w:r>
-      <w:r>
-        <w:rPr>
-          <w:b/>
-        </w:rPr>
-        <w:t>Rolle</w:t>
-      </w:r>
-      <w:r>
-        <w:t xml:space="preserve"> </w:t>
-      </w:r>
-      <w:r>
-        <w:tab/>
-      </w:r>
-      <w:r>
-        <w:tab/>
-        <w:t>Wahlleiter</w:t>
-      </w:r>
-      <w:r>
-        <w:br/>
-      </w:r>
-      <w:r>
-        <w:rPr>
-          <w:b/>
-        </w:rPr>
-        <w:t>Nutzungsziel</w:t>
-      </w:r>
-      <w:r>
-        <w:tab/>
-      </w:r>
-      <w:r>
-        <w:t>Europa</w:t>
-      </w:r>
-      <w:r>
-        <w:t>wahl anlegen oder freigeben oder ablehnen</w:t>
-      </w:r>
-    </w:p>
-    <w:p>
-      <w:pPr>
-        <w:ind w:left="1410" w:hanging="1410"/>
-      </w:pPr>
-      <w:r>
-        <w:rPr>
-          <w:b/>
-        </w:rPr>
-        <w:t xml:space="preserve">Vorgehen </w:t>
-      </w:r>
-      <w:r>
-        <w:tab/>
-        <w:t xml:space="preserve">Anlegen einer </w:t>
-      </w:r>
-      <w:r>
-        <w:t>Europa</w:t>
-      </w:r>
-      <w:r>
-        <w:t>wahl als Wahlleiter ist analog zu UC 2.</w:t>
-      </w:r>
-      <w:r>
-        <w:t>3 und UC 2.2</w:t>
-      </w:r>
-      <w:r>
-        <w:t>. Im Anschluss an das in UC 2.</w:t>
-      </w:r>
-      <w:r>
-        <w:t>3</w:t>
-      </w:r>
-      <w:r>
-        <w:t xml:space="preserve"> beschriebene Vorgehen wird </w:t>
-      </w:r>
-      <w:r>
-        <w:t xml:space="preserve">das unter UC 2.2 </w:t>
-      </w:r>
-      <w:r>
-        <w:t xml:space="preserve">beschriebene </w:t>
-      </w:r>
-      <w:r>
-        <w:t xml:space="preserve">Vorgehen </w:t>
-      </w:r>
-      <w:r>
-        <w:t>ausgeführt.</w:t>
-      </w:r>
-    </w:p>
-    <w:p/>
-    <w:p>
-      <w:pPr>
-        <w:pStyle w:val="berschrift2"/>
-      </w:pPr>
-      <w:bookmarkStart w:id="6" w:name="_Toc498551270"/>
-      <w:r>
-        <w:t>Wahlen bearbeiten</w:t>
-      </w:r>
-      <w:bookmarkEnd w:id="6"/>
-    </w:p>
-    <w:p>
-      <w:r>
-        <w:tab/>
-      </w:r>
-      <w:r>
-        <w:tab/>
-      </w:r>
-    </w:p>
-    <w:p>
-      <w:r>
-        <w:rPr>
-          <w:b/>
-        </w:rPr>
-        <w:t>UC-NR.</w:t>
-      </w:r>
-      <w:r>
-        <w:rPr>
-          <w:b/>
-        </w:rPr>
-        <w:tab/>
-      </w:r>
-      <w:r>
-        <w:tab/>
-        <w:t>2.</w:t>
-      </w:r>
-      <w:r>
-        <w:t>5</w:t>
-      </w:r>
-      <w:r>
-        <w:br/>
-      </w:r>
-      <w:r>
-        <w:rPr>
-          <w:b/>
-        </w:rPr>
-        <w:t>Rolle</w:t>
-      </w:r>
-      <w:r>
-        <w:t xml:space="preserve"> </w:t>
-      </w:r>
-      <w:r>
-        <w:tab/>
-      </w:r>
-      <w:r>
-        <w:tab/>
-      </w:r>
-      <w:r>
-        <w:t>Wahlleiter</w:t>
-      </w:r>
-      <w:r>
-        <w:br/>
-      </w:r>
-      <w:r>
-        <w:rPr>
-          <w:b/>
-        </w:rPr>
-        <w:t>Nutzungsziel</w:t>
-      </w:r>
-      <w:r>
-        <w:tab/>
-      </w:r>
-      <w:r>
         <w:t>Wahl auswerten</w:t>
       </w:r>
     </w:p>
@@ -4669,25 +4524,42 @@
           </w:p>
           <w:p>
             <w:r>
-              <w:t xml:space="preserve">Es </w:t>
-            </w:r>
-            <w:r>
-              <w:t>steht</w:t>
-            </w:r>
-            <w:r>
-              <w:t xml:space="preserve"> die Auswahlmöglichkeit</w:t>
-            </w:r>
-            <w:r>
-              <w:t xml:space="preserve"> </w:t>
-            </w:r>
-            <w:r>
-              <w:t>„</w:t>
+              <w:t>Es steht die Auswahlmöglichkeit „Auswerten“ zur Verfügung.</w:t>
+            </w:r>
+          </w:p>
+        </w:tc>
+      </w:tr>
+      <w:tr>
+        <w:tc>
+          <w:tcPr>
+            <w:tcW w:w="856" w:type="dxa"/>
+          </w:tcPr>
+          <w:p>
+            <w:r>
+              <w:t>2</w:t>
+            </w:r>
+          </w:p>
+        </w:tc>
+        <w:tc>
+          <w:tcPr>
+            <w:tcW w:w="3242" w:type="dxa"/>
+          </w:tcPr>
+          <w:p>
+            <w:r>
+              <w:t xml:space="preserve">Auswahl </w:t>
             </w:r>
             <w:r>
               <w:t>Auswerten</w:t>
             </w:r>
-            <w:r>
-              <w:t>“ zur Verfügung.</w:t>
+          </w:p>
+        </w:tc>
+        <w:tc>
+          <w:tcPr>
+            <w:tcW w:w="4200" w:type="dxa"/>
+          </w:tcPr>
+          <w:p>
+            <w:r>
+              <w:t>Die Wahl wird vom System ausgewertet und die Ergebnisse werden angezeigt. ……..</w:t>
             </w:r>
           </w:p>
         </w:tc>
@@ -4699,7 +4571,7 @@
           </w:tcPr>
           <w:p>
             <w:r>
-              <w:t>2</w:t>
+              <w:t>3</w:t>
             </w:r>
           </w:p>
         </w:tc>
@@ -4707,24 +4579,13 @@
           <w:tcPr>
             <w:tcW w:w="3242" w:type="dxa"/>
           </w:tcPr>
-          <w:p>
-            <w:r>
-              <w:t xml:space="preserve">Auswahl </w:t>
-            </w:r>
-            <w:r>
-              <w:t>Auswerten</w:t>
-            </w:r>
-          </w:p>
+          <w:p/>
         </w:tc>
         <w:tc>
           <w:tcPr>
             <w:tcW w:w="4200" w:type="dxa"/>
           </w:tcPr>
-          <w:p>
-            <w:r>
-              <w:t>Die Wahl wird vom System ausgewertet und die Ergebnisse werden angezeigt. ……..</w:t>
-            </w:r>
-          </w:p>
+          <w:p/>
         </w:tc>
       </w:tr>
       <w:tr>
@@ -4734,7 +4595,7 @@
           </w:tcPr>
           <w:p>
             <w:r>
-              <w:t>3</w:t>
+              <w:t>4</w:t>
             </w:r>
           </w:p>
         </w:tc>
@@ -4751,30 +4612,6 @@
           <w:p/>
         </w:tc>
       </w:tr>
-      <w:tr>
-        <w:tc>
-          <w:tcPr>
-            <w:tcW w:w="856" w:type="dxa"/>
-          </w:tcPr>
-          <w:p>
-            <w:r>
-              <w:t>4</w:t>
-            </w:r>
-          </w:p>
-        </w:tc>
-        <w:tc>
-          <w:tcPr>
-            <w:tcW w:w="3242" w:type="dxa"/>
-          </w:tcPr>
-          <w:p/>
-        </w:tc>
-        <w:tc>
-          <w:tcPr>
-            <w:tcW w:w="4200" w:type="dxa"/>
-          </w:tcPr>
-          <w:p/>
-        </w:tc>
-      </w:tr>
     </w:tbl>
     <w:p/>
     <w:p/>
@@ -4829,10 +4666,7 @@
       </w:r>
       <w:r>
         <w:tab/>
-        <w:t>2.</w:t>
-      </w:r>
-      <w:r>
-        <w:t>6</w:t>
+        <w:t>2.6</w:t>
       </w:r>
       <w:r>
         <w:br/>
@@ -4851,8 +4685,6 @@
       </w:r>
       <w:r>
         <w:tab/>
-      </w:r>
-      <w:r>
         <w:t>Moderator</w:t>
       </w:r>
       <w:r>
@@ -5000,25 +4832,7 @@
           </w:p>
           <w:p>
             <w:r>
-              <w:t>Es steh</w:t>
-            </w:r>
-            <w:r>
-              <w:t>t</w:t>
-            </w:r>
-            <w:r>
-              <w:t xml:space="preserve"> die Auswahlmöglichkeit</w:t>
-            </w:r>
-            <w:r>
-              <w:t xml:space="preserve"> </w:t>
-            </w:r>
-            <w:r>
-              <w:t>„</w:t>
-            </w:r>
-            <w:r>
-              <w:t>Bearbeiten</w:t>
-            </w:r>
-            <w:r>
-              <w:t>“ zur Verfügung.</w:t>
+              <w:t>Es steht die Auswahlmöglichkeit „Bearbeiten“ zur Verfügung.</w:t>
             </w:r>
           </w:p>
         </w:tc>
@@ -5040,10 +4854,7 @@
           </w:tcPr>
           <w:p>
             <w:r>
-              <w:t xml:space="preserve">Auswahl </w:t>
-            </w:r>
-            <w:r>
-              <w:t>Bearbeiten</w:t>
+              <w:t>Auswahl Bearbeiten</w:t>
             </w:r>
           </w:p>
         </w:tc>
@@ -5123,10 +4934,7 @@
       </w:r>
       <w:r>
         <w:tab/>
-        <w:t>2.</w:t>
-      </w:r>
-      <w:r>
-        <w:t>7</w:t>
+        <w:t>2.7</w:t>
       </w:r>
       <w:r>
         <w:br/>
@@ -5145,8 +4953,6 @@
       </w:r>
       <w:r>
         <w:tab/>
-      </w:r>
-      <w:r>
         <w:t>Wahlleiter</w:t>
       </w:r>
       <w:r>
@@ -5175,68 +4981,35 @@
       </w:r>
       <w:r>
         <w:tab/>
-      </w:r>
-      <w:r>
-        <w:t>Bearbeiten einer Wahl</w:t>
-      </w:r>
-      <w:r>
-        <w:t xml:space="preserve"> als Wahlleiter ist analog zu UC 2.</w:t>
-      </w:r>
-      <w:r>
-        <w:t>6</w:t>
-      </w:r>
-      <w:r>
-        <w:t xml:space="preserve">. </w:t>
-      </w:r>
-      <w:r>
-        <w:t>Es steht auf der Informationsseite über die Wahl noch die Auswahlmöglichkeit „Freigeben“ zur Verfügung.</w:t>
-      </w:r>
-    </w:p>
-    <w:p>
-      <w:pPr>
-        <w:rPr>
-          <w:b/>
-        </w:rPr>
-      </w:pPr>
-    </w:p>
-    <w:p>
-      <w:pPr>
-        <w:rPr>
-          <w:b/>
-          <w:color w:val="FF0000"/>
-          <w:sz w:val="44"/>
-          <w:szCs w:val="44"/>
-        </w:rPr>
-      </w:pPr>
-      <w:r>
-        <w:rPr>
-          <w:b/>
-          <w:color w:val="FF0000"/>
-          <w:sz w:val="44"/>
-          <w:szCs w:val="44"/>
-        </w:rPr>
-        <w:t>ALT ab hier</w:t>
-      </w:r>
+        <w:t>Bearbeiten einer Wahl als Wahlleiter ist analog zu UC 2.6. Es steht auf der Informationsseite über die Wahl noch die Auswahlmöglichkeit „Freigeben“ zur Verfügung.</w:t>
+      </w:r>
+    </w:p>
+    <w:p>
+      <w:pPr>
+        <w:rPr>
+          <w:b/>
+        </w:rPr>
+      </w:pPr>
     </w:p>
     <w:p>
       <w:pPr>
         <w:pStyle w:val="berschrift1"/>
       </w:pPr>
-      <w:bookmarkStart w:id="7" w:name="_Toc498551271"/>
+      <w:bookmarkStart w:id="6" w:name="_Toc498551271"/>
       <w:r>
         <w:t>Wähler</w:t>
       </w:r>
+      <w:bookmarkEnd w:id="6"/>
+    </w:p>
+    <w:p>
+      <w:pPr>
+        <w:pStyle w:val="berschrift2"/>
+      </w:pPr>
+      <w:bookmarkStart w:id="7" w:name="_Toc498551272"/>
+      <w:r>
+        <w:t>Bundestagswahl</w:t>
+      </w:r>
       <w:bookmarkEnd w:id="7"/>
-    </w:p>
-    <w:p>
-      <w:pPr>
-        <w:pStyle w:val="berschrift2"/>
-      </w:pPr>
-      <w:bookmarkStart w:id="8" w:name="_Toc498551272"/>
-      <w:r>
-        <w:t>Bundestagswahl</w:t>
-      </w:r>
-      <w:bookmarkEnd w:id="8"/>
     </w:p>
     <w:p>
       <w:pPr>
@@ -5470,7 +5243,7 @@
           </w:tcPr>
           <w:p>
             <w:r>
-              <w:t xml:space="preserve">Eingabe des Keys </w:t>
+              <w:t>Fingerabdruck scannen</w:t>
             </w:r>
           </w:p>
         </w:tc>
@@ -5480,7 +5253,7 @@
           </w:tcPr>
           <w:p>
             <w:r>
-              <w:t>Eingabe korrekt: Weiterleitung, nächster Authentifikationsschritt</w:t>
+              <w:t>Eingabe korrekt: Authentifizierung erfolgreich, Weiterleitung zur Wahlseite</w:t>
             </w:r>
           </w:p>
           <w:p>
@@ -5490,8 +5263,72 @@
           </w:p>
           <w:p>
             <w:r>
+              <w:t>Fehlermeldung und wiederholen der Eingabe</w:t>
+            </w:r>
+          </w:p>
+        </w:tc>
+      </w:tr>
+      <w:tr>
+        <w:tc>
+          <w:tcPr>
+            <w:tcW w:w="775" w:type="dxa"/>
+          </w:tcPr>
+          <w:p>
+            <w:r>
+              <w:t>4</w:t>
+            </w:r>
+          </w:p>
+        </w:tc>
+        <w:tc>
+          <w:tcPr>
+            <w:tcW w:w="3242" w:type="dxa"/>
+          </w:tcPr>
+          <w:p>
+            <w:r>
+              <w:t>Bundestagswahl aus Liste der verfügbaren Wahlen auswählen</w:t>
+            </w:r>
+          </w:p>
+        </w:tc>
+        <w:tc>
+          <w:tcPr>
+            <w:tcW w:w="4200" w:type="dxa"/>
+          </w:tcPr>
+          <w:p>
+            <w:r>
+              <w:t>Digitale Version des Stimmzettels wird angezeigt.</w:t>
+            </w:r>
+          </w:p>
+        </w:tc>
+      </w:tr>
+      <w:tr>
+        <w:tc>
+          <w:tcPr>
+            <w:tcW w:w="775" w:type="dxa"/>
+          </w:tcPr>
+          <w:p>
+            <w:r>
               <w:lastRenderedPageBreak/>
-              <w:t>Fehlermeldung und wiederholen der Eingabe</w:t>
+              <w:t>5</w:t>
+            </w:r>
+          </w:p>
+        </w:tc>
+        <w:tc>
+          <w:tcPr>
+            <w:tcW w:w="3242" w:type="dxa"/>
+          </w:tcPr>
+          <w:p>
+            <w:r>
+              <w:t>Erststimme abgeben</w:t>
+            </w:r>
+          </w:p>
+        </w:tc>
+        <w:tc>
+          <w:tcPr>
+            <w:tcW w:w="4200" w:type="dxa"/>
+          </w:tcPr>
+          <w:p>
+            <w:r>
+              <w:t>Der gewählte Direktkandidat wird ausgewählt</w:t>
             </w:r>
           </w:p>
         </w:tc>
@@ -5503,8 +5340,7 @@
           </w:tcPr>
           <w:p>
             <w:r>
-              <w:lastRenderedPageBreak/>
-              <w:t>4</w:t>
+              <w:t>6</w:t>
             </w:r>
           </w:p>
         </w:tc>
@@ -5514,7 +5350,7 @@
           </w:tcPr>
           <w:p>
             <w:r>
-              <w:t>Fingerabdruck scannen</w:t>
+              <w:t>Zweitstimme abgeben</w:t>
             </w:r>
           </w:p>
         </w:tc>
@@ -5524,17 +5360,7 @@
           </w:tcPr>
           <w:p>
             <w:r>
-              <w:t>Eingabe korrekt: Authentifizierung erfolgreich, Weiterleitung zur Wahlseite</w:t>
-            </w:r>
-          </w:p>
-          <w:p>
-            <w:r>
-              <w:t>Eingabe falsch:</w:t>
-            </w:r>
-          </w:p>
-          <w:p>
-            <w:r>
-              <w:t>Fehlermeldung und wiederholen der Eingabe</w:t>
+              <w:t>Die gewählte Partei wird ausgewählt</w:t>
             </w:r>
           </w:p>
         </w:tc>
@@ -5546,7 +5372,7 @@
           </w:tcPr>
           <w:p>
             <w:r>
-              <w:t>5</w:t>
+              <w:t>7</w:t>
             </w:r>
           </w:p>
         </w:tc>
@@ -5556,7 +5382,7 @@
           </w:tcPr>
           <w:p>
             <w:r>
-              <w:t>Erststimme abgeben</w:t>
+              <w:t>„Auswahl Bestätigen“ klicken</w:t>
             </w:r>
           </w:p>
         </w:tc>
@@ -5566,9 +5392,10 @@
           </w:tcPr>
           <w:p>
             <w:r>
-              <w:t>Der gewählte Direktkandidat wird ausgewählt</w:t>
-            </w:r>
-          </w:p>
+              <w:t>Dialogfenster zum Bestätigen öffnet sich</w:t>
+            </w:r>
+          </w:p>
+          <w:p/>
         </w:tc>
       </w:tr>
       <w:tr>
@@ -5578,7 +5405,7 @@
           </w:tcPr>
           <w:p>
             <w:r>
-              <w:t>6</w:t>
+              <w:t>8</w:t>
             </w:r>
           </w:p>
         </w:tc>
@@ -5588,7 +5415,7 @@
           </w:tcPr>
           <w:p>
             <w:r>
-              <w:t>Zweitstimme abgeben</w:t>
+              <w:t>„Bestätigen“ klicken</w:t>
             </w:r>
           </w:p>
         </w:tc>
@@ -5598,71 +5425,6 @@
           </w:tcPr>
           <w:p>
             <w:r>
-              <w:t>Die gewählte Partei wird ausgewählt</w:t>
-            </w:r>
-          </w:p>
-        </w:tc>
-      </w:tr>
-      <w:tr>
-        <w:tc>
-          <w:tcPr>
-            <w:tcW w:w="775" w:type="dxa"/>
-          </w:tcPr>
-          <w:p>
-            <w:r>
-              <w:t>7</w:t>
-            </w:r>
-          </w:p>
-        </w:tc>
-        <w:tc>
-          <w:tcPr>
-            <w:tcW w:w="3242" w:type="dxa"/>
-          </w:tcPr>
-          <w:p>
-            <w:r>
-              <w:t>„Auswahl Bestätigen“ klicken</w:t>
-            </w:r>
-          </w:p>
-        </w:tc>
-        <w:tc>
-          <w:tcPr>
-            <w:tcW w:w="4200" w:type="dxa"/>
-          </w:tcPr>
-          <w:p>
-            <w:r>
-              <w:t>Dialogfenster zum Bestätigen öffnet sich</w:t>
-            </w:r>
-          </w:p>
-          <w:p/>
-        </w:tc>
-      </w:tr>
-      <w:tr>
-        <w:tc>
-          <w:tcPr>
-            <w:tcW w:w="775" w:type="dxa"/>
-          </w:tcPr>
-          <w:p>
-            <w:r>
-              <w:t>8</w:t>
-            </w:r>
-          </w:p>
-        </w:tc>
-        <w:tc>
-          <w:tcPr>
-            <w:tcW w:w="3242" w:type="dxa"/>
-          </w:tcPr>
-          <w:p>
-            <w:r>
-              <w:t>„Bestätigen“ klicken</w:t>
-            </w:r>
-          </w:p>
-        </w:tc>
-        <w:tc>
-          <w:tcPr>
-            <w:tcW w:w="4200" w:type="dxa"/>
-          </w:tcPr>
-          <w:p>
-            <w:r>
               <w:t>Wahl erfolgreich durchgeführt</w:t>
             </w:r>
           </w:p>
@@ -5675,44 +5437,6 @@
     <w:p/>
     <w:p/>
     <w:p/>
-    <w:p/>
-    <w:p/>
-    <w:p/>
-    <w:p>
-      <w:pPr>
-        <w:rPr>
-          <w:b/>
-        </w:rPr>
-      </w:pPr>
-    </w:p>
-    <w:p>
-      <w:pPr>
-        <w:rPr>
-          <w:b/>
-        </w:rPr>
-      </w:pPr>
-    </w:p>
-    <w:p>
-      <w:pPr>
-        <w:rPr>
-          <w:b/>
-        </w:rPr>
-      </w:pPr>
-    </w:p>
-    <w:p>
-      <w:pPr>
-        <w:rPr>
-          <w:b/>
-        </w:rPr>
-      </w:pPr>
-    </w:p>
-    <w:p>
-      <w:pPr>
-        <w:rPr>
-          <w:b/>
-        </w:rPr>
-      </w:pPr>
-    </w:p>
     <w:p>
       <w:pPr>
         <w:rPr>
@@ -5784,7 +5508,13 @@
         <w:tab/>
       </w:r>
       <w:r>
-        <w:t xml:space="preserve"> Identisches Vorgehen wie in UC 8.1 in den Schritten 1 bis 2.</w:t>
+        <w:t xml:space="preserve"> Identisches Vorgehen wie in UC 8.1 in den Schritten 1 bis </w:t>
+      </w:r>
+      <w:r>
+        <w:t>3</w:t>
+      </w:r>
+      <w:r>
+        <w:t>.</w:t>
       </w:r>
     </w:p>
     <w:tbl>
@@ -5871,7 +5601,7 @@
           </w:tcPr>
           <w:p>
             <w:r>
-              <w:t>3</w:t>
+              <w:t>4</w:t>
             </w:r>
           </w:p>
         </w:tc>
@@ -5881,7 +5611,7 @@
           </w:tcPr>
           <w:p>
             <w:r>
-              <w:t>Eingabe des Keys</w:t>
+              <w:t>Bundestagswahl aus Liste der verfügbaren Wahlen auswählen</w:t>
             </w:r>
           </w:p>
         </w:tc>
@@ -5891,7 +5621,7 @@
           </w:tcPr>
           <w:p>
             <w:r>
-              <w:t>Key wird nicht als valide erkannt, da die Wahl noch nicht gestartet ist</w:t>
+              <w:t>Bundestagswahl ist nicht in der Liste vorhanden, da die Wahl noch nicht aktiv ist.</w:t>
             </w:r>
           </w:p>
         </w:tc>
@@ -5987,7 +5717,13 @@
         <w:tab/>
       </w:r>
       <w:r>
-        <w:t xml:space="preserve"> Identisches Vorgehen wie in UC 8.1 in den Schritten 1 bis 2.</w:t>
+        <w:t xml:space="preserve"> Identisches Vorgehen wie in UC 8.1 in den Schritten 1 bis </w:t>
+      </w:r>
+      <w:r>
+        <w:t>3</w:t>
+      </w:r>
+      <w:r>
+        <w:t>.</w:t>
       </w:r>
     </w:p>
     <w:tbl>
@@ -6074,7 +5810,7 @@
           </w:tcPr>
           <w:p>
             <w:r>
-              <w:t>3</w:t>
+              <w:t>4</w:t>
             </w:r>
           </w:p>
         </w:tc>
@@ -6084,7 +5820,7 @@
           </w:tcPr>
           <w:p>
             <w:r>
-              <w:t>Eingabe des Keys</w:t>
+              <w:t>Bundestagswahl aus Liste der verfügbaren Wahlen auswählen</w:t>
             </w:r>
           </w:p>
         </w:tc>
@@ -6094,7 +5830,13 @@
           </w:tcPr>
           <w:p>
             <w:r>
-              <w:t>Key wird nicht als valide erkannt, da die Wahl schon beendet ist</w:t>
+              <w:t xml:space="preserve">Bundestagswahl ist nicht in der Liste vorhanden, da die Wahl </w:t>
+            </w:r>
+            <w:r>
+              <w:t>bereits beendet</w:t>
+            </w:r>
+            <w:r>
+              <w:t xml:space="preserve"> ist.</w:t>
             </w:r>
           </w:p>
         </w:tc>
@@ -6170,7 +5912,6 @@
         <w:rPr>
           <w:b/>
         </w:rPr>
-        <w:lastRenderedPageBreak/>
         <w:t>Vorgehen</w:t>
       </w:r>
       <w:r>
@@ -6180,7 +5921,13 @@
         <w:tab/>
       </w:r>
       <w:r>
-        <w:t xml:space="preserve"> Identisches Vorgehen wie in UC 8.1 in den Schritten 1 bis 2.</w:t>
+        <w:t xml:space="preserve"> Identisches Vorgehen wie in UC 8.1 in den Schritten 1 bis </w:t>
+      </w:r>
+      <w:r>
+        <w:t>3</w:t>
+      </w:r>
+      <w:r>
+        <w:t>.</w:t>
       </w:r>
     </w:p>
     <w:tbl>
@@ -6267,7 +6014,7 @@
           </w:tcPr>
           <w:p>
             <w:r>
-              <w:t>3</w:t>
+              <w:t>4</w:t>
             </w:r>
           </w:p>
         </w:tc>
@@ -6277,7 +6024,7 @@
           </w:tcPr>
           <w:p>
             <w:r>
-              <w:t>Eingabe des Keys</w:t>
+              <w:t>Bundestagswahl ist nicht in der Liste vorhanden, da die Wahl noch nicht aktiv ist.</w:t>
             </w:r>
           </w:p>
         </w:tc>
@@ -6287,7 +6034,16 @@
           </w:tcPr>
           <w:p>
             <w:r>
-              <w:t>Key wird nicht als valide erkannt, da er bereits für eine erfolgreiche Wahl benutzt wurde</w:t>
+              <w:t xml:space="preserve">Bundestagswahl ist nicht </w:t>
+            </w:r>
+            <w:r>
+              <w:t xml:space="preserve">mehr </w:t>
+            </w:r>
+            <w:r>
+              <w:t xml:space="preserve">in der Liste vorhanden, da </w:t>
+            </w:r>
+            <w:r>
+              <w:t>der Benutzer bereits gewählt hat.</w:t>
             </w:r>
           </w:p>
         </w:tc>
@@ -6313,18 +6069,19 @@
       <w:pPr>
         <w:pStyle w:val="berschrift2"/>
       </w:pPr>
-      <w:bookmarkStart w:id="9" w:name="_Toc498551273"/>
+      <w:bookmarkStart w:id="8" w:name="_Toc498551273"/>
       <w:r>
         <w:t>Europawahl</w:t>
       </w:r>
-      <w:bookmarkEnd w:id="9"/>
-    </w:p>
-    <w:p/>
-    <w:p>
-      <w:r>
-        <w:rPr>
-          <w:b/>
-        </w:rPr>
+      <w:bookmarkEnd w:id="8"/>
+    </w:p>
+    <w:p/>
+    <w:p>
+      <w:r>
+        <w:rPr>
+          <w:b/>
+        </w:rPr>
+        <w:lastRenderedPageBreak/>
         <w:t>UC-NR.</w:t>
       </w:r>
       <w:r>
@@ -6545,7 +6302,7 @@
           </w:tcPr>
           <w:p>
             <w:r>
-              <w:t xml:space="preserve">Eingabe des Keys </w:t>
+              <w:t>Fingerabdruck scannen</w:t>
             </w:r>
           </w:p>
         </w:tc>
@@ -6555,7 +6312,7 @@
           </w:tcPr>
           <w:p>
             <w:r>
-              <w:t>Eingabe korrekt: Weiterleitung, nächster Authentifikationsschritt</w:t>
+              <w:t>Eingabe korrekt: Authentifizierung erfolgreich, Weiterleitung zur Wahlseite</w:t>
             </w:r>
           </w:p>
           <w:p>
@@ -6587,7 +6344,10 @@
           </w:tcPr>
           <w:p>
             <w:r>
-              <w:t>Fingerabdruck scannen</w:t>
+              <w:t xml:space="preserve">Europawahl </w:t>
+            </w:r>
+            <w:r>
+              <w:t>aus Liste der verfügbaren Wahlen auswählen</w:t>
             </w:r>
           </w:p>
         </w:tc>
@@ -6597,17 +6357,7 @@
           </w:tcPr>
           <w:p>
             <w:r>
-              <w:t>Eingabe korrekt: Authentifizierung erfolgreich, Weiterleitung zur Wahlseite</w:t>
-            </w:r>
-          </w:p>
-          <w:p>
-            <w:r>
-              <w:t>Eingabe falsch:</w:t>
-            </w:r>
-          </w:p>
-          <w:p>
-            <w:r>
-              <w:t>Fehlermeldung und wiederholen der Eingabe</w:t>
+              <w:t>Digitale Version des Stimmzettels wird angezeigt.</w:t>
             </w:r>
           </w:p>
         </w:tc>
@@ -6651,6 +6401,39 @@
           </w:tcPr>
           <w:p>
             <w:r>
+              <w:t>6</w:t>
+            </w:r>
+          </w:p>
+        </w:tc>
+        <w:tc>
+          <w:tcPr>
+            <w:tcW w:w="3242" w:type="dxa"/>
+          </w:tcPr>
+          <w:p>
+            <w:r>
+              <w:t>„Auswahl Bestätigen“ klicken</w:t>
+            </w:r>
+          </w:p>
+        </w:tc>
+        <w:tc>
+          <w:tcPr>
+            <w:tcW w:w="4200" w:type="dxa"/>
+          </w:tcPr>
+          <w:p>
+            <w:r>
+              <w:t>Dialogfenster zum Bestätigen öffnet sich</w:t>
+            </w:r>
+          </w:p>
+          <w:p/>
+        </w:tc>
+      </w:tr>
+      <w:tr>
+        <w:tc>
+          <w:tcPr>
+            <w:tcW w:w="775" w:type="dxa"/>
+          </w:tcPr>
+          <w:p>
+            <w:r>
               <w:t>7</w:t>
             </w:r>
           </w:p>
@@ -6661,7 +6444,7 @@
           </w:tcPr>
           <w:p>
             <w:r>
-              <w:t>„Auswahl Bestätigen“ klicken</w:t>
+              <w:t>„Bestätigen“ klicken</w:t>
             </w:r>
           </w:p>
         </w:tc>
@@ -6671,39 +6454,6 @@
           </w:tcPr>
           <w:p>
             <w:r>
-              <w:t>Dialogfenster zum Bestätigen öffnet sich</w:t>
-            </w:r>
-          </w:p>
-          <w:p/>
-        </w:tc>
-      </w:tr>
-      <w:tr>
-        <w:tc>
-          <w:tcPr>
-            <w:tcW w:w="775" w:type="dxa"/>
-          </w:tcPr>
-          <w:p>
-            <w:r>
-              <w:t>8</w:t>
-            </w:r>
-          </w:p>
-        </w:tc>
-        <w:tc>
-          <w:tcPr>
-            <w:tcW w:w="3242" w:type="dxa"/>
-          </w:tcPr>
-          <w:p>
-            <w:r>
-              <w:t>„Bestätigen“ klicken</w:t>
-            </w:r>
-          </w:p>
-        </w:tc>
-        <w:tc>
-          <w:tcPr>
-            <w:tcW w:w="4200" w:type="dxa"/>
-          </w:tcPr>
-          <w:p>
-            <w:r>
               <w:t>Wahl erfolgreich durchgeführt</w:t>
             </w:r>
           </w:p>
@@ -6811,7 +6561,13 @@
         <w:tab/>
       </w:r>
       <w:r>
-        <w:t xml:space="preserve"> Identisches Vorgehen wie in UC 9.1 in den Schritten 1 bis 2.</w:t>
+        <w:t xml:space="preserve"> Identisches Vorgehen wie in UC 9.1 in den Schritten 1 bis </w:t>
+      </w:r>
+      <w:r>
+        <w:t>3</w:t>
+      </w:r>
+      <w:r>
+        <w:t>.</w:t>
       </w:r>
     </w:p>
     <w:tbl>
@@ -6898,7 +6654,7 @@
           </w:tcPr>
           <w:p>
             <w:r>
-              <w:t>3</w:t>
+              <w:t>4</w:t>
             </w:r>
           </w:p>
         </w:tc>
@@ -6908,7 +6664,7 @@
           </w:tcPr>
           <w:p>
             <w:r>
-              <w:t>Eingabe des Keys</w:t>
+              <w:t>Europawahl aus Liste der verfügbaren Wahlen auswählen</w:t>
             </w:r>
           </w:p>
         </w:tc>
@@ -6918,7 +6674,10 @@
           </w:tcPr>
           <w:p>
             <w:r>
-              <w:t>Key wird nicht als valide erkannt, da die Wahl noch nicht gestartet ist</w:t>
+              <w:t>Europa</w:t>
+            </w:r>
+            <w:r>
+              <w:t>wahl ist nicht in der Liste vorhanden, da die Wahl noch nicht aktiv ist.</w:t>
             </w:r>
           </w:p>
         </w:tc>
@@ -6935,7 +6694,6 @@
         <w:tab/>
       </w:r>
       <w:r>
-        <w:lastRenderedPageBreak/>
         <w:tab/>
       </w:r>
       <w:r>
@@ -7015,7 +6773,13 @@
         <w:tab/>
       </w:r>
       <w:r>
-        <w:t xml:space="preserve"> Identisches Vorgehen wie in UC 9.1 in den Schritten 1 bis 2.</w:t>
+        <w:t xml:space="preserve"> Identisches Vorgehen wie in UC 9.1 in den Schritten 1 bis </w:t>
+      </w:r>
+      <w:r>
+        <w:t>3</w:t>
+      </w:r>
+      <w:r>
+        <w:t>.</w:t>
       </w:r>
     </w:p>
     <w:tbl>
@@ -7102,7 +6866,7 @@
           </w:tcPr>
           <w:p>
             <w:r>
-              <w:t>3</w:t>
+              <w:t>4</w:t>
             </w:r>
           </w:p>
         </w:tc>
@@ -7112,7 +6876,7 @@
           </w:tcPr>
           <w:p>
             <w:r>
-              <w:t>Eingabe des Keys</w:t>
+              <w:t>Europawahl aus Liste der verfügbaren Wahlen auswählen</w:t>
             </w:r>
           </w:p>
         </w:tc>
@@ -7122,7 +6886,10 @@
           </w:tcPr>
           <w:p>
             <w:r>
-              <w:t>Key wird nicht als valide erkannt, da die Wahl schon beendet ist</w:t>
+              <w:t>Europa</w:t>
+            </w:r>
+            <w:r>
+              <w:t>wahl ist nicht in der Liste vorhanden, da die Wahl bereits beendet ist.</w:t>
             </w:r>
           </w:p>
         </w:tc>
@@ -7148,6 +6915,7 @@
         <w:rPr>
           <w:b/>
         </w:rPr>
+        <w:lastRenderedPageBreak/>
         <w:t>UC-NR.</w:t>
       </w:r>
       <w:r>
@@ -7207,7 +6975,13 @@
         <w:tab/>
       </w:r>
       <w:r>
-        <w:t xml:space="preserve"> Identisches Vorgehen wie in UC 9.1 in den Schritten 1 bis 2.</w:t>
+        <w:t xml:space="preserve"> Identisches Vorgehen wie in UC 9.1 in den Schritten 1 bis </w:t>
+      </w:r>
+      <w:r>
+        <w:t>3</w:t>
+      </w:r>
+      <w:r>
+        <w:t>.</w:t>
       </w:r>
     </w:p>
     <w:tbl>
@@ -7294,7 +7068,7 @@
           </w:tcPr>
           <w:p>
             <w:r>
-              <w:t>3</w:t>
+              <w:t>4</w:t>
             </w:r>
           </w:p>
         </w:tc>
@@ -7304,7 +7078,7 @@
           </w:tcPr>
           <w:p>
             <w:r>
-              <w:t>Eingabe des Keys</w:t>
+              <w:t>Europawahl aus Liste der verfügbaren Wahlen auswählen</w:t>
             </w:r>
           </w:p>
         </w:tc>
@@ -7314,7 +7088,10 @@
           </w:tcPr>
           <w:p>
             <w:r>
-              <w:t>Key wird nicht als valide erkannt, da er bereits für eine erfolgreiche Wahl benutzt wurde</w:t>
+              <w:t>Europa</w:t>
+            </w:r>
+            <w:r>
+              <w:t>wahl ist nicht mehr in der Liste vorhanden, da der Benutzer bereits gewählt hat.</w:t>
             </w:r>
           </w:p>
         </w:tc>
@@ -7339,11 +7116,11 @@
       <w:pPr>
         <w:pStyle w:val="berschrift2"/>
       </w:pPr>
-      <w:bookmarkStart w:id="10" w:name="_Toc498551274"/>
+      <w:bookmarkStart w:id="9" w:name="_Toc498551274"/>
       <w:r>
         <w:t>Bürgerentscheid</w:t>
       </w:r>
-      <w:bookmarkEnd w:id="10"/>
+      <w:bookmarkEnd w:id="9"/>
     </w:p>
     <w:p>
       <w:r>
@@ -7570,7 +7347,7 @@
           </w:tcPr>
           <w:p>
             <w:r>
-              <w:t xml:space="preserve">Eingabe des Keys </w:t>
+              <w:t>Fingerabdruck scannen</w:t>
             </w:r>
           </w:p>
         </w:tc>
@@ -7580,7 +7357,7 @@
           </w:tcPr>
           <w:p>
             <w:r>
-              <w:t>Eingabe korrekt: Weiterleitung, nächster Authentifikationsschritt</w:t>
+              <w:t>Eingabe korrekt: Authentifizierung erfolgreich, Weiterleitung zur Wahlseite</w:t>
             </w:r>
           </w:p>
           <w:p>
@@ -7612,7 +7389,13 @@
           </w:tcPr>
           <w:p>
             <w:r>
-              <w:t>Fingerabdruck scannen</w:t>
+              <w:t>B</w:t>
+            </w:r>
+            <w:r>
+              <w:t>ürgerentscheid</w:t>
+            </w:r>
+            <w:r>
+              <w:t xml:space="preserve"> aus Liste der verfügbaren Wahlen auswählen</w:t>
             </w:r>
           </w:p>
         </w:tc>
@@ -7622,17 +7405,7 @@
           </w:tcPr>
           <w:p>
             <w:r>
-              <w:t>Eingabe korrekt: Authentifizierung erfolgreich, Weiterleitung zur Wahlseite</w:t>
-            </w:r>
-          </w:p>
-          <w:p>
-            <w:r>
-              <w:t>Eingabe falsch:</w:t>
-            </w:r>
-          </w:p>
-          <w:p>
-            <w:r>
-              <w:t>Fehlermeldung und wiederholen der Eingabe</w:t>
+              <w:t>Digitale Version des Stimmzettels wird angezeigt.</w:t>
             </w:r>
           </w:p>
         </w:tc>
@@ -7709,7 +7482,6 @@
           </w:tcPr>
           <w:p>
             <w:r>
-              <w:lastRenderedPageBreak/>
               <w:t>8</w:t>
             </w:r>
           </w:p>
@@ -7780,6 +7552,34 @@
       </w:pPr>
     </w:p>
     <w:p>
+      <w:pPr>
+        <w:rPr>
+          <w:b/>
+        </w:rPr>
+      </w:pPr>
+    </w:p>
+    <w:p>
+      <w:pPr>
+        <w:rPr>
+          <w:b/>
+        </w:rPr>
+      </w:pPr>
+    </w:p>
+    <w:p>
+      <w:pPr>
+        <w:rPr>
+          <w:b/>
+        </w:rPr>
+      </w:pPr>
+    </w:p>
+    <w:p>
+      <w:pPr>
+        <w:rPr>
+          <w:b/>
+        </w:rPr>
+      </w:pPr>
+    </w:p>
+    <w:p>
       <w:r>
         <w:rPr>
           <w:b/>
@@ -7843,7 +7643,13 @@
         <w:tab/>
       </w:r>
       <w:r>
-        <w:t xml:space="preserve"> Identisches Vorgehen wie in UC 10.1 in den Schritten 1 bis 2.</w:t>
+        <w:t xml:space="preserve"> Identisches Vorgehen wie in UC 10.1 in den Schritten 1 bis </w:t>
+      </w:r>
+      <w:r>
+        <w:t>3</w:t>
+      </w:r>
+      <w:r>
+        <w:t>.</w:t>
       </w:r>
     </w:p>
     <w:tbl>
@@ -7930,7 +7736,7 @@
           </w:tcPr>
           <w:p>
             <w:r>
-              <w:t>3</w:t>
+              <w:t>4</w:t>
             </w:r>
           </w:p>
         </w:tc>
@@ -7940,7 +7746,7 @@
           </w:tcPr>
           <w:p>
             <w:r>
-              <w:t>Eingabe des Keys</w:t>
+              <w:t>Bürgerentscheid aus Liste der verfügbaren Wahlen auswählen</w:t>
             </w:r>
           </w:p>
         </w:tc>
@@ -7950,7 +7756,10 @@
           </w:tcPr>
           <w:p>
             <w:r>
-              <w:t>Key wird nicht als valide erkannt, da die Wahl noch nicht gestartet ist</w:t>
+              <w:t>Bürgerentscheid</w:t>
+            </w:r>
+            <w:r>
+              <w:t xml:space="preserve"> ist nicht in der Liste vorhanden, da die Wahl noch nicht aktiv ist.</w:t>
             </w:r>
           </w:p>
         </w:tc>
@@ -7987,6 +7796,7 @@
         <w:rPr>
           <w:b/>
         </w:rPr>
+        <w:lastRenderedPageBreak/>
         <w:t>UC-NR.</w:t>
       </w:r>
       <w:r>
@@ -8046,7 +7856,13 @@
         <w:tab/>
       </w:r>
       <w:r>
-        <w:t xml:space="preserve"> Identisches Vorgehen wie in UC 10.1 in den Schritten 1 bis 2.</w:t>
+        <w:t xml:space="preserve"> Identisches Vorgehen wie in UC 10.1 in den Schritten 1 bis </w:t>
+      </w:r>
+      <w:r>
+        <w:t>3</w:t>
+      </w:r>
+      <w:r>
+        <w:t>.</w:t>
       </w:r>
     </w:p>
     <w:tbl>
@@ -8133,7 +7949,7 @@
           </w:tcPr>
           <w:p>
             <w:r>
-              <w:t>3</w:t>
+              <w:t>4</w:t>
             </w:r>
           </w:p>
         </w:tc>
@@ -8143,7 +7959,7 @@
           </w:tcPr>
           <w:p>
             <w:r>
-              <w:t>Eingabe des Keys</w:t>
+              <w:t>Bürgerentscheid aus Liste der verfügbaren Wahlen auswählen</w:t>
             </w:r>
           </w:p>
         </w:tc>
@@ -8153,7 +7969,10 @@
           </w:tcPr>
           <w:p>
             <w:r>
-              <w:t>Key wird nicht als valide erkannt, da die Wahl schon beendet ist</w:t>
+              <w:t>Bürgerentscheid</w:t>
+            </w:r>
+            <w:r>
+              <w:t xml:space="preserve"> ist nicht in der Liste vorhanden, da die Wahl bereits beendet ist.</w:t>
             </w:r>
           </w:p>
         </w:tc>
@@ -8238,7 +8057,13 @@
         <w:tab/>
       </w:r>
       <w:r>
-        <w:t xml:space="preserve"> Identisches Vorgehen wie in UC 10.1 in den Schritten 1 bis 2.</w:t>
+        <w:t xml:space="preserve"> Identisches Vorgehen wie in UC 10.1 in den Schritten 1 bis </w:t>
+      </w:r>
+      <w:r>
+        <w:t>3</w:t>
+      </w:r>
+      <w:r>
+        <w:t>.</w:t>
       </w:r>
     </w:p>
     <w:tbl>
@@ -8325,6 +8150,285 @@
           </w:tcPr>
           <w:p>
             <w:r>
+              <w:t>4</w:t>
+            </w:r>
+          </w:p>
+        </w:tc>
+        <w:tc>
+          <w:tcPr>
+            <w:tcW w:w="3242" w:type="dxa"/>
+          </w:tcPr>
+          <w:p>
+            <w:r>
+              <w:t>Bürgerentscheid aus Liste der verfügbaren Wahlen auswählen</w:t>
+            </w:r>
+          </w:p>
+        </w:tc>
+        <w:tc>
+          <w:tcPr>
+            <w:tcW w:w="4200" w:type="dxa"/>
+          </w:tcPr>
+          <w:p>
+            <w:r>
+              <w:t>Bürgerentscheid</w:t>
+            </w:r>
+            <w:r>
+              <w:t xml:space="preserve"> ist nicht mehr in der Liste vorhanden, da der Benutzer bereits gewählt hat.</w:t>
+            </w:r>
+          </w:p>
+        </w:tc>
+      </w:tr>
+    </w:tbl>
+    <w:p>
+      <w:r>
+        <w:tab/>
+      </w:r>
+      <w:r>
+        <w:tab/>
+      </w:r>
+      <w:r>
+        <w:tab/>
+      </w:r>
+      <w:r>
+        <w:tab/>
+      </w:r>
+    </w:p>
+    <w:p/>
+    <w:p/>
+    <w:p>
+      <w:pPr>
+        <w:pStyle w:val="berschrift2"/>
+      </w:pPr>
+      <w:r>
+        <w:t>Landratswahl</w:t>
+      </w:r>
+    </w:p>
+    <w:p>
+      <w:r>
+        <w:rPr>
+          <w:b/>
+        </w:rPr>
+        <w:t>UC-NR.</w:t>
+      </w:r>
+      <w:r>
+        <w:rPr>
+          <w:b/>
+        </w:rPr>
+        <w:tab/>
+      </w:r>
+      <w:r>
+        <w:tab/>
+        <w:t>1</w:t>
+      </w:r>
+      <w:r>
+        <w:t>1</w:t>
+      </w:r>
+      <w:r>
+        <w:t>.1</w:t>
+      </w:r>
+      <w:r>
+        <w:br/>
+      </w:r>
+      <w:r>
+        <w:rPr>
+          <w:b/>
+        </w:rPr>
+        <w:t>Rolle</w:t>
+      </w:r>
+      <w:r>
+        <w:t xml:space="preserve"> </w:t>
+      </w:r>
+      <w:r>
+        <w:tab/>
+      </w:r>
+      <w:r>
+        <w:tab/>
+        <w:t>Wähler</w:t>
+      </w:r>
+      <w:r>
+        <w:br/>
+      </w:r>
+      <w:r>
+        <w:rPr>
+          <w:b/>
+        </w:rPr>
+        <w:t>Nutzungsziel</w:t>
+      </w:r>
+      <w:r>
+        <w:tab/>
+      </w:r>
+      <w:r>
+        <w:t>Landratswahl</w:t>
+      </w:r>
+      <w:r>
+        <w:t xml:space="preserve"> durchführen, Wahlen bereits aktiv</w:t>
+      </w:r>
+    </w:p>
+    <w:p>
+      <w:r>
+        <w:rPr>
+          <w:b/>
+        </w:rPr>
+        <w:t>Vorgehen</w:t>
+      </w:r>
+      <w:r>
+        <w:rPr>
+          <w:b/>
+        </w:rPr>
+        <w:tab/>
+      </w:r>
+      <w:r>
+        <w:t xml:space="preserve"> </w:t>
+      </w:r>
+    </w:p>
+    <w:tbl>
+      <w:tblPr>
+        <w:tblStyle w:val="Tabellenraster"/>
+        <w:tblpPr w:leftFromText="141" w:rightFromText="141" w:vertAnchor="text" w:horzAnchor="page" w:tblpX="2761" w:tblpY="120"/>
+        <w:tblW w:w="0" w:type="auto"/>
+        <w:tblLook w:val="04A0" w:firstRow="1" w:lastRow="0" w:firstColumn="1" w:lastColumn="0" w:noHBand="0" w:noVBand="1"/>
+      </w:tblPr>
+      <w:tblGrid>
+        <w:gridCol w:w="775"/>
+        <w:gridCol w:w="3242"/>
+        <w:gridCol w:w="4200"/>
+      </w:tblGrid>
+      <w:tr>
+        <w:tc>
+          <w:tcPr>
+            <w:tcW w:w="775" w:type="dxa"/>
+            <w:shd w:val="clear" w:color="auto" w:fill="D0CECE" w:themeFill="background2" w:themeFillShade="E6"/>
+          </w:tcPr>
+          <w:p>
+            <w:pPr>
+              <w:rPr>
+                <w:b/>
+              </w:rPr>
+            </w:pPr>
+            <w:r>
+              <w:rPr>
+                <w:b/>
+              </w:rPr>
+              <w:t>Nr.</w:t>
+            </w:r>
+          </w:p>
+        </w:tc>
+        <w:tc>
+          <w:tcPr>
+            <w:tcW w:w="3242" w:type="dxa"/>
+            <w:shd w:val="clear" w:color="auto" w:fill="D0CECE" w:themeFill="background2" w:themeFillShade="E6"/>
+          </w:tcPr>
+          <w:p>
+            <w:pPr>
+              <w:rPr>
+                <w:b/>
+              </w:rPr>
+            </w:pPr>
+            <w:r>
+              <w:rPr>
+                <w:b/>
+              </w:rPr>
+              <w:t>Useraktion</w:t>
+            </w:r>
+            <w:r>
+              <w:rPr>
+                <w:b/>
+              </w:rPr>
+              <w:tab/>
+            </w:r>
+          </w:p>
+        </w:tc>
+        <w:tc>
+          <w:tcPr>
+            <w:tcW w:w="4200" w:type="dxa"/>
+            <w:shd w:val="clear" w:color="auto" w:fill="D0CECE" w:themeFill="background2" w:themeFillShade="E6"/>
+          </w:tcPr>
+          <w:p>
+            <w:pPr>
+              <w:rPr>
+                <w:b/>
+              </w:rPr>
+            </w:pPr>
+            <w:r>
+              <w:rPr>
+                <w:b/>
+              </w:rPr>
+              <w:t>Verhalten der Software</w:t>
+            </w:r>
+          </w:p>
+        </w:tc>
+      </w:tr>
+      <w:tr>
+        <w:tc>
+          <w:tcPr>
+            <w:tcW w:w="775" w:type="dxa"/>
+          </w:tcPr>
+          <w:p>
+            <w:r>
+              <w:t>1</w:t>
+            </w:r>
+          </w:p>
+        </w:tc>
+        <w:tc>
+          <w:tcPr>
+            <w:tcW w:w="3242" w:type="dxa"/>
+          </w:tcPr>
+          <w:p>
+            <w:r>
+              <w:t>Inbetriebnahme des Fingerabdruckscanners</w:t>
+            </w:r>
+          </w:p>
+        </w:tc>
+        <w:tc>
+          <w:tcPr>
+            <w:tcW w:w="4200" w:type="dxa"/>
+          </w:tcPr>
+          <w:p>
+            <w:r>
+              <w:t>Power-LED am Fingerabdruckscanner leuchtet</w:t>
+            </w:r>
+          </w:p>
+        </w:tc>
+      </w:tr>
+      <w:tr>
+        <w:tc>
+          <w:tcPr>
+            <w:tcW w:w="775" w:type="dxa"/>
+          </w:tcPr>
+          <w:p>
+            <w:r>
+              <w:t>2</w:t>
+            </w:r>
+          </w:p>
+        </w:tc>
+        <w:tc>
+          <w:tcPr>
+            <w:tcW w:w="3242" w:type="dxa"/>
+          </w:tcPr>
+          <w:p>
+            <w:r>
+              <w:t>Öffnen der Software (SW)</w:t>
+            </w:r>
+          </w:p>
+        </w:tc>
+        <w:tc>
+          <w:tcPr>
+            <w:tcW w:w="4200" w:type="dxa"/>
+          </w:tcPr>
+          <w:p>
+            <w:r>
+              <w:t>Startfenster öffnet sich und eine Anmeldemaske erscheint auf dem Bildschirm</w:t>
+            </w:r>
+          </w:p>
+        </w:tc>
+      </w:tr>
+      <w:tr>
+        <w:tc>
+          <w:tcPr>
+            <w:tcW w:w="775" w:type="dxa"/>
+          </w:tcPr>
+          <w:p>
+            <w:r>
               <w:t>3</w:t>
             </w:r>
           </w:p>
@@ -8335,7 +8439,7 @@
           </w:tcPr>
           <w:p>
             <w:r>
-              <w:t>Eingabe des Keys</w:t>
+              <w:t>Fingerabdruck scannen</w:t>
             </w:r>
           </w:p>
         </w:tc>
@@ -8345,7 +8449,149 @@
           </w:tcPr>
           <w:p>
             <w:r>
-              <w:t>Key wird nicht als valide erkannt, da er bereits für eine erfolgreiche Wahl benutzt wurde</w:t>
+              <w:t>Eingabe korrekt: Authentifizierung erfolgreich, Weiterleitung zur Wahlseite</w:t>
+            </w:r>
+          </w:p>
+          <w:p>
+            <w:r>
+              <w:t>Eingabe falsch:</w:t>
+            </w:r>
+          </w:p>
+          <w:p>
+            <w:r>
+              <w:t>Fehlermeldung und wiederholen der Eingabe</w:t>
+            </w:r>
+          </w:p>
+        </w:tc>
+      </w:tr>
+      <w:tr>
+        <w:tc>
+          <w:tcPr>
+            <w:tcW w:w="775" w:type="dxa"/>
+          </w:tcPr>
+          <w:p>
+            <w:r>
+              <w:t>4</w:t>
+            </w:r>
+          </w:p>
+        </w:tc>
+        <w:tc>
+          <w:tcPr>
+            <w:tcW w:w="3242" w:type="dxa"/>
+          </w:tcPr>
+          <w:p>
+            <w:r>
+              <w:t>Landratswahl</w:t>
+            </w:r>
+            <w:r>
+              <w:t xml:space="preserve"> aus Liste der verfügbaren Wahlen auswählen</w:t>
+            </w:r>
+          </w:p>
+        </w:tc>
+        <w:tc>
+          <w:tcPr>
+            <w:tcW w:w="4200" w:type="dxa"/>
+          </w:tcPr>
+          <w:p>
+            <w:r>
+              <w:t>Digitale Version des Stimmzettels wird angezeigt.</w:t>
+            </w:r>
+          </w:p>
+        </w:tc>
+      </w:tr>
+      <w:tr>
+        <w:tc>
+          <w:tcPr>
+            <w:tcW w:w="775" w:type="dxa"/>
+          </w:tcPr>
+          <w:p>
+            <w:r>
+              <w:t>5</w:t>
+            </w:r>
+          </w:p>
+        </w:tc>
+        <w:tc>
+          <w:tcPr>
+            <w:tcW w:w="3242" w:type="dxa"/>
+          </w:tcPr>
+          <w:p>
+            <w:r>
+              <w:t>Stimme abgeben</w:t>
+            </w:r>
+          </w:p>
+        </w:tc>
+        <w:tc>
+          <w:tcPr>
+            <w:tcW w:w="4200" w:type="dxa"/>
+          </w:tcPr>
+          <w:p>
+            <w:r>
+              <w:t>Die gewählte Auswahlmöglichkeit wird ausgewählt</w:t>
+            </w:r>
+          </w:p>
+        </w:tc>
+      </w:tr>
+      <w:tr>
+        <w:tc>
+          <w:tcPr>
+            <w:tcW w:w="775" w:type="dxa"/>
+          </w:tcPr>
+          <w:p>
+            <w:r>
+              <w:t>7</w:t>
+            </w:r>
+          </w:p>
+        </w:tc>
+        <w:tc>
+          <w:tcPr>
+            <w:tcW w:w="3242" w:type="dxa"/>
+          </w:tcPr>
+          <w:p>
+            <w:r>
+              <w:t>„Auswahl Bestätigen“ klicken</w:t>
+            </w:r>
+          </w:p>
+        </w:tc>
+        <w:tc>
+          <w:tcPr>
+            <w:tcW w:w="4200" w:type="dxa"/>
+          </w:tcPr>
+          <w:p>
+            <w:r>
+              <w:t>Dialogfenster zum Bestätigen öffnet sich</w:t>
+            </w:r>
+          </w:p>
+          <w:p/>
+        </w:tc>
+      </w:tr>
+      <w:tr>
+        <w:tc>
+          <w:tcPr>
+            <w:tcW w:w="775" w:type="dxa"/>
+          </w:tcPr>
+          <w:p>
+            <w:r>
+              <w:t>8</w:t>
+            </w:r>
+          </w:p>
+        </w:tc>
+        <w:tc>
+          <w:tcPr>
+            <w:tcW w:w="3242" w:type="dxa"/>
+          </w:tcPr>
+          <w:p>
+            <w:r>
+              <w:t>„Bestätigen“ klicken</w:t>
+            </w:r>
+          </w:p>
+        </w:tc>
+        <w:tc>
+          <w:tcPr>
+            <w:tcW w:w="4200" w:type="dxa"/>
+          </w:tcPr>
+          <w:p>
+            <w:r>
+              <w:t>Wahl erfolgreich durchgeführt</w:t>
             </w:r>
           </w:p>
         </w:tc>
@@ -8364,16 +8610,1836 @@
       <w:r>
         <w:tab/>
       </w:r>
-    </w:p>
-    <w:p/>
-    <w:p/>
-    <w:p/>
+      <w:r>
+        <w:tab/>
+      </w:r>
+      <w:r>
+        <w:tab/>
+      </w:r>
+      <w:r>
+        <w:tab/>
+      </w:r>
+      <w:r>
+        <w:tab/>
+      </w:r>
+      <w:r>
+        <w:tab/>
+      </w:r>
+    </w:p>
+    <w:p>
+      <w:pPr>
+        <w:rPr>
+          <w:b/>
+        </w:rPr>
+      </w:pPr>
+    </w:p>
+    <w:p>
+      <w:pPr>
+        <w:rPr>
+          <w:b/>
+        </w:rPr>
+      </w:pPr>
+    </w:p>
+    <w:p>
+      <w:pPr>
+        <w:rPr>
+          <w:b/>
+        </w:rPr>
+      </w:pPr>
+    </w:p>
+    <w:p>
+      <w:pPr>
+        <w:rPr>
+          <w:b/>
+        </w:rPr>
+      </w:pPr>
+    </w:p>
+    <w:p>
+      <w:pPr>
+        <w:rPr>
+          <w:b/>
+        </w:rPr>
+      </w:pPr>
+    </w:p>
+    <w:p>
+      <w:pPr>
+        <w:rPr>
+          <w:b/>
+        </w:rPr>
+      </w:pPr>
+    </w:p>
+    <w:p>
+      <w:r>
+        <w:rPr>
+          <w:b/>
+        </w:rPr>
+        <w:lastRenderedPageBreak/>
+        <w:t>UC-NR.</w:t>
+      </w:r>
+      <w:r>
+        <w:rPr>
+          <w:b/>
+        </w:rPr>
+        <w:tab/>
+      </w:r>
+      <w:r>
+        <w:tab/>
+        <w:t>1</w:t>
+      </w:r>
+      <w:r>
+        <w:t>1</w:t>
+      </w:r>
+      <w:r>
+        <w:t>.2</w:t>
+      </w:r>
+      <w:r>
+        <w:br/>
+      </w:r>
+      <w:r>
+        <w:rPr>
+          <w:b/>
+        </w:rPr>
+        <w:t>Rolle</w:t>
+      </w:r>
+      <w:r>
+        <w:t xml:space="preserve"> </w:t>
+      </w:r>
+      <w:r>
+        <w:tab/>
+      </w:r>
+      <w:r>
+        <w:tab/>
+        <w:t>Wähler</w:t>
+      </w:r>
+      <w:r>
+        <w:br/>
+      </w:r>
+      <w:r>
+        <w:rPr>
+          <w:b/>
+        </w:rPr>
+        <w:t>Nutzungsziel</w:t>
+      </w:r>
+      <w:r>
+        <w:tab/>
+        <w:t>Landratswahl</w:t>
+      </w:r>
+      <w:r>
+        <w:t xml:space="preserve"> </w:t>
+      </w:r>
+      <w:r>
+        <w:t>durchführen, Wahlen noch nicht aktiv</w:t>
+      </w:r>
+    </w:p>
+    <w:p>
+      <w:r>
+        <w:rPr>
+          <w:b/>
+        </w:rPr>
+        <w:t>Vorgehen</w:t>
+      </w:r>
+      <w:r>
+        <w:rPr>
+          <w:b/>
+        </w:rPr>
+        <w:tab/>
+      </w:r>
+      <w:r>
+        <w:t xml:space="preserve"> Identisches Vorgehen wie in UC 1</w:t>
+      </w:r>
+      <w:r>
+        <w:t>1</w:t>
+      </w:r>
+      <w:r>
+        <w:t>.1 in den Schritten 1 bis 3.</w:t>
+      </w:r>
+    </w:p>
+    <w:tbl>
+      <w:tblPr>
+        <w:tblStyle w:val="Tabellenraster"/>
+        <w:tblpPr w:leftFromText="141" w:rightFromText="141" w:vertAnchor="text" w:horzAnchor="page" w:tblpX="2761" w:tblpY="120"/>
+        <w:tblW w:w="0" w:type="auto"/>
+        <w:tblLook w:val="04A0" w:firstRow="1" w:lastRow="0" w:firstColumn="1" w:lastColumn="0" w:noHBand="0" w:noVBand="1"/>
+      </w:tblPr>
+      <w:tblGrid>
+        <w:gridCol w:w="775"/>
+        <w:gridCol w:w="3242"/>
+        <w:gridCol w:w="4200"/>
+      </w:tblGrid>
+      <w:tr>
+        <w:tc>
+          <w:tcPr>
+            <w:tcW w:w="775" w:type="dxa"/>
+            <w:shd w:val="clear" w:color="auto" w:fill="D0CECE" w:themeFill="background2" w:themeFillShade="E6"/>
+          </w:tcPr>
+          <w:p>
+            <w:pPr>
+              <w:rPr>
+                <w:b/>
+              </w:rPr>
+            </w:pPr>
+            <w:r>
+              <w:rPr>
+                <w:b/>
+              </w:rPr>
+              <w:t>Nr.</w:t>
+            </w:r>
+          </w:p>
+        </w:tc>
+        <w:tc>
+          <w:tcPr>
+            <w:tcW w:w="3242" w:type="dxa"/>
+            <w:shd w:val="clear" w:color="auto" w:fill="D0CECE" w:themeFill="background2" w:themeFillShade="E6"/>
+          </w:tcPr>
+          <w:p>
+            <w:pPr>
+              <w:rPr>
+                <w:b/>
+              </w:rPr>
+            </w:pPr>
+            <w:r>
+              <w:rPr>
+                <w:b/>
+              </w:rPr>
+              <w:t>Useraktion</w:t>
+            </w:r>
+            <w:r>
+              <w:rPr>
+                <w:b/>
+              </w:rPr>
+              <w:tab/>
+            </w:r>
+          </w:p>
+        </w:tc>
+        <w:tc>
+          <w:tcPr>
+            <w:tcW w:w="4200" w:type="dxa"/>
+            <w:shd w:val="clear" w:color="auto" w:fill="D0CECE" w:themeFill="background2" w:themeFillShade="E6"/>
+          </w:tcPr>
+          <w:p>
+            <w:pPr>
+              <w:rPr>
+                <w:b/>
+              </w:rPr>
+            </w:pPr>
+            <w:r>
+              <w:rPr>
+                <w:b/>
+              </w:rPr>
+              <w:t>Verhalten der Software</w:t>
+            </w:r>
+          </w:p>
+        </w:tc>
+      </w:tr>
+      <w:tr>
+        <w:tc>
+          <w:tcPr>
+            <w:tcW w:w="775" w:type="dxa"/>
+          </w:tcPr>
+          <w:p>
+            <w:r>
+              <w:t>4</w:t>
+            </w:r>
+          </w:p>
+        </w:tc>
+        <w:tc>
+          <w:tcPr>
+            <w:tcW w:w="3242" w:type="dxa"/>
+          </w:tcPr>
+          <w:p>
+            <w:r>
+              <w:t>Landratswahl</w:t>
+            </w:r>
+            <w:r>
+              <w:t xml:space="preserve"> </w:t>
+            </w:r>
+            <w:r>
+              <w:t>aus Liste der verfügbaren Wahlen auswählen</w:t>
+            </w:r>
+          </w:p>
+        </w:tc>
+        <w:tc>
+          <w:tcPr>
+            <w:tcW w:w="4200" w:type="dxa"/>
+          </w:tcPr>
+          <w:p>
+            <w:r>
+              <w:t>Landratswahl</w:t>
+            </w:r>
+            <w:r>
+              <w:t xml:space="preserve"> </w:t>
+            </w:r>
+            <w:r>
+              <w:t>ist nicht in der Liste vorhanden, da die Wahl noch nicht aktiv ist.</w:t>
+            </w:r>
+          </w:p>
+        </w:tc>
+      </w:tr>
+    </w:tbl>
+    <w:p>
+      <w:r>
+        <w:tab/>
+      </w:r>
+      <w:r>
+        <w:tab/>
+      </w:r>
+      <w:r>
+        <w:tab/>
+      </w:r>
+      <w:r>
+        <w:tab/>
+      </w:r>
+      <w:r>
+        <w:tab/>
+      </w:r>
+      <w:r>
+        <w:tab/>
+      </w:r>
+      <w:r>
+        <w:tab/>
+      </w:r>
+      <w:r>
+        <w:tab/>
+      </w:r>
+    </w:p>
+    <w:p>
+      <w:r>
+        <w:rPr>
+          <w:b/>
+        </w:rPr>
+        <w:t>UC-NR.</w:t>
+      </w:r>
+      <w:r>
+        <w:rPr>
+          <w:b/>
+        </w:rPr>
+        <w:tab/>
+      </w:r>
+      <w:r>
+        <w:tab/>
+        <w:t>1</w:t>
+      </w:r>
+      <w:r>
+        <w:t>1</w:t>
+      </w:r>
+      <w:r>
+        <w:t>.3</w:t>
+      </w:r>
+      <w:r>
+        <w:br/>
+      </w:r>
+      <w:r>
+        <w:rPr>
+          <w:b/>
+        </w:rPr>
+        <w:t>Rolle</w:t>
+      </w:r>
+      <w:r>
+        <w:t xml:space="preserve"> </w:t>
+      </w:r>
+      <w:r>
+        <w:tab/>
+      </w:r>
+      <w:r>
+        <w:tab/>
+        <w:t>Wähler</w:t>
+      </w:r>
+      <w:r>
+        <w:br/>
+      </w:r>
+      <w:r>
+        <w:rPr>
+          <w:b/>
+        </w:rPr>
+        <w:t>Nutzungsziel</w:t>
+      </w:r>
+      <w:r>
+        <w:tab/>
+        <w:t>Landratswahl</w:t>
+      </w:r>
+      <w:r>
+        <w:t xml:space="preserve"> </w:t>
+      </w:r>
+      <w:r>
+        <w:t>durchführen, Wahlen bereits beendet</w:t>
+      </w:r>
+    </w:p>
+    <w:p>
+      <w:r>
+        <w:rPr>
+          <w:b/>
+        </w:rPr>
+        <w:t>Vorgehen</w:t>
+      </w:r>
+      <w:r>
+        <w:rPr>
+          <w:b/>
+        </w:rPr>
+        <w:tab/>
+      </w:r>
+      <w:r>
+        <w:t xml:space="preserve"> Identisches Vorgehen wie in UC 1</w:t>
+      </w:r>
+      <w:r>
+        <w:t>1</w:t>
+      </w:r>
+      <w:r>
+        <w:t>.1 in den Schritten 1 bis 3.</w:t>
+      </w:r>
+    </w:p>
+    <w:tbl>
+      <w:tblPr>
+        <w:tblStyle w:val="Tabellenraster"/>
+        <w:tblpPr w:leftFromText="141" w:rightFromText="141" w:vertAnchor="text" w:horzAnchor="page" w:tblpX="2761" w:tblpY="120"/>
+        <w:tblW w:w="0" w:type="auto"/>
+        <w:tblLook w:val="04A0" w:firstRow="1" w:lastRow="0" w:firstColumn="1" w:lastColumn="0" w:noHBand="0" w:noVBand="1"/>
+      </w:tblPr>
+      <w:tblGrid>
+        <w:gridCol w:w="775"/>
+        <w:gridCol w:w="3242"/>
+        <w:gridCol w:w="4200"/>
+      </w:tblGrid>
+      <w:tr>
+        <w:tc>
+          <w:tcPr>
+            <w:tcW w:w="775" w:type="dxa"/>
+            <w:shd w:val="clear" w:color="auto" w:fill="D0CECE" w:themeFill="background2" w:themeFillShade="E6"/>
+          </w:tcPr>
+          <w:p>
+            <w:pPr>
+              <w:rPr>
+                <w:b/>
+              </w:rPr>
+            </w:pPr>
+            <w:r>
+              <w:rPr>
+                <w:b/>
+              </w:rPr>
+              <w:t>Nr.</w:t>
+            </w:r>
+          </w:p>
+        </w:tc>
+        <w:tc>
+          <w:tcPr>
+            <w:tcW w:w="3242" w:type="dxa"/>
+            <w:shd w:val="clear" w:color="auto" w:fill="D0CECE" w:themeFill="background2" w:themeFillShade="E6"/>
+          </w:tcPr>
+          <w:p>
+            <w:pPr>
+              <w:rPr>
+                <w:b/>
+              </w:rPr>
+            </w:pPr>
+            <w:r>
+              <w:rPr>
+                <w:b/>
+              </w:rPr>
+              <w:t>Useraktion</w:t>
+            </w:r>
+            <w:r>
+              <w:rPr>
+                <w:b/>
+              </w:rPr>
+              <w:tab/>
+            </w:r>
+          </w:p>
+        </w:tc>
+        <w:tc>
+          <w:tcPr>
+            <w:tcW w:w="4200" w:type="dxa"/>
+            <w:shd w:val="clear" w:color="auto" w:fill="D0CECE" w:themeFill="background2" w:themeFillShade="E6"/>
+          </w:tcPr>
+          <w:p>
+            <w:pPr>
+              <w:rPr>
+                <w:b/>
+              </w:rPr>
+            </w:pPr>
+            <w:r>
+              <w:rPr>
+                <w:b/>
+              </w:rPr>
+              <w:t>Verhalten der Software</w:t>
+            </w:r>
+          </w:p>
+        </w:tc>
+      </w:tr>
+      <w:tr>
+        <w:tc>
+          <w:tcPr>
+            <w:tcW w:w="775" w:type="dxa"/>
+          </w:tcPr>
+          <w:p>
+            <w:r>
+              <w:t>4</w:t>
+            </w:r>
+          </w:p>
+        </w:tc>
+        <w:tc>
+          <w:tcPr>
+            <w:tcW w:w="3242" w:type="dxa"/>
+          </w:tcPr>
+          <w:p>
+            <w:r>
+              <w:t>Landratswahl</w:t>
+            </w:r>
+            <w:r>
+              <w:t xml:space="preserve"> </w:t>
+            </w:r>
+            <w:r>
+              <w:t>aus Liste der verfügbaren Wahlen auswählen</w:t>
+            </w:r>
+          </w:p>
+        </w:tc>
+        <w:tc>
+          <w:tcPr>
+            <w:tcW w:w="4200" w:type="dxa"/>
+          </w:tcPr>
+          <w:p>
+            <w:r>
+              <w:t>Landratswahl</w:t>
+            </w:r>
+            <w:r>
+              <w:t xml:space="preserve"> </w:t>
+            </w:r>
+            <w:r>
+              <w:t>ist nicht in der Liste vorhanden, da die Wahl bereits beendet ist.</w:t>
+            </w:r>
+          </w:p>
+        </w:tc>
+      </w:tr>
+    </w:tbl>
+    <w:p>
+      <w:r>
+        <w:tab/>
+      </w:r>
+      <w:r>
+        <w:tab/>
+      </w:r>
+      <w:r>
+        <w:tab/>
+      </w:r>
+      <w:r>
+        <w:tab/>
+      </w:r>
+    </w:p>
+    <w:p/>
+    <w:p>
+      <w:r>
+        <w:rPr>
+          <w:b/>
+        </w:rPr>
+        <w:t>UC-NR.</w:t>
+      </w:r>
+      <w:r>
+        <w:rPr>
+          <w:b/>
+        </w:rPr>
+        <w:tab/>
+      </w:r>
+      <w:r>
+        <w:tab/>
+        <w:t>1</w:t>
+      </w:r>
+      <w:r>
+        <w:t>1</w:t>
+      </w:r>
+      <w:r>
+        <w:t>.4</w:t>
+      </w:r>
+      <w:r>
+        <w:br/>
+      </w:r>
+      <w:r>
+        <w:rPr>
+          <w:b/>
+        </w:rPr>
+        <w:t>Rolle</w:t>
+      </w:r>
+      <w:r>
+        <w:t xml:space="preserve"> </w:t>
+      </w:r>
+      <w:r>
+        <w:tab/>
+      </w:r>
+      <w:r>
+        <w:tab/>
+        <w:t>Wähler</w:t>
+      </w:r>
+      <w:r>
+        <w:br/>
+      </w:r>
+      <w:r>
+        <w:rPr>
+          <w:b/>
+        </w:rPr>
+        <w:t>Nutzungsziel</w:t>
+      </w:r>
+      <w:r>
+        <w:tab/>
+        <w:t>Landratswahl</w:t>
+      </w:r>
+      <w:r>
+        <w:t xml:space="preserve"> </w:t>
+      </w:r>
+      <w:r>
+        <w:t>durchführen, Wähler hat bereits gewählt</w:t>
+      </w:r>
+    </w:p>
+    <w:p>
+      <w:r>
+        <w:rPr>
+          <w:b/>
+        </w:rPr>
+        <w:t>Vorgehen</w:t>
+      </w:r>
+      <w:r>
+        <w:rPr>
+          <w:b/>
+        </w:rPr>
+        <w:tab/>
+      </w:r>
+      <w:r>
+        <w:t xml:space="preserve"> Identisches Vorgehen wie in UC 1</w:t>
+      </w:r>
+      <w:r>
+        <w:t>1</w:t>
+      </w:r>
+      <w:r>
+        <w:t>.1 in den Schritten 1 bis 3.</w:t>
+      </w:r>
+    </w:p>
+    <w:tbl>
+      <w:tblPr>
+        <w:tblStyle w:val="Tabellenraster"/>
+        <w:tblpPr w:leftFromText="141" w:rightFromText="141" w:vertAnchor="text" w:horzAnchor="page" w:tblpX="2761" w:tblpY="120"/>
+        <w:tblW w:w="0" w:type="auto"/>
+        <w:tblLook w:val="04A0" w:firstRow="1" w:lastRow="0" w:firstColumn="1" w:lastColumn="0" w:noHBand="0" w:noVBand="1"/>
+      </w:tblPr>
+      <w:tblGrid>
+        <w:gridCol w:w="775"/>
+        <w:gridCol w:w="3242"/>
+        <w:gridCol w:w="4200"/>
+      </w:tblGrid>
+      <w:tr>
+        <w:tc>
+          <w:tcPr>
+            <w:tcW w:w="775" w:type="dxa"/>
+            <w:shd w:val="clear" w:color="auto" w:fill="D0CECE" w:themeFill="background2" w:themeFillShade="E6"/>
+          </w:tcPr>
+          <w:p>
+            <w:pPr>
+              <w:rPr>
+                <w:b/>
+              </w:rPr>
+            </w:pPr>
+            <w:r>
+              <w:rPr>
+                <w:b/>
+              </w:rPr>
+              <w:t>Nr.</w:t>
+            </w:r>
+          </w:p>
+        </w:tc>
+        <w:tc>
+          <w:tcPr>
+            <w:tcW w:w="3242" w:type="dxa"/>
+            <w:shd w:val="clear" w:color="auto" w:fill="D0CECE" w:themeFill="background2" w:themeFillShade="E6"/>
+          </w:tcPr>
+          <w:p>
+            <w:pPr>
+              <w:rPr>
+                <w:b/>
+              </w:rPr>
+            </w:pPr>
+            <w:r>
+              <w:rPr>
+                <w:b/>
+              </w:rPr>
+              <w:t>Useraktion</w:t>
+            </w:r>
+            <w:r>
+              <w:rPr>
+                <w:b/>
+              </w:rPr>
+              <w:tab/>
+            </w:r>
+          </w:p>
+        </w:tc>
+        <w:tc>
+          <w:tcPr>
+            <w:tcW w:w="4200" w:type="dxa"/>
+            <w:shd w:val="clear" w:color="auto" w:fill="D0CECE" w:themeFill="background2" w:themeFillShade="E6"/>
+          </w:tcPr>
+          <w:p>
+            <w:pPr>
+              <w:rPr>
+                <w:b/>
+              </w:rPr>
+            </w:pPr>
+            <w:r>
+              <w:rPr>
+                <w:b/>
+              </w:rPr>
+              <w:t>Verhalten der Software</w:t>
+            </w:r>
+          </w:p>
+        </w:tc>
+      </w:tr>
+      <w:tr>
+        <w:tc>
+          <w:tcPr>
+            <w:tcW w:w="775" w:type="dxa"/>
+          </w:tcPr>
+          <w:p>
+            <w:r>
+              <w:t>4</w:t>
+            </w:r>
+          </w:p>
+        </w:tc>
+        <w:tc>
+          <w:tcPr>
+            <w:tcW w:w="3242" w:type="dxa"/>
+          </w:tcPr>
+          <w:p>
+            <w:r>
+              <w:t>Landratswahl</w:t>
+            </w:r>
+            <w:r>
+              <w:t xml:space="preserve"> </w:t>
+            </w:r>
+            <w:r>
+              <w:t>aus Liste der verfügbaren Wahlen auswählen</w:t>
+            </w:r>
+          </w:p>
+        </w:tc>
+        <w:tc>
+          <w:tcPr>
+            <w:tcW w:w="4200" w:type="dxa"/>
+          </w:tcPr>
+          <w:p>
+            <w:r>
+              <w:t>Landratswahl</w:t>
+            </w:r>
+            <w:r>
+              <w:t xml:space="preserve"> </w:t>
+            </w:r>
+            <w:r>
+              <w:t>ist nicht mehr in der Liste vorhanden, da der Benutzer bereits gewählt hat.</w:t>
+            </w:r>
+          </w:p>
+        </w:tc>
+      </w:tr>
+    </w:tbl>
+    <w:p>
+      <w:r>
+        <w:tab/>
+      </w:r>
+      <w:r>
+        <w:tab/>
+      </w:r>
+      <w:r>
+        <w:tab/>
+      </w:r>
+      <w:r>
+        <w:tab/>
+      </w:r>
+    </w:p>
+    <w:p/>
+    <w:p/>
+    <w:p>
+      <w:pPr>
+        <w:pStyle w:val="berschrift2"/>
+      </w:pPr>
+      <w:r>
+        <w:t>Bürger</w:t>
+      </w:r>
+      <w:r>
+        <w:t>meisterwahl</w:t>
+      </w:r>
+    </w:p>
+    <w:p>
+      <w:r>
+        <w:rPr>
+          <w:b/>
+        </w:rPr>
+        <w:t>UC-NR.</w:t>
+      </w:r>
+      <w:r>
+        <w:rPr>
+          <w:b/>
+        </w:rPr>
+        <w:tab/>
+      </w:r>
+      <w:r>
+        <w:tab/>
+        <w:t>1</w:t>
+      </w:r>
+      <w:r>
+        <w:t>2</w:t>
+      </w:r>
+      <w:r>
+        <w:t>.1</w:t>
+      </w:r>
+      <w:r>
+        <w:br/>
+      </w:r>
+      <w:r>
+        <w:rPr>
+          <w:b/>
+        </w:rPr>
+        <w:t>Rolle</w:t>
+      </w:r>
+      <w:r>
+        <w:t xml:space="preserve"> </w:t>
+      </w:r>
+      <w:r>
+        <w:tab/>
+      </w:r>
+      <w:r>
+        <w:tab/>
+        <w:t>Wähler</w:t>
+      </w:r>
+      <w:r>
+        <w:br/>
+      </w:r>
+      <w:r>
+        <w:rPr>
+          <w:b/>
+        </w:rPr>
+        <w:t>Nutzungsziel</w:t>
+      </w:r>
+      <w:r>
+        <w:tab/>
+      </w:r>
+      <w:r>
+        <w:t>Bürgermeisterwahl</w:t>
+      </w:r>
+      <w:r>
+        <w:t xml:space="preserve"> durchführen, Wahlen bereits aktiv</w:t>
+      </w:r>
+    </w:p>
+    <w:p>
+      <w:r>
+        <w:rPr>
+          <w:b/>
+        </w:rPr>
+        <w:t>Vorgehen</w:t>
+      </w:r>
+      <w:r>
+        <w:rPr>
+          <w:b/>
+        </w:rPr>
+        <w:tab/>
+      </w:r>
+      <w:r>
+        <w:t xml:space="preserve"> </w:t>
+      </w:r>
+    </w:p>
+    <w:tbl>
+      <w:tblPr>
+        <w:tblStyle w:val="Tabellenraster"/>
+        <w:tblpPr w:leftFromText="141" w:rightFromText="141" w:vertAnchor="text" w:horzAnchor="page" w:tblpX="2761" w:tblpY="120"/>
+        <w:tblW w:w="0" w:type="auto"/>
+        <w:tblLook w:val="04A0" w:firstRow="1" w:lastRow="0" w:firstColumn="1" w:lastColumn="0" w:noHBand="0" w:noVBand="1"/>
+      </w:tblPr>
+      <w:tblGrid>
+        <w:gridCol w:w="775"/>
+        <w:gridCol w:w="3242"/>
+        <w:gridCol w:w="4200"/>
+      </w:tblGrid>
+      <w:tr>
+        <w:tc>
+          <w:tcPr>
+            <w:tcW w:w="775" w:type="dxa"/>
+            <w:shd w:val="clear" w:color="auto" w:fill="D0CECE" w:themeFill="background2" w:themeFillShade="E6"/>
+          </w:tcPr>
+          <w:p>
+            <w:pPr>
+              <w:rPr>
+                <w:b/>
+              </w:rPr>
+            </w:pPr>
+            <w:r>
+              <w:rPr>
+                <w:b/>
+              </w:rPr>
+              <w:t>Nr.</w:t>
+            </w:r>
+          </w:p>
+        </w:tc>
+        <w:tc>
+          <w:tcPr>
+            <w:tcW w:w="3242" w:type="dxa"/>
+            <w:shd w:val="clear" w:color="auto" w:fill="D0CECE" w:themeFill="background2" w:themeFillShade="E6"/>
+          </w:tcPr>
+          <w:p>
+            <w:pPr>
+              <w:rPr>
+                <w:b/>
+              </w:rPr>
+            </w:pPr>
+            <w:r>
+              <w:rPr>
+                <w:b/>
+              </w:rPr>
+              <w:t>Useraktion</w:t>
+            </w:r>
+            <w:r>
+              <w:rPr>
+                <w:b/>
+              </w:rPr>
+              <w:tab/>
+            </w:r>
+          </w:p>
+        </w:tc>
+        <w:tc>
+          <w:tcPr>
+            <w:tcW w:w="4200" w:type="dxa"/>
+            <w:shd w:val="clear" w:color="auto" w:fill="D0CECE" w:themeFill="background2" w:themeFillShade="E6"/>
+          </w:tcPr>
+          <w:p>
+            <w:pPr>
+              <w:rPr>
+                <w:b/>
+              </w:rPr>
+            </w:pPr>
+            <w:r>
+              <w:rPr>
+                <w:b/>
+              </w:rPr>
+              <w:t>Verhalten der Software</w:t>
+            </w:r>
+          </w:p>
+        </w:tc>
+      </w:tr>
+      <w:tr>
+        <w:tc>
+          <w:tcPr>
+            <w:tcW w:w="775" w:type="dxa"/>
+          </w:tcPr>
+          <w:p>
+            <w:r>
+              <w:t>1</w:t>
+            </w:r>
+          </w:p>
+        </w:tc>
+        <w:tc>
+          <w:tcPr>
+            <w:tcW w:w="3242" w:type="dxa"/>
+          </w:tcPr>
+          <w:p>
+            <w:r>
+              <w:t>Inbetriebnahme des Fingerabdruckscanners</w:t>
+            </w:r>
+          </w:p>
+        </w:tc>
+        <w:tc>
+          <w:tcPr>
+            <w:tcW w:w="4200" w:type="dxa"/>
+          </w:tcPr>
+          <w:p>
+            <w:r>
+              <w:t>Power-LED am Fingerabdruckscanner leuchtet</w:t>
+            </w:r>
+          </w:p>
+        </w:tc>
+      </w:tr>
+      <w:tr>
+        <w:tc>
+          <w:tcPr>
+            <w:tcW w:w="775" w:type="dxa"/>
+          </w:tcPr>
+          <w:p>
+            <w:r>
+              <w:t>2</w:t>
+            </w:r>
+          </w:p>
+        </w:tc>
+        <w:tc>
+          <w:tcPr>
+            <w:tcW w:w="3242" w:type="dxa"/>
+          </w:tcPr>
+          <w:p>
+            <w:r>
+              <w:t>Öffnen der Software (SW)</w:t>
+            </w:r>
+          </w:p>
+        </w:tc>
+        <w:tc>
+          <w:tcPr>
+            <w:tcW w:w="4200" w:type="dxa"/>
+          </w:tcPr>
+          <w:p>
+            <w:r>
+              <w:t>Startfenster öffnet sich und eine Anmeldemaske erscheint auf dem Bildschirm</w:t>
+            </w:r>
+          </w:p>
+        </w:tc>
+      </w:tr>
+      <w:tr>
+        <w:tc>
+          <w:tcPr>
+            <w:tcW w:w="775" w:type="dxa"/>
+          </w:tcPr>
+          <w:p>
+            <w:r>
+              <w:t>3</w:t>
+            </w:r>
+          </w:p>
+        </w:tc>
+        <w:tc>
+          <w:tcPr>
+            <w:tcW w:w="3242" w:type="dxa"/>
+          </w:tcPr>
+          <w:p>
+            <w:r>
+              <w:t>Fingerabdruck scannen</w:t>
+            </w:r>
+          </w:p>
+        </w:tc>
+        <w:tc>
+          <w:tcPr>
+            <w:tcW w:w="4200" w:type="dxa"/>
+          </w:tcPr>
+          <w:p>
+            <w:r>
+              <w:t>Eingabe korrekt: Authentifizierung erfolgreich, Weiterleitung zur Wahlseite</w:t>
+            </w:r>
+          </w:p>
+          <w:p>
+            <w:r>
+              <w:lastRenderedPageBreak/>
+              <w:t>Eingabe falsch:</w:t>
+            </w:r>
+          </w:p>
+          <w:p>
+            <w:r>
+              <w:t>Fehlermeldung und wiederholen der Eingabe</w:t>
+            </w:r>
+          </w:p>
+        </w:tc>
+      </w:tr>
+      <w:tr>
+        <w:tc>
+          <w:tcPr>
+            <w:tcW w:w="775" w:type="dxa"/>
+          </w:tcPr>
+          <w:p>
+            <w:r>
+              <w:lastRenderedPageBreak/>
+              <w:t>4</w:t>
+            </w:r>
+          </w:p>
+        </w:tc>
+        <w:tc>
+          <w:tcPr>
+            <w:tcW w:w="3242" w:type="dxa"/>
+          </w:tcPr>
+          <w:p>
+            <w:r>
+              <w:t>Bürgermeisterwahl aus Liste der verfügbaren Wahlen auswählen</w:t>
+            </w:r>
+          </w:p>
+        </w:tc>
+        <w:tc>
+          <w:tcPr>
+            <w:tcW w:w="4200" w:type="dxa"/>
+          </w:tcPr>
+          <w:p>
+            <w:r>
+              <w:t>Digitale Version des Stimmzettels wird angezeigt.</w:t>
+            </w:r>
+          </w:p>
+        </w:tc>
+      </w:tr>
+      <w:tr>
+        <w:tc>
+          <w:tcPr>
+            <w:tcW w:w="775" w:type="dxa"/>
+          </w:tcPr>
+          <w:p>
+            <w:r>
+              <w:t>5</w:t>
+            </w:r>
+          </w:p>
+        </w:tc>
+        <w:tc>
+          <w:tcPr>
+            <w:tcW w:w="3242" w:type="dxa"/>
+          </w:tcPr>
+          <w:p>
+            <w:r>
+              <w:t>Stimme abgeben</w:t>
+            </w:r>
+          </w:p>
+        </w:tc>
+        <w:tc>
+          <w:tcPr>
+            <w:tcW w:w="4200" w:type="dxa"/>
+          </w:tcPr>
+          <w:p>
+            <w:r>
+              <w:t>Die gewählte Auswahlmöglichkeit wird ausgewählt</w:t>
+            </w:r>
+          </w:p>
+        </w:tc>
+      </w:tr>
+      <w:tr>
+        <w:tc>
+          <w:tcPr>
+            <w:tcW w:w="775" w:type="dxa"/>
+          </w:tcPr>
+          <w:p>
+            <w:r>
+              <w:t>7</w:t>
+            </w:r>
+          </w:p>
+        </w:tc>
+        <w:tc>
+          <w:tcPr>
+            <w:tcW w:w="3242" w:type="dxa"/>
+          </w:tcPr>
+          <w:p>
+            <w:r>
+              <w:t>„Auswahl Bestätigen“ klicken</w:t>
+            </w:r>
+          </w:p>
+        </w:tc>
+        <w:tc>
+          <w:tcPr>
+            <w:tcW w:w="4200" w:type="dxa"/>
+          </w:tcPr>
+          <w:p>
+            <w:r>
+              <w:t>Dialogfenster zum Bestätigen öffnet sich</w:t>
+            </w:r>
+          </w:p>
+          <w:p/>
+        </w:tc>
+      </w:tr>
+      <w:tr>
+        <w:tc>
+          <w:tcPr>
+            <w:tcW w:w="775" w:type="dxa"/>
+          </w:tcPr>
+          <w:p>
+            <w:r>
+              <w:t>8</w:t>
+            </w:r>
+          </w:p>
+        </w:tc>
+        <w:tc>
+          <w:tcPr>
+            <w:tcW w:w="3242" w:type="dxa"/>
+          </w:tcPr>
+          <w:p>
+            <w:r>
+              <w:t>„Bestätigen“ klicken</w:t>
+            </w:r>
+          </w:p>
+        </w:tc>
+        <w:tc>
+          <w:tcPr>
+            <w:tcW w:w="4200" w:type="dxa"/>
+          </w:tcPr>
+          <w:p>
+            <w:r>
+              <w:t>Wahl erfolgreich durchgeführt</w:t>
+            </w:r>
+          </w:p>
+        </w:tc>
+      </w:tr>
+    </w:tbl>
+    <w:p>
+      <w:r>
+        <w:tab/>
+      </w:r>
+      <w:r>
+        <w:tab/>
+      </w:r>
+      <w:r>
+        <w:tab/>
+      </w:r>
+      <w:r>
+        <w:tab/>
+      </w:r>
+      <w:r>
+        <w:tab/>
+      </w:r>
+      <w:r>
+        <w:tab/>
+      </w:r>
+      <w:r>
+        <w:tab/>
+      </w:r>
+      <w:r>
+        <w:tab/>
+      </w:r>
+      <w:r>
+        <w:tab/>
+      </w:r>
+    </w:p>
+    <w:p>
+      <w:pPr>
+        <w:rPr>
+          <w:b/>
+        </w:rPr>
+      </w:pPr>
+    </w:p>
+    <w:p>
+      <w:r>
+        <w:rPr>
+          <w:b/>
+        </w:rPr>
+        <w:t>UC-NR.</w:t>
+      </w:r>
+      <w:r>
+        <w:rPr>
+          <w:b/>
+        </w:rPr>
+        <w:tab/>
+      </w:r>
+      <w:r>
+        <w:tab/>
+        <w:t>1</w:t>
+      </w:r>
+      <w:r>
+        <w:t>2</w:t>
+      </w:r>
+      <w:r>
+        <w:t>.2</w:t>
+      </w:r>
+      <w:r>
+        <w:br/>
+      </w:r>
+      <w:r>
+        <w:rPr>
+          <w:b/>
+        </w:rPr>
+        <w:t>Rolle</w:t>
+      </w:r>
+      <w:r>
+        <w:t xml:space="preserve"> </w:t>
+      </w:r>
+      <w:r>
+        <w:tab/>
+      </w:r>
+      <w:r>
+        <w:tab/>
+        <w:t>Wähler</w:t>
+      </w:r>
+      <w:r>
+        <w:br/>
+      </w:r>
+      <w:r>
+        <w:rPr>
+          <w:b/>
+        </w:rPr>
+        <w:t>Nutzungsziel</w:t>
+      </w:r>
+      <w:r>
+        <w:tab/>
+        <w:t>Bürgermeisterwahl durchführen, Wahlen noch nicht aktiv</w:t>
+      </w:r>
+    </w:p>
+    <w:p>
+      <w:r>
+        <w:rPr>
+          <w:b/>
+        </w:rPr>
+        <w:t>Vorgehen</w:t>
+      </w:r>
+      <w:r>
+        <w:rPr>
+          <w:b/>
+        </w:rPr>
+        <w:tab/>
+      </w:r>
+      <w:r>
+        <w:t xml:space="preserve"> Identisches Vorgehen wie in UC 1</w:t>
+      </w:r>
+      <w:r>
+        <w:t>2</w:t>
+      </w:r>
+      <w:r>
+        <w:t>.1 in den Schritten 1 bis 3.</w:t>
+      </w:r>
+    </w:p>
+    <w:tbl>
+      <w:tblPr>
+        <w:tblStyle w:val="Tabellenraster"/>
+        <w:tblpPr w:leftFromText="141" w:rightFromText="141" w:vertAnchor="text" w:horzAnchor="page" w:tblpX="2761" w:tblpY="120"/>
+        <w:tblW w:w="0" w:type="auto"/>
+        <w:tblLook w:val="04A0" w:firstRow="1" w:lastRow="0" w:firstColumn="1" w:lastColumn="0" w:noHBand="0" w:noVBand="1"/>
+      </w:tblPr>
+      <w:tblGrid>
+        <w:gridCol w:w="775"/>
+        <w:gridCol w:w="3242"/>
+        <w:gridCol w:w="4200"/>
+      </w:tblGrid>
+      <w:tr>
+        <w:tc>
+          <w:tcPr>
+            <w:tcW w:w="775" w:type="dxa"/>
+            <w:shd w:val="clear" w:color="auto" w:fill="D0CECE" w:themeFill="background2" w:themeFillShade="E6"/>
+          </w:tcPr>
+          <w:p>
+            <w:pPr>
+              <w:rPr>
+                <w:b/>
+              </w:rPr>
+            </w:pPr>
+            <w:r>
+              <w:rPr>
+                <w:b/>
+              </w:rPr>
+              <w:t>Nr.</w:t>
+            </w:r>
+          </w:p>
+        </w:tc>
+        <w:tc>
+          <w:tcPr>
+            <w:tcW w:w="3242" w:type="dxa"/>
+            <w:shd w:val="clear" w:color="auto" w:fill="D0CECE" w:themeFill="background2" w:themeFillShade="E6"/>
+          </w:tcPr>
+          <w:p>
+            <w:pPr>
+              <w:rPr>
+                <w:b/>
+              </w:rPr>
+            </w:pPr>
+            <w:r>
+              <w:rPr>
+                <w:b/>
+              </w:rPr>
+              <w:t>Useraktion</w:t>
+            </w:r>
+            <w:r>
+              <w:rPr>
+                <w:b/>
+              </w:rPr>
+              <w:tab/>
+            </w:r>
+          </w:p>
+        </w:tc>
+        <w:tc>
+          <w:tcPr>
+            <w:tcW w:w="4200" w:type="dxa"/>
+            <w:shd w:val="clear" w:color="auto" w:fill="D0CECE" w:themeFill="background2" w:themeFillShade="E6"/>
+          </w:tcPr>
+          <w:p>
+            <w:pPr>
+              <w:rPr>
+                <w:b/>
+              </w:rPr>
+            </w:pPr>
+            <w:r>
+              <w:rPr>
+                <w:b/>
+              </w:rPr>
+              <w:t>Verhalten der Software</w:t>
+            </w:r>
+          </w:p>
+        </w:tc>
+      </w:tr>
+      <w:tr>
+        <w:tc>
+          <w:tcPr>
+            <w:tcW w:w="775" w:type="dxa"/>
+          </w:tcPr>
+          <w:p>
+            <w:r>
+              <w:t>4</w:t>
+            </w:r>
+          </w:p>
+        </w:tc>
+        <w:tc>
+          <w:tcPr>
+            <w:tcW w:w="3242" w:type="dxa"/>
+          </w:tcPr>
+          <w:p>
+            <w:r>
+              <w:t>Bürgermeisterwahl aus Liste der verfügbaren Wahlen auswählen</w:t>
+            </w:r>
+          </w:p>
+        </w:tc>
+        <w:tc>
+          <w:tcPr>
+            <w:tcW w:w="4200" w:type="dxa"/>
+          </w:tcPr>
+          <w:p>
+            <w:r>
+              <w:t>Bürgermeisterwahl ist nicht in der Liste vorhanden, da die Wahl noch nicht aktiv ist.</w:t>
+            </w:r>
+          </w:p>
+        </w:tc>
+      </w:tr>
+    </w:tbl>
+    <w:p>
+      <w:r>
+        <w:tab/>
+      </w:r>
+      <w:r>
+        <w:tab/>
+      </w:r>
+      <w:r>
+        <w:tab/>
+      </w:r>
+      <w:r>
+        <w:tab/>
+      </w:r>
+      <w:r>
+        <w:tab/>
+      </w:r>
+      <w:r>
+        <w:tab/>
+      </w:r>
+      <w:r>
+        <w:tab/>
+      </w:r>
+      <w:r>
+        <w:tab/>
+      </w:r>
+    </w:p>
+    <w:p>
+      <w:r>
+        <w:rPr>
+          <w:b/>
+        </w:rPr>
+        <w:t>UC-NR.</w:t>
+      </w:r>
+      <w:r>
+        <w:rPr>
+          <w:b/>
+        </w:rPr>
+        <w:tab/>
+      </w:r>
+      <w:r>
+        <w:tab/>
+        <w:t>1</w:t>
+      </w:r>
+      <w:r>
+        <w:t>2</w:t>
+      </w:r>
+      <w:r>
+        <w:t>.3</w:t>
+      </w:r>
+      <w:r>
+        <w:br/>
+      </w:r>
+      <w:r>
+        <w:rPr>
+          <w:b/>
+        </w:rPr>
+        <w:t>Rolle</w:t>
+      </w:r>
+      <w:r>
+        <w:t xml:space="preserve"> </w:t>
+      </w:r>
+      <w:r>
+        <w:tab/>
+      </w:r>
+      <w:r>
+        <w:tab/>
+        <w:t>Wähler</w:t>
+      </w:r>
+      <w:r>
+        <w:br/>
+      </w:r>
+      <w:r>
+        <w:rPr>
+          <w:b/>
+        </w:rPr>
+        <w:t>Nutzungsziel</w:t>
+      </w:r>
+      <w:r>
+        <w:tab/>
+        <w:t>Bürgermeisterwahl durchführen, Wahlen bereits beendet</w:t>
+      </w:r>
+    </w:p>
+    <w:p>
+      <w:r>
+        <w:rPr>
+          <w:b/>
+        </w:rPr>
+        <w:t>Vorgehen</w:t>
+      </w:r>
+      <w:r>
+        <w:rPr>
+          <w:b/>
+        </w:rPr>
+        <w:tab/>
+      </w:r>
+      <w:r>
+        <w:t xml:space="preserve"> Identisches Vorgehen wie in UC 1</w:t>
+      </w:r>
+      <w:r>
+        <w:t>2</w:t>
+      </w:r>
+      <w:r>
+        <w:t>.1 in den Schritten 1 bis 3.</w:t>
+      </w:r>
+    </w:p>
+    <w:tbl>
+      <w:tblPr>
+        <w:tblStyle w:val="Tabellenraster"/>
+        <w:tblpPr w:leftFromText="141" w:rightFromText="141" w:vertAnchor="text" w:horzAnchor="page" w:tblpX="2761" w:tblpY="120"/>
+        <w:tblW w:w="0" w:type="auto"/>
+        <w:tblLook w:val="04A0" w:firstRow="1" w:lastRow="0" w:firstColumn="1" w:lastColumn="0" w:noHBand="0" w:noVBand="1"/>
+      </w:tblPr>
+      <w:tblGrid>
+        <w:gridCol w:w="775"/>
+        <w:gridCol w:w="3242"/>
+        <w:gridCol w:w="4200"/>
+      </w:tblGrid>
+      <w:tr>
+        <w:tc>
+          <w:tcPr>
+            <w:tcW w:w="775" w:type="dxa"/>
+            <w:shd w:val="clear" w:color="auto" w:fill="D0CECE" w:themeFill="background2" w:themeFillShade="E6"/>
+          </w:tcPr>
+          <w:p>
+            <w:pPr>
+              <w:rPr>
+                <w:b/>
+              </w:rPr>
+            </w:pPr>
+            <w:r>
+              <w:rPr>
+                <w:b/>
+              </w:rPr>
+              <w:t>Nr.</w:t>
+            </w:r>
+          </w:p>
+        </w:tc>
+        <w:tc>
+          <w:tcPr>
+            <w:tcW w:w="3242" w:type="dxa"/>
+            <w:shd w:val="clear" w:color="auto" w:fill="D0CECE" w:themeFill="background2" w:themeFillShade="E6"/>
+          </w:tcPr>
+          <w:p>
+            <w:pPr>
+              <w:rPr>
+                <w:b/>
+              </w:rPr>
+            </w:pPr>
+            <w:r>
+              <w:rPr>
+                <w:b/>
+              </w:rPr>
+              <w:t>Useraktion</w:t>
+            </w:r>
+            <w:r>
+              <w:rPr>
+                <w:b/>
+              </w:rPr>
+              <w:tab/>
+            </w:r>
+          </w:p>
+        </w:tc>
+        <w:tc>
+          <w:tcPr>
+            <w:tcW w:w="4200" w:type="dxa"/>
+            <w:shd w:val="clear" w:color="auto" w:fill="D0CECE" w:themeFill="background2" w:themeFillShade="E6"/>
+          </w:tcPr>
+          <w:p>
+            <w:pPr>
+              <w:rPr>
+                <w:b/>
+              </w:rPr>
+            </w:pPr>
+            <w:r>
+              <w:rPr>
+                <w:b/>
+              </w:rPr>
+              <w:t>Verhalten der Software</w:t>
+            </w:r>
+          </w:p>
+        </w:tc>
+      </w:tr>
+      <w:tr>
+        <w:tc>
+          <w:tcPr>
+            <w:tcW w:w="775" w:type="dxa"/>
+          </w:tcPr>
+          <w:p>
+            <w:r>
+              <w:t>4</w:t>
+            </w:r>
+          </w:p>
+        </w:tc>
+        <w:tc>
+          <w:tcPr>
+            <w:tcW w:w="3242" w:type="dxa"/>
+          </w:tcPr>
+          <w:p>
+            <w:r>
+              <w:t>Bürgermeisterwahl aus Liste der verfügbaren Wahlen auswählen</w:t>
+            </w:r>
+          </w:p>
+        </w:tc>
+        <w:tc>
+          <w:tcPr>
+            <w:tcW w:w="4200" w:type="dxa"/>
+          </w:tcPr>
+          <w:p>
+            <w:r>
+              <w:t>Bürgermeisterwahl ist nicht in der Liste vorhanden, da die Wahl bereits beendet ist.</w:t>
+            </w:r>
+          </w:p>
+        </w:tc>
+      </w:tr>
+    </w:tbl>
+    <w:p>
+      <w:r>
+        <w:tab/>
+      </w:r>
+      <w:r>
+        <w:tab/>
+      </w:r>
+      <w:r>
+        <w:tab/>
+      </w:r>
+      <w:r>
+        <w:tab/>
+      </w:r>
+    </w:p>
+    <w:p/>
+    <w:p>
+      <w:r>
+        <w:rPr>
+          <w:b/>
+        </w:rPr>
+        <w:t>UC-NR.</w:t>
+      </w:r>
+      <w:r>
+        <w:rPr>
+          <w:b/>
+        </w:rPr>
+        <w:tab/>
+      </w:r>
+      <w:r>
+        <w:tab/>
+        <w:t>1</w:t>
+      </w:r>
+      <w:r>
+        <w:t>2</w:t>
+      </w:r>
+      <w:r>
+        <w:t>.4</w:t>
+      </w:r>
+      <w:r>
+        <w:br/>
+      </w:r>
+      <w:r>
+        <w:rPr>
+          <w:b/>
+        </w:rPr>
+        <w:t>Rolle</w:t>
+      </w:r>
+      <w:r>
+        <w:t xml:space="preserve"> </w:t>
+      </w:r>
+      <w:r>
+        <w:tab/>
+      </w:r>
+      <w:r>
+        <w:tab/>
+        <w:t>Wähler</w:t>
+      </w:r>
+      <w:r>
+        <w:br/>
+      </w:r>
+      <w:r>
+        <w:rPr>
+          <w:b/>
+        </w:rPr>
+        <w:t>Nutzungsziel</w:t>
+      </w:r>
+      <w:r>
+        <w:tab/>
+        <w:t>Bürgermeisterwahl durchführen, Wähler hat bereits gewählt</w:t>
+      </w:r>
+    </w:p>
+    <w:p>
+      <w:r>
+        <w:rPr>
+          <w:b/>
+        </w:rPr>
+        <w:t>Vorgehen</w:t>
+      </w:r>
+      <w:r>
+        <w:rPr>
+          <w:b/>
+        </w:rPr>
+        <w:tab/>
+      </w:r>
+      <w:r>
+        <w:t xml:space="preserve"> Identisches Vorgehen wie in UC 1</w:t>
+      </w:r>
+      <w:r>
+        <w:t>2</w:t>
+      </w:r>
+      <w:r>
+        <w:t>.1 in den Schritten 1 bis 3.</w:t>
+      </w:r>
+    </w:p>
+    <w:tbl>
+      <w:tblPr>
+        <w:tblStyle w:val="Tabellenraster"/>
+        <w:tblpPr w:leftFromText="141" w:rightFromText="141" w:vertAnchor="text" w:horzAnchor="page" w:tblpX="2761" w:tblpY="120"/>
+        <w:tblW w:w="0" w:type="auto"/>
+        <w:tblLook w:val="04A0" w:firstRow="1" w:lastRow="0" w:firstColumn="1" w:lastColumn="0" w:noHBand="0" w:noVBand="1"/>
+      </w:tblPr>
+      <w:tblGrid>
+        <w:gridCol w:w="775"/>
+        <w:gridCol w:w="3242"/>
+        <w:gridCol w:w="4200"/>
+      </w:tblGrid>
+      <w:tr>
+        <w:tc>
+          <w:tcPr>
+            <w:tcW w:w="775" w:type="dxa"/>
+            <w:shd w:val="clear" w:color="auto" w:fill="D0CECE" w:themeFill="background2" w:themeFillShade="E6"/>
+          </w:tcPr>
+          <w:p>
+            <w:pPr>
+              <w:rPr>
+                <w:b/>
+              </w:rPr>
+            </w:pPr>
+            <w:r>
+              <w:rPr>
+                <w:b/>
+              </w:rPr>
+              <w:t>Nr.</w:t>
+            </w:r>
+          </w:p>
+        </w:tc>
+        <w:tc>
+          <w:tcPr>
+            <w:tcW w:w="3242" w:type="dxa"/>
+            <w:shd w:val="clear" w:color="auto" w:fill="D0CECE" w:themeFill="background2" w:themeFillShade="E6"/>
+          </w:tcPr>
+          <w:p>
+            <w:pPr>
+              <w:rPr>
+                <w:b/>
+              </w:rPr>
+            </w:pPr>
+            <w:r>
+              <w:rPr>
+                <w:b/>
+              </w:rPr>
+              <w:t>Useraktion</w:t>
+            </w:r>
+            <w:r>
+              <w:rPr>
+                <w:b/>
+              </w:rPr>
+              <w:tab/>
+            </w:r>
+          </w:p>
+        </w:tc>
+        <w:tc>
+          <w:tcPr>
+            <w:tcW w:w="4200" w:type="dxa"/>
+            <w:shd w:val="clear" w:color="auto" w:fill="D0CECE" w:themeFill="background2" w:themeFillShade="E6"/>
+          </w:tcPr>
+          <w:p>
+            <w:pPr>
+              <w:rPr>
+                <w:b/>
+              </w:rPr>
+            </w:pPr>
+            <w:r>
+              <w:rPr>
+                <w:b/>
+              </w:rPr>
+              <w:t>Verhalten der Software</w:t>
+            </w:r>
+          </w:p>
+        </w:tc>
+      </w:tr>
+      <w:tr>
+        <w:tc>
+          <w:tcPr>
+            <w:tcW w:w="775" w:type="dxa"/>
+          </w:tcPr>
+          <w:p>
+            <w:r>
+              <w:t>4</w:t>
+            </w:r>
+          </w:p>
+        </w:tc>
+        <w:tc>
+          <w:tcPr>
+            <w:tcW w:w="3242" w:type="dxa"/>
+          </w:tcPr>
+          <w:p>
+            <w:r>
+              <w:t>Bürgermeisterwahl aus Liste der verfügbaren Wahlen auswählen</w:t>
+            </w:r>
+          </w:p>
+        </w:tc>
+        <w:tc>
+          <w:tcPr>
+            <w:tcW w:w="4200" w:type="dxa"/>
+          </w:tcPr>
+          <w:p>
+            <w:r>
+              <w:t>Bürgermeisterwahl ist nicht mehr in der Liste vorhanden, da der Benutzer bereits gewählt hat.</w:t>
+            </w:r>
+          </w:p>
+        </w:tc>
+      </w:tr>
+    </w:tbl>
+    <w:p>
+      <w:r>
+        <w:tab/>
+      </w:r>
+      <w:r>
+        <w:tab/>
+      </w:r>
+      <w:r>
+        <w:tab/>
+      </w:r>
+      <w:r>
+        <w:tab/>
+      </w:r>
+    </w:p>
+    <w:p/>
+    <w:p>
+      <w:pPr>
+        <w:rPr>
+          <w:b/>
+          <w:color w:val="FF0000"/>
+          <w:sz w:val="44"/>
+          <w:szCs w:val="44"/>
+        </w:rPr>
+      </w:pPr>
+      <w:r>
+        <w:rPr>
+          <w:b/>
+          <w:color w:val="FF0000"/>
+          <w:sz w:val="44"/>
+          <w:szCs w:val="44"/>
+        </w:rPr>
+        <w:t>ALT ab hier</w:t>
+      </w:r>
+    </w:p>
+    <w:p>
+      <w:bookmarkStart w:id="10" w:name="_GoBack"/>
+      <w:bookmarkEnd w:id="10"/>
+    </w:p>
     <w:p>
       <w:pPr>
         <w:pStyle w:val="berschrift1"/>
       </w:pPr>
       <w:bookmarkStart w:id="11" w:name="_Toc498551275"/>
       <w:r>
+        <w:lastRenderedPageBreak/>
         <w:t>Gemeinde</w:t>
       </w:r>
       <w:bookmarkEnd w:id="11"/>
@@ -8394,7 +10460,6 @@
         <w:rPr>
           <w:b/>
         </w:rPr>
-        <w:lastRenderedPageBreak/>
         <w:t>UC-NR.</w:t>
       </w:r>
       <w:r>
@@ -9010,6 +11075,7 @@
           </w:tcPr>
           <w:p>
             <w:r>
+              <w:lastRenderedPageBreak/>
               <w:t>8</w:t>
             </w:r>
           </w:p>
@@ -9030,11 +11096,7 @@
           </w:tcPr>
           <w:p>
             <w:r>
-              <w:t xml:space="preserve">Eingabeformular einer Bürgermeisterwahl wird angezeigt. Enthalten sind Wahldatum und von-bis Uhrzeit, Wahlkreis, Kennung des zu verwendenden </w:t>
-            </w:r>
-            <w:r>
-              <w:lastRenderedPageBreak/>
-              <w:t>Wählerverzeichnisses. Auswahlmöglichkeiten speichern, schließen ohne speichern und schließen mit speichern   verfügbar.</w:t>
+              <w:t>Eingabeformular einer Bürgermeisterwahl wird angezeigt. Enthalten sind Wahldatum und von-bis Uhrzeit, Wahlkreis, Kennung des zu verwendenden Wählerverzeichnisses. Auswahlmöglichkeiten speichern, schließen ohne speichern und schließen mit speichern   verfügbar.</w:t>
             </w:r>
           </w:p>
         </w:tc>
@@ -9046,7 +11108,6 @@
           </w:tcPr>
           <w:p>
             <w:r>
-              <w:lastRenderedPageBreak/>
               <w:t>9</w:t>
             </w:r>
           </w:p>
@@ -10034,7 +12095,6 @@
           </w:tcPr>
           <w:p>
             <w:r>
-              <w:lastRenderedPageBreak/>
               <w:t>9</w:t>
             </w:r>
           </w:p>
@@ -11183,7 +13243,6 @@
           </w:tcPr>
           <w:p>
             <w:r>
-              <w:lastRenderedPageBreak/>
               <w:t>3</w:t>
             </w:r>
           </w:p>
@@ -12745,10 +14804,7 @@
       </w:r>
       <w:r>
         <w:tab/>
-        <w:t>5.</w:t>
-      </w:r>
-      <w:r>
-        <w:t>2</w:t>
+        <w:t>5.2</w:t>
       </w:r>
       <w:r>
         <w:br/>
@@ -12896,13 +14952,7 @@
           </w:tcPr>
           <w:p>
             <w:r>
-              <w:t xml:space="preserve">Auf der angezeigten Informationsseite über die Einstellungen Auswahlmöglichkeit </w:t>
-            </w:r>
-            <w:r>
-              <w:t>Ebene</w:t>
-            </w:r>
-            <w:r>
-              <w:t xml:space="preserve"> auswählen</w:t>
+              <w:t>Auf der angezeigten Informationsseite über die Einstellungen Auswahlmöglichkeit Ebene auswählen</w:t>
             </w:r>
           </w:p>
         </w:tc>
@@ -12912,10 +14962,7 @@
           </w:tcPr>
           <w:p>
             <w:r>
-              <w:t xml:space="preserve">Die aktuell </w:t>
-            </w:r>
-            <w:r>
-              <w:t>eingestellte Ebene sowie Informationen über die bestehenden Rollen in diesem System erscheinen. Für die Ebene kann „Bearbeiten“ ausgewählt werden. Für die Rollen nicht.</w:t>
+              <w:t>Die aktuell eingestellte Ebene sowie Informationen über die bestehenden Rollen in diesem System erscheinen. Für die Ebene kann „Bearbeiten“ ausgewählt werden. Für die Rollen nicht.</w:t>
             </w:r>
           </w:p>
           <w:p/>
@@ -12951,7 +14998,15 @@
               <w:t xml:space="preserve">Nun kann </w:t>
             </w:r>
             <w:r>
-              <w:t>aus einer gegebenen Auswahl die gewünschte Ebene ( Bundestag, Landtag, Gemeinde) ausgewählt werden.</w:t>
+              <w:t xml:space="preserve">aus einer gegebenen Auswahl die gewünschte Ebene </w:t>
+            </w:r>
+            <w:proofErr w:type="gramStart"/>
+            <w:r>
+              <w:t>( Bundestag</w:t>
+            </w:r>
+            <w:proofErr w:type="gramEnd"/>
+            <w:r>
+              <w:t>, Landtag, Gemeinde) ausgewählt werden.</w:t>
             </w:r>
             <w:r>
               <w:t xml:space="preserve"> </w:t>
@@ -15298,14 +17353,14 @@
     <w:charset w:val="00"/>
     <w:family w:val="roman"/>
     <w:pitch w:val="variable"/>
-    <w:sig w:usb0="E0002AFF" w:usb1="C0007843" w:usb2="00000009" w:usb3="00000000" w:csb0="000001FF" w:csb1="00000000"/>
+    <w:sig w:usb0="E0002AFF" w:usb1="C0007841" w:usb2="00000009" w:usb3="00000000" w:csb0="000001FF" w:csb1="00000000"/>
   </w:font>
   <w:font w:name="Courier New">
     <w:panose1 w:val="02070309020205020404"/>
     <w:charset w:val="00"/>
     <w:family w:val="modern"/>
     <w:pitch w:val="fixed"/>
-    <w:sig w:usb0="E0002EFF" w:usb1="C0007843" w:usb2="00000009" w:usb3="00000000" w:csb0="000001FF" w:csb1="00000000"/>
+    <w:sig w:usb0="E0002AFF" w:usb1="C0007843" w:usb2="00000009" w:usb3="00000000" w:csb0="000001FF" w:csb1="00000000"/>
   </w:font>
   <w:font w:name="Wingdings">
     <w:panose1 w:val="05000000000000000000"/>
@@ -15358,6 +17413,7 @@
     <w:rsid w:val="002A457A"/>
     <w:rsid w:val="003904A1"/>
     <w:rsid w:val="004771C7"/>
+    <w:rsid w:val="004810B5"/>
     <w:rsid w:val="00542316"/>
     <w:rsid w:val="00822A50"/>
     <w:rsid w:val="00F169D3"/>
@@ -16111,7 +18167,7 @@
 </file>
 
 <file path=customXml/itemProps2.xml><?xml version="1.0" encoding="utf-8"?>
-<ds:datastoreItem xmlns:ds="http://schemas.openxmlformats.org/officeDocument/2006/customXml" ds:itemID="{0C37C7FE-C869-4444-B05A-20385960ED48}">
+<ds:datastoreItem xmlns:ds="http://schemas.openxmlformats.org/officeDocument/2006/customXml" ds:itemID="{A641066D-4222-4DD3-BC7A-B47AAC3C296B}">
   <ds:schemaRefs>
     <ds:schemaRef ds:uri="http://schemas.openxmlformats.org/officeDocument/2006/bibliography"/>
   </ds:schemaRefs>

</xml_diff>

<commit_message>
RFID in Akzeptanztest und UseCases angepasst
</commit_message>
<xml_diff>
--- a/Lastenheft/UsesCases.docx
+++ b/Lastenheft/UsesCases.docx
@@ -160,6 +160,7 @@
             <w:dataBinding w:prefixMappings="xmlns:ns0='http://purl.org/dc/elements/1.1/' xmlns:ns1='http://schemas.openxmlformats.org/package/2006/metadata/core-properties' " w:xpath="/ns1:coreProperties[1]/ns0:subject[1]" w:storeItemID="{6C3C8BC8-F283-45AE-878A-BAB7291924A1}"/>
             <w:text/>
           </w:sdtPr>
+          <w:sdtEndPr/>
           <w:sdtContent>
             <w:p>
               <w:pPr>
@@ -274,6 +275,7 @@
                                     <w:calendar w:val="gregorian"/>
                                   </w:date>
                                 </w:sdtPr>
+                                <w:sdtEndPr/>
                                 <w:sdtContent>
                                   <w:p>
                                     <w:pPr>
@@ -757,29 +759,14 @@
             <w:tcW w:w="2551" w:type="dxa"/>
           </w:tcPr>
           <w:p>
-            <w:proofErr w:type="spellStart"/>
-            <w:r>
-              <w:t>UseCases</w:t>
-            </w:r>
-            <w:proofErr w:type="spellEnd"/>
-            <w:r>
-              <w:t xml:space="preserve"> 8.1 -10.4 </w:t>
-            </w:r>
-            <w:proofErr w:type="spellStart"/>
-            <w:r>
-              <w:t>modified</w:t>
-            </w:r>
-            <w:proofErr w:type="spellEnd"/>
-          </w:p>
-          <w:p>
-            <w:r>
-              <w:t xml:space="preserve">Landratswahl (UC 11) &amp; Bürgermeisterwahl (UC12) </w:t>
-            </w:r>
-            <w:proofErr w:type="spellStart"/>
-            <w:r>
-              <w:t>added</w:t>
-            </w:r>
-            <w:proofErr w:type="spellEnd"/>
+            <w:r>
+              <w:t>UseCases 8.1 -10.4 modified</w:t>
+            </w:r>
+          </w:p>
+          <w:p>
+            <w:r>
+              <w:t>Landratswahl (UC 11) &amp; Bürgermeisterwahl (UC12) added</w:t>
+            </w:r>
           </w:p>
           <w:p>
             <w:r>
@@ -829,67 +816,37 @@
                 <w:lang w:val="en-US"/>
               </w:rPr>
             </w:pPr>
-            <w:proofErr w:type="spellStart"/>
             <w:r>
               <w:rPr>
                 <w:lang w:val="en-US"/>
               </w:rPr>
-              <w:t>UseCases</w:t>
-            </w:r>
-            <w:proofErr w:type="spellEnd"/>
+              <w:t>UseCases 13 -1</w:t>
+            </w:r>
             <w:r>
               <w:rPr>
                 <w:lang w:val="en-US"/>
               </w:rPr>
-              <w:t xml:space="preserve"> 13 -1</w:t>
+              <w:t>6</w:t>
             </w:r>
             <w:r>
               <w:rPr>
                 <w:lang w:val="en-US"/>
               </w:rPr>
-              <w:t>6</w:t>
-            </w:r>
-            <w:r>
+              <w:t xml:space="preserve"> added</w:t>
+            </w:r>
+          </w:p>
+          <w:p>
+            <w:pPr>
               <w:rPr>
                 <w:lang w:val="en-US"/>
               </w:rPr>
-              <w:t xml:space="preserve"> added</w:t>
-            </w:r>
-          </w:p>
-          <w:p>
-            <w:pPr>
+            </w:pPr>
+            <w:r>
               <w:rPr>
                 <w:lang w:val="en-US"/>
               </w:rPr>
-            </w:pPr>
-            <w:r>
-              <w:rPr>
-                <w:lang w:val="en-US"/>
-              </w:rPr>
-              <w:t xml:space="preserve">Added </w:t>
-            </w:r>
-            <w:proofErr w:type="spellStart"/>
-            <w:r>
-              <w:rPr>
-                <w:lang w:val="en-US"/>
-              </w:rPr>
-              <w:t>Ebene</w:t>
-            </w:r>
-            <w:proofErr w:type="spellEnd"/>
-            <w:r>
-              <w:rPr>
-                <w:lang w:val="en-US"/>
-              </w:rPr>
-              <w:t xml:space="preserve"> </w:t>
-            </w:r>
-            <w:proofErr w:type="spellStart"/>
-            <w:r>
-              <w:rPr>
-                <w:lang w:val="en-US"/>
-              </w:rPr>
-              <w:t>Bundesland</w:t>
-            </w:r>
-            <w:proofErr w:type="spellEnd"/>
+              <w:t>Added Ebene Bundesland</w:t>
+            </w:r>
           </w:p>
           <w:p>
             <w:pPr>
@@ -951,38 +908,14 @@
               <w:rPr>
                 <w:lang w:val="en-US"/>
               </w:rPr>
-              <w:t xml:space="preserve">Finished some cases with </w:t>
-            </w:r>
-            <w:proofErr w:type="spellStart"/>
+              <w:t>Finished some cases with behaviour at „</w:t>
+            </w:r>
             <w:r>
               <w:rPr>
                 <w:lang w:val="en-US"/>
               </w:rPr>
-              <w:t>behaviour</w:t>
-            </w:r>
-            <w:proofErr w:type="spellEnd"/>
-            <w:r>
-              <w:rPr>
-                <w:lang w:val="en-US"/>
-              </w:rPr>
-              <w:t xml:space="preserve"> at „</w:t>
-            </w:r>
-            <w:proofErr w:type="spellStart"/>
-            <w:proofErr w:type="gramStart"/>
-            <w:r>
-              <w:rPr>
-                <w:lang w:val="en-US"/>
-              </w:rPr>
-              <w:t>auswerten</w:t>
-            </w:r>
-            <w:proofErr w:type="spellEnd"/>
-            <w:r>
-              <w:rPr>
-                <w:lang w:val="en-US"/>
-              </w:rPr>
-              <w:t>“</w:t>
-            </w:r>
-            <w:proofErr w:type="gramEnd"/>
+              <w:t>auswerten“</w:t>
+            </w:r>
             <w:r>
               <w:rPr>
                 <w:lang w:val="en-US"/>
@@ -1059,6 +992,48 @@
           <w:p>
             <w:r>
               <w:t>30.01.2018</w:t>
+            </w:r>
+          </w:p>
+        </w:tc>
+        <w:tc>
+          <w:tcPr>
+            <w:tcW w:w="1985" w:type="dxa"/>
+          </w:tcPr>
+          <w:p>
+            <w:r>
+              <w:t>Schwab</w:t>
+            </w:r>
+          </w:p>
+        </w:tc>
+        <w:tc>
+          <w:tcPr>
+            <w:tcW w:w="2319" w:type="dxa"/>
+          </w:tcPr>
+          <w:p>
+            <w:r>
+              <w:t>1.8</w:t>
+            </w:r>
+          </w:p>
+        </w:tc>
+      </w:tr>
+      <w:tr>
+        <w:tc>
+          <w:tcPr>
+            <w:tcW w:w="2551" w:type="dxa"/>
+          </w:tcPr>
+          <w:p>
+            <w:r>
+              <w:t>Login-In-Verfahren angepasst</w:t>
+            </w:r>
+          </w:p>
+        </w:tc>
+        <w:tc>
+          <w:tcPr>
+            <w:tcW w:w="2207" w:type="dxa"/>
+          </w:tcPr>
+          <w:p>
+            <w:r>
+              <w:t>20.04.2018</w:t>
             </w:r>
           </w:p>
         </w:tc>
@@ -1160,7 +1135,7 @@
           <w:r>
             <w:fldChar w:fldCharType="separate"/>
           </w:r>
-          <w:hyperlink w:anchor="_Toc505083966" w:history="1">
+          <w:hyperlink w:anchor="_Toc511977654" w:history="1">
             <w:r>
               <w:rPr>
                 <w:rStyle w:val="Hyperlink"/>
@@ -1187,7 +1162,7 @@
                 <w:noProof/>
                 <w:webHidden/>
               </w:rPr>
-              <w:instrText xml:space="preserve"> PAGEREF _Toc505083966 \h </w:instrText>
+              <w:instrText xml:space="preserve"> PAGEREF _Toc511977654 \h </w:instrText>
             </w:r>
             <w:r>
               <w:rPr>
@@ -1230,7 +1205,7 @@
               <w:lang w:eastAsia="de-DE"/>
             </w:rPr>
           </w:pPr>
-          <w:hyperlink w:anchor="_Toc505083967" w:history="1">
+          <w:hyperlink w:anchor="_Toc511977655" w:history="1">
             <w:r>
               <w:rPr>
                 <w:rStyle w:val="Hyperlink"/>
@@ -1257,7 +1232,7 @@
                 <w:noProof/>
                 <w:webHidden/>
               </w:rPr>
-              <w:instrText xml:space="preserve"> PAGEREF _Toc505083967 \h </w:instrText>
+              <w:instrText xml:space="preserve"> PAGEREF _Toc511977655 \h </w:instrText>
             </w:r>
             <w:r>
               <w:rPr>
@@ -1300,7 +1275,7 @@
               <w:lang w:eastAsia="de-DE"/>
             </w:rPr>
           </w:pPr>
-          <w:hyperlink w:anchor="_Toc505083968" w:history="1">
+          <w:hyperlink w:anchor="_Toc511977656" w:history="1">
             <w:r>
               <w:rPr>
                 <w:rStyle w:val="Hyperlink"/>
@@ -1327,7 +1302,7 @@
                 <w:noProof/>
                 <w:webHidden/>
               </w:rPr>
-              <w:instrText xml:space="preserve"> PAGEREF _Toc505083968 \h </w:instrText>
+              <w:instrText xml:space="preserve"> PAGEREF _Toc511977656 \h </w:instrText>
             </w:r>
             <w:r>
               <w:rPr>
@@ -1370,7 +1345,7 @@
               <w:lang w:eastAsia="de-DE"/>
             </w:rPr>
           </w:pPr>
-          <w:hyperlink w:anchor="_Toc505083969" w:history="1">
+          <w:hyperlink w:anchor="_Toc511977657" w:history="1">
             <w:r>
               <w:rPr>
                 <w:rStyle w:val="Hyperlink"/>
@@ -1397,7 +1372,7 @@
                 <w:noProof/>
                 <w:webHidden/>
               </w:rPr>
-              <w:instrText xml:space="preserve"> PAGEREF _Toc505083969 \h </w:instrText>
+              <w:instrText xml:space="preserve"> PAGEREF _Toc511977657 \h </w:instrText>
             </w:r>
             <w:r>
               <w:rPr>
@@ -1440,7 +1415,7 @@
               <w:lang w:eastAsia="de-DE"/>
             </w:rPr>
           </w:pPr>
-          <w:hyperlink w:anchor="_Toc505083970" w:history="1">
+          <w:hyperlink w:anchor="_Toc511977658" w:history="1">
             <w:r>
               <w:rPr>
                 <w:rStyle w:val="Hyperlink"/>
@@ -1467,7 +1442,7 @@
                 <w:noProof/>
                 <w:webHidden/>
               </w:rPr>
-              <w:instrText xml:space="preserve"> PAGEREF _Toc505083970 \h </w:instrText>
+              <w:instrText xml:space="preserve"> PAGEREF _Toc511977658 \h </w:instrText>
             </w:r>
             <w:r>
               <w:rPr>
@@ -1510,7 +1485,7 @@
               <w:lang w:eastAsia="de-DE"/>
             </w:rPr>
           </w:pPr>
-          <w:hyperlink w:anchor="_Toc505083971" w:history="1">
+          <w:hyperlink w:anchor="_Toc511977659" w:history="1">
             <w:r>
               <w:rPr>
                 <w:rStyle w:val="Hyperlink"/>
@@ -1537,7 +1512,7 @@
                 <w:noProof/>
                 <w:webHidden/>
               </w:rPr>
-              <w:instrText xml:space="preserve"> PAGEREF _Toc505083971 \h </w:instrText>
+              <w:instrText xml:space="preserve"> PAGEREF _Toc511977659 \h </w:instrText>
             </w:r>
             <w:r>
               <w:rPr>
@@ -1580,7 +1555,7 @@
               <w:lang w:eastAsia="de-DE"/>
             </w:rPr>
           </w:pPr>
-          <w:hyperlink w:anchor="_Toc505083972" w:history="1">
+          <w:hyperlink w:anchor="_Toc511977660" w:history="1">
             <w:r>
               <w:rPr>
                 <w:rStyle w:val="Hyperlink"/>
@@ -1607,7 +1582,7 @@
                 <w:noProof/>
                 <w:webHidden/>
               </w:rPr>
-              <w:instrText xml:space="preserve"> PAGEREF _Toc505083972 \h </w:instrText>
+              <w:instrText xml:space="preserve"> PAGEREF _Toc511977660 \h </w:instrText>
             </w:r>
             <w:r>
               <w:rPr>
@@ -1650,7 +1625,7 @@
               <w:lang w:eastAsia="de-DE"/>
             </w:rPr>
           </w:pPr>
-          <w:hyperlink w:anchor="_Toc505083973" w:history="1">
+          <w:hyperlink w:anchor="_Toc511977661" w:history="1">
             <w:r>
               <w:rPr>
                 <w:rStyle w:val="Hyperlink"/>
@@ -1677,7 +1652,7 @@
                 <w:noProof/>
                 <w:webHidden/>
               </w:rPr>
-              <w:instrText xml:space="preserve"> PAGEREF _Toc505083973 \h </w:instrText>
+              <w:instrText xml:space="preserve"> PAGEREF _Toc511977661 \h </w:instrText>
             </w:r>
             <w:r>
               <w:rPr>
@@ -1720,7 +1695,7 @@
               <w:lang w:eastAsia="de-DE"/>
             </w:rPr>
           </w:pPr>
-          <w:hyperlink w:anchor="_Toc505083974" w:history="1">
+          <w:hyperlink w:anchor="_Toc511977662" w:history="1">
             <w:r>
               <w:rPr>
                 <w:rStyle w:val="Hyperlink"/>
@@ -1747,7 +1722,7 @@
                 <w:noProof/>
                 <w:webHidden/>
               </w:rPr>
-              <w:instrText xml:space="preserve"> PAGEREF _Toc505083974 \h </w:instrText>
+              <w:instrText xml:space="preserve"> PAGEREF _Toc511977662 \h </w:instrText>
             </w:r>
             <w:r>
               <w:rPr>
@@ -1790,7 +1765,7 @@
               <w:lang w:eastAsia="de-DE"/>
             </w:rPr>
           </w:pPr>
-          <w:hyperlink w:anchor="_Toc505083975" w:history="1">
+          <w:hyperlink w:anchor="_Toc511977663" w:history="1">
             <w:r>
               <w:rPr>
                 <w:rStyle w:val="Hyperlink"/>
@@ -1817,7 +1792,7 @@
                 <w:noProof/>
                 <w:webHidden/>
               </w:rPr>
-              <w:instrText xml:space="preserve"> PAGEREF _Toc505083975 \h </w:instrText>
+              <w:instrText xml:space="preserve"> PAGEREF _Toc511977663 \h </w:instrText>
             </w:r>
             <w:r>
               <w:rPr>
@@ -1860,7 +1835,7 @@
               <w:lang w:eastAsia="de-DE"/>
             </w:rPr>
           </w:pPr>
-          <w:hyperlink w:anchor="_Toc505083976" w:history="1">
+          <w:hyperlink w:anchor="_Toc511977664" w:history="1">
             <w:r>
               <w:rPr>
                 <w:rStyle w:val="Hyperlink"/>
@@ -1887,7 +1862,7 @@
                 <w:noProof/>
                 <w:webHidden/>
               </w:rPr>
-              <w:instrText xml:space="preserve"> PAGEREF _Toc505083976 \h </w:instrText>
+              <w:instrText xml:space="preserve"> PAGEREF _Toc511977664 \h </w:instrText>
             </w:r>
             <w:r>
               <w:rPr>
@@ -1930,7 +1905,7 @@
               <w:lang w:eastAsia="de-DE"/>
             </w:rPr>
           </w:pPr>
-          <w:hyperlink w:anchor="_Toc505083977" w:history="1">
+          <w:hyperlink w:anchor="_Toc511977665" w:history="1">
             <w:r>
               <w:rPr>
                 <w:rStyle w:val="Hyperlink"/>
@@ -1957,7 +1932,7 @@
                 <w:noProof/>
                 <w:webHidden/>
               </w:rPr>
-              <w:instrText xml:space="preserve"> PAGEREF _Toc505083977 \h </w:instrText>
+              <w:instrText xml:space="preserve"> PAGEREF _Toc511977665 \h </w:instrText>
             </w:r>
             <w:r>
               <w:rPr>
@@ -2000,7 +1975,7 @@
               <w:lang w:eastAsia="de-DE"/>
             </w:rPr>
           </w:pPr>
-          <w:hyperlink w:anchor="_Toc505083978" w:history="1">
+          <w:hyperlink w:anchor="_Toc511977666" w:history="1">
             <w:r>
               <w:rPr>
                 <w:rStyle w:val="Hyperlink"/>
@@ -2027,7 +2002,7 @@
                 <w:noProof/>
                 <w:webHidden/>
               </w:rPr>
-              <w:instrText xml:space="preserve"> PAGEREF _Toc505083978 \h </w:instrText>
+              <w:instrText xml:space="preserve"> PAGEREF _Toc511977666 \h </w:instrText>
             </w:r>
             <w:r>
               <w:rPr>
@@ -2070,7 +2045,7 @@
               <w:lang w:eastAsia="de-DE"/>
             </w:rPr>
           </w:pPr>
-          <w:hyperlink w:anchor="_Toc505083979" w:history="1">
+          <w:hyperlink w:anchor="_Toc511977667" w:history="1">
             <w:r>
               <w:rPr>
                 <w:rStyle w:val="Hyperlink"/>
@@ -2097,7 +2072,7 @@
                 <w:noProof/>
                 <w:webHidden/>
               </w:rPr>
-              <w:instrText xml:space="preserve"> PAGEREF _Toc505083979 \h </w:instrText>
+              <w:instrText xml:space="preserve"> PAGEREF _Toc511977667 \h </w:instrText>
             </w:r>
             <w:r>
               <w:rPr>
@@ -2140,7 +2115,7 @@
               <w:lang w:eastAsia="de-DE"/>
             </w:rPr>
           </w:pPr>
-          <w:hyperlink w:anchor="_Toc505083980" w:history="1">
+          <w:hyperlink w:anchor="_Toc511977668" w:history="1">
             <w:r>
               <w:rPr>
                 <w:rStyle w:val="Hyperlink"/>
@@ -2167,7 +2142,7 @@
                 <w:noProof/>
                 <w:webHidden/>
               </w:rPr>
-              <w:instrText xml:space="preserve"> PAGEREF _Toc505083980 \h </w:instrText>
+              <w:instrText xml:space="preserve"> PAGEREF _Toc511977668 \h </w:instrText>
             </w:r>
             <w:r>
               <w:rPr>
@@ -2210,7 +2185,7 @@
               <w:lang w:eastAsia="de-DE"/>
             </w:rPr>
           </w:pPr>
-          <w:hyperlink w:anchor="_Toc505083981" w:history="1">
+          <w:hyperlink w:anchor="_Toc511977669" w:history="1">
             <w:r>
               <w:rPr>
                 <w:rStyle w:val="Hyperlink"/>
@@ -2237,7 +2212,7 @@
                 <w:noProof/>
                 <w:webHidden/>
               </w:rPr>
-              <w:instrText xml:space="preserve"> PAGEREF _Toc505083981 \h </w:instrText>
+              <w:instrText xml:space="preserve"> PAGEREF _Toc511977669 \h </w:instrText>
             </w:r>
             <w:r>
               <w:rPr>
@@ -2280,7 +2255,7 @@
               <w:lang w:eastAsia="de-DE"/>
             </w:rPr>
           </w:pPr>
-          <w:hyperlink w:anchor="_Toc505083982" w:history="1">
+          <w:hyperlink w:anchor="_Toc511977670" w:history="1">
             <w:r>
               <w:rPr>
                 <w:rStyle w:val="Hyperlink"/>
@@ -2307,7 +2282,7 @@
                 <w:noProof/>
                 <w:webHidden/>
               </w:rPr>
-              <w:instrText xml:space="preserve"> PAGEREF _Toc505083982 \h </w:instrText>
+              <w:instrText xml:space="preserve"> PAGEREF _Toc511977670 \h </w:instrText>
             </w:r>
             <w:r>
               <w:rPr>
@@ -2350,7 +2325,7 @@
               <w:lang w:eastAsia="de-DE"/>
             </w:rPr>
           </w:pPr>
-          <w:hyperlink w:anchor="_Toc505083983" w:history="1">
+          <w:hyperlink w:anchor="_Toc511977671" w:history="1">
             <w:r>
               <w:rPr>
                 <w:rStyle w:val="Hyperlink"/>
@@ -2377,7 +2352,7 @@
                 <w:noProof/>
                 <w:webHidden/>
               </w:rPr>
-              <w:instrText xml:space="preserve"> PAGEREF _Toc505083983 \h </w:instrText>
+              <w:instrText xml:space="preserve"> PAGEREF _Toc511977671 \h </w:instrText>
             </w:r>
             <w:r>
               <w:rPr>
@@ -2420,7 +2395,7 @@
               <w:lang w:eastAsia="de-DE"/>
             </w:rPr>
           </w:pPr>
-          <w:hyperlink w:anchor="_Toc505083984" w:history="1">
+          <w:hyperlink w:anchor="_Toc511977672" w:history="1">
             <w:r>
               <w:rPr>
                 <w:rStyle w:val="Hyperlink"/>
@@ -2447,7 +2422,7 @@
                 <w:noProof/>
                 <w:webHidden/>
               </w:rPr>
-              <w:instrText xml:space="preserve"> PAGEREF _Toc505083984 \h </w:instrText>
+              <w:instrText xml:space="preserve"> PAGEREF _Toc511977672 \h </w:instrText>
             </w:r>
             <w:r>
               <w:rPr>
@@ -2490,7 +2465,7 @@
               <w:lang w:eastAsia="de-DE"/>
             </w:rPr>
           </w:pPr>
-          <w:hyperlink w:anchor="_Toc505083985" w:history="1">
+          <w:hyperlink w:anchor="_Toc511977673" w:history="1">
             <w:r>
               <w:rPr>
                 <w:rStyle w:val="Hyperlink"/>
@@ -2517,7 +2492,7 @@
                 <w:noProof/>
                 <w:webHidden/>
               </w:rPr>
-              <w:instrText xml:space="preserve"> PAGEREF _Toc505083985 \h </w:instrText>
+              <w:instrText xml:space="preserve"> PAGEREF _Toc511977673 \h </w:instrText>
             </w:r>
             <w:r>
               <w:rPr>
@@ -2560,7 +2535,7 @@
               <w:lang w:eastAsia="de-DE"/>
             </w:rPr>
           </w:pPr>
-          <w:hyperlink w:anchor="_Toc505083986" w:history="1">
+          <w:hyperlink w:anchor="_Toc511977674" w:history="1">
             <w:r>
               <w:rPr>
                 <w:rStyle w:val="Hyperlink"/>
@@ -2587,7 +2562,7 @@
                 <w:noProof/>
                 <w:webHidden/>
               </w:rPr>
-              <w:instrText xml:space="preserve"> PAGEREF _Toc505083986 \h </w:instrText>
+              <w:instrText xml:space="preserve"> PAGEREF _Toc511977674 \h </w:instrText>
             </w:r>
             <w:r>
               <w:rPr>
@@ -2630,7 +2605,7 @@
               <w:lang w:eastAsia="de-DE"/>
             </w:rPr>
           </w:pPr>
-          <w:hyperlink w:anchor="_Toc505083987" w:history="1">
+          <w:hyperlink w:anchor="_Toc511977675" w:history="1">
             <w:r>
               <w:rPr>
                 <w:rStyle w:val="Hyperlink"/>
@@ -2657,7 +2632,7 @@
                 <w:noProof/>
                 <w:webHidden/>
               </w:rPr>
-              <w:instrText xml:space="preserve"> PAGEREF _Toc505083987 \h </w:instrText>
+              <w:instrText xml:space="preserve"> PAGEREF _Toc511977675 \h </w:instrText>
             </w:r>
             <w:r>
               <w:rPr>
@@ -2718,7 +2693,7 @@
       <w:pPr>
         <w:pStyle w:val="berschrift1"/>
       </w:pPr>
-      <w:bookmarkStart w:id="1" w:name="_Toc505083966"/>
+      <w:bookmarkStart w:id="1" w:name="_Toc511977654"/>
       <w:r>
         <w:t>Mögliche Use-Cases</w:t>
       </w:r>
@@ -3528,7 +3503,13 @@
         </w:numPr>
       </w:pPr>
       <w:r>
-        <w:t>Verbindung zum backend bearbeiten</w:t>
+        <w:t xml:space="preserve">Verbindung zum </w:t>
+      </w:r>
+      <w:r>
+        <w:t>B</w:t>
+      </w:r>
+      <w:r>
+        <w:t>ackend bearbeiten</w:t>
       </w:r>
       <w:r>
         <w:t xml:space="preserve"> </w:t>
@@ -3566,13 +3547,8 @@
           <w:numId w:val="8"/>
         </w:numPr>
       </w:pPr>
-      <w:proofErr w:type="gramStart"/>
-      <w:r>
-        <w:t>Einstellen</w:t>
-      </w:r>
-      <w:proofErr w:type="gramEnd"/>
-      <w:r>
-        <w:t xml:space="preserve"> der gewünschten Ebene (Gemeinde, Landtag, Bundestag)</w:t>
+      <w:r>
+        <w:t>Einstellen der gewünschten Ebene (Gemeinde, Landtag, Bundestag)</w:t>
       </w:r>
       <w:r>
         <w:tab/>
@@ -3704,7 +3680,7 @@
       <w:pPr>
         <w:pStyle w:val="berschrift1"/>
       </w:pPr>
-      <w:bookmarkStart w:id="2" w:name="_Toc505083967"/>
+      <w:bookmarkStart w:id="2" w:name="_Toc511977655"/>
       <w:r>
         <w:t xml:space="preserve">Allgemeines </w:t>
       </w:r>
@@ -4120,7 +4096,10 @@
           </w:tcPr>
           <w:p>
             <w:r>
-              <w:t>Inbetriebnahme des Fingerabdruckscanners</w:t>
+              <w:t xml:space="preserve">Inbetriebnahme des </w:t>
+            </w:r>
+            <w:r>
+              <w:t>Lesegeräts</w:t>
             </w:r>
           </w:p>
         </w:tc>
@@ -4130,7 +4109,7 @@
           </w:tcPr>
           <w:p>
             <w:r>
-              <w:t>Power-LED am Fingerabdruckscanner leuchtet</w:t>
+              <w:t>Lesegerät zeigt Betriebsbereitschaft an</w:t>
             </w:r>
           </w:p>
         </w:tc>
@@ -4164,6 +4143,9 @@
             <w:r>
               <w:t>Startfenster öffnet sich und eine Anmeldemaske erscheint auf dem Bildschirm</w:t>
             </w:r>
+            <w:r>
+              <w:t>, Login-Maske erscheint</w:t>
+            </w:r>
           </w:p>
         </w:tc>
       </w:tr>
@@ -4184,7 +4166,7 @@
           </w:tcPr>
           <w:p>
             <w:r>
-              <w:t>Fingerabdruck scannen</w:t>
+              <w:t>Persönliche Login-Daten eingeben und senden</w:t>
             </w:r>
           </w:p>
         </w:tc>
@@ -4194,7 +4176,48 @@
           </w:tcPr>
           <w:p>
             <w:r>
-              <w:t>Eingabe korrekt: Authentifizierung erfolgreich, Weiterleitung zur Wahlseite</w:t>
+              <w:t>Aufforderung zur 2. Authentifizierung erscheint</w:t>
+            </w:r>
+          </w:p>
+        </w:tc>
+      </w:tr>
+      <w:tr>
+        <w:tc>
+          <w:tcPr>
+            <w:tcW w:w="856" w:type="dxa"/>
+          </w:tcPr>
+          <w:p>
+            <w:r>
+              <w:t>4</w:t>
+            </w:r>
+          </w:p>
+        </w:tc>
+        <w:tc>
+          <w:tcPr>
+            <w:tcW w:w="3242" w:type="dxa"/>
+          </w:tcPr>
+          <w:p>
+            <w:r>
+              <w:t>RFID-Tag</w:t>
+            </w:r>
+            <w:r>
+              <w:t xml:space="preserve"> scannen</w:t>
+            </w:r>
+          </w:p>
+        </w:tc>
+        <w:tc>
+          <w:tcPr>
+            <w:tcW w:w="4200" w:type="dxa"/>
+          </w:tcPr>
+          <w:p>
+            <w:r>
+              <w:t xml:space="preserve">Eingabe </w:t>
+            </w:r>
+            <w:r>
+              <w:t xml:space="preserve">und RFID-Tag </w:t>
+            </w:r>
+            <w:r>
+              <w:t>korrekt: Authentifizierung erfolgreich, Weiterleitung zur Wahlseite</w:t>
             </w:r>
           </w:p>
           <w:p>
@@ -4226,7 +4249,7 @@
       <w:pPr>
         <w:pStyle w:val="berschrift1"/>
       </w:pPr>
-      <w:bookmarkStart w:id="3" w:name="_Toc505083968"/>
+      <w:bookmarkStart w:id="3" w:name="_Toc511977656"/>
       <w:r>
         <w:lastRenderedPageBreak/>
         <w:t xml:space="preserve">Ebene </w:t>
@@ -4243,7 +4266,7 @@
       <w:pPr>
         <w:pStyle w:val="berschrift2"/>
       </w:pPr>
-      <w:bookmarkStart w:id="4" w:name="_Toc505083969"/>
+      <w:bookmarkStart w:id="4" w:name="_Toc511977657"/>
       <w:r>
         <w:t>Bundestagswahl</w:t>
       </w:r>
@@ -4543,24 +4566,7 @@
           </w:tcPr>
           <w:p>
             <w:r>
-              <w:t>Software importiert die Liste nach Vorgaben (siehe</w:t>
-            </w:r>
-            <w:r>
-              <w:t xml:space="preserve"> </w:t>
-            </w:r>
-            <w:commentRangeStart w:id="5"/>
-            <w:r>
-              <w:t>Lastenheft</w:t>
-            </w:r>
-            <w:commentRangeEnd w:id="5"/>
-            <w:r>
-              <w:rPr>
-                <w:rStyle w:val="Kommentarzeichen"/>
-              </w:rPr>
-              <w:commentReference w:id="5"/>
-            </w:r>
-            <w:r>
-              <w:t>) ins System</w:t>
+              <w:t>Software importiert die Liste nach Vorgaben ins System</w:t>
             </w:r>
           </w:p>
         </w:tc>
@@ -4595,13 +4601,7 @@
           </w:tcPr>
           <w:p>
             <w:r>
-              <w:t xml:space="preserve">Software importiert die Liste nach Vorgaben (siehe </w:t>
-            </w:r>
-            <w:r>
-              <w:t xml:space="preserve">Lastenheft) </w:t>
-            </w:r>
-            <w:r>
-              <w:t>ins System</w:t>
+              <w:t>Software importiert die Liste nach Vorgaben ins System</w:t>
             </w:r>
           </w:p>
         </w:tc>
@@ -4636,13 +4636,7 @@
           </w:tcPr>
           <w:p>
             <w:r>
-              <w:t>Software importiert die Liste nach Vorgaben (siehe</w:t>
-            </w:r>
-            <w:r>
-              <w:t xml:space="preserve"> Lastenheft</w:t>
-            </w:r>
-            <w:r>
-              <w:t>) ins System</w:t>
+              <w:t>Software importiert die Liste nach Vorgaben ins System</w:t>
             </w:r>
           </w:p>
         </w:tc>
@@ -4990,17 +4984,9 @@
             <w:r>
               <w:t>Es stehen die Auswahlmöglichkeiten „Freigeben</w:t>
             </w:r>
-            <w:proofErr w:type="gramStart"/>
-            <w:r>
-              <w:t>“</w:t>
-            </w:r>
-            <w:r>
-              <w:t xml:space="preserve">, </w:t>
-            </w:r>
-            <w:r>
-              <w:t xml:space="preserve"> „</w:t>
-            </w:r>
-            <w:proofErr w:type="gramEnd"/>
+            <w:r>
+              <w:t>“, „</w:t>
+            </w:r>
             <w:r>
               <w:t xml:space="preserve">Ablehnen“ </w:t>
             </w:r>
@@ -5149,186 +5135,186 @@
       <w:pPr>
         <w:pStyle w:val="berschrift2"/>
       </w:pPr>
-      <w:bookmarkStart w:id="6" w:name="_Toc505083970"/>
+      <w:bookmarkStart w:id="5" w:name="_Toc511977658"/>
       <w:r>
         <w:t>Europawahl</w:t>
       </w:r>
+      <w:bookmarkEnd w:id="5"/>
+    </w:p>
+    <w:p/>
+    <w:p>
+      <w:r>
+        <w:rPr>
+          <w:b/>
+        </w:rPr>
+        <w:t>UC-NR.</w:t>
+      </w:r>
+      <w:r>
+        <w:rPr>
+          <w:b/>
+        </w:rPr>
+        <w:tab/>
+      </w:r>
+      <w:r>
+        <w:tab/>
+        <w:t>2.3</w:t>
+      </w:r>
+      <w:r>
+        <w:br/>
+      </w:r>
+      <w:r>
+        <w:rPr>
+          <w:b/>
+        </w:rPr>
+        <w:t>Rolle</w:t>
+      </w:r>
+      <w:r>
+        <w:t xml:space="preserve"> </w:t>
+      </w:r>
+      <w:r>
+        <w:tab/>
+      </w:r>
+      <w:r>
+        <w:tab/>
+        <w:t>Moderator</w:t>
+      </w:r>
+      <w:r>
+        <w:br/>
+      </w:r>
+      <w:r>
+        <w:rPr>
+          <w:b/>
+        </w:rPr>
+        <w:t>Nutzungsziel</w:t>
+      </w:r>
+      <w:r>
+        <w:tab/>
+        <w:t>Europawahl anlegen</w:t>
+      </w:r>
+    </w:p>
+    <w:p>
+      <w:r>
+        <w:rPr>
+          <w:b/>
+        </w:rPr>
+        <w:t xml:space="preserve">Vorgehen </w:t>
+      </w:r>
+      <w:r>
+        <w:tab/>
+        <w:t>Einloggen (UC 1.1)</w:t>
+      </w:r>
+    </w:p>
+    <w:p>
+      <w:pPr>
+        <w:ind w:left="1410"/>
+      </w:pPr>
+      <w:r>
+        <w:t>Das Vorgehen hierfür ist analog zu UC 2.1, außer dass Nr.</w:t>
+      </w:r>
+      <w:r>
+        <w:t xml:space="preserve">3 und </w:t>
+      </w:r>
+      <w:r>
+        <w:t>4 entf</w:t>
+      </w:r>
+      <w:r>
+        <w:t>allen</w:t>
+      </w:r>
+      <w:r>
+        <w:t>. Es werden keine Kandidaten</w:t>
+      </w:r>
+      <w:r>
+        <w:t xml:space="preserve"> und kein Wahlkreis </w:t>
+      </w:r>
+      <w:r>
+        <w:t>für eine Europawahl benötigt.</w:t>
+      </w:r>
+    </w:p>
+    <w:p>
+      <w:pPr>
+        <w:rPr>
+          <w:b/>
+        </w:rPr>
+      </w:pPr>
+    </w:p>
+    <w:p>
+      <w:r>
+        <w:rPr>
+          <w:b/>
+        </w:rPr>
+        <w:t>UC-NR.</w:t>
+      </w:r>
+      <w:r>
+        <w:rPr>
+          <w:b/>
+        </w:rPr>
+        <w:tab/>
+      </w:r>
+      <w:r>
+        <w:tab/>
+        <w:t>2.4</w:t>
+      </w:r>
+      <w:r>
+        <w:br/>
+      </w:r>
+      <w:r>
+        <w:rPr>
+          <w:b/>
+        </w:rPr>
+        <w:t>Rolle</w:t>
+      </w:r>
+      <w:r>
+        <w:t xml:space="preserve"> </w:t>
+      </w:r>
+      <w:r>
+        <w:tab/>
+      </w:r>
+      <w:r>
+        <w:tab/>
+        <w:t>Wahlleiter</w:t>
+      </w:r>
+      <w:r>
+        <w:br/>
+      </w:r>
+      <w:r>
+        <w:rPr>
+          <w:b/>
+        </w:rPr>
+        <w:t>Nutzungsziel</w:t>
+      </w:r>
+      <w:r>
+        <w:tab/>
+        <w:t>Europawahl anlegen oder freigeben oder ablehnen</w:t>
+      </w:r>
+      <w:r>
+        <w:t xml:space="preserve"> oder löschen</w:t>
+      </w:r>
+    </w:p>
+    <w:p>
+      <w:pPr>
+        <w:ind w:left="1410" w:hanging="1410"/>
+      </w:pPr>
+      <w:r>
+        <w:rPr>
+          <w:b/>
+        </w:rPr>
+        <w:t xml:space="preserve">Vorgehen </w:t>
+      </w:r>
+      <w:r>
+        <w:tab/>
+        <w:t>Anlegen einer Europawahl als Wahlleiter ist analog zu UC 2.3 und UC 2.2. Im Anschluss an das in UC 2.3 beschriebene Vorgehen wird das unter UC 2.2 beschriebene Vorgehen ausgeführt.</w:t>
+      </w:r>
+    </w:p>
+    <w:p/>
+    <w:p>
+      <w:pPr>
+        <w:pStyle w:val="berschrift2"/>
+      </w:pPr>
+      <w:bookmarkStart w:id="6" w:name="_Toc511977659"/>
+      <w:r>
+        <w:t>Wahlen bearbeiten</w:t>
+      </w:r>
       <w:bookmarkEnd w:id="6"/>
-    </w:p>
-    <w:p/>
-    <w:p>
-      <w:r>
-        <w:rPr>
-          <w:b/>
-        </w:rPr>
-        <w:t>UC-NR.</w:t>
-      </w:r>
-      <w:r>
-        <w:rPr>
-          <w:b/>
-        </w:rPr>
-        <w:tab/>
-      </w:r>
-      <w:r>
-        <w:tab/>
-        <w:t>2.3</w:t>
-      </w:r>
-      <w:r>
-        <w:br/>
-      </w:r>
-      <w:r>
-        <w:rPr>
-          <w:b/>
-        </w:rPr>
-        <w:t>Rolle</w:t>
-      </w:r>
-      <w:r>
-        <w:t xml:space="preserve"> </w:t>
-      </w:r>
-      <w:r>
-        <w:tab/>
-      </w:r>
-      <w:r>
-        <w:tab/>
-        <w:t>Moderator</w:t>
-      </w:r>
-      <w:r>
-        <w:br/>
-      </w:r>
-      <w:r>
-        <w:rPr>
-          <w:b/>
-        </w:rPr>
-        <w:t>Nutzungsziel</w:t>
-      </w:r>
-      <w:r>
-        <w:tab/>
-        <w:t>Europawahl anlegen</w:t>
-      </w:r>
-    </w:p>
-    <w:p>
-      <w:r>
-        <w:rPr>
-          <w:b/>
-        </w:rPr>
-        <w:t xml:space="preserve">Vorgehen </w:t>
-      </w:r>
-      <w:r>
-        <w:tab/>
-        <w:t>Einloggen (UC 1.1)</w:t>
-      </w:r>
-    </w:p>
-    <w:p>
-      <w:pPr>
-        <w:ind w:left="1410"/>
-      </w:pPr>
-      <w:r>
-        <w:t>Das Vorgehen hierfür ist analog zu UC 2.1, außer dass Nr.</w:t>
-      </w:r>
-      <w:r>
-        <w:t xml:space="preserve">3 und </w:t>
-      </w:r>
-      <w:r>
-        <w:t>4 entf</w:t>
-      </w:r>
-      <w:r>
-        <w:t>allen</w:t>
-      </w:r>
-      <w:r>
-        <w:t>. Es werden keine Kandidaten</w:t>
-      </w:r>
-      <w:r>
-        <w:t xml:space="preserve"> und kein Wahlkreis </w:t>
-      </w:r>
-      <w:r>
-        <w:t>für eine Europawahl benötigt.</w:t>
-      </w:r>
-    </w:p>
-    <w:p>
-      <w:pPr>
-        <w:rPr>
-          <w:b/>
-        </w:rPr>
-      </w:pPr>
-    </w:p>
-    <w:p>
-      <w:r>
-        <w:rPr>
-          <w:b/>
-        </w:rPr>
-        <w:t>UC-NR.</w:t>
-      </w:r>
-      <w:r>
-        <w:rPr>
-          <w:b/>
-        </w:rPr>
-        <w:tab/>
-      </w:r>
-      <w:r>
-        <w:tab/>
-        <w:t>2.4</w:t>
-      </w:r>
-      <w:r>
-        <w:br/>
-      </w:r>
-      <w:r>
-        <w:rPr>
-          <w:b/>
-        </w:rPr>
-        <w:t>Rolle</w:t>
-      </w:r>
-      <w:r>
-        <w:t xml:space="preserve"> </w:t>
-      </w:r>
-      <w:r>
-        <w:tab/>
-      </w:r>
-      <w:r>
-        <w:tab/>
-        <w:t>Wahlleiter</w:t>
-      </w:r>
-      <w:r>
-        <w:br/>
-      </w:r>
-      <w:r>
-        <w:rPr>
-          <w:b/>
-        </w:rPr>
-        <w:t>Nutzungsziel</w:t>
-      </w:r>
-      <w:r>
-        <w:tab/>
-        <w:t>Europawahl anlegen oder freigeben oder ablehnen</w:t>
-      </w:r>
-      <w:r>
-        <w:t xml:space="preserve"> oder löschen</w:t>
-      </w:r>
-    </w:p>
-    <w:p>
-      <w:pPr>
-        <w:ind w:left="1410" w:hanging="1410"/>
-      </w:pPr>
-      <w:r>
-        <w:rPr>
-          <w:b/>
-        </w:rPr>
-        <w:t xml:space="preserve">Vorgehen </w:t>
-      </w:r>
-      <w:r>
-        <w:tab/>
-        <w:t>Anlegen einer Europawahl als Wahlleiter ist analog zu UC 2.3 und UC 2.2. Im Anschluss an das in UC 2.3 beschriebene Vorgehen wird das unter UC 2.2 beschriebene Vorgehen ausgeführt.</w:t>
-      </w:r>
-    </w:p>
-    <w:p/>
-    <w:p>
-      <w:pPr>
-        <w:pStyle w:val="berschrift2"/>
-      </w:pPr>
-      <w:bookmarkStart w:id="7" w:name="_Toc505083971"/>
-      <w:r>
-        <w:t>Wahlen bearbeiten</w:t>
-      </w:r>
-      <w:bookmarkEnd w:id="7"/>
     </w:p>
     <w:p>
       <w:r>
@@ -6002,14 +5988,14 @@
       <w:pPr>
         <w:pStyle w:val="berschrift1"/>
       </w:pPr>
-      <w:bookmarkStart w:id="8" w:name="_Toc505083972"/>
+      <w:bookmarkStart w:id="7" w:name="_Toc511977660"/>
       <w:r>
         <w:t>Administrator</w:t>
       </w:r>
       <w:r>
         <w:t xml:space="preserve"> 3.1 – 3.2</w:t>
       </w:r>
-      <w:bookmarkEnd w:id="8"/>
+      <w:bookmarkEnd w:id="7"/>
     </w:p>
     <w:p>
       <w:pPr>
@@ -6561,7 +6547,7 @@
       <w:pPr>
         <w:pStyle w:val="berschrift1"/>
       </w:pPr>
-      <w:bookmarkStart w:id="9" w:name="_Toc505083973"/>
+      <w:bookmarkStart w:id="8" w:name="_Toc511977661"/>
       <w:r>
         <w:t>W</w:t>
       </w:r>
@@ -6571,17 +6557,17 @@
       <w:r>
         <w:t xml:space="preserve"> 4.1 – 8.2</w:t>
       </w:r>
+      <w:bookmarkEnd w:id="8"/>
+    </w:p>
+    <w:p>
+      <w:pPr>
+        <w:pStyle w:val="berschrift2"/>
+      </w:pPr>
+      <w:bookmarkStart w:id="9" w:name="_Toc511977662"/>
+      <w:r>
+        <w:t>Bundestagswahl</w:t>
+      </w:r>
       <w:bookmarkEnd w:id="9"/>
-    </w:p>
-    <w:p>
-      <w:pPr>
-        <w:pStyle w:val="berschrift2"/>
-      </w:pPr>
-      <w:bookmarkStart w:id="10" w:name="_Toc505083974"/>
-      <w:r>
-        <w:t>Bundestagswahl</w:t>
-      </w:r>
-      <w:bookmarkEnd w:id="10"/>
     </w:p>
     <w:p>
       <w:pPr>
@@ -6743,7 +6729,7 @@
           </w:tcPr>
           <w:p>
             <w:r>
-              <w:t>4</w:t>
+              <w:t>1</w:t>
             </w:r>
           </w:p>
         </w:tc>
@@ -6767,9 +6753,6 @@
             </w:r>
             <w:r>
               <w:t xml:space="preserve"> </w:t>
-            </w:r>
-            <w:r>
-              <w:t>Aufforderung den Fingerabdruck zur Stimmabgabe erneut einzulesen.</w:t>
             </w:r>
           </w:p>
         </w:tc>
@@ -6781,7 +6764,7 @@
           </w:tcPr>
           <w:p>
             <w:r>
-              <w:t>5</w:t>
+              <w:t>2</w:t>
             </w:r>
           </w:p>
         </w:tc>
@@ -6813,7 +6796,7 @@
           </w:tcPr>
           <w:p>
             <w:r>
-              <w:t>6</w:t>
+              <w:t>3</w:t>
             </w:r>
           </w:p>
         </w:tc>
@@ -6845,8 +6828,7 @@
           </w:tcPr>
           <w:p>
             <w:r>
-              <w:lastRenderedPageBreak/>
-              <w:t>7</w:t>
+              <w:t>4</w:t>
             </w:r>
           </w:p>
         </w:tc>
@@ -6866,10 +6848,10 @@
           </w:tcPr>
           <w:p>
             <w:r>
-              <w:t>Dialogfenster zum Bestätigen öffnet sich</w:t>
-            </w:r>
-            <w:r>
-              <w:t>, Aufforderung zum erneuten Scannen des Fingerabdrucks ist enthalten.</w:t>
+              <w:t xml:space="preserve">Dialogfenster zum Bestätigen öffnet </w:t>
+            </w:r>
+            <w:r>
+              <w:t>sich, Aufforderung zum Einlesen des RFID-Tags zur Stimmabgabe ist enthalten.</w:t>
             </w:r>
           </w:p>
         </w:tc>
@@ -6881,7 +6863,8 @@
           </w:tcPr>
           <w:p>
             <w:r>
-              <w:t>8</w:t>
+              <w:lastRenderedPageBreak/>
+              <w:t>5</w:t>
             </w:r>
           </w:p>
         </w:tc>
@@ -6891,7 +6874,7 @@
           </w:tcPr>
           <w:p>
             <w:r>
-              <w:t>Fingerabdruck erneut scannen</w:t>
+              <w:t>RFID-Tag scannen</w:t>
             </w:r>
           </w:p>
         </w:tc>
@@ -6901,7 +6884,10 @@
           </w:tcPr>
           <w:p>
             <w:r>
-              <w:t>Fingerabdruck wird als korrekt erkannt, bestätigen kann geklickt werden.</w:t>
+              <w:t>RFID-Tag</w:t>
+            </w:r>
+            <w:r>
+              <w:t xml:space="preserve"> wird als korrekt erkannt, bestätigen kann geklickt werden.</w:t>
             </w:r>
           </w:p>
         </w:tc>
@@ -6913,7 +6899,7 @@
           </w:tcPr>
           <w:p>
             <w:r>
-              <w:t>9</w:t>
+              <w:t>6</w:t>
             </w:r>
           </w:p>
         </w:tc>
@@ -7187,11 +7173,11 @@
       <w:pPr>
         <w:pStyle w:val="berschrift2"/>
       </w:pPr>
-      <w:bookmarkStart w:id="11" w:name="_Toc505083975"/>
+      <w:bookmarkStart w:id="10" w:name="_Toc511977663"/>
       <w:r>
         <w:t>Europawahl</w:t>
       </w:r>
-      <w:bookmarkEnd w:id="11"/>
+      <w:bookmarkEnd w:id="10"/>
     </w:p>
     <w:p/>
     <w:p>
@@ -7376,7 +7362,7 @@
               <w:t>Digitale Version des Stimmzettels wird angezeigt.</w:t>
             </w:r>
             <w:r>
-              <w:t xml:space="preserve">  Aufforderung den Fingerabdruck zur Stimmabgabe erneut einzulesen.</w:t>
+              <w:t xml:space="preserve">  </w:t>
             </w:r>
           </w:p>
         </w:tc>
@@ -7440,7 +7426,13 @@
           </w:tcPr>
           <w:p>
             <w:r>
-              <w:t>Dialogfenster zum Bestätigen öffnet sich, Aufforderung zum erneuten Scannen des Fingerabdrucks ist enthalten.</w:t>
+              <w:t xml:space="preserve">Dialogfenster zum Bestätigen öffnet sich, Aufforderung zum erneuten Scannen des </w:t>
+            </w:r>
+            <w:r>
+              <w:t>RFID-Tags</w:t>
+            </w:r>
+            <w:r>
+              <w:t xml:space="preserve"> ist enthalten.</w:t>
             </w:r>
           </w:p>
         </w:tc>
@@ -7462,7 +7454,10 @@
           </w:tcPr>
           <w:p>
             <w:r>
-              <w:t>Fingerabdruck erneut scannen</w:t>
+              <w:t>RFID-Tag</w:t>
+            </w:r>
+            <w:r>
+              <w:t xml:space="preserve"> erneut scannen</w:t>
             </w:r>
           </w:p>
         </w:tc>
@@ -7472,7 +7467,10 @@
           </w:tcPr>
           <w:p>
             <w:r>
-              <w:t>Fingerabdruck wird als korrekt erkannt, bestätigen kann geklickt werden.</w:t>
+              <w:t>RFID-Tag</w:t>
+            </w:r>
+            <w:r>
+              <w:t xml:space="preserve"> wird als korrekt erkannt, bestätigen kann geklickt werden.</w:t>
             </w:r>
           </w:p>
         </w:tc>
@@ -7692,11 +7690,11 @@
       <w:pPr>
         <w:pStyle w:val="berschrift2"/>
       </w:pPr>
-      <w:bookmarkStart w:id="12" w:name="_Toc505083976"/>
+      <w:bookmarkStart w:id="11" w:name="_Toc511977664"/>
       <w:r>
         <w:t>Bürgerentscheid</w:t>
       </w:r>
-      <w:bookmarkEnd w:id="12"/>
+      <w:bookmarkEnd w:id="11"/>
     </w:p>
     <w:p>
       <w:r>
@@ -7886,7 +7884,7 @@
               <w:t>Digitale Version des Stimmzettels wird angezeigt.</w:t>
             </w:r>
             <w:r>
-              <w:t xml:space="preserve">  Aufforderung den Fingerabdruck zur Stimmabgabe erneut einzulesen.</w:t>
+              <w:t xml:space="preserve">  </w:t>
             </w:r>
           </w:p>
         </w:tc>
@@ -7918,7 +7916,13 @@
           </w:tcPr>
           <w:p>
             <w:r>
-              <w:t>Die gewählte Auswahlmöglichkeit wird ausgewählt</w:t>
+              <w:t xml:space="preserve">Die </w:t>
+            </w:r>
+            <w:r>
+              <w:t>gewünschte</w:t>
+            </w:r>
+            <w:r>
+              <w:t xml:space="preserve"> Auswahlmöglichkeit wird ausgewählt</w:t>
             </w:r>
           </w:p>
         </w:tc>
@@ -7950,7 +7954,13 @@
           </w:tcPr>
           <w:p>
             <w:r>
-              <w:t>Dialogfenster zum Bestätigen öffnet sich, Aufforderung zum erneuten Scannen des Fingerabdrucks ist enthalten.</w:t>
+              <w:t xml:space="preserve">Dialogfenster zum Bestätigen öffnet sich, Aufforderung zum erneuten Scannen des </w:t>
+            </w:r>
+            <w:r>
+              <w:t xml:space="preserve"> RFID-Tags </w:t>
+            </w:r>
+            <w:r>
+              <w:t>ist enthalten.</w:t>
             </w:r>
           </w:p>
         </w:tc>
@@ -7972,7 +7982,10 @@
           </w:tcPr>
           <w:p>
             <w:r>
-              <w:t>Fingerabdruck erneut scannen</w:t>
+              <w:t xml:space="preserve">RFID-Tag </w:t>
+            </w:r>
+            <w:r>
+              <w:t>erneut scannen</w:t>
             </w:r>
           </w:p>
         </w:tc>
@@ -7982,7 +7995,10 @@
           </w:tcPr>
           <w:p>
             <w:r>
-              <w:t>Fingerabdruck wird als korrekt erkannt, bestätigen kann geklickt werden.</w:t>
+              <w:t xml:space="preserve">RFID-Tag </w:t>
+            </w:r>
+            <w:r>
+              <w:t>wird als korrekt erkannt, bestätigen kann geklickt werden.</w:t>
             </w:r>
           </w:p>
         </w:tc>
@@ -8301,11 +8317,11 @@
       <w:pPr>
         <w:pStyle w:val="berschrift2"/>
       </w:pPr>
-      <w:bookmarkStart w:id="13" w:name="_Toc505083977"/>
+      <w:bookmarkStart w:id="12" w:name="_Toc511977665"/>
       <w:r>
         <w:t>Landratswahl</w:t>
       </w:r>
-      <w:bookmarkEnd w:id="13"/>
+      <w:bookmarkEnd w:id="12"/>
     </w:p>
     <w:p>
       <w:r>
@@ -8486,7 +8502,7 @@
               <w:t>Digitale Version des Stimmzettels wird angezeigt.</w:t>
             </w:r>
             <w:r>
-              <w:t xml:space="preserve">  Aufforderung den Fingerabdruck zur Stimmabgabe erneut einzulesen.</w:t>
+              <w:t xml:space="preserve">  </w:t>
             </w:r>
           </w:p>
         </w:tc>
@@ -8518,7 +8534,13 @@
           </w:tcPr>
           <w:p>
             <w:r>
-              <w:t>Die gewählte Auswahlmöglichkeit wird ausgewählt</w:t>
+              <w:t xml:space="preserve">Die </w:t>
+            </w:r>
+            <w:r>
+              <w:t>gewünschte</w:t>
+            </w:r>
+            <w:r>
+              <w:t xml:space="preserve"> Auswahlmöglichkeit wird ausgewählt</w:t>
             </w:r>
           </w:p>
         </w:tc>
@@ -8550,7 +8572,13 @@
           </w:tcPr>
           <w:p>
             <w:r>
-              <w:t>Dialogfenster zum Bestätigen öffnet sich, Aufforderung zum erneuten Scannen des Fingerabdrucks ist enthalten.</w:t>
+              <w:t xml:space="preserve">Dialogfenster zum Bestätigen öffnet sich, Aufforderung zum erneuten Scannen des </w:t>
+            </w:r>
+            <w:r>
+              <w:t xml:space="preserve"> RFID-Tags </w:t>
+            </w:r>
+            <w:r>
+              <w:t>ist enthalten.</w:t>
             </w:r>
           </w:p>
         </w:tc>
@@ -8573,7 +8601,10 @@
           </w:tcPr>
           <w:p>
             <w:r>
-              <w:t>Fingerabdruck erneut scannen</w:t>
+              <w:t xml:space="preserve">RFID-Tag </w:t>
+            </w:r>
+            <w:r>
+              <w:t>erneut scannen</w:t>
             </w:r>
           </w:p>
         </w:tc>
@@ -8583,7 +8614,10 @@
           </w:tcPr>
           <w:p>
             <w:r>
-              <w:t>Fingerabdruck wird als korrekt erkannt, bestätigen kann geklickt werden.</w:t>
+              <w:t xml:space="preserve">RFID-Tag </w:t>
+            </w:r>
+            <w:r>
+              <w:t>wird als korrekt erkannt, bestätigen kann geklickt werden.</w:t>
             </w:r>
           </w:p>
         </w:tc>
@@ -8760,11 +8794,11 @@
       <w:pPr>
         <w:pStyle w:val="berschrift2"/>
       </w:pPr>
-      <w:bookmarkStart w:id="14" w:name="_Toc505083978"/>
+      <w:bookmarkStart w:id="13" w:name="_Toc511977666"/>
       <w:r>
         <w:t>Bürgermeisterwahl</w:t>
       </w:r>
-      <w:bookmarkEnd w:id="14"/>
+      <w:bookmarkEnd w:id="13"/>
     </w:p>
     <w:p>
       <w:r>
@@ -8942,10 +8976,10 @@
           </w:tcPr>
           <w:p>
             <w:r>
-              <w:t>Digitale Version des Stimmzettels wird angezeigt.</w:t>
-            </w:r>
-            <w:r>
-              <w:t xml:space="preserve">  Aufforderung den Fingerabdruck zur Stimmabgabe erneut einzulesen.</w:t>
+              <w:t>Digitale Version des Stimmzettels wird angezeigt</w:t>
+            </w:r>
+            <w:r>
+              <w:t>.</w:t>
             </w:r>
           </w:p>
         </w:tc>
@@ -9009,7 +9043,13 @@
           </w:tcPr>
           <w:p>
             <w:r>
-              <w:t>Dialogfenster zum Bestätigen öffnet sich, Aufforderung zum erneuten Scannen des Fingerabdrucks ist enthalten.</w:t>
+              <w:t xml:space="preserve">Dialogfenster zum Bestätigen öffnet sich, Aufforderung zum erneuten Scannen des </w:t>
+            </w:r>
+            <w:r>
+              <w:t xml:space="preserve"> RFID-Tags </w:t>
+            </w:r>
+            <w:r>
+              <w:t>ist enthalten.</w:t>
             </w:r>
           </w:p>
         </w:tc>
@@ -9031,7 +9071,10 @@
           </w:tcPr>
           <w:p>
             <w:r>
-              <w:t>Fingerabdruck erneut scannen</w:t>
+              <w:t xml:space="preserve">RFID-Tag </w:t>
+            </w:r>
+            <w:r>
+              <w:t>erneut scannen</w:t>
             </w:r>
           </w:p>
         </w:tc>
@@ -9041,7 +9084,10 @@
           </w:tcPr>
           <w:p>
             <w:r>
-              <w:t>Fingerabdruck wird als korrekt erkannt, bestätigen kann geklickt werden.</w:t>
+              <w:t xml:space="preserve">RFID-Tag </w:t>
+            </w:r>
+            <w:r>
+              <w:t>wird als korrekt erkannt, bestätigen kann geklickt werden.</w:t>
             </w:r>
           </w:p>
         </w:tc>
@@ -9209,7 +9255,7 @@
       <w:pPr>
         <w:pStyle w:val="berschrift1"/>
       </w:pPr>
-      <w:bookmarkStart w:id="15" w:name="_Toc505083979"/>
+      <w:bookmarkStart w:id="14" w:name="_Toc511977667"/>
       <w:r>
         <w:t xml:space="preserve">Ebene </w:t>
       </w:r>
@@ -9219,17 +9265,17 @@
       <w:r>
         <w:t xml:space="preserve"> 9.1 – 9.4</w:t>
       </w:r>
+      <w:bookmarkEnd w:id="14"/>
+    </w:p>
+    <w:p>
+      <w:pPr>
+        <w:pStyle w:val="berschrift2"/>
+      </w:pPr>
+      <w:bookmarkStart w:id="15" w:name="_Toc511977668"/>
+      <w:r>
+        <w:t>Bürgermeisterwahl</w:t>
+      </w:r>
       <w:bookmarkEnd w:id="15"/>
-    </w:p>
-    <w:p>
-      <w:pPr>
-        <w:pStyle w:val="berschrift2"/>
-      </w:pPr>
-      <w:bookmarkStart w:id="16" w:name="_Toc505083980"/>
-      <w:r>
-        <w:t>Bürgermeisterwahl</w:t>
-      </w:r>
-      <w:bookmarkEnd w:id="16"/>
     </w:p>
     <w:p/>
     <w:p>
@@ -9475,13 +9521,7 @@
           </w:tcPr>
           <w:p>
             <w:r>
-              <w:t>Software importiert die Liste nach Vorgaben (siehe</w:t>
-            </w:r>
-            <w:r>
-              <w:t xml:space="preserve"> Lastenheft</w:t>
-            </w:r>
-            <w:r>
-              <w:t>) ins System</w:t>
+              <w:t>Software importiert die Liste nach Vorgaben ins System</w:t>
             </w:r>
           </w:p>
         </w:tc>
@@ -9513,13 +9553,7 @@
           </w:tcPr>
           <w:p>
             <w:r>
-              <w:t>Software importiert die Liste nach Vorgaben (siehe</w:t>
-            </w:r>
-            <w:r>
-              <w:t xml:space="preserve"> Lastenheft)</w:t>
-            </w:r>
-            <w:r>
-              <w:t xml:space="preserve"> ins System</w:t>
+              <w:t>Software importiert die Liste nach Vorgaben  ins System</w:t>
             </w:r>
           </w:p>
         </w:tc>
@@ -9611,14 +9645,14 @@
       <w:pPr>
         <w:pStyle w:val="berschrift2"/>
       </w:pPr>
-      <w:bookmarkStart w:id="17" w:name="_Toc505083981"/>
+      <w:bookmarkStart w:id="16" w:name="_Toc511977669"/>
       <w:r>
         <w:t>Gemeinde</w:t>
       </w:r>
       <w:r>
         <w:t>ratswahl</w:t>
       </w:r>
-      <w:bookmarkEnd w:id="17"/>
+      <w:bookmarkEnd w:id="16"/>
     </w:p>
     <w:p>
       <w:r>
@@ -9873,24 +9907,7 @@
           </w:tcPr>
           <w:p>
             <w:r>
-              <w:t>Software importiert die Liste nach Vorgaben (siehe</w:t>
-            </w:r>
-            <w:r>
-              <w:t xml:space="preserve"> </w:t>
-            </w:r>
-            <w:commentRangeStart w:id="18"/>
-            <w:r>
-              <w:t>Lastenheft</w:t>
-            </w:r>
-            <w:commentRangeEnd w:id="18"/>
-            <w:r>
-              <w:rPr>
-                <w:rStyle w:val="Kommentarzeichen"/>
-              </w:rPr>
-              <w:commentReference w:id="18"/>
-            </w:r>
-            <w:r>
-              <w:t>) ins System</w:t>
+              <w:t>Software importiert die Liste nach Vorgaben ins System</w:t>
             </w:r>
           </w:p>
         </w:tc>
@@ -9922,13 +9939,7 @@
           </w:tcPr>
           <w:p>
             <w:r>
-              <w:t>Software importiert die Liste nach Vorgaben (siehe</w:t>
-            </w:r>
-            <w:r>
-              <w:t xml:space="preserve"> Lastenheft</w:t>
-            </w:r>
-            <w:r>
-              <w:t>) ins System</w:t>
+              <w:t>Software importiert die Liste nach Vorgaben ins System</w:t>
             </w:r>
           </w:p>
         </w:tc>
@@ -10048,11 +10059,11 @@
       <w:pPr>
         <w:pStyle w:val="berschrift2"/>
       </w:pPr>
-      <w:bookmarkStart w:id="19" w:name="_Toc505083982"/>
+      <w:bookmarkStart w:id="17" w:name="_Toc511977670"/>
       <w:r>
         <w:t>Bürgerentscheid</w:t>
       </w:r>
-      <w:bookmarkEnd w:id="19"/>
+      <w:bookmarkEnd w:id="17"/>
     </w:p>
     <w:p>
       <w:r>
@@ -10294,13 +10305,13 @@
           </w:tcPr>
           <w:p>
             <w:r>
-              <w:t xml:space="preserve">Software importiert die Liste nach Vorgaben (siehe </w:t>
-            </w:r>
-            <w:r>
-              <w:t>Lastenheft</w:t>
-            </w:r>
-            <w:r>
-              <w:t>) ins System</w:t>
+              <w:t xml:space="preserve">Software importiert die Liste nach </w:t>
+            </w:r>
+            <w:r>
+              <w:t>Vorgaben ins</w:t>
+            </w:r>
+            <w:r>
+              <w:t xml:space="preserve"> System</w:t>
             </w:r>
           </w:p>
         </w:tc>
@@ -10332,21 +10343,7 @@
           </w:tcPr>
           <w:p>
             <w:r>
-              <w:t xml:space="preserve">Software importiert die Liste nach Vorgaben (siehe </w:t>
-            </w:r>
-            <w:commentRangeStart w:id="20"/>
-            <w:r>
-              <w:t>Lastenheft</w:t>
-            </w:r>
-            <w:commentRangeEnd w:id="20"/>
-            <w:r>
-              <w:rPr>
-                <w:rStyle w:val="Kommentarzeichen"/>
-              </w:rPr>
-              <w:commentReference w:id="20"/>
-            </w:r>
-            <w:r>
-              <w:t>) ins System</w:t>
+              <w:t>Software importiert die Liste nach Vorgaben ins System</w:t>
             </w:r>
           </w:p>
         </w:tc>
@@ -10634,92 +10631,92 @@
       <w:pPr>
         <w:pStyle w:val="berschrift2"/>
       </w:pPr>
-      <w:bookmarkStart w:id="21" w:name="_Toc505083983"/>
+      <w:bookmarkStart w:id="18" w:name="_Toc511977671"/>
       <w:r>
         <w:t>Wahlen bearbeiten</w:t>
       </w:r>
+      <w:bookmarkEnd w:id="18"/>
+    </w:p>
+    <w:p>
+      <w:r>
+        <w:t>Selbes Vorgehen wie UC</w:t>
+      </w:r>
+      <w:r>
+        <w:t xml:space="preserve"> 2.5 bis UC 2.7</w:t>
+      </w:r>
+    </w:p>
+    <w:p/>
+    <w:p>
+      <w:pPr>
+        <w:pStyle w:val="berschrift1"/>
+      </w:pPr>
+      <w:bookmarkStart w:id="19" w:name="_Toc511977672"/>
+      <w:r>
+        <w:t xml:space="preserve">Ebene </w:t>
+      </w:r>
+      <w:r>
+        <w:t>Landtag</w:t>
+      </w:r>
+      <w:bookmarkEnd w:id="19"/>
+    </w:p>
+    <w:p>
+      <w:pPr>
+        <w:pStyle w:val="berschrift2"/>
+      </w:pPr>
+      <w:bookmarkStart w:id="20" w:name="_Toc511977673"/>
+      <w:r>
+        <w:t>Landtagswahl</w:t>
+      </w:r>
+      <w:bookmarkEnd w:id="20"/>
+    </w:p>
+    <w:p>
+      <w:r>
+        <w:t>Selbes Vorgehen wie Bundestagswahl UC 2.1 und 2.2</w:t>
+      </w:r>
+    </w:p>
+    <w:p/>
+    <w:p>
+      <w:pPr>
+        <w:pStyle w:val="berschrift2"/>
+      </w:pPr>
+      <w:bookmarkStart w:id="21" w:name="_Toc511977674"/>
+      <w:r>
+        <w:t>Bürgerentscheid</w:t>
+      </w:r>
       <w:bookmarkEnd w:id="21"/>
     </w:p>
     <w:p>
       <w:r>
-        <w:t>Selbes Vorgehen wie UC</w:t>
-      </w:r>
-      <w:r>
-        <w:t xml:space="preserve"> 2.5 bis UC 2.7</w:t>
+        <w:t xml:space="preserve">Selbes Vorgehen wie Bürgerentscheid UC </w:t>
+      </w:r>
+      <w:r>
+        <w:t>9</w:t>
+      </w:r>
+      <w:r>
+        <w:t>.3</w:t>
+      </w:r>
+      <w:r>
+        <w:t>, aber es wird in Wahlkreise unterteilt. D.h. Wahlkreis auswählen und Listen für den entsprechenden Wahlkreis importieren</w:t>
       </w:r>
     </w:p>
     <w:p/>
     <w:p>
       <w:pPr>
-        <w:pStyle w:val="berschrift1"/>
-      </w:pPr>
-      <w:bookmarkStart w:id="22" w:name="_Toc505083984"/>
-      <w:r>
-        <w:t xml:space="preserve">Ebene </w:t>
-      </w:r>
-      <w:r>
-        <w:t>Landtag</w:t>
+        <w:pStyle w:val="berschrift2"/>
+      </w:pPr>
+      <w:bookmarkStart w:id="22" w:name="_Toc511977675"/>
+      <w:r>
+        <w:t>Wahlen bearbeiten</w:t>
       </w:r>
       <w:bookmarkEnd w:id="22"/>
     </w:p>
     <w:p>
-      <w:pPr>
-        <w:pStyle w:val="berschrift2"/>
-      </w:pPr>
-      <w:bookmarkStart w:id="23" w:name="_Toc505083985"/>
-      <w:r>
-        <w:t>Landtagswahl</w:t>
-      </w:r>
-      <w:bookmarkEnd w:id="23"/>
-    </w:p>
-    <w:p>
-      <w:r>
-        <w:t>Selbes Vorgehen wie Bundestagswahl UC 2.1 und 2.2</w:t>
-      </w:r>
-    </w:p>
-    <w:p/>
-    <w:p>
-      <w:pPr>
-        <w:pStyle w:val="berschrift2"/>
-      </w:pPr>
-      <w:bookmarkStart w:id="24" w:name="_Toc505083986"/>
-      <w:r>
-        <w:t>Bürgerentscheid</w:t>
-      </w:r>
-      <w:bookmarkEnd w:id="24"/>
-    </w:p>
-    <w:p>
-      <w:r>
-        <w:t xml:space="preserve">Selbes Vorgehen wie Bürgerentscheid UC </w:t>
-      </w:r>
-      <w:r>
-        <w:t>9</w:t>
-      </w:r>
-      <w:r>
-        <w:t>.3</w:t>
-      </w:r>
-      <w:r>
-        <w:t>, aber es wird in Wahlkreise unterteilt. D.h. Wahlkreis auswählen und Listen für den entsprechenden Wahlkreis importieren</w:t>
-      </w:r>
-    </w:p>
-    <w:p/>
-    <w:p>
-      <w:pPr>
-        <w:pStyle w:val="berschrift2"/>
-      </w:pPr>
-      <w:bookmarkStart w:id="25" w:name="_Toc505083987"/>
-      <w:r>
-        <w:t>Wahlen bearbeiten</w:t>
-      </w:r>
-      <w:bookmarkEnd w:id="25"/>
-    </w:p>
-    <w:p>
       <w:r>
         <w:t>Selbes Vorgehen wie UC 2.5 bis UC 2.7</w:t>
       </w:r>
     </w:p>
     <w:sectPr>
-      <w:footerReference w:type="default" r:id="rId14"/>
+      <w:footerReference w:type="default" r:id="rId11"/>
       <w:pgSz w:w="11906" w:h="16838"/>
       <w:pgMar w:top="1417" w:right="1417" w:bottom="1134" w:left="1417" w:header="708" w:footer="708" w:gutter="0"/>
       <w:pgNumType w:start="0"/>
@@ -10729,75 +10726,6 @@
     </w:sectPr>
   </w:body>
 </w:document>
-</file>
-
-<file path=word/comments.xml><?xml version="1.0" encoding="utf-8"?>
-<w:comments xmlns:wpc="http://schemas.microsoft.com/office/word/2010/wordprocessingCanvas" xmlns:cx="http://schemas.microsoft.com/office/drawing/2014/chartex" xmlns:cx1="http://schemas.microsoft.com/office/drawing/2015/9/8/chartex" xmlns:cx2="http://schemas.microsoft.com/office/drawing/2015/10/21/chartex" xmlns:cx3="http://schemas.microsoft.com/office/drawing/2016/5/9/chartex" xmlns:cx4="http://schemas.microsoft.com/office/drawing/2016/5/10/chartex" xmlns:cx5="http://schemas.microsoft.com/office/drawing/2016/5/11/chartex" xmlns:cx6="http://schemas.microsoft.com/office/drawing/2016/5/12/chartex" xmlns:cx7="http://schemas.microsoft.com/office/drawing/2016/5/13/chartex" xmlns:cx8="http://schemas.microsoft.com/office/drawing/2016/5/14/chartex" xmlns:mc="http://schemas.openxmlformats.org/markup-compatibility/2006" xmlns:aink="http://schemas.microsoft.com/office/drawing/2016/ink" xmlns:am3d="http://schemas.microsoft.com/office/drawing/2017/model3d" xmlns:o="urn:schemas-microsoft-com:office:office" xmlns:r="http://schemas.openxmlformats.org/officeDocument/2006/relationships" xmlns:m="http://schemas.openxmlformats.org/officeDocument/2006/math" xmlns:v="urn:schemas-microsoft-com:vml" xmlns:wp14="http://schemas.microsoft.com/office/word/2010/wordprocessingDrawing" xmlns:wp="http://schemas.openxmlformats.org/drawingml/2006/wordprocessingDrawing" xmlns:w10="urn:schemas-microsoft-com:office:word" xmlns:w="http://schemas.openxmlformats.org/wordprocessingml/2006/main" xmlns:w14="http://schemas.microsoft.com/office/word/2010/wordml" xmlns:w15="http://schemas.microsoft.com/office/word/2012/wordml" xmlns:w16cid="http://schemas.microsoft.com/office/word/2016/wordml/cid" xmlns:w16se="http://schemas.microsoft.com/office/word/2015/wordml/symex" xmlns:wpg="http://schemas.microsoft.com/office/word/2010/wordprocessingGroup" xmlns:wpi="http://schemas.microsoft.com/office/word/2010/wordprocessingInk" xmlns:wne="http://schemas.microsoft.com/office/word/2006/wordml" xmlns:wps="http://schemas.microsoft.com/office/word/2010/wordprocessingShape" mc:Ignorable="w14 w15 w16se w16cid wp14">
-  <w:comment w:id="5" w:author="Katharina Schwab" w:date="2017-11-30T08:46:00Z" w:initials="KS">
-    <w:p>
-      <w:pPr>
-        <w:pStyle w:val="Kommentartext"/>
-      </w:pPr>
-      <w:r>
-        <w:rPr>
-          <w:rStyle w:val="Kommentarzeichen"/>
-        </w:rPr>
-        <w:annotationRef/>
-      </w:r>
-      <w:r>
-        <w:t>Muss noch ergänzt werden wo im Lastenheft das Listenprinzip steht</w:t>
-      </w:r>
-    </w:p>
-  </w:comment>
-  <w:comment w:id="18" w:author="Katharina Schwab" w:date="2017-11-30T08:46:00Z" w:initials="KS">
-    <w:p>
-      <w:pPr>
-        <w:pStyle w:val="Kommentartext"/>
-      </w:pPr>
-      <w:r>
-        <w:rPr>
-          <w:rStyle w:val="Kommentarzeichen"/>
-        </w:rPr>
-        <w:annotationRef/>
-      </w:r>
-      <w:r>
-        <w:t>Muss noch ergänzt werden wo im Lastenheft das Listenprinzip steht</w:t>
-      </w:r>
-    </w:p>
-  </w:comment>
-  <w:comment w:id="20" w:author="Katharina Schwab" w:date="2017-11-30T08:46:00Z" w:initials="KS">
-    <w:p>
-      <w:pPr>
-        <w:pStyle w:val="Kommentartext"/>
-      </w:pPr>
-      <w:r>
-        <w:rPr>
-          <w:rStyle w:val="Kommentarzeichen"/>
-        </w:rPr>
-        <w:annotationRef/>
-      </w:r>
-      <w:r>
-        <w:t>Muss noch ergänzt werden wo im Lastenheft das Listenprinzip steht</w:t>
-      </w:r>
-    </w:p>
-  </w:comment>
-</w:comments>
-</file>
-
-<file path=word/commentsExtended.xml><?xml version="1.0" encoding="utf-8"?>
-<w15:commentsEx xmlns:wpc="http://schemas.microsoft.com/office/word/2010/wordprocessingCanvas" xmlns:cx="http://schemas.microsoft.com/office/drawing/2014/chartex" xmlns:cx1="http://schemas.microsoft.com/office/drawing/2015/9/8/chartex" xmlns:cx2="http://schemas.microsoft.com/office/drawing/2015/10/21/chartex" xmlns:cx3="http://schemas.microsoft.com/office/drawing/2016/5/9/chartex" xmlns:cx4="http://schemas.microsoft.com/office/drawing/2016/5/10/chartex" xmlns:cx5="http://schemas.microsoft.com/office/drawing/2016/5/11/chartex" xmlns:cx6="http://schemas.microsoft.com/office/drawing/2016/5/12/chartex" xmlns:cx7="http://schemas.microsoft.com/office/drawing/2016/5/13/chartex" xmlns:cx8="http://schemas.microsoft.com/office/drawing/2016/5/14/chartex" xmlns:mc="http://schemas.openxmlformats.org/markup-compatibility/2006" xmlns:aink="http://schemas.microsoft.com/office/drawing/2016/ink" xmlns:am3d="http://schemas.microsoft.com/office/drawing/2017/model3d" xmlns:o="urn:schemas-microsoft-com:office:office" xmlns:r="http://schemas.openxmlformats.org/officeDocument/2006/relationships" xmlns:m="http://schemas.openxmlformats.org/officeDocument/2006/math" xmlns:v="urn:schemas-microsoft-com:vml" xmlns:wp14="http://schemas.microsoft.com/office/word/2010/wordprocessingDrawing" xmlns:wp="http://schemas.openxmlformats.org/drawingml/2006/wordprocessingDrawing" xmlns:w10="urn:schemas-microsoft-com:office:word" xmlns:w="http://schemas.openxmlformats.org/wordprocessingml/2006/main" xmlns:w14="http://schemas.microsoft.com/office/word/2010/wordml" xmlns:w15="http://schemas.microsoft.com/office/word/2012/wordml" xmlns:w16cid="http://schemas.microsoft.com/office/word/2016/wordml/cid" xmlns:w16se="http://schemas.microsoft.com/office/word/2015/wordml/symex" xmlns:wpg="http://schemas.microsoft.com/office/word/2010/wordprocessingGroup" xmlns:wpi="http://schemas.microsoft.com/office/word/2010/wordprocessingInk" xmlns:wne="http://schemas.microsoft.com/office/word/2006/wordml" xmlns:wps="http://schemas.microsoft.com/office/word/2010/wordprocessingShape" mc:Ignorable="w14 w15 w16se w16cid wp14">
-  <w15:commentEx w15:paraId="6220CE35" w15:done="0"/>
-  <w15:commentEx w15:paraId="32217A4D" w15:done="0"/>
-  <w15:commentEx w15:paraId="3DCFF53E" w15:done="0"/>
-</w15:commentsEx>
-</file>
-
-<file path=word/commentsIds.xml><?xml version="1.0" encoding="utf-8"?>
-<w16cid:commentsIds xmlns:wpc="http://schemas.microsoft.com/office/word/2010/wordprocessingCanvas" xmlns:cx="http://schemas.microsoft.com/office/drawing/2014/chartex" xmlns:cx1="http://schemas.microsoft.com/office/drawing/2015/9/8/chartex" xmlns:cx2="http://schemas.microsoft.com/office/drawing/2015/10/21/chartex" xmlns:cx3="http://schemas.microsoft.com/office/drawing/2016/5/9/chartex" xmlns:cx4="http://schemas.microsoft.com/office/drawing/2016/5/10/chartex" xmlns:cx5="http://schemas.microsoft.com/office/drawing/2016/5/11/chartex" xmlns:cx6="http://schemas.microsoft.com/office/drawing/2016/5/12/chartex" xmlns:cx7="http://schemas.microsoft.com/office/drawing/2016/5/13/chartex" xmlns:cx8="http://schemas.microsoft.com/office/drawing/2016/5/14/chartex" xmlns:mc="http://schemas.openxmlformats.org/markup-compatibility/2006" xmlns:aink="http://schemas.microsoft.com/office/drawing/2016/ink" xmlns:am3d="http://schemas.microsoft.com/office/drawing/2017/model3d" xmlns:o="urn:schemas-microsoft-com:office:office" xmlns:r="http://schemas.openxmlformats.org/officeDocument/2006/relationships" xmlns:m="http://schemas.openxmlformats.org/officeDocument/2006/math" xmlns:v="urn:schemas-microsoft-com:vml" xmlns:wp14="http://schemas.microsoft.com/office/word/2010/wordprocessingDrawing" xmlns:wp="http://schemas.openxmlformats.org/drawingml/2006/wordprocessingDrawing" xmlns:w10="urn:schemas-microsoft-com:office:word" xmlns:w="http://schemas.openxmlformats.org/wordprocessingml/2006/main" xmlns:w14="http://schemas.microsoft.com/office/word/2010/wordml" xmlns:w15="http://schemas.microsoft.com/office/word/2012/wordml" xmlns:w16cid="http://schemas.microsoft.com/office/word/2016/wordml/cid" xmlns:w16se="http://schemas.microsoft.com/office/word/2015/wordml/symex" xmlns:wpg="http://schemas.microsoft.com/office/word/2010/wordprocessingGroup" xmlns:wpi="http://schemas.microsoft.com/office/word/2010/wordprocessingInk" xmlns:wne="http://schemas.microsoft.com/office/word/2006/wordml" xmlns:wps="http://schemas.microsoft.com/office/word/2010/wordprocessingShape" mc:Ignorable="w14 w15 w16se w16cid wp14">
-  <w16cid:commentId w16cid:paraId="6220CE35" w16cid:durableId="1DCA43DC"/>
-  <w16cid:commentId w16cid:paraId="32217A4D" w16cid:durableId="1DCA479A"/>
-  <w16cid:commentId w16cid:paraId="3DCFF53E" w16cid:durableId="1DCA47AD"/>
-</w16cid:commentsIds>
 </file>
 
 <file path=word/endnotes.xml><?xml version="1.0" encoding="utf-8"?>
@@ -10835,6 +10763,7 @@
         <w:docPartUnique/>
       </w:docPartObj>
     </w:sdtPr>
+    <w:sdtEndPr/>
     <w:sdtContent>
       <w:p>
         <w:pPr>
@@ -12403,14 +12332,6 @@
     <w:abstractNumId w:val="0"/>
   </w:num>
 </w:numbering>
-</file>
-
-<file path=word/people.xml><?xml version="1.0" encoding="utf-8"?>
-<w15:people xmlns:wpc="http://schemas.microsoft.com/office/word/2010/wordprocessingCanvas" xmlns:cx="http://schemas.microsoft.com/office/drawing/2014/chartex" xmlns:cx1="http://schemas.microsoft.com/office/drawing/2015/9/8/chartex" xmlns:cx2="http://schemas.microsoft.com/office/drawing/2015/10/21/chartex" xmlns:cx3="http://schemas.microsoft.com/office/drawing/2016/5/9/chartex" xmlns:cx4="http://schemas.microsoft.com/office/drawing/2016/5/10/chartex" xmlns:cx5="http://schemas.microsoft.com/office/drawing/2016/5/11/chartex" xmlns:cx6="http://schemas.microsoft.com/office/drawing/2016/5/12/chartex" xmlns:cx7="http://schemas.microsoft.com/office/drawing/2016/5/13/chartex" xmlns:cx8="http://schemas.microsoft.com/office/drawing/2016/5/14/chartex" xmlns:mc="http://schemas.openxmlformats.org/markup-compatibility/2006" xmlns:aink="http://schemas.microsoft.com/office/drawing/2016/ink" xmlns:am3d="http://schemas.microsoft.com/office/drawing/2017/model3d" xmlns:o="urn:schemas-microsoft-com:office:office" xmlns:r="http://schemas.openxmlformats.org/officeDocument/2006/relationships" xmlns:m="http://schemas.openxmlformats.org/officeDocument/2006/math" xmlns:v="urn:schemas-microsoft-com:vml" xmlns:wp14="http://schemas.microsoft.com/office/word/2010/wordprocessingDrawing" xmlns:wp="http://schemas.openxmlformats.org/drawingml/2006/wordprocessingDrawing" xmlns:w10="urn:schemas-microsoft-com:office:word" xmlns:w="http://schemas.openxmlformats.org/wordprocessingml/2006/main" xmlns:w14="http://schemas.microsoft.com/office/word/2010/wordml" xmlns:w15="http://schemas.microsoft.com/office/word/2012/wordml" xmlns:w16cid="http://schemas.microsoft.com/office/word/2016/wordml/cid" xmlns:w16se="http://schemas.microsoft.com/office/word/2015/wordml/symex" xmlns:wpg="http://schemas.microsoft.com/office/word/2010/wordprocessingGroup" xmlns:wpi="http://schemas.microsoft.com/office/word/2010/wordprocessingInk" xmlns:wne="http://schemas.microsoft.com/office/word/2006/wordml" xmlns:wps="http://schemas.microsoft.com/office/word/2010/wordprocessingShape" mc:Ignorable="w14 w15 w16se w16cid wp14">
-  <w15:person w15:author="Katharina Schwab">
-    <w15:presenceInfo w15:providerId="Windows Live" w15:userId="21cce14524b785b5"/>
-  </w15:person>
-</w15:people>
 </file>
 
 <file path=word/styles.xml><?xml version="1.0" encoding="utf-8"?>
@@ -13318,10 +13239,12 @@
     <w:rsid w:val="004771C7"/>
     <w:rsid w:val="004810B5"/>
     <w:rsid w:val="00542316"/>
+    <w:rsid w:val="006D2189"/>
     <w:rsid w:val="00822A50"/>
     <w:rsid w:val="008B179C"/>
     <w:rsid w:val="009C2ED8"/>
     <w:rsid w:val="00AA3024"/>
+    <w:rsid w:val="00D63DBD"/>
     <w:rsid w:val="00F169D3"/>
   </w:rsids>
   <m:mathPr>
@@ -14073,7 +13996,7 @@
 </file>
 
 <file path=customXml/itemProps2.xml><?xml version="1.0" encoding="utf-8"?>
-<ds:datastoreItem xmlns:ds="http://schemas.openxmlformats.org/officeDocument/2006/customXml" ds:itemID="{28F074E1-EE01-4E0E-9EBF-BFFBF54E5722}">
+<ds:datastoreItem xmlns:ds="http://schemas.openxmlformats.org/officeDocument/2006/customXml" ds:itemID="{559531E7-3300-43CD-9316-B76C3CA0B41E}">
   <ds:schemaRefs>
     <ds:schemaRef ds:uri="http://schemas.openxmlformats.org/officeDocument/2006/bibliography"/>
   </ds:schemaRefs>

</xml_diff>